<commit_message>
Se continua con la documentación de entidades y aclaraciones de los comportamientos entre las entidades
Se continua con la documentación de entidades y aclaraciones de los comportamientos entre las entidades
</commit_message>
<xml_diff>
--- a/1 Documentación Tienda Don Pepe.docx
+++ b/1 Documentación Tienda Don Pepe.docx
@@ -225,6 +225,7 @@
         </w:numPr>
         <w:suppressLineNumbers w:val="0"/>
         <w:spacing w:before="0" w:beforeAutospacing="0" w:after="0" w:afterAutospacing="1"/>
+        <w:jc w:val="both"/>
         <w:rPr>
           <w:rFonts w:hint="default" w:eastAsia="Segoe UI" w:cs="Arial" w:asciiTheme="minorAscii" w:hAnsiTheme="minorAscii"/>
           <w:i w:val="0"/>
@@ -307,29 +308,9 @@
           <w:shd w:val="clear" w:fill="FFFFFF"/>
           <w:lang w:val="es-ES"/>
         </w:rPr>
-        <w:t xml:space="preserve"> Se requiere una</w:t>
-      </w:r>
-      <w:bookmarkStart w:id="0" w:name="_GoBack"/>
-      <w:r>
-        <w:rPr>
-          <w:rStyle w:val="8"/>
-          <w:rFonts w:hint="default" w:eastAsia="Segoe UI" w:cs="Arial" w:asciiTheme="minorAscii" w:hAnsiTheme="minorAscii"/>
-          <w:b w:val="0"/>
-          <w:bCs w:val="0"/>
-          <w:i w:val="0"/>
-          <w:iCs w:val="0"/>
-          <w:caps w:val="0"/>
-          <w:color w:val="24292F"/>
-          <w:spacing w:val="0"/>
-          <w:sz w:val="24"/>
-          <w:szCs w:val="24"/>
-          <w:shd w:val="clear" w:fill="FFFFFF"/>
-          <w:lang w:val="es-ES"/>
-        </w:rPr>
-        <w:t xml:space="preserve"> base de datos para manejar la tienda de Don Pepe, en la que el cliente pueda realizar pedidos desde su casa.</w:t>
-      </w:r>
-    </w:p>
-    <w:bookmarkEnd w:id="0"/>
+        <w:t xml:space="preserve"> Se requiere una base de datos para manejar la tienda de Don Pepe, en la que el cliente pueda realizar pedidos desde su casa.</w:t>
+      </w:r>
+    </w:p>
     <w:p>
       <w:pPr>
         <w:jc w:val="both"/>
@@ -461,32 +442,49 @@
           <w:shd w:val="clear" w:fill="FFFFFF"/>
           <w:lang w:val="es-ES"/>
         </w:rPr>
-        <w:t xml:space="preserve"> Esta entidad representa al cliente que realiza un pedido. La entidad cliente tiene los siguientes atributos:cedula_cliente, nombre_cliente y zona_cliente (código postal).</w:t>
-      </w:r>
-    </w:p>
-    <w:p>
-      <w:pPr>
-        <w:jc w:val="both"/>
-        <w:rPr>
-          <w:rStyle w:val="8"/>
-          <w:rFonts w:hint="default" w:eastAsia="Segoe UI" w:cs="Arial" w:asciiTheme="minorAscii" w:hAnsiTheme="minorAscii"/>
-          <w:b w:val="0"/>
-          <w:bCs w:val="0"/>
-          <w:i w:val="0"/>
-          <w:iCs w:val="0"/>
-          <w:caps w:val="0"/>
-          <w:color w:val="24292F"/>
-          <w:spacing w:val="0"/>
-          <w:sz w:val="24"/>
-          <w:szCs w:val="24"/>
-          <w:shd w:val="clear" w:fill="FFFFFF"/>
-          <w:lang w:val="es-ES"/>
-        </w:rPr>
-      </w:pPr>
-    </w:p>
-    <w:p>
-      <w:pPr>
-        <w:jc w:val="both"/>
+        <w:t xml:space="preserve"> Esta entidad representa al cliente que realiza un pedido. La entidad cliente tiene los siguientes atributos: ID_cliente, cedula_cliente, nombre_cliente, direccion_cliente, email_cliente, contraseña_cliente y zona_cliente (codigo postal).</w:t>
+      </w:r>
+    </w:p>
+    <w:p>
+      <w:pPr>
+        <w:jc w:val="both"/>
+        <w:rPr>
+          <w:rStyle w:val="8"/>
+          <w:rFonts w:hint="default" w:eastAsia="Segoe UI" w:cs="Arial" w:asciiTheme="minorAscii" w:hAnsiTheme="minorAscii"/>
+          <w:b w:val="0"/>
+          <w:bCs w:val="0"/>
+          <w:i w:val="0"/>
+          <w:iCs w:val="0"/>
+          <w:caps w:val="0"/>
+          <w:color w:val="24292F"/>
+          <w:spacing w:val="0"/>
+          <w:sz w:val="24"/>
+          <w:szCs w:val="24"/>
+          <w:shd w:val="clear" w:fill="FFFFFF"/>
+          <w:lang w:val="es-ES"/>
+        </w:rPr>
+      </w:pPr>
+    </w:p>
+    <w:p>
+      <w:pPr>
+        <w:jc w:val="both"/>
+        <w:rPr>
+          <w:rStyle w:val="8"/>
+          <w:rFonts w:hint="default" w:eastAsia="Segoe UI" w:cs="Arial" w:asciiTheme="minorAscii" w:hAnsiTheme="minorAscii"/>
+          <w:b w:val="0"/>
+          <w:bCs w:val="0"/>
+          <w:i w:val="0"/>
+          <w:iCs w:val="0"/>
+          <w:caps w:val="0"/>
+          <w:color w:val="24292F"/>
+          <w:spacing w:val="0"/>
+          <w:sz w:val="24"/>
+          <w:szCs w:val="24"/>
+          <w:shd w:val="clear" w:fill="FFFFFF"/>
+          <w:lang w:val="es-ES"/>
+        </w:rPr>
+      </w:pPr>
+      <w:r>
         <w:rPr>
           <w:rStyle w:val="8"/>
           <w:rFonts w:hint="default" w:eastAsia="Segoe UI" w:cs="Arial" w:asciiTheme="minorAscii" w:hAnsiTheme="minorAscii"/>
@@ -502,6 +500,65 @@
           <w:shd w:val="clear" w:fill="FFFFFF"/>
           <w:lang w:val="es-ES"/>
         </w:rPr>
+        <w:t xml:space="preserve">Zona: </w:t>
+      </w:r>
+      <w:r>
+        <w:rPr>
+          <w:rStyle w:val="8"/>
+          <w:rFonts w:hint="default" w:eastAsia="Segoe UI" w:cs="Arial" w:asciiTheme="minorAscii" w:hAnsiTheme="minorAscii"/>
+          <w:b w:val="0"/>
+          <w:bCs w:val="0"/>
+          <w:i w:val="0"/>
+          <w:iCs w:val="0"/>
+          <w:caps w:val="0"/>
+          <w:color w:val="24292F"/>
+          <w:spacing w:val="0"/>
+          <w:sz w:val="24"/>
+          <w:szCs w:val="24"/>
+          <w:shd w:val="clear" w:fill="FFFFFF"/>
+          <w:lang w:val="es-ES"/>
+        </w:rPr>
+        <w:t>Esta entidad representa una zona de la ciudad. La entidad zona tiene los siguientes atributos: id_zona y localidad_zona.</w:t>
+      </w:r>
+    </w:p>
+    <w:p>
+      <w:pPr>
+        <w:jc w:val="both"/>
+        <w:rPr>
+          <w:rStyle w:val="8"/>
+          <w:rFonts w:hint="default" w:eastAsia="Segoe UI" w:cs="Arial" w:asciiTheme="minorAscii" w:hAnsiTheme="minorAscii"/>
+          <w:b w:val="0"/>
+          <w:bCs w:val="0"/>
+          <w:i w:val="0"/>
+          <w:iCs w:val="0"/>
+          <w:caps w:val="0"/>
+          <w:color w:val="24292F"/>
+          <w:spacing w:val="0"/>
+          <w:sz w:val="24"/>
+          <w:szCs w:val="24"/>
+          <w:shd w:val="clear" w:fill="FFFFFF"/>
+          <w:lang w:val="es-ES"/>
+        </w:rPr>
+      </w:pPr>
+    </w:p>
+    <w:p>
+      <w:pPr>
+        <w:jc w:val="both"/>
+        <w:rPr>
+          <w:rStyle w:val="8"/>
+          <w:rFonts w:hint="default" w:eastAsia="Segoe UI" w:cs="Arial" w:asciiTheme="minorAscii" w:hAnsiTheme="minorAscii"/>
+          <w:b w:val="0"/>
+          <w:bCs w:val="0"/>
+          <w:i w:val="0"/>
+          <w:iCs w:val="0"/>
+          <w:caps w:val="0"/>
+          <w:color w:val="24292F"/>
+          <w:spacing w:val="0"/>
+          <w:sz w:val="24"/>
+          <w:szCs w:val="24"/>
+          <w:shd w:val="clear" w:fill="FFFFFF"/>
+          <w:lang w:val="es-ES"/>
+        </w:rPr>
       </w:pPr>
       <w:r>
         <w:rPr>
@@ -519,7 +576,25 @@
           <w:shd w:val="clear" w:fill="FFFFFF"/>
           <w:lang w:val="es-ES"/>
         </w:rPr>
-        <w:t xml:space="preserve">Zona: </w:t>
+        <w:t>Domiciliario:</w:t>
+      </w:r>
+      <w:r>
+        <w:rPr>
+          <w:rStyle w:val="8"/>
+          <w:rFonts w:hint="default" w:eastAsia="Segoe UI" w:cs="Arial" w:asciiTheme="minorAscii" w:hAnsiTheme="minorAscii"/>
+          <w:b w:val="0"/>
+          <w:bCs w:val="0"/>
+          <w:i w:val="0"/>
+          <w:iCs w:val="0"/>
+          <w:caps w:val="0"/>
+          <w:color w:val="24292F"/>
+          <w:spacing w:val="0"/>
+          <w:sz w:val="24"/>
+          <w:szCs w:val="24"/>
+          <w:shd w:val="clear" w:fill="FFFFFF"/>
+          <w:lang w:val="es-ES"/>
+        </w:rPr>
+        <w:t xml:space="preserve"> Esta entidad representa un domiciliario que recibe un pedido y lo lleva a la casa del cliente. La entidad domiciliario tiene los siguientes atributos: cedula_domiciliario, nombre_domiciliario, matricula_furgoneta y zona_distribucion.</w:t>
       </w:r>
     </w:p>
     <w:p>
@@ -577,50 +652,67 @@
           <w:shd w:val="clear" w:fill="FFFFFF"/>
           <w:lang w:val="es-ES"/>
         </w:rPr>
-        <w:t>Domiciliario:</w:t>
-      </w:r>
-      <w:r>
-        <w:rPr>
-          <w:rStyle w:val="8"/>
-          <w:rFonts w:hint="default" w:eastAsia="Segoe UI" w:cs="Arial" w:asciiTheme="minorAscii" w:hAnsiTheme="minorAscii"/>
-          <w:b w:val="0"/>
-          <w:bCs w:val="0"/>
-          <w:i w:val="0"/>
-          <w:iCs w:val="0"/>
-          <w:caps w:val="0"/>
-          <w:color w:val="24292F"/>
-          <w:spacing w:val="0"/>
-          <w:sz w:val="24"/>
-          <w:szCs w:val="24"/>
-          <w:shd w:val="clear" w:fill="FFFFFF"/>
-          <w:lang w:val="es-ES"/>
-        </w:rPr>
-        <w:t xml:space="preserve"> Esta entidad representa un domiciliario que recibe un pedido y lo lleva a la casa del cliente. La entidad domiciliario tiene los siguientes atributos: cedula_domiciliario, nombre_domiciliario, número de matrícula de furgoneta, zona en que reparte.</w:t>
-      </w:r>
-    </w:p>
-    <w:p>
-      <w:pPr>
-        <w:jc w:val="both"/>
-        <w:rPr>
-          <w:rStyle w:val="8"/>
-          <w:rFonts w:hint="default" w:eastAsia="Segoe UI" w:cs="Arial" w:asciiTheme="minorAscii" w:hAnsiTheme="minorAscii"/>
-          <w:b w:val="0"/>
-          <w:bCs w:val="0"/>
-          <w:i w:val="0"/>
-          <w:iCs w:val="0"/>
-          <w:caps w:val="0"/>
-          <w:color w:val="24292F"/>
-          <w:spacing w:val="0"/>
-          <w:sz w:val="24"/>
-          <w:szCs w:val="24"/>
-          <w:shd w:val="clear" w:fill="FFFFFF"/>
-          <w:lang w:val="es-ES"/>
-        </w:rPr>
-      </w:pPr>
-    </w:p>
-    <w:p>
-      <w:pPr>
-        <w:jc w:val="both"/>
+        <w:t xml:space="preserve">Furgoneta: </w:t>
+      </w:r>
+      <w:r>
+        <w:rPr>
+          <w:rStyle w:val="8"/>
+          <w:rFonts w:hint="default" w:eastAsia="Segoe UI" w:cs="Arial" w:asciiTheme="minorAscii" w:hAnsiTheme="minorAscii"/>
+          <w:b w:val="0"/>
+          <w:bCs w:val="0"/>
+          <w:i w:val="0"/>
+          <w:iCs w:val="0"/>
+          <w:caps w:val="0"/>
+          <w:color w:val="24292F"/>
+          <w:spacing w:val="0"/>
+          <w:sz w:val="24"/>
+          <w:szCs w:val="24"/>
+          <w:shd w:val="clear" w:fill="FFFFFF"/>
+          <w:lang w:val="es-ES"/>
+        </w:rPr>
+        <w:t>Esta entidad representa una furgoneta en la cual el domiciliario entrega el pedido. La entidad furgoneta tiene los siguientes atributos: matricula_furgoneta y estado_furgoneta.</w:t>
+      </w:r>
+    </w:p>
+    <w:p>
+      <w:pPr>
+        <w:jc w:val="both"/>
+        <w:rPr>
+          <w:rStyle w:val="8"/>
+          <w:rFonts w:hint="default" w:eastAsia="Segoe UI" w:cs="Arial" w:asciiTheme="minorAscii" w:hAnsiTheme="minorAscii"/>
+          <w:b w:val="0"/>
+          <w:bCs w:val="0"/>
+          <w:i w:val="0"/>
+          <w:iCs w:val="0"/>
+          <w:caps w:val="0"/>
+          <w:color w:val="24292F"/>
+          <w:spacing w:val="0"/>
+          <w:sz w:val="24"/>
+          <w:szCs w:val="24"/>
+          <w:shd w:val="clear" w:fill="FFFFFF"/>
+          <w:lang w:val="es-ES"/>
+        </w:rPr>
+      </w:pPr>
+    </w:p>
+    <w:p>
+      <w:pPr>
+        <w:jc w:val="both"/>
+        <w:rPr>
+          <w:rStyle w:val="8"/>
+          <w:rFonts w:hint="default" w:eastAsia="Segoe UI" w:cs="Arial" w:asciiTheme="minorAscii" w:hAnsiTheme="minorAscii"/>
+          <w:b w:val="0"/>
+          <w:bCs w:val="0"/>
+          <w:i w:val="0"/>
+          <w:iCs w:val="0"/>
+          <w:caps w:val="0"/>
+          <w:color w:val="24292F"/>
+          <w:spacing w:val="0"/>
+          <w:sz w:val="24"/>
+          <w:szCs w:val="24"/>
+          <w:shd w:val="clear" w:fill="FFFFFF"/>
+          <w:lang w:val="es-ES"/>
+        </w:rPr>
+      </w:pPr>
+      <w:r>
         <w:rPr>
           <w:rStyle w:val="8"/>
           <w:rFonts w:hint="default" w:eastAsia="Segoe UI" w:cs="Arial" w:asciiTheme="minorAscii" w:hAnsiTheme="minorAscii"/>
@@ -636,6 +728,83 @@
           <w:shd w:val="clear" w:fill="FFFFFF"/>
           <w:lang w:val="es-ES"/>
         </w:rPr>
+        <w:t xml:space="preserve">Pedido: </w:t>
+      </w:r>
+      <w:r>
+        <w:rPr>
+          <w:rStyle w:val="8"/>
+          <w:rFonts w:hint="default" w:eastAsia="Segoe UI" w:cs="Arial" w:asciiTheme="minorAscii" w:hAnsiTheme="minorAscii"/>
+          <w:b w:val="0"/>
+          <w:bCs w:val="0"/>
+          <w:i w:val="0"/>
+          <w:iCs w:val="0"/>
+          <w:caps w:val="0"/>
+          <w:color w:val="24292F"/>
+          <w:spacing w:val="0"/>
+          <w:sz w:val="24"/>
+          <w:szCs w:val="24"/>
+          <w:shd w:val="clear" w:fill="FFFFFF"/>
+          <w:lang w:val="es-ES"/>
+        </w:rPr>
+        <w:t>Esta entidad representa un pedido realizado por un cliente. La entidad pedido tiene los siguientes atributos:</w:t>
+      </w:r>
+      <w:r>
+        <w:rPr>
+          <w:rStyle w:val="8"/>
+          <w:rFonts w:hint="default" w:eastAsia="Segoe UI" w:cs="Arial" w:asciiTheme="minorAscii" w:hAnsiTheme="minorAscii"/>
+          <w:b w:val="0"/>
+          <w:bCs w:val="0"/>
+          <w:i w:val="0"/>
+          <w:iCs w:val="0"/>
+          <w:caps w:val="0"/>
+          <w:color w:val="24292F"/>
+          <w:spacing w:val="0"/>
+          <w:sz w:val="24"/>
+          <w:szCs w:val="24"/>
+          <w:shd w:val="clear" w:fill="FFFFFF"/>
+          <w:lang w:val="es-ES"/>
+        </w:rPr>
+        <w:t xml:space="preserve"> codigo_pedido, fecha_pedido, ID_cliente, direccion_cliente, ID_cesta, importe_pedido, datos_pago (número de tarjeta y fecha de caducidad)</w:t>
+      </w:r>
+    </w:p>
+    <w:p>
+      <w:pPr>
+        <w:jc w:val="both"/>
+        <w:rPr>
+          <w:rStyle w:val="8"/>
+          <w:rFonts w:hint="default" w:eastAsia="Segoe UI" w:cs="Arial" w:asciiTheme="minorAscii" w:hAnsiTheme="minorAscii"/>
+          <w:b w:val="0"/>
+          <w:bCs w:val="0"/>
+          <w:i w:val="0"/>
+          <w:iCs w:val="0"/>
+          <w:caps w:val="0"/>
+          <w:color w:val="24292F"/>
+          <w:spacing w:val="0"/>
+          <w:sz w:val="24"/>
+          <w:szCs w:val="24"/>
+          <w:shd w:val="clear" w:fill="FFFFFF"/>
+          <w:lang w:val="es-ES"/>
+        </w:rPr>
+      </w:pPr>
+    </w:p>
+    <w:p>
+      <w:pPr>
+        <w:jc w:val="both"/>
+        <w:rPr>
+          <w:rStyle w:val="8"/>
+          <w:rFonts w:hint="default" w:eastAsia="Segoe UI" w:cs="Arial" w:asciiTheme="minorAscii" w:hAnsiTheme="minorAscii"/>
+          <w:b w:val="0"/>
+          <w:bCs w:val="0"/>
+          <w:i w:val="0"/>
+          <w:iCs w:val="0"/>
+          <w:caps w:val="0"/>
+          <w:color w:val="24292F"/>
+          <w:spacing w:val="0"/>
+          <w:sz w:val="24"/>
+          <w:szCs w:val="24"/>
+          <w:shd w:val="clear" w:fill="FFFFFF"/>
+          <w:lang w:val="es-ES"/>
+        </w:rPr>
       </w:pPr>
       <w:r>
         <w:rPr>
@@ -653,49 +822,50 @@
           <w:shd w:val="clear" w:fill="FFFFFF"/>
           <w:lang w:val="es-ES"/>
         </w:rPr>
-        <w:t>Furgoneta</w:t>
-      </w:r>
-    </w:p>
-    <w:p>
-      <w:pPr>
-        <w:jc w:val="both"/>
-        <w:rPr>
-          <w:rStyle w:val="8"/>
-          <w:rFonts w:hint="default" w:eastAsia="Segoe UI" w:cs="Arial" w:asciiTheme="minorAscii" w:hAnsiTheme="minorAscii"/>
-          <w:b w:val="0"/>
-          <w:bCs w:val="0"/>
-          <w:i w:val="0"/>
-          <w:iCs w:val="0"/>
-          <w:caps w:val="0"/>
-          <w:color w:val="24292F"/>
-          <w:spacing w:val="0"/>
-          <w:sz w:val="24"/>
-          <w:szCs w:val="24"/>
-          <w:shd w:val="clear" w:fill="FFFFFF"/>
-          <w:lang w:val="es-ES"/>
-        </w:rPr>
-      </w:pPr>
-    </w:p>
-    <w:p>
-      <w:pPr>
-        <w:jc w:val="both"/>
-        <w:rPr>
-          <w:rStyle w:val="8"/>
-          <w:rFonts w:hint="default" w:eastAsia="Segoe UI" w:cs="Arial" w:asciiTheme="minorAscii" w:hAnsiTheme="minorAscii"/>
-          <w:b w:val="0"/>
-          <w:bCs w:val="0"/>
-          <w:i w:val="0"/>
-          <w:iCs w:val="0"/>
-          <w:caps w:val="0"/>
-          <w:color w:val="24292F"/>
-          <w:spacing w:val="0"/>
-          <w:sz w:val="24"/>
-          <w:szCs w:val="24"/>
-          <w:shd w:val="clear" w:fill="FFFFFF"/>
-          <w:lang w:val="es-ES"/>
-        </w:rPr>
-      </w:pPr>
-      <w:r>
+        <w:t>Producto:</w:t>
+      </w:r>
+      <w:r>
+        <w:rPr>
+          <w:rStyle w:val="8"/>
+          <w:rFonts w:hint="default" w:eastAsia="Segoe UI" w:cs="Arial" w:asciiTheme="minorAscii" w:hAnsiTheme="minorAscii"/>
+          <w:b w:val="0"/>
+          <w:bCs w:val="0"/>
+          <w:i w:val="0"/>
+          <w:iCs w:val="0"/>
+          <w:caps w:val="0"/>
+          <w:color w:val="24292F"/>
+          <w:spacing w:val="0"/>
+          <w:sz w:val="24"/>
+          <w:szCs w:val="24"/>
+          <w:shd w:val="clear" w:fill="FFFFFF"/>
+          <w:lang w:val="es-ES"/>
+        </w:rPr>
+        <w:t xml:space="preserve"> Esta entidad representa los productos que se tienen en la tienda. La entidad producto tiene los siguientes atributos: ID_producto, nombre_producto, nombre_categoría, condiciones de almacenamiento (frío, congelado, seco), observaciones, nombre, marca, origen, dimensiones (volumen y peso), fotografía, unidades disponibles.</w:t>
+      </w:r>
+    </w:p>
+    <w:p>
+      <w:pPr>
+        <w:jc w:val="both"/>
+        <w:rPr>
+          <w:rStyle w:val="8"/>
+          <w:rFonts w:hint="default" w:eastAsia="Segoe UI" w:cs="Arial" w:asciiTheme="minorAscii" w:hAnsiTheme="minorAscii"/>
+          <w:b w:val="0"/>
+          <w:bCs w:val="0"/>
+          <w:i w:val="0"/>
+          <w:iCs w:val="0"/>
+          <w:caps w:val="0"/>
+          <w:color w:val="24292F"/>
+          <w:spacing w:val="0"/>
+          <w:sz w:val="24"/>
+          <w:szCs w:val="24"/>
+          <w:shd w:val="clear" w:fill="FFFFFF"/>
+          <w:lang w:val="es-ES"/>
+        </w:rPr>
+      </w:pPr>
+    </w:p>
+    <w:p>
+      <w:pPr>
+        <w:jc w:val="both"/>
         <w:rPr>
           <w:rStyle w:val="8"/>
           <w:rFonts w:hint="default" w:eastAsia="Segoe UI" w:cs="Arial" w:asciiTheme="minorAscii" w:hAnsiTheme="minorAscii"/>
@@ -711,65 +881,6 @@
           <w:shd w:val="clear" w:fill="FFFFFF"/>
           <w:lang w:val="es-ES"/>
         </w:rPr>
-        <w:t>Pedido:</w:t>
-      </w:r>
-      <w:r>
-        <w:rPr>
-          <w:rStyle w:val="8"/>
-          <w:rFonts w:hint="default" w:eastAsia="Segoe UI" w:cs="Arial" w:asciiTheme="minorAscii" w:hAnsiTheme="minorAscii"/>
-          <w:b w:val="0"/>
-          <w:bCs w:val="0"/>
-          <w:i w:val="0"/>
-          <w:iCs w:val="0"/>
-          <w:caps w:val="0"/>
-          <w:color w:val="24292F"/>
-          <w:spacing w:val="0"/>
-          <w:sz w:val="24"/>
-          <w:szCs w:val="24"/>
-          <w:shd w:val="clear" w:fill="FFFFFF"/>
-          <w:lang w:val="es-ES"/>
-        </w:rPr>
-        <w:t xml:space="preserve"> código de pedido, fecha del pedido, cliente, dirección de entrega, productos pedidos, importe total del pedido, datos de pago (número de tarjeta y fecha de caducidad)</w:t>
-      </w:r>
-    </w:p>
-    <w:p>
-      <w:pPr>
-        <w:jc w:val="both"/>
-        <w:rPr>
-          <w:rStyle w:val="8"/>
-          <w:rFonts w:hint="default" w:eastAsia="Segoe UI" w:cs="Arial" w:asciiTheme="minorAscii" w:hAnsiTheme="minorAscii"/>
-          <w:b w:val="0"/>
-          <w:bCs w:val="0"/>
-          <w:i w:val="0"/>
-          <w:iCs w:val="0"/>
-          <w:caps w:val="0"/>
-          <w:color w:val="24292F"/>
-          <w:spacing w:val="0"/>
-          <w:sz w:val="24"/>
-          <w:szCs w:val="24"/>
-          <w:shd w:val="clear" w:fill="FFFFFF"/>
-          <w:lang w:val="es-ES"/>
-        </w:rPr>
-      </w:pPr>
-    </w:p>
-    <w:p>
-      <w:pPr>
-        <w:jc w:val="both"/>
-        <w:rPr>
-          <w:rStyle w:val="8"/>
-          <w:rFonts w:hint="default" w:eastAsia="Segoe UI" w:cs="Arial" w:asciiTheme="minorAscii" w:hAnsiTheme="minorAscii"/>
-          <w:b w:val="0"/>
-          <w:bCs w:val="0"/>
-          <w:i w:val="0"/>
-          <w:iCs w:val="0"/>
-          <w:caps w:val="0"/>
-          <w:color w:val="24292F"/>
-          <w:spacing w:val="0"/>
-          <w:sz w:val="24"/>
-          <w:szCs w:val="24"/>
-          <w:shd w:val="clear" w:fill="FFFFFF"/>
-          <w:lang w:val="es-ES"/>
-        </w:rPr>
       </w:pPr>
       <w:r>
         <w:rPr>
@@ -787,88 +898,71 @@
           <w:shd w:val="clear" w:fill="FFFFFF"/>
           <w:lang w:val="es-ES"/>
         </w:rPr>
-        <w:t>Cliente</w:t>
-      </w:r>
-      <w:r>
-        <w:rPr>
-          <w:rStyle w:val="8"/>
-          <w:rFonts w:hint="default" w:eastAsia="Segoe UI" w:cs="Arial" w:asciiTheme="minorAscii" w:hAnsiTheme="minorAscii"/>
-          <w:b w:val="0"/>
-          <w:bCs w:val="0"/>
-          <w:i w:val="0"/>
-          <w:iCs w:val="0"/>
-          <w:caps w:val="0"/>
-          <w:color w:val="24292F"/>
-          <w:spacing w:val="0"/>
-          <w:sz w:val="24"/>
-          <w:szCs w:val="24"/>
-          <w:shd w:val="clear" w:fill="FFFFFF"/>
-          <w:lang w:val="es-ES"/>
-        </w:rPr>
-        <w:t>: tiene los siguientes atributos: ID, cedula, nombre, direccion, telefono, email, password)</w:t>
-      </w:r>
-    </w:p>
-    <w:p>
-      <w:pPr>
-        <w:jc w:val="both"/>
-        <w:rPr>
-          <w:rStyle w:val="8"/>
-          <w:rFonts w:hint="default" w:eastAsia="Segoe UI" w:cs="Arial" w:asciiTheme="minorAscii" w:hAnsiTheme="minorAscii"/>
-          <w:b w:val="0"/>
-          <w:bCs w:val="0"/>
-          <w:i w:val="0"/>
-          <w:iCs w:val="0"/>
-          <w:caps w:val="0"/>
-          <w:color w:val="24292F"/>
-          <w:spacing w:val="0"/>
-          <w:sz w:val="24"/>
-          <w:szCs w:val="24"/>
-          <w:shd w:val="clear" w:fill="FFFFFF"/>
-          <w:lang w:val="es-ES"/>
-        </w:rPr>
-      </w:pPr>
-    </w:p>
-    <w:p>
-      <w:pPr>
-        <w:jc w:val="both"/>
-        <w:rPr>
-          <w:rStyle w:val="8"/>
-          <w:rFonts w:hint="default" w:eastAsia="Segoe UI" w:cs="Arial" w:asciiTheme="minorAscii" w:hAnsiTheme="minorAscii"/>
-          <w:b w:val="0"/>
-          <w:bCs w:val="0"/>
-          <w:i w:val="0"/>
-          <w:iCs w:val="0"/>
-          <w:caps w:val="0"/>
-          <w:color w:val="24292F"/>
-          <w:spacing w:val="0"/>
-          <w:sz w:val="24"/>
-          <w:szCs w:val="24"/>
-          <w:shd w:val="clear" w:fill="FFFFFF"/>
-          <w:lang w:val="es-ES"/>
-        </w:rPr>
-      </w:pPr>
-      <w:r>
-        <w:rPr>
-          <w:rStyle w:val="8"/>
-          <w:rFonts w:hint="default" w:eastAsia="Segoe UI" w:cs="Arial" w:asciiTheme="minorAscii" w:hAnsiTheme="minorAscii"/>
-          <w:b w:val="0"/>
-          <w:bCs w:val="0"/>
-          <w:i w:val="0"/>
-          <w:iCs w:val="0"/>
-          <w:caps w:val="0"/>
-          <w:color w:val="24292F"/>
-          <w:spacing w:val="0"/>
-          <w:sz w:val="24"/>
-          <w:szCs w:val="24"/>
-          <w:shd w:val="clear" w:fill="FFFFFF"/>
-          <w:lang w:val="es-ES"/>
-        </w:rPr>
-        <w:t>¿formulario de registro?</w:t>
-      </w:r>
-    </w:p>
-    <w:p>
-      <w:pPr>
-        <w:jc w:val="both"/>
+        <w:t>Categoria</w:t>
+      </w:r>
+      <w:bookmarkStart w:id="0" w:name="_GoBack"/>
+      <w:bookmarkEnd w:id="0"/>
+    </w:p>
+    <w:p>
+      <w:pPr>
+        <w:jc w:val="both"/>
+        <w:rPr>
+          <w:rStyle w:val="8"/>
+          <w:rFonts w:hint="default" w:eastAsia="Segoe UI" w:cs="Arial" w:asciiTheme="minorAscii" w:hAnsiTheme="minorAscii"/>
+          <w:b w:val="0"/>
+          <w:bCs w:val="0"/>
+          <w:i w:val="0"/>
+          <w:iCs w:val="0"/>
+          <w:caps w:val="0"/>
+          <w:color w:val="24292F"/>
+          <w:spacing w:val="0"/>
+          <w:sz w:val="24"/>
+          <w:szCs w:val="24"/>
+          <w:shd w:val="clear" w:fill="FFFFFF"/>
+          <w:lang w:val="es-ES"/>
+        </w:rPr>
+      </w:pPr>
+    </w:p>
+    <w:p>
+      <w:pPr>
+        <w:jc w:val="both"/>
+        <w:rPr>
+          <w:rStyle w:val="8"/>
+          <w:rFonts w:hint="default" w:eastAsia="Segoe UI" w:cs="Arial" w:asciiTheme="minorAscii" w:hAnsiTheme="minorAscii"/>
+          <w:b w:val="0"/>
+          <w:bCs w:val="0"/>
+          <w:i w:val="0"/>
+          <w:iCs w:val="0"/>
+          <w:caps w:val="0"/>
+          <w:color w:val="24292F"/>
+          <w:spacing w:val="0"/>
+          <w:sz w:val="24"/>
+          <w:szCs w:val="24"/>
+          <w:shd w:val="clear" w:fill="FFFFFF"/>
+          <w:lang w:val="es-ES"/>
+        </w:rPr>
+      </w:pPr>
+    </w:p>
+    <w:p>
+      <w:pPr>
+        <w:jc w:val="both"/>
+        <w:rPr>
+          <w:rStyle w:val="8"/>
+          <w:rFonts w:hint="default" w:eastAsia="Segoe UI" w:cs="Arial" w:asciiTheme="minorAscii" w:hAnsiTheme="minorAscii"/>
+          <w:b w:val="0"/>
+          <w:bCs w:val="0"/>
+          <w:i w:val="0"/>
+          <w:iCs w:val="0"/>
+          <w:caps w:val="0"/>
+          <w:color w:val="24292F"/>
+          <w:spacing w:val="0"/>
+          <w:sz w:val="24"/>
+          <w:szCs w:val="24"/>
+          <w:shd w:val="clear" w:fill="FFFFFF"/>
+          <w:lang w:val="es-ES"/>
+        </w:rPr>
+      </w:pPr>
+      <w:r>
         <w:rPr>
           <w:rStyle w:val="8"/>
           <w:rFonts w:hint="default" w:eastAsia="Segoe UI" w:cs="Arial" w:asciiTheme="minorAscii" w:hAnsiTheme="minorAscii"/>
@@ -884,6 +978,123 @@
           <w:shd w:val="clear" w:fill="FFFFFF"/>
           <w:lang w:val="es-ES"/>
         </w:rPr>
+        <w:t xml:space="preserve">Cesta: </w:t>
+      </w:r>
+      <w:r>
+        <w:rPr>
+          <w:rStyle w:val="8"/>
+          <w:rFonts w:hint="default" w:eastAsia="Segoe UI" w:cs="Arial" w:asciiTheme="minorAscii" w:hAnsiTheme="minorAscii"/>
+          <w:b w:val="0"/>
+          <w:bCs w:val="0"/>
+          <w:i w:val="0"/>
+          <w:iCs w:val="0"/>
+          <w:caps w:val="0"/>
+          <w:color w:val="24292F"/>
+          <w:spacing w:val="0"/>
+          <w:sz w:val="24"/>
+          <w:szCs w:val="24"/>
+          <w:shd w:val="clear" w:fill="FFFFFF"/>
+          <w:lang w:val="es-ES"/>
+        </w:rPr>
+        <w:t>Esta entidad representa la cesta de productos que solicita el cliente. En esta entidad se relacionan todos los productos que solicita un cliente en un pedido específico. La entidad cesta tiene los siguientes atributos: ID_cesta, codigo_pedido, ID_producto y cantidad.</w:t>
+      </w:r>
+    </w:p>
+    <w:p>
+      <w:pPr>
+        <w:jc w:val="both"/>
+        <w:rPr>
+          <w:rStyle w:val="8"/>
+          <w:rFonts w:hint="default" w:eastAsia="Segoe UI" w:cs="Arial" w:asciiTheme="minorAscii" w:hAnsiTheme="minorAscii"/>
+          <w:b w:val="0"/>
+          <w:bCs w:val="0"/>
+          <w:i w:val="0"/>
+          <w:iCs w:val="0"/>
+          <w:caps w:val="0"/>
+          <w:color w:val="24292F"/>
+          <w:spacing w:val="0"/>
+          <w:sz w:val="24"/>
+          <w:szCs w:val="24"/>
+          <w:shd w:val="clear" w:fill="FFFFFF"/>
+          <w:lang w:val="es-ES"/>
+        </w:rPr>
+      </w:pPr>
+    </w:p>
+    <w:p>
+      <w:pPr>
+        <w:jc w:val="both"/>
+        <w:rPr>
+          <w:rStyle w:val="8"/>
+          <w:rFonts w:hint="default" w:eastAsia="Segoe UI" w:cs="Arial" w:asciiTheme="minorAscii" w:hAnsiTheme="minorAscii"/>
+          <w:b w:val="0"/>
+          <w:bCs w:val="0"/>
+          <w:i w:val="0"/>
+          <w:iCs w:val="0"/>
+          <w:caps w:val="0"/>
+          <w:color w:val="24292F"/>
+          <w:spacing w:val="0"/>
+          <w:sz w:val="24"/>
+          <w:szCs w:val="24"/>
+          <w:shd w:val="clear" w:fill="FFFFFF"/>
+          <w:lang w:val="es-ES"/>
+        </w:rPr>
+      </w:pPr>
+      <w:r>
+        <w:rPr>
+          <w:rStyle w:val="8"/>
+          <w:rFonts w:hint="default" w:eastAsia="Segoe UI" w:cs="Arial" w:asciiTheme="minorAscii" w:hAnsiTheme="minorAscii"/>
+          <w:b w:val="0"/>
+          <w:bCs w:val="0"/>
+          <w:i w:val="0"/>
+          <w:iCs w:val="0"/>
+          <w:caps w:val="0"/>
+          <w:color w:val="24292F"/>
+          <w:spacing w:val="0"/>
+          <w:sz w:val="24"/>
+          <w:szCs w:val="24"/>
+          <w:shd w:val="clear" w:fill="FFFFFF"/>
+          <w:lang w:val="es-ES"/>
+        </w:rPr>
+        <w:t>¿formulario de registro?</w:t>
+      </w:r>
+    </w:p>
+    <w:p>
+      <w:pPr>
+        <w:jc w:val="both"/>
+        <w:rPr>
+          <w:rStyle w:val="8"/>
+          <w:rFonts w:hint="default" w:eastAsia="Segoe UI" w:cs="Arial" w:asciiTheme="minorAscii" w:hAnsiTheme="minorAscii"/>
+          <w:b w:val="0"/>
+          <w:bCs w:val="0"/>
+          <w:i w:val="0"/>
+          <w:iCs w:val="0"/>
+          <w:caps w:val="0"/>
+          <w:color w:val="24292F"/>
+          <w:spacing w:val="0"/>
+          <w:sz w:val="24"/>
+          <w:szCs w:val="24"/>
+          <w:shd w:val="clear" w:fill="FFFFFF"/>
+          <w:lang w:val="es-ES"/>
+        </w:rPr>
+      </w:pPr>
+    </w:p>
+    <w:p>
+      <w:pPr>
+        <w:jc w:val="both"/>
+        <w:rPr>
+          <w:rStyle w:val="8"/>
+          <w:rFonts w:hint="default" w:eastAsia="Segoe UI" w:cs="Arial" w:asciiTheme="minorAscii" w:hAnsiTheme="minorAscii"/>
+          <w:b w:val="0"/>
+          <w:bCs w:val="0"/>
+          <w:i w:val="0"/>
+          <w:iCs w:val="0"/>
+          <w:caps w:val="0"/>
+          <w:color w:val="24292F"/>
+          <w:spacing w:val="0"/>
+          <w:sz w:val="24"/>
+          <w:szCs w:val="24"/>
+          <w:shd w:val="clear" w:fill="FFFFFF"/>
+          <w:lang w:val="es-ES"/>
+        </w:rPr>
       </w:pPr>
       <w:r>
         <w:rPr>
@@ -893,15 +1104,14 @@
           <w:bCs/>
           <w:i w:val="0"/>
           <w:iCs w:val="0"/>
-          <w:caps w:val="0"/>
-          <w:color w:val="24292F"/>
-          <w:spacing w:val="0"/>
-          <w:sz w:val="24"/>
-          <w:szCs w:val="24"/>
-          <w:shd w:val="clear" w:fill="FFFFFF"/>
-          <w:lang w:val="es-ES"/>
-        </w:rPr>
-        <w:t xml:space="preserve"> </w:t>
+          <w:color w:val="24292F"/>
+          <w:spacing w:val="0"/>
+          <w:sz w:val="24"/>
+          <w:szCs w:val="24"/>
+          <w:shd w:val="clear" w:fill="FFFFFF"/>
+          <w:lang w:val="es-ES"/>
+        </w:rPr>
+        <w:t>P</w:t>
       </w:r>
       <w:r>
         <w:rPr>
@@ -911,16 +1121,58 @@
           <w:bCs/>
           <w:i w:val="0"/>
           <w:iCs w:val="0"/>
-          <w:color w:val="24292F"/>
-          <w:spacing w:val="0"/>
-          <w:sz w:val="24"/>
-          <w:szCs w:val="24"/>
-          <w:shd w:val="clear" w:fill="FFFFFF"/>
-          <w:lang w:val="es-ES"/>
-        </w:rPr>
-        <w:t>P</w:t>
-      </w:r>
-      <w:r>
+          <w:caps w:val="0"/>
+          <w:color w:val="24292F"/>
+          <w:spacing w:val="0"/>
+          <w:sz w:val="24"/>
+          <w:szCs w:val="24"/>
+          <w:shd w:val="clear" w:fill="FFFFFF"/>
+          <w:lang w:val="es-ES"/>
+        </w:rPr>
+        <w:t xml:space="preserve">roveedor: </w:t>
+      </w:r>
+      <w:r>
+        <w:rPr>
+          <w:rStyle w:val="8"/>
+          <w:rFonts w:hint="default" w:eastAsia="Segoe UI" w:cs="Arial" w:asciiTheme="minorAscii" w:hAnsiTheme="minorAscii"/>
+          <w:b w:val="0"/>
+          <w:bCs w:val="0"/>
+          <w:i w:val="0"/>
+          <w:iCs w:val="0"/>
+          <w:caps w:val="0"/>
+          <w:color w:val="24292F"/>
+          <w:spacing w:val="0"/>
+          <w:sz w:val="24"/>
+          <w:szCs w:val="24"/>
+          <w:shd w:val="clear" w:fill="FFFFFF"/>
+          <w:lang w:val="es-ES"/>
+        </w:rPr>
+        <w:t xml:space="preserve">Esta entidad representa un proveedor que provee a la tienda con los productos. La entidad proveedor tiene los siguientes atributos: ID_proveedor, nombre_proveedor, </w:t>
+      </w:r>
+    </w:p>
+    <w:p>
+      <w:pPr>
+        <w:jc w:val="both"/>
+        <w:rPr>
+          <w:rStyle w:val="8"/>
+          <w:rFonts w:hint="default" w:eastAsia="Segoe UI" w:cs="Arial" w:asciiTheme="minorAscii" w:hAnsiTheme="minorAscii"/>
+          <w:b w:val="0"/>
+          <w:bCs w:val="0"/>
+          <w:i w:val="0"/>
+          <w:iCs w:val="0"/>
+          <w:caps w:val="0"/>
+          <w:color w:val="24292F"/>
+          <w:spacing w:val="0"/>
+          <w:sz w:val="24"/>
+          <w:szCs w:val="24"/>
+          <w:shd w:val="clear" w:fill="FFFFFF"/>
+          <w:lang w:val="es-ES"/>
+        </w:rPr>
+      </w:pPr>
+    </w:p>
+    <w:p>
+      <w:pPr>
+        <w:jc w:val="both"/>
         <w:rPr>
           <w:rStyle w:val="8"/>
           <w:rFonts w:hint="default" w:eastAsia="Segoe UI" w:cs="Arial" w:asciiTheme="minorAscii" w:hAnsiTheme="minorAscii"/>
@@ -936,32 +1188,8 @@
           <w:shd w:val="clear" w:fill="FFFFFF"/>
           <w:lang w:val="es-ES"/>
         </w:rPr>
-        <w:t>roveedor</w:t>
-      </w:r>
-    </w:p>
-    <w:p>
-      <w:pPr>
-        <w:jc w:val="both"/>
-        <w:rPr>
-          <w:rStyle w:val="8"/>
-          <w:rFonts w:hint="default" w:eastAsia="Segoe UI" w:cs="Arial" w:asciiTheme="minorAscii" w:hAnsiTheme="minorAscii"/>
-          <w:b w:val="0"/>
-          <w:bCs w:val="0"/>
-          <w:i w:val="0"/>
-          <w:iCs w:val="0"/>
-          <w:caps w:val="0"/>
-          <w:color w:val="24292F"/>
-          <w:spacing w:val="0"/>
-          <w:sz w:val="24"/>
-          <w:szCs w:val="24"/>
-          <w:shd w:val="clear" w:fill="FFFFFF"/>
-          <w:lang w:val="es-ES"/>
-        </w:rPr>
-      </w:pPr>
-    </w:p>
-    <w:p>
-      <w:pPr>
-        <w:jc w:val="both"/>
+      </w:pPr>
+      <w:r>
         <w:rPr>
           <w:rStyle w:val="8"/>
           <w:rFonts w:hint="default" w:eastAsia="Segoe UI" w:cs="Arial" w:asciiTheme="minorAscii" w:hAnsiTheme="minorAscii"/>
@@ -977,8 +1205,32 @@
           <w:shd w:val="clear" w:fill="FFFFFF"/>
           <w:lang w:val="es-ES"/>
         </w:rPr>
-      </w:pPr>
-      <w:r>
+        <w:t>PaginaFinal</w:t>
+      </w:r>
+    </w:p>
+    <w:p>
+      <w:pPr>
+        <w:jc w:val="both"/>
+        <w:rPr>
+          <w:rStyle w:val="8"/>
+          <w:rFonts w:hint="default" w:eastAsia="Segoe UI" w:cs="Arial" w:asciiTheme="minorAscii" w:hAnsiTheme="minorAscii"/>
+          <w:b w:val="0"/>
+          <w:bCs w:val="0"/>
+          <w:i w:val="0"/>
+          <w:iCs w:val="0"/>
+          <w:caps w:val="0"/>
+          <w:color w:val="24292F"/>
+          <w:spacing w:val="0"/>
+          <w:sz w:val="24"/>
+          <w:szCs w:val="24"/>
+          <w:shd w:val="clear" w:fill="FFFFFF"/>
+          <w:lang w:val="es-ES"/>
+        </w:rPr>
+      </w:pPr>
+    </w:p>
+    <w:p>
+      <w:pPr>
+        <w:jc w:val="both"/>
         <w:rPr>
           <w:rStyle w:val="8"/>
           <w:rFonts w:hint="default" w:eastAsia="Segoe UI" w:cs="Arial" w:asciiTheme="minorAscii" w:hAnsiTheme="minorAscii"/>
@@ -994,32 +1246,8 @@
           <w:shd w:val="clear" w:fill="FFFFFF"/>
           <w:lang w:val="es-ES"/>
         </w:rPr>
-        <w:t>PaginaFinal</w:t>
-      </w:r>
-    </w:p>
-    <w:p>
-      <w:pPr>
-        <w:jc w:val="both"/>
-        <w:rPr>
-          <w:rStyle w:val="8"/>
-          <w:rFonts w:hint="default" w:eastAsia="Segoe UI" w:cs="Arial" w:asciiTheme="minorAscii" w:hAnsiTheme="minorAscii"/>
-          <w:b w:val="0"/>
-          <w:bCs w:val="0"/>
-          <w:i w:val="0"/>
-          <w:iCs w:val="0"/>
-          <w:caps w:val="0"/>
-          <w:color w:val="24292F"/>
-          <w:spacing w:val="0"/>
-          <w:sz w:val="24"/>
-          <w:szCs w:val="24"/>
-          <w:shd w:val="clear" w:fill="FFFFFF"/>
-          <w:lang w:val="es-ES"/>
-        </w:rPr>
-      </w:pPr>
-    </w:p>
-    <w:p>
-      <w:pPr>
-        <w:jc w:val="both"/>
+      </w:pPr>
+      <w:r>
         <w:rPr>
           <w:rStyle w:val="8"/>
           <w:rFonts w:hint="default" w:eastAsia="Segoe UI" w:cs="Arial" w:asciiTheme="minorAscii" w:hAnsiTheme="minorAscii"/>
@@ -1035,8 +1263,32 @@
           <w:shd w:val="clear" w:fill="FFFFFF"/>
           <w:lang w:val="es-ES"/>
         </w:rPr>
-      </w:pPr>
-      <w:r>
+        <w:t>Responsable de almacen</w:t>
+      </w:r>
+    </w:p>
+    <w:p>
+      <w:pPr>
+        <w:jc w:val="both"/>
+        <w:rPr>
+          <w:rStyle w:val="8"/>
+          <w:rFonts w:hint="default" w:eastAsia="Segoe UI" w:cs="Arial" w:asciiTheme="minorAscii" w:hAnsiTheme="minorAscii"/>
+          <w:b w:val="0"/>
+          <w:bCs w:val="0"/>
+          <w:i w:val="0"/>
+          <w:iCs w:val="0"/>
+          <w:caps w:val="0"/>
+          <w:color w:val="24292F"/>
+          <w:spacing w:val="0"/>
+          <w:sz w:val="24"/>
+          <w:szCs w:val="24"/>
+          <w:shd w:val="clear" w:fill="FFFFFF"/>
+          <w:lang w:val="es-ES"/>
+        </w:rPr>
+      </w:pPr>
+    </w:p>
+    <w:p>
+      <w:pPr>
+        <w:jc w:val="both"/>
         <w:rPr>
           <w:rStyle w:val="8"/>
           <w:rFonts w:hint="default" w:eastAsia="Segoe UI" w:cs="Arial" w:asciiTheme="minorAscii" w:hAnsiTheme="minorAscii"/>
@@ -1052,32 +1304,8 @@
           <w:shd w:val="clear" w:fill="FFFFFF"/>
           <w:lang w:val="es-ES"/>
         </w:rPr>
-        <w:t>Responsable de almacen</w:t>
-      </w:r>
-    </w:p>
-    <w:p>
-      <w:pPr>
-        <w:jc w:val="both"/>
-        <w:rPr>
-          <w:rStyle w:val="8"/>
-          <w:rFonts w:hint="default" w:eastAsia="Segoe UI" w:cs="Arial" w:asciiTheme="minorAscii" w:hAnsiTheme="minorAscii"/>
-          <w:b w:val="0"/>
-          <w:bCs w:val="0"/>
-          <w:i w:val="0"/>
-          <w:iCs w:val="0"/>
-          <w:caps w:val="0"/>
-          <w:color w:val="24292F"/>
-          <w:spacing w:val="0"/>
-          <w:sz w:val="24"/>
-          <w:szCs w:val="24"/>
-          <w:shd w:val="clear" w:fill="FFFFFF"/>
-          <w:lang w:val="es-ES"/>
-        </w:rPr>
-      </w:pPr>
-    </w:p>
-    <w:p>
-      <w:pPr>
-        <w:jc w:val="both"/>
+      </w:pPr>
+      <w:r>
         <w:rPr>
           <w:rStyle w:val="8"/>
           <w:rFonts w:hint="default" w:eastAsia="Segoe UI" w:cs="Arial" w:asciiTheme="minorAscii" w:hAnsiTheme="minorAscii"/>
@@ -1093,23 +1321,6 @@
           <w:shd w:val="clear" w:fill="FFFFFF"/>
           <w:lang w:val="es-ES"/>
         </w:rPr>
-      </w:pPr>
-      <w:r>
-        <w:rPr>
-          <w:rStyle w:val="8"/>
-          <w:rFonts w:hint="default" w:eastAsia="Segoe UI" w:cs="Arial" w:asciiTheme="minorAscii" w:hAnsiTheme="minorAscii"/>
-          <w:b/>
-          <w:bCs/>
-          <w:i w:val="0"/>
-          <w:iCs w:val="0"/>
-          <w:caps w:val="0"/>
-          <w:color w:val="24292F"/>
-          <w:spacing w:val="0"/>
-          <w:sz w:val="24"/>
-          <w:szCs w:val="24"/>
-          <w:shd w:val="clear" w:fill="FFFFFF"/>
-          <w:lang w:val="es-ES"/>
-        </w:rPr>
         <w:t>Nota de entrega</w:t>
       </w:r>
     </w:p>
@@ -1132,62 +1343,6 @@
           <w:lang w:val="es-ES"/>
         </w:rPr>
       </w:pPr>
-    </w:p>
-    <w:p>
-      <w:pPr>
-        <w:jc w:val="both"/>
-        <w:rPr>
-          <w:rStyle w:val="8"/>
-          <w:rFonts w:hint="default" w:eastAsia="Segoe UI" w:cs="Arial" w:asciiTheme="minorAscii" w:hAnsiTheme="minorAscii"/>
-          <w:b w:val="0"/>
-          <w:bCs w:val="0"/>
-          <w:i w:val="0"/>
-          <w:iCs w:val="0"/>
-          <w:caps w:val="0"/>
-          <w:color w:val="24292F"/>
-          <w:spacing w:val="0"/>
-          <w:sz w:val="24"/>
-          <w:szCs w:val="24"/>
-          <w:shd w:val="clear" w:fill="FFFFFF"/>
-          <w:lang w:val="es-ES"/>
-        </w:rPr>
-      </w:pPr>
-      <w:r>
-        <w:rPr>
-          <w:rStyle w:val="8"/>
-          <w:rFonts w:hint="default" w:eastAsia="Segoe UI" w:cs="Arial" w:asciiTheme="minorAscii" w:hAnsiTheme="minorAscii"/>
-          <w:b/>
-          <w:bCs/>
-          <w:i w:val="0"/>
-          <w:iCs w:val="0"/>
-          <w:caps w:val="0"/>
-          <w:color w:val="24292F"/>
-          <w:spacing w:val="0"/>
-          <w:sz w:val="24"/>
-          <w:szCs w:val="24"/>
-          <w:shd w:val="clear" w:fill="FFFFFF"/>
-          <w:lang w:val="es-ES"/>
-        </w:rPr>
-        <w:t>Producto:</w:t>
-      </w:r>
-      <w:r>
-        <w:rPr>
-          <w:rStyle w:val="8"/>
-          <w:rFonts w:hint="default" w:eastAsia="Segoe UI" w:cs="Arial" w:asciiTheme="minorAscii" w:hAnsiTheme="minorAscii"/>
-          <w:b w:val="0"/>
-          <w:bCs w:val="0"/>
-          <w:i w:val="0"/>
-          <w:iCs w:val="0"/>
-          <w:caps w:val="0"/>
-          <w:color w:val="24292F"/>
-          <w:spacing w:val="0"/>
-          <w:sz w:val="24"/>
-          <w:szCs w:val="24"/>
-          <w:shd w:val="clear" w:fill="FFFFFF"/>
-          <w:lang w:val="es-ES"/>
-        </w:rPr>
-        <w:t xml:space="preserve"> tiene los siguientes atributos: nombre de la categoría, condiciones de almacenamiento (frío, congelado, seco), observaciones, nombre, marca, origen, dimensiones (volumen y peso), fotografía, unidades disponibles.</w:t>
-      </w:r>
     </w:p>
     <w:p>
       <w:pPr>
@@ -1261,6 +1416,87 @@
           <w:lang w:val="es-ES"/>
         </w:rPr>
         <w:t>tributo derivado para confirmar si el pedido se puede realizar</w:t>
+      </w:r>
+    </w:p>
+    <w:p>
+      <w:pPr>
+        <w:keepNext w:val="0"/>
+        <w:keepLines w:val="0"/>
+        <w:widowControl/>
+        <w:numPr>
+          <w:ilvl w:val="0"/>
+          <w:numId w:val="0"/>
+        </w:numPr>
+        <w:suppressLineNumbers w:val="0"/>
+        <w:spacing w:before="0" w:beforeAutospacing="0" w:after="0" w:afterAutospacing="1"/>
+        <w:rPr>
+          <w:rFonts w:hint="default" w:eastAsia="Segoe UI" w:cs="Arial" w:asciiTheme="minorAscii" w:hAnsiTheme="minorAscii"/>
+          <w:i w:val="0"/>
+          <w:iCs w:val="0"/>
+          <w:caps w:val="0"/>
+          <w:color w:val="24292F"/>
+          <w:spacing w:val="0"/>
+          <w:sz w:val="24"/>
+          <w:szCs w:val="24"/>
+          <w:shd w:val="clear" w:fill="FFFFFF"/>
+          <w:lang w:val="es-ES"/>
+        </w:rPr>
+      </w:pPr>
+      <w:r>
+        <w:rPr>
+          <w:rFonts w:hint="default" w:eastAsia="Segoe UI" w:cs="Arial" w:asciiTheme="minorAscii" w:hAnsiTheme="minorAscii"/>
+          <w:i w:val="0"/>
+          <w:iCs w:val="0"/>
+          <w:caps w:val="0"/>
+          <w:color w:val="24292F"/>
+          <w:spacing w:val="0"/>
+          <w:sz w:val="24"/>
+          <w:szCs w:val="24"/>
+          <w:shd w:val="clear" w:fill="FFFFFF"/>
+          <w:lang w:val="es-ES"/>
+        </w:rPr>
+        <w:t>Otras consideraciones:</w:t>
+      </w:r>
+    </w:p>
+    <w:p>
+      <w:pPr>
+        <w:keepNext w:val="0"/>
+        <w:keepLines w:val="0"/>
+        <w:widowControl/>
+        <w:numPr>
+          <w:ilvl w:val="0"/>
+          <w:numId w:val="0"/>
+        </w:numPr>
+        <w:suppressLineNumbers w:val="0"/>
+        <w:spacing w:before="0" w:beforeAutospacing="0" w:after="0" w:afterAutospacing="1"/>
+        <w:jc w:val="both"/>
+        <w:rPr>
+          <w:rFonts w:hint="default" w:eastAsia="Segoe UI" w:cs="Arial" w:asciiTheme="minorAscii" w:hAnsiTheme="minorAscii"/>
+          <w:i w:val="0"/>
+          <w:iCs w:val="0"/>
+          <w:caps w:val="0"/>
+          <w:color w:val="24292F"/>
+          <w:spacing w:val="0"/>
+          <w:sz w:val="24"/>
+          <w:szCs w:val="24"/>
+          <w:shd w:val="clear" w:fill="FFFFFF"/>
+          <w:lang w:val="es-ES"/>
+        </w:rPr>
+      </w:pPr>
+      <w:r>
+        <w:rPr>
+          <w:rFonts w:hint="default" w:eastAsia="Segoe UI" w:cs="Arial" w:asciiTheme="minorAscii" w:hAnsiTheme="minorAscii"/>
+          <w:i w:val="0"/>
+          <w:iCs w:val="0"/>
+          <w:caps w:val="0"/>
+          <w:color w:val="24292F"/>
+          <w:spacing w:val="0"/>
+          <w:sz w:val="24"/>
+          <w:szCs w:val="24"/>
+          <w:shd w:val="clear" w:fill="FFFFFF"/>
+          <w:lang w:val="es-ES"/>
+        </w:rPr>
+        <w:t>Los domiciliarios son conocidos de Don Pepe ellos se encargan de llevar los domicilios a los clientes.</w:t>
       </w:r>
     </w:p>
     <w:p>

</xml_diff>

<commit_message>
Se agrega el modelo entidad relación de la solución
Se agrega el modelo entidad relación de la solución
</commit_message>
<xml_diff>
--- a/1 Documentación Tienda Don Pepe.docx
+++ b/1 Documentación Tienda Don Pepe.docx
@@ -30,8 +30,24 @@
           <w:sz w:val="28"/>
           <w:szCs w:val="28"/>
           <w:shd w:val="clear" w:fill="FFFFFF"/>
-        </w:rPr>
-        <w:t>Tienda Virtual Don pepe (Ejercicio C)</w:t>
+          <w:lang w:val="es-ES"/>
+        </w:rPr>
+        <w:t>Almacén</w:t>
+      </w:r>
+      <w:r>
+        <w:rPr>
+          <w:rStyle w:val="8"/>
+          <w:rFonts w:hint="default" w:eastAsia="Segoe UI" w:cs="Segoe UI" w:asciiTheme="minorAscii" w:hAnsiTheme="minorAscii"/>
+          <w:i w:val="0"/>
+          <w:iCs w:val="0"/>
+          <w:caps w:val="0"/>
+          <w:color w:val="24292F"/>
+          <w:spacing w:val="0"/>
+          <w:sz w:val="28"/>
+          <w:szCs w:val="28"/>
+          <w:shd w:val="clear" w:fill="FFFFFF"/>
+        </w:rPr>
+        <w:t xml:space="preserve"> Don pepe (Ejercicio C)</w:t>
       </w:r>
     </w:p>
     <w:p>
@@ -308,7 +324,7 @@
           <w:shd w:val="clear" w:fill="FFFFFF"/>
           <w:lang w:val="es-ES"/>
         </w:rPr>
-        <w:t xml:space="preserve"> Se requiere una base de datos para manejar la tienda de Don Pepe, en la que el cliente pueda realizar pedidos desde su casa.</w:t>
+        <w:t xml:space="preserve"> Se requiere una base de datos para manejar el almacen de Don Pepe, en la que el cliente pueda realizar pedidos desde su casa.</w:t>
       </w:r>
     </w:p>
     <w:p>
@@ -424,25 +440,25 @@
           <w:shd w:val="clear" w:fill="FFFFFF"/>
           <w:lang w:val="es-ES"/>
         </w:rPr>
-        <w:t>Cliente:</w:t>
-      </w:r>
-      <w:r>
-        <w:rPr>
-          <w:rStyle w:val="8"/>
-          <w:rFonts w:hint="default" w:eastAsia="Segoe UI" w:cs="Arial" w:asciiTheme="minorAscii" w:hAnsiTheme="minorAscii"/>
-          <w:b w:val="0"/>
-          <w:bCs w:val="0"/>
-          <w:i w:val="0"/>
-          <w:iCs w:val="0"/>
-          <w:caps w:val="0"/>
-          <w:color w:val="24292F"/>
-          <w:spacing w:val="0"/>
-          <w:sz w:val="24"/>
-          <w:szCs w:val="24"/>
-          <w:shd w:val="clear" w:fill="FFFFFF"/>
-          <w:lang w:val="es-ES"/>
-        </w:rPr>
-        <w:t xml:space="preserve"> Esta entidad representa al cliente que realiza un pedido. La entidad cliente tiene los siguientes atributos: ID_cliente, cedula_cliente, nombre_cliente, direccion_cliente, email_cliente, contraseña_cliente y zona_cliente (codigo postal).</w:t>
+        <w:t xml:space="preserve">Responsable: </w:t>
+      </w:r>
+      <w:r>
+        <w:rPr>
+          <w:rStyle w:val="8"/>
+          <w:rFonts w:hint="default" w:eastAsia="Segoe UI" w:cs="Arial" w:asciiTheme="minorAscii" w:hAnsiTheme="minorAscii"/>
+          <w:b w:val="0"/>
+          <w:bCs w:val="0"/>
+          <w:i w:val="0"/>
+          <w:iCs w:val="0"/>
+          <w:caps w:val="0"/>
+          <w:color w:val="24292F"/>
+          <w:spacing w:val="0"/>
+          <w:sz w:val="24"/>
+          <w:szCs w:val="24"/>
+          <w:shd w:val="clear" w:fill="FFFFFF"/>
+          <w:lang w:val="es-ES"/>
+        </w:rPr>
+        <w:t>Esta entidad representa a un responsable en el almacén. Esta persona es la encargada de recibir la información de los productos solicitados por el cliente y empacarlos en una cesta. Luego de empacar los productos el responsable en el almacén entrega la cesta al domiciliario para posterior entrega. Los atributos asociados a la entidad responsables son: cedula_res, nombre_res y telefono_res.</w:t>
       </w:r>
     </w:p>
     <w:p>
@@ -500,25 +516,25 @@
           <w:shd w:val="clear" w:fill="FFFFFF"/>
           <w:lang w:val="es-ES"/>
         </w:rPr>
-        <w:t xml:space="preserve">Zona: </w:t>
-      </w:r>
-      <w:r>
-        <w:rPr>
-          <w:rStyle w:val="8"/>
-          <w:rFonts w:hint="default" w:eastAsia="Segoe UI" w:cs="Arial" w:asciiTheme="minorAscii" w:hAnsiTheme="minorAscii"/>
-          <w:b w:val="0"/>
-          <w:bCs w:val="0"/>
-          <w:i w:val="0"/>
-          <w:iCs w:val="0"/>
-          <w:caps w:val="0"/>
-          <w:color w:val="24292F"/>
-          <w:spacing w:val="0"/>
-          <w:sz w:val="24"/>
-          <w:szCs w:val="24"/>
-          <w:shd w:val="clear" w:fill="FFFFFF"/>
-          <w:lang w:val="es-ES"/>
-        </w:rPr>
-        <w:t>Esta entidad representa una zona de la ciudad. La entidad zona tiene los siguientes atributos: id_zona y localidad_zona.</w:t>
+        <w:t>Domiciliario:</w:t>
+      </w:r>
+      <w:r>
+        <w:rPr>
+          <w:rStyle w:val="8"/>
+          <w:rFonts w:hint="default" w:eastAsia="Segoe UI" w:cs="Arial" w:asciiTheme="minorAscii" w:hAnsiTheme="minorAscii"/>
+          <w:b w:val="0"/>
+          <w:bCs w:val="0"/>
+          <w:i w:val="0"/>
+          <w:iCs w:val="0"/>
+          <w:caps w:val="0"/>
+          <w:color w:val="24292F"/>
+          <w:spacing w:val="0"/>
+          <w:sz w:val="24"/>
+          <w:szCs w:val="24"/>
+          <w:shd w:val="clear" w:fill="FFFFFF"/>
+          <w:lang w:val="es-ES"/>
+        </w:rPr>
+        <w:t xml:space="preserve"> Esta entidad representa un domiciliario que recibe una cesta de parte del responsable en el almacén con los productos solicitados y posteriormente la lleva a la casa del cliente. La entidad domiciliario tiene los siguientes atributos: cedula_dom, nombre_dom y telefono_dom.</w:t>
       </w:r>
     </w:p>
     <w:p>
@@ -576,25 +592,25 @@
           <w:shd w:val="clear" w:fill="FFFFFF"/>
           <w:lang w:val="es-ES"/>
         </w:rPr>
-        <w:t>Domiciliario:</w:t>
-      </w:r>
-      <w:r>
-        <w:rPr>
-          <w:rStyle w:val="8"/>
-          <w:rFonts w:hint="default" w:eastAsia="Segoe UI" w:cs="Arial" w:asciiTheme="minorAscii" w:hAnsiTheme="minorAscii"/>
-          <w:b w:val="0"/>
-          <w:bCs w:val="0"/>
-          <w:i w:val="0"/>
-          <w:iCs w:val="0"/>
-          <w:caps w:val="0"/>
-          <w:color w:val="24292F"/>
-          <w:spacing w:val="0"/>
-          <w:sz w:val="24"/>
-          <w:szCs w:val="24"/>
-          <w:shd w:val="clear" w:fill="FFFFFF"/>
-          <w:lang w:val="es-ES"/>
-        </w:rPr>
-        <w:t xml:space="preserve"> Esta entidad representa un domiciliario que recibe un pedido y lo lleva a la casa del cliente. La entidad domiciliario tiene los siguientes atributos: cedula_domiciliario, nombre_domiciliario, matricula_furgoneta y zona_distribucion.</w:t>
+        <w:t xml:space="preserve">Furgoneta: </w:t>
+      </w:r>
+      <w:r>
+        <w:rPr>
+          <w:rStyle w:val="8"/>
+          <w:rFonts w:hint="default" w:eastAsia="Segoe UI" w:cs="Arial" w:asciiTheme="minorAscii" w:hAnsiTheme="minorAscii"/>
+          <w:b w:val="0"/>
+          <w:bCs w:val="0"/>
+          <w:i w:val="0"/>
+          <w:iCs w:val="0"/>
+          <w:caps w:val="0"/>
+          <w:color w:val="24292F"/>
+          <w:spacing w:val="0"/>
+          <w:sz w:val="24"/>
+          <w:szCs w:val="24"/>
+          <w:shd w:val="clear" w:fill="FFFFFF"/>
+          <w:lang w:val="es-ES"/>
+        </w:rPr>
+        <w:t>Esta entidad representa una furgoneta en la cual el domiciliario entrega el pedido. La entidad furgoneta tiene los siguientes atributos: matricula_fur y estado_fur.</w:t>
       </w:r>
     </w:p>
     <w:p>
@@ -652,25 +668,25 @@
           <w:shd w:val="clear" w:fill="FFFFFF"/>
           <w:lang w:val="es-ES"/>
         </w:rPr>
-        <w:t xml:space="preserve">Furgoneta: </w:t>
-      </w:r>
-      <w:r>
-        <w:rPr>
-          <w:rStyle w:val="8"/>
-          <w:rFonts w:hint="default" w:eastAsia="Segoe UI" w:cs="Arial" w:asciiTheme="minorAscii" w:hAnsiTheme="minorAscii"/>
-          <w:b w:val="0"/>
-          <w:bCs w:val="0"/>
-          <w:i w:val="0"/>
-          <w:iCs w:val="0"/>
-          <w:caps w:val="0"/>
-          <w:color w:val="24292F"/>
-          <w:spacing w:val="0"/>
-          <w:sz w:val="24"/>
-          <w:szCs w:val="24"/>
-          <w:shd w:val="clear" w:fill="FFFFFF"/>
-          <w:lang w:val="es-ES"/>
-        </w:rPr>
-        <w:t>Esta entidad representa una furgoneta en la cual el domiciliario entrega el pedido. La entidad furgoneta tiene los siguientes atributos: matricula_furgoneta y estado_furgoneta.</w:t>
+        <w:t>Cliente:</w:t>
+      </w:r>
+      <w:r>
+        <w:rPr>
+          <w:rStyle w:val="8"/>
+          <w:rFonts w:hint="default" w:eastAsia="Segoe UI" w:cs="Arial" w:asciiTheme="minorAscii" w:hAnsiTheme="minorAscii"/>
+          <w:b w:val="0"/>
+          <w:bCs w:val="0"/>
+          <w:i w:val="0"/>
+          <w:iCs w:val="0"/>
+          <w:caps w:val="0"/>
+          <w:color w:val="24292F"/>
+          <w:spacing w:val="0"/>
+          <w:sz w:val="24"/>
+          <w:szCs w:val="24"/>
+          <w:shd w:val="clear" w:fill="FFFFFF"/>
+          <w:lang w:val="es-ES"/>
+        </w:rPr>
+        <w:t xml:space="preserve"> Esta entidad representa al cliente que realiza un pedido, el cual tiene asociado una canasta con unos productos específicos. La entidad cliente tiene los siguientes atributos: ID_cli, cedula_cli, nombre_cli, telefono_cli, direccion_cli, email_cli, contraseña_cli y zona_cli.</w:t>
       </w:r>
     </w:p>
     <w:p>
@@ -728,43 +744,25 @@
           <w:shd w:val="clear" w:fill="FFFFFF"/>
           <w:lang w:val="es-ES"/>
         </w:rPr>
-        <w:t xml:space="preserve">Pedido: </w:t>
-      </w:r>
-      <w:r>
-        <w:rPr>
-          <w:rStyle w:val="8"/>
-          <w:rFonts w:hint="default" w:eastAsia="Segoe UI" w:cs="Arial" w:asciiTheme="minorAscii" w:hAnsiTheme="minorAscii"/>
-          <w:b w:val="0"/>
-          <w:bCs w:val="0"/>
-          <w:i w:val="0"/>
-          <w:iCs w:val="0"/>
-          <w:caps w:val="0"/>
-          <w:color w:val="24292F"/>
-          <w:spacing w:val="0"/>
-          <w:sz w:val="24"/>
-          <w:szCs w:val="24"/>
-          <w:shd w:val="clear" w:fill="FFFFFF"/>
-          <w:lang w:val="es-ES"/>
-        </w:rPr>
-        <w:t>Esta entidad representa un pedido realizado por un cliente. La entidad pedido tiene los siguientes atributos:</w:t>
-      </w:r>
-      <w:r>
-        <w:rPr>
-          <w:rStyle w:val="8"/>
-          <w:rFonts w:hint="default" w:eastAsia="Segoe UI" w:cs="Arial" w:asciiTheme="minorAscii" w:hAnsiTheme="minorAscii"/>
-          <w:b w:val="0"/>
-          <w:bCs w:val="0"/>
-          <w:i w:val="0"/>
-          <w:iCs w:val="0"/>
-          <w:caps w:val="0"/>
-          <w:color w:val="24292F"/>
-          <w:spacing w:val="0"/>
-          <w:sz w:val="24"/>
-          <w:szCs w:val="24"/>
-          <w:shd w:val="clear" w:fill="FFFFFF"/>
-          <w:lang w:val="es-ES"/>
-        </w:rPr>
-        <w:t xml:space="preserve"> codigo_pedido, fecha_pedido, ID_cliente, direccion_cliente, ID_cesta, importe_pedido, datos_pago (número de tarjeta y fecha de caducidad)</w:t>
+        <w:t xml:space="preserve">Zona: </w:t>
+      </w:r>
+      <w:r>
+        <w:rPr>
+          <w:rStyle w:val="8"/>
+          <w:rFonts w:hint="default" w:eastAsia="Segoe UI" w:cs="Arial" w:asciiTheme="minorAscii" w:hAnsiTheme="minorAscii"/>
+          <w:b w:val="0"/>
+          <w:bCs w:val="0"/>
+          <w:i w:val="0"/>
+          <w:iCs w:val="0"/>
+          <w:caps w:val="0"/>
+          <w:color w:val="24292F"/>
+          <w:spacing w:val="0"/>
+          <w:sz w:val="24"/>
+          <w:szCs w:val="24"/>
+          <w:shd w:val="clear" w:fill="FFFFFF"/>
+          <w:lang w:val="es-ES"/>
+        </w:rPr>
+        <w:t>Esta entidad representa una zona de la ciudad. La entidad zona tiene los siguientes atributos: ID_zona, codigo_postal y localidad_zona.</w:t>
       </w:r>
     </w:p>
     <w:p>
@@ -822,50 +820,65 @@
           <w:shd w:val="clear" w:fill="FFFFFF"/>
           <w:lang w:val="es-ES"/>
         </w:rPr>
-        <w:t>Producto:</w:t>
-      </w:r>
-      <w:r>
-        <w:rPr>
-          <w:rStyle w:val="8"/>
-          <w:rFonts w:hint="default" w:eastAsia="Segoe UI" w:cs="Arial" w:asciiTheme="minorAscii" w:hAnsiTheme="minorAscii"/>
-          <w:b w:val="0"/>
-          <w:bCs w:val="0"/>
-          <w:i w:val="0"/>
-          <w:iCs w:val="0"/>
-          <w:caps w:val="0"/>
-          <w:color w:val="24292F"/>
-          <w:spacing w:val="0"/>
-          <w:sz w:val="24"/>
-          <w:szCs w:val="24"/>
-          <w:shd w:val="clear" w:fill="FFFFFF"/>
-          <w:lang w:val="es-ES"/>
-        </w:rPr>
-        <w:t xml:space="preserve"> Esta entidad representa los productos que se tienen en la tienda. La entidad producto tiene los siguientes atributos: ID_producto, nombre_producto, nombre_categoría, condiciones de almacenamiento (frío, congelado, seco), observaciones, nombre, marca, origen, dimensiones (volumen y peso), fotografía, unidades disponibles.</w:t>
-      </w:r>
-    </w:p>
-    <w:p>
-      <w:pPr>
-        <w:jc w:val="both"/>
-        <w:rPr>
-          <w:rStyle w:val="8"/>
-          <w:rFonts w:hint="default" w:eastAsia="Segoe UI" w:cs="Arial" w:asciiTheme="minorAscii" w:hAnsiTheme="minorAscii"/>
-          <w:b w:val="0"/>
-          <w:bCs w:val="0"/>
-          <w:i w:val="0"/>
-          <w:iCs w:val="0"/>
-          <w:caps w:val="0"/>
-          <w:color w:val="24292F"/>
-          <w:spacing w:val="0"/>
-          <w:sz w:val="24"/>
-          <w:szCs w:val="24"/>
-          <w:shd w:val="clear" w:fill="FFFFFF"/>
-          <w:lang w:val="es-ES"/>
-        </w:rPr>
-      </w:pPr>
-    </w:p>
-    <w:p>
-      <w:pPr>
-        <w:jc w:val="both"/>
+        <w:t xml:space="preserve">Pedido: </w:t>
+      </w:r>
+      <w:r>
+        <w:rPr>
+          <w:rStyle w:val="8"/>
+          <w:rFonts w:hint="default" w:eastAsia="Segoe UI" w:cs="Arial" w:asciiTheme="minorAscii" w:hAnsiTheme="minorAscii"/>
+          <w:b w:val="0"/>
+          <w:bCs w:val="0"/>
+          <w:i w:val="0"/>
+          <w:iCs w:val="0"/>
+          <w:caps w:val="0"/>
+          <w:color w:val="24292F"/>
+          <w:spacing w:val="0"/>
+          <w:sz w:val="24"/>
+          <w:szCs w:val="24"/>
+          <w:shd w:val="clear" w:fill="FFFFFF"/>
+          <w:lang w:val="es-ES"/>
+        </w:rPr>
+        <w:t>Esta entidad representa un pedido realizado por un cliente. La entidad pedido tiene los siguientes atributos:</w:t>
+      </w:r>
+      <w:r>
+        <w:rPr>
+          <w:rStyle w:val="8"/>
+          <w:rFonts w:hint="default" w:eastAsia="Segoe UI" w:cs="Arial" w:asciiTheme="minorAscii" w:hAnsiTheme="minorAscii"/>
+          <w:b w:val="0"/>
+          <w:bCs w:val="0"/>
+          <w:i w:val="0"/>
+          <w:iCs w:val="0"/>
+          <w:caps w:val="0"/>
+          <w:color w:val="24292F"/>
+          <w:spacing w:val="0"/>
+          <w:sz w:val="24"/>
+          <w:szCs w:val="24"/>
+          <w:shd w:val="clear" w:fill="FFFFFF"/>
+          <w:lang w:val="es-ES"/>
+        </w:rPr>
+        <w:t xml:space="preserve"> codigo_pedido, fecha_pedido, total_importe, datos_pago (número de tarjeta y fecha de caducidad), estado.</w:t>
+      </w:r>
+    </w:p>
+    <w:p>
+      <w:pPr>
+        <w:jc w:val="both"/>
+        <w:rPr>
+          <w:rStyle w:val="8"/>
+          <w:rFonts w:hint="default" w:eastAsia="Segoe UI" w:cs="Arial" w:asciiTheme="minorAscii" w:hAnsiTheme="minorAscii"/>
+          <w:b w:val="0"/>
+          <w:bCs w:val="0"/>
+          <w:i w:val="0"/>
+          <w:iCs w:val="0"/>
+          <w:caps w:val="0"/>
+          <w:color w:val="24292F"/>
+          <w:spacing w:val="0"/>
+          <w:sz w:val="24"/>
+          <w:szCs w:val="24"/>
+          <w:shd w:val="clear" w:fill="FFFFFF"/>
+          <w:lang w:val="es-ES"/>
+        </w:rPr>
+      </w:pPr>
+      <w:r>
         <w:rPr>
           <w:rStyle w:val="8"/>
           <w:rFonts w:hint="default" w:eastAsia="Segoe UI" w:cs="Arial" w:asciiTheme="minorAscii" w:hAnsiTheme="minorAscii"/>
@@ -881,6 +894,65 @@
           <w:shd w:val="clear" w:fill="FFFFFF"/>
           <w:lang w:val="es-ES"/>
         </w:rPr>
+        <w:t xml:space="preserve">Cesta: </w:t>
+      </w:r>
+      <w:r>
+        <w:rPr>
+          <w:rStyle w:val="8"/>
+          <w:rFonts w:hint="default" w:eastAsia="Segoe UI" w:cs="Arial" w:asciiTheme="minorAscii" w:hAnsiTheme="minorAscii"/>
+          <w:b w:val="0"/>
+          <w:bCs w:val="0"/>
+          <w:i w:val="0"/>
+          <w:iCs w:val="0"/>
+          <w:caps w:val="0"/>
+          <w:color w:val="24292F"/>
+          <w:spacing w:val="0"/>
+          <w:sz w:val="24"/>
+          <w:szCs w:val="24"/>
+          <w:shd w:val="clear" w:fill="FFFFFF"/>
+          <w:lang w:val="es-ES"/>
+        </w:rPr>
+        <w:t>Esta entidad representa la cesta de productos que solicita el cliente. En esta entidad se relacionan todos los productos que solicita un cliente en un pedido específico. La entidad cesta tiene los siguientes atributos: ID_cesta, ID_producto y cantidad.</w:t>
+      </w:r>
+    </w:p>
+    <w:p>
+      <w:pPr>
+        <w:jc w:val="both"/>
+        <w:rPr>
+          <w:rStyle w:val="8"/>
+          <w:rFonts w:hint="default" w:eastAsia="Segoe UI" w:cs="Arial" w:asciiTheme="minorAscii" w:hAnsiTheme="minorAscii"/>
+          <w:b w:val="0"/>
+          <w:bCs w:val="0"/>
+          <w:i w:val="0"/>
+          <w:iCs w:val="0"/>
+          <w:caps w:val="0"/>
+          <w:color w:val="24292F"/>
+          <w:spacing w:val="0"/>
+          <w:sz w:val="24"/>
+          <w:szCs w:val="24"/>
+          <w:shd w:val="clear" w:fill="FFFFFF"/>
+          <w:lang w:val="es-ES"/>
+        </w:rPr>
+      </w:pPr>
+    </w:p>
+    <w:p>
+      <w:pPr>
+        <w:jc w:val="both"/>
+        <w:rPr>
+          <w:rStyle w:val="8"/>
+          <w:rFonts w:hint="default" w:eastAsia="Segoe UI" w:cs="Arial" w:asciiTheme="minorAscii" w:hAnsiTheme="minorAscii"/>
+          <w:b w:val="0"/>
+          <w:bCs w:val="0"/>
+          <w:i w:val="0"/>
+          <w:iCs w:val="0"/>
+          <w:caps w:val="0"/>
+          <w:color w:val="24292F"/>
+          <w:spacing w:val="0"/>
+          <w:sz w:val="24"/>
+          <w:szCs w:val="24"/>
+          <w:shd w:val="clear" w:fill="FFFFFF"/>
+          <w:lang w:val="es-ES"/>
+        </w:rPr>
       </w:pPr>
       <w:r>
         <w:rPr>
@@ -898,71 +970,50 @@
           <w:shd w:val="clear" w:fill="FFFFFF"/>
           <w:lang w:val="es-ES"/>
         </w:rPr>
-        <w:t>Categoria</w:t>
-      </w:r>
-      <w:bookmarkStart w:id="0" w:name="_GoBack"/>
-      <w:bookmarkEnd w:id="0"/>
-    </w:p>
-    <w:p>
-      <w:pPr>
-        <w:jc w:val="both"/>
-        <w:rPr>
-          <w:rStyle w:val="8"/>
-          <w:rFonts w:hint="default" w:eastAsia="Segoe UI" w:cs="Arial" w:asciiTheme="minorAscii" w:hAnsiTheme="minorAscii"/>
-          <w:b w:val="0"/>
-          <w:bCs w:val="0"/>
-          <w:i w:val="0"/>
-          <w:iCs w:val="0"/>
-          <w:caps w:val="0"/>
-          <w:color w:val="24292F"/>
-          <w:spacing w:val="0"/>
-          <w:sz w:val="24"/>
-          <w:szCs w:val="24"/>
-          <w:shd w:val="clear" w:fill="FFFFFF"/>
-          <w:lang w:val="es-ES"/>
-        </w:rPr>
-      </w:pPr>
-    </w:p>
-    <w:p>
-      <w:pPr>
-        <w:jc w:val="both"/>
-        <w:rPr>
-          <w:rStyle w:val="8"/>
-          <w:rFonts w:hint="default" w:eastAsia="Segoe UI" w:cs="Arial" w:asciiTheme="minorAscii" w:hAnsiTheme="minorAscii"/>
-          <w:b w:val="0"/>
-          <w:bCs w:val="0"/>
-          <w:i w:val="0"/>
-          <w:iCs w:val="0"/>
-          <w:caps w:val="0"/>
-          <w:color w:val="24292F"/>
-          <w:spacing w:val="0"/>
-          <w:sz w:val="24"/>
-          <w:szCs w:val="24"/>
-          <w:shd w:val="clear" w:fill="FFFFFF"/>
-          <w:lang w:val="es-ES"/>
-        </w:rPr>
-      </w:pPr>
-    </w:p>
-    <w:p>
-      <w:pPr>
-        <w:jc w:val="both"/>
-        <w:rPr>
-          <w:rStyle w:val="8"/>
-          <w:rFonts w:hint="default" w:eastAsia="Segoe UI" w:cs="Arial" w:asciiTheme="minorAscii" w:hAnsiTheme="minorAscii"/>
-          <w:b w:val="0"/>
-          <w:bCs w:val="0"/>
-          <w:i w:val="0"/>
-          <w:iCs w:val="0"/>
-          <w:caps w:val="0"/>
-          <w:color w:val="24292F"/>
-          <w:spacing w:val="0"/>
-          <w:sz w:val="24"/>
-          <w:szCs w:val="24"/>
-          <w:shd w:val="clear" w:fill="FFFFFF"/>
-          <w:lang w:val="es-ES"/>
-        </w:rPr>
-      </w:pPr>
-      <w:r>
+        <w:t>Producto:</w:t>
+      </w:r>
+      <w:r>
+        <w:rPr>
+          <w:rStyle w:val="8"/>
+          <w:rFonts w:hint="default" w:eastAsia="Segoe UI" w:cs="Arial" w:asciiTheme="minorAscii" w:hAnsiTheme="minorAscii"/>
+          <w:b w:val="0"/>
+          <w:bCs w:val="0"/>
+          <w:i w:val="0"/>
+          <w:iCs w:val="0"/>
+          <w:caps w:val="0"/>
+          <w:color w:val="24292F"/>
+          <w:spacing w:val="0"/>
+          <w:sz w:val="24"/>
+          <w:szCs w:val="24"/>
+          <w:shd w:val="clear" w:fill="FFFFFF"/>
+          <w:lang w:val="es-ES"/>
+        </w:rPr>
+        <w:t xml:space="preserve"> Esta entidad representa los productos que se tienen en la tienda. La entidad producto tiene los siguientes atributos: ID_producto, nombre_prod, marca, origen, fotografia, unidades_disponibles, dimensiones (volumen y peso), valor_compra y valor_venta.</w:t>
+      </w:r>
+    </w:p>
+    <w:p>
+      <w:pPr>
+        <w:jc w:val="both"/>
+        <w:rPr>
+          <w:rStyle w:val="8"/>
+          <w:rFonts w:hint="default" w:eastAsia="Segoe UI" w:cs="Arial" w:asciiTheme="minorAscii" w:hAnsiTheme="minorAscii"/>
+          <w:b w:val="0"/>
+          <w:bCs w:val="0"/>
+          <w:i w:val="0"/>
+          <w:iCs w:val="0"/>
+          <w:caps w:val="0"/>
+          <w:color w:val="24292F"/>
+          <w:spacing w:val="0"/>
+          <w:sz w:val="24"/>
+          <w:szCs w:val="24"/>
+          <w:shd w:val="clear" w:fill="FFFFFF"/>
+          <w:lang w:val="es-ES"/>
+        </w:rPr>
+      </w:pPr>
+    </w:p>
+    <w:p>
+      <w:pPr>
+        <w:jc w:val="both"/>
         <w:rPr>
           <w:rStyle w:val="8"/>
           <w:rFonts w:hint="default" w:eastAsia="Segoe UI" w:cs="Arial" w:asciiTheme="minorAscii" w:hAnsiTheme="minorAscii"/>
@@ -978,123 +1029,6 @@
           <w:shd w:val="clear" w:fill="FFFFFF"/>
           <w:lang w:val="es-ES"/>
         </w:rPr>
-        <w:t xml:space="preserve">Cesta: </w:t>
-      </w:r>
-      <w:r>
-        <w:rPr>
-          <w:rStyle w:val="8"/>
-          <w:rFonts w:hint="default" w:eastAsia="Segoe UI" w:cs="Arial" w:asciiTheme="minorAscii" w:hAnsiTheme="minorAscii"/>
-          <w:b w:val="0"/>
-          <w:bCs w:val="0"/>
-          <w:i w:val="0"/>
-          <w:iCs w:val="0"/>
-          <w:caps w:val="0"/>
-          <w:color w:val="24292F"/>
-          <w:spacing w:val="0"/>
-          <w:sz w:val="24"/>
-          <w:szCs w:val="24"/>
-          <w:shd w:val="clear" w:fill="FFFFFF"/>
-          <w:lang w:val="es-ES"/>
-        </w:rPr>
-        <w:t>Esta entidad representa la cesta de productos que solicita el cliente. En esta entidad se relacionan todos los productos que solicita un cliente en un pedido específico. La entidad cesta tiene los siguientes atributos: ID_cesta, codigo_pedido, ID_producto y cantidad.</w:t>
-      </w:r>
-    </w:p>
-    <w:p>
-      <w:pPr>
-        <w:jc w:val="both"/>
-        <w:rPr>
-          <w:rStyle w:val="8"/>
-          <w:rFonts w:hint="default" w:eastAsia="Segoe UI" w:cs="Arial" w:asciiTheme="minorAscii" w:hAnsiTheme="minorAscii"/>
-          <w:b w:val="0"/>
-          <w:bCs w:val="0"/>
-          <w:i w:val="0"/>
-          <w:iCs w:val="0"/>
-          <w:caps w:val="0"/>
-          <w:color w:val="24292F"/>
-          <w:spacing w:val="0"/>
-          <w:sz w:val="24"/>
-          <w:szCs w:val="24"/>
-          <w:shd w:val="clear" w:fill="FFFFFF"/>
-          <w:lang w:val="es-ES"/>
-        </w:rPr>
-      </w:pPr>
-    </w:p>
-    <w:p>
-      <w:pPr>
-        <w:jc w:val="both"/>
-        <w:rPr>
-          <w:rStyle w:val="8"/>
-          <w:rFonts w:hint="default" w:eastAsia="Segoe UI" w:cs="Arial" w:asciiTheme="minorAscii" w:hAnsiTheme="minorAscii"/>
-          <w:b w:val="0"/>
-          <w:bCs w:val="0"/>
-          <w:i w:val="0"/>
-          <w:iCs w:val="0"/>
-          <w:caps w:val="0"/>
-          <w:color w:val="24292F"/>
-          <w:spacing w:val="0"/>
-          <w:sz w:val="24"/>
-          <w:szCs w:val="24"/>
-          <w:shd w:val="clear" w:fill="FFFFFF"/>
-          <w:lang w:val="es-ES"/>
-        </w:rPr>
-      </w:pPr>
-      <w:r>
-        <w:rPr>
-          <w:rStyle w:val="8"/>
-          <w:rFonts w:hint="default" w:eastAsia="Segoe UI" w:cs="Arial" w:asciiTheme="minorAscii" w:hAnsiTheme="minorAscii"/>
-          <w:b w:val="0"/>
-          <w:bCs w:val="0"/>
-          <w:i w:val="0"/>
-          <w:iCs w:val="0"/>
-          <w:caps w:val="0"/>
-          <w:color w:val="24292F"/>
-          <w:spacing w:val="0"/>
-          <w:sz w:val="24"/>
-          <w:szCs w:val="24"/>
-          <w:shd w:val="clear" w:fill="FFFFFF"/>
-          <w:lang w:val="es-ES"/>
-        </w:rPr>
-        <w:t>¿formulario de registro?</w:t>
-      </w:r>
-    </w:p>
-    <w:p>
-      <w:pPr>
-        <w:jc w:val="both"/>
-        <w:rPr>
-          <w:rStyle w:val="8"/>
-          <w:rFonts w:hint="default" w:eastAsia="Segoe UI" w:cs="Arial" w:asciiTheme="minorAscii" w:hAnsiTheme="minorAscii"/>
-          <w:b w:val="0"/>
-          <w:bCs w:val="0"/>
-          <w:i w:val="0"/>
-          <w:iCs w:val="0"/>
-          <w:caps w:val="0"/>
-          <w:color w:val="24292F"/>
-          <w:spacing w:val="0"/>
-          <w:sz w:val="24"/>
-          <w:szCs w:val="24"/>
-          <w:shd w:val="clear" w:fill="FFFFFF"/>
-          <w:lang w:val="es-ES"/>
-        </w:rPr>
-      </w:pPr>
-    </w:p>
-    <w:p>
-      <w:pPr>
-        <w:jc w:val="both"/>
-        <w:rPr>
-          <w:rStyle w:val="8"/>
-          <w:rFonts w:hint="default" w:eastAsia="Segoe UI" w:cs="Arial" w:asciiTheme="minorAscii" w:hAnsiTheme="minorAscii"/>
-          <w:b w:val="0"/>
-          <w:bCs w:val="0"/>
-          <w:i w:val="0"/>
-          <w:iCs w:val="0"/>
-          <w:caps w:val="0"/>
-          <w:color w:val="24292F"/>
-          <w:spacing w:val="0"/>
-          <w:sz w:val="24"/>
-          <w:szCs w:val="24"/>
-          <w:shd w:val="clear" w:fill="FFFFFF"/>
-          <w:lang w:val="es-ES"/>
-        </w:rPr>
       </w:pPr>
       <w:r>
         <w:rPr>
@@ -1104,15 +1038,92 @@
           <w:bCs/>
           <w:i w:val="0"/>
           <w:iCs w:val="0"/>
-          <w:color w:val="24292F"/>
-          <w:spacing w:val="0"/>
-          <w:sz w:val="24"/>
-          <w:szCs w:val="24"/>
-          <w:shd w:val="clear" w:fill="FFFFFF"/>
-          <w:lang w:val="es-ES"/>
-        </w:rPr>
-        <w:t>P</w:t>
-      </w:r>
+          <w:caps w:val="0"/>
+          <w:color w:val="24292F"/>
+          <w:spacing w:val="0"/>
+          <w:sz w:val="24"/>
+          <w:szCs w:val="24"/>
+          <w:shd w:val="clear" w:fill="FFFFFF"/>
+          <w:lang w:val="es-ES"/>
+        </w:rPr>
+        <w:t xml:space="preserve">Categoría: </w:t>
+      </w:r>
+      <w:r>
+        <w:rPr>
+          <w:rStyle w:val="8"/>
+          <w:rFonts w:hint="default" w:eastAsia="Segoe UI" w:cs="Arial" w:asciiTheme="minorAscii" w:hAnsiTheme="minorAscii"/>
+          <w:b w:val="0"/>
+          <w:bCs w:val="0"/>
+          <w:i w:val="0"/>
+          <w:iCs w:val="0"/>
+          <w:caps w:val="0"/>
+          <w:color w:val="24292F"/>
+          <w:spacing w:val="0"/>
+          <w:sz w:val="24"/>
+          <w:szCs w:val="24"/>
+          <w:shd w:val="clear" w:fill="FFFFFF"/>
+          <w:lang w:val="es-ES"/>
+        </w:rPr>
+        <w:t>Esta entidad representa una categoría a la cual pertenece un producto. Pueden haber diferentes categorías como: carnes, lácteos, granos, cereales, verduras, frutas, tubérculos, entre otros. Por otra parte según la categoría se pueden identificar condiciones de almacenamiento que pueden ser frío, congelado o seco. La entidad categoría tiene los siguientes atributos: ID_categoria, nombre_</w:t>
+      </w:r>
+      <w:r>
+        <w:rPr>
+          <w:rStyle w:val="8"/>
+          <w:rFonts w:hint="default" w:eastAsia="Segoe UI" w:asciiTheme="minorAscii" w:hAnsiTheme="minorAscii"/>
+          <w:b w:val="0"/>
+          <w:bCs w:val="0"/>
+          <w:i w:val="0"/>
+          <w:iCs w:val="0"/>
+          <w:caps w:val="0"/>
+          <w:color w:val="24292F"/>
+          <w:spacing w:val="0"/>
+          <w:sz w:val="24"/>
+          <w:szCs w:val="24"/>
+          <w:shd w:val="clear" w:fill="FFFFFF"/>
+          <w:lang w:val="es-ES"/>
+        </w:rPr>
+        <w:t>cat, almacenamiento y observaciones.</w:t>
+      </w:r>
+    </w:p>
+    <w:p>
+      <w:pPr>
+        <w:jc w:val="both"/>
+        <w:rPr>
+          <w:rStyle w:val="8"/>
+          <w:rFonts w:hint="default" w:eastAsia="Segoe UI" w:cs="Arial" w:asciiTheme="minorAscii" w:hAnsiTheme="minorAscii"/>
+          <w:b w:val="0"/>
+          <w:bCs w:val="0"/>
+          <w:i w:val="0"/>
+          <w:iCs w:val="0"/>
+          <w:caps w:val="0"/>
+          <w:color w:val="24292F"/>
+          <w:spacing w:val="0"/>
+          <w:sz w:val="24"/>
+          <w:szCs w:val="24"/>
+          <w:shd w:val="clear" w:fill="FFFFFF"/>
+          <w:lang w:val="es-ES"/>
+        </w:rPr>
+      </w:pPr>
+    </w:p>
+    <w:p>
+      <w:pPr>
+        <w:jc w:val="both"/>
+        <w:rPr>
+          <w:rStyle w:val="8"/>
+          <w:rFonts w:hint="default" w:eastAsia="Segoe UI" w:cs="Arial" w:asciiTheme="minorAscii" w:hAnsiTheme="minorAscii"/>
+          <w:b w:val="0"/>
+          <w:bCs w:val="0"/>
+          <w:i w:val="0"/>
+          <w:iCs w:val="0"/>
+          <w:caps w:val="0"/>
+          <w:color w:val="24292F"/>
+          <w:spacing w:val="0"/>
+          <w:sz w:val="24"/>
+          <w:szCs w:val="24"/>
+          <w:shd w:val="clear" w:fill="FFFFFF"/>
+          <w:lang w:val="es-ES"/>
+        </w:rPr>
+      </w:pPr>
       <w:r>
         <w:rPr>
           <w:rStyle w:val="8"/>
@@ -1121,58 +1132,16 @@
           <w:bCs/>
           <w:i w:val="0"/>
           <w:iCs w:val="0"/>
-          <w:caps w:val="0"/>
-          <w:color w:val="24292F"/>
-          <w:spacing w:val="0"/>
-          <w:sz w:val="24"/>
-          <w:szCs w:val="24"/>
-          <w:shd w:val="clear" w:fill="FFFFFF"/>
-          <w:lang w:val="es-ES"/>
-        </w:rPr>
-        <w:t xml:space="preserve">roveedor: </w:t>
-      </w:r>
-      <w:r>
-        <w:rPr>
-          <w:rStyle w:val="8"/>
-          <w:rFonts w:hint="default" w:eastAsia="Segoe UI" w:cs="Arial" w:asciiTheme="minorAscii" w:hAnsiTheme="minorAscii"/>
-          <w:b w:val="0"/>
-          <w:bCs w:val="0"/>
-          <w:i w:val="0"/>
-          <w:iCs w:val="0"/>
-          <w:caps w:val="0"/>
-          <w:color w:val="24292F"/>
-          <w:spacing w:val="0"/>
-          <w:sz w:val="24"/>
-          <w:szCs w:val="24"/>
-          <w:shd w:val="clear" w:fill="FFFFFF"/>
-          <w:lang w:val="es-ES"/>
-        </w:rPr>
-        <w:t xml:space="preserve">Esta entidad representa un proveedor que provee a la tienda con los productos. La entidad proveedor tiene los siguientes atributos: ID_proveedor, nombre_proveedor, </w:t>
-      </w:r>
-    </w:p>
-    <w:p>
-      <w:pPr>
-        <w:jc w:val="both"/>
-        <w:rPr>
-          <w:rStyle w:val="8"/>
-          <w:rFonts w:hint="default" w:eastAsia="Segoe UI" w:cs="Arial" w:asciiTheme="minorAscii" w:hAnsiTheme="minorAscii"/>
-          <w:b w:val="0"/>
-          <w:bCs w:val="0"/>
-          <w:i w:val="0"/>
-          <w:iCs w:val="0"/>
-          <w:caps w:val="0"/>
-          <w:color w:val="24292F"/>
-          <w:spacing w:val="0"/>
-          <w:sz w:val="24"/>
-          <w:szCs w:val="24"/>
-          <w:shd w:val="clear" w:fill="FFFFFF"/>
-          <w:lang w:val="es-ES"/>
-        </w:rPr>
-      </w:pPr>
-    </w:p>
-    <w:p>
-      <w:pPr>
-        <w:jc w:val="both"/>
+          <w:color w:val="24292F"/>
+          <w:spacing w:val="0"/>
+          <w:sz w:val="24"/>
+          <w:szCs w:val="24"/>
+          <w:shd w:val="clear" w:fill="FFFFFF"/>
+          <w:lang w:val="es-ES"/>
+        </w:rPr>
+        <w:t>P</w:t>
+      </w:r>
+      <w:r>
         <w:rPr>
           <w:rStyle w:val="8"/>
           <w:rFonts w:hint="default" w:eastAsia="Segoe UI" w:cs="Arial" w:asciiTheme="minorAscii" w:hAnsiTheme="minorAscii"/>
@@ -1188,6 +1157,701 @@
           <w:shd w:val="clear" w:fill="FFFFFF"/>
           <w:lang w:val="es-ES"/>
         </w:rPr>
+        <w:t xml:space="preserve">roveedor: </w:t>
+      </w:r>
+      <w:r>
+        <w:rPr>
+          <w:rStyle w:val="8"/>
+          <w:rFonts w:hint="default" w:eastAsia="Segoe UI" w:cs="Arial" w:asciiTheme="minorAscii" w:hAnsiTheme="minorAscii"/>
+          <w:b w:val="0"/>
+          <w:bCs w:val="0"/>
+          <w:i w:val="0"/>
+          <w:iCs w:val="0"/>
+          <w:caps w:val="0"/>
+          <w:color w:val="24292F"/>
+          <w:spacing w:val="0"/>
+          <w:sz w:val="24"/>
+          <w:szCs w:val="24"/>
+          <w:shd w:val="clear" w:fill="FFFFFF"/>
+          <w:lang w:val="es-ES"/>
+        </w:rPr>
+        <w:t>Esta entidad representa un proveedor que provee a la tienda con los productos. La entidad proveedor tiene los siguientes atributos: ID_proveedor, nombre_prov y telefono_prov.</w:t>
+      </w:r>
+    </w:p>
+    <w:p>
+      <w:pPr>
+        <w:jc w:val="both"/>
+        <w:rPr>
+          <w:rStyle w:val="8"/>
+          <w:rFonts w:hint="default" w:eastAsia="Segoe UI" w:cs="Arial" w:asciiTheme="minorAscii" w:hAnsiTheme="minorAscii"/>
+          <w:b w:val="0"/>
+          <w:bCs w:val="0"/>
+          <w:i w:val="0"/>
+          <w:iCs w:val="0"/>
+          <w:caps w:val="0"/>
+          <w:color w:val="24292F"/>
+          <w:spacing w:val="0"/>
+          <w:sz w:val="24"/>
+          <w:szCs w:val="24"/>
+          <w:shd w:val="clear" w:fill="FFFFFF"/>
+          <w:lang w:val="es-ES"/>
+        </w:rPr>
+      </w:pPr>
+    </w:p>
+    <w:p>
+      <w:pPr>
+        <w:jc w:val="both"/>
+        <w:rPr>
+          <w:rStyle w:val="8"/>
+          <w:rFonts w:hint="default" w:eastAsia="Segoe UI" w:cs="Arial" w:asciiTheme="minorAscii" w:hAnsiTheme="minorAscii"/>
+          <w:b w:val="0"/>
+          <w:bCs w:val="0"/>
+          <w:i w:val="0"/>
+          <w:iCs w:val="0"/>
+          <w:caps w:val="0"/>
+          <w:color w:val="24292F"/>
+          <w:spacing w:val="0"/>
+          <w:sz w:val="24"/>
+          <w:szCs w:val="24"/>
+          <w:shd w:val="clear" w:fill="FFFFFF"/>
+          <w:lang w:val="es-ES"/>
+        </w:rPr>
+      </w:pPr>
+      <w:r>
+        <w:rPr>
+          <w:rStyle w:val="8"/>
+          <w:rFonts w:hint="default" w:eastAsia="Segoe UI" w:cs="Arial" w:asciiTheme="minorAscii" w:hAnsiTheme="minorAscii"/>
+          <w:b w:val="0"/>
+          <w:bCs w:val="0"/>
+          <w:i w:val="0"/>
+          <w:iCs w:val="0"/>
+          <w:caps w:val="0"/>
+          <w:color w:val="24292F"/>
+          <w:spacing w:val="0"/>
+          <w:sz w:val="24"/>
+          <w:szCs w:val="24"/>
+          <w:shd w:val="clear" w:fill="FFFFFF"/>
+          <w:lang w:val="es-ES"/>
+        </w:rPr>
+        <w:t>El atributo estado es un atributo derivado que se asignaría por la lógica de la aplicación. Puede tener los siguientes valores:</w:t>
+      </w:r>
+    </w:p>
+    <w:p>
+      <w:pPr>
+        <w:jc w:val="both"/>
+        <w:rPr>
+          <w:rStyle w:val="8"/>
+          <w:rFonts w:hint="default" w:eastAsia="Segoe UI" w:cs="Arial" w:asciiTheme="minorAscii" w:hAnsiTheme="minorAscii"/>
+          <w:b w:val="0"/>
+          <w:bCs w:val="0"/>
+          <w:i w:val="0"/>
+          <w:iCs w:val="0"/>
+          <w:caps w:val="0"/>
+          <w:color w:val="24292F"/>
+          <w:spacing w:val="0"/>
+          <w:sz w:val="24"/>
+          <w:szCs w:val="24"/>
+          <w:shd w:val="clear" w:fill="FFFFFF"/>
+          <w:lang w:val="es-ES"/>
+        </w:rPr>
+      </w:pPr>
+    </w:p>
+    <w:p>
+      <w:pPr>
+        <w:numPr>
+          <w:ilvl w:val="0"/>
+          <w:numId w:val="2"/>
+        </w:numPr>
+        <w:jc w:val="both"/>
+        <w:rPr>
+          <w:rStyle w:val="8"/>
+          <w:rFonts w:hint="default" w:eastAsia="Segoe UI" w:cs="Arial" w:asciiTheme="minorAscii" w:hAnsiTheme="minorAscii"/>
+          <w:b w:val="0"/>
+          <w:bCs w:val="0"/>
+          <w:i w:val="0"/>
+          <w:iCs w:val="0"/>
+          <w:caps w:val="0"/>
+          <w:color w:val="24292F"/>
+          <w:spacing w:val="0"/>
+          <w:sz w:val="24"/>
+          <w:szCs w:val="24"/>
+          <w:shd w:val="clear" w:fill="FFFFFF"/>
+          <w:lang w:val="es-ES"/>
+        </w:rPr>
+      </w:pPr>
+      <w:r>
+        <w:rPr>
+          <w:rStyle w:val="8"/>
+          <w:rFonts w:hint="default" w:eastAsia="Segoe UI" w:cs="Arial" w:asciiTheme="minorAscii" w:hAnsiTheme="minorAscii"/>
+          <w:b w:val="0"/>
+          <w:bCs w:val="0"/>
+          <w:i w:val="0"/>
+          <w:iCs w:val="0"/>
+          <w:caps w:val="0"/>
+          <w:color w:val="24292F"/>
+          <w:spacing w:val="0"/>
+          <w:sz w:val="24"/>
+          <w:szCs w:val="24"/>
+          <w:shd w:val="clear" w:fill="FFFFFF"/>
+          <w:lang w:val="es-ES"/>
+        </w:rPr>
+        <w:t>Creado por el cliente.</w:t>
+      </w:r>
+    </w:p>
+    <w:p>
+      <w:pPr>
+        <w:numPr>
+          <w:ilvl w:val="0"/>
+          <w:numId w:val="2"/>
+        </w:numPr>
+        <w:ind w:left="0" w:leftChars="0" w:firstLine="0" w:firstLineChars="0"/>
+        <w:jc w:val="both"/>
+        <w:rPr>
+          <w:rStyle w:val="8"/>
+          <w:rFonts w:hint="default" w:eastAsia="Segoe UI" w:cs="Arial" w:asciiTheme="minorAscii" w:hAnsiTheme="minorAscii"/>
+          <w:b w:val="0"/>
+          <w:bCs w:val="0"/>
+          <w:i w:val="0"/>
+          <w:iCs w:val="0"/>
+          <w:caps w:val="0"/>
+          <w:color w:val="24292F"/>
+          <w:spacing w:val="0"/>
+          <w:sz w:val="24"/>
+          <w:szCs w:val="24"/>
+          <w:shd w:val="clear" w:fill="FFFFFF"/>
+          <w:lang w:val="es-ES"/>
+        </w:rPr>
+      </w:pPr>
+      <w:r>
+        <w:rPr>
+          <w:rStyle w:val="8"/>
+          <w:rFonts w:hint="default" w:eastAsia="Segoe UI" w:cs="Arial" w:asciiTheme="minorAscii" w:hAnsiTheme="minorAscii"/>
+          <w:b w:val="0"/>
+          <w:bCs w:val="0"/>
+          <w:i w:val="0"/>
+          <w:iCs w:val="0"/>
+          <w:caps w:val="0"/>
+          <w:color w:val="24292F"/>
+          <w:spacing w:val="0"/>
+          <w:sz w:val="24"/>
+          <w:szCs w:val="24"/>
+          <w:shd w:val="clear" w:fill="FFFFFF"/>
+          <w:lang w:val="es-ES"/>
+        </w:rPr>
+        <w:t>En verificación de existencias.</w:t>
+      </w:r>
+    </w:p>
+    <w:p>
+      <w:pPr>
+        <w:numPr>
+          <w:ilvl w:val="0"/>
+          <w:numId w:val="2"/>
+        </w:numPr>
+        <w:ind w:left="0" w:leftChars="0" w:firstLine="0" w:firstLineChars="0"/>
+        <w:jc w:val="both"/>
+        <w:rPr>
+          <w:rStyle w:val="8"/>
+          <w:rFonts w:hint="default" w:eastAsia="Segoe UI" w:cs="Arial" w:asciiTheme="minorAscii" w:hAnsiTheme="minorAscii"/>
+          <w:b w:val="0"/>
+          <w:bCs w:val="0"/>
+          <w:i w:val="0"/>
+          <w:iCs w:val="0"/>
+          <w:caps w:val="0"/>
+          <w:color w:val="24292F"/>
+          <w:spacing w:val="0"/>
+          <w:sz w:val="24"/>
+          <w:szCs w:val="24"/>
+          <w:shd w:val="clear" w:fill="FFFFFF"/>
+          <w:lang w:val="es-ES"/>
+        </w:rPr>
+      </w:pPr>
+      <w:r>
+        <w:rPr>
+          <w:rStyle w:val="8"/>
+          <w:rFonts w:hint="default" w:eastAsia="Segoe UI" w:cs="Arial" w:asciiTheme="minorAscii" w:hAnsiTheme="minorAscii"/>
+          <w:b w:val="0"/>
+          <w:bCs w:val="0"/>
+          <w:i w:val="0"/>
+          <w:iCs w:val="0"/>
+          <w:caps w:val="0"/>
+          <w:color w:val="24292F"/>
+          <w:spacing w:val="0"/>
+          <w:sz w:val="24"/>
+          <w:szCs w:val="24"/>
+          <w:shd w:val="clear" w:fill="FFFFFF"/>
+          <w:lang w:val="es-ES"/>
+        </w:rPr>
+        <w:t>En verificación de responsable de almacen.</w:t>
+      </w:r>
+    </w:p>
+    <w:p>
+      <w:pPr>
+        <w:numPr>
+          <w:ilvl w:val="0"/>
+          <w:numId w:val="2"/>
+        </w:numPr>
+        <w:ind w:left="0" w:leftChars="0" w:firstLine="0" w:firstLineChars="0"/>
+        <w:jc w:val="both"/>
+        <w:rPr>
+          <w:rStyle w:val="8"/>
+          <w:rFonts w:hint="default" w:eastAsia="Segoe UI" w:cs="Arial" w:asciiTheme="minorAscii" w:hAnsiTheme="minorAscii"/>
+          <w:b w:val="0"/>
+          <w:bCs w:val="0"/>
+          <w:i w:val="0"/>
+          <w:iCs w:val="0"/>
+          <w:caps w:val="0"/>
+          <w:color w:val="24292F"/>
+          <w:spacing w:val="0"/>
+          <w:sz w:val="24"/>
+          <w:szCs w:val="24"/>
+          <w:shd w:val="clear" w:fill="FFFFFF"/>
+          <w:lang w:val="es-ES"/>
+        </w:rPr>
+      </w:pPr>
+      <w:r>
+        <w:rPr>
+          <w:rStyle w:val="8"/>
+          <w:rFonts w:hint="default" w:eastAsia="Segoe UI" w:cs="Arial" w:asciiTheme="minorAscii" w:hAnsiTheme="minorAscii"/>
+          <w:b w:val="0"/>
+          <w:bCs w:val="0"/>
+          <w:i w:val="0"/>
+          <w:iCs w:val="0"/>
+          <w:caps w:val="0"/>
+          <w:color w:val="24292F"/>
+          <w:spacing w:val="0"/>
+          <w:sz w:val="24"/>
+          <w:szCs w:val="24"/>
+          <w:shd w:val="clear" w:fill="FFFFFF"/>
+          <w:lang w:val="es-ES"/>
+        </w:rPr>
+        <w:t>En verificación de domiciliario en zona de cliente.</w:t>
+      </w:r>
+    </w:p>
+    <w:p>
+      <w:pPr>
+        <w:numPr>
+          <w:ilvl w:val="0"/>
+          <w:numId w:val="2"/>
+        </w:numPr>
+        <w:ind w:left="0" w:leftChars="0" w:firstLine="0" w:firstLineChars="0"/>
+        <w:jc w:val="both"/>
+        <w:rPr>
+          <w:rStyle w:val="8"/>
+          <w:rFonts w:hint="default" w:eastAsia="Segoe UI" w:cs="Arial" w:asciiTheme="minorAscii" w:hAnsiTheme="minorAscii"/>
+          <w:b w:val="0"/>
+          <w:bCs w:val="0"/>
+          <w:i w:val="0"/>
+          <w:iCs w:val="0"/>
+          <w:caps w:val="0"/>
+          <w:color w:val="24292F"/>
+          <w:spacing w:val="0"/>
+          <w:sz w:val="24"/>
+          <w:szCs w:val="24"/>
+          <w:shd w:val="clear" w:fill="FFFFFF"/>
+          <w:lang w:val="es-ES"/>
+        </w:rPr>
+      </w:pPr>
+      <w:r>
+        <w:rPr>
+          <w:rStyle w:val="8"/>
+          <w:rFonts w:hint="default" w:eastAsia="Segoe UI" w:cs="Arial" w:asciiTheme="minorAscii" w:hAnsiTheme="minorAscii"/>
+          <w:b w:val="0"/>
+          <w:bCs w:val="0"/>
+          <w:i w:val="0"/>
+          <w:iCs w:val="0"/>
+          <w:caps w:val="0"/>
+          <w:color w:val="24292F"/>
+          <w:spacing w:val="0"/>
+          <w:sz w:val="24"/>
+          <w:szCs w:val="24"/>
+          <w:shd w:val="clear" w:fill="FFFFFF"/>
+          <w:lang w:val="es-ES"/>
+        </w:rPr>
+        <w:t>Cancelado por existencias.</w:t>
+      </w:r>
+    </w:p>
+    <w:p>
+      <w:pPr>
+        <w:numPr>
+          <w:ilvl w:val="0"/>
+          <w:numId w:val="2"/>
+        </w:numPr>
+        <w:ind w:left="0" w:leftChars="0" w:firstLine="0" w:firstLineChars="0"/>
+        <w:jc w:val="both"/>
+        <w:rPr>
+          <w:rStyle w:val="8"/>
+          <w:rFonts w:hint="default" w:eastAsia="Segoe UI" w:cs="Arial" w:asciiTheme="minorAscii" w:hAnsiTheme="minorAscii"/>
+          <w:b w:val="0"/>
+          <w:bCs w:val="0"/>
+          <w:i w:val="0"/>
+          <w:iCs w:val="0"/>
+          <w:caps w:val="0"/>
+          <w:color w:val="24292F"/>
+          <w:spacing w:val="0"/>
+          <w:sz w:val="24"/>
+          <w:szCs w:val="24"/>
+          <w:shd w:val="clear" w:fill="FFFFFF"/>
+          <w:lang w:val="es-ES"/>
+        </w:rPr>
+      </w:pPr>
+      <w:r>
+        <w:rPr>
+          <w:rStyle w:val="8"/>
+          <w:rFonts w:hint="default" w:eastAsia="Segoe UI" w:cs="Arial" w:asciiTheme="minorAscii" w:hAnsiTheme="minorAscii"/>
+          <w:b w:val="0"/>
+          <w:bCs w:val="0"/>
+          <w:i w:val="0"/>
+          <w:iCs w:val="0"/>
+          <w:caps w:val="0"/>
+          <w:color w:val="24292F"/>
+          <w:spacing w:val="0"/>
+          <w:sz w:val="24"/>
+          <w:szCs w:val="24"/>
+          <w:shd w:val="clear" w:fill="FFFFFF"/>
+          <w:lang w:val="es-ES"/>
+        </w:rPr>
+        <w:t>En espera a verificación de cliente aceptando nuevas condiciones.</w:t>
+      </w:r>
+    </w:p>
+    <w:p>
+      <w:pPr>
+        <w:numPr>
+          <w:ilvl w:val="0"/>
+          <w:numId w:val="2"/>
+        </w:numPr>
+        <w:ind w:left="0" w:leftChars="0" w:firstLine="0" w:firstLineChars="0"/>
+        <w:jc w:val="both"/>
+        <w:rPr>
+          <w:rStyle w:val="8"/>
+          <w:rFonts w:hint="default" w:eastAsia="Segoe UI" w:cs="Arial" w:asciiTheme="minorAscii" w:hAnsiTheme="minorAscii"/>
+          <w:b w:val="0"/>
+          <w:bCs w:val="0"/>
+          <w:i w:val="0"/>
+          <w:iCs w:val="0"/>
+          <w:caps w:val="0"/>
+          <w:color w:val="24292F"/>
+          <w:spacing w:val="0"/>
+          <w:sz w:val="24"/>
+          <w:szCs w:val="24"/>
+          <w:shd w:val="clear" w:fill="FFFFFF"/>
+          <w:lang w:val="es-ES"/>
+        </w:rPr>
+      </w:pPr>
+      <w:r>
+        <w:rPr>
+          <w:rStyle w:val="8"/>
+          <w:rFonts w:hint="default" w:eastAsia="Segoe UI" w:cs="Arial" w:asciiTheme="minorAscii" w:hAnsiTheme="minorAscii"/>
+          <w:b w:val="0"/>
+          <w:bCs w:val="0"/>
+          <w:i w:val="0"/>
+          <w:iCs w:val="0"/>
+          <w:caps w:val="0"/>
+          <w:color w:val="24292F"/>
+          <w:spacing w:val="0"/>
+          <w:sz w:val="24"/>
+          <w:szCs w:val="24"/>
+          <w:shd w:val="clear" w:fill="FFFFFF"/>
+          <w:lang w:val="es-ES"/>
+        </w:rPr>
+        <w:t>Cancelado por no existencia de domiciliario en la zona.</w:t>
+      </w:r>
+    </w:p>
+    <w:p>
+      <w:pPr>
+        <w:numPr>
+          <w:ilvl w:val="0"/>
+          <w:numId w:val="2"/>
+        </w:numPr>
+        <w:ind w:left="0" w:leftChars="0" w:firstLine="0" w:firstLineChars="0"/>
+        <w:jc w:val="both"/>
+        <w:rPr>
+          <w:rStyle w:val="8"/>
+          <w:rFonts w:hint="default" w:eastAsia="Segoe UI" w:cs="Arial" w:asciiTheme="minorAscii" w:hAnsiTheme="minorAscii"/>
+          <w:b w:val="0"/>
+          <w:bCs w:val="0"/>
+          <w:i w:val="0"/>
+          <w:iCs w:val="0"/>
+          <w:caps w:val="0"/>
+          <w:color w:val="24292F"/>
+          <w:spacing w:val="0"/>
+          <w:sz w:val="24"/>
+          <w:szCs w:val="24"/>
+          <w:shd w:val="clear" w:fill="FFFFFF"/>
+          <w:lang w:val="es-ES"/>
+        </w:rPr>
+      </w:pPr>
+      <w:r>
+        <w:rPr>
+          <w:rStyle w:val="8"/>
+          <w:rFonts w:hint="default" w:eastAsia="Segoe UI" w:cs="Arial" w:asciiTheme="minorAscii" w:hAnsiTheme="minorAscii"/>
+          <w:b w:val="0"/>
+          <w:bCs w:val="0"/>
+          <w:i w:val="0"/>
+          <w:iCs w:val="0"/>
+          <w:caps w:val="0"/>
+          <w:color w:val="24292F"/>
+          <w:spacing w:val="0"/>
+          <w:sz w:val="24"/>
+          <w:szCs w:val="24"/>
+          <w:shd w:val="clear" w:fill="FFFFFF"/>
+          <w:lang w:val="es-ES"/>
+        </w:rPr>
+        <w:t>Empacado por responsable.</w:t>
+      </w:r>
+    </w:p>
+    <w:p>
+      <w:pPr>
+        <w:numPr>
+          <w:ilvl w:val="0"/>
+          <w:numId w:val="2"/>
+        </w:numPr>
+        <w:ind w:left="0" w:leftChars="0" w:firstLine="0" w:firstLineChars="0"/>
+        <w:jc w:val="both"/>
+        <w:rPr>
+          <w:rStyle w:val="8"/>
+          <w:rFonts w:hint="default" w:eastAsia="Segoe UI" w:cs="Arial" w:asciiTheme="minorAscii" w:hAnsiTheme="minorAscii"/>
+          <w:b w:val="0"/>
+          <w:bCs w:val="0"/>
+          <w:i w:val="0"/>
+          <w:iCs w:val="0"/>
+          <w:caps w:val="0"/>
+          <w:color w:val="24292F"/>
+          <w:spacing w:val="0"/>
+          <w:sz w:val="24"/>
+          <w:szCs w:val="24"/>
+          <w:shd w:val="clear" w:fill="FFFFFF"/>
+          <w:lang w:val="es-ES"/>
+        </w:rPr>
+      </w:pPr>
+      <w:r>
+        <w:rPr>
+          <w:rStyle w:val="8"/>
+          <w:rFonts w:hint="default" w:eastAsia="Segoe UI" w:cs="Arial" w:asciiTheme="minorAscii" w:hAnsiTheme="minorAscii"/>
+          <w:b w:val="0"/>
+          <w:bCs w:val="0"/>
+          <w:i w:val="0"/>
+          <w:iCs w:val="0"/>
+          <w:caps w:val="0"/>
+          <w:color w:val="24292F"/>
+          <w:spacing w:val="0"/>
+          <w:sz w:val="24"/>
+          <w:szCs w:val="24"/>
+          <w:shd w:val="clear" w:fill="FFFFFF"/>
+          <w:lang w:val="es-ES"/>
+        </w:rPr>
+        <w:t>Entregado por responsable a domiciliario.</w:t>
+      </w:r>
+    </w:p>
+    <w:p>
+      <w:pPr>
+        <w:numPr>
+          <w:ilvl w:val="0"/>
+          <w:numId w:val="2"/>
+        </w:numPr>
+        <w:ind w:left="0" w:leftChars="0" w:firstLine="0" w:firstLineChars="0"/>
+        <w:jc w:val="both"/>
+        <w:rPr>
+          <w:rStyle w:val="8"/>
+          <w:rFonts w:hint="default" w:eastAsia="Segoe UI" w:cs="Arial" w:asciiTheme="minorAscii" w:hAnsiTheme="minorAscii"/>
+          <w:b w:val="0"/>
+          <w:bCs w:val="0"/>
+          <w:i w:val="0"/>
+          <w:iCs w:val="0"/>
+          <w:caps w:val="0"/>
+          <w:color w:val="24292F"/>
+          <w:spacing w:val="0"/>
+          <w:sz w:val="24"/>
+          <w:szCs w:val="24"/>
+          <w:shd w:val="clear" w:fill="FFFFFF"/>
+          <w:lang w:val="es-ES"/>
+        </w:rPr>
+      </w:pPr>
+      <w:r>
+        <w:rPr>
+          <w:rStyle w:val="8"/>
+          <w:rFonts w:hint="default" w:eastAsia="Segoe UI" w:cs="Arial" w:asciiTheme="minorAscii" w:hAnsiTheme="minorAscii"/>
+          <w:b w:val="0"/>
+          <w:bCs w:val="0"/>
+          <w:i w:val="0"/>
+          <w:iCs w:val="0"/>
+          <w:caps w:val="0"/>
+          <w:color w:val="24292F"/>
+          <w:spacing w:val="0"/>
+          <w:sz w:val="24"/>
+          <w:szCs w:val="24"/>
+          <w:shd w:val="clear" w:fill="FFFFFF"/>
+          <w:lang w:val="es-ES"/>
+        </w:rPr>
+        <w:t>En ruta.</w:t>
+      </w:r>
+    </w:p>
+    <w:p>
+      <w:pPr>
+        <w:numPr>
+          <w:ilvl w:val="0"/>
+          <w:numId w:val="2"/>
+        </w:numPr>
+        <w:ind w:left="0" w:leftChars="0" w:firstLine="0" w:firstLineChars="0"/>
+        <w:jc w:val="both"/>
+        <w:rPr>
+          <w:rStyle w:val="8"/>
+          <w:rFonts w:hint="default" w:eastAsia="Segoe UI" w:cs="Arial" w:asciiTheme="minorAscii" w:hAnsiTheme="minorAscii"/>
+          <w:b w:val="0"/>
+          <w:bCs w:val="0"/>
+          <w:i w:val="0"/>
+          <w:iCs w:val="0"/>
+          <w:caps w:val="0"/>
+          <w:color w:val="24292F"/>
+          <w:spacing w:val="0"/>
+          <w:sz w:val="24"/>
+          <w:szCs w:val="24"/>
+          <w:shd w:val="clear" w:fill="FFFFFF"/>
+          <w:lang w:val="es-ES"/>
+        </w:rPr>
+      </w:pPr>
+      <w:r>
+        <w:rPr>
+          <w:rStyle w:val="8"/>
+          <w:rFonts w:hint="default" w:eastAsia="Segoe UI" w:cs="Arial" w:asciiTheme="minorAscii" w:hAnsiTheme="minorAscii"/>
+          <w:b w:val="0"/>
+          <w:bCs w:val="0"/>
+          <w:i w:val="0"/>
+          <w:iCs w:val="0"/>
+          <w:caps w:val="0"/>
+          <w:color w:val="24292F"/>
+          <w:spacing w:val="0"/>
+          <w:sz w:val="24"/>
+          <w:szCs w:val="24"/>
+          <w:shd w:val="clear" w:fill="FFFFFF"/>
+          <w:lang w:val="es-ES"/>
+        </w:rPr>
+        <w:t>Entregado a cliente.</w:t>
+      </w:r>
+    </w:p>
+    <w:p>
+      <w:pPr>
+        <w:numPr>
+          <w:ilvl w:val="0"/>
+          <w:numId w:val="2"/>
+        </w:numPr>
+        <w:ind w:left="0" w:leftChars="0" w:firstLine="0" w:firstLineChars="0"/>
+        <w:jc w:val="both"/>
+        <w:rPr>
+          <w:rStyle w:val="8"/>
+          <w:rFonts w:hint="default" w:eastAsia="Segoe UI" w:cs="Arial" w:asciiTheme="minorAscii" w:hAnsiTheme="minorAscii"/>
+          <w:b w:val="0"/>
+          <w:bCs w:val="0"/>
+          <w:i w:val="0"/>
+          <w:iCs w:val="0"/>
+          <w:caps w:val="0"/>
+          <w:color w:val="24292F"/>
+          <w:spacing w:val="0"/>
+          <w:sz w:val="24"/>
+          <w:szCs w:val="24"/>
+          <w:shd w:val="clear" w:fill="FFFFFF"/>
+          <w:lang w:val="es-ES"/>
+        </w:rPr>
+      </w:pPr>
+      <w:r>
+        <w:rPr>
+          <w:rStyle w:val="8"/>
+          <w:rFonts w:hint="default" w:eastAsia="Segoe UI" w:cs="Arial" w:asciiTheme="minorAscii" w:hAnsiTheme="minorAscii"/>
+          <w:b w:val="0"/>
+          <w:bCs w:val="0"/>
+          <w:i w:val="0"/>
+          <w:iCs w:val="0"/>
+          <w:caps w:val="0"/>
+          <w:color w:val="24292F"/>
+          <w:spacing w:val="0"/>
+          <w:sz w:val="24"/>
+          <w:szCs w:val="24"/>
+          <w:shd w:val="clear" w:fill="FFFFFF"/>
+          <w:lang w:val="es-ES"/>
+        </w:rPr>
+        <w:t>Pagado por el cliente.</w:t>
+      </w:r>
+    </w:p>
+    <w:p>
+      <w:pPr>
+        <w:numPr>
+          <w:ilvl w:val="0"/>
+          <w:numId w:val="2"/>
+        </w:numPr>
+        <w:ind w:left="0" w:leftChars="0" w:firstLine="0" w:firstLineChars="0"/>
+        <w:jc w:val="both"/>
+        <w:rPr>
+          <w:rStyle w:val="8"/>
+          <w:rFonts w:hint="default" w:eastAsia="Segoe UI" w:cs="Arial" w:asciiTheme="minorAscii" w:hAnsiTheme="minorAscii"/>
+          <w:b w:val="0"/>
+          <w:bCs w:val="0"/>
+          <w:i w:val="0"/>
+          <w:iCs w:val="0"/>
+          <w:caps w:val="0"/>
+          <w:color w:val="24292F"/>
+          <w:spacing w:val="0"/>
+          <w:sz w:val="24"/>
+          <w:szCs w:val="24"/>
+          <w:shd w:val="clear" w:fill="FFFFFF"/>
+          <w:lang w:val="es-ES"/>
+        </w:rPr>
+      </w:pPr>
+      <w:r>
+        <w:rPr>
+          <w:rStyle w:val="8"/>
+          <w:rFonts w:hint="default" w:eastAsia="Segoe UI" w:cs="Arial" w:asciiTheme="minorAscii" w:hAnsiTheme="minorAscii"/>
+          <w:b w:val="0"/>
+          <w:bCs w:val="0"/>
+          <w:i w:val="0"/>
+          <w:iCs w:val="0"/>
+          <w:caps w:val="0"/>
+          <w:color w:val="24292F"/>
+          <w:spacing w:val="0"/>
+          <w:sz w:val="24"/>
+          <w:szCs w:val="24"/>
+          <w:shd w:val="clear" w:fill="FFFFFF"/>
+          <w:lang w:val="es-ES"/>
+        </w:rPr>
+        <w:t>Finalizado.</w:t>
+      </w:r>
+    </w:p>
+    <w:p>
+      <w:pPr>
+        <w:jc w:val="both"/>
+        <w:rPr>
+          <w:rStyle w:val="8"/>
+          <w:rFonts w:hint="default" w:eastAsia="Segoe UI" w:cs="Arial" w:asciiTheme="minorAscii" w:hAnsiTheme="minorAscii"/>
+          <w:b w:val="0"/>
+          <w:bCs w:val="0"/>
+          <w:i w:val="0"/>
+          <w:iCs w:val="0"/>
+          <w:caps w:val="0"/>
+          <w:color w:val="24292F"/>
+          <w:spacing w:val="0"/>
+          <w:sz w:val="24"/>
+          <w:szCs w:val="24"/>
+          <w:shd w:val="clear" w:fill="FFFFFF"/>
+          <w:lang w:val="es-ES"/>
+        </w:rPr>
+      </w:pPr>
+    </w:p>
+    <w:p>
+      <w:pPr>
+        <w:jc w:val="both"/>
+        <w:rPr>
+          <w:rStyle w:val="8"/>
+          <w:rFonts w:hint="default" w:eastAsia="Segoe UI" w:cs="Arial" w:asciiTheme="minorAscii" w:hAnsiTheme="minorAscii"/>
+          <w:b w:val="0"/>
+          <w:bCs w:val="0"/>
+          <w:i w:val="0"/>
+          <w:iCs w:val="0"/>
+          <w:caps w:val="0"/>
+          <w:color w:val="24292F"/>
+          <w:spacing w:val="0"/>
+          <w:sz w:val="24"/>
+          <w:szCs w:val="24"/>
+          <w:shd w:val="clear" w:fill="FFFFFF"/>
+          <w:lang w:val="es-ES"/>
+        </w:rPr>
       </w:pPr>
       <w:r>
         <w:rPr>
@@ -1227,10 +1891,7 @@
           <w:lang w:val="es-ES"/>
         </w:rPr>
       </w:pPr>
-    </w:p>
-    <w:p>
-      <w:pPr>
-        <w:jc w:val="both"/>
+      <w:r>
         <w:rPr>
           <w:rStyle w:val="8"/>
           <w:rFonts w:hint="default" w:eastAsia="Segoe UI" w:cs="Arial" w:asciiTheme="minorAscii" w:hAnsiTheme="minorAscii"/>
@@ -1246,123 +1907,26 @@
           <w:shd w:val="clear" w:fill="FFFFFF"/>
           <w:lang w:val="es-ES"/>
         </w:rPr>
-      </w:pPr>
-      <w:r>
-        <w:rPr>
-          <w:rStyle w:val="8"/>
-          <w:rFonts w:hint="default" w:eastAsia="Segoe UI" w:cs="Arial" w:asciiTheme="minorAscii" w:hAnsiTheme="minorAscii"/>
-          <w:b/>
-          <w:bCs/>
-          <w:i w:val="0"/>
-          <w:iCs w:val="0"/>
-          <w:caps w:val="0"/>
-          <w:color w:val="24292F"/>
-          <w:spacing w:val="0"/>
-          <w:sz w:val="24"/>
-          <w:szCs w:val="24"/>
-          <w:shd w:val="clear" w:fill="FFFFFF"/>
-          <w:lang w:val="es-ES"/>
-        </w:rPr>
-        <w:t>Responsable de almacen</w:t>
-      </w:r>
-    </w:p>
-    <w:p>
-      <w:pPr>
-        <w:jc w:val="both"/>
-        <w:rPr>
-          <w:rStyle w:val="8"/>
-          <w:rFonts w:hint="default" w:eastAsia="Segoe UI" w:cs="Arial" w:asciiTheme="minorAscii" w:hAnsiTheme="minorAscii"/>
-          <w:b w:val="0"/>
-          <w:bCs w:val="0"/>
-          <w:i w:val="0"/>
-          <w:iCs w:val="0"/>
-          <w:caps w:val="0"/>
-          <w:color w:val="24292F"/>
-          <w:spacing w:val="0"/>
-          <w:sz w:val="24"/>
-          <w:szCs w:val="24"/>
-          <w:shd w:val="clear" w:fill="FFFFFF"/>
-          <w:lang w:val="es-ES"/>
-        </w:rPr>
-      </w:pPr>
-    </w:p>
-    <w:p>
-      <w:pPr>
-        <w:jc w:val="both"/>
-        <w:rPr>
-          <w:rStyle w:val="8"/>
-          <w:rFonts w:hint="default" w:eastAsia="Segoe UI" w:cs="Arial" w:asciiTheme="minorAscii" w:hAnsiTheme="minorAscii"/>
-          <w:b/>
-          <w:bCs/>
-          <w:i w:val="0"/>
-          <w:iCs w:val="0"/>
-          <w:caps w:val="0"/>
-          <w:color w:val="24292F"/>
-          <w:spacing w:val="0"/>
-          <w:sz w:val="24"/>
-          <w:szCs w:val="24"/>
-          <w:shd w:val="clear" w:fill="FFFFFF"/>
-          <w:lang w:val="es-ES"/>
-        </w:rPr>
-      </w:pPr>
-      <w:r>
-        <w:rPr>
-          <w:rStyle w:val="8"/>
-          <w:rFonts w:hint="default" w:eastAsia="Segoe UI" w:cs="Arial" w:asciiTheme="minorAscii" w:hAnsiTheme="minorAscii"/>
-          <w:b/>
-          <w:bCs/>
-          <w:i w:val="0"/>
-          <w:iCs w:val="0"/>
-          <w:caps w:val="0"/>
-          <w:color w:val="24292F"/>
-          <w:spacing w:val="0"/>
-          <w:sz w:val="24"/>
-          <w:szCs w:val="24"/>
-          <w:shd w:val="clear" w:fill="FFFFFF"/>
-          <w:lang w:val="es-ES"/>
-        </w:rPr>
-        <w:t>Nota de entrega</w:t>
-      </w:r>
-    </w:p>
-    <w:p>
-      <w:pPr>
-        <w:jc w:val="both"/>
-        <w:rPr>
-          <w:rStyle w:val="8"/>
-          <w:rFonts w:hint="default" w:eastAsia="Segoe UI" w:cs="Arial" w:asciiTheme="minorAscii" w:hAnsiTheme="minorAscii"/>
-          <w:b w:val="0"/>
-          <w:bCs w:val="0"/>
-          <w:i w:val="0"/>
-          <w:iCs w:val="0"/>
-          <w:caps w:val="0"/>
-          <w:color w:val="24292F"/>
-          <w:spacing w:val="0"/>
-          <w:sz w:val="24"/>
-          <w:szCs w:val="24"/>
-          <w:shd w:val="clear" w:fill="FFFFFF"/>
-          <w:lang w:val="es-ES"/>
-        </w:rPr>
-      </w:pPr>
-    </w:p>
-    <w:p>
-      <w:pPr>
-        <w:jc w:val="both"/>
-        <w:rPr>
-          <w:rStyle w:val="8"/>
-          <w:rFonts w:hint="default" w:eastAsia="Segoe UI" w:cs="Arial" w:asciiTheme="minorAscii" w:hAnsiTheme="minorAscii"/>
-          <w:b w:val="0"/>
-          <w:bCs w:val="0"/>
-          <w:i w:val="0"/>
-          <w:iCs w:val="0"/>
-          <w:caps w:val="0"/>
-          <w:color w:val="24292F"/>
-          <w:spacing w:val="0"/>
-          <w:sz w:val="24"/>
-          <w:szCs w:val="24"/>
-          <w:shd w:val="clear" w:fill="FFFFFF"/>
-          <w:lang w:val="es-ES"/>
-        </w:rPr>
-      </w:pPr>
+        <w:t xml:space="preserve">Nota de entrega: </w:t>
+      </w:r>
+      <w:r>
+        <w:rPr>
+          <w:rStyle w:val="8"/>
+          <w:rFonts w:hint="default" w:eastAsia="Segoe UI" w:cs="Arial" w:asciiTheme="minorAscii" w:hAnsiTheme="minorAscii"/>
+          <w:b w:val="0"/>
+          <w:bCs w:val="0"/>
+          <w:i w:val="0"/>
+          <w:iCs w:val="0"/>
+          <w:caps w:val="0"/>
+          <w:color w:val="24292F"/>
+          <w:spacing w:val="0"/>
+          <w:sz w:val="24"/>
+          <w:szCs w:val="24"/>
+          <w:shd w:val="clear" w:fill="FFFFFF"/>
+          <w:lang w:val="es-ES"/>
+        </w:rPr>
+        <w:t>codigo_pedido, fecha_pedido, ID_cliente, direccion_cliente, ID_cesta, total_importe, datos_pago (número de tarjeta y fecha de caducidad), estado.</w:t>
+      </w:r>
     </w:p>
     <w:p>
       <w:pPr>
@@ -1431,20 +1995,24 @@
         <w:spacing w:before="0" w:beforeAutospacing="0" w:after="0" w:afterAutospacing="1"/>
         <w:rPr>
           <w:rFonts w:hint="default" w:eastAsia="Segoe UI" w:cs="Arial" w:asciiTheme="minorAscii" w:hAnsiTheme="minorAscii"/>
-          <w:i w:val="0"/>
-          <w:iCs w:val="0"/>
-          <w:caps w:val="0"/>
-          <w:color w:val="24292F"/>
-          <w:spacing w:val="0"/>
-          <w:sz w:val="24"/>
-          <w:szCs w:val="24"/>
-          <w:shd w:val="clear" w:fill="FFFFFF"/>
-          <w:lang w:val="es-ES"/>
-        </w:rPr>
-      </w:pPr>
-      <w:r>
-        <w:rPr>
-          <w:rFonts w:hint="default" w:eastAsia="Segoe UI" w:cs="Arial" w:asciiTheme="minorAscii" w:hAnsiTheme="minorAscii"/>
+          <w:b/>
+          <w:bCs/>
+          <w:i w:val="0"/>
+          <w:iCs w:val="0"/>
+          <w:caps w:val="0"/>
+          <w:color w:val="24292F"/>
+          <w:spacing w:val="0"/>
+          <w:sz w:val="24"/>
+          <w:szCs w:val="24"/>
+          <w:shd w:val="clear" w:fill="FFFFFF"/>
+          <w:lang w:val="es-ES"/>
+        </w:rPr>
+      </w:pPr>
+      <w:r>
+        <w:rPr>
+          <w:rFonts w:hint="default" w:eastAsia="Segoe UI" w:cs="Arial" w:asciiTheme="minorAscii" w:hAnsiTheme="minorAscii"/>
+          <w:b/>
+          <w:bCs/>
           <w:i w:val="0"/>
           <w:iCs w:val="0"/>
           <w:caps w:val="0"/>
@@ -1496,7 +2064,7 @@
           <w:shd w:val="clear" w:fill="FFFFFF"/>
           <w:lang w:val="es-ES"/>
         </w:rPr>
-        <w:t>Los domiciliarios son conocidos de Don Pepe ellos se encargan de llevar los domicilios a los clientes.</w:t>
+        <w:t>-Los domiciliarios son conocidos de Don Pepe ellos se encargan de llevar los domicilios a los clientes.</w:t>
       </w:r>
     </w:p>
     <w:p>
@@ -1510,19 +2078,35 @@
         </w:numPr>
         <w:suppressLineNumbers w:val="0"/>
         <w:spacing w:before="0" w:beforeAutospacing="0" w:after="0" w:afterAutospacing="1"/>
-        <w:rPr>
-          <w:rFonts w:hint="default" w:eastAsia="Segoe UI" w:cs="Arial" w:asciiTheme="minorAscii" w:hAnsiTheme="minorAscii"/>
-          <w:i w:val="0"/>
-          <w:iCs w:val="0"/>
-          <w:caps w:val="0"/>
-          <w:color w:val="24292F"/>
-          <w:spacing w:val="0"/>
-          <w:sz w:val="24"/>
-          <w:szCs w:val="24"/>
-          <w:shd w:val="clear" w:fill="FFFFFF"/>
-          <w:lang w:val="es-ES"/>
-        </w:rPr>
-      </w:pPr>
+        <w:jc w:val="both"/>
+        <w:rPr>
+          <w:rFonts w:hint="default" w:eastAsia="Segoe UI" w:cs="Arial" w:asciiTheme="minorAscii" w:hAnsiTheme="minorAscii"/>
+          <w:i w:val="0"/>
+          <w:iCs w:val="0"/>
+          <w:caps w:val="0"/>
+          <w:color w:val="24292F"/>
+          <w:spacing w:val="0"/>
+          <w:sz w:val="24"/>
+          <w:szCs w:val="24"/>
+          <w:shd w:val="clear" w:fill="FFFFFF"/>
+          <w:lang w:val="es-ES"/>
+        </w:rPr>
+      </w:pPr>
+      <w:r>
+        <w:rPr>
+          <w:rFonts w:hint="default" w:eastAsia="Segoe UI" w:cs="Arial" w:asciiTheme="minorAscii" w:hAnsiTheme="minorAscii"/>
+          <w:i w:val="0"/>
+          <w:iCs w:val="0"/>
+          <w:caps w:val="0"/>
+          <w:color w:val="24292F"/>
+          <w:spacing w:val="0"/>
+          <w:sz w:val="24"/>
+          <w:szCs w:val="24"/>
+          <w:shd w:val="clear" w:fill="FFFFFF"/>
+          <w:lang w:val="es-ES"/>
+        </w:rPr>
+        <w:t>-Las furgonetas son propiedad de cada domiciliario, cada domiciliario tiene el deber de reportarle a Don Pepe cualquier novedad con el estado de su furgoneta.</w:t>
+      </w:r>
     </w:p>
     <w:p>
       <w:pPr>
@@ -1535,19 +2119,35 @@
         </w:numPr>
         <w:suppressLineNumbers w:val="0"/>
         <w:spacing w:before="0" w:beforeAutospacing="0" w:after="0" w:afterAutospacing="1"/>
-        <w:rPr>
-          <w:rFonts w:hint="default" w:eastAsia="Segoe UI" w:cs="Arial" w:asciiTheme="minorAscii" w:hAnsiTheme="minorAscii"/>
-          <w:i w:val="0"/>
-          <w:iCs w:val="0"/>
-          <w:caps w:val="0"/>
-          <w:color w:val="24292F"/>
-          <w:spacing w:val="0"/>
-          <w:sz w:val="24"/>
-          <w:szCs w:val="24"/>
-          <w:shd w:val="clear" w:fill="FFFFFF"/>
-          <w:lang w:val="es-ES"/>
-        </w:rPr>
-      </w:pPr>
+        <w:jc w:val="both"/>
+        <w:rPr>
+          <w:rFonts w:hint="default" w:eastAsia="Segoe UI" w:cs="Arial" w:asciiTheme="minorAscii" w:hAnsiTheme="minorAscii"/>
+          <w:i w:val="0"/>
+          <w:iCs w:val="0"/>
+          <w:caps w:val="0"/>
+          <w:color w:val="24292F"/>
+          <w:spacing w:val="0"/>
+          <w:sz w:val="24"/>
+          <w:szCs w:val="24"/>
+          <w:shd w:val="clear" w:fill="FFFFFF"/>
+          <w:lang w:val="es-ES"/>
+        </w:rPr>
+      </w:pPr>
+      <w:r>
+        <w:rPr>
+          <w:rFonts w:hint="default" w:eastAsia="Segoe UI" w:cs="Arial" w:asciiTheme="minorAscii" w:hAnsiTheme="minorAscii"/>
+          <w:i w:val="0"/>
+          <w:iCs w:val="0"/>
+          <w:caps w:val="0"/>
+          <w:color w:val="24292F"/>
+          <w:spacing w:val="0"/>
+          <w:sz w:val="24"/>
+          <w:szCs w:val="24"/>
+          <w:shd w:val="clear" w:fill="FFFFFF"/>
+          <w:lang w:val="es-ES"/>
+        </w:rPr>
+        <w:t>-Un domiciliario no puede realizar domicilios si no tiene furgoneta.</w:t>
+      </w:r>
     </w:p>
     <w:p>
       <w:pPr>
@@ -1560,12 +2160,98 @@
         </w:numPr>
         <w:suppressLineNumbers w:val="0"/>
         <w:spacing w:before="0" w:beforeAutospacing="0" w:after="0" w:afterAutospacing="1"/>
-        <w:rPr>
-          <w:rFonts w:hint="default" w:cs="Arial" w:asciiTheme="minorAscii" w:hAnsiTheme="minorAscii"/>
-          <w:sz w:val="24"/>
-          <w:szCs w:val="24"/>
-        </w:rPr>
-      </w:pPr>
+        <w:jc w:val="both"/>
+        <w:rPr>
+          <w:rFonts w:hint="default" w:eastAsia="Segoe UI" w:cs="Arial" w:asciiTheme="minorAscii" w:hAnsiTheme="minorAscii"/>
+          <w:i w:val="0"/>
+          <w:iCs w:val="0"/>
+          <w:caps w:val="0"/>
+          <w:color w:val="24292F"/>
+          <w:spacing w:val="0"/>
+          <w:sz w:val="24"/>
+          <w:szCs w:val="24"/>
+          <w:shd w:val="clear" w:fill="FFFFFF"/>
+          <w:lang w:val="es-ES"/>
+        </w:rPr>
+      </w:pPr>
+      <w:r>
+        <w:drawing>
+          <wp:anchor distT="0" distB="0" distL="114300" distR="114300" simplePos="0" relativeHeight="251659264" behindDoc="1" locked="0" layoutInCell="1" allowOverlap="1">
+            <wp:simplePos x="0" y="0"/>
+            <wp:positionH relativeFrom="column">
+              <wp:posOffset>-752475</wp:posOffset>
+            </wp:positionH>
+            <wp:positionV relativeFrom="paragraph">
+              <wp:posOffset>331470</wp:posOffset>
+            </wp:positionV>
+            <wp:extent cx="6797675" cy="3472815"/>
+            <wp:effectExtent l="9525" t="9525" r="12700" b="22860"/>
+            <wp:wrapThrough wrapText="bothSides">
+              <wp:wrapPolygon>
+                <wp:start x="-30" y="-59"/>
+                <wp:lineTo x="-30" y="21505"/>
+                <wp:lineTo x="21580" y="21505"/>
+                <wp:lineTo x="21580" y="-59"/>
+                <wp:lineTo x="-30" y="-59"/>
+              </wp:wrapPolygon>
+            </wp:wrapThrough>
+            <wp:docPr id="1" name="Picture 1"/>
+            <wp:cNvGraphicFramePr>
+              <a:graphicFrameLocks xmlns:a="http://schemas.openxmlformats.org/drawingml/2006/main" noChangeAspect="1"/>
+            </wp:cNvGraphicFramePr>
+            <a:graphic xmlns:a="http://schemas.openxmlformats.org/drawingml/2006/main">
+              <a:graphicData uri="http://schemas.openxmlformats.org/drawingml/2006/picture">
+                <pic:pic xmlns:pic="http://schemas.openxmlformats.org/drawingml/2006/picture">
+                  <pic:nvPicPr>
+                    <pic:cNvPr id="1" name="Picture 1"/>
+                    <pic:cNvPicPr>
+                      <a:picLocks noChangeAspect="1"/>
+                    </pic:cNvPicPr>
+                  </pic:nvPicPr>
+                  <pic:blipFill>
+                    <a:blip r:embed="rId5"/>
+                    <a:stretch>
+                      <a:fillRect/>
+                    </a:stretch>
+                  </pic:blipFill>
+                  <pic:spPr>
+                    <a:xfrm>
+                      <a:off x="0" y="0"/>
+                      <a:ext cx="6797675" cy="3472815"/>
+                    </a:xfrm>
+                    <a:prstGeom prst="rect">
+                      <a:avLst/>
+                    </a:prstGeom>
+                    <a:noFill/>
+                    <a:ln>
+                      <a:solidFill>
+                        <a:schemeClr val="tx1"/>
+                      </a:solidFill>
+                    </a:ln>
+                  </pic:spPr>
+                </pic:pic>
+              </a:graphicData>
+            </a:graphic>
+          </wp:anchor>
+        </w:drawing>
+      </w:r>
+      <w:r>
+        <w:rPr>
+          <w:rFonts w:hint="default" w:eastAsia="Segoe UI" w:cs="Arial" w:asciiTheme="minorAscii" w:hAnsiTheme="minorAscii"/>
+          <w:i w:val="0"/>
+          <w:iCs w:val="0"/>
+          <w:caps w:val="0"/>
+          <w:color w:val="24292F"/>
+          <w:spacing w:val="0"/>
+          <w:sz w:val="24"/>
+          <w:szCs w:val="24"/>
+          <w:shd w:val="clear" w:fill="FFFFFF"/>
+          <w:lang w:val="es-ES"/>
+        </w:rPr>
+        <w:t>En función de lo anterior se realizó el siguiente diagrama E/R:</w:t>
+      </w:r>
+      <w:bookmarkStart w:id="0" w:name="_GoBack"/>
+      <w:bookmarkEnd w:id="0"/>
     </w:p>
     <w:p>
       <w:pPr>
@@ -2497,6 +3183,18 @@
 <file path=word/numbering.xml><?xml version="1.0" encoding="utf-8"?>
 <w:numbering xmlns:wpc="http://schemas.microsoft.com/office/word/2010/wordprocessingCanvas" xmlns:mc="http://schemas.openxmlformats.org/markup-compatibility/2006" xmlns:o="urn:schemas-microsoft-com:office:office" xmlns:r="http://schemas.openxmlformats.org/officeDocument/2006/relationships" xmlns:m="http://schemas.openxmlformats.org/officeDocument/2006/math" xmlns:v="urn:schemas-microsoft-com:vml" xmlns:wp14="http://schemas.microsoft.com/office/word/2010/wordprocessingDrawing" xmlns:wp="http://schemas.openxmlformats.org/drawingml/2006/wordprocessingDrawing" xmlns:w10="urn:schemas-microsoft-com:office:word" xmlns:w="http://schemas.openxmlformats.org/wordprocessingml/2006/main" xmlns:w14="http://schemas.microsoft.com/office/word/2010/wordml" xmlns:wpg="http://schemas.microsoft.com/office/word/2010/wordprocessingGroup" xmlns:wpi="http://schemas.microsoft.com/office/word/2010/wordprocessingInk" xmlns:wne="http://schemas.microsoft.com/office/word/2006/wordml" xmlns:wps="http://schemas.microsoft.com/office/word/2010/wordprocessingShape" xmlns:wpsCustomData="http://www.wps.cn/officeDocument/2013/wpsCustomData" mc:Ignorable="w14 wp14">
   <w:abstractNum w:abstractNumId="0">
+    <w:nsid w:val="CC103900"/>
+    <w:multiLevelType w:val="singleLevel"/>
+    <w:tmpl w:val="CC103900"/>
+    <w:lvl w:ilvl="0" w:tentative="0">
+      <w:start w:val="1"/>
+      <w:numFmt w:val="upperLetter"/>
+      <w:suff w:val="space"/>
+      <w:lvlText w:val="%1."/>
+      <w:lvlJc w:val="left"/>
+    </w:lvl>
+  </w:abstractNum>
+  <w:abstractNum w:abstractNumId="1">
     <w:nsid w:val="E1755C32"/>
     <w:multiLevelType w:val="singleLevel"/>
     <w:tmpl w:val="E1755C32"/>
@@ -2517,6 +3215,9 @@
     </w:lvl>
   </w:abstractNum>
   <w:num w:numId="1">
+    <w:abstractNumId w:val="1"/>
+  </w:num>
+  <w:num w:numId="2">
     <w:abstractNumId w:val="0"/>
   </w:num>
 </w:numbering>

</xml_diff>

<commit_message>
Se actualiza modelo entidad relación para incluir la entidad factura
Se actualiza modelo entidad relación para incluir la entidad factura
</commit_message>
<xml_diff>
--- a/1 Documentación Tienda Don Pepe.docx
+++ b/1 Documentación Tienda Don Pepe.docx
@@ -1221,6 +1221,82 @@
         <w:rPr>
           <w:rStyle w:val="8"/>
           <w:rFonts w:hint="default" w:eastAsia="Segoe UI" w:cs="Arial" w:asciiTheme="minorAscii" w:hAnsiTheme="minorAscii"/>
+          <w:b/>
+          <w:bCs/>
+          <w:i w:val="0"/>
+          <w:iCs w:val="0"/>
+          <w:caps w:val="0"/>
+          <w:color w:val="24292F"/>
+          <w:spacing w:val="0"/>
+          <w:sz w:val="24"/>
+          <w:szCs w:val="24"/>
+          <w:shd w:val="clear" w:fill="FFFFFF"/>
+          <w:lang w:val="es-ES"/>
+        </w:rPr>
+        <w:t>Factura:</w:t>
+      </w:r>
+      <w:r>
+        <w:rPr>
+          <w:rStyle w:val="8"/>
+          <w:rFonts w:hint="default" w:eastAsia="Segoe UI" w:cs="Arial" w:asciiTheme="minorAscii" w:hAnsiTheme="minorAscii"/>
+          <w:b w:val="0"/>
+          <w:bCs w:val="0"/>
+          <w:i w:val="0"/>
+          <w:iCs w:val="0"/>
+          <w:caps w:val="0"/>
+          <w:color w:val="24292F"/>
+          <w:spacing w:val="0"/>
+          <w:sz w:val="24"/>
+          <w:szCs w:val="24"/>
+          <w:shd w:val="clear" w:fill="FFFFFF"/>
+          <w:lang w:val="es-ES"/>
+        </w:rPr>
+        <w:t xml:space="preserve"> Esta entidad representa la factura que se genera cuando un pedido ha finalizado. La entidad factura tiene los siguientes atributos: ID_factura y total.</w:t>
+      </w:r>
+    </w:p>
+    <w:p>
+      <w:pPr>
+        <w:jc w:val="both"/>
+        <w:rPr>
+          <w:rStyle w:val="8"/>
+          <w:rFonts w:hint="default" w:eastAsia="Segoe UI" w:cs="Arial" w:asciiTheme="minorAscii" w:hAnsiTheme="minorAscii"/>
+          <w:b w:val="0"/>
+          <w:bCs w:val="0"/>
+          <w:i w:val="0"/>
+          <w:iCs w:val="0"/>
+          <w:caps w:val="0"/>
+          <w:color w:val="24292F"/>
+          <w:spacing w:val="0"/>
+          <w:sz w:val="24"/>
+          <w:szCs w:val="24"/>
+          <w:shd w:val="clear" w:fill="FFFFFF"/>
+          <w:lang w:val="es-ES"/>
+        </w:rPr>
+      </w:pPr>
+    </w:p>
+    <w:p>
+      <w:pPr>
+        <w:jc w:val="both"/>
+        <w:rPr>
+          <w:rStyle w:val="8"/>
+          <w:rFonts w:hint="default" w:eastAsia="Segoe UI" w:cs="Arial" w:asciiTheme="minorAscii" w:hAnsiTheme="minorAscii"/>
+          <w:b w:val="0"/>
+          <w:bCs w:val="0"/>
+          <w:i w:val="0"/>
+          <w:iCs w:val="0"/>
+          <w:caps w:val="0"/>
+          <w:color w:val="24292F"/>
+          <w:spacing w:val="0"/>
+          <w:sz w:val="24"/>
+          <w:szCs w:val="24"/>
+          <w:shd w:val="clear" w:fill="FFFFFF"/>
+          <w:lang w:val="es-ES"/>
+        </w:rPr>
+      </w:pPr>
+      <w:r>
+        <w:rPr>
+          <w:rStyle w:val="8"/>
+          <w:rFonts w:hint="default" w:eastAsia="Segoe UI" w:cs="Arial" w:asciiTheme="minorAscii" w:hAnsiTheme="minorAscii"/>
           <w:b w:val="0"/>
           <w:bCs w:val="0"/>
           <w:i w:val="0"/>
@@ -2175,27 +2251,62 @@
         </w:rPr>
       </w:pPr>
       <w:r>
+        <w:rPr>
+          <w:rFonts w:hint="default" w:eastAsia="Segoe UI" w:cs="Arial" w:asciiTheme="minorAscii" w:hAnsiTheme="minorAscii"/>
+          <w:i w:val="0"/>
+          <w:iCs w:val="0"/>
+          <w:caps w:val="0"/>
+          <w:color w:val="24292F"/>
+          <w:spacing w:val="0"/>
+          <w:sz w:val="24"/>
+          <w:szCs w:val="24"/>
+          <w:shd w:val="clear" w:fill="FFFFFF"/>
+          <w:lang w:val="es-ES"/>
+        </w:rPr>
+        <w:t>En función de lo anterior se realizó el siguiente diagrama E/R:</w:t>
+      </w:r>
+      <w:bookmarkStart w:id="0" w:name="_GoBack"/>
+      <w:bookmarkEnd w:id="0"/>
+    </w:p>
+    <w:p>
+      <w:pPr>
+        <w:keepNext w:val="0"/>
+        <w:keepLines w:val="0"/>
+        <w:widowControl/>
+        <w:numPr>
+          <w:ilvl w:val="0"/>
+          <w:numId w:val="0"/>
+        </w:numPr>
+        <w:suppressLineNumbers w:val="0"/>
+        <w:spacing w:before="0" w:beforeAutospacing="0" w:after="0" w:afterAutospacing="1"/>
+        <w:jc w:val="both"/>
+        <w:rPr>
+          <w:rFonts w:hint="default" w:eastAsia="Segoe UI" w:cs="Arial" w:asciiTheme="minorAscii" w:hAnsiTheme="minorAscii"/>
+          <w:i w:val="0"/>
+          <w:iCs w:val="0"/>
+          <w:caps w:val="0"/>
+          <w:color w:val="24292F"/>
+          <w:spacing w:val="0"/>
+          <w:sz w:val="24"/>
+          <w:szCs w:val="24"/>
+          <w:shd w:val="clear" w:fill="FFFFFF"/>
+          <w:lang w:val="es-ES"/>
+        </w:rPr>
+      </w:pPr>
+      <w:r>
         <w:drawing>
-          <wp:anchor distT="0" distB="0" distL="114300" distR="114300" simplePos="0" relativeHeight="251659264" behindDoc="1" locked="0" layoutInCell="1" allowOverlap="1">
+          <wp:anchor distT="0" distB="0" distL="114300" distR="114300" simplePos="0" relativeHeight="251659264" behindDoc="0" locked="0" layoutInCell="1" allowOverlap="1">
             <wp:simplePos x="0" y="0"/>
             <wp:positionH relativeFrom="column">
               <wp:posOffset>-752475</wp:posOffset>
             </wp:positionH>
             <wp:positionV relativeFrom="paragraph">
-              <wp:posOffset>331470</wp:posOffset>
+              <wp:posOffset>76200</wp:posOffset>
             </wp:positionV>
-            <wp:extent cx="6797675" cy="3472815"/>
-            <wp:effectExtent l="9525" t="9525" r="12700" b="22860"/>
-            <wp:wrapThrough wrapText="bothSides">
-              <wp:wrapPolygon>
-                <wp:start x="-30" y="-59"/>
-                <wp:lineTo x="-30" y="21505"/>
-                <wp:lineTo x="21580" y="21505"/>
-                <wp:lineTo x="21580" y="-59"/>
-                <wp:lineTo x="-30" y="-59"/>
-              </wp:wrapPolygon>
-            </wp:wrapThrough>
-            <wp:docPr id="1" name="Picture 1"/>
+            <wp:extent cx="6814820" cy="3429000"/>
+            <wp:effectExtent l="9525" t="9525" r="14605" b="9525"/>
+            <wp:wrapTopAndBottom/>
+            <wp:docPr id="2" name="Picture 2"/>
             <wp:cNvGraphicFramePr>
               <a:graphicFrameLocks xmlns:a="http://schemas.openxmlformats.org/drawingml/2006/main" noChangeAspect="1"/>
             </wp:cNvGraphicFramePr>
@@ -2203,7 +2314,7 @@
               <a:graphicData uri="http://schemas.openxmlformats.org/drawingml/2006/picture">
                 <pic:pic xmlns:pic="http://schemas.openxmlformats.org/drawingml/2006/picture">
                   <pic:nvPicPr>
-                    <pic:cNvPr id="1" name="Picture 1"/>
+                    <pic:cNvPr id="2" name="Picture 2"/>
                     <pic:cNvPicPr>
                       <a:picLocks noChangeAspect="1"/>
                     </pic:cNvPicPr>
@@ -2217,7 +2328,7 @@
                   <pic:spPr>
                     <a:xfrm>
                       <a:off x="0" y="0"/>
-                      <a:ext cx="6797675" cy="3472815"/>
+                      <a:ext cx="6814820" cy="3429000"/>
                     </a:xfrm>
                     <a:prstGeom prst="rect">
                       <a:avLst/>
@@ -2235,23 +2346,6 @@
           </wp:anchor>
         </w:drawing>
       </w:r>
-      <w:r>
-        <w:rPr>
-          <w:rFonts w:hint="default" w:eastAsia="Segoe UI" w:cs="Arial" w:asciiTheme="minorAscii" w:hAnsiTheme="minorAscii"/>
-          <w:i w:val="0"/>
-          <w:iCs w:val="0"/>
-          <w:caps w:val="0"/>
-          <w:color w:val="24292F"/>
-          <w:spacing w:val="0"/>
-          <w:sz w:val="24"/>
-          <w:szCs w:val="24"/>
-          <w:shd w:val="clear" w:fill="FFFFFF"/>
-          <w:lang w:val="es-ES"/>
-        </w:rPr>
-        <w:t>En función de lo anterior se realizó el siguiente diagrama E/R:</w:t>
-      </w:r>
-      <w:bookmarkStart w:id="0" w:name="_GoBack"/>
-      <w:bookmarkEnd w:id="0"/>
     </w:p>
     <w:p>
       <w:pPr>

</xml_diff>

<commit_message>
Se agrega el modelo relacional de la solución del ejercicio
Se agrega el modelo relacional de la solución del ejercicio
</commit_message>
<xml_diff>
--- a/1 Documentación Tienda Don Pepe.docx
+++ b/1 Documentación Tienda Don Pepe.docx
@@ -324,7 +324,7 @@
           <w:shd w:val="clear" w:fill="FFFFFF"/>
           <w:lang w:val="es-ES"/>
         </w:rPr>
-        <w:t xml:space="preserve"> Se requiere una base de datos para manejar el almacen de Don Pepe, en la que el cliente pueda realizar pedidos desde su casa.</w:t>
+        <w:t xml:space="preserve"> Se requiere una base de datos para manejar el almacén de Don Pepe, en la que el cliente pueda realizar pedidos desde su casa.</w:t>
       </w:r>
     </w:p>
     <w:p>
@@ -407,24 +407,7 @@
     </w:p>
     <w:p>
       <w:pPr>
-        <w:jc w:val="both"/>
-        <w:rPr>
-          <w:rStyle w:val="8"/>
-          <w:rFonts w:hint="default" w:eastAsia="Segoe UI" w:cs="Arial" w:asciiTheme="minorAscii" w:hAnsiTheme="minorAscii"/>
-          <w:b w:val="0"/>
-          <w:bCs w:val="0"/>
-          <w:i w:val="0"/>
-          <w:iCs w:val="0"/>
-          <w:caps w:val="0"/>
-          <w:color w:val="24292F"/>
-          <w:spacing w:val="0"/>
-          <w:sz w:val="24"/>
-          <w:szCs w:val="24"/>
-          <w:shd w:val="clear" w:fill="FFFFFF"/>
-          <w:lang w:val="es-ES"/>
-        </w:rPr>
-      </w:pPr>
-      <w:r>
+        <w:jc w:val="center"/>
         <w:rPr>
           <w:rStyle w:val="8"/>
           <w:rFonts w:hint="default" w:eastAsia="Segoe UI" w:cs="Arial" w:asciiTheme="minorAscii" w:hAnsiTheme="minorAscii"/>
@@ -440,65 +423,6 @@
           <w:shd w:val="clear" w:fill="FFFFFF"/>
           <w:lang w:val="es-ES"/>
         </w:rPr>
-        <w:t xml:space="preserve">Responsable: </w:t>
-      </w:r>
-      <w:r>
-        <w:rPr>
-          <w:rStyle w:val="8"/>
-          <w:rFonts w:hint="default" w:eastAsia="Segoe UI" w:cs="Arial" w:asciiTheme="minorAscii" w:hAnsiTheme="minorAscii"/>
-          <w:b w:val="0"/>
-          <w:bCs w:val="0"/>
-          <w:i w:val="0"/>
-          <w:iCs w:val="0"/>
-          <w:caps w:val="0"/>
-          <w:color w:val="24292F"/>
-          <w:spacing w:val="0"/>
-          <w:sz w:val="24"/>
-          <w:szCs w:val="24"/>
-          <w:shd w:val="clear" w:fill="FFFFFF"/>
-          <w:lang w:val="es-ES"/>
-        </w:rPr>
-        <w:t>Esta entidad representa a un responsable en el almacén. Esta persona es la encargada de recibir la información de los productos solicitados por el cliente y empacarlos en una cesta. Luego de empacar los productos el responsable en el almacén entrega la cesta al domiciliario para posterior entrega. Los atributos asociados a la entidad responsables son: cedula_res, nombre_res y telefono_res.</w:t>
-      </w:r>
-    </w:p>
-    <w:p>
-      <w:pPr>
-        <w:jc w:val="both"/>
-        <w:rPr>
-          <w:rStyle w:val="8"/>
-          <w:rFonts w:hint="default" w:eastAsia="Segoe UI" w:cs="Arial" w:asciiTheme="minorAscii" w:hAnsiTheme="minorAscii"/>
-          <w:b w:val="0"/>
-          <w:bCs w:val="0"/>
-          <w:i w:val="0"/>
-          <w:iCs w:val="0"/>
-          <w:caps w:val="0"/>
-          <w:color w:val="24292F"/>
-          <w:spacing w:val="0"/>
-          <w:sz w:val="24"/>
-          <w:szCs w:val="24"/>
-          <w:shd w:val="clear" w:fill="FFFFFF"/>
-          <w:lang w:val="es-ES"/>
-        </w:rPr>
-      </w:pPr>
-    </w:p>
-    <w:p>
-      <w:pPr>
-        <w:jc w:val="both"/>
-        <w:rPr>
-          <w:rStyle w:val="8"/>
-          <w:rFonts w:hint="default" w:eastAsia="Segoe UI" w:cs="Arial" w:asciiTheme="minorAscii" w:hAnsiTheme="minorAscii"/>
-          <w:b w:val="0"/>
-          <w:bCs w:val="0"/>
-          <w:i w:val="0"/>
-          <w:iCs w:val="0"/>
-          <w:caps w:val="0"/>
-          <w:color w:val="24292F"/>
-          <w:spacing w:val="0"/>
-          <w:sz w:val="24"/>
-          <w:szCs w:val="24"/>
-          <w:shd w:val="clear" w:fill="FFFFFF"/>
-          <w:lang w:val="es-ES"/>
-        </w:rPr>
       </w:pPr>
       <w:r>
         <w:rPr>
@@ -516,46 +440,8 @@
           <w:shd w:val="clear" w:fill="FFFFFF"/>
           <w:lang w:val="es-ES"/>
         </w:rPr>
-        <w:t>Domiciliario:</w:t>
-      </w:r>
-      <w:r>
-        <w:rPr>
-          <w:rStyle w:val="8"/>
-          <w:rFonts w:hint="default" w:eastAsia="Segoe UI" w:cs="Arial" w:asciiTheme="minorAscii" w:hAnsiTheme="minorAscii"/>
-          <w:b w:val="0"/>
-          <w:bCs w:val="0"/>
-          <w:i w:val="0"/>
-          <w:iCs w:val="0"/>
-          <w:caps w:val="0"/>
-          <w:color w:val="24292F"/>
-          <w:spacing w:val="0"/>
-          <w:sz w:val="24"/>
-          <w:szCs w:val="24"/>
-          <w:shd w:val="clear" w:fill="FFFFFF"/>
-          <w:lang w:val="es-ES"/>
-        </w:rPr>
-        <w:t xml:space="preserve"> Esta entidad representa un domiciliario que recibe una cesta de parte del responsable en el almacén con los productos solicitados y posteriormente la lleva a la casa del cliente. La entidad domiciliario tiene los siguientes atributos: cedula_dom, nombre_dom y telefono_dom.</w:t>
-      </w:r>
-    </w:p>
-    <w:p>
-      <w:pPr>
-        <w:jc w:val="both"/>
-        <w:rPr>
-          <w:rStyle w:val="8"/>
-          <w:rFonts w:hint="default" w:eastAsia="Segoe UI" w:cs="Arial" w:asciiTheme="minorAscii" w:hAnsiTheme="minorAscii"/>
-          <w:b w:val="0"/>
-          <w:bCs w:val="0"/>
-          <w:i w:val="0"/>
-          <w:iCs w:val="0"/>
-          <w:caps w:val="0"/>
-          <w:color w:val="24292F"/>
-          <w:spacing w:val="0"/>
-          <w:sz w:val="24"/>
-          <w:szCs w:val="24"/>
-          <w:shd w:val="clear" w:fill="FFFFFF"/>
-          <w:lang w:val="es-ES"/>
-        </w:rPr>
-      </w:pPr>
+        <w:t>Responsable</w:t>
+      </w:r>
     </w:p>
     <w:p>
       <w:pPr>
@@ -592,46 +478,26 @@
           <w:shd w:val="clear" w:fill="FFFFFF"/>
           <w:lang w:val="es-ES"/>
         </w:rPr>
-        <w:t xml:space="preserve">Furgoneta: </w:t>
-      </w:r>
-      <w:r>
-        <w:rPr>
-          <w:rStyle w:val="8"/>
-          <w:rFonts w:hint="default" w:eastAsia="Segoe UI" w:cs="Arial" w:asciiTheme="minorAscii" w:hAnsiTheme="minorAscii"/>
-          <w:b w:val="0"/>
-          <w:bCs w:val="0"/>
-          <w:i w:val="0"/>
-          <w:iCs w:val="0"/>
-          <w:caps w:val="0"/>
-          <w:color w:val="24292F"/>
-          <w:spacing w:val="0"/>
-          <w:sz w:val="24"/>
-          <w:szCs w:val="24"/>
-          <w:shd w:val="clear" w:fill="FFFFFF"/>
-          <w:lang w:val="es-ES"/>
-        </w:rPr>
-        <w:t>Esta entidad representa una furgoneta en la cual el domiciliario entrega el pedido. La entidad furgoneta tiene los siguientes atributos: matricula_fur y estado_fur.</w:t>
-      </w:r>
-    </w:p>
-    <w:p>
-      <w:pPr>
-        <w:jc w:val="both"/>
-        <w:rPr>
-          <w:rStyle w:val="8"/>
-          <w:rFonts w:hint="default" w:eastAsia="Segoe UI" w:cs="Arial" w:asciiTheme="minorAscii" w:hAnsiTheme="minorAscii"/>
-          <w:b w:val="0"/>
-          <w:bCs w:val="0"/>
-          <w:i w:val="0"/>
-          <w:iCs w:val="0"/>
-          <w:caps w:val="0"/>
-          <w:color w:val="24292F"/>
-          <w:spacing w:val="0"/>
-          <w:sz w:val="24"/>
-          <w:szCs w:val="24"/>
-          <w:shd w:val="clear" w:fill="FFFFFF"/>
-          <w:lang w:val="es-ES"/>
-        </w:rPr>
-      </w:pPr>
+        <w:t xml:space="preserve">-Responsable: </w:t>
+      </w:r>
+      <w:r>
+        <w:rPr>
+          <w:rStyle w:val="8"/>
+          <w:rFonts w:hint="default" w:eastAsia="Segoe UI" w:cs="Arial" w:asciiTheme="minorAscii" w:hAnsiTheme="minorAscii"/>
+          <w:b w:val="0"/>
+          <w:bCs w:val="0"/>
+          <w:i w:val="0"/>
+          <w:iCs w:val="0"/>
+          <w:caps w:val="0"/>
+          <w:color w:val="24292F"/>
+          <w:spacing w:val="0"/>
+          <w:sz w:val="24"/>
+          <w:szCs w:val="24"/>
+          <w:shd w:val="clear" w:fill="FFFFFF"/>
+          <w:lang w:val="es-ES"/>
+        </w:rPr>
+        <w:t>Esta entidad representa a un responsable en el almacén. Esta persona es la encargada de recibir la información de los productos solicitados por el cliente y empacarlos en una cesta. Luego de empacar los productos el responsable en el almacén entrega la cesta al domiciliario para posterior entrega. Los atributos asociados a la entidad responsables son: cedula_res, nombre_res y telefono_res.</w:t>
+      </w:r>
     </w:p>
     <w:p>
       <w:pPr>
@@ -668,46 +534,26 @@
           <w:shd w:val="clear" w:fill="FFFFFF"/>
           <w:lang w:val="es-ES"/>
         </w:rPr>
-        <w:t>Cliente:</w:t>
-      </w:r>
-      <w:r>
-        <w:rPr>
-          <w:rStyle w:val="8"/>
-          <w:rFonts w:hint="default" w:eastAsia="Segoe UI" w:cs="Arial" w:asciiTheme="minorAscii" w:hAnsiTheme="minorAscii"/>
-          <w:b w:val="0"/>
-          <w:bCs w:val="0"/>
-          <w:i w:val="0"/>
-          <w:iCs w:val="0"/>
-          <w:caps w:val="0"/>
-          <w:color w:val="24292F"/>
-          <w:spacing w:val="0"/>
-          <w:sz w:val="24"/>
-          <w:szCs w:val="24"/>
-          <w:shd w:val="clear" w:fill="FFFFFF"/>
-          <w:lang w:val="es-ES"/>
-        </w:rPr>
-        <w:t xml:space="preserve"> Esta entidad representa al cliente que realiza un pedido, el cual tiene asociado una canasta con unos productos específicos. La entidad cliente tiene los siguientes atributos: ID_cli, cedula_cli, nombre_cli, telefono_cli, direccion_cli, email_cli, contraseña_cli y zona_cli.</w:t>
-      </w:r>
-    </w:p>
-    <w:p>
-      <w:pPr>
-        <w:jc w:val="both"/>
-        <w:rPr>
-          <w:rStyle w:val="8"/>
-          <w:rFonts w:hint="default" w:eastAsia="Segoe UI" w:cs="Arial" w:asciiTheme="minorAscii" w:hAnsiTheme="minorAscii"/>
-          <w:b w:val="0"/>
-          <w:bCs w:val="0"/>
-          <w:i w:val="0"/>
-          <w:iCs w:val="0"/>
-          <w:caps w:val="0"/>
-          <w:color w:val="24292F"/>
-          <w:spacing w:val="0"/>
-          <w:sz w:val="24"/>
-          <w:szCs w:val="24"/>
-          <w:shd w:val="clear" w:fill="FFFFFF"/>
-          <w:lang w:val="es-ES"/>
-        </w:rPr>
-      </w:pPr>
+        <w:t xml:space="preserve">Cardinalidad: </w:t>
+      </w:r>
+      <w:r>
+        <w:rPr>
+          <w:rStyle w:val="8"/>
+          <w:rFonts w:hint="default" w:eastAsia="Segoe UI" w:cs="Arial" w:asciiTheme="minorAscii" w:hAnsiTheme="minorAscii"/>
+          <w:b w:val="0"/>
+          <w:bCs w:val="0"/>
+          <w:i w:val="0"/>
+          <w:iCs w:val="0"/>
+          <w:caps w:val="0"/>
+          <w:color w:val="24292F"/>
+          <w:spacing w:val="0"/>
+          <w:sz w:val="24"/>
+          <w:szCs w:val="24"/>
+          <w:shd w:val="clear" w:fill="FFFFFF"/>
+          <w:lang w:val="es-ES"/>
+        </w:rPr>
+        <w:t>Un responsable en almacén empaca muchos pedidos. Un pedido es empacado por solo un responsable.</w:t>
+      </w:r>
     </w:p>
     <w:p>
       <w:pPr>
@@ -744,50 +590,50 @@
           <w:shd w:val="clear" w:fill="FFFFFF"/>
           <w:lang w:val="es-ES"/>
         </w:rPr>
-        <w:t xml:space="preserve">Zona: </w:t>
-      </w:r>
-      <w:r>
-        <w:rPr>
-          <w:rStyle w:val="8"/>
-          <w:rFonts w:hint="default" w:eastAsia="Segoe UI" w:cs="Arial" w:asciiTheme="minorAscii" w:hAnsiTheme="minorAscii"/>
-          <w:b w:val="0"/>
-          <w:bCs w:val="0"/>
-          <w:i w:val="0"/>
-          <w:iCs w:val="0"/>
-          <w:caps w:val="0"/>
-          <w:color w:val="24292F"/>
-          <w:spacing w:val="0"/>
-          <w:sz w:val="24"/>
-          <w:szCs w:val="24"/>
-          <w:shd w:val="clear" w:fill="FFFFFF"/>
-          <w:lang w:val="es-ES"/>
-        </w:rPr>
-        <w:t>Esta entidad representa una zona de la ciudad. La entidad zona tiene los siguientes atributos: ID_zona, codigo_postal y localidad_zona.</w:t>
-      </w:r>
-    </w:p>
-    <w:p>
-      <w:pPr>
-        <w:jc w:val="both"/>
-        <w:rPr>
-          <w:rStyle w:val="8"/>
-          <w:rFonts w:hint="default" w:eastAsia="Segoe UI" w:cs="Arial" w:asciiTheme="minorAscii" w:hAnsiTheme="minorAscii"/>
-          <w:b w:val="0"/>
-          <w:bCs w:val="0"/>
-          <w:i w:val="0"/>
-          <w:iCs w:val="0"/>
-          <w:caps w:val="0"/>
-          <w:color w:val="24292F"/>
-          <w:spacing w:val="0"/>
-          <w:sz w:val="24"/>
-          <w:szCs w:val="24"/>
-          <w:shd w:val="clear" w:fill="FFFFFF"/>
-          <w:lang w:val="es-ES"/>
-        </w:rPr>
-      </w:pPr>
-    </w:p>
-    <w:p>
-      <w:pPr>
-        <w:jc w:val="both"/>
+        <w:t xml:space="preserve">Participación: </w:t>
+      </w:r>
+      <w:r>
+        <w:rPr>
+          <w:rStyle w:val="8"/>
+          <w:rFonts w:hint="default" w:eastAsia="Segoe UI" w:cs="Arial" w:asciiTheme="minorAscii" w:hAnsiTheme="minorAscii"/>
+          <w:b w:val="0"/>
+          <w:bCs w:val="0"/>
+          <w:i w:val="0"/>
+          <w:iCs w:val="0"/>
+          <w:caps w:val="0"/>
+          <w:color w:val="24292F"/>
+          <w:spacing w:val="0"/>
+          <w:sz w:val="24"/>
+          <w:szCs w:val="24"/>
+          <w:shd w:val="clear" w:fill="FFFFFF"/>
+          <w:lang w:val="es-ES"/>
+        </w:rPr>
+        <w:t>El pedido puede existir sin el responsable y el responsable existe sin el pedido.</w:t>
+      </w:r>
+    </w:p>
+    <w:p>
+      <w:pPr>
+        <w:jc w:val="both"/>
+        <w:rPr>
+          <w:rStyle w:val="8"/>
+          <w:rFonts w:hint="default" w:eastAsia="Segoe UI" w:cs="Arial" w:asciiTheme="minorAscii" w:hAnsiTheme="minorAscii"/>
+          <w:b w:val="0"/>
+          <w:bCs w:val="0"/>
+          <w:i w:val="0"/>
+          <w:iCs w:val="0"/>
+          <w:caps w:val="0"/>
+          <w:color w:val="24292F"/>
+          <w:spacing w:val="0"/>
+          <w:sz w:val="24"/>
+          <w:szCs w:val="24"/>
+          <w:shd w:val="clear" w:fill="FFFFFF"/>
+          <w:lang w:val="es-ES"/>
+        </w:rPr>
+      </w:pPr>
+    </w:p>
+    <w:p>
+      <w:pPr>
+        <w:jc w:val="center"/>
         <w:rPr>
           <w:rStyle w:val="8"/>
           <w:rFonts w:hint="default" w:eastAsia="Segoe UI" w:cs="Arial" w:asciiTheme="minorAscii" w:hAnsiTheme="minorAscii"/>
@@ -820,43 +666,7 @@
           <w:shd w:val="clear" w:fill="FFFFFF"/>
           <w:lang w:val="es-ES"/>
         </w:rPr>
-        <w:t xml:space="preserve">Pedido: </w:t>
-      </w:r>
-      <w:r>
-        <w:rPr>
-          <w:rStyle w:val="8"/>
-          <w:rFonts w:hint="default" w:eastAsia="Segoe UI" w:cs="Arial" w:asciiTheme="minorAscii" w:hAnsiTheme="minorAscii"/>
-          <w:b w:val="0"/>
-          <w:bCs w:val="0"/>
-          <w:i w:val="0"/>
-          <w:iCs w:val="0"/>
-          <w:caps w:val="0"/>
-          <w:color w:val="24292F"/>
-          <w:spacing w:val="0"/>
-          <w:sz w:val="24"/>
-          <w:szCs w:val="24"/>
-          <w:shd w:val="clear" w:fill="FFFFFF"/>
-          <w:lang w:val="es-ES"/>
-        </w:rPr>
-        <w:t>Esta entidad representa un pedido realizado por un cliente. La entidad pedido tiene los siguientes atributos:</w:t>
-      </w:r>
-      <w:r>
-        <w:rPr>
-          <w:rStyle w:val="8"/>
-          <w:rFonts w:hint="default" w:eastAsia="Segoe UI" w:cs="Arial" w:asciiTheme="minorAscii" w:hAnsiTheme="minorAscii"/>
-          <w:b w:val="0"/>
-          <w:bCs w:val="0"/>
-          <w:i w:val="0"/>
-          <w:iCs w:val="0"/>
-          <w:caps w:val="0"/>
-          <w:color w:val="24292F"/>
-          <w:spacing w:val="0"/>
-          <w:sz w:val="24"/>
-          <w:szCs w:val="24"/>
-          <w:shd w:val="clear" w:fill="FFFFFF"/>
-          <w:lang w:val="es-ES"/>
-        </w:rPr>
-        <w:t xml:space="preserve"> codigo_pedido, fecha_pedido, total_importe, datos_pago (número de tarjeta y fecha de caducidad), estado.</w:t>
+        <w:t>Domiciliario</w:t>
       </w:r>
     </w:p>
     <w:p>
@@ -894,46 +704,26 @@
           <w:shd w:val="clear" w:fill="FFFFFF"/>
           <w:lang w:val="es-ES"/>
         </w:rPr>
-        <w:t xml:space="preserve">Cesta: </w:t>
-      </w:r>
-      <w:r>
-        <w:rPr>
-          <w:rStyle w:val="8"/>
-          <w:rFonts w:hint="default" w:eastAsia="Segoe UI" w:cs="Arial" w:asciiTheme="minorAscii" w:hAnsiTheme="minorAscii"/>
-          <w:b w:val="0"/>
-          <w:bCs w:val="0"/>
-          <w:i w:val="0"/>
-          <w:iCs w:val="0"/>
-          <w:caps w:val="0"/>
-          <w:color w:val="24292F"/>
-          <w:spacing w:val="0"/>
-          <w:sz w:val="24"/>
-          <w:szCs w:val="24"/>
-          <w:shd w:val="clear" w:fill="FFFFFF"/>
-          <w:lang w:val="es-ES"/>
-        </w:rPr>
-        <w:t>Esta entidad representa la cesta de productos que solicita el cliente. En esta entidad se relacionan todos los productos que solicita un cliente en un pedido específico. La entidad cesta tiene los siguientes atributos: ID_cesta, ID_producto y cantidad.</w:t>
-      </w:r>
-    </w:p>
-    <w:p>
-      <w:pPr>
-        <w:jc w:val="both"/>
-        <w:rPr>
-          <w:rStyle w:val="8"/>
-          <w:rFonts w:hint="default" w:eastAsia="Segoe UI" w:cs="Arial" w:asciiTheme="minorAscii" w:hAnsiTheme="minorAscii"/>
-          <w:b w:val="0"/>
-          <w:bCs w:val="0"/>
-          <w:i w:val="0"/>
-          <w:iCs w:val="0"/>
-          <w:caps w:val="0"/>
-          <w:color w:val="24292F"/>
-          <w:spacing w:val="0"/>
-          <w:sz w:val="24"/>
-          <w:szCs w:val="24"/>
-          <w:shd w:val="clear" w:fill="FFFFFF"/>
-          <w:lang w:val="es-ES"/>
-        </w:rPr>
-      </w:pPr>
+        <w:t>-Domiciliario:</w:t>
+      </w:r>
+      <w:r>
+        <w:rPr>
+          <w:rStyle w:val="8"/>
+          <w:rFonts w:hint="default" w:eastAsia="Segoe UI" w:cs="Arial" w:asciiTheme="minorAscii" w:hAnsiTheme="minorAscii"/>
+          <w:b w:val="0"/>
+          <w:bCs w:val="0"/>
+          <w:i w:val="0"/>
+          <w:iCs w:val="0"/>
+          <w:caps w:val="0"/>
+          <w:color w:val="24292F"/>
+          <w:spacing w:val="0"/>
+          <w:sz w:val="24"/>
+          <w:szCs w:val="24"/>
+          <w:shd w:val="clear" w:fill="FFFFFF"/>
+          <w:lang w:val="es-ES"/>
+        </w:rPr>
+        <w:t xml:space="preserve"> Esta entidad representa un domiciliario que recibe una cesta de parte del responsable en el almacén con los productos solicitados y posteriormente la lleva a la casa del cliente. La entidad domiciliario tiene los siguientes atributos: cedula_dom, nombre_dom y telefono_dom.</w:t>
+      </w:r>
     </w:p>
     <w:p>
       <w:pPr>
@@ -970,50 +760,123 @@
           <w:shd w:val="clear" w:fill="FFFFFF"/>
           <w:lang w:val="es-ES"/>
         </w:rPr>
-        <w:t>Producto:</w:t>
-      </w:r>
-      <w:r>
-        <w:rPr>
-          <w:rStyle w:val="8"/>
-          <w:rFonts w:hint="default" w:eastAsia="Segoe UI" w:cs="Arial" w:asciiTheme="minorAscii" w:hAnsiTheme="minorAscii"/>
-          <w:b w:val="0"/>
-          <w:bCs w:val="0"/>
-          <w:i w:val="0"/>
-          <w:iCs w:val="0"/>
-          <w:caps w:val="0"/>
-          <w:color w:val="24292F"/>
-          <w:spacing w:val="0"/>
-          <w:sz w:val="24"/>
-          <w:szCs w:val="24"/>
-          <w:shd w:val="clear" w:fill="FFFFFF"/>
-          <w:lang w:val="es-ES"/>
-        </w:rPr>
-        <w:t xml:space="preserve"> Esta entidad representa los productos que se tienen en la tienda. La entidad producto tiene los siguientes atributos: ID_producto, nombre_prod, marca, origen, fotografia, unidades_disponibles, dimensiones (volumen y peso), valor_compra y valor_venta.</w:t>
-      </w:r>
-    </w:p>
-    <w:p>
-      <w:pPr>
-        <w:jc w:val="both"/>
-        <w:rPr>
-          <w:rStyle w:val="8"/>
-          <w:rFonts w:hint="default" w:eastAsia="Segoe UI" w:cs="Arial" w:asciiTheme="minorAscii" w:hAnsiTheme="minorAscii"/>
-          <w:b w:val="0"/>
-          <w:bCs w:val="0"/>
-          <w:i w:val="0"/>
-          <w:iCs w:val="0"/>
-          <w:caps w:val="0"/>
-          <w:color w:val="24292F"/>
-          <w:spacing w:val="0"/>
-          <w:sz w:val="24"/>
-          <w:szCs w:val="24"/>
-          <w:shd w:val="clear" w:fill="FFFFFF"/>
-          <w:lang w:val="es-ES"/>
-        </w:rPr>
-      </w:pPr>
-    </w:p>
-    <w:p>
-      <w:pPr>
-        <w:jc w:val="both"/>
+        <w:t xml:space="preserve">Cardinalidad: </w:t>
+      </w:r>
+      <w:r>
+        <w:rPr>
+          <w:rStyle w:val="8"/>
+          <w:rFonts w:hint="default" w:eastAsia="Segoe UI" w:cs="Arial" w:asciiTheme="minorAscii" w:hAnsiTheme="minorAscii"/>
+          <w:b w:val="0"/>
+          <w:bCs w:val="0"/>
+          <w:i w:val="0"/>
+          <w:iCs w:val="0"/>
+          <w:caps w:val="0"/>
+          <w:color w:val="24292F"/>
+          <w:spacing w:val="0"/>
+          <w:sz w:val="24"/>
+          <w:szCs w:val="24"/>
+          <w:shd w:val="clear" w:fill="FFFFFF"/>
+          <w:lang w:val="es-ES"/>
+        </w:rPr>
+        <w:t>Un domiciliario puede entregar muchos pedidos. Un pedido puede ser entregado por solo un domiciliario.</w:t>
+      </w:r>
+    </w:p>
+    <w:p>
+      <w:pPr>
+        <w:jc w:val="both"/>
+        <w:rPr>
+          <w:rStyle w:val="8"/>
+          <w:rFonts w:hint="default" w:eastAsia="Segoe UI" w:cs="Arial" w:asciiTheme="minorAscii" w:hAnsiTheme="minorAscii"/>
+          <w:b w:val="0"/>
+          <w:bCs w:val="0"/>
+          <w:i w:val="0"/>
+          <w:iCs w:val="0"/>
+          <w:caps w:val="0"/>
+          <w:color w:val="24292F"/>
+          <w:spacing w:val="0"/>
+          <w:sz w:val="24"/>
+          <w:szCs w:val="24"/>
+          <w:shd w:val="clear" w:fill="FFFFFF"/>
+          <w:lang w:val="es-ES"/>
+        </w:rPr>
+      </w:pPr>
+      <w:r>
+        <w:rPr>
+          <w:rStyle w:val="8"/>
+          <w:rFonts w:hint="default" w:eastAsia="Segoe UI" w:cs="Arial" w:asciiTheme="minorAscii" w:hAnsiTheme="minorAscii"/>
+          <w:b w:val="0"/>
+          <w:bCs w:val="0"/>
+          <w:i w:val="0"/>
+          <w:iCs w:val="0"/>
+          <w:caps w:val="0"/>
+          <w:color w:val="24292F"/>
+          <w:spacing w:val="0"/>
+          <w:sz w:val="24"/>
+          <w:szCs w:val="24"/>
+          <w:shd w:val="clear" w:fill="FFFFFF"/>
+          <w:lang w:val="es-ES"/>
+        </w:rPr>
+        <w:t>Un domiciliario puede usar muchas furgonetas. Una furgoneta puede ser usada solo por un domiciliario.</w:t>
+      </w:r>
+    </w:p>
+    <w:p>
+      <w:pPr>
+        <w:jc w:val="both"/>
+        <w:rPr>
+          <w:rStyle w:val="8"/>
+          <w:rFonts w:hint="default" w:eastAsia="Segoe UI" w:cs="Arial" w:asciiTheme="minorAscii" w:hAnsiTheme="minorAscii"/>
+          <w:b w:val="0"/>
+          <w:bCs w:val="0"/>
+          <w:i w:val="0"/>
+          <w:iCs w:val="0"/>
+          <w:caps w:val="0"/>
+          <w:color w:val="24292F"/>
+          <w:spacing w:val="0"/>
+          <w:sz w:val="24"/>
+          <w:szCs w:val="24"/>
+          <w:shd w:val="clear" w:fill="FFFFFF"/>
+          <w:lang w:val="es-ES"/>
+        </w:rPr>
+      </w:pPr>
+      <w:r>
+        <w:rPr>
+          <w:rStyle w:val="8"/>
+          <w:rFonts w:hint="default" w:eastAsia="Segoe UI" w:cs="Arial" w:asciiTheme="minorAscii" w:hAnsiTheme="minorAscii"/>
+          <w:b w:val="0"/>
+          <w:bCs w:val="0"/>
+          <w:i w:val="0"/>
+          <w:iCs w:val="0"/>
+          <w:caps w:val="0"/>
+          <w:color w:val="24292F"/>
+          <w:spacing w:val="0"/>
+          <w:sz w:val="24"/>
+          <w:szCs w:val="24"/>
+          <w:shd w:val="clear" w:fill="FFFFFF"/>
+          <w:lang w:val="es-ES"/>
+        </w:rPr>
+        <w:t>Un domiciliario puede trabajar en una sola zona, en una zona pueden trabajar muchos domiciliarios.</w:t>
+      </w:r>
+    </w:p>
+    <w:p>
+      <w:pPr>
+        <w:jc w:val="both"/>
+        <w:rPr>
+          <w:rStyle w:val="8"/>
+          <w:rFonts w:hint="default" w:eastAsia="Segoe UI" w:cs="Arial" w:asciiTheme="minorAscii" w:hAnsiTheme="minorAscii"/>
+          <w:b w:val="0"/>
+          <w:bCs w:val="0"/>
+          <w:i w:val="0"/>
+          <w:iCs w:val="0"/>
+          <w:caps w:val="0"/>
+          <w:color w:val="24292F"/>
+          <w:spacing w:val="0"/>
+          <w:sz w:val="24"/>
+          <w:szCs w:val="24"/>
+          <w:shd w:val="clear" w:fill="FFFFFF"/>
+          <w:lang w:val="es-ES"/>
+        </w:rPr>
+      </w:pPr>
+      <w:r>
         <w:rPr>
           <w:rStyle w:val="8"/>
           <w:rFonts w:hint="default" w:eastAsia="Segoe UI" w:cs="Arial" w:asciiTheme="minorAscii" w:hAnsiTheme="minorAscii"/>
@@ -1029,8 +892,88 @@
           <w:shd w:val="clear" w:fill="FFFFFF"/>
           <w:lang w:val="es-ES"/>
         </w:rPr>
-      </w:pPr>
-      <w:r>
+        <w:t xml:space="preserve">Participación: </w:t>
+      </w:r>
+      <w:r>
+        <w:rPr>
+          <w:rStyle w:val="8"/>
+          <w:rFonts w:hint="default" w:eastAsia="Segoe UI" w:cs="Arial" w:asciiTheme="minorAscii" w:hAnsiTheme="minorAscii"/>
+          <w:b w:val="0"/>
+          <w:bCs w:val="0"/>
+          <w:i w:val="0"/>
+          <w:iCs w:val="0"/>
+          <w:caps w:val="0"/>
+          <w:color w:val="24292F"/>
+          <w:spacing w:val="0"/>
+          <w:sz w:val="24"/>
+          <w:szCs w:val="24"/>
+          <w:shd w:val="clear" w:fill="FFFFFF"/>
+          <w:lang w:val="es-ES"/>
+        </w:rPr>
+        <w:t>El domiciliario no puede existir sin la furgoneta y la furgoneta no puede existir sin el domiciliario.</w:t>
+      </w:r>
+    </w:p>
+    <w:p>
+      <w:pPr>
+        <w:jc w:val="both"/>
+        <w:rPr>
+          <w:rStyle w:val="8"/>
+          <w:rFonts w:hint="default" w:eastAsia="Segoe UI" w:cs="Arial" w:asciiTheme="minorAscii" w:hAnsiTheme="minorAscii"/>
+          <w:b w:val="0"/>
+          <w:bCs w:val="0"/>
+          <w:i w:val="0"/>
+          <w:iCs w:val="0"/>
+          <w:caps w:val="0"/>
+          <w:color w:val="24292F"/>
+          <w:spacing w:val="0"/>
+          <w:sz w:val="24"/>
+          <w:szCs w:val="24"/>
+          <w:shd w:val="clear" w:fill="FFFFFF"/>
+          <w:lang w:val="es-ES"/>
+        </w:rPr>
+      </w:pPr>
+      <w:r>
+        <w:rPr>
+          <w:rStyle w:val="8"/>
+          <w:rFonts w:hint="default" w:eastAsia="Segoe UI" w:cs="Arial" w:asciiTheme="minorAscii" w:hAnsiTheme="minorAscii"/>
+          <w:b w:val="0"/>
+          <w:bCs w:val="0"/>
+          <w:i w:val="0"/>
+          <w:iCs w:val="0"/>
+          <w:caps w:val="0"/>
+          <w:color w:val="24292F"/>
+          <w:spacing w:val="0"/>
+          <w:sz w:val="24"/>
+          <w:szCs w:val="24"/>
+          <w:shd w:val="clear" w:fill="FFFFFF"/>
+          <w:lang w:val="es-ES"/>
+        </w:rPr>
+        <w:t>El domiciliario no puede existir sin una zona. Una zona si puede existir sin un domiciliario.</w:t>
+      </w:r>
+    </w:p>
+    <w:p>
+      <w:pPr>
+        <w:jc w:val="both"/>
+        <w:rPr>
+          <w:rStyle w:val="8"/>
+          <w:rFonts w:hint="default" w:eastAsia="Segoe UI" w:cs="Arial" w:asciiTheme="minorAscii" w:hAnsiTheme="minorAscii"/>
+          <w:b w:val="0"/>
+          <w:bCs w:val="0"/>
+          <w:i w:val="0"/>
+          <w:iCs w:val="0"/>
+          <w:caps w:val="0"/>
+          <w:color w:val="24292F"/>
+          <w:spacing w:val="0"/>
+          <w:sz w:val="24"/>
+          <w:szCs w:val="24"/>
+          <w:shd w:val="clear" w:fill="FFFFFF"/>
+          <w:lang w:val="es-ES"/>
+        </w:rPr>
+      </w:pPr>
+    </w:p>
+    <w:p>
+      <w:pPr>
+        <w:jc w:val="center"/>
         <w:rPr>
           <w:rStyle w:val="8"/>
           <w:rFonts w:hint="default" w:eastAsia="Segoe UI" w:cs="Arial" w:asciiTheme="minorAscii" w:hAnsiTheme="minorAscii"/>
@@ -1046,83 +989,6 @@
           <w:shd w:val="clear" w:fill="FFFFFF"/>
           <w:lang w:val="es-ES"/>
         </w:rPr>
-        <w:t xml:space="preserve">Categoría: </w:t>
-      </w:r>
-      <w:r>
-        <w:rPr>
-          <w:rStyle w:val="8"/>
-          <w:rFonts w:hint="default" w:eastAsia="Segoe UI" w:cs="Arial" w:asciiTheme="minorAscii" w:hAnsiTheme="minorAscii"/>
-          <w:b w:val="0"/>
-          <w:bCs w:val="0"/>
-          <w:i w:val="0"/>
-          <w:iCs w:val="0"/>
-          <w:caps w:val="0"/>
-          <w:color w:val="24292F"/>
-          <w:spacing w:val="0"/>
-          <w:sz w:val="24"/>
-          <w:szCs w:val="24"/>
-          <w:shd w:val="clear" w:fill="FFFFFF"/>
-          <w:lang w:val="es-ES"/>
-        </w:rPr>
-        <w:t>Esta entidad representa una categoría a la cual pertenece un producto. Pueden haber diferentes categorías como: carnes, lácteos, granos, cereales, verduras, frutas, tubérculos, entre otros. Por otra parte según la categoría se pueden identificar condiciones de almacenamiento que pueden ser frío, congelado o seco. La entidad categoría tiene los siguientes atributos: ID_categoria, nombre_</w:t>
-      </w:r>
-      <w:r>
-        <w:rPr>
-          <w:rStyle w:val="8"/>
-          <w:rFonts w:hint="default" w:eastAsia="Segoe UI" w:asciiTheme="minorAscii" w:hAnsiTheme="minorAscii"/>
-          <w:b w:val="0"/>
-          <w:bCs w:val="0"/>
-          <w:i w:val="0"/>
-          <w:iCs w:val="0"/>
-          <w:caps w:val="0"/>
-          <w:color w:val="24292F"/>
-          <w:spacing w:val="0"/>
-          <w:sz w:val="24"/>
-          <w:szCs w:val="24"/>
-          <w:shd w:val="clear" w:fill="FFFFFF"/>
-          <w:lang w:val="es-ES"/>
-        </w:rPr>
-        <w:t>cat, almacenamiento y observaciones.</w:t>
-      </w:r>
-    </w:p>
-    <w:p>
-      <w:pPr>
-        <w:jc w:val="both"/>
-        <w:rPr>
-          <w:rStyle w:val="8"/>
-          <w:rFonts w:hint="default" w:eastAsia="Segoe UI" w:cs="Arial" w:asciiTheme="minorAscii" w:hAnsiTheme="minorAscii"/>
-          <w:b w:val="0"/>
-          <w:bCs w:val="0"/>
-          <w:i w:val="0"/>
-          <w:iCs w:val="0"/>
-          <w:caps w:val="0"/>
-          <w:color w:val="24292F"/>
-          <w:spacing w:val="0"/>
-          <w:sz w:val="24"/>
-          <w:szCs w:val="24"/>
-          <w:shd w:val="clear" w:fill="FFFFFF"/>
-          <w:lang w:val="es-ES"/>
-        </w:rPr>
-      </w:pPr>
-    </w:p>
-    <w:p>
-      <w:pPr>
-        <w:jc w:val="both"/>
-        <w:rPr>
-          <w:rStyle w:val="8"/>
-          <w:rFonts w:hint="default" w:eastAsia="Segoe UI" w:cs="Arial" w:asciiTheme="minorAscii" w:hAnsiTheme="minorAscii"/>
-          <w:b w:val="0"/>
-          <w:bCs w:val="0"/>
-          <w:i w:val="0"/>
-          <w:iCs w:val="0"/>
-          <w:caps w:val="0"/>
-          <w:color w:val="24292F"/>
-          <w:spacing w:val="0"/>
-          <w:sz w:val="24"/>
-          <w:szCs w:val="24"/>
-          <w:shd w:val="clear" w:fill="FFFFFF"/>
-          <w:lang w:val="es-ES"/>
-        </w:rPr>
       </w:pPr>
       <w:r>
         <w:rPr>
@@ -1132,15 +998,36 @@
           <w:bCs/>
           <w:i w:val="0"/>
           <w:iCs w:val="0"/>
-          <w:color w:val="24292F"/>
-          <w:spacing w:val="0"/>
-          <w:sz w:val="24"/>
-          <w:szCs w:val="24"/>
-          <w:shd w:val="clear" w:fill="FFFFFF"/>
-          <w:lang w:val="es-ES"/>
-        </w:rPr>
-        <w:t>P</w:t>
-      </w:r>
+          <w:caps w:val="0"/>
+          <w:color w:val="24292F"/>
+          <w:spacing w:val="0"/>
+          <w:sz w:val="24"/>
+          <w:szCs w:val="24"/>
+          <w:shd w:val="clear" w:fill="FFFFFF"/>
+          <w:lang w:val="es-ES"/>
+        </w:rPr>
+        <w:t>Cliente</w:t>
+      </w:r>
+    </w:p>
+    <w:p>
+      <w:pPr>
+        <w:jc w:val="both"/>
+        <w:rPr>
+          <w:rStyle w:val="8"/>
+          <w:rFonts w:hint="default" w:eastAsia="Segoe UI" w:cs="Arial" w:asciiTheme="minorAscii" w:hAnsiTheme="minorAscii"/>
+          <w:b w:val="0"/>
+          <w:bCs w:val="0"/>
+          <w:i w:val="0"/>
+          <w:iCs w:val="0"/>
+          <w:caps w:val="0"/>
+          <w:color w:val="24292F"/>
+          <w:spacing w:val="0"/>
+          <w:sz w:val="24"/>
+          <w:szCs w:val="24"/>
+          <w:shd w:val="clear" w:fill="FFFFFF"/>
+          <w:lang w:val="es-ES"/>
+        </w:rPr>
+      </w:pPr>
       <w:r>
         <w:rPr>
           <w:rStyle w:val="8"/>
@@ -1157,46 +1044,26 @@
           <w:shd w:val="clear" w:fill="FFFFFF"/>
           <w:lang w:val="es-ES"/>
         </w:rPr>
-        <w:t xml:space="preserve">roveedor: </w:t>
-      </w:r>
-      <w:r>
-        <w:rPr>
-          <w:rStyle w:val="8"/>
-          <w:rFonts w:hint="default" w:eastAsia="Segoe UI" w:cs="Arial" w:asciiTheme="minorAscii" w:hAnsiTheme="minorAscii"/>
-          <w:b w:val="0"/>
-          <w:bCs w:val="0"/>
-          <w:i w:val="0"/>
-          <w:iCs w:val="0"/>
-          <w:caps w:val="0"/>
-          <w:color w:val="24292F"/>
-          <w:spacing w:val="0"/>
-          <w:sz w:val="24"/>
-          <w:szCs w:val="24"/>
-          <w:shd w:val="clear" w:fill="FFFFFF"/>
-          <w:lang w:val="es-ES"/>
-        </w:rPr>
-        <w:t>Esta entidad representa un proveedor que provee a la tienda con los productos. La entidad proveedor tiene los siguientes atributos: ID_proveedor, nombre_prov y telefono_prov.</w:t>
-      </w:r>
-    </w:p>
-    <w:p>
-      <w:pPr>
-        <w:jc w:val="both"/>
-        <w:rPr>
-          <w:rStyle w:val="8"/>
-          <w:rFonts w:hint="default" w:eastAsia="Segoe UI" w:cs="Arial" w:asciiTheme="minorAscii" w:hAnsiTheme="minorAscii"/>
-          <w:b w:val="0"/>
-          <w:bCs w:val="0"/>
-          <w:i w:val="0"/>
-          <w:iCs w:val="0"/>
-          <w:caps w:val="0"/>
-          <w:color w:val="24292F"/>
-          <w:spacing w:val="0"/>
-          <w:sz w:val="24"/>
-          <w:szCs w:val="24"/>
-          <w:shd w:val="clear" w:fill="FFFFFF"/>
-          <w:lang w:val="es-ES"/>
-        </w:rPr>
-      </w:pPr>
+        <w:t>-Cliente:</w:t>
+      </w:r>
+      <w:r>
+        <w:rPr>
+          <w:rStyle w:val="8"/>
+          <w:rFonts w:hint="default" w:eastAsia="Segoe UI" w:cs="Arial" w:asciiTheme="minorAscii" w:hAnsiTheme="minorAscii"/>
+          <w:b w:val="0"/>
+          <w:bCs w:val="0"/>
+          <w:i w:val="0"/>
+          <w:iCs w:val="0"/>
+          <w:caps w:val="0"/>
+          <w:color w:val="24292F"/>
+          <w:spacing w:val="0"/>
+          <w:sz w:val="24"/>
+          <w:szCs w:val="24"/>
+          <w:shd w:val="clear" w:fill="FFFFFF"/>
+          <w:lang w:val="es-ES"/>
+        </w:rPr>
+        <w:t xml:space="preserve"> Esta entidad representa al cliente que realiza un pedido, el cual tiene asociado una canasta con unos productos específicos. La entidad cliente tiene los siguientes atributos: ID_cli, cedula_cli, nombre_cli, telefono_cli, direccion_cli, email_cli, contraseña_cli y zona_cli.</w:t>
+      </w:r>
     </w:p>
     <w:p>
       <w:pPr>
@@ -1233,682 +1100,64 @@
           <w:shd w:val="clear" w:fill="FFFFFF"/>
           <w:lang w:val="es-ES"/>
         </w:rPr>
-        <w:t>Factura:</w:t>
-      </w:r>
-      <w:r>
-        <w:rPr>
-          <w:rStyle w:val="8"/>
-          <w:rFonts w:hint="default" w:eastAsia="Segoe UI" w:cs="Arial" w:asciiTheme="minorAscii" w:hAnsiTheme="minorAscii"/>
-          <w:b w:val="0"/>
-          <w:bCs w:val="0"/>
-          <w:i w:val="0"/>
-          <w:iCs w:val="0"/>
-          <w:caps w:val="0"/>
-          <w:color w:val="24292F"/>
-          <w:spacing w:val="0"/>
-          <w:sz w:val="24"/>
-          <w:szCs w:val="24"/>
-          <w:shd w:val="clear" w:fill="FFFFFF"/>
-          <w:lang w:val="es-ES"/>
-        </w:rPr>
-        <w:t xml:space="preserve"> Esta entidad representa la factura que se genera cuando un pedido ha finalizado. La entidad factura tiene los siguientes atributos: ID_factura y total.</w:t>
-      </w:r>
-    </w:p>
-    <w:p>
-      <w:pPr>
-        <w:jc w:val="both"/>
-        <w:rPr>
-          <w:rStyle w:val="8"/>
-          <w:rFonts w:hint="default" w:eastAsia="Segoe UI" w:cs="Arial" w:asciiTheme="minorAscii" w:hAnsiTheme="minorAscii"/>
-          <w:b w:val="0"/>
-          <w:bCs w:val="0"/>
-          <w:i w:val="0"/>
-          <w:iCs w:val="0"/>
-          <w:caps w:val="0"/>
-          <w:color w:val="24292F"/>
-          <w:spacing w:val="0"/>
-          <w:sz w:val="24"/>
-          <w:szCs w:val="24"/>
-          <w:shd w:val="clear" w:fill="FFFFFF"/>
-          <w:lang w:val="es-ES"/>
-        </w:rPr>
-      </w:pPr>
-    </w:p>
-    <w:p>
-      <w:pPr>
-        <w:jc w:val="both"/>
-        <w:rPr>
-          <w:rStyle w:val="8"/>
-          <w:rFonts w:hint="default" w:eastAsia="Segoe UI" w:cs="Arial" w:asciiTheme="minorAscii" w:hAnsiTheme="minorAscii"/>
-          <w:b w:val="0"/>
-          <w:bCs w:val="0"/>
-          <w:i w:val="0"/>
-          <w:iCs w:val="0"/>
-          <w:caps w:val="0"/>
-          <w:color w:val="24292F"/>
-          <w:spacing w:val="0"/>
-          <w:sz w:val="24"/>
-          <w:szCs w:val="24"/>
-          <w:shd w:val="clear" w:fill="FFFFFF"/>
-          <w:lang w:val="es-ES"/>
-        </w:rPr>
-      </w:pPr>
-      <w:r>
-        <w:rPr>
-          <w:rStyle w:val="8"/>
-          <w:rFonts w:hint="default" w:eastAsia="Segoe UI" w:cs="Arial" w:asciiTheme="minorAscii" w:hAnsiTheme="minorAscii"/>
-          <w:b w:val="0"/>
-          <w:bCs w:val="0"/>
-          <w:i w:val="0"/>
-          <w:iCs w:val="0"/>
-          <w:caps w:val="0"/>
-          <w:color w:val="24292F"/>
-          <w:spacing w:val="0"/>
-          <w:sz w:val="24"/>
-          <w:szCs w:val="24"/>
-          <w:shd w:val="clear" w:fill="FFFFFF"/>
-          <w:lang w:val="es-ES"/>
-        </w:rPr>
-        <w:t>El atributo estado es un atributo derivado que se asignaría por la lógica de la aplicación. Puede tener los siguientes valores:</w:t>
-      </w:r>
-    </w:p>
-    <w:p>
-      <w:pPr>
-        <w:jc w:val="both"/>
-        <w:rPr>
-          <w:rStyle w:val="8"/>
-          <w:rFonts w:hint="default" w:eastAsia="Segoe UI" w:cs="Arial" w:asciiTheme="minorAscii" w:hAnsiTheme="minorAscii"/>
-          <w:b w:val="0"/>
-          <w:bCs w:val="0"/>
-          <w:i w:val="0"/>
-          <w:iCs w:val="0"/>
-          <w:caps w:val="0"/>
-          <w:color w:val="24292F"/>
-          <w:spacing w:val="0"/>
-          <w:sz w:val="24"/>
-          <w:szCs w:val="24"/>
-          <w:shd w:val="clear" w:fill="FFFFFF"/>
-          <w:lang w:val="es-ES"/>
-        </w:rPr>
-      </w:pPr>
-    </w:p>
-    <w:p>
-      <w:pPr>
-        <w:numPr>
-          <w:ilvl w:val="0"/>
-          <w:numId w:val="2"/>
-        </w:numPr>
-        <w:jc w:val="both"/>
-        <w:rPr>
-          <w:rStyle w:val="8"/>
-          <w:rFonts w:hint="default" w:eastAsia="Segoe UI" w:cs="Arial" w:asciiTheme="minorAscii" w:hAnsiTheme="minorAscii"/>
-          <w:b w:val="0"/>
-          <w:bCs w:val="0"/>
-          <w:i w:val="0"/>
-          <w:iCs w:val="0"/>
-          <w:caps w:val="0"/>
-          <w:color w:val="24292F"/>
-          <w:spacing w:val="0"/>
-          <w:sz w:val="24"/>
-          <w:szCs w:val="24"/>
-          <w:shd w:val="clear" w:fill="FFFFFF"/>
-          <w:lang w:val="es-ES"/>
-        </w:rPr>
-      </w:pPr>
-      <w:r>
-        <w:rPr>
-          <w:rStyle w:val="8"/>
-          <w:rFonts w:hint="default" w:eastAsia="Segoe UI" w:cs="Arial" w:asciiTheme="minorAscii" w:hAnsiTheme="minorAscii"/>
-          <w:b w:val="0"/>
-          <w:bCs w:val="0"/>
-          <w:i w:val="0"/>
-          <w:iCs w:val="0"/>
-          <w:caps w:val="0"/>
-          <w:color w:val="24292F"/>
-          <w:spacing w:val="0"/>
-          <w:sz w:val="24"/>
-          <w:szCs w:val="24"/>
-          <w:shd w:val="clear" w:fill="FFFFFF"/>
-          <w:lang w:val="es-ES"/>
-        </w:rPr>
-        <w:t>Creado por el cliente.</w:t>
-      </w:r>
-    </w:p>
-    <w:p>
-      <w:pPr>
-        <w:numPr>
-          <w:ilvl w:val="0"/>
-          <w:numId w:val="2"/>
-        </w:numPr>
-        <w:ind w:left="0" w:leftChars="0" w:firstLine="0" w:firstLineChars="0"/>
-        <w:jc w:val="both"/>
-        <w:rPr>
-          <w:rStyle w:val="8"/>
-          <w:rFonts w:hint="default" w:eastAsia="Segoe UI" w:cs="Arial" w:asciiTheme="minorAscii" w:hAnsiTheme="minorAscii"/>
-          <w:b w:val="0"/>
-          <w:bCs w:val="0"/>
-          <w:i w:val="0"/>
-          <w:iCs w:val="0"/>
-          <w:caps w:val="0"/>
-          <w:color w:val="24292F"/>
-          <w:spacing w:val="0"/>
-          <w:sz w:val="24"/>
-          <w:szCs w:val="24"/>
-          <w:shd w:val="clear" w:fill="FFFFFF"/>
-          <w:lang w:val="es-ES"/>
-        </w:rPr>
-      </w:pPr>
-      <w:r>
-        <w:rPr>
-          <w:rStyle w:val="8"/>
-          <w:rFonts w:hint="default" w:eastAsia="Segoe UI" w:cs="Arial" w:asciiTheme="minorAscii" w:hAnsiTheme="minorAscii"/>
-          <w:b w:val="0"/>
-          <w:bCs w:val="0"/>
-          <w:i w:val="0"/>
-          <w:iCs w:val="0"/>
-          <w:caps w:val="0"/>
-          <w:color w:val="24292F"/>
-          <w:spacing w:val="0"/>
-          <w:sz w:val="24"/>
-          <w:szCs w:val="24"/>
-          <w:shd w:val="clear" w:fill="FFFFFF"/>
-          <w:lang w:val="es-ES"/>
-        </w:rPr>
-        <w:t>En verificación de existencias.</w:t>
-      </w:r>
-    </w:p>
-    <w:p>
-      <w:pPr>
-        <w:numPr>
-          <w:ilvl w:val="0"/>
-          <w:numId w:val="2"/>
-        </w:numPr>
-        <w:ind w:left="0" w:leftChars="0" w:firstLine="0" w:firstLineChars="0"/>
-        <w:jc w:val="both"/>
-        <w:rPr>
-          <w:rStyle w:val="8"/>
-          <w:rFonts w:hint="default" w:eastAsia="Segoe UI" w:cs="Arial" w:asciiTheme="minorAscii" w:hAnsiTheme="minorAscii"/>
-          <w:b w:val="0"/>
-          <w:bCs w:val="0"/>
-          <w:i w:val="0"/>
-          <w:iCs w:val="0"/>
-          <w:caps w:val="0"/>
-          <w:color w:val="24292F"/>
-          <w:spacing w:val="0"/>
-          <w:sz w:val="24"/>
-          <w:szCs w:val="24"/>
-          <w:shd w:val="clear" w:fill="FFFFFF"/>
-          <w:lang w:val="es-ES"/>
-        </w:rPr>
-      </w:pPr>
-      <w:r>
-        <w:rPr>
-          <w:rStyle w:val="8"/>
-          <w:rFonts w:hint="default" w:eastAsia="Segoe UI" w:cs="Arial" w:asciiTheme="minorAscii" w:hAnsiTheme="minorAscii"/>
-          <w:b w:val="0"/>
-          <w:bCs w:val="0"/>
-          <w:i w:val="0"/>
-          <w:iCs w:val="0"/>
-          <w:caps w:val="0"/>
-          <w:color w:val="24292F"/>
-          <w:spacing w:val="0"/>
-          <w:sz w:val="24"/>
-          <w:szCs w:val="24"/>
-          <w:shd w:val="clear" w:fill="FFFFFF"/>
-          <w:lang w:val="es-ES"/>
-        </w:rPr>
-        <w:t>En verificación de responsable de almacen.</w:t>
-      </w:r>
-    </w:p>
-    <w:p>
-      <w:pPr>
-        <w:numPr>
-          <w:ilvl w:val="0"/>
-          <w:numId w:val="2"/>
-        </w:numPr>
-        <w:ind w:left="0" w:leftChars="0" w:firstLine="0" w:firstLineChars="0"/>
-        <w:jc w:val="both"/>
-        <w:rPr>
-          <w:rStyle w:val="8"/>
-          <w:rFonts w:hint="default" w:eastAsia="Segoe UI" w:cs="Arial" w:asciiTheme="minorAscii" w:hAnsiTheme="minorAscii"/>
-          <w:b w:val="0"/>
-          <w:bCs w:val="0"/>
-          <w:i w:val="0"/>
-          <w:iCs w:val="0"/>
-          <w:caps w:val="0"/>
-          <w:color w:val="24292F"/>
-          <w:spacing w:val="0"/>
-          <w:sz w:val="24"/>
-          <w:szCs w:val="24"/>
-          <w:shd w:val="clear" w:fill="FFFFFF"/>
-          <w:lang w:val="es-ES"/>
-        </w:rPr>
-      </w:pPr>
-      <w:r>
-        <w:rPr>
-          <w:rStyle w:val="8"/>
-          <w:rFonts w:hint="default" w:eastAsia="Segoe UI" w:cs="Arial" w:asciiTheme="minorAscii" w:hAnsiTheme="minorAscii"/>
-          <w:b w:val="0"/>
-          <w:bCs w:val="0"/>
-          <w:i w:val="0"/>
-          <w:iCs w:val="0"/>
-          <w:caps w:val="0"/>
-          <w:color w:val="24292F"/>
-          <w:spacing w:val="0"/>
-          <w:sz w:val="24"/>
-          <w:szCs w:val="24"/>
-          <w:shd w:val="clear" w:fill="FFFFFF"/>
-          <w:lang w:val="es-ES"/>
-        </w:rPr>
-        <w:t>En verificación de domiciliario en zona de cliente.</w:t>
-      </w:r>
-    </w:p>
-    <w:p>
-      <w:pPr>
-        <w:numPr>
-          <w:ilvl w:val="0"/>
-          <w:numId w:val="2"/>
-        </w:numPr>
-        <w:ind w:left="0" w:leftChars="0" w:firstLine="0" w:firstLineChars="0"/>
-        <w:jc w:val="both"/>
-        <w:rPr>
-          <w:rStyle w:val="8"/>
-          <w:rFonts w:hint="default" w:eastAsia="Segoe UI" w:cs="Arial" w:asciiTheme="minorAscii" w:hAnsiTheme="minorAscii"/>
-          <w:b w:val="0"/>
-          <w:bCs w:val="0"/>
-          <w:i w:val="0"/>
-          <w:iCs w:val="0"/>
-          <w:caps w:val="0"/>
-          <w:color w:val="24292F"/>
-          <w:spacing w:val="0"/>
-          <w:sz w:val="24"/>
-          <w:szCs w:val="24"/>
-          <w:shd w:val="clear" w:fill="FFFFFF"/>
-          <w:lang w:val="es-ES"/>
-        </w:rPr>
-      </w:pPr>
-      <w:r>
-        <w:rPr>
-          <w:rStyle w:val="8"/>
-          <w:rFonts w:hint="default" w:eastAsia="Segoe UI" w:cs="Arial" w:asciiTheme="minorAscii" w:hAnsiTheme="minorAscii"/>
-          <w:b w:val="0"/>
-          <w:bCs w:val="0"/>
-          <w:i w:val="0"/>
-          <w:iCs w:val="0"/>
-          <w:caps w:val="0"/>
-          <w:color w:val="24292F"/>
-          <w:spacing w:val="0"/>
-          <w:sz w:val="24"/>
-          <w:szCs w:val="24"/>
-          <w:shd w:val="clear" w:fill="FFFFFF"/>
-          <w:lang w:val="es-ES"/>
-        </w:rPr>
-        <w:t>Cancelado por existencias.</w:t>
-      </w:r>
-    </w:p>
-    <w:p>
-      <w:pPr>
-        <w:numPr>
-          <w:ilvl w:val="0"/>
-          <w:numId w:val="2"/>
-        </w:numPr>
-        <w:ind w:left="0" w:leftChars="0" w:firstLine="0" w:firstLineChars="0"/>
-        <w:jc w:val="both"/>
-        <w:rPr>
-          <w:rStyle w:val="8"/>
-          <w:rFonts w:hint="default" w:eastAsia="Segoe UI" w:cs="Arial" w:asciiTheme="minorAscii" w:hAnsiTheme="minorAscii"/>
-          <w:b w:val="0"/>
-          <w:bCs w:val="0"/>
-          <w:i w:val="0"/>
-          <w:iCs w:val="0"/>
-          <w:caps w:val="0"/>
-          <w:color w:val="24292F"/>
-          <w:spacing w:val="0"/>
-          <w:sz w:val="24"/>
-          <w:szCs w:val="24"/>
-          <w:shd w:val="clear" w:fill="FFFFFF"/>
-          <w:lang w:val="es-ES"/>
-        </w:rPr>
-      </w:pPr>
-      <w:r>
-        <w:rPr>
-          <w:rStyle w:val="8"/>
-          <w:rFonts w:hint="default" w:eastAsia="Segoe UI" w:cs="Arial" w:asciiTheme="minorAscii" w:hAnsiTheme="minorAscii"/>
-          <w:b w:val="0"/>
-          <w:bCs w:val="0"/>
-          <w:i w:val="0"/>
-          <w:iCs w:val="0"/>
-          <w:caps w:val="0"/>
-          <w:color w:val="24292F"/>
-          <w:spacing w:val="0"/>
-          <w:sz w:val="24"/>
-          <w:szCs w:val="24"/>
-          <w:shd w:val="clear" w:fill="FFFFFF"/>
-          <w:lang w:val="es-ES"/>
-        </w:rPr>
-        <w:t>En espera a verificación de cliente aceptando nuevas condiciones.</w:t>
-      </w:r>
-    </w:p>
-    <w:p>
-      <w:pPr>
-        <w:numPr>
-          <w:ilvl w:val="0"/>
-          <w:numId w:val="2"/>
-        </w:numPr>
-        <w:ind w:left="0" w:leftChars="0" w:firstLine="0" w:firstLineChars="0"/>
-        <w:jc w:val="both"/>
-        <w:rPr>
-          <w:rStyle w:val="8"/>
-          <w:rFonts w:hint="default" w:eastAsia="Segoe UI" w:cs="Arial" w:asciiTheme="minorAscii" w:hAnsiTheme="minorAscii"/>
-          <w:b w:val="0"/>
-          <w:bCs w:val="0"/>
-          <w:i w:val="0"/>
-          <w:iCs w:val="0"/>
-          <w:caps w:val="0"/>
-          <w:color w:val="24292F"/>
-          <w:spacing w:val="0"/>
-          <w:sz w:val="24"/>
-          <w:szCs w:val="24"/>
-          <w:shd w:val="clear" w:fill="FFFFFF"/>
-          <w:lang w:val="es-ES"/>
-        </w:rPr>
-      </w:pPr>
-      <w:r>
-        <w:rPr>
-          <w:rStyle w:val="8"/>
-          <w:rFonts w:hint="default" w:eastAsia="Segoe UI" w:cs="Arial" w:asciiTheme="minorAscii" w:hAnsiTheme="minorAscii"/>
-          <w:b w:val="0"/>
-          <w:bCs w:val="0"/>
-          <w:i w:val="0"/>
-          <w:iCs w:val="0"/>
-          <w:caps w:val="0"/>
-          <w:color w:val="24292F"/>
-          <w:spacing w:val="0"/>
-          <w:sz w:val="24"/>
-          <w:szCs w:val="24"/>
-          <w:shd w:val="clear" w:fill="FFFFFF"/>
-          <w:lang w:val="es-ES"/>
-        </w:rPr>
-        <w:t>Cancelado por no existencia de domiciliario en la zona.</w:t>
-      </w:r>
-    </w:p>
-    <w:p>
-      <w:pPr>
-        <w:numPr>
-          <w:ilvl w:val="0"/>
-          <w:numId w:val="2"/>
-        </w:numPr>
-        <w:ind w:left="0" w:leftChars="0" w:firstLine="0" w:firstLineChars="0"/>
-        <w:jc w:val="both"/>
-        <w:rPr>
-          <w:rStyle w:val="8"/>
-          <w:rFonts w:hint="default" w:eastAsia="Segoe UI" w:cs="Arial" w:asciiTheme="minorAscii" w:hAnsiTheme="minorAscii"/>
-          <w:b w:val="0"/>
-          <w:bCs w:val="0"/>
-          <w:i w:val="0"/>
-          <w:iCs w:val="0"/>
-          <w:caps w:val="0"/>
-          <w:color w:val="24292F"/>
-          <w:spacing w:val="0"/>
-          <w:sz w:val="24"/>
-          <w:szCs w:val="24"/>
-          <w:shd w:val="clear" w:fill="FFFFFF"/>
-          <w:lang w:val="es-ES"/>
-        </w:rPr>
-      </w:pPr>
-      <w:r>
-        <w:rPr>
-          <w:rStyle w:val="8"/>
-          <w:rFonts w:hint="default" w:eastAsia="Segoe UI" w:cs="Arial" w:asciiTheme="minorAscii" w:hAnsiTheme="minorAscii"/>
-          <w:b w:val="0"/>
-          <w:bCs w:val="0"/>
-          <w:i w:val="0"/>
-          <w:iCs w:val="0"/>
-          <w:caps w:val="0"/>
-          <w:color w:val="24292F"/>
-          <w:spacing w:val="0"/>
-          <w:sz w:val="24"/>
-          <w:szCs w:val="24"/>
-          <w:shd w:val="clear" w:fill="FFFFFF"/>
-          <w:lang w:val="es-ES"/>
-        </w:rPr>
-        <w:t>Empacado por responsable.</w:t>
-      </w:r>
-    </w:p>
-    <w:p>
-      <w:pPr>
-        <w:numPr>
-          <w:ilvl w:val="0"/>
-          <w:numId w:val="2"/>
-        </w:numPr>
-        <w:ind w:left="0" w:leftChars="0" w:firstLine="0" w:firstLineChars="0"/>
-        <w:jc w:val="both"/>
-        <w:rPr>
-          <w:rStyle w:val="8"/>
-          <w:rFonts w:hint="default" w:eastAsia="Segoe UI" w:cs="Arial" w:asciiTheme="minorAscii" w:hAnsiTheme="minorAscii"/>
-          <w:b w:val="0"/>
-          <w:bCs w:val="0"/>
-          <w:i w:val="0"/>
-          <w:iCs w:val="0"/>
-          <w:caps w:val="0"/>
-          <w:color w:val="24292F"/>
-          <w:spacing w:val="0"/>
-          <w:sz w:val="24"/>
-          <w:szCs w:val="24"/>
-          <w:shd w:val="clear" w:fill="FFFFFF"/>
-          <w:lang w:val="es-ES"/>
-        </w:rPr>
-      </w:pPr>
-      <w:r>
-        <w:rPr>
-          <w:rStyle w:val="8"/>
-          <w:rFonts w:hint="default" w:eastAsia="Segoe UI" w:cs="Arial" w:asciiTheme="minorAscii" w:hAnsiTheme="minorAscii"/>
-          <w:b w:val="0"/>
-          <w:bCs w:val="0"/>
-          <w:i w:val="0"/>
-          <w:iCs w:val="0"/>
-          <w:caps w:val="0"/>
-          <w:color w:val="24292F"/>
-          <w:spacing w:val="0"/>
-          <w:sz w:val="24"/>
-          <w:szCs w:val="24"/>
-          <w:shd w:val="clear" w:fill="FFFFFF"/>
-          <w:lang w:val="es-ES"/>
-        </w:rPr>
-        <w:t>Entregado por responsable a domiciliario.</w:t>
-      </w:r>
-    </w:p>
-    <w:p>
-      <w:pPr>
-        <w:numPr>
-          <w:ilvl w:val="0"/>
-          <w:numId w:val="2"/>
-        </w:numPr>
-        <w:ind w:left="0" w:leftChars="0" w:firstLine="0" w:firstLineChars="0"/>
-        <w:jc w:val="both"/>
-        <w:rPr>
-          <w:rStyle w:val="8"/>
-          <w:rFonts w:hint="default" w:eastAsia="Segoe UI" w:cs="Arial" w:asciiTheme="minorAscii" w:hAnsiTheme="minorAscii"/>
-          <w:b w:val="0"/>
-          <w:bCs w:val="0"/>
-          <w:i w:val="0"/>
-          <w:iCs w:val="0"/>
-          <w:caps w:val="0"/>
-          <w:color w:val="24292F"/>
-          <w:spacing w:val="0"/>
-          <w:sz w:val="24"/>
-          <w:szCs w:val="24"/>
-          <w:shd w:val="clear" w:fill="FFFFFF"/>
-          <w:lang w:val="es-ES"/>
-        </w:rPr>
-      </w:pPr>
-      <w:r>
-        <w:rPr>
-          <w:rStyle w:val="8"/>
-          <w:rFonts w:hint="default" w:eastAsia="Segoe UI" w:cs="Arial" w:asciiTheme="minorAscii" w:hAnsiTheme="minorAscii"/>
-          <w:b w:val="0"/>
-          <w:bCs w:val="0"/>
-          <w:i w:val="0"/>
-          <w:iCs w:val="0"/>
-          <w:caps w:val="0"/>
-          <w:color w:val="24292F"/>
-          <w:spacing w:val="0"/>
-          <w:sz w:val="24"/>
-          <w:szCs w:val="24"/>
-          <w:shd w:val="clear" w:fill="FFFFFF"/>
-          <w:lang w:val="es-ES"/>
-        </w:rPr>
-        <w:t>En ruta.</w:t>
-      </w:r>
-    </w:p>
-    <w:p>
-      <w:pPr>
-        <w:numPr>
-          <w:ilvl w:val="0"/>
-          <w:numId w:val="2"/>
-        </w:numPr>
-        <w:ind w:left="0" w:leftChars="0" w:firstLine="0" w:firstLineChars="0"/>
-        <w:jc w:val="both"/>
-        <w:rPr>
-          <w:rStyle w:val="8"/>
-          <w:rFonts w:hint="default" w:eastAsia="Segoe UI" w:cs="Arial" w:asciiTheme="minorAscii" w:hAnsiTheme="minorAscii"/>
-          <w:b w:val="0"/>
-          <w:bCs w:val="0"/>
-          <w:i w:val="0"/>
-          <w:iCs w:val="0"/>
-          <w:caps w:val="0"/>
-          <w:color w:val="24292F"/>
-          <w:spacing w:val="0"/>
-          <w:sz w:val="24"/>
-          <w:szCs w:val="24"/>
-          <w:shd w:val="clear" w:fill="FFFFFF"/>
-          <w:lang w:val="es-ES"/>
-        </w:rPr>
-      </w:pPr>
-      <w:r>
-        <w:rPr>
-          <w:rStyle w:val="8"/>
-          <w:rFonts w:hint="default" w:eastAsia="Segoe UI" w:cs="Arial" w:asciiTheme="minorAscii" w:hAnsiTheme="minorAscii"/>
-          <w:b w:val="0"/>
-          <w:bCs w:val="0"/>
-          <w:i w:val="0"/>
-          <w:iCs w:val="0"/>
-          <w:caps w:val="0"/>
-          <w:color w:val="24292F"/>
-          <w:spacing w:val="0"/>
-          <w:sz w:val="24"/>
-          <w:szCs w:val="24"/>
-          <w:shd w:val="clear" w:fill="FFFFFF"/>
-          <w:lang w:val="es-ES"/>
-        </w:rPr>
-        <w:t>Entregado a cliente.</w:t>
-      </w:r>
-    </w:p>
-    <w:p>
-      <w:pPr>
-        <w:numPr>
-          <w:ilvl w:val="0"/>
-          <w:numId w:val="2"/>
-        </w:numPr>
-        <w:ind w:left="0" w:leftChars="0" w:firstLine="0" w:firstLineChars="0"/>
-        <w:jc w:val="both"/>
-        <w:rPr>
-          <w:rStyle w:val="8"/>
-          <w:rFonts w:hint="default" w:eastAsia="Segoe UI" w:cs="Arial" w:asciiTheme="minorAscii" w:hAnsiTheme="minorAscii"/>
-          <w:b w:val="0"/>
-          <w:bCs w:val="0"/>
-          <w:i w:val="0"/>
-          <w:iCs w:val="0"/>
-          <w:caps w:val="0"/>
-          <w:color w:val="24292F"/>
-          <w:spacing w:val="0"/>
-          <w:sz w:val="24"/>
-          <w:szCs w:val="24"/>
-          <w:shd w:val="clear" w:fill="FFFFFF"/>
-          <w:lang w:val="es-ES"/>
-        </w:rPr>
-      </w:pPr>
-      <w:r>
-        <w:rPr>
-          <w:rStyle w:val="8"/>
-          <w:rFonts w:hint="default" w:eastAsia="Segoe UI" w:cs="Arial" w:asciiTheme="minorAscii" w:hAnsiTheme="minorAscii"/>
-          <w:b w:val="0"/>
-          <w:bCs w:val="0"/>
-          <w:i w:val="0"/>
-          <w:iCs w:val="0"/>
-          <w:caps w:val="0"/>
-          <w:color w:val="24292F"/>
-          <w:spacing w:val="0"/>
-          <w:sz w:val="24"/>
-          <w:szCs w:val="24"/>
-          <w:shd w:val="clear" w:fill="FFFFFF"/>
-          <w:lang w:val="es-ES"/>
-        </w:rPr>
-        <w:t>Pagado por el cliente.</w:t>
-      </w:r>
-    </w:p>
-    <w:p>
-      <w:pPr>
-        <w:numPr>
-          <w:ilvl w:val="0"/>
-          <w:numId w:val="2"/>
-        </w:numPr>
-        <w:ind w:left="0" w:leftChars="0" w:firstLine="0" w:firstLineChars="0"/>
-        <w:jc w:val="both"/>
-        <w:rPr>
-          <w:rStyle w:val="8"/>
-          <w:rFonts w:hint="default" w:eastAsia="Segoe UI" w:cs="Arial" w:asciiTheme="minorAscii" w:hAnsiTheme="minorAscii"/>
-          <w:b w:val="0"/>
-          <w:bCs w:val="0"/>
-          <w:i w:val="0"/>
-          <w:iCs w:val="0"/>
-          <w:caps w:val="0"/>
-          <w:color w:val="24292F"/>
-          <w:spacing w:val="0"/>
-          <w:sz w:val="24"/>
-          <w:szCs w:val="24"/>
-          <w:shd w:val="clear" w:fill="FFFFFF"/>
-          <w:lang w:val="es-ES"/>
-        </w:rPr>
-      </w:pPr>
-      <w:r>
-        <w:rPr>
-          <w:rStyle w:val="8"/>
-          <w:rFonts w:hint="default" w:eastAsia="Segoe UI" w:cs="Arial" w:asciiTheme="minorAscii" w:hAnsiTheme="minorAscii"/>
-          <w:b w:val="0"/>
-          <w:bCs w:val="0"/>
-          <w:i w:val="0"/>
-          <w:iCs w:val="0"/>
-          <w:caps w:val="0"/>
-          <w:color w:val="24292F"/>
-          <w:spacing w:val="0"/>
-          <w:sz w:val="24"/>
-          <w:szCs w:val="24"/>
-          <w:shd w:val="clear" w:fill="FFFFFF"/>
-          <w:lang w:val="es-ES"/>
-        </w:rPr>
-        <w:t>Finalizado.</w:t>
-      </w:r>
-    </w:p>
-    <w:p>
-      <w:pPr>
-        <w:jc w:val="both"/>
-        <w:rPr>
-          <w:rStyle w:val="8"/>
-          <w:rFonts w:hint="default" w:eastAsia="Segoe UI" w:cs="Arial" w:asciiTheme="minorAscii" w:hAnsiTheme="minorAscii"/>
-          <w:b w:val="0"/>
-          <w:bCs w:val="0"/>
-          <w:i w:val="0"/>
-          <w:iCs w:val="0"/>
-          <w:caps w:val="0"/>
-          <w:color w:val="24292F"/>
-          <w:spacing w:val="0"/>
-          <w:sz w:val="24"/>
-          <w:szCs w:val="24"/>
-          <w:shd w:val="clear" w:fill="FFFFFF"/>
-          <w:lang w:val="es-ES"/>
-        </w:rPr>
-      </w:pPr>
+        <w:t xml:space="preserve">Cardinalidad: </w:t>
+      </w:r>
+      <w:r>
+        <w:rPr>
+          <w:rStyle w:val="8"/>
+          <w:rFonts w:hint="default" w:eastAsia="Segoe UI" w:cs="Arial" w:asciiTheme="minorAscii" w:hAnsiTheme="minorAscii"/>
+          <w:b w:val="0"/>
+          <w:bCs w:val="0"/>
+          <w:i w:val="0"/>
+          <w:iCs w:val="0"/>
+          <w:caps w:val="0"/>
+          <w:color w:val="24292F"/>
+          <w:spacing w:val="0"/>
+          <w:sz w:val="24"/>
+          <w:szCs w:val="24"/>
+          <w:shd w:val="clear" w:fill="FFFFFF"/>
+          <w:lang w:val="es-ES"/>
+        </w:rPr>
+        <w:t>Un cliente puede realizar muchos pedidos, un pedido puede ser realizado solo por un cliente.</w:t>
+      </w:r>
+    </w:p>
+    <w:p>
+      <w:pPr>
+        <w:jc w:val="both"/>
+        <w:rPr>
+          <w:rStyle w:val="8"/>
+          <w:rFonts w:hint="default" w:eastAsia="Segoe UI" w:cs="Arial" w:asciiTheme="minorAscii" w:hAnsiTheme="minorAscii"/>
+          <w:b w:val="0"/>
+          <w:bCs w:val="0"/>
+          <w:i w:val="0"/>
+          <w:iCs w:val="0"/>
+          <w:caps w:val="0"/>
+          <w:color w:val="24292F"/>
+          <w:spacing w:val="0"/>
+          <w:sz w:val="24"/>
+          <w:szCs w:val="24"/>
+          <w:shd w:val="clear" w:fill="FFFFFF"/>
+          <w:lang w:val="es-ES"/>
+        </w:rPr>
+      </w:pPr>
+      <w:r>
+        <w:rPr>
+          <w:rStyle w:val="8"/>
+          <w:rFonts w:hint="default" w:eastAsia="Segoe UI" w:cs="Arial" w:asciiTheme="minorAscii" w:hAnsiTheme="minorAscii"/>
+          <w:b w:val="0"/>
+          <w:bCs w:val="0"/>
+          <w:i w:val="0"/>
+          <w:iCs w:val="0"/>
+          <w:caps w:val="0"/>
+          <w:color w:val="24292F"/>
+          <w:spacing w:val="0"/>
+          <w:sz w:val="24"/>
+          <w:szCs w:val="24"/>
+          <w:shd w:val="clear" w:fill="FFFFFF"/>
+          <w:lang w:val="es-ES"/>
+        </w:rPr>
+        <w:t>En una zona pueden vivir muchos clientes, un cliente solo puede vivir en una zona.</w:t>
+      </w:r>
     </w:p>
     <w:p>
       <w:pPr>
@@ -1945,29 +1194,88 @@
           <w:shd w:val="clear" w:fill="FFFFFF"/>
           <w:lang w:val="es-ES"/>
         </w:rPr>
-        <w:t>PaginaFinal</w:t>
-      </w:r>
-    </w:p>
-    <w:p>
-      <w:pPr>
-        <w:jc w:val="both"/>
-        <w:rPr>
-          <w:rStyle w:val="8"/>
-          <w:rFonts w:hint="default" w:eastAsia="Segoe UI" w:cs="Arial" w:asciiTheme="minorAscii" w:hAnsiTheme="minorAscii"/>
-          <w:b w:val="0"/>
-          <w:bCs w:val="0"/>
-          <w:i w:val="0"/>
-          <w:iCs w:val="0"/>
-          <w:caps w:val="0"/>
-          <w:color w:val="24292F"/>
-          <w:spacing w:val="0"/>
-          <w:sz w:val="24"/>
-          <w:szCs w:val="24"/>
-          <w:shd w:val="clear" w:fill="FFFFFF"/>
-          <w:lang w:val="es-ES"/>
-        </w:rPr>
-      </w:pPr>
-      <w:r>
+        <w:t xml:space="preserve">Participación: </w:t>
+      </w:r>
+      <w:r>
+        <w:rPr>
+          <w:rStyle w:val="8"/>
+          <w:rFonts w:hint="default" w:eastAsia="Segoe UI" w:cs="Arial" w:asciiTheme="minorAscii" w:hAnsiTheme="minorAscii"/>
+          <w:b w:val="0"/>
+          <w:bCs w:val="0"/>
+          <w:i w:val="0"/>
+          <w:iCs w:val="0"/>
+          <w:caps w:val="0"/>
+          <w:color w:val="24292F"/>
+          <w:spacing w:val="0"/>
+          <w:sz w:val="24"/>
+          <w:szCs w:val="24"/>
+          <w:shd w:val="clear" w:fill="FFFFFF"/>
+          <w:lang w:val="es-ES"/>
+        </w:rPr>
+        <w:t>Un pedido no existe sin un cliente. Un cliente existe sin un pedido.</w:t>
+      </w:r>
+    </w:p>
+    <w:p>
+      <w:pPr>
+        <w:jc w:val="both"/>
+        <w:rPr>
+          <w:rStyle w:val="8"/>
+          <w:rFonts w:hint="default" w:eastAsia="Segoe UI" w:cs="Arial" w:asciiTheme="minorAscii" w:hAnsiTheme="minorAscii"/>
+          <w:b w:val="0"/>
+          <w:bCs w:val="0"/>
+          <w:i w:val="0"/>
+          <w:iCs w:val="0"/>
+          <w:caps w:val="0"/>
+          <w:color w:val="24292F"/>
+          <w:spacing w:val="0"/>
+          <w:sz w:val="24"/>
+          <w:szCs w:val="24"/>
+          <w:shd w:val="clear" w:fill="FFFFFF"/>
+          <w:lang w:val="es-ES"/>
+        </w:rPr>
+      </w:pPr>
+      <w:r>
+        <w:rPr>
+          <w:rStyle w:val="8"/>
+          <w:rFonts w:hint="default" w:eastAsia="Segoe UI" w:cs="Arial" w:asciiTheme="minorAscii" w:hAnsiTheme="minorAscii"/>
+          <w:b w:val="0"/>
+          <w:bCs w:val="0"/>
+          <w:i w:val="0"/>
+          <w:iCs w:val="0"/>
+          <w:caps w:val="0"/>
+          <w:color w:val="24292F"/>
+          <w:spacing w:val="0"/>
+          <w:sz w:val="24"/>
+          <w:szCs w:val="24"/>
+          <w:shd w:val="clear" w:fill="FFFFFF"/>
+          <w:lang w:val="es-ES"/>
+        </w:rPr>
+        <w:t>Una zona existe sin un cliente. Un cliente existe sin una zona.</w:t>
+      </w:r>
+    </w:p>
+    <w:p>
+      <w:pPr>
+        <w:jc w:val="both"/>
+        <w:rPr>
+          <w:rStyle w:val="8"/>
+          <w:rFonts w:hint="default" w:eastAsia="Segoe UI" w:cs="Arial" w:asciiTheme="minorAscii" w:hAnsiTheme="minorAscii"/>
+          <w:b w:val="0"/>
+          <w:bCs w:val="0"/>
+          <w:i w:val="0"/>
+          <w:iCs w:val="0"/>
+          <w:caps w:val="0"/>
+          <w:color w:val="24292F"/>
+          <w:spacing w:val="0"/>
+          <w:sz w:val="24"/>
+          <w:szCs w:val="24"/>
+          <w:shd w:val="clear" w:fill="FFFFFF"/>
+          <w:lang w:val="es-ES"/>
+        </w:rPr>
+      </w:pPr>
+    </w:p>
+    <w:p>
+      <w:pPr>
+        <w:jc w:val="center"/>
         <w:rPr>
           <w:rStyle w:val="8"/>
           <w:rFonts w:hint="default" w:eastAsia="Segoe UI" w:cs="Arial" w:asciiTheme="minorAscii" w:hAnsiTheme="minorAscii"/>
@@ -1983,26 +1291,2037 @@
           <w:shd w:val="clear" w:fill="FFFFFF"/>
           <w:lang w:val="es-ES"/>
         </w:rPr>
-        <w:t xml:space="preserve">Nota de entrega: </w:t>
-      </w:r>
-      <w:r>
-        <w:rPr>
-          <w:rStyle w:val="8"/>
-          <w:rFonts w:hint="default" w:eastAsia="Segoe UI" w:cs="Arial" w:asciiTheme="minorAscii" w:hAnsiTheme="minorAscii"/>
-          <w:b w:val="0"/>
-          <w:bCs w:val="0"/>
-          <w:i w:val="0"/>
-          <w:iCs w:val="0"/>
-          <w:caps w:val="0"/>
-          <w:color w:val="24292F"/>
-          <w:spacing w:val="0"/>
-          <w:sz w:val="24"/>
-          <w:szCs w:val="24"/>
-          <w:shd w:val="clear" w:fill="FFFFFF"/>
-          <w:lang w:val="es-ES"/>
-        </w:rPr>
-        <w:t>codigo_pedido, fecha_pedido, ID_cliente, direccion_cliente, ID_cesta, total_importe, datos_pago (número de tarjeta y fecha de caducidad), estado.</w:t>
-      </w:r>
+      </w:pPr>
+      <w:r>
+        <w:rPr>
+          <w:rStyle w:val="8"/>
+          <w:rFonts w:hint="default" w:eastAsia="Segoe UI" w:cs="Arial" w:asciiTheme="minorAscii" w:hAnsiTheme="minorAscii"/>
+          <w:b/>
+          <w:bCs/>
+          <w:i w:val="0"/>
+          <w:iCs w:val="0"/>
+          <w:caps w:val="0"/>
+          <w:color w:val="24292F"/>
+          <w:spacing w:val="0"/>
+          <w:sz w:val="24"/>
+          <w:szCs w:val="24"/>
+          <w:shd w:val="clear" w:fill="FFFFFF"/>
+          <w:lang w:val="es-ES"/>
+        </w:rPr>
+        <w:t>Pedido</w:t>
+      </w:r>
+    </w:p>
+    <w:p>
+      <w:pPr>
+        <w:jc w:val="both"/>
+        <w:rPr>
+          <w:rStyle w:val="8"/>
+          <w:rFonts w:hint="default" w:eastAsia="Segoe UI" w:cs="Arial" w:asciiTheme="minorAscii" w:hAnsiTheme="minorAscii"/>
+          <w:b w:val="0"/>
+          <w:bCs w:val="0"/>
+          <w:i w:val="0"/>
+          <w:iCs w:val="0"/>
+          <w:caps w:val="0"/>
+          <w:color w:val="24292F"/>
+          <w:spacing w:val="0"/>
+          <w:sz w:val="24"/>
+          <w:szCs w:val="24"/>
+          <w:shd w:val="clear" w:fill="FFFFFF"/>
+          <w:lang w:val="es-ES"/>
+        </w:rPr>
+      </w:pPr>
+      <w:r>
+        <w:rPr>
+          <w:rStyle w:val="8"/>
+          <w:rFonts w:hint="default" w:eastAsia="Segoe UI" w:cs="Arial" w:asciiTheme="minorAscii" w:hAnsiTheme="minorAscii"/>
+          <w:b/>
+          <w:bCs/>
+          <w:i w:val="0"/>
+          <w:iCs w:val="0"/>
+          <w:caps w:val="0"/>
+          <w:color w:val="24292F"/>
+          <w:spacing w:val="0"/>
+          <w:sz w:val="24"/>
+          <w:szCs w:val="24"/>
+          <w:shd w:val="clear" w:fill="FFFFFF"/>
+          <w:lang w:val="es-ES"/>
+        </w:rPr>
+        <w:t xml:space="preserve">-Pedido: </w:t>
+      </w:r>
+      <w:r>
+        <w:rPr>
+          <w:rStyle w:val="8"/>
+          <w:rFonts w:hint="default" w:eastAsia="Segoe UI" w:cs="Arial" w:asciiTheme="minorAscii" w:hAnsiTheme="minorAscii"/>
+          <w:b w:val="0"/>
+          <w:bCs w:val="0"/>
+          <w:i w:val="0"/>
+          <w:iCs w:val="0"/>
+          <w:caps w:val="0"/>
+          <w:color w:val="24292F"/>
+          <w:spacing w:val="0"/>
+          <w:sz w:val="24"/>
+          <w:szCs w:val="24"/>
+          <w:shd w:val="clear" w:fill="FFFFFF"/>
+          <w:lang w:val="es-ES"/>
+        </w:rPr>
+        <w:t>Esta entidad representa un pedido realizado por un cliente. La entidad pedido tiene los siguientes atributos: codigo_pedido, fecha_pedido, total_importe, datos_pago (número de tarjeta y fecha de caducidad), estado.</w:t>
+      </w:r>
+    </w:p>
+    <w:p>
+      <w:pPr>
+        <w:jc w:val="both"/>
+        <w:rPr>
+          <w:rStyle w:val="8"/>
+          <w:rFonts w:hint="default" w:eastAsia="Segoe UI" w:cs="Arial" w:asciiTheme="minorAscii" w:hAnsiTheme="minorAscii"/>
+          <w:b w:val="0"/>
+          <w:bCs w:val="0"/>
+          <w:i w:val="0"/>
+          <w:iCs w:val="0"/>
+          <w:caps w:val="0"/>
+          <w:color w:val="24292F"/>
+          <w:spacing w:val="0"/>
+          <w:sz w:val="24"/>
+          <w:szCs w:val="24"/>
+          <w:shd w:val="clear" w:fill="FFFFFF"/>
+          <w:lang w:val="es-ES"/>
+        </w:rPr>
+      </w:pPr>
+      <w:r>
+        <w:rPr>
+          <w:rStyle w:val="8"/>
+          <w:rFonts w:hint="default" w:eastAsia="Segoe UI" w:cs="Arial" w:asciiTheme="minorAscii" w:hAnsiTheme="minorAscii"/>
+          <w:b/>
+          <w:bCs/>
+          <w:i w:val="0"/>
+          <w:iCs w:val="0"/>
+          <w:caps w:val="0"/>
+          <w:color w:val="24292F"/>
+          <w:spacing w:val="0"/>
+          <w:sz w:val="24"/>
+          <w:szCs w:val="24"/>
+          <w:shd w:val="clear" w:fill="FFFFFF"/>
+          <w:lang w:val="es-ES"/>
+        </w:rPr>
+        <w:t xml:space="preserve">Cardinalidad: </w:t>
+      </w:r>
+      <w:r>
+        <w:rPr>
+          <w:rStyle w:val="8"/>
+          <w:rFonts w:hint="default" w:eastAsia="Segoe UI" w:cs="Arial" w:asciiTheme="minorAscii" w:hAnsiTheme="minorAscii"/>
+          <w:b w:val="0"/>
+          <w:bCs w:val="0"/>
+          <w:i w:val="0"/>
+          <w:iCs w:val="0"/>
+          <w:caps w:val="0"/>
+          <w:color w:val="24292F"/>
+          <w:spacing w:val="0"/>
+          <w:sz w:val="24"/>
+          <w:szCs w:val="24"/>
+          <w:shd w:val="clear" w:fill="FFFFFF"/>
+          <w:lang w:val="es-ES"/>
+        </w:rPr>
+        <w:t>Un pedido puede generar solo una factura y una factura puede ser generada por solo un pedido.</w:t>
+      </w:r>
+    </w:p>
+    <w:p>
+      <w:pPr>
+        <w:jc w:val="both"/>
+        <w:rPr>
+          <w:rStyle w:val="8"/>
+          <w:rFonts w:hint="default" w:eastAsia="Segoe UI" w:cs="Arial" w:asciiTheme="minorAscii" w:hAnsiTheme="minorAscii"/>
+          <w:b w:val="0"/>
+          <w:bCs w:val="0"/>
+          <w:i w:val="0"/>
+          <w:iCs w:val="0"/>
+          <w:caps w:val="0"/>
+          <w:color w:val="24292F"/>
+          <w:spacing w:val="0"/>
+          <w:sz w:val="24"/>
+          <w:szCs w:val="24"/>
+          <w:shd w:val="clear" w:fill="FFFFFF"/>
+          <w:lang w:val="es-ES"/>
+        </w:rPr>
+      </w:pPr>
+      <w:r>
+        <w:rPr>
+          <w:rStyle w:val="8"/>
+          <w:rFonts w:hint="default" w:eastAsia="Segoe UI" w:cs="Arial" w:asciiTheme="minorAscii" w:hAnsiTheme="minorAscii"/>
+          <w:b w:val="0"/>
+          <w:bCs w:val="0"/>
+          <w:i w:val="0"/>
+          <w:iCs w:val="0"/>
+          <w:caps w:val="0"/>
+          <w:color w:val="24292F"/>
+          <w:spacing w:val="0"/>
+          <w:sz w:val="24"/>
+          <w:szCs w:val="24"/>
+          <w:shd w:val="clear" w:fill="FFFFFF"/>
+          <w:lang w:val="es-ES"/>
+        </w:rPr>
+        <w:t>Un pedido solo puede tener una cesta asociada. Una cesta solo puede tener un pedido asociado.</w:t>
+      </w:r>
+    </w:p>
+    <w:p>
+      <w:pPr>
+        <w:jc w:val="both"/>
+        <w:rPr>
+          <w:rStyle w:val="8"/>
+          <w:rFonts w:hint="default" w:eastAsia="Segoe UI" w:cs="Arial" w:asciiTheme="minorAscii" w:hAnsiTheme="minorAscii"/>
+          <w:b w:val="0"/>
+          <w:bCs w:val="0"/>
+          <w:i w:val="0"/>
+          <w:iCs w:val="0"/>
+          <w:caps w:val="0"/>
+          <w:color w:val="24292F"/>
+          <w:spacing w:val="0"/>
+          <w:sz w:val="24"/>
+          <w:szCs w:val="24"/>
+          <w:shd w:val="clear" w:fill="FFFFFF"/>
+          <w:lang w:val="es-ES"/>
+        </w:rPr>
+      </w:pPr>
+      <w:r>
+        <w:rPr>
+          <w:rStyle w:val="8"/>
+          <w:rFonts w:hint="default" w:eastAsia="Segoe UI" w:cs="Arial" w:asciiTheme="minorAscii" w:hAnsiTheme="minorAscii"/>
+          <w:b/>
+          <w:bCs/>
+          <w:i w:val="0"/>
+          <w:iCs w:val="0"/>
+          <w:caps w:val="0"/>
+          <w:color w:val="24292F"/>
+          <w:spacing w:val="0"/>
+          <w:sz w:val="24"/>
+          <w:szCs w:val="24"/>
+          <w:shd w:val="clear" w:fill="FFFFFF"/>
+          <w:lang w:val="es-ES"/>
+        </w:rPr>
+        <w:t xml:space="preserve">Participación: </w:t>
+      </w:r>
+      <w:r>
+        <w:rPr>
+          <w:rStyle w:val="8"/>
+          <w:rFonts w:hint="default" w:eastAsia="Segoe UI" w:cs="Arial" w:asciiTheme="minorAscii" w:hAnsiTheme="minorAscii"/>
+          <w:b w:val="0"/>
+          <w:bCs w:val="0"/>
+          <w:i w:val="0"/>
+          <w:iCs w:val="0"/>
+          <w:caps w:val="0"/>
+          <w:color w:val="24292F"/>
+          <w:spacing w:val="0"/>
+          <w:sz w:val="24"/>
+          <w:szCs w:val="24"/>
+          <w:shd w:val="clear" w:fill="FFFFFF"/>
+          <w:lang w:val="es-ES"/>
+        </w:rPr>
+        <w:t>Una factura no existe sin un pedido. Un pedido si existe sin una factura.</w:t>
+      </w:r>
+    </w:p>
+    <w:p>
+      <w:pPr>
+        <w:jc w:val="both"/>
+        <w:rPr>
+          <w:rStyle w:val="8"/>
+          <w:rFonts w:hint="default" w:eastAsia="Segoe UI" w:cs="Arial" w:asciiTheme="minorAscii" w:hAnsiTheme="minorAscii"/>
+          <w:b w:val="0"/>
+          <w:bCs w:val="0"/>
+          <w:i w:val="0"/>
+          <w:iCs w:val="0"/>
+          <w:caps w:val="0"/>
+          <w:color w:val="24292F"/>
+          <w:spacing w:val="0"/>
+          <w:sz w:val="24"/>
+          <w:szCs w:val="24"/>
+          <w:shd w:val="clear" w:fill="FFFFFF"/>
+          <w:lang w:val="es-ES"/>
+        </w:rPr>
+      </w:pPr>
+      <w:r>
+        <w:rPr>
+          <w:rStyle w:val="8"/>
+          <w:rFonts w:hint="default" w:eastAsia="Segoe UI" w:cs="Arial" w:asciiTheme="minorAscii" w:hAnsiTheme="minorAscii"/>
+          <w:b w:val="0"/>
+          <w:bCs w:val="0"/>
+          <w:i w:val="0"/>
+          <w:iCs w:val="0"/>
+          <w:caps w:val="0"/>
+          <w:color w:val="24292F"/>
+          <w:spacing w:val="0"/>
+          <w:sz w:val="24"/>
+          <w:szCs w:val="24"/>
+          <w:shd w:val="clear" w:fill="FFFFFF"/>
+          <w:lang w:val="es-ES"/>
+        </w:rPr>
+        <w:t>Un pedido puede existir sin una cesta. Una cesta no puede existir sin un pedido.</w:t>
+      </w:r>
+    </w:p>
+    <w:p>
+      <w:pPr>
+        <w:jc w:val="both"/>
+        <w:rPr>
+          <w:rStyle w:val="8"/>
+          <w:rFonts w:hint="default" w:eastAsia="Segoe UI" w:cs="Arial" w:asciiTheme="minorAscii" w:hAnsiTheme="minorAscii"/>
+          <w:b w:val="0"/>
+          <w:bCs w:val="0"/>
+          <w:i w:val="0"/>
+          <w:iCs w:val="0"/>
+          <w:caps w:val="0"/>
+          <w:color w:val="24292F"/>
+          <w:spacing w:val="0"/>
+          <w:sz w:val="24"/>
+          <w:szCs w:val="24"/>
+          <w:shd w:val="clear" w:fill="FFFFFF"/>
+          <w:lang w:val="es-ES"/>
+        </w:rPr>
+      </w:pPr>
+    </w:p>
+    <w:p>
+      <w:pPr>
+        <w:jc w:val="center"/>
+        <w:rPr>
+          <w:rStyle w:val="8"/>
+          <w:rFonts w:hint="default" w:eastAsia="Segoe UI" w:cs="Arial" w:asciiTheme="minorAscii" w:hAnsiTheme="minorAscii"/>
+          <w:b/>
+          <w:bCs/>
+          <w:i w:val="0"/>
+          <w:iCs w:val="0"/>
+          <w:caps w:val="0"/>
+          <w:color w:val="24292F"/>
+          <w:spacing w:val="0"/>
+          <w:sz w:val="24"/>
+          <w:szCs w:val="24"/>
+          <w:shd w:val="clear" w:fill="FFFFFF"/>
+          <w:lang w:val="es-ES"/>
+        </w:rPr>
+      </w:pPr>
+      <w:r>
+        <w:rPr>
+          <w:rStyle w:val="8"/>
+          <w:rFonts w:hint="default" w:eastAsia="Segoe UI" w:cs="Arial" w:asciiTheme="minorAscii" w:hAnsiTheme="minorAscii"/>
+          <w:b/>
+          <w:bCs/>
+          <w:i w:val="0"/>
+          <w:iCs w:val="0"/>
+          <w:caps w:val="0"/>
+          <w:color w:val="24292F"/>
+          <w:spacing w:val="0"/>
+          <w:sz w:val="24"/>
+          <w:szCs w:val="24"/>
+          <w:shd w:val="clear" w:fill="FFFFFF"/>
+          <w:lang w:val="es-ES"/>
+        </w:rPr>
+        <w:t>Cesta</w:t>
+      </w:r>
+    </w:p>
+    <w:p>
+      <w:pPr>
+        <w:jc w:val="both"/>
+        <w:rPr>
+          <w:rStyle w:val="8"/>
+          <w:rFonts w:hint="default" w:eastAsia="Segoe UI" w:cs="Arial" w:asciiTheme="minorAscii" w:hAnsiTheme="minorAscii"/>
+          <w:b w:val="0"/>
+          <w:bCs w:val="0"/>
+          <w:i w:val="0"/>
+          <w:iCs w:val="0"/>
+          <w:caps w:val="0"/>
+          <w:color w:val="24292F"/>
+          <w:spacing w:val="0"/>
+          <w:sz w:val="24"/>
+          <w:szCs w:val="24"/>
+          <w:shd w:val="clear" w:fill="FFFFFF"/>
+          <w:lang w:val="es-ES"/>
+        </w:rPr>
+      </w:pPr>
+      <w:r>
+        <w:rPr>
+          <w:rStyle w:val="8"/>
+          <w:rFonts w:hint="default" w:eastAsia="Segoe UI" w:cs="Arial" w:asciiTheme="minorAscii" w:hAnsiTheme="minorAscii"/>
+          <w:b/>
+          <w:bCs/>
+          <w:i w:val="0"/>
+          <w:iCs w:val="0"/>
+          <w:caps w:val="0"/>
+          <w:color w:val="24292F"/>
+          <w:spacing w:val="0"/>
+          <w:sz w:val="24"/>
+          <w:szCs w:val="24"/>
+          <w:shd w:val="clear" w:fill="FFFFFF"/>
+          <w:lang w:val="es-ES"/>
+        </w:rPr>
+        <w:t xml:space="preserve">-Cesta: </w:t>
+      </w:r>
+      <w:r>
+        <w:rPr>
+          <w:rStyle w:val="8"/>
+          <w:rFonts w:hint="default" w:eastAsia="Segoe UI" w:cs="Arial" w:asciiTheme="minorAscii" w:hAnsiTheme="minorAscii"/>
+          <w:b w:val="0"/>
+          <w:bCs w:val="0"/>
+          <w:i w:val="0"/>
+          <w:iCs w:val="0"/>
+          <w:caps w:val="0"/>
+          <w:color w:val="24292F"/>
+          <w:spacing w:val="0"/>
+          <w:sz w:val="24"/>
+          <w:szCs w:val="24"/>
+          <w:shd w:val="clear" w:fill="FFFFFF"/>
+          <w:lang w:val="es-ES"/>
+        </w:rPr>
+        <w:t>Esta entidad representa la cesta de productos que solicita el cliente. En esta entidad se relacionan todos los productos que solicita un cliente en un pedido específico. La entidad cesta tiene los siguientes atributos: ID_cesta, ID_producto y cantidad.</w:t>
+      </w:r>
+    </w:p>
+    <w:p>
+      <w:pPr>
+        <w:jc w:val="both"/>
+        <w:rPr>
+          <w:rStyle w:val="8"/>
+          <w:rFonts w:hint="default" w:eastAsia="Segoe UI" w:cs="Arial" w:asciiTheme="minorAscii" w:hAnsiTheme="minorAscii"/>
+          <w:b w:val="0"/>
+          <w:bCs w:val="0"/>
+          <w:i w:val="0"/>
+          <w:iCs w:val="0"/>
+          <w:caps w:val="0"/>
+          <w:color w:val="24292F"/>
+          <w:spacing w:val="0"/>
+          <w:sz w:val="24"/>
+          <w:szCs w:val="24"/>
+          <w:shd w:val="clear" w:fill="FFFFFF"/>
+          <w:lang w:val="es-ES"/>
+        </w:rPr>
+      </w:pPr>
+      <w:r>
+        <w:rPr>
+          <w:rStyle w:val="8"/>
+          <w:rFonts w:hint="default" w:eastAsia="Segoe UI" w:cs="Arial" w:asciiTheme="minorAscii" w:hAnsiTheme="minorAscii"/>
+          <w:b/>
+          <w:bCs/>
+          <w:i w:val="0"/>
+          <w:iCs w:val="0"/>
+          <w:caps w:val="0"/>
+          <w:color w:val="24292F"/>
+          <w:spacing w:val="0"/>
+          <w:sz w:val="24"/>
+          <w:szCs w:val="24"/>
+          <w:shd w:val="clear" w:fill="FFFFFF"/>
+          <w:lang w:val="es-ES"/>
+        </w:rPr>
+        <w:t xml:space="preserve">Cardinalidad: </w:t>
+      </w:r>
+      <w:r>
+        <w:rPr>
+          <w:rStyle w:val="8"/>
+          <w:rFonts w:hint="default" w:eastAsia="Segoe UI" w:cs="Arial" w:asciiTheme="minorAscii" w:hAnsiTheme="minorAscii"/>
+          <w:b w:val="0"/>
+          <w:bCs w:val="0"/>
+          <w:i w:val="0"/>
+          <w:iCs w:val="0"/>
+          <w:caps w:val="0"/>
+          <w:color w:val="24292F"/>
+          <w:spacing w:val="0"/>
+          <w:sz w:val="24"/>
+          <w:szCs w:val="24"/>
+          <w:shd w:val="clear" w:fill="FFFFFF"/>
+          <w:lang w:val="es-ES"/>
+        </w:rPr>
+        <w:t>Una cesta puede tener varios productos. Un producto puede ser tenido en muchas cestas.</w:t>
+      </w:r>
+    </w:p>
+    <w:p>
+      <w:pPr>
+        <w:jc w:val="both"/>
+        <w:rPr>
+          <w:rStyle w:val="8"/>
+          <w:rFonts w:hint="default" w:eastAsia="Segoe UI" w:cs="Arial" w:asciiTheme="minorAscii" w:hAnsiTheme="minorAscii"/>
+          <w:b w:val="0"/>
+          <w:bCs w:val="0"/>
+          <w:i w:val="0"/>
+          <w:iCs w:val="0"/>
+          <w:caps w:val="0"/>
+          <w:color w:val="24292F"/>
+          <w:spacing w:val="0"/>
+          <w:sz w:val="24"/>
+          <w:szCs w:val="24"/>
+          <w:shd w:val="clear" w:fill="FFFFFF"/>
+          <w:lang w:val="es-ES"/>
+        </w:rPr>
+      </w:pPr>
+      <w:r>
+        <w:rPr>
+          <w:rStyle w:val="8"/>
+          <w:rFonts w:hint="default" w:eastAsia="Segoe UI" w:cs="Arial" w:asciiTheme="minorAscii" w:hAnsiTheme="minorAscii"/>
+          <w:b/>
+          <w:bCs/>
+          <w:i w:val="0"/>
+          <w:iCs w:val="0"/>
+          <w:caps w:val="0"/>
+          <w:color w:val="24292F"/>
+          <w:spacing w:val="0"/>
+          <w:sz w:val="24"/>
+          <w:szCs w:val="24"/>
+          <w:shd w:val="clear" w:fill="FFFFFF"/>
+          <w:lang w:val="es-ES"/>
+        </w:rPr>
+        <w:t xml:space="preserve">Participación: </w:t>
+      </w:r>
+      <w:r>
+        <w:rPr>
+          <w:rStyle w:val="8"/>
+          <w:rFonts w:hint="default" w:eastAsia="Segoe UI" w:cs="Arial" w:asciiTheme="minorAscii" w:hAnsiTheme="minorAscii"/>
+          <w:b w:val="0"/>
+          <w:bCs w:val="0"/>
+          <w:i w:val="0"/>
+          <w:iCs w:val="0"/>
+          <w:caps w:val="0"/>
+          <w:color w:val="24292F"/>
+          <w:spacing w:val="0"/>
+          <w:sz w:val="24"/>
+          <w:szCs w:val="24"/>
+          <w:shd w:val="clear" w:fill="FFFFFF"/>
+          <w:lang w:val="es-ES"/>
+        </w:rPr>
+        <w:t>Una cesta no existe sin un producto. Un producto si existe sin una cesta.</w:t>
+      </w:r>
+    </w:p>
+    <w:p>
+      <w:pPr>
+        <w:jc w:val="both"/>
+        <w:rPr>
+          <w:rStyle w:val="8"/>
+          <w:rFonts w:hint="default" w:eastAsia="Segoe UI" w:cs="Arial" w:asciiTheme="minorAscii" w:hAnsiTheme="minorAscii"/>
+          <w:b w:val="0"/>
+          <w:bCs w:val="0"/>
+          <w:i w:val="0"/>
+          <w:iCs w:val="0"/>
+          <w:caps w:val="0"/>
+          <w:color w:val="24292F"/>
+          <w:spacing w:val="0"/>
+          <w:sz w:val="24"/>
+          <w:szCs w:val="24"/>
+          <w:shd w:val="clear" w:fill="FFFFFF"/>
+          <w:lang w:val="es-ES"/>
+        </w:rPr>
+      </w:pPr>
+    </w:p>
+    <w:p>
+      <w:pPr>
+        <w:jc w:val="center"/>
+        <w:rPr>
+          <w:rStyle w:val="8"/>
+          <w:rFonts w:hint="default" w:eastAsia="Segoe UI" w:cs="Arial" w:asciiTheme="minorAscii" w:hAnsiTheme="minorAscii"/>
+          <w:b/>
+          <w:bCs/>
+          <w:i w:val="0"/>
+          <w:iCs w:val="0"/>
+          <w:caps w:val="0"/>
+          <w:color w:val="24292F"/>
+          <w:spacing w:val="0"/>
+          <w:sz w:val="24"/>
+          <w:szCs w:val="24"/>
+          <w:shd w:val="clear" w:fill="FFFFFF"/>
+          <w:lang w:val="es-ES"/>
+        </w:rPr>
+      </w:pPr>
+      <w:r>
+        <w:rPr>
+          <w:rStyle w:val="8"/>
+          <w:rFonts w:hint="default" w:eastAsia="Segoe UI" w:cs="Arial" w:asciiTheme="minorAscii" w:hAnsiTheme="minorAscii"/>
+          <w:b/>
+          <w:bCs/>
+          <w:i w:val="0"/>
+          <w:iCs w:val="0"/>
+          <w:caps w:val="0"/>
+          <w:color w:val="24292F"/>
+          <w:spacing w:val="0"/>
+          <w:sz w:val="24"/>
+          <w:szCs w:val="24"/>
+          <w:shd w:val="clear" w:fill="FFFFFF"/>
+          <w:lang w:val="es-ES"/>
+        </w:rPr>
+        <w:t>Producto</w:t>
+      </w:r>
+    </w:p>
+    <w:p>
+      <w:pPr>
+        <w:jc w:val="both"/>
+        <w:rPr>
+          <w:rStyle w:val="8"/>
+          <w:rFonts w:hint="default" w:eastAsia="Segoe UI" w:cs="Arial" w:asciiTheme="minorAscii" w:hAnsiTheme="minorAscii"/>
+          <w:b w:val="0"/>
+          <w:bCs w:val="0"/>
+          <w:i w:val="0"/>
+          <w:iCs w:val="0"/>
+          <w:caps w:val="0"/>
+          <w:color w:val="24292F"/>
+          <w:spacing w:val="0"/>
+          <w:sz w:val="24"/>
+          <w:szCs w:val="24"/>
+          <w:shd w:val="clear" w:fill="FFFFFF"/>
+          <w:lang w:val="es-ES"/>
+        </w:rPr>
+      </w:pPr>
+      <w:r>
+        <w:rPr>
+          <w:rStyle w:val="8"/>
+          <w:rFonts w:hint="default" w:eastAsia="Segoe UI" w:cs="Arial" w:asciiTheme="minorAscii" w:hAnsiTheme="minorAscii"/>
+          <w:b/>
+          <w:bCs/>
+          <w:i w:val="0"/>
+          <w:iCs w:val="0"/>
+          <w:caps w:val="0"/>
+          <w:color w:val="24292F"/>
+          <w:spacing w:val="0"/>
+          <w:sz w:val="24"/>
+          <w:szCs w:val="24"/>
+          <w:shd w:val="clear" w:fill="FFFFFF"/>
+          <w:lang w:val="es-ES"/>
+        </w:rPr>
+        <w:t>-Producto:</w:t>
+      </w:r>
+      <w:r>
+        <w:rPr>
+          <w:rStyle w:val="8"/>
+          <w:rFonts w:hint="default" w:eastAsia="Segoe UI" w:cs="Arial" w:asciiTheme="minorAscii" w:hAnsiTheme="minorAscii"/>
+          <w:b w:val="0"/>
+          <w:bCs w:val="0"/>
+          <w:i w:val="0"/>
+          <w:iCs w:val="0"/>
+          <w:caps w:val="0"/>
+          <w:color w:val="24292F"/>
+          <w:spacing w:val="0"/>
+          <w:sz w:val="24"/>
+          <w:szCs w:val="24"/>
+          <w:shd w:val="clear" w:fill="FFFFFF"/>
+          <w:lang w:val="es-ES"/>
+        </w:rPr>
+        <w:t xml:space="preserve"> Esta entidad representa los productos que se tienen en la tienda. La entidad producto tiene los siguientes atributos: ID_producto, nombre_prod, marca, origen, fotografia, unidades_disponibles, dimensiones (volumen y peso), valor_compra y valor_venta.</w:t>
+      </w:r>
+    </w:p>
+    <w:p>
+      <w:pPr>
+        <w:jc w:val="both"/>
+        <w:rPr>
+          <w:rStyle w:val="8"/>
+          <w:rFonts w:hint="default" w:eastAsia="Segoe UI" w:cs="Arial" w:asciiTheme="minorAscii" w:hAnsiTheme="minorAscii"/>
+          <w:b w:val="0"/>
+          <w:bCs w:val="0"/>
+          <w:i w:val="0"/>
+          <w:iCs w:val="0"/>
+          <w:caps w:val="0"/>
+          <w:color w:val="24292F"/>
+          <w:spacing w:val="0"/>
+          <w:sz w:val="24"/>
+          <w:szCs w:val="24"/>
+          <w:shd w:val="clear" w:fill="FFFFFF"/>
+          <w:lang w:val="es-ES"/>
+        </w:rPr>
+      </w:pPr>
+      <w:r>
+        <w:rPr>
+          <w:rStyle w:val="8"/>
+          <w:rFonts w:hint="default" w:eastAsia="Segoe UI" w:cs="Arial" w:asciiTheme="minorAscii" w:hAnsiTheme="minorAscii"/>
+          <w:b/>
+          <w:bCs/>
+          <w:i w:val="0"/>
+          <w:iCs w:val="0"/>
+          <w:caps w:val="0"/>
+          <w:color w:val="24292F"/>
+          <w:spacing w:val="0"/>
+          <w:sz w:val="24"/>
+          <w:szCs w:val="24"/>
+          <w:shd w:val="clear" w:fill="FFFFFF"/>
+          <w:lang w:val="es-ES"/>
+        </w:rPr>
+        <w:t xml:space="preserve">Cardinalidad: </w:t>
+      </w:r>
+      <w:r>
+        <w:rPr>
+          <w:rStyle w:val="8"/>
+          <w:rFonts w:hint="default" w:eastAsia="Segoe UI" w:cs="Arial" w:asciiTheme="minorAscii" w:hAnsiTheme="minorAscii"/>
+          <w:b w:val="0"/>
+          <w:bCs w:val="0"/>
+          <w:i w:val="0"/>
+          <w:iCs w:val="0"/>
+          <w:caps w:val="0"/>
+          <w:color w:val="24292F"/>
+          <w:spacing w:val="0"/>
+          <w:sz w:val="24"/>
+          <w:szCs w:val="24"/>
+          <w:shd w:val="clear" w:fill="FFFFFF"/>
+          <w:lang w:val="es-ES"/>
+        </w:rPr>
+        <w:t xml:space="preserve">Un producto pertenece a una sola categoría, a una categoría pueden pertenecer muchos productos. </w:t>
+      </w:r>
+    </w:p>
+    <w:p>
+      <w:pPr>
+        <w:jc w:val="both"/>
+        <w:rPr>
+          <w:rStyle w:val="8"/>
+          <w:rFonts w:hint="default" w:eastAsia="Segoe UI" w:cs="Arial" w:asciiTheme="minorAscii" w:hAnsiTheme="minorAscii"/>
+          <w:b w:val="0"/>
+          <w:bCs w:val="0"/>
+          <w:i w:val="0"/>
+          <w:iCs w:val="0"/>
+          <w:caps w:val="0"/>
+          <w:color w:val="24292F"/>
+          <w:spacing w:val="0"/>
+          <w:sz w:val="24"/>
+          <w:szCs w:val="24"/>
+          <w:shd w:val="clear" w:fill="FFFFFF"/>
+          <w:lang w:val="es-ES"/>
+        </w:rPr>
+      </w:pPr>
+      <w:r>
+        <w:rPr>
+          <w:rStyle w:val="8"/>
+          <w:rFonts w:hint="default" w:eastAsia="Segoe UI" w:cs="Arial" w:asciiTheme="minorAscii" w:hAnsiTheme="minorAscii"/>
+          <w:b w:val="0"/>
+          <w:bCs w:val="0"/>
+          <w:i w:val="0"/>
+          <w:iCs w:val="0"/>
+          <w:caps w:val="0"/>
+          <w:color w:val="24292F"/>
+          <w:spacing w:val="0"/>
+          <w:sz w:val="24"/>
+          <w:szCs w:val="24"/>
+          <w:shd w:val="clear" w:fill="FFFFFF"/>
+          <w:lang w:val="es-ES"/>
+        </w:rPr>
+        <w:t>Un producto puede ser proveído por muchos proveedores, un proveedor puede proveer muchos productos.</w:t>
+      </w:r>
+    </w:p>
+    <w:p>
+      <w:pPr>
+        <w:jc w:val="both"/>
+        <w:rPr>
+          <w:rStyle w:val="8"/>
+          <w:rFonts w:hint="default" w:eastAsia="Segoe UI" w:cs="Arial" w:asciiTheme="minorAscii" w:hAnsiTheme="minorAscii"/>
+          <w:b w:val="0"/>
+          <w:bCs w:val="0"/>
+          <w:i w:val="0"/>
+          <w:iCs w:val="0"/>
+          <w:caps w:val="0"/>
+          <w:color w:val="24292F"/>
+          <w:spacing w:val="0"/>
+          <w:sz w:val="24"/>
+          <w:szCs w:val="24"/>
+          <w:shd w:val="clear" w:fill="FFFFFF"/>
+          <w:lang w:val="es-ES"/>
+        </w:rPr>
+      </w:pPr>
+      <w:r>
+        <w:rPr>
+          <w:rStyle w:val="8"/>
+          <w:rFonts w:hint="default" w:eastAsia="Segoe UI" w:cs="Arial" w:asciiTheme="minorAscii" w:hAnsiTheme="minorAscii"/>
+          <w:b/>
+          <w:bCs/>
+          <w:i w:val="0"/>
+          <w:iCs w:val="0"/>
+          <w:caps w:val="0"/>
+          <w:color w:val="24292F"/>
+          <w:spacing w:val="0"/>
+          <w:sz w:val="24"/>
+          <w:szCs w:val="24"/>
+          <w:shd w:val="clear" w:fill="FFFFFF"/>
+          <w:lang w:val="es-ES"/>
+        </w:rPr>
+        <w:t xml:space="preserve">Participación: </w:t>
+      </w:r>
+      <w:r>
+        <w:rPr>
+          <w:rStyle w:val="8"/>
+          <w:rFonts w:hint="default" w:eastAsia="Segoe UI" w:cs="Arial" w:asciiTheme="minorAscii" w:hAnsiTheme="minorAscii"/>
+          <w:b w:val="0"/>
+          <w:bCs w:val="0"/>
+          <w:i w:val="0"/>
+          <w:iCs w:val="0"/>
+          <w:caps w:val="0"/>
+          <w:color w:val="24292F"/>
+          <w:spacing w:val="0"/>
+          <w:sz w:val="24"/>
+          <w:szCs w:val="24"/>
+          <w:shd w:val="clear" w:fill="FFFFFF"/>
+          <w:lang w:val="es-ES"/>
+        </w:rPr>
+        <w:t xml:space="preserve">Un producto no existe sin una categoría, una categoría no existe sin un producto. </w:t>
+      </w:r>
+    </w:p>
+    <w:p>
+      <w:pPr>
+        <w:jc w:val="both"/>
+        <w:rPr>
+          <w:rStyle w:val="8"/>
+          <w:rFonts w:hint="default" w:eastAsia="Segoe UI" w:cs="Arial" w:asciiTheme="minorAscii" w:hAnsiTheme="minorAscii"/>
+          <w:b w:val="0"/>
+          <w:bCs w:val="0"/>
+          <w:i w:val="0"/>
+          <w:iCs w:val="0"/>
+          <w:caps w:val="0"/>
+          <w:color w:val="24292F"/>
+          <w:spacing w:val="0"/>
+          <w:sz w:val="24"/>
+          <w:szCs w:val="24"/>
+          <w:shd w:val="clear" w:fill="FFFFFF"/>
+          <w:lang w:val="es-ES"/>
+        </w:rPr>
+      </w:pPr>
+      <w:r>
+        <w:rPr>
+          <w:rStyle w:val="8"/>
+          <w:rFonts w:hint="default" w:eastAsia="Segoe UI" w:cs="Arial" w:asciiTheme="minorAscii" w:hAnsiTheme="minorAscii"/>
+          <w:b w:val="0"/>
+          <w:bCs w:val="0"/>
+          <w:i w:val="0"/>
+          <w:iCs w:val="0"/>
+          <w:caps w:val="0"/>
+          <w:color w:val="24292F"/>
+          <w:spacing w:val="0"/>
+          <w:sz w:val="24"/>
+          <w:szCs w:val="24"/>
+          <w:shd w:val="clear" w:fill="FFFFFF"/>
+          <w:lang w:val="es-ES"/>
+        </w:rPr>
+        <w:t>Un proveedor existe sin un producto. Un producto no existe sin un proveedor.</w:t>
+      </w:r>
+    </w:p>
+    <w:p>
+      <w:pPr>
+        <w:jc w:val="both"/>
+        <w:rPr>
+          <w:rStyle w:val="8"/>
+          <w:rFonts w:hint="default" w:eastAsia="Segoe UI" w:cs="Arial" w:asciiTheme="minorAscii" w:hAnsiTheme="minorAscii"/>
+          <w:b w:val="0"/>
+          <w:bCs w:val="0"/>
+          <w:i w:val="0"/>
+          <w:iCs w:val="0"/>
+          <w:caps w:val="0"/>
+          <w:color w:val="24292F"/>
+          <w:spacing w:val="0"/>
+          <w:sz w:val="24"/>
+          <w:szCs w:val="24"/>
+          <w:shd w:val="clear" w:fill="FFFFFF"/>
+          <w:lang w:val="es-ES"/>
+        </w:rPr>
+      </w:pPr>
+    </w:p>
+    <w:p>
+      <w:pPr>
+        <w:jc w:val="both"/>
+        <w:rPr>
+          <w:rStyle w:val="8"/>
+          <w:rFonts w:hint="default" w:eastAsia="Segoe UI" w:cs="Arial" w:asciiTheme="minorAscii" w:hAnsiTheme="minorAscii"/>
+          <w:b/>
+          <w:bCs/>
+          <w:i w:val="0"/>
+          <w:iCs w:val="0"/>
+          <w:caps w:val="0"/>
+          <w:color w:val="24292F"/>
+          <w:spacing w:val="0"/>
+          <w:sz w:val="24"/>
+          <w:szCs w:val="24"/>
+          <w:shd w:val="clear" w:fill="FFFFFF"/>
+          <w:lang w:val="es-ES"/>
+        </w:rPr>
+      </w:pPr>
+    </w:p>
+    <w:p>
+      <w:pPr>
+        <w:jc w:val="center"/>
+        <w:rPr>
+          <w:rStyle w:val="8"/>
+          <w:rFonts w:hint="default" w:eastAsia="Segoe UI" w:cs="Arial" w:asciiTheme="minorAscii" w:hAnsiTheme="minorAscii"/>
+          <w:b/>
+          <w:bCs/>
+          <w:i w:val="0"/>
+          <w:iCs w:val="0"/>
+          <w:caps w:val="0"/>
+          <w:color w:val="24292F"/>
+          <w:spacing w:val="0"/>
+          <w:sz w:val="24"/>
+          <w:szCs w:val="24"/>
+          <w:shd w:val="clear" w:fill="FFFFFF"/>
+          <w:lang w:val="es-ES"/>
+        </w:rPr>
+      </w:pPr>
+      <w:r>
+        <w:rPr>
+          <w:rStyle w:val="8"/>
+          <w:rFonts w:hint="default" w:eastAsia="Segoe UI" w:cs="Arial" w:asciiTheme="minorAscii" w:hAnsiTheme="minorAscii"/>
+          <w:b/>
+          <w:bCs/>
+          <w:i w:val="0"/>
+          <w:iCs w:val="0"/>
+          <w:caps w:val="0"/>
+          <w:color w:val="24292F"/>
+          <w:spacing w:val="0"/>
+          <w:sz w:val="24"/>
+          <w:szCs w:val="24"/>
+          <w:shd w:val="clear" w:fill="FFFFFF"/>
+          <w:lang w:val="es-ES"/>
+        </w:rPr>
+        <w:t>Furgoneta</w:t>
+      </w:r>
+    </w:p>
+    <w:p>
+      <w:pPr>
+        <w:jc w:val="both"/>
+        <w:rPr>
+          <w:rStyle w:val="8"/>
+          <w:rFonts w:hint="default" w:eastAsia="Segoe UI" w:cs="Arial" w:asciiTheme="minorAscii" w:hAnsiTheme="minorAscii"/>
+          <w:b w:val="0"/>
+          <w:bCs w:val="0"/>
+          <w:i w:val="0"/>
+          <w:iCs w:val="0"/>
+          <w:caps w:val="0"/>
+          <w:color w:val="24292F"/>
+          <w:spacing w:val="0"/>
+          <w:sz w:val="24"/>
+          <w:szCs w:val="24"/>
+          <w:shd w:val="clear" w:fill="FFFFFF"/>
+          <w:lang w:val="es-ES"/>
+        </w:rPr>
+      </w:pPr>
+      <w:r>
+        <w:rPr>
+          <w:rStyle w:val="8"/>
+          <w:rFonts w:hint="default" w:eastAsia="Segoe UI" w:cs="Arial" w:asciiTheme="minorAscii" w:hAnsiTheme="minorAscii"/>
+          <w:b/>
+          <w:bCs/>
+          <w:i w:val="0"/>
+          <w:iCs w:val="0"/>
+          <w:caps w:val="0"/>
+          <w:color w:val="24292F"/>
+          <w:spacing w:val="0"/>
+          <w:sz w:val="24"/>
+          <w:szCs w:val="24"/>
+          <w:shd w:val="clear" w:fill="FFFFFF"/>
+          <w:lang w:val="es-ES"/>
+        </w:rPr>
+        <w:t xml:space="preserve">-Furgoneta: </w:t>
+      </w:r>
+      <w:r>
+        <w:rPr>
+          <w:rStyle w:val="8"/>
+          <w:rFonts w:hint="default" w:eastAsia="Segoe UI" w:cs="Arial" w:asciiTheme="minorAscii" w:hAnsiTheme="minorAscii"/>
+          <w:b w:val="0"/>
+          <w:bCs w:val="0"/>
+          <w:i w:val="0"/>
+          <w:iCs w:val="0"/>
+          <w:caps w:val="0"/>
+          <w:color w:val="24292F"/>
+          <w:spacing w:val="0"/>
+          <w:sz w:val="24"/>
+          <w:szCs w:val="24"/>
+          <w:shd w:val="clear" w:fill="FFFFFF"/>
+          <w:lang w:val="es-ES"/>
+        </w:rPr>
+        <w:t xml:space="preserve">Esta entidad representa una furgoneta en la cual el domiciliario entrega el pedido. La entidad furgoneta tiene los siguientes atributos: matricula_fur y estado_fur. </w:t>
+      </w:r>
+    </w:p>
+    <w:p>
+      <w:pPr>
+        <w:jc w:val="both"/>
+        <w:rPr>
+          <w:rStyle w:val="8"/>
+          <w:rFonts w:hint="default" w:eastAsia="Segoe UI" w:cs="Arial" w:asciiTheme="minorAscii" w:hAnsiTheme="minorAscii"/>
+          <w:b w:val="0"/>
+          <w:bCs w:val="0"/>
+          <w:i w:val="0"/>
+          <w:iCs w:val="0"/>
+          <w:caps w:val="0"/>
+          <w:color w:val="24292F"/>
+          <w:spacing w:val="0"/>
+          <w:sz w:val="24"/>
+          <w:szCs w:val="24"/>
+          <w:shd w:val="clear" w:fill="FFFFFF"/>
+          <w:lang w:val="es-ES"/>
+        </w:rPr>
+      </w:pPr>
+    </w:p>
+    <w:p>
+      <w:pPr>
+        <w:jc w:val="center"/>
+        <w:rPr>
+          <w:rStyle w:val="8"/>
+          <w:rFonts w:hint="default" w:eastAsia="Segoe UI" w:cs="Arial" w:asciiTheme="minorAscii" w:hAnsiTheme="minorAscii"/>
+          <w:b w:val="0"/>
+          <w:bCs w:val="0"/>
+          <w:i w:val="0"/>
+          <w:iCs w:val="0"/>
+          <w:caps w:val="0"/>
+          <w:color w:val="24292F"/>
+          <w:spacing w:val="0"/>
+          <w:sz w:val="24"/>
+          <w:szCs w:val="24"/>
+          <w:shd w:val="clear" w:fill="FFFFFF"/>
+          <w:lang w:val="es-ES"/>
+        </w:rPr>
+      </w:pPr>
+      <w:r>
+        <w:rPr>
+          <w:rStyle w:val="8"/>
+          <w:rFonts w:hint="default" w:eastAsia="Segoe UI" w:cs="Arial" w:asciiTheme="minorAscii" w:hAnsiTheme="minorAscii"/>
+          <w:b/>
+          <w:bCs/>
+          <w:i w:val="0"/>
+          <w:iCs w:val="0"/>
+          <w:caps w:val="0"/>
+          <w:color w:val="24292F"/>
+          <w:spacing w:val="0"/>
+          <w:sz w:val="24"/>
+          <w:szCs w:val="24"/>
+          <w:shd w:val="clear" w:fill="FFFFFF"/>
+          <w:lang w:val="es-ES"/>
+        </w:rPr>
+        <w:t>Zona</w:t>
+      </w:r>
+    </w:p>
+    <w:p>
+      <w:pPr>
+        <w:jc w:val="both"/>
+        <w:rPr>
+          <w:rStyle w:val="8"/>
+          <w:rFonts w:hint="default" w:eastAsia="Segoe UI" w:cs="Arial" w:asciiTheme="minorAscii" w:hAnsiTheme="minorAscii"/>
+          <w:b w:val="0"/>
+          <w:bCs w:val="0"/>
+          <w:i w:val="0"/>
+          <w:iCs w:val="0"/>
+          <w:caps w:val="0"/>
+          <w:color w:val="24292F"/>
+          <w:spacing w:val="0"/>
+          <w:sz w:val="24"/>
+          <w:szCs w:val="24"/>
+          <w:shd w:val="clear" w:fill="FFFFFF"/>
+          <w:lang w:val="es-ES"/>
+        </w:rPr>
+      </w:pPr>
+      <w:r>
+        <w:rPr>
+          <w:rStyle w:val="8"/>
+          <w:rFonts w:hint="default" w:eastAsia="Segoe UI" w:cs="Arial" w:asciiTheme="minorAscii" w:hAnsiTheme="minorAscii"/>
+          <w:b/>
+          <w:bCs/>
+          <w:i w:val="0"/>
+          <w:iCs w:val="0"/>
+          <w:caps w:val="0"/>
+          <w:color w:val="24292F"/>
+          <w:spacing w:val="0"/>
+          <w:sz w:val="24"/>
+          <w:szCs w:val="24"/>
+          <w:shd w:val="clear" w:fill="FFFFFF"/>
+          <w:lang w:val="es-ES"/>
+        </w:rPr>
+        <w:t xml:space="preserve">-Zona: </w:t>
+      </w:r>
+      <w:r>
+        <w:rPr>
+          <w:rStyle w:val="8"/>
+          <w:rFonts w:hint="default" w:eastAsia="Segoe UI" w:cs="Arial" w:asciiTheme="minorAscii" w:hAnsiTheme="minorAscii"/>
+          <w:b w:val="0"/>
+          <w:bCs w:val="0"/>
+          <w:i w:val="0"/>
+          <w:iCs w:val="0"/>
+          <w:caps w:val="0"/>
+          <w:color w:val="24292F"/>
+          <w:spacing w:val="0"/>
+          <w:sz w:val="24"/>
+          <w:szCs w:val="24"/>
+          <w:shd w:val="clear" w:fill="FFFFFF"/>
+          <w:lang w:val="es-ES"/>
+        </w:rPr>
+        <w:t>Esta entidad representa una zona de la ciudad. La entidad zona tiene los siguientes atributos: ID_zona, codigo_postal y localidad_zona.</w:t>
+      </w:r>
+    </w:p>
+    <w:p>
+      <w:pPr>
+        <w:jc w:val="both"/>
+        <w:rPr>
+          <w:rStyle w:val="8"/>
+          <w:rFonts w:hint="default" w:eastAsia="Segoe UI" w:cs="Arial" w:asciiTheme="minorAscii" w:hAnsiTheme="minorAscii"/>
+          <w:b/>
+          <w:bCs/>
+          <w:i w:val="0"/>
+          <w:iCs w:val="0"/>
+          <w:caps w:val="0"/>
+          <w:color w:val="24292F"/>
+          <w:spacing w:val="0"/>
+          <w:sz w:val="24"/>
+          <w:szCs w:val="24"/>
+          <w:shd w:val="clear" w:fill="FFFFFF"/>
+          <w:lang w:val="es-ES"/>
+        </w:rPr>
+      </w:pPr>
+      <w:r>
+        <w:rPr>
+          <w:rStyle w:val="8"/>
+          <w:rFonts w:hint="default" w:eastAsia="Segoe UI" w:cs="Arial" w:asciiTheme="minorAscii" w:hAnsiTheme="minorAscii"/>
+          <w:b/>
+          <w:bCs/>
+          <w:i w:val="0"/>
+          <w:iCs w:val="0"/>
+          <w:caps w:val="0"/>
+          <w:color w:val="24292F"/>
+          <w:spacing w:val="0"/>
+          <w:sz w:val="24"/>
+          <w:szCs w:val="24"/>
+          <w:shd w:val="clear" w:fill="FFFFFF"/>
+          <w:lang w:val="es-ES"/>
+        </w:rPr>
+        <w:t xml:space="preserve">-Categoría: </w:t>
+      </w:r>
+      <w:r>
+        <w:rPr>
+          <w:rStyle w:val="8"/>
+          <w:rFonts w:hint="default" w:eastAsia="Segoe UI" w:cs="Arial" w:asciiTheme="minorAscii" w:hAnsiTheme="minorAscii"/>
+          <w:b w:val="0"/>
+          <w:bCs w:val="0"/>
+          <w:i w:val="0"/>
+          <w:iCs w:val="0"/>
+          <w:caps w:val="0"/>
+          <w:color w:val="24292F"/>
+          <w:spacing w:val="0"/>
+          <w:sz w:val="24"/>
+          <w:szCs w:val="24"/>
+          <w:shd w:val="clear" w:fill="FFFFFF"/>
+          <w:lang w:val="es-ES"/>
+        </w:rPr>
+        <w:t>Esta entidad representa una categoría a la cual pertenece un producto. Pueden haber diferentes categorías como: carnes, lácteos, granos, cereales, verduras, frutas, tubérculos, entre otros. Por otra parte según la categoría se pueden identificar condiciones de almacenamiento que pueden ser frío, congelado o seco. La entidad categoría tiene los siguientes atributos: ID_categoria, nombre_</w:t>
+      </w:r>
+      <w:r>
+        <w:rPr>
+          <w:rStyle w:val="8"/>
+          <w:rFonts w:hint="default" w:eastAsia="Segoe UI" w:asciiTheme="minorAscii" w:hAnsiTheme="minorAscii"/>
+          <w:b w:val="0"/>
+          <w:bCs w:val="0"/>
+          <w:i w:val="0"/>
+          <w:iCs w:val="0"/>
+          <w:caps w:val="0"/>
+          <w:color w:val="24292F"/>
+          <w:spacing w:val="0"/>
+          <w:sz w:val="24"/>
+          <w:szCs w:val="24"/>
+          <w:shd w:val="clear" w:fill="FFFFFF"/>
+          <w:lang w:val="es-ES"/>
+        </w:rPr>
+        <w:t>cat, almacenamiento y observaciones.</w:t>
+      </w:r>
+    </w:p>
+    <w:p>
+      <w:pPr>
+        <w:jc w:val="both"/>
+        <w:rPr>
+          <w:rStyle w:val="8"/>
+          <w:rFonts w:hint="default" w:eastAsia="Segoe UI" w:cs="Arial" w:asciiTheme="minorAscii" w:hAnsiTheme="minorAscii"/>
+          <w:b w:val="0"/>
+          <w:bCs w:val="0"/>
+          <w:i w:val="0"/>
+          <w:iCs w:val="0"/>
+          <w:caps w:val="0"/>
+          <w:color w:val="24292F"/>
+          <w:spacing w:val="0"/>
+          <w:sz w:val="24"/>
+          <w:szCs w:val="24"/>
+          <w:shd w:val="clear" w:fill="FFFFFF"/>
+          <w:lang w:val="es-ES"/>
+        </w:rPr>
+      </w:pPr>
+    </w:p>
+    <w:p>
+      <w:pPr>
+        <w:jc w:val="center"/>
+        <w:rPr>
+          <w:rStyle w:val="8"/>
+          <w:rFonts w:hint="default" w:eastAsia="Segoe UI" w:cs="Arial" w:asciiTheme="minorAscii" w:hAnsiTheme="minorAscii"/>
+          <w:b w:val="0"/>
+          <w:bCs w:val="0"/>
+          <w:i w:val="0"/>
+          <w:iCs w:val="0"/>
+          <w:caps w:val="0"/>
+          <w:color w:val="24292F"/>
+          <w:spacing w:val="0"/>
+          <w:sz w:val="24"/>
+          <w:szCs w:val="24"/>
+          <w:shd w:val="clear" w:fill="FFFFFF"/>
+          <w:lang w:val="es-ES"/>
+        </w:rPr>
+      </w:pPr>
+      <w:r>
+        <w:rPr>
+          <w:rStyle w:val="8"/>
+          <w:rFonts w:hint="default" w:eastAsia="Segoe UI" w:cs="Arial" w:asciiTheme="minorAscii" w:hAnsiTheme="minorAscii"/>
+          <w:b/>
+          <w:bCs/>
+          <w:i w:val="0"/>
+          <w:iCs w:val="0"/>
+          <w:color w:val="24292F"/>
+          <w:spacing w:val="0"/>
+          <w:sz w:val="24"/>
+          <w:szCs w:val="24"/>
+          <w:shd w:val="clear" w:fill="FFFFFF"/>
+          <w:lang w:val="es-ES"/>
+        </w:rPr>
+        <w:t>P</w:t>
+      </w:r>
+      <w:r>
+        <w:rPr>
+          <w:rStyle w:val="8"/>
+          <w:rFonts w:hint="default" w:eastAsia="Segoe UI" w:cs="Arial" w:asciiTheme="minorAscii" w:hAnsiTheme="minorAscii"/>
+          <w:b/>
+          <w:bCs/>
+          <w:i w:val="0"/>
+          <w:iCs w:val="0"/>
+          <w:caps w:val="0"/>
+          <w:color w:val="24292F"/>
+          <w:spacing w:val="0"/>
+          <w:sz w:val="24"/>
+          <w:szCs w:val="24"/>
+          <w:shd w:val="clear" w:fill="FFFFFF"/>
+          <w:lang w:val="es-ES"/>
+        </w:rPr>
+        <w:t>roveedor</w:t>
+      </w:r>
+    </w:p>
+    <w:p>
+      <w:pPr>
+        <w:jc w:val="both"/>
+        <w:rPr>
+          <w:rStyle w:val="8"/>
+          <w:rFonts w:hint="default" w:eastAsia="Segoe UI" w:cs="Arial" w:asciiTheme="minorAscii" w:hAnsiTheme="minorAscii"/>
+          <w:b w:val="0"/>
+          <w:bCs w:val="0"/>
+          <w:i w:val="0"/>
+          <w:iCs w:val="0"/>
+          <w:caps w:val="0"/>
+          <w:color w:val="24292F"/>
+          <w:spacing w:val="0"/>
+          <w:sz w:val="24"/>
+          <w:szCs w:val="24"/>
+          <w:shd w:val="clear" w:fill="FFFFFF"/>
+          <w:lang w:val="es-ES"/>
+        </w:rPr>
+      </w:pPr>
+      <w:r>
+        <w:rPr>
+          <w:rStyle w:val="8"/>
+          <w:rFonts w:hint="default" w:eastAsia="Segoe UI" w:cs="Arial" w:asciiTheme="minorAscii" w:hAnsiTheme="minorAscii"/>
+          <w:b/>
+          <w:bCs/>
+          <w:i w:val="0"/>
+          <w:iCs w:val="0"/>
+          <w:color w:val="24292F"/>
+          <w:spacing w:val="0"/>
+          <w:sz w:val="24"/>
+          <w:szCs w:val="24"/>
+          <w:shd w:val="clear" w:fill="FFFFFF"/>
+          <w:lang w:val="es-ES"/>
+        </w:rPr>
+        <w:t>-P</w:t>
+      </w:r>
+      <w:r>
+        <w:rPr>
+          <w:rStyle w:val="8"/>
+          <w:rFonts w:hint="default" w:eastAsia="Segoe UI" w:cs="Arial" w:asciiTheme="minorAscii" w:hAnsiTheme="minorAscii"/>
+          <w:b/>
+          <w:bCs/>
+          <w:i w:val="0"/>
+          <w:iCs w:val="0"/>
+          <w:caps w:val="0"/>
+          <w:color w:val="24292F"/>
+          <w:spacing w:val="0"/>
+          <w:sz w:val="24"/>
+          <w:szCs w:val="24"/>
+          <w:shd w:val="clear" w:fill="FFFFFF"/>
+          <w:lang w:val="es-ES"/>
+        </w:rPr>
+        <w:t xml:space="preserve">roveedor: </w:t>
+      </w:r>
+      <w:r>
+        <w:rPr>
+          <w:rStyle w:val="8"/>
+          <w:rFonts w:hint="default" w:eastAsia="Segoe UI" w:cs="Arial" w:asciiTheme="minorAscii" w:hAnsiTheme="minorAscii"/>
+          <w:b w:val="0"/>
+          <w:bCs w:val="0"/>
+          <w:i w:val="0"/>
+          <w:iCs w:val="0"/>
+          <w:caps w:val="0"/>
+          <w:color w:val="24292F"/>
+          <w:spacing w:val="0"/>
+          <w:sz w:val="24"/>
+          <w:szCs w:val="24"/>
+          <w:shd w:val="clear" w:fill="FFFFFF"/>
+          <w:lang w:val="es-ES"/>
+        </w:rPr>
+        <w:t>Esta entidad representa un proveedor que provee a la tienda con los productos. La entidad proveedor tiene los siguientes atributos: ID_proveedor, nombre_prov y telefono_prov.</w:t>
+      </w:r>
+    </w:p>
+    <w:p>
+      <w:pPr>
+        <w:jc w:val="both"/>
+        <w:rPr>
+          <w:rStyle w:val="8"/>
+          <w:rFonts w:hint="default" w:eastAsia="Segoe UI" w:cs="Arial" w:asciiTheme="minorAscii" w:hAnsiTheme="minorAscii"/>
+          <w:b w:val="0"/>
+          <w:bCs w:val="0"/>
+          <w:i w:val="0"/>
+          <w:iCs w:val="0"/>
+          <w:caps w:val="0"/>
+          <w:color w:val="24292F"/>
+          <w:spacing w:val="0"/>
+          <w:sz w:val="24"/>
+          <w:szCs w:val="24"/>
+          <w:shd w:val="clear" w:fill="FFFFFF"/>
+          <w:lang w:val="es-ES"/>
+        </w:rPr>
+      </w:pPr>
+    </w:p>
+    <w:p>
+      <w:pPr>
+        <w:jc w:val="center"/>
+        <w:rPr>
+          <w:rStyle w:val="8"/>
+          <w:rFonts w:hint="default" w:eastAsia="Segoe UI" w:cs="Arial" w:asciiTheme="minorAscii" w:hAnsiTheme="minorAscii"/>
+          <w:b w:val="0"/>
+          <w:bCs w:val="0"/>
+          <w:i w:val="0"/>
+          <w:iCs w:val="0"/>
+          <w:caps w:val="0"/>
+          <w:color w:val="24292F"/>
+          <w:spacing w:val="0"/>
+          <w:sz w:val="24"/>
+          <w:szCs w:val="24"/>
+          <w:shd w:val="clear" w:fill="FFFFFF"/>
+          <w:lang w:val="es-ES"/>
+        </w:rPr>
+      </w:pPr>
+      <w:r>
+        <w:rPr>
+          <w:rStyle w:val="8"/>
+          <w:rFonts w:hint="default" w:eastAsia="Segoe UI" w:cs="Arial" w:asciiTheme="minorAscii" w:hAnsiTheme="minorAscii"/>
+          <w:b/>
+          <w:bCs/>
+          <w:i w:val="0"/>
+          <w:iCs w:val="0"/>
+          <w:caps w:val="0"/>
+          <w:color w:val="24292F"/>
+          <w:spacing w:val="0"/>
+          <w:sz w:val="24"/>
+          <w:szCs w:val="24"/>
+          <w:shd w:val="clear" w:fill="FFFFFF"/>
+          <w:lang w:val="es-ES"/>
+        </w:rPr>
+        <w:t>Factura</w:t>
+      </w:r>
+    </w:p>
+    <w:p>
+      <w:pPr>
+        <w:jc w:val="both"/>
+        <w:rPr>
+          <w:rStyle w:val="8"/>
+          <w:rFonts w:hint="default" w:eastAsia="Segoe UI" w:cs="Arial" w:asciiTheme="minorAscii" w:hAnsiTheme="minorAscii"/>
+          <w:b w:val="0"/>
+          <w:bCs w:val="0"/>
+          <w:i w:val="0"/>
+          <w:iCs w:val="0"/>
+          <w:caps w:val="0"/>
+          <w:color w:val="24292F"/>
+          <w:spacing w:val="0"/>
+          <w:sz w:val="24"/>
+          <w:szCs w:val="24"/>
+          <w:shd w:val="clear" w:fill="FFFFFF"/>
+          <w:lang w:val="es-ES"/>
+        </w:rPr>
+      </w:pPr>
+      <w:r>
+        <w:rPr>
+          <w:rStyle w:val="8"/>
+          <w:rFonts w:hint="default" w:eastAsia="Segoe UI" w:cs="Arial" w:asciiTheme="minorAscii" w:hAnsiTheme="minorAscii"/>
+          <w:b/>
+          <w:bCs/>
+          <w:i w:val="0"/>
+          <w:iCs w:val="0"/>
+          <w:caps w:val="0"/>
+          <w:color w:val="24292F"/>
+          <w:spacing w:val="0"/>
+          <w:sz w:val="24"/>
+          <w:szCs w:val="24"/>
+          <w:shd w:val="clear" w:fill="FFFFFF"/>
+          <w:lang w:val="es-ES"/>
+        </w:rPr>
+        <w:t>-Factura:</w:t>
+      </w:r>
+      <w:r>
+        <w:rPr>
+          <w:rStyle w:val="8"/>
+          <w:rFonts w:hint="default" w:eastAsia="Segoe UI" w:cs="Arial" w:asciiTheme="minorAscii" w:hAnsiTheme="minorAscii"/>
+          <w:b w:val="0"/>
+          <w:bCs w:val="0"/>
+          <w:i w:val="0"/>
+          <w:iCs w:val="0"/>
+          <w:caps w:val="0"/>
+          <w:color w:val="24292F"/>
+          <w:spacing w:val="0"/>
+          <w:sz w:val="24"/>
+          <w:szCs w:val="24"/>
+          <w:shd w:val="clear" w:fill="FFFFFF"/>
+          <w:lang w:val="es-ES"/>
+        </w:rPr>
+        <w:t xml:space="preserve"> Esta entidad representa la factura que se genera cuando un pedido ha finalizado. La entidad factura tiene los siguientes atributos: ID_factura y total.</w:t>
+      </w:r>
+    </w:p>
+    <w:p>
+      <w:pPr>
+        <w:jc w:val="both"/>
+        <w:rPr>
+          <w:rStyle w:val="8"/>
+          <w:rFonts w:hint="default" w:eastAsia="Segoe UI" w:cs="Arial" w:asciiTheme="minorAscii" w:hAnsiTheme="minorAscii"/>
+          <w:b w:val="0"/>
+          <w:bCs w:val="0"/>
+          <w:i w:val="0"/>
+          <w:iCs w:val="0"/>
+          <w:caps w:val="0"/>
+          <w:color w:val="24292F"/>
+          <w:spacing w:val="0"/>
+          <w:sz w:val="24"/>
+          <w:szCs w:val="24"/>
+          <w:shd w:val="clear" w:fill="FFFFFF"/>
+          <w:lang w:val="es-ES"/>
+        </w:rPr>
+      </w:pPr>
+    </w:p>
+    <w:p>
+      <w:pPr>
+        <w:jc w:val="both"/>
+        <w:rPr>
+          <w:rStyle w:val="8"/>
+          <w:rFonts w:hint="default" w:eastAsia="Segoe UI" w:cs="Arial" w:asciiTheme="minorAscii" w:hAnsiTheme="minorAscii"/>
+          <w:b w:val="0"/>
+          <w:bCs w:val="0"/>
+          <w:i w:val="0"/>
+          <w:iCs w:val="0"/>
+          <w:caps w:val="0"/>
+          <w:color w:val="24292F"/>
+          <w:spacing w:val="0"/>
+          <w:sz w:val="24"/>
+          <w:szCs w:val="24"/>
+          <w:shd w:val="clear" w:fill="FFFFFF"/>
+          <w:lang w:val="es-ES"/>
+        </w:rPr>
+      </w:pPr>
+      <w:r>
+        <w:rPr>
+          <w:rStyle w:val="8"/>
+          <w:rFonts w:hint="default" w:eastAsia="Segoe UI" w:cs="Arial" w:asciiTheme="minorAscii" w:hAnsiTheme="minorAscii"/>
+          <w:b w:val="0"/>
+          <w:bCs w:val="0"/>
+          <w:i w:val="0"/>
+          <w:iCs w:val="0"/>
+          <w:caps w:val="0"/>
+          <w:color w:val="24292F"/>
+          <w:spacing w:val="0"/>
+          <w:sz w:val="24"/>
+          <w:szCs w:val="24"/>
+          <w:shd w:val="clear" w:fill="FFFFFF"/>
+          <w:lang w:val="es-ES"/>
+        </w:rPr>
+        <w:t>El atributo estado es un atributo derivado que se asignaría por la lógica de la aplicación. Puede tener los siguientes valores:</w:t>
+      </w:r>
+    </w:p>
+    <w:p>
+      <w:pPr>
+        <w:jc w:val="both"/>
+        <w:rPr>
+          <w:rStyle w:val="8"/>
+          <w:rFonts w:hint="default" w:eastAsia="Segoe UI" w:cs="Arial" w:asciiTheme="minorAscii" w:hAnsiTheme="minorAscii"/>
+          <w:b w:val="0"/>
+          <w:bCs w:val="0"/>
+          <w:i w:val="0"/>
+          <w:iCs w:val="0"/>
+          <w:caps w:val="0"/>
+          <w:color w:val="24292F"/>
+          <w:spacing w:val="0"/>
+          <w:sz w:val="24"/>
+          <w:szCs w:val="24"/>
+          <w:shd w:val="clear" w:fill="FFFFFF"/>
+          <w:lang w:val="es-ES"/>
+        </w:rPr>
+      </w:pPr>
+    </w:p>
+    <w:p>
+      <w:pPr>
+        <w:numPr>
+          <w:ilvl w:val="0"/>
+          <w:numId w:val="2"/>
+        </w:numPr>
+        <w:jc w:val="both"/>
+        <w:rPr>
+          <w:rStyle w:val="8"/>
+          <w:rFonts w:hint="default" w:eastAsia="Segoe UI" w:cs="Arial" w:asciiTheme="minorAscii" w:hAnsiTheme="minorAscii"/>
+          <w:b w:val="0"/>
+          <w:bCs w:val="0"/>
+          <w:i w:val="0"/>
+          <w:iCs w:val="0"/>
+          <w:caps w:val="0"/>
+          <w:color w:val="24292F"/>
+          <w:spacing w:val="0"/>
+          <w:sz w:val="24"/>
+          <w:szCs w:val="24"/>
+          <w:shd w:val="clear" w:fill="FFFFFF"/>
+          <w:lang w:val="es-ES"/>
+        </w:rPr>
+      </w:pPr>
+      <w:r>
+        <w:rPr>
+          <w:rStyle w:val="8"/>
+          <w:rFonts w:hint="default" w:eastAsia="Segoe UI" w:cs="Arial" w:asciiTheme="minorAscii" w:hAnsiTheme="minorAscii"/>
+          <w:b w:val="0"/>
+          <w:bCs w:val="0"/>
+          <w:i w:val="0"/>
+          <w:iCs w:val="0"/>
+          <w:caps w:val="0"/>
+          <w:color w:val="24292F"/>
+          <w:spacing w:val="0"/>
+          <w:sz w:val="24"/>
+          <w:szCs w:val="24"/>
+          <w:shd w:val="clear" w:fill="FFFFFF"/>
+          <w:lang w:val="es-ES"/>
+        </w:rPr>
+        <w:t>Creado por el cliente.</w:t>
+      </w:r>
+    </w:p>
+    <w:p>
+      <w:pPr>
+        <w:numPr>
+          <w:ilvl w:val="0"/>
+          <w:numId w:val="2"/>
+        </w:numPr>
+        <w:ind w:left="0" w:leftChars="0" w:firstLine="0" w:firstLineChars="0"/>
+        <w:jc w:val="both"/>
+        <w:rPr>
+          <w:rStyle w:val="8"/>
+          <w:rFonts w:hint="default" w:eastAsia="Segoe UI" w:cs="Arial" w:asciiTheme="minorAscii" w:hAnsiTheme="minorAscii"/>
+          <w:b w:val="0"/>
+          <w:bCs w:val="0"/>
+          <w:i w:val="0"/>
+          <w:iCs w:val="0"/>
+          <w:caps w:val="0"/>
+          <w:color w:val="24292F"/>
+          <w:spacing w:val="0"/>
+          <w:sz w:val="24"/>
+          <w:szCs w:val="24"/>
+          <w:shd w:val="clear" w:fill="FFFFFF"/>
+          <w:lang w:val="es-ES"/>
+        </w:rPr>
+      </w:pPr>
+      <w:r>
+        <w:rPr>
+          <w:rStyle w:val="8"/>
+          <w:rFonts w:hint="default" w:eastAsia="Segoe UI" w:cs="Arial" w:asciiTheme="minorAscii" w:hAnsiTheme="minorAscii"/>
+          <w:b w:val="0"/>
+          <w:bCs w:val="0"/>
+          <w:i w:val="0"/>
+          <w:iCs w:val="0"/>
+          <w:caps w:val="0"/>
+          <w:color w:val="24292F"/>
+          <w:spacing w:val="0"/>
+          <w:sz w:val="24"/>
+          <w:szCs w:val="24"/>
+          <w:shd w:val="clear" w:fill="FFFFFF"/>
+          <w:lang w:val="es-ES"/>
+        </w:rPr>
+        <w:t>En verificación de existencias.</w:t>
+      </w:r>
+    </w:p>
+    <w:p>
+      <w:pPr>
+        <w:numPr>
+          <w:ilvl w:val="0"/>
+          <w:numId w:val="2"/>
+        </w:numPr>
+        <w:ind w:left="0" w:leftChars="0" w:firstLine="0" w:firstLineChars="0"/>
+        <w:jc w:val="both"/>
+        <w:rPr>
+          <w:rStyle w:val="8"/>
+          <w:rFonts w:hint="default" w:eastAsia="Segoe UI" w:cs="Arial" w:asciiTheme="minorAscii" w:hAnsiTheme="minorAscii"/>
+          <w:b w:val="0"/>
+          <w:bCs w:val="0"/>
+          <w:i w:val="0"/>
+          <w:iCs w:val="0"/>
+          <w:caps w:val="0"/>
+          <w:color w:val="24292F"/>
+          <w:spacing w:val="0"/>
+          <w:sz w:val="24"/>
+          <w:szCs w:val="24"/>
+          <w:shd w:val="clear" w:fill="FFFFFF"/>
+          <w:lang w:val="es-ES"/>
+        </w:rPr>
+      </w:pPr>
+      <w:r>
+        <w:rPr>
+          <w:rStyle w:val="8"/>
+          <w:rFonts w:hint="default" w:eastAsia="Segoe UI" w:cs="Arial" w:asciiTheme="minorAscii" w:hAnsiTheme="minorAscii"/>
+          <w:b w:val="0"/>
+          <w:bCs w:val="0"/>
+          <w:i w:val="0"/>
+          <w:iCs w:val="0"/>
+          <w:caps w:val="0"/>
+          <w:color w:val="24292F"/>
+          <w:spacing w:val="0"/>
+          <w:sz w:val="24"/>
+          <w:szCs w:val="24"/>
+          <w:shd w:val="clear" w:fill="FFFFFF"/>
+          <w:lang w:val="es-ES"/>
+        </w:rPr>
+        <w:t>En verificación de responsable de almacen.</w:t>
+      </w:r>
+    </w:p>
+    <w:p>
+      <w:pPr>
+        <w:numPr>
+          <w:ilvl w:val="0"/>
+          <w:numId w:val="2"/>
+        </w:numPr>
+        <w:ind w:left="0" w:leftChars="0" w:firstLine="0" w:firstLineChars="0"/>
+        <w:jc w:val="both"/>
+        <w:rPr>
+          <w:rStyle w:val="8"/>
+          <w:rFonts w:hint="default" w:eastAsia="Segoe UI" w:cs="Arial" w:asciiTheme="minorAscii" w:hAnsiTheme="minorAscii"/>
+          <w:b w:val="0"/>
+          <w:bCs w:val="0"/>
+          <w:i w:val="0"/>
+          <w:iCs w:val="0"/>
+          <w:caps w:val="0"/>
+          <w:color w:val="24292F"/>
+          <w:spacing w:val="0"/>
+          <w:sz w:val="24"/>
+          <w:szCs w:val="24"/>
+          <w:shd w:val="clear" w:fill="FFFFFF"/>
+          <w:lang w:val="es-ES"/>
+        </w:rPr>
+      </w:pPr>
+      <w:r>
+        <w:rPr>
+          <w:rStyle w:val="8"/>
+          <w:rFonts w:hint="default" w:eastAsia="Segoe UI" w:cs="Arial" w:asciiTheme="minorAscii" w:hAnsiTheme="minorAscii"/>
+          <w:b w:val="0"/>
+          <w:bCs w:val="0"/>
+          <w:i w:val="0"/>
+          <w:iCs w:val="0"/>
+          <w:caps w:val="0"/>
+          <w:color w:val="24292F"/>
+          <w:spacing w:val="0"/>
+          <w:sz w:val="24"/>
+          <w:szCs w:val="24"/>
+          <w:shd w:val="clear" w:fill="FFFFFF"/>
+          <w:lang w:val="es-ES"/>
+        </w:rPr>
+        <w:t>En verificación de domiciliario en zona de cliente.</w:t>
+      </w:r>
+    </w:p>
+    <w:p>
+      <w:pPr>
+        <w:numPr>
+          <w:ilvl w:val="0"/>
+          <w:numId w:val="2"/>
+        </w:numPr>
+        <w:ind w:left="0" w:leftChars="0" w:firstLine="0" w:firstLineChars="0"/>
+        <w:jc w:val="both"/>
+        <w:rPr>
+          <w:rStyle w:val="8"/>
+          <w:rFonts w:hint="default" w:eastAsia="Segoe UI" w:cs="Arial" w:asciiTheme="minorAscii" w:hAnsiTheme="minorAscii"/>
+          <w:b w:val="0"/>
+          <w:bCs w:val="0"/>
+          <w:i w:val="0"/>
+          <w:iCs w:val="0"/>
+          <w:caps w:val="0"/>
+          <w:color w:val="24292F"/>
+          <w:spacing w:val="0"/>
+          <w:sz w:val="24"/>
+          <w:szCs w:val="24"/>
+          <w:shd w:val="clear" w:fill="FFFFFF"/>
+          <w:lang w:val="es-ES"/>
+        </w:rPr>
+      </w:pPr>
+      <w:r>
+        <w:rPr>
+          <w:rStyle w:val="8"/>
+          <w:rFonts w:hint="default" w:eastAsia="Segoe UI" w:cs="Arial" w:asciiTheme="minorAscii" w:hAnsiTheme="minorAscii"/>
+          <w:b w:val="0"/>
+          <w:bCs w:val="0"/>
+          <w:i w:val="0"/>
+          <w:iCs w:val="0"/>
+          <w:caps w:val="0"/>
+          <w:color w:val="24292F"/>
+          <w:spacing w:val="0"/>
+          <w:sz w:val="24"/>
+          <w:szCs w:val="24"/>
+          <w:shd w:val="clear" w:fill="FFFFFF"/>
+          <w:lang w:val="es-ES"/>
+        </w:rPr>
+        <w:t>Cancelado por existencias.</w:t>
+      </w:r>
+    </w:p>
+    <w:p>
+      <w:pPr>
+        <w:numPr>
+          <w:ilvl w:val="0"/>
+          <w:numId w:val="2"/>
+        </w:numPr>
+        <w:ind w:left="0" w:leftChars="0" w:firstLine="0" w:firstLineChars="0"/>
+        <w:jc w:val="both"/>
+        <w:rPr>
+          <w:rStyle w:val="8"/>
+          <w:rFonts w:hint="default" w:eastAsia="Segoe UI" w:cs="Arial" w:asciiTheme="minorAscii" w:hAnsiTheme="minorAscii"/>
+          <w:b w:val="0"/>
+          <w:bCs w:val="0"/>
+          <w:i w:val="0"/>
+          <w:iCs w:val="0"/>
+          <w:caps w:val="0"/>
+          <w:color w:val="24292F"/>
+          <w:spacing w:val="0"/>
+          <w:sz w:val="24"/>
+          <w:szCs w:val="24"/>
+          <w:shd w:val="clear" w:fill="FFFFFF"/>
+          <w:lang w:val="es-ES"/>
+        </w:rPr>
+      </w:pPr>
+      <w:r>
+        <w:rPr>
+          <w:rStyle w:val="8"/>
+          <w:rFonts w:hint="default" w:eastAsia="Segoe UI" w:cs="Arial" w:asciiTheme="minorAscii" w:hAnsiTheme="minorAscii"/>
+          <w:b w:val="0"/>
+          <w:bCs w:val="0"/>
+          <w:i w:val="0"/>
+          <w:iCs w:val="0"/>
+          <w:caps w:val="0"/>
+          <w:color w:val="24292F"/>
+          <w:spacing w:val="0"/>
+          <w:sz w:val="24"/>
+          <w:szCs w:val="24"/>
+          <w:shd w:val="clear" w:fill="FFFFFF"/>
+          <w:lang w:val="es-ES"/>
+        </w:rPr>
+        <w:t>En espera a verificación de cliente aceptando nuevas condiciones.</w:t>
+      </w:r>
+    </w:p>
+    <w:p>
+      <w:pPr>
+        <w:numPr>
+          <w:ilvl w:val="0"/>
+          <w:numId w:val="2"/>
+        </w:numPr>
+        <w:ind w:left="0" w:leftChars="0" w:firstLine="0" w:firstLineChars="0"/>
+        <w:jc w:val="both"/>
+        <w:rPr>
+          <w:rStyle w:val="8"/>
+          <w:rFonts w:hint="default" w:eastAsia="Segoe UI" w:cs="Arial" w:asciiTheme="minorAscii" w:hAnsiTheme="minorAscii"/>
+          <w:b w:val="0"/>
+          <w:bCs w:val="0"/>
+          <w:i w:val="0"/>
+          <w:iCs w:val="0"/>
+          <w:caps w:val="0"/>
+          <w:color w:val="24292F"/>
+          <w:spacing w:val="0"/>
+          <w:sz w:val="24"/>
+          <w:szCs w:val="24"/>
+          <w:shd w:val="clear" w:fill="FFFFFF"/>
+          <w:lang w:val="es-ES"/>
+        </w:rPr>
+      </w:pPr>
+      <w:r>
+        <w:rPr>
+          <w:rStyle w:val="8"/>
+          <w:rFonts w:hint="default" w:eastAsia="Segoe UI" w:cs="Arial" w:asciiTheme="minorAscii" w:hAnsiTheme="minorAscii"/>
+          <w:b w:val="0"/>
+          <w:bCs w:val="0"/>
+          <w:i w:val="0"/>
+          <w:iCs w:val="0"/>
+          <w:caps w:val="0"/>
+          <w:color w:val="24292F"/>
+          <w:spacing w:val="0"/>
+          <w:sz w:val="24"/>
+          <w:szCs w:val="24"/>
+          <w:shd w:val="clear" w:fill="FFFFFF"/>
+          <w:lang w:val="es-ES"/>
+        </w:rPr>
+        <w:t>Cancelado por no existencia de domiciliario en la zona.</w:t>
+      </w:r>
+    </w:p>
+    <w:p>
+      <w:pPr>
+        <w:numPr>
+          <w:ilvl w:val="0"/>
+          <w:numId w:val="2"/>
+        </w:numPr>
+        <w:ind w:left="0" w:leftChars="0" w:firstLine="0" w:firstLineChars="0"/>
+        <w:jc w:val="both"/>
+        <w:rPr>
+          <w:rStyle w:val="8"/>
+          <w:rFonts w:hint="default" w:eastAsia="Segoe UI" w:cs="Arial" w:asciiTheme="minorAscii" w:hAnsiTheme="minorAscii"/>
+          <w:b w:val="0"/>
+          <w:bCs w:val="0"/>
+          <w:i w:val="0"/>
+          <w:iCs w:val="0"/>
+          <w:caps w:val="0"/>
+          <w:color w:val="24292F"/>
+          <w:spacing w:val="0"/>
+          <w:sz w:val="24"/>
+          <w:szCs w:val="24"/>
+          <w:shd w:val="clear" w:fill="FFFFFF"/>
+          <w:lang w:val="es-ES"/>
+        </w:rPr>
+      </w:pPr>
+      <w:r>
+        <w:rPr>
+          <w:rStyle w:val="8"/>
+          <w:rFonts w:hint="default" w:eastAsia="Segoe UI" w:cs="Arial" w:asciiTheme="minorAscii" w:hAnsiTheme="minorAscii"/>
+          <w:b w:val="0"/>
+          <w:bCs w:val="0"/>
+          <w:i w:val="0"/>
+          <w:iCs w:val="0"/>
+          <w:caps w:val="0"/>
+          <w:color w:val="24292F"/>
+          <w:spacing w:val="0"/>
+          <w:sz w:val="24"/>
+          <w:szCs w:val="24"/>
+          <w:shd w:val="clear" w:fill="FFFFFF"/>
+          <w:lang w:val="es-ES"/>
+        </w:rPr>
+        <w:t>Empacado por responsable.</w:t>
+      </w:r>
+    </w:p>
+    <w:p>
+      <w:pPr>
+        <w:numPr>
+          <w:ilvl w:val="0"/>
+          <w:numId w:val="2"/>
+        </w:numPr>
+        <w:ind w:left="0" w:leftChars="0" w:firstLine="0" w:firstLineChars="0"/>
+        <w:jc w:val="both"/>
+        <w:rPr>
+          <w:rStyle w:val="8"/>
+          <w:rFonts w:hint="default" w:eastAsia="Segoe UI" w:cs="Arial" w:asciiTheme="minorAscii" w:hAnsiTheme="minorAscii"/>
+          <w:b w:val="0"/>
+          <w:bCs w:val="0"/>
+          <w:i w:val="0"/>
+          <w:iCs w:val="0"/>
+          <w:caps w:val="0"/>
+          <w:color w:val="24292F"/>
+          <w:spacing w:val="0"/>
+          <w:sz w:val="24"/>
+          <w:szCs w:val="24"/>
+          <w:shd w:val="clear" w:fill="FFFFFF"/>
+          <w:lang w:val="es-ES"/>
+        </w:rPr>
+      </w:pPr>
+      <w:r>
+        <w:rPr>
+          <w:rStyle w:val="8"/>
+          <w:rFonts w:hint="default" w:eastAsia="Segoe UI" w:cs="Arial" w:asciiTheme="minorAscii" w:hAnsiTheme="minorAscii"/>
+          <w:b w:val="0"/>
+          <w:bCs w:val="0"/>
+          <w:i w:val="0"/>
+          <w:iCs w:val="0"/>
+          <w:caps w:val="0"/>
+          <w:color w:val="24292F"/>
+          <w:spacing w:val="0"/>
+          <w:sz w:val="24"/>
+          <w:szCs w:val="24"/>
+          <w:shd w:val="clear" w:fill="FFFFFF"/>
+          <w:lang w:val="es-ES"/>
+        </w:rPr>
+        <w:t>Entregado por responsable a domiciliario.</w:t>
+      </w:r>
+    </w:p>
+    <w:p>
+      <w:pPr>
+        <w:numPr>
+          <w:ilvl w:val="0"/>
+          <w:numId w:val="2"/>
+        </w:numPr>
+        <w:ind w:left="0" w:leftChars="0" w:firstLine="0" w:firstLineChars="0"/>
+        <w:jc w:val="both"/>
+        <w:rPr>
+          <w:rStyle w:val="8"/>
+          <w:rFonts w:hint="default" w:eastAsia="Segoe UI" w:cs="Arial" w:asciiTheme="minorAscii" w:hAnsiTheme="minorAscii"/>
+          <w:b w:val="0"/>
+          <w:bCs w:val="0"/>
+          <w:i w:val="0"/>
+          <w:iCs w:val="0"/>
+          <w:caps w:val="0"/>
+          <w:color w:val="24292F"/>
+          <w:spacing w:val="0"/>
+          <w:sz w:val="24"/>
+          <w:szCs w:val="24"/>
+          <w:shd w:val="clear" w:fill="FFFFFF"/>
+          <w:lang w:val="es-ES"/>
+        </w:rPr>
+      </w:pPr>
+      <w:r>
+        <w:rPr>
+          <w:rStyle w:val="8"/>
+          <w:rFonts w:hint="default" w:eastAsia="Segoe UI" w:cs="Arial" w:asciiTheme="minorAscii" w:hAnsiTheme="minorAscii"/>
+          <w:b w:val="0"/>
+          <w:bCs w:val="0"/>
+          <w:i w:val="0"/>
+          <w:iCs w:val="0"/>
+          <w:caps w:val="0"/>
+          <w:color w:val="24292F"/>
+          <w:spacing w:val="0"/>
+          <w:sz w:val="24"/>
+          <w:szCs w:val="24"/>
+          <w:shd w:val="clear" w:fill="FFFFFF"/>
+          <w:lang w:val="es-ES"/>
+        </w:rPr>
+        <w:t>En ruta.</w:t>
+      </w:r>
+    </w:p>
+    <w:p>
+      <w:pPr>
+        <w:numPr>
+          <w:ilvl w:val="0"/>
+          <w:numId w:val="2"/>
+        </w:numPr>
+        <w:ind w:left="0" w:leftChars="0" w:firstLine="0" w:firstLineChars="0"/>
+        <w:jc w:val="both"/>
+        <w:rPr>
+          <w:rStyle w:val="8"/>
+          <w:rFonts w:hint="default" w:eastAsia="Segoe UI" w:cs="Arial" w:asciiTheme="minorAscii" w:hAnsiTheme="minorAscii"/>
+          <w:b w:val="0"/>
+          <w:bCs w:val="0"/>
+          <w:i w:val="0"/>
+          <w:iCs w:val="0"/>
+          <w:caps w:val="0"/>
+          <w:color w:val="24292F"/>
+          <w:spacing w:val="0"/>
+          <w:sz w:val="24"/>
+          <w:szCs w:val="24"/>
+          <w:shd w:val="clear" w:fill="FFFFFF"/>
+          <w:lang w:val="es-ES"/>
+        </w:rPr>
+      </w:pPr>
+      <w:r>
+        <w:rPr>
+          <w:rStyle w:val="8"/>
+          <w:rFonts w:hint="default" w:eastAsia="Segoe UI" w:cs="Arial" w:asciiTheme="minorAscii" w:hAnsiTheme="minorAscii"/>
+          <w:b w:val="0"/>
+          <w:bCs w:val="0"/>
+          <w:i w:val="0"/>
+          <w:iCs w:val="0"/>
+          <w:caps w:val="0"/>
+          <w:color w:val="24292F"/>
+          <w:spacing w:val="0"/>
+          <w:sz w:val="24"/>
+          <w:szCs w:val="24"/>
+          <w:shd w:val="clear" w:fill="FFFFFF"/>
+          <w:lang w:val="es-ES"/>
+        </w:rPr>
+        <w:t>Entregado a cliente.</w:t>
+      </w:r>
+    </w:p>
+    <w:p>
+      <w:pPr>
+        <w:numPr>
+          <w:ilvl w:val="0"/>
+          <w:numId w:val="2"/>
+        </w:numPr>
+        <w:ind w:left="0" w:leftChars="0" w:firstLine="0" w:firstLineChars="0"/>
+        <w:jc w:val="both"/>
+        <w:rPr>
+          <w:rStyle w:val="8"/>
+          <w:rFonts w:hint="default" w:eastAsia="Segoe UI" w:cs="Arial" w:asciiTheme="minorAscii" w:hAnsiTheme="minorAscii"/>
+          <w:b w:val="0"/>
+          <w:bCs w:val="0"/>
+          <w:i w:val="0"/>
+          <w:iCs w:val="0"/>
+          <w:caps w:val="0"/>
+          <w:color w:val="24292F"/>
+          <w:spacing w:val="0"/>
+          <w:sz w:val="24"/>
+          <w:szCs w:val="24"/>
+          <w:shd w:val="clear" w:fill="FFFFFF"/>
+          <w:lang w:val="es-ES"/>
+        </w:rPr>
+      </w:pPr>
+      <w:r>
+        <w:rPr>
+          <w:rStyle w:val="8"/>
+          <w:rFonts w:hint="default" w:eastAsia="Segoe UI" w:cs="Arial" w:asciiTheme="minorAscii" w:hAnsiTheme="minorAscii"/>
+          <w:b w:val="0"/>
+          <w:bCs w:val="0"/>
+          <w:i w:val="0"/>
+          <w:iCs w:val="0"/>
+          <w:caps w:val="0"/>
+          <w:color w:val="24292F"/>
+          <w:spacing w:val="0"/>
+          <w:sz w:val="24"/>
+          <w:szCs w:val="24"/>
+          <w:shd w:val="clear" w:fill="FFFFFF"/>
+          <w:lang w:val="es-ES"/>
+        </w:rPr>
+        <w:t>Pagado por el cliente.</w:t>
+      </w:r>
+    </w:p>
+    <w:p>
+      <w:pPr>
+        <w:numPr>
+          <w:ilvl w:val="0"/>
+          <w:numId w:val="2"/>
+        </w:numPr>
+        <w:ind w:left="0" w:leftChars="0" w:firstLine="0" w:firstLineChars="0"/>
+        <w:jc w:val="both"/>
+        <w:rPr>
+          <w:rStyle w:val="8"/>
+          <w:rFonts w:hint="default" w:eastAsia="Segoe UI" w:cs="Arial" w:asciiTheme="minorAscii" w:hAnsiTheme="minorAscii"/>
+          <w:b w:val="0"/>
+          <w:bCs w:val="0"/>
+          <w:i w:val="0"/>
+          <w:iCs w:val="0"/>
+          <w:caps w:val="0"/>
+          <w:color w:val="24292F"/>
+          <w:spacing w:val="0"/>
+          <w:sz w:val="24"/>
+          <w:szCs w:val="24"/>
+          <w:shd w:val="clear" w:fill="FFFFFF"/>
+          <w:lang w:val="es-ES"/>
+        </w:rPr>
+      </w:pPr>
+      <w:r>
+        <w:rPr>
+          <w:rStyle w:val="8"/>
+          <w:rFonts w:hint="default" w:eastAsia="Segoe UI" w:cs="Arial" w:asciiTheme="minorAscii" w:hAnsiTheme="minorAscii"/>
+          <w:b w:val="0"/>
+          <w:bCs w:val="0"/>
+          <w:i w:val="0"/>
+          <w:iCs w:val="0"/>
+          <w:caps w:val="0"/>
+          <w:color w:val="24292F"/>
+          <w:spacing w:val="0"/>
+          <w:sz w:val="24"/>
+          <w:szCs w:val="24"/>
+          <w:shd w:val="clear" w:fill="FFFFFF"/>
+          <w:lang w:val="es-ES"/>
+        </w:rPr>
+        <w:t>Finalizado.</w:t>
+      </w:r>
+    </w:p>
+    <w:p>
+      <w:pPr>
+        <w:jc w:val="both"/>
+        <w:rPr>
+          <w:rStyle w:val="8"/>
+          <w:rFonts w:hint="default" w:eastAsia="Segoe UI" w:cs="Arial" w:asciiTheme="minorAscii" w:hAnsiTheme="minorAscii"/>
+          <w:b w:val="0"/>
+          <w:bCs w:val="0"/>
+          <w:i w:val="0"/>
+          <w:iCs w:val="0"/>
+          <w:caps w:val="0"/>
+          <w:color w:val="24292F"/>
+          <w:spacing w:val="0"/>
+          <w:sz w:val="24"/>
+          <w:szCs w:val="24"/>
+          <w:shd w:val="clear" w:fill="FFFFFF"/>
+          <w:lang w:val="es-ES"/>
+        </w:rPr>
+      </w:pPr>
     </w:p>
     <w:p>
       <w:pPr>
@@ -2017,45 +3336,35 @@
         <w:spacing w:before="0" w:beforeAutospacing="0" w:after="0" w:afterAutospacing="1"/>
         <w:rPr>
           <w:rFonts w:hint="default" w:eastAsia="Segoe UI" w:cs="Arial" w:asciiTheme="minorAscii" w:hAnsiTheme="minorAscii"/>
-          <w:i w:val="0"/>
-          <w:iCs w:val="0"/>
-          <w:caps w:val="0"/>
-          <w:color w:val="24292F"/>
-          <w:spacing w:val="0"/>
-          <w:sz w:val="24"/>
-          <w:szCs w:val="24"/>
-          <w:shd w:val="clear" w:fill="FFFFFF"/>
-          <w:lang w:val="es-ES"/>
-        </w:rPr>
-      </w:pPr>
-      <w:r>
-        <w:rPr>
-          <w:rFonts w:hint="default" w:eastAsia="Segoe UI" w:cs="Arial" w:asciiTheme="minorAscii" w:hAnsiTheme="minorAscii"/>
-          <w:i w:val="0"/>
-          <w:iCs w:val="0"/>
-          <w:color w:val="24292F"/>
-          <w:spacing w:val="0"/>
-          <w:sz w:val="24"/>
-          <w:szCs w:val="24"/>
-          <w:shd w:val="clear" w:fill="FFFFFF"/>
-          <w:lang w:val="es-ES"/>
-        </w:rPr>
-        <w:t>A</w:t>
-      </w:r>
-      <w:r>
-        <w:rPr>
-          <w:rFonts w:hint="default" w:eastAsia="Segoe UI" w:cs="Arial" w:asciiTheme="minorAscii" w:hAnsiTheme="minorAscii"/>
-          <w:i w:val="0"/>
-          <w:iCs w:val="0"/>
-          <w:caps w:val="0"/>
-          <w:color w:val="24292F"/>
-          <w:spacing w:val="0"/>
-          <w:sz w:val="24"/>
-          <w:szCs w:val="24"/>
-          <w:shd w:val="clear" w:fill="FFFFFF"/>
-          <w:lang w:val="es-ES"/>
-        </w:rPr>
-        <w:t>tributo derivado para confirmar si el pedido se puede realizar</w:t>
+          <w:b/>
+          <w:bCs/>
+          <w:i w:val="0"/>
+          <w:iCs w:val="0"/>
+          <w:caps w:val="0"/>
+          <w:color w:val="24292F"/>
+          <w:spacing w:val="0"/>
+          <w:sz w:val="24"/>
+          <w:szCs w:val="24"/>
+          <w:shd w:val="clear" w:fill="FFFFFF"/>
+          <w:lang w:val="es-ES"/>
+        </w:rPr>
+      </w:pPr>
+      <w:r>
+        <w:rPr>
+          <w:rFonts w:hint="default" w:eastAsia="Segoe UI" w:cs="Arial" w:asciiTheme="minorAscii" w:hAnsiTheme="minorAscii"/>
+          <w:b/>
+          <w:bCs/>
+          <w:i w:val="0"/>
+          <w:iCs w:val="0"/>
+          <w:caps w:val="0"/>
+          <w:color w:val="24292F"/>
+          <w:spacing w:val="0"/>
+          <w:sz w:val="24"/>
+          <w:szCs w:val="24"/>
+          <w:shd w:val="clear" w:fill="FFFFFF"/>
+          <w:lang w:val="es-ES"/>
+        </w:rPr>
+        <w:t>Otras consideraciones:</w:t>
       </w:r>
     </w:p>
     <w:p>
@@ -2069,37 +3378,34 @@
         </w:numPr>
         <w:suppressLineNumbers w:val="0"/>
         <w:spacing w:before="0" w:beforeAutospacing="0" w:after="0" w:afterAutospacing="1"/>
-        <w:rPr>
-          <w:rFonts w:hint="default" w:eastAsia="Segoe UI" w:cs="Arial" w:asciiTheme="minorAscii" w:hAnsiTheme="minorAscii"/>
-          <w:b/>
-          <w:bCs/>
-          <w:i w:val="0"/>
-          <w:iCs w:val="0"/>
-          <w:caps w:val="0"/>
-          <w:color w:val="24292F"/>
-          <w:spacing w:val="0"/>
-          <w:sz w:val="24"/>
-          <w:szCs w:val="24"/>
-          <w:shd w:val="clear" w:fill="FFFFFF"/>
-          <w:lang w:val="es-ES"/>
-        </w:rPr>
-      </w:pPr>
-      <w:r>
-        <w:rPr>
-          <w:rFonts w:hint="default" w:eastAsia="Segoe UI" w:cs="Arial" w:asciiTheme="minorAscii" w:hAnsiTheme="minorAscii"/>
-          <w:b/>
-          <w:bCs/>
-          <w:i w:val="0"/>
-          <w:iCs w:val="0"/>
-          <w:caps w:val="0"/>
-          <w:color w:val="24292F"/>
-          <w:spacing w:val="0"/>
-          <w:sz w:val="24"/>
-          <w:szCs w:val="24"/>
-          <w:shd w:val="clear" w:fill="FFFFFF"/>
-          <w:lang w:val="es-ES"/>
-        </w:rPr>
-        <w:t>Otras consideraciones:</w:t>
+        <w:jc w:val="both"/>
+        <w:rPr>
+          <w:rFonts w:hint="default" w:eastAsia="Segoe UI" w:cs="Arial" w:asciiTheme="minorAscii" w:hAnsiTheme="minorAscii"/>
+          <w:i w:val="0"/>
+          <w:iCs w:val="0"/>
+          <w:caps w:val="0"/>
+          <w:color w:val="24292F"/>
+          <w:spacing w:val="0"/>
+          <w:sz w:val="24"/>
+          <w:szCs w:val="24"/>
+          <w:shd w:val="clear" w:fill="FFFFFF"/>
+          <w:lang w:val="es-ES"/>
+        </w:rPr>
+      </w:pPr>
+      <w:r>
+        <w:rPr>
+          <w:rFonts w:hint="default" w:eastAsia="Segoe UI" w:cs="Arial" w:asciiTheme="minorAscii" w:hAnsiTheme="minorAscii"/>
+          <w:i w:val="0"/>
+          <w:iCs w:val="0"/>
+          <w:caps w:val="0"/>
+          <w:color w:val="24292F"/>
+          <w:spacing w:val="0"/>
+          <w:sz w:val="24"/>
+          <w:szCs w:val="24"/>
+          <w:shd w:val="clear" w:fill="FFFFFF"/>
+          <w:lang w:val="es-ES"/>
+        </w:rPr>
+        <w:t>-Los domiciliarios son conocidos de Don Pepe ellos se encargan de llevar los domicilios a los clientes.</w:t>
       </w:r>
     </w:p>
     <w:p>
@@ -2140,7 +3446,7 @@
           <w:shd w:val="clear" w:fill="FFFFFF"/>
           <w:lang w:val="es-ES"/>
         </w:rPr>
-        <w:t>-Los domiciliarios son conocidos de Don Pepe ellos se encargan de llevar los domicilios a los clientes.</w:t>
+        <w:t>-Las furgonetas son propiedad de cada domiciliario, cada domiciliario tiene el deber de reportarle a Don Pepe cualquier novedad con el estado de su furgoneta.</w:t>
       </w:r>
     </w:p>
     <w:p>
@@ -2181,7 +3487,7 @@
           <w:shd w:val="clear" w:fill="FFFFFF"/>
           <w:lang w:val="es-ES"/>
         </w:rPr>
-        <w:t>-Las furgonetas son propiedad de cada domiciliario, cada domiciliario tiene el deber de reportarle a Don Pepe cualquier novedad con el estado de su furgoneta.</w:t>
+        <w:t>-Un domiciliario no puede realizar domicilios si no tiene furgoneta.</w:t>
       </w:r>
     </w:p>
     <w:p>
@@ -2222,7 +3528,7 @@
           <w:shd w:val="clear" w:fill="FFFFFF"/>
           <w:lang w:val="es-ES"/>
         </w:rPr>
-        <w:t>-Un domiciliario no puede realizar domicilios si no tiene furgoneta.</w:t>
+        <w:t>En función de lo anterior se realizó el siguiente diagrama E/R:</w:t>
       </w:r>
     </w:p>
     <w:p>
@@ -2238,75 +3544,24 @@
         <w:spacing w:before="0" w:beforeAutospacing="0" w:after="0" w:afterAutospacing="1"/>
         <w:jc w:val="both"/>
         <w:rPr>
-          <w:rFonts w:hint="default" w:eastAsia="Segoe UI" w:cs="Arial" w:asciiTheme="minorAscii" w:hAnsiTheme="minorAscii"/>
-          <w:i w:val="0"/>
-          <w:iCs w:val="0"/>
-          <w:caps w:val="0"/>
-          <w:color w:val="24292F"/>
-          <w:spacing w:val="0"/>
-          <w:sz w:val="24"/>
-          <w:szCs w:val="24"/>
-          <w:shd w:val="clear" w:fill="FFFFFF"/>
-          <w:lang w:val="es-ES"/>
-        </w:rPr>
-      </w:pPr>
-      <w:r>
-        <w:rPr>
-          <w:rFonts w:hint="default" w:eastAsia="Segoe UI" w:cs="Arial" w:asciiTheme="minorAscii" w:hAnsiTheme="minorAscii"/>
-          <w:i w:val="0"/>
-          <w:iCs w:val="0"/>
-          <w:caps w:val="0"/>
-          <w:color w:val="24292F"/>
-          <w:spacing w:val="0"/>
-          <w:sz w:val="24"/>
-          <w:szCs w:val="24"/>
-          <w:shd w:val="clear" w:fill="FFFFFF"/>
-          <w:lang w:val="es-ES"/>
-        </w:rPr>
-        <w:t>En función de lo anterior se realizó el siguiente diagrama E/R:</w:t>
-      </w:r>
-      <w:bookmarkStart w:id="0" w:name="_GoBack"/>
-      <w:bookmarkEnd w:id="0"/>
-    </w:p>
-    <w:p>
-      <w:pPr>
-        <w:keepNext w:val="0"/>
-        <w:keepLines w:val="0"/>
-        <w:widowControl/>
-        <w:numPr>
-          <w:ilvl w:val="0"/>
-          <w:numId w:val="0"/>
-        </w:numPr>
-        <w:suppressLineNumbers w:val="0"/>
-        <w:spacing w:before="0" w:beforeAutospacing="0" w:after="0" w:afterAutospacing="1"/>
-        <w:jc w:val="both"/>
-        <w:rPr>
-          <w:rFonts w:hint="default" w:eastAsia="Segoe UI" w:cs="Arial" w:asciiTheme="minorAscii" w:hAnsiTheme="minorAscii"/>
-          <w:i w:val="0"/>
-          <w:iCs w:val="0"/>
-          <w:caps w:val="0"/>
-          <w:color w:val="24292F"/>
-          <w:spacing w:val="0"/>
-          <w:sz w:val="24"/>
-          <w:szCs w:val="24"/>
-          <w:shd w:val="clear" w:fill="FFFFFF"/>
+          <w:rFonts w:hint="default"/>
           <w:lang w:val="es-ES"/>
         </w:rPr>
       </w:pPr>
       <w:r>
         <w:drawing>
-          <wp:anchor distT="0" distB="0" distL="114300" distR="114300" simplePos="0" relativeHeight="251659264" behindDoc="0" locked="0" layoutInCell="1" allowOverlap="1">
+          <wp:anchor distT="0" distB="0" distL="114300" distR="114300" simplePos="0" relativeHeight="251660288" behindDoc="0" locked="0" layoutInCell="1" allowOverlap="1">
             <wp:simplePos x="0" y="0"/>
             <wp:positionH relativeFrom="column">
-              <wp:posOffset>-752475</wp:posOffset>
+              <wp:posOffset>-704850</wp:posOffset>
             </wp:positionH>
             <wp:positionV relativeFrom="paragraph">
-              <wp:posOffset>76200</wp:posOffset>
+              <wp:posOffset>62865</wp:posOffset>
             </wp:positionV>
-            <wp:extent cx="6814820" cy="3429000"/>
-            <wp:effectExtent l="9525" t="9525" r="14605" b="9525"/>
+            <wp:extent cx="6672580" cy="3377565"/>
+            <wp:effectExtent l="9525" t="9525" r="23495" b="22860"/>
             <wp:wrapTopAndBottom/>
-            <wp:docPr id="2" name="Picture 2"/>
+            <wp:docPr id="5" name="Picture 5"/>
             <wp:cNvGraphicFramePr>
               <a:graphicFrameLocks xmlns:a="http://schemas.openxmlformats.org/drawingml/2006/main" noChangeAspect="1"/>
             </wp:cNvGraphicFramePr>
@@ -2314,7 +3569,7 @@
               <a:graphicData uri="http://schemas.openxmlformats.org/drawingml/2006/picture">
                 <pic:pic xmlns:pic="http://schemas.openxmlformats.org/drawingml/2006/picture">
                   <pic:nvPicPr>
-                    <pic:cNvPr id="2" name="Picture 2"/>
+                    <pic:cNvPr id="5" name="Picture 5"/>
                     <pic:cNvPicPr>
                       <a:picLocks noChangeAspect="1"/>
                     </pic:cNvPicPr>
@@ -2328,7 +3583,7 @@
                   <pic:spPr>
                     <a:xfrm>
                       <a:off x="0" y="0"/>
-                      <a:ext cx="6814820" cy="3429000"/>
+                      <a:ext cx="6672580" cy="3377565"/>
                     </a:xfrm>
                     <a:prstGeom prst="rect">
                       <a:avLst/>
@@ -2386,6 +3641,93 @@
         <w:keepLines w:val="0"/>
         <w:widowControl/>
         <w:numPr>
+          <w:numId w:val="0"/>
+        </w:numPr>
+        <w:suppressLineNumbers w:val="0"/>
+        <w:tabs>
+          <w:tab w:val="left" w:pos="420"/>
+        </w:tabs>
+        <w:spacing w:before="0" w:beforeAutospacing="0" w:after="0" w:afterAutospacing="1"/>
+        <w:rPr>
+          <w:rFonts w:hint="default" w:cs="Arial" w:asciiTheme="minorAscii" w:hAnsiTheme="minorAscii"/>
+          <w:sz w:val="24"/>
+          <w:szCs w:val="24"/>
+          <w:lang w:val="es-ES"/>
+        </w:rPr>
+      </w:pPr>
+      <w:r>
+        <w:rPr>
+          <w:sz w:val="24"/>
+          <w:szCs w:val="24"/>
+        </w:rPr>
+        <w:drawing>
+          <wp:anchor distT="0" distB="0" distL="114300" distR="114300" simplePos="0" relativeHeight="251659264" behindDoc="0" locked="0" layoutInCell="1" allowOverlap="1">
+            <wp:simplePos x="0" y="0"/>
+            <wp:positionH relativeFrom="column">
+              <wp:posOffset>-295275</wp:posOffset>
+            </wp:positionH>
+            <wp:positionV relativeFrom="paragraph">
+              <wp:posOffset>384810</wp:posOffset>
+            </wp:positionV>
+            <wp:extent cx="6080760" cy="3092450"/>
+            <wp:effectExtent l="9525" t="9525" r="24765" b="22225"/>
+            <wp:wrapTopAndBottom/>
+            <wp:docPr id="4" name="Picture 4"/>
+            <wp:cNvGraphicFramePr>
+              <a:graphicFrameLocks xmlns:a="http://schemas.openxmlformats.org/drawingml/2006/main" noChangeAspect="1"/>
+            </wp:cNvGraphicFramePr>
+            <a:graphic xmlns:a="http://schemas.openxmlformats.org/drawingml/2006/main">
+              <a:graphicData uri="http://schemas.openxmlformats.org/drawingml/2006/picture">
+                <pic:pic xmlns:pic="http://schemas.openxmlformats.org/drawingml/2006/picture">
+                  <pic:nvPicPr>
+                    <pic:cNvPr id="4" name="Picture 4"/>
+                    <pic:cNvPicPr>
+                      <a:picLocks noChangeAspect="1"/>
+                    </pic:cNvPicPr>
+                  </pic:nvPicPr>
+                  <pic:blipFill>
+                    <a:blip r:embed="rId6"/>
+                    <a:stretch>
+                      <a:fillRect/>
+                    </a:stretch>
+                  </pic:blipFill>
+                  <pic:spPr>
+                    <a:xfrm>
+                      <a:off x="0" y="0"/>
+                      <a:ext cx="6080760" cy="3092450"/>
+                    </a:xfrm>
+                    <a:prstGeom prst="rect">
+                      <a:avLst/>
+                    </a:prstGeom>
+                    <a:noFill/>
+                    <a:ln>
+                      <a:solidFill>
+                        <a:schemeClr val="tx1"/>
+                      </a:solidFill>
+                    </a:ln>
+                  </pic:spPr>
+                </pic:pic>
+              </a:graphicData>
+            </a:graphic>
+          </wp:anchor>
+        </w:drawing>
+      </w:r>
+      <w:r>
+        <w:rPr>
+          <w:rFonts w:hint="default" w:cs="Arial" w:asciiTheme="minorAscii" w:hAnsiTheme="minorAscii"/>
+          <w:sz w:val="24"/>
+          <w:szCs w:val="24"/>
+          <w:lang w:val="es-ES"/>
+        </w:rPr>
+        <w:t>En primer lugar se crean las tablas de cada entidad:</w:t>
+      </w:r>
+    </w:p>
+    <w:p>
+      <w:pPr>
+        <w:keepNext w:val="0"/>
+        <w:keepLines w:val="0"/>
+        <w:widowControl/>
+        <w:numPr>
           <w:ilvl w:val="0"/>
           <w:numId w:val="0"/>
         </w:numPr>
@@ -2396,10 +3738,686 @@
         <w:spacing w:before="0" w:beforeAutospacing="0" w:after="0" w:afterAutospacing="1"/>
         <w:rPr>
           <w:rFonts w:hint="default" w:cs="Arial" w:asciiTheme="minorAscii" w:hAnsiTheme="minorAscii"/>
+          <w:sz w:val="24"/>
+          <w:szCs w:val="24"/>
+          <w:lang w:val="es-ES"/>
+        </w:rPr>
+      </w:pPr>
+      <w:r>
+        <w:rPr>
+          <w:rFonts w:hint="default" w:cs="Arial" w:asciiTheme="minorAscii" w:hAnsiTheme="minorAscii"/>
+          <w:sz w:val="24"/>
+          <w:szCs w:val="24"/>
+          <w:lang w:val="es-ES"/>
+        </w:rPr>
+        <w:t xml:space="preserve">Una vez se tienen las tablas se identifican las relaciones según la cardinalidad. Para realizar el modelo relacional se tuvo en cuenta lo siguiente: </w:t>
+      </w:r>
+    </w:p>
+    <w:p>
+      <w:pPr>
+        <w:keepNext w:val="0"/>
+        <w:keepLines w:val="0"/>
+        <w:widowControl/>
+        <w:numPr>
+          <w:ilvl w:val="0"/>
+          <w:numId w:val="0"/>
+        </w:numPr>
+        <w:suppressLineNumbers w:val="0"/>
+        <w:tabs>
+          <w:tab w:val="left" w:pos="720"/>
+        </w:tabs>
+        <w:spacing w:before="0" w:beforeAutospacing="0" w:after="0" w:afterAutospacing="1"/>
+        <w:jc w:val="both"/>
+        <w:rPr>
+          <w:rFonts w:hint="default" w:asciiTheme="minorAscii" w:hAnsiTheme="minorAscii"/>
+          <w:sz w:val="24"/>
+          <w:szCs w:val="24"/>
+          <w:lang w:val="es-ES"/>
+        </w:rPr>
+      </w:pPr>
+      <w:r>
+        <w:rPr>
+          <w:rFonts w:hint="default" w:asciiTheme="minorAscii" w:hAnsiTheme="minorAscii"/>
+          <w:sz w:val="24"/>
+          <w:szCs w:val="24"/>
+          <w:lang w:val="es-ES"/>
+        </w:rPr>
+        <w:t>-Los atributos asociados a la tabla Responsable son: cedula_res, primer_nombre y primer_apellido. cedula_res es clave primaria.</w:t>
+      </w:r>
+    </w:p>
+    <w:p>
+      <w:pPr>
+        <w:keepNext w:val="0"/>
+        <w:keepLines w:val="0"/>
+        <w:widowControl/>
+        <w:numPr>
+          <w:ilvl w:val="0"/>
+          <w:numId w:val="0"/>
+        </w:numPr>
+        <w:suppressLineNumbers w:val="0"/>
+        <w:tabs>
+          <w:tab w:val="left" w:pos="720"/>
+        </w:tabs>
+        <w:spacing w:before="0" w:beforeAutospacing="0" w:after="0" w:afterAutospacing="1"/>
+        <w:jc w:val="both"/>
+        <w:rPr>
+          <w:rFonts w:hint="default" w:asciiTheme="minorAscii" w:hAnsiTheme="minorAscii"/>
+          <w:sz w:val="24"/>
+          <w:szCs w:val="24"/>
+          <w:lang w:val="es-ES"/>
+        </w:rPr>
+      </w:pPr>
+      <w:r>
+        <w:rPr>
+          <w:rFonts w:hint="default" w:asciiTheme="minorAscii" w:hAnsiTheme="minorAscii"/>
+          <w:sz w:val="24"/>
+          <w:szCs w:val="24"/>
+          <w:lang w:val="es-ES"/>
+        </w:rPr>
+        <w:t>-Los atributos asociados a la tabla Tel_responsable son:  cedula_res y telefono_res.</w:t>
+      </w:r>
+    </w:p>
+    <w:p>
+      <w:pPr>
+        <w:keepNext w:val="0"/>
+        <w:keepLines w:val="0"/>
+        <w:widowControl/>
+        <w:numPr>
+          <w:ilvl w:val="0"/>
+          <w:numId w:val="0"/>
+        </w:numPr>
+        <w:suppressLineNumbers w:val="0"/>
+        <w:tabs>
+          <w:tab w:val="left" w:pos="720"/>
+        </w:tabs>
+        <w:spacing w:before="0" w:beforeAutospacing="0" w:after="0" w:afterAutospacing="1"/>
+        <w:jc w:val="both"/>
+        <w:rPr>
+          <w:rFonts w:hint="default" w:asciiTheme="minorAscii" w:hAnsiTheme="minorAscii"/>
+          <w:sz w:val="24"/>
+          <w:szCs w:val="24"/>
+          <w:lang w:val="es-ES"/>
+        </w:rPr>
+      </w:pPr>
+      <w:r>
+        <w:rPr>
+          <w:rFonts w:hint="default" w:asciiTheme="minorAscii" w:hAnsiTheme="minorAscii"/>
+          <w:sz w:val="24"/>
+          <w:szCs w:val="24"/>
+          <w:lang w:val="es-ES"/>
+        </w:rPr>
+        <w:t>-La tabla domiciliario tiene los siguientes atributos: cedula_dom,  primer_nombre, primer_apellido y ID_zona. cedula_dom es clave primaria, ID_zona es una llave foranea asociada a la tabla Zona.</w:t>
+      </w:r>
+    </w:p>
+    <w:p>
+      <w:pPr>
+        <w:keepNext w:val="0"/>
+        <w:keepLines w:val="0"/>
+        <w:widowControl/>
+        <w:numPr>
+          <w:ilvl w:val="0"/>
+          <w:numId w:val="0"/>
+        </w:numPr>
+        <w:suppressLineNumbers w:val="0"/>
+        <w:tabs>
+          <w:tab w:val="left" w:pos="720"/>
+        </w:tabs>
+        <w:spacing w:before="0" w:beforeAutospacing="0" w:after="0" w:afterAutospacing="1"/>
+        <w:jc w:val="both"/>
+        <w:rPr>
+          <w:rFonts w:hint="default" w:asciiTheme="minorAscii" w:hAnsiTheme="minorAscii"/>
+          <w:sz w:val="24"/>
+          <w:szCs w:val="24"/>
+          <w:lang w:val="es-ES"/>
+        </w:rPr>
+      </w:pPr>
+      <w:r>
+        <w:rPr>
+          <w:rFonts w:hint="default" w:asciiTheme="minorAscii" w:hAnsiTheme="minorAscii"/>
+          <w:sz w:val="24"/>
+          <w:szCs w:val="24"/>
+          <w:lang w:val="es-ES"/>
+        </w:rPr>
+        <w:t>-La tabla Telefono_dom tiene los siguientes atributos: cedula_dom y telefono_dom.</w:t>
+      </w:r>
+    </w:p>
+    <w:p>
+      <w:pPr>
+        <w:keepNext w:val="0"/>
+        <w:keepLines w:val="0"/>
+        <w:widowControl/>
+        <w:numPr>
+          <w:ilvl w:val="0"/>
+          <w:numId w:val="0"/>
+        </w:numPr>
+        <w:suppressLineNumbers w:val="0"/>
+        <w:tabs>
+          <w:tab w:val="left" w:pos="720"/>
+        </w:tabs>
+        <w:spacing w:before="0" w:beforeAutospacing="0" w:after="0" w:afterAutospacing="1"/>
+        <w:jc w:val="both"/>
+        <w:rPr>
+          <w:rFonts w:hint="default" w:asciiTheme="minorAscii" w:hAnsiTheme="minorAscii"/>
+          <w:sz w:val="24"/>
+          <w:szCs w:val="24"/>
+          <w:lang w:val="es-ES"/>
+        </w:rPr>
+      </w:pPr>
+      <w:r>
+        <w:rPr>
+          <w:rFonts w:hint="default" w:asciiTheme="minorAscii" w:hAnsiTheme="minorAscii"/>
+          <w:sz w:val="24"/>
+          <w:szCs w:val="24"/>
+          <w:lang w:val="es-ES"/>
+        </w:rPr>
+        <w:t>-La tabla furgoneta tiene los siguientes atributos: matricula_fur, estado_fur y cedula_dom. matricula_fur es llave primaria y cedula_dom es llave foranea relacionada con la tabla Domiciliario.</w:t>
+      </w:r>
+    </w:p>
+    <w:p>
+      <w:pPr>
+        <w:keepNext w:val="0"/>
+        <w:keepLines w:val="0"/>
+        <w:widowControl/>
+        <w:numPr>
+          <w:ilvl w:val="0"/>
+          <w:numId w:val="0"/>
+        </w:numPr>
+        <w:suppressLineNumbers w:val="0"/>
+        <w:tabs>
+          <w:tab w:val="left" w:pos="720"/>
+        </w:tabs>
+        <w:spacing w:before="0" w:beforeAutospacing="0" w:after="0" w:afterAutospacing="1"/>
+        <w:jc w:val="both"/>
+        <w:rPr>
+          <w:rFonts w:hint="default" w:asciiTheme="minorAscii" w:hAnsiTheme="minorAscii"/>
+          <w:sz w:val="24"/>
+          <w:szCs w:val="24"/>
+          <w:lang w:val="es-ES"/>
+        </w:rPr>
+      </w:pPr>
+      <w:r>
+        <w:rPr>
+          <w:rFonts w:hint="default" w:asciiTheme="minorAscii" w:hAnsiTheme="minorAscii"/>
+          <w:sz w:val="24"/>
+          <w:szCs w:val="24"/>
+          <w:lang w:val="es-ES"/>
+        </w:rPr>
+        <w:t>-La tabla Cliente tiene los siguientes atributos: ID_cli, cedula_cli, primer_nombre, primer_apellido, direccion_cli, email_cli, contraseña_cli y ID_zona. ID_cli es una llave primaria, ID_zona es llave foranea asociada a la tabla Zona.</w:t>
+      </w:r>
+    </w:p>
+    <w:p>
+      <w:pPr>
+        <w:keepNext w:val="0"/>
+        <w:keepLines w:val="0"/>
+        <w:widowControl/>
+        <w:numPr>
+          <w:ilvl w:val="0"/>
+          <w:numId w:val="0"/>
+        </w:numPr>
+        <w:suppressLineNumbers w:val="0"/>
+        <w:tabs>
+          <w:tab w:val="left" w:pos="720"/>
+        </w:tabs>
+        <w:spacing w:before="0" w:beforeAutospacing="0" w:after="0" w:afterAutospacing="1"/>
+        <w:jc w:val="both"/>
+        <w:rPr>
+          <w:rFonts w:hint="default" w:asciiTheme="minorAscii" w:hAnsiTheme="minorAscii"/>
+          <w:sz w:val="24"/>
+          <w:szCs w:val="24"/>
+          <w:lang w:val="es-ES"/>
+        </w:rPr>
+      </w:pPr>
+      <w:r>
+        <w:rPr>
+          <w:rFonts w:hint="default" w:asciiTheme="minorAscii" w:hAnsiTheme="minorAscii"/>
+          <w:sz w:val="24"/>
+          <w:szCs w:val="24"/>
+          <w:lang w:val="es-ES"/>
+        </w:rPr>
+        <w:t>-La tabla Cliente_Pedido tiene los siguientes atributos: ID_cli_codigo_pedido, ID_cli y codigo_pedido. ID_cli_codigo_pedido es llave primaria, ID_cli es llave foranea relacionada con la tabla Cliente, codigo_pedido es llave foranea relacionada con la tabla Pedido.</w:t>
+      </w:r>
+    </w:p>
+    <w:p>
+      <w:pPr>
+        <w:keepNext w:val="0"/>
+        <w:keepLines w:val="0"/>
+        <w:widowControl/>
+        <w:numPr>
+          <w:ilvl w:val="0"/>
+          <w:numId w:val="0"/>
+        </w:numPr>
+        <w:suppressLineNumbers w:val="0"/>
+        <w:tabs>
+          <w:tab w:val="left" w:pos="720"/>
+        </w:tabs>
+        <w:spacing w:before="0" w:beforeAutospacing="0" w:after="0" w:afterAutospacing="1"/>
+        <w:jc w:val="both"/>
+        <w:rPr>
+          <w:rFonts w:hint="default" w:asciiTheme="minorAscii" w:hAnsiTheme="minorAscii"/>
+          <w:sz w:val="24"/>
+          <w:szCs w:val="24"/>
+          <w:lang w:val="es-ES"/>
+        </w:rPr>
+      </w:pPr>
+      <w:r>
+        <w:rPr>
+          <w:rFonts w:hint="default" w:asciiTheme="minorAscii" w:hAnsiTheme="minorAscii"/>
+          <w:sz w:val="24"/>
+          <w:szCs w:val="24"/>
+          <w:lang w:val="es-ES"/>
+        </w:rPr>
+        <w:t>-La tabla Zona tiene los siguientes atributos: ID_zona, codigo_postal y localidad_zona.</w:t>
+      </w:r>
+    </w:p>
+    <w:p>
+      <w:pPr>
+        <w:keepNext w:val="0"/>
+        <w:keepLines w:val="0"/>
+        <w:widowControl/>
+        <w:numPr>
+          <w:ilvl w:val="0"/>
+          <w:numId w:val="0"/>
+        </w:numPr>
+        <w:suppressLineNumbers w:val="0"/>
+        <w:tabs>
+          <w:tab w:val="left" w:pos="720"/>
+        </w:tabs>
+        <w:spacing w:before="0" w:beforeAutospacing="0" w:after="0" w:afterAutospacing="1"/>
+        <w:jc w:val="both"/>
+        <w:rPr>
+          <w:rFonts w:hint="default" w:asciiTheme="minorAscii" w:hAnsiTheme="minorAscii"/>
+          <w:sz w:val="24"/>
+          <w:szCs w:val="24"/>
+          <w:lang w:val="es-ES"/>
+        </w:rPr>
+      </w:pPr>
+      <w:r>
+        <w:rPr>
+          <w:rFonts w:hint="default" w:asciiTheme="minorAscii" w:hAnsiTheme="minorAscii"/>
+          <w:sz w:val="24"/>
+          <w:szCs w:val="24"/>
+          <w:lang w:val="es-ES"/>
+        </w:rPr>
+        <w:t>-La tabla Pedido tiene los siguientes atributos: codigo_pedido, fecha_pedido, total_importe, número_tarjeta_pago, fecha_caducidad_tarjeta, estado, cedula_res, cedula_dom, ID_cesta. El atributo codigo_pedido es llave primaria, el atributo cedula_dom es llave foranea relacionada con la tabla Domiciliario, el atributo cedula_res es llave foranea realacionada con la tabla Responsable, el atributo ID_cesta es llave foranea relacionada con la tabla Cesta.</w:t>
+      </w:r>
+    </w:p>
+    <w:p>
+      <w:pPr>
+        <w:keepNext w:val="0"/>
+        <w:keepLines w:val="0"/>
+        <w:widowControl/>
+        <w:numPr>
+          <w:ilvl w:val="0"/>
+          <w:numId w:val="0"/>
+        </w:numPr>
+        <w:suppressLineNumbers w:val="0"/>
+        <w:tabs>
+          <w:tab w:val="left" w:pos="720"/>
+        </w:tabs>
+        <w:spacing w:before="0" w:beforeAutospacing="0" w:after="0" w:afterAutospacing="1"/>
+        <w:jc w:val="both"/>
+        <w:rPr>
+          <w:rFonts w:hint="default" w:asciiTheme="minorAscii" w:hAnsiTheme="minorAscii"/>
+          <w:sz w:val="24"/>
+          <w:szCs w:val="24"/>
+          <w:lang w:val="es-ES"/>
+        </w:rPr>
+      </w:pPr>
+      <w:r>
+        <w:rPr>
+          <w:rFonts w:hint="default" w:asciiTheme="minorAscii" w:hAnsiTheme="minorAscii"/>
+          <w:sz w:val="24"/>
+          <w:szCs w:val="24"/>
+          <w:lang w:val="es-ES"/>
+        </w:rPr>
+        <w:t xml:space="preserve">-La tabla Cesta tiene los siguientes atributos: ID_cesta, ID_producto, cantidad, codigo_pedido. El atributo ID_cesta es llave primaria, el atributo ID_producto es llave foranea relacionada con la tabla Producto, el atributo codigo_pedido es llave foranea a la tabla Pedido. </w:t>
+      </w:r>
+    </w:p>
+    <w:p>
+      <w:pPr>
+        <w:keepNext w:val="0"/>
+        <w:keepLines w:val="0"/>
+        <w:widowControl/>
+        <w:numPr>
+          <w:ilvl w:val="0"/>
+          <w:numId w:val="0"/>
+        </w:numPr>
+        <w:suppressLineNumbers w:val="0"/>
+        <w:tabs>
+          <w:tab w:val="left" w:pos="720"/>
+        </w:tabs>
+        <w:spacing w:before="0" w:beforeAutospacing="0" w:after="0" w:afterAutospacing="1"/>
+        <w:jc w:val="both"/>
+        <w:rPr>
+          <w:rFonts w:hint="default" w:asciiTheme="minorAscii" w:hAnsiTheme="minorAscii"/>
+          <w:sz w:val="24"/>
+          <w:szCs w:val="24"/>
+          <w:lang w:val="es-ES"/>
+        </w:rPr>
+      </w:pPr>
+      <w:r>
+        <w:rPr>
+          <w:rFonts w:hint="default" w:asciiTheme="minorAscii" w:hAnsiTheme="minorAscii"/>
+          <w:sz w:val="24"/>
+          <w:szCs w:val="24"/>
+          <w:lang w:val="es-ES"/>
+        </w:rPr>
+        <w:t>-La tabla Producto tiene los siguientes atributos: ID_producto, nombre_prod, marca, origen, fotografia, unidades_disponibles, volumen, peso, valor_compra, valor_venta, ID_categoria. ID_producto es la llave primaria, ID_categoria es llave foranea asociada a la tabla Categoria.</w:t>
+      </w:r>
+    </w:p>
+    <w:p>
+      <w:pPr>
+        <w:keepNext w:val="0"/>
+        <w:keepLines w:val="0"/>
+        <w:widowControl/>
+        <w:numPr>
+          <w:ilvl w:val="0"/>
+          <w:numId w:val="0"/>
+        </w:numPr>
+        <w:suppressLineNumbers w:val="0"/>
+        <w:tabs>
+          <w:tab w:val="left" w:pos="720"/>
+        </w:tabs>
+        <w:spacing w:before="0" w:beforeAutospacing="0" w:after="0" w:afterAutospacing="1"/>
+        <w:jc w:val="both"/>
+        <w:rPr>
+          <w:rFonts w:hint="default" w:asciiTheme="minorAscii" w:hAnsiTheme="minorAscii"/>
+          <w:sz w:val="24"/>
+          <w:szCs w:val="24"/>
+          <w:lang w:val="es-ES"/>
+        </w:rPr>
+      </w:pPr>
+      <w:r>
+        <w:rPr>
+          <w:rFonts w:hint="default" w:asciiTheme="minorAscii" w:hAnsiTheme="minorAscii"/>
+          <w:sz w:val="24"/>
+          <w:szCs w:val="24"/>
+          <w:lang w:val="es-ES"/>
+        </w:rPr>
+        <w:t>-La tabla Producto_Proveedor tiene los siguientes atributos: ID_producto_ID_proveedor, ID_producto, ID_proveedor. ID_producto_ID_proveedor es clave primaria, ID_producto es llave foranea relacionada con la tabla Producto, ID_proveedor es llave foranea relacionada con la tabla Proveedor.</w:t>
+      </w:r>
+    </w:p>
+    <w:p>
+      <w:pPr>
+        <w:keepNext w:val="0"/>
+        <w:keepLines w:val="0"/>
+        <w:widowControl/>
+        <w:numPr>
+          <w:ilvl w:val="0"/>
+          <w:numId w:val="0"/>
+        </w:numPr>
+        <w:suppressLineNumbers w:val="0"/>
+        <w:tabs>
+          <w:tab w:val="left" w:pos="720"/>
+        </w:tabs>
+        <w:spacing w:before="0" w:beforeAutospacing="0" w:after="0" w:afterAutospacing="1"/>
+        <w:jc w:val="both"/>
+        <w:rPr>
+          <w:rFonts w:hint="default" w:asciiTheme="minorAscii" w:hAnsiTheme="minorAscii"/>
+          <w:sz w:val="24"/>
+          <w:szCs w:val="24"/>
+          <w:lang w:val="es-ES"/>
+        </w:rPr>
+      </w:pPr>
+      <w:r>
+        <w:rPr>
+          <w:rFonts w:hint="default" w:asciiTheme="minorAscii" w:hAnsiTheme="minorAscii"/>
+          <w:sz w:val="24"/>
+          <w:szCs w:val="24"/>
+          <w:lang w:val="es-ES"/>
+        </w:rPr>
+        <w:t>-La tabla Categoria tiene los siguientes atributos: ID_categoria, nombre_cat, almacenamiento y observaciones.</w:t>
+      </w:r>
+    </w:p>
+    <w:p>
+      <w:pPr>
+        <w:keepNext w:val="0"/>
+        <w:keepLines w:val="0"/>
+        <w:widowControl/>
+        <w:numPr>
+          <w:ilvl w:val="0"/>
+          <w:numId w:val="0"/>
+        </w:numPr>
+        <w:suppressLineNumbers w:val="0"/>
+        <w:tabs>
+          <w:tab w:val="left" w:pos="720"/>
+        </w:tabs>
+        <w:spacing w:before="0" w:beforeAutospacing="0" w:after="0" w:afterAutospacing="1"/>
+        <w:jc w:val="both"/>
+        <w:rPr>
+          <w:rFonts w:hint="default" w:asciiTheme="minorAscii" w:hAnsiTheme="minorAscii"/>
+          <w:sz w:val="24"/>
+          <w:szCs w:val="24"/>
+          <w:lang w:val="es-ES"/>
+        </w:rPr>
+      </w:pPr>
+      <w:r>
+        <w:rPr>
+          <w:rFonts w:hint="default" w:asciiTheme="minorAscii" w:hAnsiTheme="minorAscii"/>
+          <w:sz w:val="24"/>
+          <w:szCs w:val="24"/>
+          <w:lang w:val="es-ES"/>
+        </w:rPr>
+        <w:t>-La tabla Proveedor tiene los siguientes atributos: ID_proveedor y nombre_prov.</w:t>
+      </w:r>
+    </w:p>
+    <w:p>
+      <w:pPr>
+        <w:keepNext w:val="0"/>
+        <w:keepLines w:val="0"/>
+        <w:widowControl/>
+        <w:numPr>
+          <w:ilvl w:val="0"/>
+          <w:numId w:val="0"/>
+        </w:numPr>
+        <w:suppressLineNumbers w:val="0"/>
+        <w:tabs>
+          <w:tab w:val="left" w:pos="720"/>
+        </w:tabs>
+        <w:spacing w:before="0" w:beforeAutospacing="0" w:after="0" w:afterAutospacing="1"/>
+        <w:jc w:val="both"/>
+        <w:rPr>
+          <w:rFonts w:hint="default" w:asciiTheme="minorAscii" w:hAnsiTheme="minorAscii"/>
+          <w:sz w:val="24"/>
+          <w:szCs w:val="24"/>
+          <w:lang w:val="es-ES"/>
+        </w:rPr>
+      </w:pPr>
+      <w:r>
+        <w:rPr>
+          <w:rFonts w:hint="default" w:asciiTheme="minorAscii" w:hAnsiTheme="minorAscii"/>
+          <w:sz w:val="24"/>
+          <w:szCs w:val="24"/>
+          <w:lang w:val="es-ES"/>
+        </w:rPr>
+        <w:t>-La tabla Telefono_prov tiene los siguientes atributos: ID_proveedor y telefono_prov. ID_proveedor es llave primaria.</w:t>
+      </w:r>
+    </w:p>
+    <w:p>
+      <w:pPr>
+        <w:keepNext w:val="0"/>
+        <w:keepLines w:val="0"/>
+        <w:widowControl/>
+        <w:numPr>
+          <w:ilvl w:val="0"/>
+          <w:numId w:val="0"/>
+        </w:numPr>
+        <w:suppressLineNumbers w:val="0"/>
+        <w:tabs>
+          <w:tab w:val="left" w:pos="720"/>
+        </w:tabs>
+        <w:spacing w:before="0" w:beforeAutospacing="0" w:after="0" w:afterAutospacing="1"/>
+        <w:jc w:val="both"/>
+        <w:rPr>
+          <w:rFonts w:hint="default" w:asciiTheme="minorAscii" w:hAnsiTheme="minorAscii"/>
+          <w:sz w:val="24"/>
+          <w:szCs w:val="24"/>
+          <w:lang w:val="es-ES"/>
+        </w:rPr>
+      </w:pPr>
+      <w:r>
+        <w:rPr>
+          <w:rFonts w:hint="default" w:asciiTheme="minorAscii" w:hAnsiTheme="minorAscii"/>
+          <w:sz w:val="24"/>
+          <w:szCs w:val="24"/>
+          <w:lang w:val="es-ES"/>
+        </w:rPr>
+        <w:t>-La tabla factura tiene los siguientes atributos: ID_factura, total y codigo_pedido. ID_factura es la llave primaria, codigo_pedido es llave foranea relacionada con la tabla Pedido.</w:t>
+      </w:r>
+    </w:p>
+    <w:p>
+      <w:pPr>
+        <w:keepNext w:val="0"/>
+        <w:keepLines w:val="0"/>
+        <w:widowControl/>
+        <w:numPr>
+          <w:ilvl w:val="0"/>
+          <w:numId w:val="0"/>
+        </w:numPr>
+        <w:suppressLineNumbers w:val="0"/>
+        <w:tabs>
+          <w:tab w:val="left" w:pos="720"/>
+        </w:tabs>
+        <w:spacing w:before="0" w:beforeAutospacing="0" w:after="0" w:afterAutospacing="1"/>
+        <w:jc w:val="both"/>
+        <w:rPr>
+          <w:rFonts w:hint="default" w:asciiTheme="minorAscii" w:hAnsiTheme="minorAscii"/>
+          <w:sz w:val="24"/>
+          <w:szCs w:val="24"/>
+          <w:lang w:val="es-ES"/>
+        </w:rPr>
+      </w:pPr>
+      <w:r>
+        <w:rPr>
+          <w:rFonts w:hint="default" w:asciiTheme="minorAscii" w:hAnsiTheme="minorAscii"/>
+          <w:sz w:val="24"/>
+          <w:szCs w:val="24"/>
+          <w:lang w:val="es-ES"/>
+        </w:rPr>
+        <w:t>Para las relaciones N:M se crean las nuevas tablas respectivas, se tienen en cuenta las relaciones según las llaves foraneas, en consecuencia se obtiene el siguiente modelo relacional:</w:t>
+      </w:r>
+    </w:p>
+    <w:p>
+      <w:pPr>
+        <w:keepNext w:val="0"/>
+        <w:keepLines w:val="0"/>
+        <w:widowControl/>
+        <w:numPr>
+          <w:ilvl w:val="0"/>
+          <w:numId w:val="0"/>
+        </w:numPr>
+        <w:suppressLineNumbers w:val="0"/>
+        <w:tabs>
+          <w:tab w:val="left" w:pos="720"/>
+        </w:tabs>
+        <w:spacing w:before="0" w:beforeAutospacing="0" w:after="0" w:afterAutospacing="1"/>
+        <w:jc w:val="both"/>
+        <w:rPr>
+          <w:rFonts w:hint="default" w:asciiTheme="minorAscii" w:hAnsiTheme="minorAscii"/>
+          <w:sz w:val="24"/>
+          <w:szCs w:val="24"/>
+          <w:lang w:val="es-ES"/>
+        </w:rPr>
+      </w:pPr>
+      <w:r>
+        <w:drawing>
+          <wp:anchor distT="0" distB="0" distL="114300" distR="114300" simplePos="0" relativeHeight="251661312" behindDoc="0" locked="0" layoutInCell="1" allowOverlap="1">
+            <wp:simplePos x="0" y="0"/>
+            <wp:positionH relativeFrom="column">
+              <wp:posOffset>-860425</wp:posOffset>
+            </wp:positionH>
+            <wp:positionV relativeFrom="paragraph">
+              <wp:posOffset>180975</wp:posOffset>
+            </wp:positionV>
+            <wp:extent cx="6990715" cy="4192270"/>
+            <wp:effectExtent l="9525" t="9525" r="10160" b="27305"/>
+            <wp:wrapTopAndBottom/>
+            <wp:docPr id="6" name="Picture 6"/>
+            <wp:cNvGraphicFramePr>
+              <a:graphicFrameLocks xmlns:a="http://schemas.openxmlformats.org/drawingml/2006/main" noChangeAspect="1"/>
+            </wp:cNvGraphicFramePr>
+            <a:graphic xmlns:a="http://schemas.openxmlformats.org/drawingml/2006/main">
+              <a:graphicData uri="http://schemas.openxmlformats.org/drawingml/2006/picture">
+                <pic:pic xmlns:pic="http://schemas.openxmlformats.org/drawingml/2006/picture">
+                  <pic:nvPicPr>
+                    <pic:cNvPr id="6" name="Picture 6"/>
+                    <pic:cNvPicPr>
+                      <a:picLocks noChangeAspect="1"/>
+                    </pic:cNvPicPr>
+                  </pic:nvPicPr>
+                  <pic:blipFill>
+                    <a:blip r:embed="rId7"/>
+                    <a:stretch>
+                      <a:fillRect/>
+                    </a:stretch>
+                  </pic:blipFill>
+                  <pic:spPr>
+                    <a:xfrm>
+                      <a:off x="0" y="0"/>
+                      <a:ext cx="6990715" cy="4192270"/>
+                    </a:xfrm>
+                    <a:prstGeom prst="rect">
+                      <a:avLst/>
+                    </a:prstGeom>
+                    <a:noFill/>
+                    <a:ln>
+                      <a:solidFill>
+                        <a:schemeClr val="tx1"/>
+                      </a:solidFill>
+                    </a:ln>
+                  </pic:spPr>
+                </pic:pic>
+              </a:graphicData>
+            </a:graphic>
+          </wp:anchor>
+        </w:drawing>
+      </w:r>
+    </w:p>
+    <w:p>
+      <w:pPr>
+        <w:keepNext w:val="0"/>
+        <w:keepLines w:val="0"/>
+        <w:widowControl/>
+        <w:numPr>
+          <w:ilvl w:val="0"/>
+          <w:numId w:val="0"/>
+        </w:numPr>
+        <w:suppressLineNumbers w:val="0"/>
+        <w:tabs>
+          <w:tab w:val="left" w:pos="720"/>
+        </w:tabs>
+        <w:spacing w:before="0" w:beforeAutospacing="0" w:after="0" w:afterAutospacing="1"/>
+        <w:jc w:val="both"/>
+        <w:rPr>
+          <w:rFonts w:hint="default" w:asciiTheme="minorAscii" w:hAnsiTheme="minorAscii"/>
+          <w:sz w:val="24"/>
+          <w:szCs w:val="24"/>
+          <w:lang w:val="es-ES"/>
+        </w:rPr>
+      </w:pPr>
+    </w:p>
+    <w:p>
+      <w:pPr>
+        <w:keepNext w:val="0"/>
+        <w:keepLines w:val="0"/>
+        <w:widowControl/>
+        <w:numPr>
+          <w:ilvl w:val="0"/>
+          <w:numId w:val="0"/>
+        </w:numPr>
+        <w:suppressLineNumbers w:val="0"/>
+        <w:tabs>
+          <w:tab w:val="left" w:pos="720"/>
+        </w:tabs>
+        <w:spacing w:before="0" w:beforeAutospacing="0" w:after="0" w:afterAutospacing="1"/>
+        <w:rPr>
+          <w:rFonts w:hint="default" w:cs="Arial" w:asciiTheme="minorAscii" w:hAnsiTheme="minorAscii"/>
           <w:sz w:val="22"/>
           <w:szCs w:val="22"/>
         </w:rPr>
       </w:pPr>
+      <w:bookmarkStart w:id="0" w:name="_GoBack"/>
+      <w:bookmarkEnd w:id="0"/>
     </w:p>
     <w:p>
       <w:pPr>

</xml_diff>

<commit_message>
Se realiza la normalización correcta del modelo relacional
Se realiza la normalización correcta del modelo relacional
</commit_message>
<xml_diff>
--- a/1 Documentación Tienda Don Pepe.docx
+++ b/1 Documentación Tienda Don Pepe.docx
@@ -4327,7 +4327,7 @@
               <wp:posOffset>-860425</wp:posOffset>
             </wp:positionH>
             <wp:positionV relativeFrom="paragraph">
-              <wp:posOffset>180975</wp:posOffset>
+              <wp:posOffset>219075</wp:posOffset>
             </wp:positionV>
             <wp:extent cx="6990715" cy="4192270"/>
             <wp:effectExtent l="9525" t="9525" r="10160" b="27305"/>
@@ -4416,8 +4416,6 @@
           <w:szCs w:val="22"/>
         </w:rPr>
       </w:pPr>
-      <w:bookmarkStart w:id="0" w:name="_GoBack"/>
-      <w:bookmarkEnd w:id="0"/>
     </w:p>
     <w:p>
       <w:pPr>
@@ -4433,6 +4431,8 @@
         <w:ind w:left="420" w:leftChars="0" w:hanging="420" w:firstLineChars="0"/>
         <w:rPr>
           <w:rFonts w:hint="default" w:cs="Arial" w:asciiTheme="minorAscii" w:hAnsiTheme="minorAscii"/>
+          <w:b/>
+          <w:bCs/>
           <w:sz w:val="28"/>
           <w:szCs w:val="28"/>
         </w:rPr>
@@ -4440,6 +4440,8 @@
       <w:r>
         <w:rPr>
           <w:rFonts w:hint="default" w:eastAsia="Segoe UI" w:cs="Arial" w:asciiTheme="minorAscii" w:hAnsiTheme="minorAscii"/>
+          <w:b/>
+          <w:bCs/>
           <w:i w:val="0"/>
           <w:iCs w:val="0"/>
           <w:caps w:val="0"/>
@@ -4457,27 +4459,240 @@
         <w:keepNext w:val="0"/>
         <w:keepLines w:val="0"/>
         <w:widowControl/>
-        <w:numPr>
-          <w:ilvl w:val="0"/>
-          <w:numId w:val="0"/>
-        </w:numPr>
         <w:suppressLineNumbers w:val="0"/>
-        <w:tabs>
-          <w:tab w:val="left" w:pos="720"/>
-        </w:tabs>
-        <w:spacing w:before="0" w:beforeAutospacing="0" w:after="0" w:afterAutospacing="1"/>
-        <w:rPr>
-          <w:rFonts w:hint="default" w:cs="Arial" w:asciiTheme="minorAscii" w:hAnsiTheme="minorAscii"/>
-          <w:sz w:val="22"/>
-          <w:szCs w:val="22"/>
-        </w:rPr>
-      </w:pPr>
+        <w:jc w:val="both"/>
+        <w:rPr>
+          <w:rFonts w:hint="default" w:asciiTheme="minorAscii" w:hAnsiTheme="minorAscii" w:eastAsiaTheme="minorEastAsia" w:cstheme="minorBidi"/>
+          <w:sz w:val="24"/>
+          <w:szCs w:val="24"/>
+          <w:lang w:val="es-ES" w:eastAsia="zh-CN" w:bidi="ar-SA"/>
+        </w:rPr>
+      </w:pPr>
+      <w:r>
+        <w:rPr>
+          <w:rFonts w:hint="default" w:asciiTheme="minorAscii" w:hAnsiTheme="minorAscii" w:eastAsiaTheme="minorEastAsia" w:cstheme="minorBidi"/>
+          <w:sz w:val="24"/>
+          <w:szCs w:val="24"/>
+          <w:lang w:val="en-US" w:eastAsia="zh-CN" w:bidi="ar-SA"/>
+        </w:rPr>
+        <w:t xml:space="preserve">Se identifica que el modelo relacional no tiene atributos repetidos, cada tabla tiene una llave </w:t>
+      </w:r>
+      <w:r>
+        <w:rPr>
+          <w:rFonts w:hint="default" w:asciiTheme="minorAscii" w:hAnsiTheme="minorAscii" w:eastAsiaTheme="minorEastAsia" w:cstheme="minorBidi"/>
+          <w:sz w:val="24"/>
+          <w:szCs w:val="24"/>
+          <w:lang w:val="es-ES" w:eastAsia="zh-CN" w:bidi="ar-SA"/>
+        </w:rPr>
+        <w:t xml:space="preserve"> </w:t>
+      </w:r>
+      <w:r>
+        <w:rPr>
+          <w:rFonts w:hint="default" w:asciiTheme="minorAscii" w:hAnsiTheme="minorAscii" w:eastAsiaTheme="minorEastAsia" w:cstheme="minorBidi"/>
+          <w:sz w:val="24"/>
+          <w:szCs w:val="24"/>
+          <w:lang w:val="en-US" w:eastAsia="zh-CN" w:bidi="ar-SA"/>
+        </w:rPr>
+        <w:t>primaria, no hay atributos multivaluados, todos los atributos tienen valores atómicos. En consecuencia se encuentra en 1ra forma normal.</w:t>
+      </w:r>
+      <w:r>
+        <w:rPr>
+          <w:rFonts w:hint="default" w:asciiTheme="minorAscii" w:hAnsiTheme="minorAscii" w:eastAsiaTheme="minorEastAsia" w:cstheme="minorBidi"/>
+          <w:sz w:val="24"/>
+          <w:szCs w:val="24"/>
+          <w:lang w:val="es-ES" w:eastAsia="zh-CN" w:bidi="ar-SA"/>
+        </w:rPr>
+        <w:t xml:space="preserve"> </w:t>
+      </w:r>
     </w:p>
     <w:p>
       <w:pPr>
         <w:keepNext w:val="0"/>
         <w:keepLines w:val="0"/>
         <w:widowControl/>
+        <w:suppressLineNumbers w:val="0"/>
+        <w:jc w:val="both"/>
+        <w:rPr>
+          <w:rFonts w:hint="default" w:asciiTheme="minorAscii" w:hAnsiTheme="minorAscii" w:eastAsiaTheme="minorEastAsia" w:cstheme="minorBidi"/>
+          <w:sz w:val="24"/>
+          <w:szCs w:val="24"/>
+          <w:lang w:val="es-ES" w:eastAsia="zh-CN" w:bidi="ar-SA"/>
+        </w:rPr>
+      </w:pPr>
+    </w:p>
+    <w:p>
+      <w:pPr>
+        <w:keepNext w:val="0"/>
+        <w:keepLines w:val="0"/>
+        <w:widowControl/>
+        <w:suppressLineNumbers w:val="0"/>
+        <w:jc w:val="both"/>
+        <w:rPr>
+          <w:rFonts w:hint="default" w:asciiTheme="minorAscii" w:hAnsiTheme="minorAscii" w:eastAsiaTheme="minorEastAsia" w:cstheme="minorBidi"/>
+          <w:sz w:val="24"/>
+          <w:szCs w:val="24"/>
+          <w:lang w:val="es-ES" w:eastAsia="zh-CN" w:bidi="ar-SA"/>
+        </w:rPr>
+      </w:pPr>
+      <w:r>
+        <w:rPr>
+          <w:rFonts w:hint="default" w:asciiTheme="minorAscii" w:hAnsiTheme="minorAscii" w:eastAsiaTheme="minorEastAsia" w:cstheme="minorBidi"/>
+          <w:sz w:val="24"/>
+          <w:szCs w:val="24"/>
+          <w:lang w:val="en-US" w:eastAsia="zh-CN" w:bidi="ar-SA"/>
+        </w:rPr>
+        <w:t xml:space="preserve">Por otra parte todos los valores de las columnas dependen únicamente de la llave primaria de cada </w:t>
+      </w:r>
+      <w:r>
+        <w:rPr>
+          <w:rFonts w:hint="default" w:asciiTheme="minorAscii" w:hAnsiTheme="minorAscii" w:eastAsiaTheme="minorEastAsia" w:cstheme="minorBidi"/>
+          <w:sz w:val="24"/>
+          <w:szCs w:val="24"/>
+          <w:lang w:val="es-ES" w:eastAsia="zh-CN" w:bidi="ar-SA"/>
+        </w:rPr>
+        <w:t xml:space="preserve"> </w:t>
+      </w:r>
+      <w:r>
+        <w:rPr>
+          <w:rFonts w:hint="default" w:asciiTheme="minorAscii" w:hAnsiTheme="minorAscii" w:eastAsiaTheme="minorEastAsia" w:cstheme="minorBidi"/>
+          <w:sz w:val="24"/>
+          <w:szCs w:val="24"/>
+          <w:lang w:val="en-US" w:eastAsia="zh-CN" w:bidi="ar-SA"/>
+        </w:rPr>
+        <w:t xml:space="preserve">tabla y las tablas tienen una única llave primaria que identifica a la tabla y sus atributos dependen de </w:t>
+      </w:r>
+      <w:r>
+        <w:rPr>
+          <w:rFonts w:hint="default" w:asciiTheme="minorAscii" w:hAnsiTheme="minorAscii" w:eastAsiaTheme="minorEastAsia" w:cstheme="minorBidi"/>
+          <w:sz w:val="24"/>
+          <w:szCs w:val="24"/>
+          <w:lang w:val="es-ES" w:eastAsia="zh-CN" w:bidi="ar-SA"/>
+        </w:rPr>
+        <w:t xml:space="preserve"> </w:t>
+      </w:r>
+      <w:r>
+        <w:rPr>
+          <w:rFonts w:hint="default" w:asciiTheme="minorAscii" w:hAnsiTheme="minorAscii" w:eastAsiaTheme="minorEastAsia" w:cstheme="minorBidi"/>
+          <w:sz w:val="24"/>
+          <w:szCs w:val="24"/>
+          <w:lang w:val="en-US" w:eastAsia="zh-CN" w:bidi="ar-SA"/>
+        </w:rPr>
+        <w:t>ella. En</w:t>
+      </w:r>
+      <w:r>
+        <w:rPr>
+          <w:rFonts w:hint="default" w:asciiTheme="minorAscii" w:hAnsiTheme="minorAscii" w:eastAsiaTheme="minorEastAsia" w:cstheme="minorBidi"/>
+          <w:sz w:val="24"/>
+          <w:szCs w:val="24"/>
+          <w:lang w:val="es-ES" w:eastAsia="zh-CN" w:bidi="ar-SA"/>
+        </w:rPr>
+        <w:t xml:space="preserve"> </w:t>
+      </w:r>
+      <w:r>
+        <w:rPr>
+          <w:rFonts w:hint="default" w:asciiTheme="minorAscii" w:hAnsiTheme="minorAscii" w:eastAsiaTheme="minorEastAsia" w:cstheme="minorBidi"/>
+          <w:sz w:val="24"/>
+          <w:szCs w:val="24"/>
+          <w:lang w:val="en-US" w:eastAsia="zh-CN" w:bidi="ar-SA"/>
+        </w:rPr>
+        <w:t xml:space="preserve">consecuencia se encuentra en 2da forma normal. </w:t>
+      </w:r>
+      <w:r>
+        <w:rPr>
+          <w:rFonts w:hint="default" w:asciiTheme="minorAscii" w:hAnsiTheme="minorAscii" w:eastAsiaTheme="minorEastAsia" w:cstheme="minorBidi"/>
+          <w:sz w:val="24"/>
+          <w:szCs w:val="24"/>
+          <w:lang w:val="es-ES" w:eastAsia="zh-CN" w:bidi="ar-SA"/>
+        </w:rPr>
+        <w:t xml:space="preserve"> </w:t>
+      </w:r>
+    </w:p>
+    <w:p>
+      <w:pPr>
+        <w:keepNext w:val="0"/>
+        <w:keepLines w:val="0"/>
+        <w:widowControl/>
+        <w:suppressLineNumbers w:val="0"/>
+        <w:jc w:val="both"/>
+        <w:rPr>
+          <w:rFonts w:hint="default" w:asciiTheme="minorAscii" w:hAnsiTheme="minorAscii" w:eastAsiaTheme="minorEastAsia" w:cstheme="minorBidi"/>
+          <w:sz w:val="24"/>
+          <w:szCs w:val="24"/>
+          <w:lang w:val="es-ES" w:eastAsia="zh-CN" w:bidi="ar-SA"/>
+        </w:rPr>
+      </w:pPr>
+    </w:p>
+    <w:p>
+      <w:pPr>
+        <w:keepNext w:val="0"/>
+        <w:keepLines w:val="0"/>
+        <w:widowControl/>
+        <w:suppressLineNumbers w:val="0"/>
+        <w:jc w:val="both"/>
+        <w:rPr>
+          <w:rFonts w:hint="default" w:asciiTheme="minorAscii" w:hAnsiTheme="minorAscii" w:eastAsiaTheme="minorEastAsia" w:cstheme="minorBidi"/>
+          <w:sz w:val="24"/>
+          <w:szCs w:val="24"/>
+          <w:lang w:val="es-ES" w:eastAsia="zh-CN" w:bidi="ar-SA"/>
+        </w:rPr>
+      </w:pPr>
+      <w:r>
+        <w:rPr>
+          <w:rFonts w:hint="default" w:asciiTheme="minorAscii" w:hAnsiTheme="minorAscii" w:eastAsiaTheme="minorEastAsia" w:cstheme="minorBidi"/>
+          <w:sz w:val="24"/>
+          <w:szCs w:val="24"/>
+          <w:lang w:val="en-US" w:eastAsia="zh-CN" w:bidi="ar-SA"/>
+        </w:rPr>
+        <w:t>El modelo relacional esta en 2da forma normal</w:t>
+      </w:r>
+      <w:r>
+        <w:rPr>
+          <w:rFonts w:hint="default" w:asciiTheme="minorAscii" w:hAnsiTheme="minorAscii" w:eastAsiaTheme="minorEastAsia" w:cstheme="minorBidi"/>
+          <w:sz w:val="24"/>
+          <w:szCs w:val="24"/>
+          <w:lang w:val="es-ES" w:eastAsia="zh-CN" w:bidi="ar-SA"/>
+        </w:rPr>
+        <w:t>, en 1ra forma normal</w:t>
+      </w:r>
+      <w:r>
+        <w:rPr>
+          <w:rFonts w:hint="default" w:asciiTheme="minorAscii" w:hAnsiTheme="minorAscii" w:eastAsiaTheme="minorEastAsia" w:cstheme="minorBidi"/>
+          <w:sz w:val="24"/>
+          <w:szCs w:val="24"/>
+          <w:lang w:val="en-US" w:eastAsia="zh-CN" w:bidi="ar-SA"/>
+        </w:rPr>
+        <w:t xml:space="preserve"> y cada atributo que no está incluido en la clave primaria no depende transitivamente de la clave primaria. En consecuencia esta en 3ra forma normal.</w:t>
+      </w:r>
+      <w:r>
+        <w:rPr>
+          <w:rFonts w:hint="default" w:asciiTheme="minorAscii" w:hAnsiTheme="minorAscii" w:eastAsiaTheme="minorEastAsia" w:cstheme="minorBidi"/>
+          <w:sz w:val="24"/>
+          <w:szCs w:val="24"/>
+          <w:lang w:val="es-ES" w:eastAsia="zh-CN" w:bidi="ar-SA"/>
+        </w:rPr>
+        <w:t xml:space="preserve"> Por lo anterior se ha normalizado el modelo.</w:t>
+      </w:r>
+    </w:p>
+    <w:p>
+      <w:pPr>
+        <w:keepNext w:val="0"/>
+        <w:keepLines w:val="0"/>
+        <w:widowControl/>
+        <w:suppressLineNumbers w:val="0"/>
+        <w:jc w:val="both"/>
+        <w:rPr>
+          <w:rFonts w:hint="default" w:asciiTheme="minorAscii" w:hAnsiTheme="minorAscii" w:eastAsiaTheme="minorEastAsia" w:cstheme="minorBidi"/>
+          <w:sz w:val="24"/>
+          <w:szCs w:val="24"/>
+          <w:lang w:val="es-ES" w:eastAsia="zh-CN" w:bidi="ar-SA"/>
+        </w:rPr>
+      </w:pPr>
+    </w:p>
+    <w:p>
+      <w:pPr>
+        <w:keepNext w:val="0"/>
+        <w:keepLines w:val="0"/>
+        <w:widowControl/>
         <w:numPr>
           <w:ilvl w:val="0"/>
           <w:numId w:val="1"/>
@@ -4505,6 +4720,28 @@
         </w:rPr>
         <w:t>Escribir con sentencias SQL toda la definición de la base de datos.</w:t>
       </w:r>
+    </w:p>
+    <w:p>
+      <w:pPr>
+        <w:keepNext w:val="0"/>
+        <w:keepLines w:val="0"/>
+        <w:widowControl/>
+        <w:numPr>
+          <w:numId w:val="0"/>
+        </w:numPr>
+        <w:suppressLineNumbers w:val="0"/>
+        <w:tabs>
+          <w:tab w:val="left" w:pos="420"/>
+        </w:tabs>
+        <w:spacing w:before="0" w:beforeAutospacing="0" w:after="0" w:afterAutospacing="1"/>
+        <w:rPr>
+          <w:rFonts w:hint="default" w:cs="Arial" w:asciiTheme="minorAscii" w:hAnsiTheme="minorAscii"/>
+          <w:sz w:val="28"/>
+          <w:szCs w:val="28"/>
+        </w:rPr>
+      </w:pPr>
+      <w:bookmarkStart w:id="0" w:name="_GoBack"/>
+      <w:bookmarkEnd w:id="0"/>
     </w:p>
     <w:p>
       <w:pPr>

</xml_diff>

<commit_message>
Se adiciona un Script con sentencias SQL con la definición de la base de datos, también el modelo relacional en Workbench.
Se adiciona un Script con sentencias SQL con la definición de la base de datos, también el modelo relacional en Workbench.
</commit_message>
<xml_diff>
--- a/1 Documentación Tienda Don Pepe.docx
+++ b/1 Documentación Tienda Don Pepe.docx
@@ -4700,8 +4700,11 @@
         <w:suppressLineNumbers w:val="0"/>
         <w:spacing w:before="0" w:beforeAutospacing="0" w:after="0" w:afterAutospacing="1"/>
         <w:ind w:left="420" w:leftChars="0" w:hanging="420" w:firstLineChars="0"/>
+        <w:jc w:val="both"/>
         <w:rPr>
           <w:rFonts w:hint="default" w:cs="Arial" w:asciiTheme="minorAscii" w:hAnsiTheme="minorAscii"/>
+          <w:b/>
+          <w:bCs/>
           <w:sz w:val="28"/>
           <w:szCs w:val="28"/>
         </w:rPr>
@@ -4709,6 +4712,8 @@
       <w:r>
         <w:rPr>
           <w:rFonts w:hint="default" w:eastAsia="Segoe UI" w:cs="Arial" w:asciiTheme="minorAscii" w:hAnsiTheme="minorAscii"/>
+          <w:b/>
+          <w:bCs/>
           <w:i w:val="0"/>
           <w:iCs w:val="0"/>
           <w:caps w:val="0"/>
@@ -4719,6 +4724,30 @@
           <w:shd w:val="clear" w:fill="FFFFFF"/>
         </w:rPr>
         <w:t>Escribir con sentencias SQL toda la definición de la base de datos.</w:t>
+      </w:r>
+    </w:p>
+    <w:p>
+      <w:pPr>
+        <w:keepNext w:val="0"/>
+        <w:keepLines w:val="0"/>
+        <w:widowControl/>
+        <w:suppressLineNumbers w:val="0"/>
+        <w:jc w:val="both"/>
+        <w:rPr>
+          <w:rFonts w:hint="default" w:asciiTheme="minorAscii" w:hAnsiTheme="minorAscii" w:eastAsiaTheme="minorEastAsia" w:cstheme="minorBidi"/>
+          <w:sz w:val="24"/>
+          <w:szCs w:val="24"/>
+          <w:lang w:val="es-ES" w:eastAsia="zh-CN" w:bidi="ar-SA"/>
+        </w:rPr>
+      </w:pPr>
+      <w:r>
+        <w:rPr>
+          <w:rFonts w:hint="default" w:asciiTheme="minorAscii" w:hAnsiTheme="minorAscii" w:eastAsiaTheme="minorEastAsia" w:cstheme="minorBidi"/>
+          <w:sz w:val="24"/>
+          <w:szCs w:val="24"/>
+          <w:lang w:val="es-ES" w:eastAsia="zh-CN" w:bidi="ar-SA"/>
+        </w:rPr>
+        <w:t>Se crea la tabla Responsable:</w:t>
       </w:r>
     </w:p>
     <w:p>
@@ -4734,8 +4763,1737 @@
           <w:tab w:val="left" w:pos="420"/>
         </w:tabs>
         <w:spacing w:before="0" w:beforeAutospacing="0" w:after="0" w:afterAutospacing="1"/>
+        <w:jc w:val="both"/>
+      </w:pPr>
+      <w:r>
+        <w:drawing>
+          <wp:inline distT="0" distB="0" distL="114300" distR="114300">
+            <wp:extent cx="5272405" cy="2329180"/>
+            <wp:effectExtent l="9525" t="9525" r="13970" b="23495"/>
+            <wp:docPr id="7" name="Picture 7"/>
+            <wp:cNvGraphicFramePr>
+              <a:graphicFrameLocks xmlns:a="http://schemas.openxmlformats.org/drawingml/2006/main" noChangeAspect="1"/>
+            </wp:cNvGraphicFramePr>
+            <a:graphic xmlns:a="http://schemas.openxmlformats.org/drawingml/2006/main">
+              <a:graphicData uri="http://schemas.openxmlformats.org/drawingml/2006/picture">
+                <pic:pic xmlns:pic="http://schemas.openxmlformats.org/drawingml/2006/picture">
+                  <pic:nvPicPr>
+                    <pic:cNvPr id="7" name="Picture 7"/>
+                    <pic:cNvPicPr>
+                      <a:picLocks noChangeAspect="1"/>
+                    </pic:cNvPicPr>
+                  </pic:nvPicPr>
+                  <pic:blipFill>
+                    <a:blip r:embed="rId8"/>
+                    <a:stretch>
+                      <a:fillRect/>
+                    </a:stretch>
+                  </pic:blipFill>
+                  <pic:spPr>
+                    <a:xfrm>
+                      <a:off x="0" y="0"/>
+                      <a:ext cx="5272405" cy="2329180"/>
+                    </a:xfrm>
+                    <a:prstGeom prst="rect">
+                      <a:avLst/>
+                    </a:prstGeom>
+                    <a:noFill/>
+                    <a:ln>
+                      <a:solidFill>
+                        <a:schemeClr val="tx1"/>
+                      </a:solidFill>
+                    </a:ln>
+                  </pic:spPr>
+                </pic:pic>
+              </a:graphicData>
+            </a:graphic>
+          </wp:inline>
+        </w:drawing>
+      </w:r>
+    </w:p>
+    <w:p>
+      <w:pPr>
+        <w:keepNext w:val="0"/>
+        <w:keepLines w:val="0"/>
+        <w:widowControl/>
+        <w:suppressLineNumbers w:val="0"/>
+        <w:jc w:val="both"/>
+        <w:rPr>
+          <w:rFonts w:hint="default" w:asciiTheme="minorAscii" w:hAnsiTheme="minorAscii" w:eastAsiaTheme="minorEastAsia" w:cstheme="minorBidi"/>
+          <w:sz w:val="24"/>
+          <w:szCs w:val="24"/>
+          <w:lang w:val="es-ES" w:eastAsia="zh-CN" w:bidi="ar-SA"/>
+        </w:rPr>
+      </w:pPr>
+      <w:r>
+        <w:rPr>
+          <w:rFonts w:hint="default" w:asciiTheme="minorAscii" w:hAnsiTheme="minorAscii" w:eastAsiaTheme="minorEastAsia" w:cstheme="minorBidi"/>
+          <w:sz w:val="24"/>
+          <w:szCs w:val="24"/>
+          <w:lang w:val="es-ES" w:eastAsia="zh-CN" w:bidi="ar-SA"/>
+        </w:rPr>
+        <w:t>Se crea la tabla Tel_responsable:</w:t>
+      </w:r>
+    </w:p>
+    <w:p>
+      <w:pPr>
+        <w:keepNext w:val="0"/>
+        <w:keepLines w:val="0"/>
+        <w:widowControl/>
+        <w:numPr>
+          <w:numId w:val="0"/>
+        </w:numPr>
+        <w:suppressLineNumbers w:val="0"/>
+        <w:tabs>
+          <w:tab w:val="left" w:pos="420"/>
+        </w:tabs>
+        <w:spacing w:before="0" w:beforeAutospacing="0" w:after="0" w:afterAutospacing="1"/>
+        <w:jc w:val="both"/>
+      </w:pPr>
+      <w:r>
+        <w:drawing>
+          <wp:inline distT="0" distB="0" distL="114300" distR="114300">
+            <wp:extent cx="5269230" cy="1590675"/>
+            <wp:effectExtent l="0" t="0" r="7620" b="9525"/>
+            <wp:docPr id="8" name="Picture 8"/>
+            <wp:cNvGraphicFramePr>
+              <a:graphicFrameLocks xmlns:a="http://schemas.openxmlformats.org/drawingml/2006/main" noChangeAspect="1"/>
+            </wp:cNvGraphicFramePr>
+            <a:graphic xmlns:a="http://schemas.openxmlformats.org/drawingml/2006/main">
+              <a:graphicData uri="http://schemas.openxmlformats.org/drawingml/2006/picture">
+                <pic:pic xmlns:pic="http://schemas.openxmlformats.org/drawingml/2006/picture">
+                  <pic:nvPicPr>
+                    <pic:cNvPr id="8" name="Picture 8"/>
+                    <pic:cNvPicPr>
+                      <a:picLocks noChangeAspect="1"/>
+                    </pic:cNvPicPr>
+                  </pic:nvPicPr>
+                  <pic:blipFill>
+                    <a:blip r:embed="rId9"/>
+                    <a:stretch>
+                      <a:fillRect/>
+                    </a:stretch>
+                  </pic:blipFill>
+                  <pic:spPr>
+                    <a:xfrm>
+                      <a:off x="0" y="0"/>
+                      <a:ext cx="5269230" cy="1590675"/>
+                    </a:xfrm>
+                    <a:prstGeom prst="rect">
+                      <a:avLst/>
+                    </a:prstGeom>
+                    <a:noFill/>
+                    <a:ln>
+                      <a:solidFill>
+                        <a:schemeClr val="tx1"/>
+                      </a:solidFill>
+                    </a:ln>
+                  </pic:spPr>
+                </pic:pic>
+              </a:graphicData>
+            </a:graphic>
+          </wp:inline>
+        </w:drawing>
+      </w:r>
+    </w:p>
+    <w:p>
+      <w:pPr>
+        <w:keepNext w:val="0"/>
+        <w:keepLines w:val="0"/>
+        <w:widowControl/>
+        <w:numPr>
+          <w:numId w:val="0"/>
+        </w:numPr>
+        <w:suppressLineNumbers w:val="0"/>
+        <w:tabs>
+          <w:tab w:val="left" w:pos="420"/>
+        </w:tabs>
+        <w:spacing w:before="0" w:beforeAutospacing="0" w:after="0" w:afterAutospacing="1"/>
+        <w:jc w:val="both"/>
+      </w:pPr>
+    </w:p>
+    <w:p>
+      <w:pPr>
+        <w:keepNext w:val="0"/>
+        <w:keepLines w:val="0"/>
+        <w:widowControl/>
+        <w:numPr>
+          <w:numId w:val="0"/>
+        </w:numPr>
+        <w:suppressLineNumbers w:val="0"/>
+        <w:tabs>
+          <w:tab w:val="left" w:pos="420"/>
+        </w:tabs>
+        <w:spacing w:before="0" w:beforeAutospacing="0" w:after="0" w:afterAutospacing="1"/>
+        <w:jc w:val="both"/>
+      </w:pPr>
+    </w:p>
+    <w:p>
+      <w:pPr>
+        <w:keepNext w:val="0"/>
+        <w:keepLines w:val="0"/>
+        <w:widowControl/>
+        <w:numPr>
+          <w:ilvl w:val="0"/>
+          <w:numId w:val="0"/>
+        </w:numPr>
+        <w:suppressLineNumbers w:val="0"/>
+        <w:tabs>
+          <w:tab w:val="left" w:pos="420"/>
+        </w:tabs>
+        <w:spacing w:before="0" w:beforeAutospacing="0" w:after="0" w:afterAutospacing="1"/>
+        <w:jc w:val="both"/>
+        <w:rPr>
+          <w:rFonts w:hint="default" w:asciiTheme="minorAscii" w:hAnsiTheme="minorAscii" w:eastAsiaTheme="minorEastAsia" w:cstheme="minorBidi"/>
+          <w:sz w:val="24"/>
+          <w:szCs w:val="24"/>
+          <w:lang w:val="es-ES" w:eastAsia="zh-CN" w:bidi="ar-SA"/>
+        </w:rPr>
+      </w:pPr>
+      <w:r>
+        <w:rPr>
+          <w:rFonts w:hint="default" w:asciiTheme="minorAscii" w:hAnsiTheme="minorAscii" w:eastAsiaTheme="minorEastAsia" w:cstheme="minorBidi"/>
+          <w:sz w:val="24"/>
+          <w:szCs w:val="24"/>
+          <w:lang w:val="es-ES" w:eastAsia="zh-CN" w:bidi="ar-SA"/>
+        </w:rPr>
+        <w:t>Se crea la tabla domiciliario:</w:t>
+      </w:r>
+    </w:p>
+    <w:p>
+      <w:pPr>
+        <w:keepNext w:val="0"/>
+        <w:keepLines w:val="0"/>
+        <w:widowControl/>
+        <w:numPr>
+          <w:ilvl w:val="0"/>
+          <w:numId w:val="0"/>
+        </w:numPr>
+        <w:suppressLineNumbers w:val="0"/>
+        <w:tabs>
+          <w:tab w:val="left" w:pos="420"/>
+        </w:tabs>
+        <w:spacing w:before="0" w:beforeAutospacing="0" w:after="0" w:afterAutospacing="1"/>
+        <w:jc w:val="both"/>
+        <w:rPr>
+          <w:rFonts w:hint="default" w:asciiTheme="minorAscii" w:hAnsiTheme="minorAscii" w:eastAsiaTheme="minorEastAsia" w:cstheme="minorBidi"/>
+          <w:sz w:val="24"/>
+          <w:szCs w:val="24"/>
+          <w:lang w:val="es-ES" w:eastAsia="zh-CN" w:bidi="ar-SA"/>
+        </w:rPr>
+      </w:pPr>
+      <w:r>
+        <w:rPr>
+          <w:rFonts w:hint="default" w:asciiTheme="minorAscii" w:hAnsiTheme="minorAscii" w:eastAsiaTheme="minorEastAsia" w:cstheme="minorBidi"/>
+          <w:sz w:val="24"/>
+          <w:szCs w:val="24"/>
+          <w:lang w:val="es-ES" w:eastAsia="zh-CN" w:bidi="ar-SA"/>
+        </w:rPr>
+        <w:drawing>
+          <wp:inline distT="0" distB="0" distL="114300" distR="114300">
+            <wp:extent cx="5266055" cy="1599565"/>
+            <wp:effectExtent l="9525" t="9525" r="20320" b="10160"/>
+            <wp:docPr id="9" name="Picture 9"/>
+            <wp:cNvGraphicFramePr>
+              <a:graphicFrameLocks xmlns:a="http://schemas.openxmlformats.org/drawingml/2006/main" noChangeAspect="1"/>
+            </wp:cNvGraphicFramePr>
+            <a:graphic xmlns:a="http://schemas.openxmlformats.org/drawingml/2006/main">
+              <a:graphicData uri="http://schemas.openxmlformats.org/drawingml/2006/picture">
+                <pic:pic xmlns:pic="http://schemas.openxmlformats.org/drawingml/2006/picture">
+                  <pic:nvPicPr>
+                    <pic:cNvPr id="9" name="Picture 9"/>
+                    <pic:cNvPicPr>
+                      <a:picLocks noChangeAspect="1"/>
+                    </pic:cNvPicPr>
+                  </pic:nvPicPr>
+                  <pic:blipFill>
+                    <a:blip r:embed="rId10"/>
+                    <a:stretch>
+                      <a:fillRect/>
+                    </a:stretch>
+                  </pic:blipFill>
+                  <pic:spPr>
+                    <a:xfrm>
+                      <a:off x="0" y="0"/>
+                      <a:ext cx="5266055" cy="1599565"/>
+                    </a:xfrm>
+                    <a:prstGeom prst="rect">
+                      <a:avLst/>
+                    </a:prstGeom>
+                    <a:noFill/>
+                    <a:ln>
+                      <a:solidFill>
+                        <a:schemeClr val="tx1"/>
+                      </a:solidFill>
+                    </a:ln>
+                  </pic:spPr>
+                </pic:pic>
+              </a:graphicData>
+            </a:graphic>
+          </wp:inline>
+        </w:drawing>
+      </w:r>
+    </w:p>
+    <w:p>
+      <w:pPr>
+        <w:keepNext w:val="0"/>
+        <w:keepLines w:val="0"/>
+        <w:widowControl/>
+        <w:suppressLineNumbers w:val="0"/>
+        <w:jc w:val="both"/>
+        <w:rPr>
+          <w:rFonts w:hint="default" w:asciiTheme="minorAscii" w:hAnsiTheme="minorAscii" w:eastAsiaTheme="minorEastAsia" w:cstheme="minorBidi"/>
+          <w:sz w:val="24"/>
+          <w:szCs w:val="24"/>
+          <w:lang w:val="es-ES" w:eastAsia="zh-CN" w:bidi="ar-SA"/>
+        </w:rPr>
+      </w:pPr>
+      <w:r>
+        <w:rPr>
+          <w:rFonts w:hint="default" w:asciiTheme="minorAscii" w:hAnsiTheme="minorAscii" w:eastAsiaTheme="minorEastAsia" w:cstheme="minorBidi"/>
+          <w:sz w:val="24"/>
+          <w:szCs w:val="24"/>
+          <w:lang w:val="es-ES" w:eastAsia="zh-CN" w:bidi="ar-SA"/>
+        </w:rPr>
+        <w:t>Se crea la tabla Tel_</w:t>
+      </w:r>
+      <w:r>
+        <w:rPr>
+          <w:rFonts w:hint="default" w:asciiTheme="minorAscii" w:hAnsiTheme="minorAscii" w:cstheme="minorBidi"/>
+          <w:sz w:val="24"/>
+          <w:szCs w:val="24"/>
+          <w:lang w:val="es-ES" w:eastAsia="zh-CN" w:bidi="ar-SA"/>
+        </w:rPr>
+        <w:t>domiciliario</w:t>
+      </w:r>
+      <w:r>
+        <w:rPr>
+          <w:rFonts w:hint="default" w:asciiTheme="minorAscii" w:hAnsiTheme="minorAscii" w:eastAsiaTheme="minorEastAsia" w:cstheme="minorBidi"/>
+          <w:sz w:val="24"/>
+          <w:szCs w:val="24"/>
+          <w:lang w:val="es-ES" w:eastAsia="zh-CN" w:bidi="ar-SA"/>
+        </w:rPr>
+        <w:t>:</w:t>
+      </w:r>
+    </w:p>
+    <w:p>
+      <w:pPr>
+        <w:keepNext w:val="0"/>
+        <w:keepLines w:val="0"/>
+        <w:widowControl/>
+        <w:numPr>
+          <w:ilvl w:val="0"/>
+          <w:numId w:val="0"/>
+        </w:numPr>
+        <w:suppressLineNumbers w:val="0"/>
+        <w:tabs>
+          <w:tab w:val="left" w:pos="420"/>
+        </w:tabs>
+        <w:spacing w:before="0" w:beforeAutospacing="0" w:after="0" w:afterAutospacing="1"/>
+        <w:jc w:val="both"/>
+      </w:pPr>
+      <w:r>
+        <w:drawing>
+          <wp:inline distT="0" distB="0" distL="114300" distR="114300">
+            <wp:extent cx="5273040" cy="1402715"/>
+            <wp:effectExtent l="9525" t="9525" r="13335" b="16510"/>
+            <wp:docPr id="10" name="Picture 10"/>
+            <wp:cNvGraphicFramePr>
+              <a:graphicFrameLocks xmlns:a="http://schemas.openxmlformats.org/drawingml/2006/main" noChangeAspect="1"/>
+            </wp:cNvGraphicFramePr>
+            <a:graphic xmlns:a="http://schemas.openxmlformats.org/drawingml/2006/main">
+              <a:graphicData uri="http://schemas.openxmlformats.org/drawingml/2006/picture">
+                <pic:pic xmlns:pic="http://schemas.openxmlformats.org/drawingml/2006/picture">
+                  <pic:nvPicPr>
+                    <pic:cNvPr id="10" name="Picture 10"/>
+                    <pic:cNvPicPr>
+                      <a:picLocks noChangeAspect="1"/>
+                    </pic:cNvPicPr>
+                  </pic:nvPicPr>
+                  <pic:blipFill>
+                    <a:blip r:embed="rId11"/>
+                    <a:stretch>
+                      <a:fillRect/>
+                    </a:stretch>
+                  </pic:blipFill>
+                  <pic:spPr>
+                    <a:xfrm>
+                      <a:off x="0" y="0"/>
+                      <a:ext cx="5273040" cy="1402715"/>
+                    </a:xfrm>
+                    <a:prstGeom prst="rect">
+                      <a:avLst/>
+                    </a:prstGeom>
+                    <a:noFill/>
+                    <a:ln>
+                      <a:solidFill>
+                        <a:schemeClr val="tx1"/>
+                      </a:solidFill>
+                    </a:ln>
+                  </pic:spPr>
+                </pic:pic>
+              </a:graphicData>
+            </a:graphic>
+          </wp:inline>
+        </w:drawing>
+      </w:r>
+    </w:p>
+    <w:p>
+      <w:pPr>
+        <w:keepNext w:val="0"/>
+        <w:keepLines w:val="0"/>
+        <w:widowControl/>
+        <w:suppressLineNumbers w:val="0"/>
+        <w:jc w:val="both"/>
+      </w:pPr>
+      <w:r>
+        <w:rPr>
+          <w:rFonts w:hint="default" w:asciiTheme="minorAscii" w:hAnsiTheme="minorAscii" w:eastAsiaTheme="minorEastAsia" w:cstheme="minorBidi"/>
+          <w:sz w:val="24"/>
+          <w:szCs w:val="24"/>
+          <w:lang w:val="es-ES" w:eastAsia="zh-CN" w:bidi="ar-SA"/>
+        </w:rPr>
+        <w:t xml:space="preserve">Se crea la tabla </w:t>
+      </w:r>
+      <w:r>
+        <w:rPr>
+          <w:rFonts w:hint="default" w:asciiTheme="minorAscii" w:hAnsiTheme="minorAscii" w:cstheme="minorBidi"/>
+          <w:sz w:val="24"/>
+          <w:szCs w:val="24"/>
+          <w:lang w:val="es-ES" w:eastAsia="zh-CN" w:bidi="ar-SA"/>
+        </w:rPr>
+        <w:t>Furgoneta</w:t>
+      </w:r>
+      <w:r>
+        <w:rPr>
+          <w:rFonts w:hint="default" w:asciiTheme="minorAscii" w:hAnsiTheme="minorAscii" w:eastAsiaTheme="minorEastAsia" w:cstheme="minorBidi"/>
+          <w:sz w:val="24"/>
+          <w:szCs w:val="24"/>
+          <w:lang w:val="es-ES" w:eastAsia="zh-CN" w:bidi="ar-SA"/>
+        </w:rPr>
+        <w:t>:</w:t>
+      </w:r>
+    </w:p>
+    <w:p>
+      <w:pPr>
+        <w:keepNext w:val="0"/>
+        <w:keepLines w:val="0"/>
+        <w:widowControl/>
+        <w:numPr>
+          <w:ilvl w:val="0"/>
+          <w:numId w:val="0"/>
+        </w:numPr>
+        <w:suppressLineNumbers w:val="0"/>
+        <w:tabs>
+          <w:tab w:val="left" w:pos="420"/>
+        </w:tabs>
+        <w:spacing w:before="0" w:beforeAutospacing="0" w:after="0" w:afterAutospacing="1"/>
+        <w:jc w:val="both"/>
+      </w:pPr>
+      <w:r>
+        <w:drawing>
+          <wp:inline distT="0" distB="0" distL="114300" distR="114300">
+            <wp:extent cx="5268595" cy="1554480"/>
+            <wp:effectExtent l="9525" t="9525" r="17780" b="17145"/>
+            <wp:docPr id="11" name="Picture 11"/>
+            <wp:cNvGraphicFramePr>
+              <a:graphicFrameLocks xmlns:a="http://schemas.openxmlformats.org/drawingml/2006/main" noChangeAspect="1"/>
+            </wp:cNvGraphicFramePr>
+            <a:graphic xmlns:a="http://schemas.openxmlformats.org/drawingml/2006/main">
+              <a:graphicData uri="http://schemas.openxmlformats.org/drawingml/2006/picture">
+                <pic:pic xmlns:pic="http://schemas.openxmlformats.org/drawingml/2006/picture">
+                  <pic:nvPicPr>
+                    <pic:cNvPr id="11" name="Picture 11"/>
+                    <pic:cNvPicPr>
+                      <a:picLocks noChangeAspect="1"/>
+                    </pic:cNvPicPr>
+                  </pic:nvPicPr>
+                  <pic:blipFill>
+                    <a:blip r:embed="rId12"/>
+                    <a:stretch>
+                      <a:fillRect/>
+                    </a:stretch>
+                  </pic:blipFill>
+                  <pic:spPr>
+                    <a:xfrm>
+                      <a:off x="0" y="0"/>
+                      <a:ext cx="5268595" cy="1554480"/>
+                    </a:xfrm>
+                    <a:prstGeom prst="rect">
+                      <a:avLst/>
+                    </a:prstGeom>
+                    <a:noFill/>
+                    <a:ln>
+                      <a:solidFill>
+                        <a:schemeClr val="tx1"/>
+                      </a:solidFill>
+                    </a:ln>
+                  </pic:spPr>
+                </pic:pic>
+              </a:graphicData>
+            </a:graphic>
+          </wp:inline>
+        </w:drawing>
+      </w:r>
+    </w:p>
+    <w:p>
+      <w:pPr>
+        <w:keepNext w:val="0"/>
+        <w:keepLines w:val="0"/>
+        <w:widowControl/>
+        <w:suppressLineNumbers w:val="0"/>
+        <w:jc w:val="both"/>
+      </w:pPr>
+      <w:r>
+        <w:rPr>
+          <w:rFonts w:hint="default" w:asciiTheme="minorAscii" w:hAnsiTheme="minorAscii" w:eastAsiaTheme="minorEastAsia" w:cstheme="minorBidi"/>
+          <w:sz w:val="24"/>
+          <w:szCs w:val="24"/>
+          <w:lang w:val="es-ES" w:eastAsia="zh-CN" w:bidi="ar-SA"/>
+        </w:rPr>
+        <w:t>Se crea la tabla</w:t>
+      </w:r>
+      <w:r>
+        <w:rPr>
+          <w:rFonts w:hint="default" w:asciiTheme="minorAscii" w:hAnsiTheme="minorAscii" w:cstheme="minorBidi"/>
+          <w:sz w:val="24"/>
+          <w:szCs w:val="24"/>
+          <w:lang w:val="es-ES" w:eastAsia="zh-CN" w:bidi="ar-SA"/>
+        </w:rPr>
+        <w:t xml:space="preserve"> Cliente</w:t>
+      </w:r>
+      <w:r>
+        <w:rPr>
+          <w:rFonts w:hint="default" w:asciiTheme="minorAscii" w:hAnsiTheme="minorAscii" w:eastAsiaTheme="minorEastAsia" w:cstheme="minorBidi"/>
+          <w:sz w:val="24"/>
+          <w:szCs w:val="24"/>
+          <w:lang w:val="es-ES" w:eastAsia="zh-CN" w:bidi="ar-SA"/>
+        </w:rPr>
+        <w:t>:</w:t>
+      </w:r>
+    </w:p>
+    <w:p>
+      <w:pPr>
+        <w:keepNext w:val="0"/>
+        <w:keepLines w:val="0"/>
+        <w:widowControl/>
+        <w:numPr>
+          <w:ilvl w:val="0"/>
+          <w:numId w:val="0"/>
+        </w:numPr>
+        <w:suppressLineNumbers w:val="0"/>
+        <w:tabs>
+          <w:tab w:val="left" w:pos="420"/>
+        </w:tabs>
+        <w:spacing w:before="0" w:beforeAutospacing="0" w:after="0" w:afterAutospacing="1"/>
+        <w:jc w:val="both"/>
+      </w:pPr>
+      <w:r>
+        <w:drawing>
+          <wp:inline distT="0" distB="0" distL="114300" distR="114300">
+            <wp:extent cx="5266055" cy="2073275"/>
+            <wp:effectExtent l="9525" t="9525" r="20320" b="12700"/>
+            <wp:docPr id="12" name="Picture 12"/>
+            <wp:cNvGraphicFramePr>
+              <a:graphicFrameLocks xmlns:a="http://schemas.openxmlformats.org/drawingml/2006/main" noChangeAspect="1"/>
+            </wp:cNvGraphicFramePr>
+            <a:graphic xmlns:a="http://schemas.openxmlformats.org/drawingml/2006/main">
+              <a:graphicData uri="http://schemas.openxmlformats.org/drawingml/2006/picture">
+                <pic:pic xmlns:pic="http://schemas.openxmlformats.org/drawingml/2006/picture">
+                  <pic:nvPicPr>
+                    <pic:cNvPr id="12" name="Picture 12"/>
+                    <pic:cNvPicPr>
+                      <a:picLocks noChangeAspect="1"/>
+                    </pic:cNvPicPr>
+                  </pic:nvPicPr>
+                  <pic:blipFill>
+                    <a:blip r:embed="rId13"/>
+                    <a:stretch>
+                      <a:fillRect/>
+                    </a:stretch>
+                  </pic:blipFill>
+                  <pic:spPr>
+                    <a:xfrm>
+                      <a:off x="0" y="0"/>
+                      <a:ext cx="5266055" cy="2073275"/>
+                    </a:xfrm>
+                    <a:prstGeom prst="rect">
+                      <a:avLst/>
+                    </a:prstGeom>
+                    <a:noFill/>
+                    <a:ln>
+                      <a:solidFill>
+                        <a:schemeClr val="tx1"/>
+                      </a:solidFill>
+                    </a:ln>
+                  </pic:spPr>
+                </pic:pic>
+              </a:graphicData>
+            </a:graphic>
+          </wp:inline>
+        </w:drawing>
+      </w:r>
+    </w:p>
+    <w:p>
+      <w:pPr>
+        <w:keepNext w:val="0"/>
+        <w:keepLines w:val="0"/>
+        <w:widowControl/>
+        <w:numPr>
+          <w:ilvl w:val="0"/>
+          <w:numId w:val="0"/>
+        </w:numPr>
+        <w:suppressLineNumbers w:val="0"/>
+        <w:tabs>
+          <w:tab w:val="left" w:pos="420"/>
+        </w:tabs>
+        <w:spacing w:before="0" w:beforeAutospacing="0" w:after="0" w:afterAutospacing="1"/>
+        <w:jc w:val="both"/>
+      </w:pPr>
+    </w:p>
+    <w:p>
+      <w:pPr>
+        <w:keepNext w:val="0"/>
+        <w:keepLines w:val="0"/>
+        <w:widowControl/>
+        <w:numPr>
+          <w:ilvl w:val="0"/>
+          <w:numId w:val="0"/>
+        </w:numPr>
+        <w:suppressLineNumbers w:val="0"/>
+        <w:tabs>
+          <w:tab w:val="left" w:pos="420"/>
+        </w:tabs>
+        <w:spacing w:before="0" w:beforeAutospacing="0" w:after="0" w:afterAutospacing="1"/>
+        <w:jc w:val="both"/>
+      </w:pPr>
+    </w:p>
+    <w:p>
+      <w:pPr>
+        <w:keepNext w:val="0"/>
+        <w:keepLines w:val="0"/>
+        <w:widowControl/>
+        <w:suppressLineNumbers w:val="0"/>
+        <w:jc w:val="both"/>
+      </w:pPr>
+      <w:r>
+        <w:rPr>
+          <w:rFonts w:hint="default" w:asciiTheme="minorAscii" w:hAnsiTheme="minorAscii" w:eastAsiaTheme="minorEastAsia" w:cstheme="minorBidi"/>
+          <w:sz w:val="24"/>
+          <w:szCs w:val="24"/>
+          <w:lang w:val="es-ES" w:eastAsia="zh-CN" w:bidi="ar-SA"/>
+        </w:rPr>
+        <w:t xml:space="preserve">Se crea la tabla </w:t>
+      </w:r>
+      <w:r>
+        <w:rPr>
+          <w:rFonts w:hint="default" w:asciiTheme="minorAscii" w:hAnsiTheme="minorAscii" w:cstheme="minorBidi"/>
+          <w:sz w:val="24"/>
+          <w:szCs w:val="24"/>
+          <w:lang w:val="es-ES" w:eastAsia="zh-CN" w:bidi="ar-SA"/>
+        </w:rPr>
+        <w:t>Zona</w:t>
+      </w:r>
+      <w:r>
+        <w:rPr>
+          <w:rFonts w:hint="default" w:asciiTheme="minorAscii" w:hAnsiTheme="minorAscii" w:eastAsiaTheme="minorEastAsia" w:cstheme="minorBidi"/>
+          <w:sz w:val="24"/>
+          <w:szCs w:val="24"/>
+          <w:lang w:val="es-ES" w:eastAsia="zh-CN" w:bidi="ar-SA"/>
+        </w:rPr>
+        <w:t>:</w:t>
+      </w:r>
+    </w:p>
+    <w:p>
+      <w:pPr>
+        <w:keepNext w:val="0"/>
+        <w:keepLines w:val="0"/>
+        <w:widowControl/>
+        <w:numPr>
+          <w:ilvl w:val="0"/>
+          <w:numId w:val="0"/>
+        </w:numPr>
+        <w:suppressLineNumbers w:val="0"/>
+        <w:tabs>
+          <w:tab w:val="left" w:pos="420"/>
+        </w:tabs>
+        <w:spacing w:before="0" w:beforeAutospacing="0" w:after="0" w:afterAutospacing="1"/>
+        <w:jc w:val="both"/>
+      </w:pPr>
+      <w:r>
+        <w:drawing>
+          <wp:inline distT="0" distB="0" distL="114300" distR="114300">
+            <wp:extent cx="5271135" cy="778510"/>
+            <wp:effectExtent l="9525" t="9525" r="15240" b="12065"/>
+            <wp:docPr id="13" name="Picture 13"/>
+            <wp:cNvGraphicFramePr>
+              <a:graphicFrameLocks xmlns:a="http://schemas.openxmlformats.org/drawingml/2006/main" noChangeAspect="1"/>
+            </wp:cNvGraphicFramePr>
+            <a:graphic xmlns:a="http://schemas.openxmlformats.org/drawingml/2006/main">
+              <a:graphicData uri="http://schemas.openxmlformats.org/drawingml/2006/picture">
+                <pic:pic xmlns:pic="http://schemas.openxmlformats.org/drawingml/2006/picture">
+                  <pic:nvPicPr>
+                    <pic:cNvPr id="13" name="Picture 13"/>
+                    <pic:cNvPicPr>
+                      <a:picLocks noChangeAspect="1"/>
+                    </pic:cNvPicPr>
+                  </pic:nvPicPr>
+                  <pic:blipFill>
+                    <a:blip r:embed="rId14"/>
+                    <a:stretch>
+                      <a:fillRect/>
+                    </a:stretch>
+                  </pic:blipFill>
+                  <pic:spPr>
+                    <a:xfrm>
+                      <a:off x="0" y="0"/>
+                      <a:ext cx="5271135" cy="778510"/>
+                    </a:xfrm>
+                    <a:prstGeom prst="rect">
+                      <a:avLst/>
+                    </a:prstGeom>
+                    <a:noFill/>
+                    <a:ln>
+                      <a:solidFill>
+                        <a:schemeClr val="tx1"/>
+                      </a:solidFill>
+                    </a:ln>
+                  </pic:spPr>
+                </pic:pic>
+              </a:graphicData>
+            </a:graphic>
+          </wp:inline>
+        </w:drawing>
+      </w:r>
+    </w:p>
+    <w:p>
+      <w:pPr>
+        <w:keepNext w:val="0"/>
+        <w:keepLines w:val="0"/>
+        <w:widowControl/>
+        <w:suppressLineNumbers w:val="0"/>
+        <w:jc w:val="both"/>
+      </w:pPr>
+      <w:r>
+        <w:rPr>
+          <w:rFonts w:hint="default" w:asciiTheme="minorAscii" w:hAnsiTheme="minorAscii" w:eastAsiaTheme="minorEastAsia" w:cstheme="minorBidi"/>
+          <w:sz w:val="24"/>
+          <w:szCs w:val="24"/>
+          <w:lang w:val="es-ES" w:eastAsia="zh-CN" w:bidi="ar-SA"/>
+        </w:rPr>
+        <w:t xml:space="preserve">Se crea la tabla </w:t>
+      </w:r>
+      <w:r>
+        <w:rPr>
+          <w:rFonts w:hint="default" w:asciiTheme="minorAscii" w:hAnsiTheme="minorAscii" w:cstheme="minorBidi"/>
+          <w:sz w:val="24"/>
+          <w:szCs w:val="24"/>
+          <w:lang w:val="es-ES" w:eastAsia="zh-CN" w:bidi="ar-SA"/>
+        </w:rPr>
+        <w:t>Factura</w:t>
+      </w:r>
+      <w:r>
+        <w:rPr>
+          <w:rFonts w:hint="default" w:asciiTheme="minorAscii" w:hAnsiTheme="minorAscii" w:eastAsiaTheme="minorEastAsia" w:cstheme="minorBidi"/>
+          <w:sz w:val="24"/>
+          <w:szCs w:val="24"/>
+          <w:lang w:val="es-ES" w:eastAsia="zh-CN" w:bidi="ar-SA"/>
+        </w:rPr>
+        <w:t>:</w:t>
+      </w:r>
+    </w:p>
+    <w:p>
+      <w:pPr>
+        <w:keepNext w:val="0"/>
+        <w:keepLines w:val="0"/>
+        <w:widowControl/>
+        <w:numPr>
+          <w:ilvl w:val="0"/>
+          <w:numId w:val="0"/>
+        </w:numPr>
+        <w:suppressLineNumbers w:val="0"/>
+        <w:tabs>
+          <w:tab w:val="left" w:pos="420"/>
+        </w:tabs>
+        <w:spacing w:before="0" w:beforeAutospacing="0" w:after="0" w:afterAutospacing="1"/>
+        <w:jc w:val="both"/>
+      </w:pPr>
+      <w:r>
+        <w:drawing>
+          <wp:inline distT="0" distB="0" distL="114300" distR="114300">
+            <wp:extent cx="5267325" cy="1162050"/>
+            <wp:effectExtent l="9525" t="9525" r="19050" b="9525"/>
+            <wp:docPr id="14" name="Picture 14"/>
+            <wp:cNvGraphicFramePr>
+              <a:graphicFrameLocks xmlns:a="http://schemas.openxmlformats.org/drawingml/2006/main" noChangeAspect="1"/>
+            </wp:cNvGraphicFramePr>
+            <a:graphic xmlns:a="http://schemas.openxmlformats.org/drawingml/2006/main">
+              <a:graphicData uri="http://schemas.openxmlformats.org/drawingml/2006/picture">
+                <pic:pic xmlns:pic="http://schemas.openxmlformats.org/drawingml/2006/picture">
+                  <pic:nvPicPr>
+                    <pic:cNvPr id="14" name="Picture 14"/>
+                    <pic:cNvPicPr>
+                      <a:picLocks noChangeAspect="1"/>
+                    </pic:cNvPicPr>
+                  </pic:nvPicPr>
+                  <pic:blipFill>
+                    <a:blip r:embed="rId15"/>
+                    <a:stretch>
+                      <a:fillRect/>
+                    </a:stretch>
+                  </pic:blipFill>
+                  <pic:spPr>
+                    <a:xfrm>
+                      <a:off x="0" y="0"/>
+                      <a:ext cx="5267325" cy="1162050"/>
+                    </a:xfrm>
+                    <a:prstGeom prst="rect">
+                      <a:avLst/>
+                    </a:prstGeom>
+                    <a:noFill/>
+                    <a:ln>
+                      <a:solidFill>
+                        <a:schemeClr val="tx1"/>
+                      </a:solidFill>
+                    </a:ln>
+                  </pic:spPr>
+                </pic:pic>
+              </a:graphicData>
+            </a:graphic>
+          </wp:inline>
+        </w:drawing>
+      </w:r>
+    </w:p>
+    <w:p>
+      <w:pPr>
+        <w:keepNext w:val="0"/>
+        <w:keepLines w:val="0"/>
+        <w:widowControl/>
+        <w:suppressLineNumbers w:val="0"/>
+        <w:jc w:val="both"/>
+      </w:pPr>
+      <w:r>
+        <w:rPr>
+          <w:rFonts w:hint="default" w:asciiTheme="minorAscii" w:hAnsiTheme="minorAscii" w:eastAsiaTheme="minorEastAsia" w:cstheme="minorBidi"/>
+          <w:sz w:val="24"/>
+          <w:szCs w:val="24"/>
+          <w:lang w:val="es-ES" w:eastAsia="zh-CN" w:bidi="ar-SA"/>
+        </w:rPr>
+        <w:t xml:space="preserve">Se crea la tabla </w:t>
+      </w:r>
+      <w:r>
+        <w:rPr>
+          <w:rFonts w:hint="default" w:asciiTheme="minorAscii" w:hAnsiTheme="minorAscii" w:cstheme="minorBidi"/>
+          <w:sz w:val="24"/>
+          <w:szCs w:val="24"/>
+          <w:lang w:val="es-ES" w:eastAsia="zh-CN" w:bidi="ar-SA"/>
+        </w:rPr>
+        <w:t>Pedido</w:t>
+      </w:r>
+      <w:r>
+        <w:rPr>
+          <w:rFonts w:hint="default" w:asciiTheme="minorAscii" w:hAnsiTheme="minorAscii" w:eastAsiaTheme="minorEastAsia" w:cstheme="minorBidi"/>
+          <w:sz w:val="24"/>
+          <w:szCs w:val="24"/>
+          <w:lang w:val="es-ES" w:eastAsia="zh-CN" w:bidi="ar-SA"/>
+        </w:rPr>
+        <w:t>:</w:t>
+      </w:r>
+    </w:p>
+    <w:p>
+      <w:pPr>
+        <w:keepNext w:val="0"/>
+        <w:keepLines w:val="0"/>
+        <w:widowControl/>
+        <w:numPr>
+          <w:ilvl w:val="0"/>
+          <w:numId w:val="0"/>
+        </w:numPr>
+        <w:suppressLineNumbers w:val="0"/>
+        <w:tabs>
+          <w:tab w:val="left" w:pos="420"/>
+        </w:tabs>
+        <w:spacing w:before="0" w:beforeAutospacing="0" w:after="0" w:afterAutospacing="1"/>
+        <w:jc w:val="both"/>
+      </w:pPr>
+      <w:r>
+        <w:drawing>
+          <wp:inline distT="0" distB="0" distL="114300" distR="114300">
+            <wp:extent cx="5269230" cy="2637790"/>
+            <wp:effectExtent l="9525" t="9525" r="17145" b="19685"/>
+            <wp:docPr id="15" name="Picture 15"/>
+            <wp:cNvGraphicFramePr>
+              <a:graphicFrameLocks xmlns:a="http://schemas.openxmlformats.org/drawingml/2006/main" noChangeAspect="1"/>
+            </wp:cNvGraphicFramePr>
+            <a:graphic xmlns:a="http://schemas.openxmlformats.org/drawingml/2006/main">
+              <a:graphicData uri="http://schemas.openxmlformats.org/drawingml/2006/picture">
+                <pic:pic xmlns:pic="http://schemas.openxmlformats.org/drawingml/2006/picture">
+                  <pic:nvPicPr>
+                    <pic:cNvPr id="15" name="Picture 15"/>
+                    <pic:cNvPicPr>
+                      <a:picLocks noChangeAspect="1"/>
+                    </pic:cNvPicPr>
+                  </pic:nvPicPr>
+                  <pic:blipFill>
+                    <a:blip r:embed="rId16"/>
+                    <a:stretch>
+                      <a:fillRect/>
+                    </a:stretch>
+                  </pic:blipFill>
+                  <pic:spPr>
+                    <a:xfrm>
+                      <a:off x="0" y="0"/>
+                      <a:ext cx="5269230" cy="2637790"/>
+                    </a:xfrm>
+                    <a:prstGeom prst="rect">
+                      <a:avLst/>
+                    </a:prstGeom>
+                    <a:noFill/>
+                    <a:ln>
+                      <a:solidFill>
+                        <a:schemeClr val="tx1"/>
+                      </a:solidFill>
+                    </a:ln>
+                  </pic:spPr>
+                </pic:pic>
+              </a:graphicData>
+            </a:graphic>
+          </wp:inline>
+        </w:drawing>
+      </w:r>
+    </w:p>
+    <w:p>
+      <w:pPr>
+        <w:keepNext w:val="0"/>
+        <w:keepLines w:val="0"/>
+        <w:widowControl/>
+        <w:numPr>
+          <w:ilvl w:val="0"/>
+          <w:numId w:val="0"/>
+        </w:numPr>
+        <w:suppressLineNumbers w:val="0"/>
+        <w:tabs>
+          <w:tab w:val="left" w:pos="420"/>
+        </w:tabs>
+        <w:spacing w:before="0" w:beforeAutospacing="0" w:after="0" w:afterAutospacing="1"/>
+        <w:jc w:val="both"/>
+      </w:pPr>
+    </w:p>
+    <w:p>
+      <w:pPr>
+        <w:keepNext w:val="0"/>
+        <w:keepLines w:val="0"/>
+        <w:widowControl/>
+        <w:suppressLineNumbers w:val="0"/>
+        <w:jc w:val="both"/>
+        <w:rPr>
+          <w:rFonts w:hint="default" w:asciiTheme="minorAscii" w:hAnsiTheme="minorAscii" w:eastAsiaTheme="minorEastAsia" w:cstheme="minorBidi"/>
+          <w:sz w:val="24"/>
+          <w:szCs w:val="24"/>
+          <w:lang w:val="es-ES" w:eastAsia="zh-CN" w:bidi="ar-SA"/>
+        </w:rPr>
+      </w:pPr>
+      <w:r>
+        <w:rPr>
+          <w:rFonts w:hint="default" w:asciiTheme="minorAscii" w:hAnsiTheme="minorAscii" w:eastAsiaTheme="minorEastAsia" w:cstheme="minorBidi"/>
+          <w:sz w:val="24"/>
+          <w:szCs w:val="24"/>
+          <w:lang w:val="es-ES" w:eastAsia="zh-CN" w:bidi="ar-SA"/>
+        </w:rPr>
+        <w:t xml:space="preserve">Se crea la tabla </w:t>
+      </w:r>
+      <w:r>
+        <w:rPr>
+          <w:rFonts w:hint="default" w:asciiTheme="minorAscii" w:hAnsiTheme="minorAscii" w:cstheme="minorBidi"/>
+          <w:sz w:val="24"/>
+          <w:szCs w:val="24"/>
+          <w:lang w:val="es-ES" w:eastAsia="zh-CN" w:bidi="ar-SA"/>
+        </w:rPr>
+        <w:t>Cesta</w:t>
+      </w:r>
+      <w:r>
+        <w:rPr>
+          <w:rFonts w:hint="default" w:asciiTheme="minorAscii" w:hAnsiTheme="minorAscii" w:eastAsiaTheme="minorEastAsia" w:cstheme="minorBidi"/>
+          <w:sz w:val="24"/>
+          <w:szCs w:val="24"/>
+          <w:lang w:val="es-ES" w:eastAsia="zh-CN" w:bidi="ar-SA"/>
+        </w:rPr>
+        <w:t>:</w:t>
+      </w:r>
+    </w:p>
+    <w:p>
+      <w:pPr>
+        <w:keepNext w:val="0"/>
+        <w:keepLines w:val="0"/>
+        <w:widowControl/>
+        <w:numPr>
+          <w:ilvl w:val="0"/>
+          <w:numId w:val="0"/>
+        </w:numPr>
+        <w:suppressLineNumbers w:val="0"/>
+        <w:tabs>
+          <w:tab w:val="left" w:pos="420"/>
+        </w:tabs>
+        <w:spacing w:before="0" w:beforeAutospacing="0" w:after="0" w:afterAutospacing="1"/>
+        <w:jc w:val="both"/>
+      </w:pPr>
+      <w:r>
+        <w:drawing>
+          <wp:inline distT="0" distB="0" distL="114300" distR="114300">
+            <wp:extent cx="5266055" cy="1884045"/>
+            <wp:effectExtent l="9525" t="9525" r="20320" b="11430"/>
+            <wp:docPr id="16" name="Picture 16"/>
+            <wp:cNvGraphicFramePr>
+              <a:graphicFrameLocks xmlns:a="http://schemas.openxmlformats.org/drawingml/2006/main" noChangeAspect="1"/>
+            </wp:cNvGraphicFramePr>
+            <a:graphic xmlns:a="http://schemas.openxmlformats.org/drawingml/2006/main">
+              <a:graphicData uri="http://schemas.openxmlformats.org/drawingml/2006/picture">
+                <pic:pic xmlns:pic="http://schemas.openxmlformats.org/drawingml/2006/picture">
+                  <pic:nvPicPr>
+                    <pic:cNvPr id="16" name="Picture 16"/>
+                    <pic:cNvPicPr>
+                      <a:picLocks noChangeAspect="1"/>
+                    </pic:cNvPicPr>
+                  </pic:nvPicPr>
+                  <pic:blipFill>
+                    <a:blip r:embed="rId17"/>
+                    <a:stretch>
+                      <a:fillRect/>
+                    </a:stretch>
+                  </pic:blipFill>
+                  <pic:spPr>
+                    <a:xfrm>
+                      <a:off x="0" y="0"/>
+                      <a:ext cx="5266055" cy="1884045"/>
+                    </a:xfrm>
+                    <a:prstGeom prst="rect">
+                      <a:avLst/>
+                    </a:prstGeom>
+                    <a:noFill/>
+                    <a:ln>
+                      <a:solidFill>
+                        <a:schemeClr val="tx1"/>
+                      </a:solidFill>
+                    </a:ln>
+                  </pic:spPr>
+                </pic:pic>
+              </a:graphicData>
+            </a:graphic>
+          </wp:inline>
+        </w:drawing>
+      </w:r>
+    </w:p>
+    <w:p>
+      <w:pPr>
+        <w:keepNext w:val="0"/>
+        <w:keepLines w:val="0"/>
+        <w:widowControl/>
+        <w:numPr>
+          <w:ilvl w:val="0"/>
+          <w:numId w:val="0"/>
+        </w:numPr>
+        <w:suppressLineNumbers w:val="0"/>
+        <w:tabs>
+          <w:tab w:val="left" w:pos="420"/>
+        </w:tabs>
+        <w:spacing w:before="0" w:beforeAutospacing="0" w:after="0" w:afterAutospacing="1"/>
+        <w:jc w:val="both"/>
+      </w:pPr>
+    </w:p>
+    <w:p>
+      <w:pPr>
+        <w:keepNext w:val="0"/>
+        <w:keepLines w:val="0"/>
+        <w:widowControl/>
+        <w:numPr>
+          <w:ilvl w:val="0"/>
+          <w:numId w:val="0"/>
+        </w:numPr>
+        <w:suppressLineNumbers w:val="0"/>
+        <w:tabs>
+          <w:tab w:val="left" w:pos="420"/>
+        </w:tabs>
+        <w:spacing w:before="0" w:beforeAutospacing="0" w:after="0" w:afterAutospacing="1"/>
+        <w:jc w:val="both"/>
+      </w:pPr>
+    </w:p>
+    <w:p>
+      <w:pPr>
+        <w:keepNext w:val="0"/>
+        <w:keepLines w:val="0"/>
+        <w:widowControl/>
+        <w:suppressLineNumbers w:val="0"/>
+        <w:jc w:val="both"/>
+      </w:pPr>
+      <w:r>
+        <w:rPr>
+          <w:rFonts w:hint="default" w:asciiTheme="minorAscii" w:hAnsiTheme="minorAscii" w:eastAsiaTheme="minorEastAsia" w:cstheme="minorBidi"/>
+          <w:sz w:val="24"/>
+          <w:szCs w:val="24"/>
+          <w:lang w:val="es-ES" w:eastAsia="zh-CN" w:bidi="ar-SA"/>
+        </w:rPr>
+        <w:t xml:space="preserve">Se crea la tabla </w:t>
+      </w:r>
+      <w:r>
+        <w:rPr>
+          <w:rFonts w:hint="default" w:asciiTheme="minorAscii" w:hAnsiTheme="minorAscii" w:cstheme="minorBidi"/>
+          <w:sz w:val="24"/>
+          <w:szCs w:val="24"/>
+          <w:lang w:val="es-ES" w:eastAsia="zh-CN" w:bidi="ar-SA"/>
+        </w:rPr>
+        <w:t>Categoria</w:t>
+      </w:r>
+      <w:r>
+        <w:rPr>
+          <w:rFonts w:hint="default" w:asciiTheme="minorAscii" w:hAnsiTheme="minorAscii" w:eastAsiaTheme="minorEastAsia" w:cstheme="minorBidi"/>
+          <w:sz w:val="24"/>
+          <w:szCs w:val="24"/>
+          <w:lang w:val="es-ES" w:eastAsia="zh-CN" w:bidi="ar-SA"/>
+        </w:rPr>
+        <w:t>:</w:t>
+      </w:r>
+    </w:p>
+    <w:p>
+      <w:pPr>
+        <w:keepNext w:val="0"/>
+        <w:keepLines w:val="0"/>
+        <w:widowControl/>
+        <w:numPr>
+          <w:ilvl w:val="0"/>
+          <w:numId w:val="0"/>
+        </w:numPr>
+        <w:suppressLineNumbers w:val="0"/>
+        <w:tabs>
+          <w:tab w:val="left" w:pos="420"/>
+        </w:tabs>
+        <w:spacing w:before="0" w:beforeAutospacing="0" w:after="0" w:afterAutospacing="1"/>
+        <w:jc w:val="both"/>
+      </w:pPr>
+      <w:r>
+        <w:drawing>
+          <wp:inline distT="0" distB="0" distL="114300" distR="114300">
+            <wp:extent cx="5266690" cy="1068705"/>
+            <wp:effectExtent l="9525" t="9525" r="19685" b="26670"/>
+            <wp:docPr id="17" name="Picture 17"/>
+            <wp:cNvGraphicFramePr>
+              <a:graphicFrameLocks xmlns:a="http://schemas.openxmlformats.org/drawingml/2006/main" noChangeAspect="1"/>
+            </wp:cNvGraphicFramePr>
+            <a:graphic xmlns:a="http://schemas.openxmlformats.org/drawingml/2006/main">
+              <a:graphicData uri="http://schemas.openxmlformats.org/drawingml/2006/picture">
+                <pic:pic xmlns:pic="http://schemas.openxmlformats.org/drawingml/2006/picture">
+                  <pic:nvPicPr>
+                    <pic:cNvPr id="17" name="Picture 17"/>
+                    <pic:cNvPicPr>
+                      <a:picLocks noChangeAspect="1"/>
+                    </pic:cNvPicPr>
+                  </pic:nvPicPr>
+                  <pic:blipFill>
+                    <a:blip r:embed="rId18"/>
+                    <a:stretch>
+                      <a:fillRect/>
+                    </a:stretch>
+                  </pic:blipFill>
+                  <pic:spPr>
+                    <a:xfrm>
+                      <a:off x="0" y="0"/>
+                      <a:ext cx="5266690" cy="1068705"/>
+                    </a:xfrm>
+                    <a:prstGeom prst="rect">
+                      <a:avLst/>
+                    </a:prstGeom>
+                    <a:noFill/>
+                    <a:ln>
+                      <a:solidFill>
+                        <a:schemeClr val="tx1"/>
+                      </a:solidFill>
+                    </a:ln>
+                  </pic:spPr>
+                </pic:pic>
+              </a:graphicData>
+            </a:graphic>
+          </wp:inline>
+        </w:drawing>
+      </w:r>
+    </w:p>
+    <w:p>
+      <w:pPr>
+        <w:keepNext w:val="0"/>
+        <w:keepLines w:val="0"/>
+        <w:widowControl/>
+        <w:suppressLineNumbers w:val="0"/>
+        <w:jc w:val="both"/>
+      </w:pPr>
+      <w:r>
+        <w:rPr>
+          <w:rFonts w:hint="default" w:asciiTheme="minorAscii" w:hAnsiTheme="minorAscii" w:eastAsiaTheme="minorEastAsia" w:cstheme="minorBidi"/>
+          <w:sz w:val="24"/>
+          <w:szCs w:val="24"/>
+          <w:lang w:val="es-ES" w:eastAsia="zh-CN" w:bidi="ar-SA"/>
+        </w:rPr>
+        <w:t xml:space="preserve">Se crea la tabla </w:t>
+      </w:r>
+      <w:r>
+        <w:rPr>
+          <w:rFonts w:hint="default" w:asciiTheme="minorAscii" w:hAnsiTheme="minorAscii" w:cstheme="minorBidi"/>
+          <w:sz w:val="24"/>
+          <w:szCs w:val="24"/>
+          <w:lang w:val="es-ES" w:eastAsia="zh-CN" w:bidi="ar-SA"/>
+        </w:rPr>
+        <w:t>Producto</w:t>
+      </w:r>
+      <w:r>
+        <w:rPr>
+          <w:rFonts w:hint="default" w:asciiTheme="minorAscii" w:hAnsiTheme="minorAscii" w:eastAsiaTheme="minorEastAsia" w:cstheme="minorBidi"/>
+          <w:sz w:val="24"/>
+          <w:szCs w:val="24"/>
+          <w:lang w:val="es-ES" w:eastAsia="zh-CN" w:bidi="ar-SA"/>
+        </w:rPr>
+        <w:t>:</w:t>
+      </w:r>
+    </w:p>
+    <w:p>
+      <w:pPr>
+        <w:keepNext w:val="0"/>
+        <w:keepLines w:val="0"/>
+        <w:widowControl/>
+        <w:numPr>
+          <w:ilvl w:val="0"/>
+          <w:numId w:val="0"/>
+        </w:numPr>
+        <w:suppressLineNumbers w:val="0"/>
+        <w:tabs>
+          <w:tab w:val="left" w:pos="420"/>
+        </w:tabs>
+        <w:spacing w:before="0" w:beforeAutospacing="0" w:after="0" w:afterAutospacing="1"/>
+        <w:jc w:val="both"/>
+      </w:pPr>
+      <w:r>
+        <w:drawing>
+          <wp:inline distT="0" distB="0" distL="114300" distR="114300">
+            <wp:extent cx="5267325" cy="2120265"/>
+            <wp:effectExtent l="9525" t="9525" r="19050" b="22860"/>
+            <wp:docPr id="18" name="Picture 18"/>
+            <wp:cNvGraphicFramePr>
+              <a:graphicFrameLocks xmlns:a="http://schemas.openxmlformats.org/drawingml/2006/main" noChangeAspect="1"/>
+            </wp:cNvGraphicFramePr>
+            <a:graphic xmlns:a="http://schemas.openxmlformats.org/drawingml/2006/main">
+              <a:graphicData uri="http://schemas.openxmlformats.org/drawingml/2006/picture">
+                <pic:pic xmlns:pic="http://schemas.openxmlformats.org/drawingml/2006/picture">
+                  <pic:nvPicPr>
+                    <pic:cNvPr id="18" name="Picture 18"/>
+                    <pic:cNvPicPr>
+                      <a:picLocks noChangeAspect="1"/>
+                    </pic:cNvPicPr>
+                  </pic:nvPicPr>
+                  <pic:blipFill>
+                    <a:blip r:embed="rId19"/>
+                    <a:stretch>
+                      <a:fillRect/>
+                    </a:stretch>
+                  </pic:blipFill>
+                  <pic:spPr>
+                    <a:xfrm>
+                      <a:off x="0" y="0"/>
+                      <a:ext cx="5267325" cy="2120265"/>
+                    </a:xfrm>
+                    <a:prstGeom prst="rect">
+                      <a:avLst/>
+                    </a:prstGeom>
+                    <a:noFill/>
+                    <a:ln>
+                      <a:solidFill>
+                        <a:schemeClr val="tx1"/>
+                      </a:solidFill>
+                    </a:ln>
+                  </pic:spPr>
+                </pic:pic>
+              </a:graphicData>
+            </a:graphic>
+          </wp:inline>
+        </w:drawing>
+      </w:r>
+    </w:p>
+    <w:p>
+      <w:pPr>
+        <w:keepNext w:val="0"/>
+        <w:keepLines w:val="0"/>
+        <w:widowControl/>
+        <w:suppressLineNumbers w:val="0"/>
+        <w:jc w:val="both"/>
+      </w:pPr>
+      <w:r>
+        <w:rPr>
+          <w:rFonts w:hint="default" w:asciiTheme="minorAscii" w:hAnsiTheme="minorAscii" w:eastAsiaTheme="minorEastAsia" w:cstheme="minorBidi"/>
+          <w:sz w:val="24"/>
+          <w:szCs w:val="24"/>
+          <w:lang w:val="es-ES" w:eastAsia="zh-CN" w:bidi="ar-SA"/>
+        </w:rPr>
+        <w:t xml:space="preserve">Se crea la tabla </w:t>
+      </w:r>
+      <w:r>
+        <w:rPr>
+          <w:rFonts w:hint="default" w:asciiTheme="minorAscii" w:hAnsiTheme="minorAscii" w:cstheme="minorBidi"/>
+          <w:sz w:val="24"/>
+          <w:szCs w:val="24"/>
+          <w:lang w:val="es-ES" w:eastAsia="zh-CN" w:bidi="ar-SA"/>
+        </w:rPr>
+        <w:t>Producto_Proveedor</w:t>
+      </w:r>
+      <w:r>
+        <w:rPr>
+          <w:rFonts w:hint="default" w:asciiTheme="minorAscii" w:hAnsiTheme="minorAscii" w:eastAsiaTheme="minorEastAsia" w:cstheme="minorBidi"/>
+          <w:sz w:val="24"/>
+          <w:szCs w:val="24"/>
+          <w:lang w:val="es-ES" w:eastAsia="zh-CN" w:bidi="ar-SA"/>
+        </w:rPr>
+        <w:t>:</w:t>
+      </w:r>
+    </w:p>
+    <w:p>
+      <w:pPr>
+        <w:keepNext w:val="0"/>
+        <w:keepLines w:val="0"/>
+        <w:widowControl/>
+        <w:numPr>
+          <w:ilvl w:val="0"/>
+          <w:numId w:val="0"/>
+        </w:numPr>
+        <w:suppressLineNumbers w:val="0"/>
+        <w:tabs>
+          <w:tab w:val="left" w:pos="420"/>
+        </w:tabs>
+        <w:spacing w:before="0" w:beforeAutospacing="0" w:after="0" w:afterAutospacing="1"/>
+        <w:jc w:val="both"/>
+      </w:pPr>
+      <w:r>
+        <w:drawing>
+          <wp:inline distT="0" distB="0" distL="114300" distR="114300">
+            <wp:extent cx="5269230" cy="1378585"/>
+            <wp:effectExtent l="9525" t="9525" r="17145" b="21590"/>
+            <wp:docPr id="19" name="Picture 19"/>
+            <wp:cNvGraphicFramePr>
+              <a:graphicFrameLocks xmlns:a="http://schemas.openxmlformats.org/drawingml/2006/main" noChangeAspect="1"/>
+            </wp:cNvGraphicFramePr>
+            <a:graphic xmlns:a="http://schemas.openxmlformats.org/drawingml/2006/main">
+              <a:graphicData uri="http://schemas.openxmlformats.org/drawingml/2006/picture">
+                <pic:pic xmlns:pic="http://schemas.openxmlformats.org/drawingml/2006/picture">
+                  <pic:nvPicPr>
+                    <pic:cNvPr id="19" name="Picture 19"/>
+                    <pic:cNvPicPr>
+                      <a:picLocks noChangeAspect="1"/>
+                    </pic:cNvPicPr>
+                  </pic:nvPicPr>
+                  <pic:blipFill>
+                    <a:blip r:embed="rId20"/>
+                    <a:stretch>
+                      <a:fillRect/>
+                    </a:stretch>
+                  </pic:blipFill>
+                  <pic:spPr>
+                    <a:xfrm>
+                      <a:off x="0" y="0"/>
+                      <a:ext cx="5269230" cy="1378585"/>
+                    </a:xfrm>
+                    <a:prstGeom prst="rect">
+                      <a:avLst/>
+                    </a:prstGeom>
+                    <a:noFill/>
+                    <a:ln>
+                      <a:solidFill>
+                        <a:schemeClr val="tx1"/>
+                      </a:solidFill>
+                    </a:ln>
+                  </pic:spPr>
+                </pic:pic>
+              </a:graphicData>
+            </a:graphic>
+          </wp:inline>
+        </w:drawing>
+      </w:r>
+    </w:p>
+    <w:p>
+      <w:pPr>
+        <w:keepNext w:val="0"/>
+        <w:keepLines w:val="0"/>
+        <w:widowControl/>
+        <w:suppressLineNumbers w:val="0"/>
+        <w:jc w:val="both"/>
+      </w:pPr>
+      <w:r>
+        <w:rPr>
+          <w:rFonts w:hint="default" w:asciiTheme="minorAscii" w:hAnsiTheme="minorAscii" w:eastAsiaTheme="minorEastAsia" w:cstheme="minorBidi"/>
+          <w:sz w:val="24"/>
+          <w:szCs w:val="24"/>
+          <w:lang w:val="es-ES" w:eastAsia="zh-CN" w:bidi="ar-SA"/>
+        </w:rPr>
+        <w:t xml:space="preserve">Se crea la tabla </w:t>
+      </w:r>
+      <w:r>
+        <w:rPr>
+          <w:rFonts w:hint="default" w:asciiTheme="minorAscii" w:hAnsiTheme="minorAscii" w:cstheme="minorBidi"/>
+          <w:sz w:val="24"/>
+          <w:szCs w:val="24"/>
+          <w:lang w:val="es-ES" w:eastAsia="zh-CN" w:bidi="ar-SA"/>
+        </w:rPr>
+        <w:t>Proveedor</w:t>
+      </w:r>
+      <w:r>
+        <w:rPr>
+          <w:rFonts w:hint="default" w:asciiTheme="minorAscii" w:hAnsiTheme="minorAscii" w:eastAsiaTheme="minorEastAsia" w:cstheme="minorBidi"/>
+          <w:sz w:val="24"/>
+          <w:szCs w:val="24"/>
+          <w:lang w:val="es-ES" w:eastAsia="zh-CN" w:bidi="ar-SA"/>
+        </w:rPr>
+        <w:t>:</w:t>
+      </w:r>
+    </w:p>
+    <w:p>
+      <w:pPr>
+        <w:keepNext w:val="0"/>
+        <w:keepLines w:val="0"/>
+        <w:widowControl/>
+        <w:numPr>
+          <w:ilvl w:val="0"/>
+          <w:numId w:val="0"/>
+        </w:numPr>
+        <w:suppressLineNumbers w:val="0"/>
+        <w:tabs>
+          <w:tab w:val="left" w:pos="420"/>
+        </w:tabs>
+        <w:spacing w:before="0" w:beforeAutospacing="0" w:after="0" w:afterAutospacing="1"/>
+        <w:jc w:val="both"/>
+      </w:pPr>
+      <w:r>
+        <w:drawing>
+          <wp:inline distT="0" distB="0" distL="114300" distR="114300">
+            <wp:extent cx="5270500" cy="828040"/>
+            <wp:effectExtent l="9525" t="9525" r="15875" b="19685"/>
+            <wp:docPr id="20" name="Picture 20"/>
+            <wp:cNvGraphicFramePr>
+              <a:graphicFrameLocks xmlns:a="http://schemas.openxmlformats.org/drawingml/2006/main" noChangeAspect="1"/>
+            </wp:cNvGraphicFramePr>
+            <a:graphic xmlns:a="http://schemas.openxmlformats.org/drawingml/2006/main">
+              <a:graphicData uri="http://schemas.openxmlformats.org/drawingml/2006/picture">
+                <pic:pic xmlns:pic="http://schemas.openxmlformats.org/drawingml/2006/picture">
+                  <pic:nvPicPr>
+                    <pic:cNvPr id="20" name="Picture 20"/>
+                    <pic:cNvPicPr>
+                      <a:picLocks noChangeAspect="1"/>
+                    </pic:cNvPicPr>
+                  </pic:nvPicPr>
+                  <pic:blipFill>
+                    <a:blip r:embed="rId21"/>
+                    <a:stretch>
+                      <a:fillRect/>
+                    </a:stretch>
+                  </pic:blipFill>
+                  <pic:spPr>
+                    <a:xfrm>
+                      <a:off x="0" y="0"/>
+                      <a:ext cx="5270500" cy="828040"/>
+                    </a:xfrm>
+                    <a:prstGeom prst="rect">
+                      <a:avLst/>
+                    </a:prstGeom>
+                    <a:noFill/>
+                    <a:ln>
+                      <a:solidFill>
+                        <a:schemeClr val="tx1"/>
+                      </a:solidFill>
+                    </a:ln>
+                  </pic:spPr>
+                </pic:pic>
+              </a:graphicData>
+            </a:graphic>
+          </wp:inline>
+        </w:drawing>
+      </w:r>
+    </w:p>
+    <w:p>
+      <w:pPr>
+        <w:keepNext w:val="0"/>
+        <w:keepLines w:val="0"/>
+        <w:widowControl/>
+        <w:suppressLineNumbers w:val="0"/>
+        <w:jc w:val="both"/>
+      </w:pPr>
+      <w:r>
+        <w:rPr>
+          <w:rFonts w:hint="default" w:asciiTheme="minorAscii" w:hAnsiTheme="minorAscii" w:eastAsiaTheme="minorEastAsia" w:cstheme="minorBidi"/>
+          <w:sz w:val="24"/>
+          <w:szCs w:val="24"/>
+          <w:lang w:val="es-ES" w:eastAsia="zh-CN" w:bidi="ar-SA"/>
+        </w:rPr>
+        <w:t>Se crea la tabla Tel_</w:t>
+      </w:r>
+      <w:r>
+        <w:rPr>
+          <w:rFonts w:hint="default" w:asciiTheme="minorAscii" w:hAnsiTheme="minorAscii" w:cstheme="minorBidi"/>
+          <w:sz w:val="24"/>
+          <w:szCs w:val="24"/>
+          <w:lang w:val="es-ES" w:eastAsia="zh-CN" w:bidi="ar-SA"/>
+        </w:rPr>
+        <w:t>proveedor</w:t>
+      </w:r>
+      <w:r>
+        <w:rPr>
+          <w:rFonts w:hint="default" w:asciiTheme="minorAscii" w:hAnsiTheme="minorAscii" w:eastAsiaTheme="minorEastAsia" w:cstheme="minorBidi"/>
+          <w:sz w:val="24"/>
+          <w:szCs w:val="24"/>
+          <w:lang w:val="es-ES" w:eastAsia="zh-CN" w:bidi="ar-SA"/>
+        </w:rPr>
+        <w:t>:</w:t>
+      </w:r>
+    </w:p>
+    <w:p>
+      <w:pPr>
+        <w:keepNext w:val="0"/>
+        <w:keepLines w:val="0"/>
+        <w:widowControl/>
+        <w:numPr>
+          <w:ilvl w:val="0"/>
+          <w:numId w:val="0"/>
+        </w:numPr>
+        <w:suppressLineNumbers w:val="0"/>
+        <w:tabs>
+          <w:tab w:val="left" w:pos="420"/>
+        </w:tabs>
+        <w:spacing w:before="0" w:beforeAutospacing="0" w:after="0" w:afterAutospacing="1"/>
+        <w:jc w:val="both"/>
+      </w:pPr>
+      <w:r>
+        <w:drawing>
+          <wp:inline distT="0" distB="0" distL="114300" distR="114300">
+            <wp:extent cx="5273040" cy="918210"/>
+            <wp:effectExtent l="9525" t="9525" r="13335" b="24765"/>
+            <wp:docPr id="21" name="Picture 21"/>
+            <wp:cNvGraphicFramePr>
+              <a:graphicFrameLocks xmlns:a="http://schemas.openxmlformats.org/drawingml/2006/main" noChangeAspect="1"/>
+            </wp:cNvGraphicFramePr>
+            <a:graphic xmlns:a="http://schemas.openxmlformats.org/drawingml/2006/main">
+              <a:graphicData uri="http://schemas.openxmlformats.org/drawingml/2006/picture">
+                <pic:pic xmlns:pic="http://schemas.openxmlformats.org/drawingml/2006/picture">
+                  <pic:nvPicPr>
+                    <pic:cNvPr id="21" name="Picture 21"/>
+                    <pic:cNvPicPr>
+                      <a:picLocks noChangeAspect="1"/>
+                    </pic:cNvPicPr>
+                  </pic:nvPicPr>
+                  <pic:blipFill>
+                    <a:blip r:embed="rId22"/>
+                    <a:stretch>
+                      <a:fillRect/>
+                    </a:stretch>
+                  </pic:blipFill>
+                  <pic:spPr>
+                    <a:xfrm>
+                      <a:off x="0" y="0"/>
+                      <a:ext cx="5273040" cy="918210"/>
+                    </a:xfrm>
+                    <a:prstGeom prst="rect">
+                      <a:avLst/>
+                    </a:prstGeom>
+                    <a:noFill/>
+                    <a:ln>
+                      <a:solidFill>
+                        <a:schemeClr val="tx1"/>
+                      </a:solidFill>
+                    </a:ln>
+                  </pic:spPr>
+                </pic:pic>
+              </a:graphicData>
+            </a:graphic>
+          </wp:inline>
+        </w:drawing>
+      </w:r>
+    </w:p>
+    <w:p>
+      <w:pPr>
+        <w:keepNext w:val="0"/>
+        <w:keepLines w:val="0"/>
+        <w:widowControl/>
+        <w:numPr>
+          <w:ilvl w:val="0"/>
+          <w:numId w:val="0"/>
+        </w:numPr>
+        <w:suppressLineNumbers w:val="0"/>
+        <w:tabs>
+          <w:tab w:val="left" w:pos="420"/>
+        </w:tabs>
+        <w:spacing w:before="0" w:beforeAutospacing="0" w:after="0" w:afterAutospacing="1"/>
+        <w:jc w:val="both"/>
+      </w:pPr>
+    </w:p>
+    <w:p>
+      <w:pPr>
+        <w:keepNext w:val="0"/>
+        <w:keepLines w:val="0"/>
+        <w:widowControl/>
+        <w:numPr>
+          <w:ilvl w:val="0"/>
+          <w:numId w:val="0"/>
+        </w:numPr>
+        <w:suppressLineNumbers w:val="0"/>
+        <w:tabs>
+          <w:tab w:val="left" w:pos="420"/>
+        </w:tabs>
+        <w:spacing w:before="0" w:beforeAutospacing="0" w:after="0" w:afterAutospacing="1"/>
+        <w:jc w:val="both"/>
+      </w:pPr>
+    </w:p>
+    <w:p>
+      <w:pPr>
+        <w:keepNext w:val="0"/>
+        <w:keepLines w:val="0"/>
+        <w:widowControl/>
+        <w:numPr>
+          <w:ilvl w:val="0"/>
+          <w:numId w:val="0"/>
+        </w:numPr>
+        <w:suppressLineNumbers w:val="0"/>
+        <w:tabs>
+          <w:tab w:val="left" w:pos="420"/>
+        </w:tabs>
+        <w:spacing w:before="0" w:beforeAutospacing="0" w:after="0" w:afterAutospacing="1"/>
+        <w:jc w:val="both"/>
+        <w:rPr>
+          <w:rFonts w:hint="default"/>
+          <w:lang w:val="es-ES"/>
+        </w:rPr>
+      </w:pPr>
+      <w:r>
+        <w:rPr>
+          <w:rFonts w:hint="default"/>
+          <w:lang w:val="es-ES"/>
+        </w:rPr>
+        <w:t>Realizando ingeniería inversa se obtiene el modelo relacional en Workbench como sigue:</w:t>
+      </w:r>
+    </w:p>
+    <w:p>
+      <w:pPr>
+        <w:keepNext w:val="0"/>
+        <w:keepLines w:val="0"/>
+        <w:widowControl/>
+        <w:numPr>
+          <w:ilvl w:val="0"/>
+          <w:numId w:val="0"/>
+        </w:numPr>
+        <w:suppressLineNumbers w:val="0"/>
+        <w:tabs>
+          <w:tab w:val="left" w:pos="420"/>
+        </w:tabs>
+        <w:spacing w:before="0" w:beforeAutospacing="0" w:after="0" w:afterAutospacing="1"/>
+        <w:jc w:val="both"/>
         <w:rPr>
           <w:rFonts w:hint="default" w:cs="Arial" w:asciiTheme="minorAscii" w:hAnsiTheme="minorAscii"/>
+          <w:b/>
+          <w:bCs/>
+          <w:sz w:val="22"/>
+          <w:szCs w:val="22"/>
+        </w:rPr>
+      </w:pPr>
+      <w:r>
+        <w:drawing>
+          <wp:inline distT="0" distB="0" distL="114300" distR="114300">
+            <wp:extent cx="5269865" cy="3445510"/>
+            <wp:effectExtent l="9525" t="9525" r="16510" b="12065"/>
+            <wp:docPr id="22" name="Picture 22"/>
+            <wp:cNvGraphicFramePr>
+              <a:graphicFrameLocks xmlns:a="http://schemas.openxmlformats.org/drawingml/2006/main" noChangeAspect="1"/>
+            </wp:cNvGraphicFramePr>
+            <a:graphic xmlns:a="http://schemas.openxmlformats.org/drawingml/2006/main">
+              <a:graphicData uri="http://schemas.openxmlformats.org/drawingml/2006/picture">
+                <pic:pic xmlns:pic="http://schemas.openxmlformats.org/drawingml/2006/picture">
+                  <pic:nvPicPr>
+                    <pic:cNvPr id="22" name="Picture 22"/>
+                    <pic:cNvPicPr>
+                      <a:picLocks noChangeAspect="1"/>
+                    </pic:cNvPicPr>
+                  </pic:nvPicPr>
+                  <pic:blipFill>
+                    <a:blip r:embed="rId23"/>
+                    <a:stretch>
+                      <a:fillRect/>
+                    </a:stretch>
+                  </pic:blipFill>
+                  <pic:spPr>
+                    <a:xfrm>
+                      <a:off x="0" y="0"/>
+                      <a:ext cx="5269865" cy="3445510"/>
+                    </a:xfrm>
+                    <a:prstGeom prst="rect">
+                      <a:avLst/>
+                    </a:prstGeom>
+                    <a:noFill/>
+                    <a:ln>
+                      <a:solidFill>
+                        <a:schemeClr val="tx1"/>
+                      </a:solidFill>
+                    </a:ln>
+                  </pic:spPr>
+                </pic:pic>
+              </a:graphicData>
+            </a:graphic>
+          </wp:inline>
+        </w:drawing>
+      </w:r>
+    </w:p>
+    <w:p>
+      <w:pPr>
+        <w:keepNext w:val="0"/>
+        <w:keepLines w:val="0"/>
+        <w:widowControl/>
+        <w:numPr>
+          <w:ilvl w:val="0"/>
+          <w:numId w:val="1"/>
+        </w:numPr>
+        <w:suppressLineNumbers w:val="0"/>
+        <w:spacing w:before="0" w:beforeAutospacing="0" w:after="0" w:afterAutospacing="1"/>
+        <w:ind w:left="420" w:leftChars="0" w:hanging="420" w:firstLineChars="0"/>
+        <w:jc w:val="both"/>
+        <w:rPr>
+          <w:rFonts w:hint="default" w:cs="Arial" w:asciiTheme="minorAscii" w:hAnsiTheme="minorAscii"/>
+          <w:b/>
+          <w:bCs/>
+          <w:sz w:val="28"/>
+          <w:szCs w:val="28"/>
+        </w:rPr>
+      </w:pPr>
+      <w:r>
+        <w:rPr>
+          <w:rFonts w:hint="default" w:eastAsia="Segoe UI" w:cs="Arial" w:asciiTheme="minorAscii" w:hAnsiTheme="minorAscii"/>
+          <w:b/>
+          <w:bCs/>
+          <w:i w:val="0"/>
+          <w:iCs w:val="0"/>
+          <w:caps w:val="0"/>
+          <w:color w:val="24292F"/>
+          <w:spacing w:val="0"/>
+          <w:sz w:val="28"/>
+          <w:szCs w:val="28"/>
+          <w:shd w:val="clear" w:fill="FFFFFF"/>
+        </w:rPr>
+        <w:t>Escribir consultas que me permitan ver la información de cada tabla o de varias tablas (10).</w:t>
+      </w:r>
+    </w:p>
+    <w:p>
+      <w:pPr>
+        <w:keepNext w:val="0"/>
+        <w:keepLines w:val="0"/>
+        <w:widowControl/>
+        <w:numPr>
+          <w:numId w:val="0"/>
+        </w:numPr>
+        <w:suppressLineNumbers w:val="0"/>
+        <w:tabs>
+          <w:tab w:val="left" w:pos="420"/>
+        </w:tabs>
+        <w:spacing w:before="0" w:beforeAutospacing="0" w:after="0" w:afterAutospacing="1"/>
+        <w:jc w:val="both"/>
+        <w:rPr>
+          <w:rFonts w:hint="default" w:cs="Arial" w:asciiTheme="minorAscii" w:hAnsiTheme="minorAscii"/>
+          <w:b/>
+          <w:bCs/>
           <w:sz w:val="28"/>
           <w:szCs w:val="28"/>
         </w:rPr>
@@ -4757,10 +6515,13 @@
           <w:tab w:val="left" w:pos="720"/>
         </w:tabs>
         <w:spacing w:before="0" w:beforeAutospacing="0" w:after="0" w:afterAutospacing="1"/>
+        <w:jc w:val="both"/>
         <w:rPr>
           <w:rFonts w:hint="default" w:cs="Arial" w:asciiTheme="minorAscii" w:hAnsiTheme="minorAscii"/>
-          <w:sz w:val="22"/>
-          <w:szCs w:val="22"/>
+          <w:b/>
+          <w:bCs/>
+          <w:sz w:val="28"/>
+          <w:szCs w:val="28"/>
         </w:rPr>
       </w:pPr>
     </w:p>
@@ -4776,8 +6537,11 @@
         <w:suppressLineNumbers w:val="0"/>
         <w:spacing w:before="0" w:beforeAutospacing="0" w:after="0" w:afterAutospacing="1"/>
         <w:ind w:left="420" w:leftChars="0" w:hanging="420" w:firstLineChars="0"/>
+        <w:jc w:val="both"/>
         <w:rPr>
           <w:rFonts w:hint="default" w:cs="Arial" w:asciiTheme="minorAscii" w:hAnsiTheme="minorAscii"/>
+          <w:b/>
+          <w:bCs/>
           <w:sz w:val="28"/>
           <w:szCs w:val="28"/>
         </w:rPr>
@@ -4785,6 +6549,8 @@
       <w:r>
         <w:rPr>
           <w:rFonts w:hint="default" w:eastAsia="Segoe UI" w:cs="Arial" w:asciiTheme="minorAscii" w:hAnsiTheme="minorAscii"/>
+          <w:b/>
+          <w:bCs/>
           <w:i w:val="0"/>
           <w:iCs w:val="0"/>
           <w:caps w:val="0"/>
@@ -4794,7 +6560,7 @@
           <w:szCs w:val="28"/>
           <w:shd w:val="clear" w:fill="FFFFFF"/>
         </w:rPr>
-        <w:t>Escribir consultas que me permitan ver la información de cada tabla o de varias tablas (10).</w:t>
+        <w:t>Generar de 4 a 6 vistas donde se evidencie lo más importante de cada ejercicio (haga una selección muy responsable de la información realmente importante según el contexto).</w:t>
       </w:r>
     </w:p>
     <w:p>
@@ -4811,8 +6577,11 @@
           <w:tab w:val="left" w:pos="720"/>
         </w:tabs>
         <w:spacing w:before="0" w:beforeAutospacing="0" w:after="0" w:afterAutospacing="1"/>
+        <w:jc w:val="both"/>
         <w:rPr>
           <w:rFonts w:hint="default" w:cs="Arial" w:asciiTheme="minorAscii" w:hAnsiTheme="minorAscii"/>
+          <w:b/>
+          <w:bCs/>
           <w:sz w:val="28"/>
           <w:szCs w:val="28"/>
         </w:rPr>
@@ -4830,8 +6599,11 @@
         <w:suppressLineNumbers w:val="0"/>
         <w:spacing w:before="0" w:beforeAutospacing="0" w:after="0" w:afterAutospacing="1"/>
         <w:ind w:left="420" w:leftChars="0" w:hanging="420" w:firstLineChars="0"/>
+        <w:jc w:val="both"/>
         <w:rPr>
           <w:rFonts w:hint="default" w:cs="Arial" w:asciiTheme="minorAscii" w:hAnsiTheme="minorAscii"/>
+          <w:b/>
+          <w:bCs/>
           <w:sz w:val="28"/>
           <w:szCs w:val="28"/>
         </w:rPr>
@@ -4839,6 +6611,8 @@
       <w:r>
         <w:rPr>
           <w:rFonts w:hint="default" w:eastAsia="Segoe UI" w:cs="Arial" w:asciiTheme="minorAscii" w:hAnsiTheme="minorAscii"/>
+          <w:b/>
+          <w:bCs/>
           <w:i w:val="0"/>
           <w:iCs w:val="0"/>
           <w:caps w:val="0"/>
@@ -4848,7 +6622,7 @@
           <w:szCs w:val="28"/>
           <w:shd w:val="clear" w:fill="FFFFFF"/>
         </w:rPr>
-        <w:t>Generar de 4 a 6 vistas donde se evidencie lo más importante de cada ejercicio (haga una selección muy responsable de la información realmente importante según el contexto).</w:t>
+        <w:t>Generar al menos 4 procedimientos almacenados.</w:t>
       </w:r>
     </w:p>
     <w:p>
@@ -4865,8 +6639,11 @@
           <w:tab w:val="left" w:pos="720"/>
         </w:tabs>
         <w:spacing w:before="0" w:beforeAutospacing="0" w:after="0" w:afterAutospacing="1"/>
+        <w:jc w:val="both"/>
         <w:rPr>
           <w:rFonts w:hint="default" w:cs="Arial" w:asciiTheme="minorAscii" w:hAnsiTheme="minorAscii"/>
+          <w:b/>
+          <w:bCs/>
           <w:sz w:val="28"/>
           <w:szCs w:val="28"/>
         </w:rPr>
@@ -4884,8 +6661,11 @@
         <w:suppressLineNumbers w:val="0"/>
         <w:spacing w:before="0" w:beforeAutospacing="0" w:after="0" w:afterAutospacing="1"/>
         <w:ind w:left="420" w:leftChars="0" w:hanging="420" w:firstLineChars="0"/>
+        <w:jc w:val="both"/>
         <w:rPr>
           <w:rFonts w:hint="default" w:cs="Arial" w:asciiTheme="minorAscii" w:hAnsiTheme="minorAscii"/>
+          <w:b/>
+          <w:bCs/>
           <w:sz w:val="28"/>
           <w:szCs w:val="28"/>
         </w:rPr>
@@ -4893,6 +6673,8 @@
       <w:r>
         <w:rPr>
           <w:rFonts w:hint="default" w:eastAsia="Segoe UI" w:cs="Arial" w:asciiTheme="minorAscii" w:hAnsiTheme="minorAscii"/>
+          <w:b/>
+          <w:bCs/>
           <w:i w:val="0"/>
           <w:iCs w:val="0"/>
           <w:caps w:val="0"/>
@@ -4902,7 +6684,7 @@
           <w:szCs w:val="28"/>
           <w:shd w:val="clear" w:fill="FFFFFF"/>
         </w:rPr>
-        <w:t>Generar al menos 4 procedimientos almacenados.</w:t>
+        <w:t>Generar al menos 4 triggers</w:t>
       </w:r>
     </w:p>
     <w:p>
@@ -4919,8 +6701,11 @@
           <w:tab w:val="left" w:pos="720"/>
         </w:tabs>
         <w:spacing w:before="0" w:beforeAutospacing="0" w:after="0" w:afterAutospacing="1"/>
+        <w:jc w:val="both"/>
         <w:rPr>
           <w:rFonts w:hint="default" w:cs="Arial" w:asciiTheme="minorAscii" w:hAnsiTheme="minorAscii"/>
+          <w:b/>
+          <w:bCs/>
           <w:sz w:val="28"/>
           <w:szCs w:val="28"/>
         </w:rPr>
@@ -4938,8 +6723,11 @@
         <w:suppressLineNumbers w:val="0"/>
         <w:spacing w:before="0" w:beforeAutospacing="0" w:after="0" w:afterAutospacing="1"/>
         <w:ind w:left="420" w:leftChars="0" w:hanging="420" w:firstLineChars="0"/>
+        <w:jc w:val="both"/>
         <w:rPr>
           <w:rFonts w:hint="default" w:cs="Arial" w:asciiTheme="minorAscii" w:hAnsiTheme="minorAscii"/>
+          <w:b/>
+          <w:bCs/>
           <w:sz w:val="28"/>
           <w:szCs w:val="28"/>
         </w:rPr>
@@ -4947,6 +6735,8 @@
       <w:r>
         <w:rPr>
           <w:rFonts w:hint="default" w:eastAsia="Segoe UI" w:cs="Arial" w:asciiTheme="minorAscii" w:hAnsiTheme="minorAscii"/>
+          <w:b/>
+          <w:bCs/>
           <w:i w:val="0"/>
           <w:iCs w:val="0"/>
           <w:caps w:val="0"/>
@@ -4956,7 +6746,67 @@
           <w:szCs w:val="28"/>
           <w:shd w:val="clear" w:fill="FFFFFF"/>
         </w:rPr>
-        <w:t>Generar al menos 4 triggers</w:t>
+        <w:t>Poblar la base de datos (50 registros por tabla) utilizando una conexión desde Java.</w:t>
+      </w:r>
+    </w:p>
+    <w:p>
+      <w:pPr>
+        <w:keepNext w:val="0"/>
+        <w:keepLines w:val="0"/>
+        <w:widowControl/>
+        <w:numPr>
+          <w:ilvl w:val="0"/>
+          <w:numId w:val="0"/>
+        </w:numPr>
+        <w:suppressLineNumbers w:val="0"/>
+        <w:spacing w:before="0" w:beforeAutospacing="0" w:after="0" w:afterAutospacing="1"/>
+        <w:ind w:leftChars="0"/>
+        <w:jc w:val="both"/>
+        <w:rPr>
+          <w:rFonts w:hint="default" w:cs="Arial" w:asciiTheme="minorAscii" w:hAnsiTheme="minorAscii"/>
+          <w:b/>
+          <w:bCs/>
+          <w:sz w:val="28"/>
+          <w:szCs w:val="28"/>
+        </w:rPr>
+      </w:pPr>
+    </w:p>
+    <w:p>
+      <w:pPr>
+        <w:keepNext w:val="0"/>
+        <w:keepLines w:val="0"/>
+        <w:widowControl/>
+        <w:numPr>
+          <w:ilvl w:val="0"/>
+          <w:numId w:val="1"/>
+        </w:numPr>
+        <w:suppressLineNumbers w:val="0"/>
+        <w:spacing w:before="0" w:beforeAutospacing="0" w:after="0" w:afterAutospacing="1"/>
+        <w:ind w:left="420" w:leftChars="0" w:hanging="420" w:firstLineChars="0"/>
+        <w:jc w:val="both"/>
+        <w:rPr>
+          <w:rFonts w:hint="default" w:cs="Arial" w:asciiTheme="minorAscii" w:hAnsiTheme="minorAscii"/>
+          <w:b/>
+          <w:bCs/>
+          <w:sz w:val="28"/>
+          <w:szCs w:val="28"/>
+        </w:rPr>
+      </w:pPr>
+      <w:r>
+        <w:rPr>
+          <w:rFonts w:hint="default" w:eastAsia="Segoe UI" w:cs="Arial" w:asciiTheme="minorAscii" w:hAnsiTheme="minorAscii"/>
+          <w:b/>
+          <w:bCs/>
+          <w:i w:val="0"/>
+          <w:iCs w:val="0"/>
+          <w:caps w:val="0"/>
+          <w:color w:val="24292F"/>
+          <w:spacing w:val="0"/>
+          <w:sz w:val="28"/>
+          <w:szCs w:val="28"/>
+          <w:shd w:val="clear" w:fill="FFFFFF"/>
+        </w:rPr>
+        <w:t>Al terminar el ejercicio responda ¿ Está conforme con el resultado obtenido según el contexto o cree que hubiera obtenido un mejor resultado con una base de datos no relacional?</w:t>
       </w:r>
     </w:p>
     <w:p>
@@ -4973,8 +6823,11 @@
           <w:tab w:val="left" w:pos="720"/>
         </w:tabs>
         <w:spacing w:before="0" w:beforeAutospacing="0" w:after="0" w:afterAutospacing="1"/>
+        <w:jc w:val="both"/>
         <w:rPr>
           <w:rFonts w:hint="default" w:cs="Arial" w:asciiTheme="minorAscii" w:hAnsiTheme="minorAscii"/>
+          <w:b/>
+          <w:bCs/>
           <w:sz w:val="28"/>
           <w:szCs w:val="28"/>
         </w:rPr>
@@ -4992,8 +6845,11 @@
         <w:suppressLineNumbers w:val="0"/>
         <w:spacing w:before="0" w:beforeAutospacing="0" w:after="0" w:afterAutospacing="1"/>
         <w:ind w:left="420" w:leftChars="0" w:hanging="420" w:firstLineChars="0"/>
+        <w:jc w:val="both"/>
         <w:rPr>
           <w:rFonts w:hint="default" w:cs="Arial" w:asciiTheme="minorAscii" w:hAnsiTheme="minorAscii"/>
+          <w:b/>
+          <w:bCs/>
           <w:sz w:val="28"/>
           <w:szCs w:val="28"/>
         </w:rPr>
@@ -5001,6 +6857,8 @@
       <w:r>
         <w:rPr>
           <w:rFonts w:hint="default" w:eastAsia="Segoe UI" w:cs="Arial" w:asciiTheme="minorAscii" w:hAnsiTheme="minorAscii"/>
+          <w:b/>
+          <w:bCs/>
           <w:i w:val="0"/>
           <w:iCs w:val="0"/>
           <w:caps w:val="0"/>
@@ -5009,50 +6867,48 @@
           <w:sz w:val="28"/>
           <w:szCs w:val="28"/>
           <w:shd w:val="clear" w:fill="FFFFFF"/>
-        </w:rPr>
-        <w:t>Poblar la base de datos (50 registros por tabla) utilizando una conexión desde Java.</w:t>
-      </w:r>
-    </w:p>
-    <w:p>
-      <w:pPr>
-        <w:keepNext w:val="0"/>
-        <w:keepLines w:val="0"/>
-        <w:widowControl/>
-        <w:numPr>
-          <w:ilvl w:val="0"/>
-          <w:numId w:val="0"/>
-        </w:numPr>
-        <w:suppressLineNumbers w:val="0"/>
-        <w:spacing w:before="0" w:beforeAutospacing="0" w:after="0" w:afterAutospacing="1"/>
-        <w:ind w:leftChars="0"/>
-        <w:rPr>
-          <w:rFonts w:hint="default" w:cs="Arial" w:asciiTheme="minorAscii" w:hAnsiTheme="minorAscii"/>
+          <w:lang w:val="es-ES"/>
+        </w:rPr>
+        <w:t>D</w:t>
+      </w:r>
+      <w:r>
+        <w:rPr>
+          <w:rFonts w:hint="default" w:eastAsia="Segoe UI" w:cs="Arial" w:asciiTheme="minorAscii" w:hAnsiTheme="minorAscii"/>
+          <w:b/>
+          <w:bCs/>
+          <w:i w:val="0"/>
+          <w:iCs w:val="0"/>
+          <w:caps w:val="0"/>
+          <w:color w:val="24292F"/>
+          <w:spacing w:val="0"/>
           <w:sz w:val="28"/>
           <w:szCs w:val="28"/>
-        </w:rPr>
-      </w:pPr>
-    </w:p>
-    <w:p>
-      <w:pPr>
-        <w:keepNext w:val="0"/>
-        <w:keepLines w:val="0"/>
-        <w:widowControl/>
-        <w:numPr>
-          <w:ilvl w:val="0"/>
-          <w:numId w:val="1"/>
-        </w:numPr>
-        <w:suppressLineNumbers w:val="0"/>
-        <w:spacing w:before="0" w:beforeAutospacing="0" w:after="0" w:afterAutospacing="1"/>
-        <w:ind w:left="420" w:leftChars="0" w:hanging="420" w:firstLineChars="0"/>
-        <w:rPr>
-          <w:rFonts w:hint="default" w:cs="Arial" w:asciiTheme="minorAscii" w:hAnsiTheme="minorAscii"/>
+          <w:shd w:val="clear" w:fill="FFFFFF"/>
+        </w:rPr>
+        <w:t>ocumente muy bien su proceso (paso a paso) en un archivo PDF escriba todas las aclaraci</w:t>
+      </w:r>
+      <w:r>
+        <w:rPr>
+          <w:rFonts w:hint="default" w:eastAsia="Segoe UI" w:cs="Arial" w:asciiTheme="minorAscii" w:hAnsiTheme="minorAscii"/>
+          <w:b/>
+          <w:bCs/>
+          <w:i w:val="0"/>
+          <w:iCs w:val="0"/>
+          <w:caps w:val="0"/>
+          <w:color w:val="24292F"/>
+          <w:spacing w:val="0"/>
           <w:sz w:val="28"/>
           <w:szCs w:val="28"/>
-        </w:rPr>
-      </w:pPr>
-      <w:r>
-        <w:rPr>
-          <w:rFonts w:hint="default" w:eastAsia="Segoe UI" w:cs="Arial" w:asciiTheme="minorAscii" w:hAnsiTheme="minorAscii"/>
+          <w:shd w:val="clear" w:fill="FFFFFF"/>
+          <w:lang w:val="es-ES"/>
+        </w:rPr>
+        <w:t>o</w:t>
+      </w:r>
+      <w:r>
+        <w:rPr>
+          <w:rFonts w:hint="default" w:eastAsia="Segoe UI" w:cs="Arial" w:asciiTheme="minorAscii" w:hAnsiTheme="minorAscii"/>
+          <w:b/>
+          <w:bCs/>
           <w:i w:val="0"/>
           <w:iCs w:val="0"/>
           <w:caps w:val="0"/>
@@ -5062,110 +6918,12 @@
           <w:szCs w:val="28"/>
           <w:shd w:val="clear" w:fill="FFFFFF"/>
         </w:rPr>
-        <w:t>Al terminar el ejercicio responda ¿ Está conforme con el resultado obtenido según el contexto o cree que hubiera obtenido un mejor resultado con una base de datos no relacional?</w:t>
-      </w:r>
-    </w:p>
-    <w:p>
-      <w:pPr>
-        <w:keepNext w:val="0"/>
-        <w:keepLines w:val="0"/>
-        <w:widowControl/>
-        <w:numPr>
-          <w:ilvl w:val="0"/>
-          <w:numId w:val="0"/>
-        </w:numPr>
-        <w:suppressLineNumbers w:val="0"/>
-        <w:tabs>
-          <w:tab w:val="left" w:pos="720"/>
-        </w:tabs>
-        <w:spacing w:before="0" w:beforeAutospacing="0" w:after="0" w:afterAutospacing="1"/>
-        <w:rPr>
-          <w:rFonts w:hint="default" w:cs="Arial" w:asciiTheme="minorAscii" w:hAnsiTheme="minorAscii"/>
-          <w:sz w:val="28"/>
-          <w:szCs w:val="28"/>
-        </w:rPr>
-      </w:pPr>
-    </w:p>
-    <w:p>
-      <w:pPr>
-        <w:keepNext w:val="0"/>
-        <w:keepLines w:val="0"/>
-        <w:widowControl/>
-        <w:numPr>
-          <w:ilvl w:val="0"/>
-          <w:numId w:val="1"/>
-        </w:numPr>
-        <w:suppressLineNumbers w:val="0"/>
-        <w:spacing w:before="0" w:beforeAutospacing="0" w:after="0" w:afterAutospacing="1"/>
-        <w:ind w:left="420" w:leftChars="0" w:hanging="420" w:firstLineChars="0"/>
-        <w:rPr>
-          <w:rFonts w:hint="default" w:cs="Arial" w:asciiTheme="minorAscii" w:hAnsiTheme="minorAscii"/>
-          <w:sz w:val="28"/>
-          <w:szCs w:val="28"/>
-        </w:rPr>
-      </w:pPr>
-      <w:r>
-        <w:rPr>
-          <w:rFonts w:hint="default" w:eastAsia="Segoe UI" w:cs="Arial" w:asciiTheme="minorAscii" w:hAnsiTheme="minorAscii"/>
-          <w:i w:val="0"/>
-          <w:iCs w:val="0"/>
-          <w:caps w:val="0"/>
-          <w:color w:val="24292F"/>
-          <w:spacing w:val="0"/>
-          <w:sz w:val="28"/>
-          <w:szCs w:val="28"/>
-          <w:shd w:val="clear" w:fill="FFFFFF"/>
-          <w:lang w:val="es-ES"/>
-        </w:rPr>
-        <w:t>D</w:t>
-      </w:r>
-      <w:r>
-        <w:rPr>
-          <w:rFonts w:hint="default" w:eastAsia="Segoe UI" w:cs="Arial" w:asciiTheme="minorAscii" w:hAnsiTheme="minorAscii"/>
-          <w:i w:val="0"/>
-          <w:iCs w:val="0"/>
-          <w:caps w:val="0"/>
-          <w:color w:val="24292F"/>
-          <w:spacing w:val="0"/>
-          <w:sz w:val="28"/>
-          <w:szCs w:val="28"/>
-          <w:shd w:val="clear" w:fill="FFFFFF"/>
-        </w:rPr>
-        <w:t>ocumente muy bien su proceso (paso a paso) en un archivo PDF escriba todas las aclaraci</w:t>
-      </w:r>
-      <w:r>
-        <w:rPr>
-          <w:rFonts w:hint="default" w:eastAsia="Segoe UI" w:cs="Arial" w:asciiTheme="minorAscii" w:hAnsiTheme="minorAscii"/>
-          <w:i w:val="0"/>
-          <w:iCs w:val="0"/>
-          <w:caps w:val="0"/>
-          <w:color w:val="24292F"/>
-          <w:spacing w:val="0"/>
-          <w:sz w:val="28"/>
-          <w:szCs w:val="28"/>
-          <w:shd w:val="clear" w:fill="FFFFFF"/>
-          <w:lang w:val="es-ES"/>
-        </w:rPr>
-        <w:t>o</w:t>
-      </w:r>
-      <w:r>
-        <w:rPr>
-          <w:rFonts w:hint="default" w:eastAsia="Segoe UI" w:cs="Arial" w:asciiTheme="minorAscii" w:hAnsiTheme="minorAscii"/>
-          <w:i w:val="0"/>
-          <w:iCs w:val="0"/>
-          <w:caps w:val="0"/>
-          <w:color w:val="24292F"/>
-          <w:spacing w:val="0"/>
-          <w:sz w:val="28"/>
-          <w:szCs w:val="28"/>
-          <w:shd w:val="clear" w:fill="FFFFFF"/>
-        </w:rPr>
         <w:t>nes o especificaciones necesarias para realizar el ejercicio.</w:t>
       </w:r>
     </w:p>
     <w:p>
       <w:pPr>
-        <w:jc w:val="center"/>
+        <w:jc w:val="both"/>
         <w:rPr>
           <w:rStyle w:val="8"/>
           <w:rFonts w:hint="default" w:eastAsia="Segoe UI" w:cs="Arial" w:asciiTheme="minorAscii" w:hAnsiTheme="minorAscii"/>

</xml_diff>

<commit_message>
Se crean registros en cada tabla para creación de nuevos registros y adición de Script para ver las consultas creadas
Se crean registros en cada tabla para creación de nuevos registros y adición de Script para ver las consultas creadas
</commit_message>
<xml_diff>
--- a/1 Documentación Tienda Don Pepe.docx
+++ b/1 Documentación Tienda Don Pepe.docx
@@ -2673,6 +2673,299 @@
         <w:rPr>
           <w:rStyle w:val="8"/>
           <w:rFonts w:hint="default" w:eastAsia="Segoe UI" w:cs="Arial" w:asciiTheme="minorAscii" w:hAnsiTheme="minorAscii"/>
+          <w:b/>
+          <w:bCs/>
+          <w:i w:val="0"/>
+          <w:iCs w:val="0"/>
+          <w:caps w:val="0"/>
+          <w:color w:val="24292F"/>
+          <w:spacing w:val="0"/>
+          <w:sz w:val="24"/>
+          <w:szCs w:val="24"/>
+          <w:shd w:val="clear" w:fill="FFFFFF"/>
+          <w:lang w:val="es-ES"/>
+        </w:rPr>
+      </w:pPr>
+    </w:p>
+    <w:p>
+      <w:pPr>
+        <w:jc w:val="center"/>
+        <w:rPr>
+          <w:rStyle w:val="8"/>
+          <w:rFonts w:hint="default" w:eastAsia="Segoe UI" w:cs="Arial" w:asciiTheme="minorAscii" w:hAnsiTheme="minorAscii"/>
+          <w:b w:val="0"/>
+          <w:bCs w:val="0"/>
+          <w:i w:val="0"/>
+          <w:iCs w:val="0"/>
+          <w:caps w:val="0"/>
+          <w:color w:val="24292F"/>
+          <w:spacing w:val="0"/>
+          <w:sz w:val="24"/>
+          <w:szCs w:val="24"/>
+          <w:shd w:val="clear" w:fill="FFFFFF"/>
+          <w:lang w:val="es-ES"/>
+        </w:rPr>
+      </w:pPr>
+      <w:r>
+        <w:rPr>
+          <w:rStyle w:val="8"/>
+          <w:rFonts w:hint="default" w:eastAsia="Segoe UI" w:cs="Arial" w:asciiTheme="minorAscii" w:hAnsiTheme="minorAscii"/>
+          <w:b/>
+          <w:bCs/>
+          <w:i w:val="0"/>
+          <w:iCs w:val="0"/>
+          <w:caps w:val="0"/>
+          <w:color w:val="24292F"/>
+          <w:spacing w:val="0"/>
+          <w:sz w:val="24"/>
+          <w:szCs w:val="24"/>
+          <w:shd w:val="clear" w:fill="FFFFFF"/>
+          <w:lang w:val="es-ES"/>
+        </w:rPr>
+        <w:t>Categoría</w:t>
+      </w:r>
+    </w:p>
+    <w:p>
+      <w:pPr>
+        <w:jc w:val="both"/>
+        <w:rPr>
+          <w:rFonts w:hint="default" w:asciiTheme="minorAscii" w:hAnsiTheme="minorAscii"/>
+          <w:sz w:val="24"/>
+          <w:szCs w:val="24"/>
+          <w:lang w:val="es-ES"/>
+        </w:rPr>
+      </w:pPr>
+      <w:r>
+        <w:rPr>
+          <w:rStyle w:val="8"/>
+          <w:rFonts w:hint="default" w:eastAsia="Segoe UI" w:cs="Arial" w:asciiTheme="minorAscii" w:hAnsiTheme="minorAscii"/>
+          <w:b/>
+          <w:bCs/>
+          <w:i w:val="0"/>
+          <w:iCs w:val="0"/>
+          <w:caps w:val="0"/>
+          <w:color w:val="24292F"/>
+          <w:spacing w:val="0"/>
+          <w:sz w:val="24"/>
+          <w:szCs w:val="24"/>
+          <w:shd w:val="clear" w:fill="FFFFFF"/>
+          <w:lang w:val="es-ES"/>
+        </w:rPr>
+        <w:t xml:space="preserve">-Categoría: </w:t>
+      </w:r>
+      <w:r>
+        <w:rPr>
+          <w:rStyle w:val="8"/>
+          <w:rFonts w:hint="default" w:eastAsia="Segoe UI" w:cs="Arial" w:asciiTheme="minorAscii" w:hAnsiTheme="minorAscii"/>
+          <w:b w:val="0"/>
+          <w:bCs w:val="0"/>
+          <w:i w:val="0"/>
+          <w:iCs w:val="0"/>
+          <w:caps w:val="0"/>
+          <w:color w:val="24292F"/>
+          <w:spacing w:val="0"/>
+          <w:sz w:val="24"/>
+          <w:szCs w:val="24"/>
+          <w:shd w:val="clear" w:fill="FFFFFF"/>
+          <w:lang w:val="es-ES"/>
+        </w:rPr>
+        <w:t xml:space="preserve">Esta entidad representa una categoría a la que pertenece cada alimento. </w:t>
+      </w:r>
+      <w:r>
+        <w:rPr>
+          <w:rFonts w:hint="default" w:asciiTheme="minorAscii" w:hAnsiTheme="minorAscii"/>
+          <w:sz w:val="24"/>
+          <w:szCs w:val="24"/>
+          <w:lang w:val="es-ES"/>
+        </w:rPr>
+        <w:t>La tabla Categoria tiene los siguientes atributos: ID_categoria, nombre_cat, almacenamiento y observaciones. Pueden haber distintas categorías:</w:t>
+      </w:r>
+    </w:p>
+    <w:p>
+      <w:pPr>
+        <w:jc w:val="both"/>
+        <w:rPr>
+          <w:rFonts w:hint="default" w:asciiTheme="minorAscii" w:hAnsiTheme="minorAscii"/>
+          <w:sz w:val="24"/>
+          <w:szCs w:val="24"/>
+          <w:lang w:val="es-ES"/>
+        </w:rPr>
+      </w:pPr>
+    </w:p>
+    <w:p>
+      <w:pPr>
+        <w:numPr>
+          <w:ilvl w:val="0"/>
+          <w:numId w:val="2"/>
+        </w:numPr>
+        <w:jc w:val="both"/>
+        <w:rPr>
+          <w:rFonts w:hint="default" w:asciiTheme="minorAscii" w:hAnsiTheme="minorAscii"/>
+          <w:sz w:val="24"/>
+          <w:szCs w:val="24"/>
+          <w:lang w:val="es-ES"/>
+        </w:rPr>
+      </w:pPr>
+      <w:r>
+        <w:rPr>
+          <w:rFonts w:hint="default" w:asciiTheme="minorAscii" w:hAnsiTheme="minorAscii"/>
+          <w:sz w:val="24"/>
+          <w:szCs w:val="24"/>
+          <w:lang w:val="es-ES"/>
+        </w:rPr>
+        <w:t>Carnes.</w:t>
+      </w:r>
+    </w:p>
+    <w:p>
+      <w:pPr>
+        <w:numPr>
+          <w:ilvl w:val="0"/>
+          <w:numId w:val="2"/>
+        </w:numPr>
+        <w:jc w:val="both"/>
+        <w:rPr>
+          <w:rFonts w:hint="default" w:asciiTheme="minorAscii" w:hAnsiTheme="minorAscii"/>
+          <w:sz w:val="24"/>
+          <w:szCs w:val="24"/>
+          <w:lang w:val="es-ES"/>
+        </w:rPr>
+      </w:pPr>
+      <w:r>
+        <w:rPr>
+          <w:rFonts w:hint="default" w:asciiTheme="minorAscii" w:hAnsiTheme="minorAscii"/>
+          <w:sz w:val="24"/>
+          <w:szCs w:val="24"/>
+          <w:lang w:val="es-ES"/>
+        </w:rPr>
+        <w:t>Granos.</w:t>
+      </w:r>
+    </w:p>
+    <w:p>
+      <w:pPr>
+        <w:numPr>
+          <w:ilvl w:val="0"/>
+          <w:numId w:val="2"/>
+        </w:numPr>
+        <w:jc w:val="both"/>
+        <w:rPr>
+          <w:rFonts w:hint="default" w:asciiTheme="minorAscii" w:hAnsiTheme="minorAscii"/>
+          <w:sz w:val="24"/>
+          <w:szCs w:val="24"/>
+          <w:lang w:val="es-ES"/>
+        </w:rPr>
+      </w:pPr>
+      <w:r>
+        <w:rPr>
+          <w:rFonts w:hint="default" w:asciiTheme="minorAscii" w:hAnsiTheme="minorAscii"/>
+          <w:sz w:val="24"/>
+          <w:szCs w:val="24"/>
+          <w:lang w:val="es-ES"/>
+        </w:rPr>
+        <w:t>Lácteos.</w:t>
+      </w:r>
+    </w:p>
+    <w:p>
+      <w:pPr>
+        <w:numPr>
+          <w:ilvl w:val="0"/>
+          <w:numId w:val="2"/>
+        </w:numPr>
+        <w:jc w:val="both"/>
+        <w:rPr>
+          <w:rFonts w:hint="default" w:asciiTheme="minorAscii" w:hAnsiTheme="minorAscii"/>
+          <w:sz w:val="24"/>
+          <w:szCs w:val="24"/>
+          <w:lang w:val="es-ES"/>
+        </w:rPr>
+      </w:pPr>
+      <w:r>
+        <w:rPr>
+          <w:rFonts w:hint="default" w:asciiTheme="minorAscii" w:hAnsiTheme="minorAscii"/>
+          <w:sz w:val="24"/>
+          <w:szCs w:val="24"/>
+          <w:lang w:val="es-ES"/>
+        </w:rPr>
+        <w:t>Verduras.</w:t>
+      </w:r>
+    </w:p>
+    <w:p>
+      <w:pPr>
+        <w:numPr>
+          <w:ilvl w:val="0"/>
+          <w:numId w:val="2"/>
+        </w:numPr>
+        <w:jc w:val="both"/>
+        <w:rPr>
+          <w:rFonts w:hint="default" w:asciiTheme="minorAscii" w:hAnsiTheme="minorAscii"/>
+          <w:sz w:val="24"/>
+          <w:szCs w:val="24"/>
+          <w:lang w:val="es-ES"/>
+        </w:rPr>
+      </w:pPr>
+      <w:r>
+        <w:rPr>
+          <w:rFonts w:hint="default" w:asciiTheme="minorAscii" w:hAnsiTheme="minorAscii"/>
+          <w:sz w:val="24"/>
+          <w:szCs w:val="24"/>
+          <w:lang w:val="es-ES"/>
+        </w:rPr>
+        <w:t>Frutas.</w:t>
+      </w:r>
+    </w:p>
+    <w:p>
+      <w:pPr>
+        <w:numPr>
+          <w:ilvl w:val="0"/>
+          <w:numId w:val="2"/>
+        </w:numPr>
+        <w:jc w:val="both"/>
+        <w:rPr>
+          <w:rFonts w:hint="default" w:asciiTheme="minorAscii" w:hAnsiTheme="minorAscii"/>
+          <w:sz w:val="24"/>
+          <w:szCs w:val="24"/>
+          <w:lang w:val="es-ES"/>
+        </w:rPr>
+      </w:pPr>
+      <w:r>
+        <w:rPr>
+          <w:rFonts w:hint="default" w:asciiTheme="minorAscii" w:hAnsiTheme="minorAscii"/>
+          <w:sz w:val="24"/>
+          <w:szCs w:val="24"/>
+          <w:lang w:val="es-ES"/>
+        </w:rPr>
+        <w:t>No perecederos.</w:t>
+      </w:r>
+    </w:p>
+    <w:p>
+      <w:pPr>
+        <w:numPr>
+          <w:ilvl w:val="0"/>
+          <w:numId w:val="2"/>
+        </w:numPr>
+        <w:jc w:val="both"/>
+        <w:rPr>
+          <w:rFonts w:hint="default" w:asciiTheme="minorAscii" w:hAnsiTheme="minorAscii"/>
+          <w:sz w:val="24"/>
+          <w:szCs w:val="24"/>
+          <w:lang w:val="es-ES"/>
+        </w:rPr>
+      </w:pPr>
+      <w:r>
+        <w:rPr>
+          <w:rFonts w:hint="default" w:asciiTheme="minorAscii" w:hAnsiTheme="minorAscii"/>
+          <w:sz w:val="24"/>
+          <w:szCs w:val="24"/>
+          <w:lang w:val="es-ES"/>
+        </w:rPr>
+        <w:t>Bebidas.</w:t>
+      </w:r>
+    </w:p>
+    <w:p>
+      <w:pPr>
+        <w:jc w:val="both"/>
+        <w:rPr>
+          <w:rStyle w:val="8"/>
+          <w:rFonts w:hint="default" w:eastAsia="Segoe UI" w:cs="Arial" w:asciiTheme="minorAscii" w:hAnsiTheme="minorAscii"/>
           <w:b w:val="0"/>
           <w:bCs w:val="0"/>
           <w:i w:val="0"/>
@@ -2749,7 +3042,7 @@
       <w:pPr>
         <w:numPr>
           <w:ilvl w:val="0"/>
-          <w:numId w:val="2"/>
+          <w:numId w:val="3"/>
         </w:numPr>
         <w:jc w:val="both"/>
         <w:rPr>
@@ -2791,7 +3084,7 @@
       <w:pPr>
         <w:numPr>
           <w:ilvl w:val="0"/>
-          <w:numId w:val="2"/>
+          <w:numId w:val="3"/>
         </w:numPr>
         <w:ind w:left="0" w:leftChars="0" w:firstLine="0" w:firstLineChars="0"/>
         <w:jc w:val="both"/>
@@ -2834,7 +3127,7 @@
       <w:pPr>
         <w:numPr>
           <w:ilvl w:val="0"/>
-          <w:numId w:val="2"/>
+          <w:numId w:val="3"/>
         </w:numPr>
         <w:ind w:left="0" w:leftChars="0" w:firstLine="0" w:firstLineChars="0"/>
         <w:jc w:val="both"/>
@@ -2877,7 +3170,7 @@
       <w:pPr>
         <w:numPr>
           <w:ilvl w:val="0"/>
-          <w:numId w:val="2"/>
+          <w:numId w:val="3"/>
         </w:numPr>
         <w:ind w:left="0" w:leftChars="0" w:firstLine="0" w:firstLineChars="0"/>
         <w:jc w:val="both"/>
@@ -2920,7 +3213,7 @@
       <w:pPr>
         <w:numPr>
           <w:ilvl w:val="0"/>
-          <w:numId w:val="2"/>
+          <w:numId w:val="3"/>
         </w:numPr>
         <w:ind w:left="0" w:leftChars="0" w:firstLine="0" w:firstLineChars="0"/>
         <w:jc w:val="both"/>
@@ -2963,7 +3256,7 @@
       <w:pPr>
         <w:numPr>
           <w:ilvl w:val="0"/>
-          <w:numId w:val="2"/>
+          <w:numId w:val="3"/>
         </w:numPr>
         <w:ind w:left="0" w:leftChars="0" w:firstLine="0" w:firstLineChars="0"/>
         <w:jc w:val="both"/>
@@ -3006,7 +3299,7 @@
       <w:pPr>
         <w:numPr>
           <w:ilvl w:val="0"/>
-          <w:numId w:val="2"/>
+          <w:numId w:val="3"/>
         </w:numPr>
         <w:ind w:left="0" w:leftChars="0" w:firstLine="0" w:firstLineChars="0"/>
         <w:jc w:val="both"/>
@@ -3049,7 +3342,7 @@
       <w:pPr>
         <w:numPr>
           <w:ilvl w:val="0"/>
-          <w:numId w:val="2"/>
+          <w:numId w:val="3"/>
         </w:numPr>
         <w:ind w:left="0" w:leftChars="0" w:firstLine="0" w:firstLineChars="0"/>
         <w:jc w:val="both"/>
@@ -3092,7 +3385,7 @@
       <w:pPr>
         <w:numPr>
           <w:ilvl w:val="0"/>
-          <w:numId w:val="2"/>
+          <w:numId w:val="3"/>
         </w:numPr>
         <w:ind w:left="0" w:leftChars="0" w:firstLine="0" w:firstLineChars="0"/>
         <w:jc w:val="both"/>
@@ -3135,7 +3428,7 @@
       <w:pPr>
         <w:numPr>
           <w:ilvl w:val="0"/>
-          <w:numId w:val="2"/>
+          <w:numId w:val="3"/>
         </w:numPr>
         <w:ind w:left="0" w:leftChars="0" w:firstLine="0" w:firstLineChars="0"/>
         <w:jc w:val="both"/>
@@ -3178,7 +3471,7 @@
       <w:pPr>
         <w:numPr>
           <w:ilvl w:val="0"/>
-          <w:numId w:val="2"/>
+          <w:numId w:val="3"/>
         </w:numPr>
         <w:ind w:left="0" w:leftChars="0" w:firstLine="0" w:firstLineChars="0"/>
         <w:jc w:val="both"/>
@@ -3221,7 +3514,7 @@
       <w:pPr>
         <w:numPr>
           <w:ilvl w:val="0"/>
-          <w:numId w:val="2"/>
+          <w:numId w:val="3"/>
         </w:numPr>
         <w:ind w:left="0" w:leftChars="0" w:firstLine="0" w:firstLineChars="0"/>
         <w:jc w:val="both"/>
@@ -3264,7 +3557,7 @@
       <w:pPr>
         <w:numPr>
           <w:ilvl w:val="0"/>
-          <w:numId w:val="2"/>
+          <w:numId w:val="3"/>
         </w:numPr>
         <w:ind w:left="0" w:leftChars="0" w:firstLine="0" w:firstLineChars="0"/>
         <w:jc w:val="both"/>
@@ -3553,10 +3846,10 @@
           <wp:anchor distT="0" distB="0" distL="114300" distR="114300" simplePos="0" relativeHeight="251660288" behindDoc="0" locked="0" layoutInCell="1" allowOverlap="1">
             <wp:simplePos x="0" y="0"/>
             <wp:positionH relativeFrom="column">
-              <wp:posOffset>-704850</wp:posOffset>
+              <wp:posOffset>-615315</wp:posOffset>
             </wp:positionH>
             <wp:positionV relativeFrom="paragraph">
-              <wp:posOffset>62865</wp:posOffset>
+              <wp:posOffset>13335</wp:posOffset>
             </wp:positionV>
             <wp:extent cx="6672580" cy="3377565"/>
             <wp:effectExtent l="9525" t="9525" r="23495" b="22860"/>
@@ -3609,27 +3902,99 @@
         <w:widowControl/>
         <w:numPr>
           <w:ilvl w:val="0"/>
-          <w:numId w:val="1"/>
-        </w:numPr>
-        <w:suppressLineNumbers w:val="0"/>
-        <w:spacing w:before="0" w:beforeAutospacing="0" w:after="0" w:afterAutospacing="1"/>
-        <w:ind w:left="420" w:leftChars="0" w:hanging="420" w:firstLineChars="0"/>
+          <w:numId w:val="0"/>
+        </w:numPr>
+        <w:suppressLineNumbers w:val="0"/>
+        <w:spacing w:before="0" w:beforeAutospacing="0" w:after="0" w:afterAutospacing="1"/>
+        <w:jc w:val="both"/>
+        <w:rPr>
+          <w:rFonts w:hint="default"/>
+          <w:lang w:val="es-ES"/>
+        </w:rPr>
+      </w:pPr>
+    </w:p>
+    <w:p>
+      <w:pPr>
+        <w:keepNext w:val="0"/>
+        <w:keepLines w:val="0"/>
+        <w:widowControl/>
+        <w:numPr>
+          <w:ilvl w:val="0"/>
+          <w:numId w:val="0"/>
+        </w:numPr>
+        <w:suppressLineNumbers w:val="0"/>
+        <w:spacing w:before="0" w:beforeAutospacing="0" w:after="0" w:afterAutospacing="1"/>
+        <w:jc w:val="both"/>
+        <w:rPr>
+          <w:rFonts w:hint="default"/>
+          <w:lang w:val="es-ES"/>
+        </w:rPr>
+      </w:pPr>
+    </w:p>
+    <w:p>
+      <w:pPr>
+        <w:keepNext w:val="0"/>
+        <w:keepLines w:val="0"/>
+        <w:widowControl/>
+        <w:numPr>
+          <w:numId w:val="0"/>
+        </w:numPr>
+        <w:suppressLineNumbers w:val="0"/>
+        <w:spacing w:before="0" w:beforeAutospacing="0" w:after="0" w:afterAutospacing="1"/>
+        <w:ind w:leftChars="0"/>
         <w:rPr>
           <w:rFonts w:hint="default" w:cs="Arial" w:asciiTheme="minorAscii" w:hAnsiTheme="minorAscii"/>
           <w:sz w:val="28"/>
           <w:szCs w:val="28"/>
         </w:rPr>
       </w:pPr>
-      <w:r>
-        <w:rPr>
-          <w:rFonts w:hint="default" w:eastAsia="Segoe UI" w:cs="Arial" w:asciiTheme="minorAscii" w:hAnsiTheme="minorAscii"/>
-          <w:i w:val="0"/>
-          <w:iCs w:val="0"/>
-          <w:caps w:val="0"/>
-          <w:color w:val="24292F"/>
-          <w:spacing w:val="0"/>
+    </w:p>
+    <w:p>
+      <w:pPr>
+        <w:keepNext w:val="0"/>
+        <w:keepLines w:val="0"/>
+        <w:widowControl/>
+        <w:numPr>
+          <w:numId w:val="0"/>
+        </w:numPr>
+        <w:suppressLineNumbers w:val="0"/>
+        <w:spacing w:before="0" w:beforeAutospacing="0" w:after="0" w:afterAutospacing="1"/>
+        <w:ind w:leftChars="0"/>
+        <w:rPr>
+          <w:rFonts w:hint="default" w:cs="Arial" w:asciiTheme="minorAscii" w:hAnsiTheme="minorAscii"/>
           <w:sz w:val="28"/>
           <w:szCs w:val="28"/>
+        </w:rPr>
+      </w:pPr>
+    </w:p>
+    <w:p>
+      <w:pPr>
+        <w:keepNext w:val="0"/>
+        <w:keepLines w:val="0"/>
+        <w:widowControl/>
+        <w:numPr>
+          <w:ilvl w:val="0"/>
+          <w:numId w:val="1"/>
+        </w:numPr>
+        <w:suppressLineNumbers w:val="0"/>
+        <w:spacing w:before="0" w:beforeAutospacing="0" w:after="0" w:afterAutospacing="1"/>
+        <w:ind w:left="420" w:leftChars="0" w:hanging="420" w:firstLineChars="0"/>
+        <w:rPr>
+          <w:rFonts w:hint="default" w:cs="Arial" w:asciiTheme="minorAscii" w:hAnsiTheme="minorAscii"/>
+          <w:sz w:val="28"/>
+          <w:szCs w:val="28"/>
+        </w:rPr>
+      </w:pPr>
+      <w:r>
+        <w:rPr>
+          <w:rFonts w:hint="default" w:eastAsia="Segoe UI" w:cs="Arial" w:asciiTheme="minorAscii" w:hAnsiTheme="minorAscii"/>
+          <w:i w:val="0"/>
+          <w:iCs w:val="0"/>
+          <w:caps w:val="0"/>
+          <w:color w:val="24292F"/>
+          <w:spacing w:val="0"/>
+          <w:sz w:val="28"/>
+          <w:szCs w:val="28"/>
           <w:shd w:val="clear" w:fill="FFFFFF"/>
         </w:rPr>
         <w:t>Realizar el modelo relacional</w:t>
@@ -3646,6 +4011,37 @@
         <w:suppressLineNumbers w:val="0"/>
         <w:tabs>
           <w:tab w:val="left" w:pos="420"/>
+        </w:tabs>
+        <w:spacing w:before="0" w:beforeAutospacing="0" w:after="0" w:afterAutospacing="1"/>
+        <w:rPr>
+          <w:rFonts w:hint="default" w:cs="Arial" w:asciiTheme="minorAscii" w:hAnsiTheme="minorAscii"/>
+          <w:sz w:val="24"/>
+          <w:szCs w:val="24"/>
+          <w:lang w:val="es-ES"/>
+        </w:rPr>
+      </w:pPr>
+      <w:r>
+        <w:rPr>
+          <w:rFonts w:hint="default" w:cs="Arial" w:asciiTheme="minorAscii" w:hAnsiTheme="minorAscii"/>
+          <w:sz w:val="24"/>
+          <w:szCs w:val="24"/>
+          <w:lang w:val="es-ES"/>
+        </w:rPr>
+        <w:t>En primer lugar se crean las tablas de cada entidad:</w:t>
+      </w:r>
+    </w:p>
+    <w:p>
+      <w:pPr>
+        <w:keepNext w:val="0"/>
+        <w:keepLines w:val="0"/>
+        <w:widowControl/>
+        <w:numPr>
+          <w:ilvl w:val="0"/>
+          <w:numId w:val="0"/>
+        </w:numPr>
+        <w:suppressLineNumbers w:val="0"/>
+        <w:tabs>
+          <w:tab w:val="left" w:pos="720"/>
         </w:tabs>
         <w:spacing w:before="0" w:beforeAutospacing="0" w:after="0" w:afterAutospacing="1"/>
         <w:rPr>
@@ -3667,7 +4063,7 @@
               <wp:posOffset>-295275</wp:posOffset>
             </wp:positionH>
             <wp:positionV relativeFrom="paragraph">
-              <wp:posOffset>384810</wp:posOffset>
+              <wp:posOffset>134620</wp:posOffset>
             </wp:positionV>
             <wp:extent cx="6080760" cy="3092450"/>
             <wp:effectExtent l="9525" t="9525" r="24765" b="22225"/>
@@ -3712,15 +4108,6 @@
           </wp:anchor>
         </w:drawing>
       </w:r>
-      <w:r>
-        <w:rPr>
-          <w:rFonts w:hint="default" w:cs="Arial" w:asciiTheme="minorAscii" w:hAnsiTheme="minorAscii"/>
-          <w:sz w:val="24"/>
-          <w:szCs w:val="24"/>
-          <w:lang w:val="es-ES"/>
-        </w:rPr>
-        <w:t>En primer lugar se crean las tablas de cada entidad:</w:t>
-      </w:r>
     </w:p>
     <w:p>
       <w:pPr>
@@ -4313,10 +4700,9 @@
         <w:spacing w:before="0" w:beforeAutospacing="0" w:after="0" w:afterAutospacing="1"/>
         <w:jc w:val="both"/>
         <w:rPr>
-          <w:rFonts w:hint="default" w:asciiTheme="minorAscii" w:hAnsiTheme="minorAscii"/>
-          <w:sz w:val="24"/>
-          <w:szCs w:val="24"/>
-          <w:lang w:val="es-ES"/>
+          <w:rFonts w:hint="default" w:cs="Arial" w:asciiTheme="minorAscii" w:hAnsiTheme="minorAscii"/>
+          <w:sz w:val="22"/>
+          <w:szCs w:val="22"/>
         </w:rPr>
       </w:pPr>
       <w:r>
@@ -4380,50 +4766,6 @@
         <w:widowControl/>
         <w:numPr>
           <w:ilvl w:val="0"/>
-          <w:numId w:val="0"/>
-        </w:numPr>
-        <w:suppressLineNumbers w:val="0"/>
-        <w:tabs>
-          <w:tab w:val="left" w:pos="720"/>
-        </w:tabs>
-        <w:spacing w:before="0" w:beforeAutospacing="0" w:after="0" w:afterAutospacing="1"/>
-        <w:jc w:val="both"/>
-        <w:rPr>
-          <w:rFonts w:hint="default" w:asciiTheme="minorAscii" w:hAnsiTheme="minorAscii"/>
-          <w:sz w:val="24"/>
-          <w:szCs w:val="24"/>
-          <w:lang w:val="es-ES"/>
-        </w:rPr>
-      </w:pPr>
-    </w:p>
-    <w:p>
-      <w:pPr>
-        <w:keepNext w:val="0"/>
-        <w:keepLines w:val="0"/>
-        <w:widowControl/>
-        <w:numPr>
-          <w:ilvl w:val="0"/>
-          <w:numId w:val="0"/>
-        </w:numPr>
-        <w:suppressLineNumbers w:val="0"/>
-        <w:tabs>
-          <w:tab w:val="left" w:pos="720"/>
-        </w:tabs>
-        <w:spacing w:before="0" w:beforeAutospacing="0" w:after="0" w:afterAutospacing="1"/>
-        <w:rPr>
-          <w:rFonts w:hint="default" w:cs="Arial" w:asciiTheme="minorAscii" w:hAnsiTheme="minorAscii"/>
-          <w:sz w:val="22"/>
-          <w:szCs w:val="22"/>
-        </w:rPr>
-      </w:pPr>
-    </w:p>
-    <w:p>
-      <w:pPr>
-        <w:keepNext w:val="0"/>
-        <w:keepLines w:val="0"/>
-        <w:widowControl/>
-        <w:numPr>
-          <w:ilvl w:val="0"/>
           <w:numId w:val="1"/>
         </w:numPr>
         <w:suppressLineNumbers w:val="0"/>
@@ -4672,6 +5014,81 @@
         </w:rPr>
         <w:t xml:space="preserve"> Por lo anterior se ha normalizado el modelo.</w:t>
       </w:r>
+    </w:p>
+    <w:p>
+      <w:pPr>
+        <w:keepNext w:val="0"/>
+        <w:keepLines w:val="0"/>
+        <w:widowControl/>
+        <w:suppressLineNumbers w:val="0"/>
+        <w:jc w:val="both"/>
+        <w:rPr>
+          <w:rFonts w:hint="default" w:asciiTheme="minorAscii" w:hAnsiTheme="minorAscii" w:eastAsiaTheme="minorEastAsia" w:cstheme="minorBidi"/>
+          <w:sz w:val="24"/>
+          <w:szCs w:val="24"/>
+          <w:lang w:val="es-ES" w:eastAsia="zh-CN" w:bidi="ar-SA"/>
+        </w:rPr>
+      </w:pPr>
+    </w:p>
+    <w:p>
+      <w:pPr>
+        <w:keepNext w:val="0"/>
+        <w:keepLines w:val="0"/>
+        <w:widowControl/>
+        <w:suppressLineNumbers w:val="0"/>
+        <w:jc w:val="both"/>
+        <w:rPr>
+          <w:rFonts w:hint="default" w:asciiTheme="minorAscii" w:hAnsiTheme="minorAscii" w:eastAsiaTheme="minorEastAsia" w:cstheme="minorBidi"/>
+          <w:sz w:val="24"/>
+          <w:szCs w:val="24"/>
+          <w:lang w:val="es-ES" w:eastAsia="zh-CN" w:bidi="ar-SA"/>
+        </w:rPr>
+      </w:pPr>
+    </w:p>
+    <w:p>
+      <w:pPr>
+        <w:keepNext w:val="0"/>
+        <w:keepLines w:val="0"/>
+        <w:widowControl/>
+        <w:suppressLineNumbers w:val="0"/>
+        <w:jc w:val="both"/>
+        <w:rPr>
+          <w:rFonts w:hint="default" w:asciiTheme="minorAscii" w:hAnsiTheme="minorAscii" w:eastAsiaTheme="minorEastAsia" w:cstheme="minorBidi"/>
+          <w:sz w:val="24"/>
+          <w:szCs w:val="24"/>
+          <w:lang w:val="es-ES" w:eastAsia="zh-CN" w:bidi="ar-SA"/>
+        </w:rPr>
+      </w:pPr>
+    </w:p>
+    <w:p>
+      <w:pPr>
+        <w:keepNext w:val="0"/>
+        <w:keepLines w:val="0"/>
+        <w:widowControl/>
+        <w:suppressLineNumbers w:val="0"/>
+        <w:jc w:val="both"/>
+        <w:rPr>
+          <w:rFonts w:hint="default" w:asciiTheme="minorAscii" w:hAnsiTheme="minorAscii" w:eastAsiaTheme="minorEastAsia" w:cstheme="minorBidi"/>
+          <w:sz w:val="24"/>
+          <w:szCs w:val="24"/>
+          <w:lang w:val="es-ES" w:eastAsia="zh-CN" w:bidi="ar-SA"/>
+        </w:rPr>
+      </w:pPr>
+    </w:p>
+    <w:p>
+      <w:pPr>
+        <w:keepNext w:val="0"/>
+        <w:keepLines w:val="0"/>
+        <w:widowControl/>
+        <w:suppressLineNumbers w:val="0"/>
+        <w:jc w:val="both"/>
+        <w:rPr>
+          <w:rFonts w:hint="default" w:asciiTheme="minorAscii" w:hAnsiTheme="minorAscii" w:eastAsiaTheme="minorEastAsia" w:cstheme="minorBidi"/>
+          <w:sz w:val="24"/>
+          <w:szCs w:val="24"/>
+          <w:lang w:val="es-ES" w:eastAsia="zh-CN" w:bidi="ar-SA"/>
+        </w:rPr>
+      </w:pPr>
     </w:p>
     <w:p>
       <w:pPr>
@@ -4816,6 +5233,22 @@
         <w:keepNext w:val="0"/>
         <w:keepLines w:val="0"/>
         <w:widowControl/>
+        <w:numPr>
+          <w:numId w:val="0"/>
+        </w:numPr>
+        <w:suppressLineNumbers w:val="0"/>
+        <w:tabs>
+          <w:tab w:val="left" w:pos="420"/>
+        </w:tabs>
+        <w:spacing w:before="0" w:beforeAutospacing="0" w:after="0" w:afterAutospacing="1"/>
+        <w:jc w:val="both"/>
+      </w:pPr>
+    </w:p>
+    <w:p>
+      <w:pPr>
+        <w:keepNext w:val="0"/>
+        <w:keepLines w:val="0"/>
+        <w:widowControl/>
         <w:suppressLineNumbers w:val="0"/>
         <w:jc w:val="both"/>
         <w:rPr>
@@ -4902,38 +5335,6 @@
         <w:keepLines w:val="0"/>
         <w:widowControl/>
         <w:numPr>
-          <w:numId w:val="0"/>
-        </w:numPr>
-        <w:suppressLineNumbers w:val="0"/>
-        <w:tabs>
-          <w:tab w:val="left" w:pos="420"/>
-        </w:tabs>
-        <w:spacing w:before="0" w:beforeAutospacing="0" w:after="0" w:afterAutospacing="1"/>
-        <w:jc w:val="both"/>
-      </w:pPr>
-    </w:p>
-    <w:p>
-      <w:pPr>
-        <w:keepNext w:val="0"/>
-        <w:keepLines w:val="0"/>
-        <w:widowControl/>
-        <w:numPr>
-          <w:numId w:val="0"/>
-        </w:numPr>
-        <w:suppressLineNumbers w:val="0"/>
-        <w:tabs>
-          <w:tab w:val="left" w:pos="420"/>
-        </w:tabs>
-        <w:spacing w:before="0" w:beforeAutospacing="0" w:after="0" w:afterAutospacing="1"/>
-        <w:jc w:val="both"/>
-      </w:pPr>
-    </w:p>
-    <w:p>
-      <w:pPr>
-        <w:keepNext w:val="0"/>
-        <w:keepLines w:val="0"/>
-        <w:widowControl/>
-        <w:numPr>
           <w:ilvl w:val="0"/>
           <w:numId w:val="0"/>
         </w:numPr>
@@ -5039,6 +5440,75 @@
         <w:keepNext w:val="0"/>
         <w:keepLines w:val="0"/>
         <w:widowControl/>
+        <w:numPr>
+          <w:ilvl w:val="0"/>
+          <w:numId w:val="0"/>
+        </w:numPr>
+        <w:suppressLineNumbers w:val="0"/>
+        <w:tabs>
+          <w:tab w:val="left" w:pos="420"/>
+        </w:tabs>
+        <w:spacing w:before="0" w:beforeAutospacing="0" w:after="0" w:afterAutospacing="1"/>
+        <w:jc w:val="both"/>
+        <w:rPr>
+          <w:rFonts w:hint="default" w:asciiTheme="minorAscii" w:hAnsiTheme="minorAscii" w:eastAsiaTheme="minorEastAsia" w:cstheme="minorBidi"/>
+          <w:sz w:val="24"/>
+          <w:szCs w:val="24"/>
+          <w:lang w:val="es-ES" w:eastAsia="zh-CN" w:bidi="ar-SA"/>
+        </w:rPr>
+      </w:pPr>
+    </w:p>
+    <w:p>
+      <w:pPr>
+        <w:keepNext w:val="0"/>
+        <w:keepLines w:val="0"/>
+        <w:widowControl/>
+        <w:numPr>
+          <w:ilvl w:val="0"/>
+          <w:numId w:val="0"/>
+        </w:numPr>
+        <w:suppressLineNumbers w:val="0"/>
+        <w:tabs>
+          <w:tab w:val="left" w:pos="420"/>
+        </w:tabs>
+        <w:spacing w:before="0" w:beforeAutospacing="0" w:after="0" w:afterAutospacing="1"/>
+        <w:jc w:val="both"/>
+        <w:rPr>
+          <w:rFonts w:hint="default" w:asciiTheme="minorAscii" w:hAnsiTheme="minorAscii" w:eastAsiaTheme="minorEastAsia" w:cstheme="minorBidi"/>
+          <w:sz w:val="24"/>
+          <w:szCs w:val="24"/>
+          <w:lang w:val="es-ES" w:eastAsia="zh-CN" w:bidi="ar-SA"/>
+        </w:rPr>
+      </w:pPr>
+    </w:p>
+    <w:p>
+      <w:pPr>
+        <w:keepNext w:val="0"/>
+        <w:keepLines w:val="0"/>
+        <w:widowControl/>
+        <w:numPr>
+          <w:ilvl w:val="0"/>
+          <w:numId w:val="0"/>
+        </w:numPr>
+        <w:suppressLineNumbers w:val="0"/>
+        <w:tabs>
+          <w:tab w:val="left" w:pos="420"/>
+        </w:tabs>
+        <w:spacing w:before="0" w:beforeAutospacing="0" w:after="0" w:afterAutospacing="1"/>
+        <w:jc w:val="both"/>
+        <w:rPr>
+          <w:rFonts w:hint="default" w:asciiTheme="minorAscii" w:hAnsiTheme="minorAscii" w:eastAsiaTheme="minorEastAsia" w:cstheme="minorBidi"/>
+          <w:sz w:val="24"/>
+          <w:szCs w:val="24"/>
+          <w:lang w:val="es-ES" w:eastAsia="zh-CN" w:bidi="ar-SA"/>
+        </w:rPr>
+      </w:pPr>
+    </w:p>
+    <w:p>
+      <w:pPr>
+        <w:keepNext w:val="0"/>
+        <w:keepLines w:val="0"/>
+        <w:widowControl/>
         <w:suppressLineNumbers w:val="0"/>
         <w:jc w:val="both"/>
         <w:rPr>
@@ -5356,23 +5826,6 @@
         <w:keepNext w:val="0"/>
         <w:keepLines w:val="0"/>
         <w:widowControl/>
-        <w:numPr>
-          <w:ilvl w:val="0"/>
-          <w:numId w:val="0"/>
-        </w:numPr>
-        <w:suppressLineNumbers w:val="0"/>
-        <w:tabs>
-          <w:tab w:val="left" w:pos="420"/>
-        </w:tabs>
-        <w:spacing w:before="0" w:beforeAutospacing="0" w:after="0" w:afterAutospacing="1"/>
-        <w:jc w:val="both"/>
-      </w:pPr>
-    </w:p>
-    <w:p>
-      <w:pPr>
-        <w:keepNext w:val="0"/>
-        <w:keepLines w:val="0"/>
-        <w:widowControl/>
         <w:suppressLineNumbers w:val="0"/>
         <w:jc w:val="both"/>
       </w:pPr>
@@ -5473,6 +5926,96 @@
         <w:widowControl/>
         <w:suppressLineNumbers w:val="0"/>
         <w:jc w:val="both"/>
+        <w:rPr>
+          <w:rFonts w:hint="default" w:asciiTheme="minorAscii" w:hAnsiTheme="minorAscii" w:eastAsiaTheme="minorEastAsia" w:cstheme="minorBidi"/>
+          <w:sz w:val="24"/>
+          <w:szCs w:val="24"/>
+          <w:lang w:val="es-ES" w:eastAsia="zh-CN" w:bidi="ar-SA"/>
+        </w:rPr>
+      </w:pPr>
+    </w:p>
+    <w:p>
+      <w:pPr>
+        <w:keepNext w:val="0"/>
+        <w:keepLines w:val="0"/>
+        <w:widowControl/>
+        <w:suppressLineNumbers w:val="0"/>
+        <w:jc w:val="both"/>
+        <w:rPr>
+          <w:rFonts w:hint="default" w:asciiTheme="minorAscii" w:hAnsiTheme="minorAscii" w:eastAsiaTheme="minorEastAsia" w:cstheme="minorBidi"/>
+          <w:sz w:val="24"/>
+          <w:szCs w:val="24"/>
+          <w:lang w:val="es-ES" w:eastAsia="zh-CN" w:bidi="ar-SA"/>
+        </w:rPr>
+      </w:pPr>
+    </w:p>
+    <w:p>
+      <w:pPr>
+        <w:keepNext w:val="0"/>
+        <w:keepLines w:val="0"/>
+        <w:widowControl/>
+        <w:suppressLineNumbers w:val="0"/>
+        <w:jc w:val="both"/>
+        <w:rPr>
+          <w:rFonts w:hint="default" w:asciiTheme="minorAscii" w:hAnsiTheme="minorAscii" w:eastAsiaTheme="minorEastAsia" w:cstheme="minorBidi"/>
+          <w:sz w:val="24"/>
+          <w:szCs w:val="24"/>
+          <w:lang w:val="es-ES" w:eastAsia="zh-CN" w:bidi="ar-SA"/>
+        </w:rPr>
+      </w:pPr>
+    </w:p>
+    <w:p>
+      <w:pPr>
+        <w:keepNext w:val="0"/>
+        <w:keepLines w:val="0"/>
+        <w:widowControl/>
+        <w:suppressLineNumbers w:val="0"/>
+        <w:jc w:val="both"/>
+        <w:rPr>
+          <w:rFonts w:hint="default" w:asciiTheme="minorAscii" w:hAnsiTheme="minorAscii" w:eastAsiaTheme="minorEastAsia" w:cstheme="minorBidi"/>
+          <w:sz w:val="24"/>
+          <w:szCs w:val="24"/>
+          <w:lang w:val="es-ES" w:eastAsia="zh-CN" w:bidi="ar-SA"/>
+        </w:rPr>
+      </w:pPr>
+    </w:p>
+    <w:p>
+      <w:pPr>
+        <w:keepNext w:val="0"/>
+        <w:keepLines w:val="0"/>
+        <w:widowControl/>
+        <w:suppressLineNumbers w:val="0"/>
+        <w:jc w:val="both"/>
+        <w:rPr>
+          <w:rFonts w:hint="default" w:asciiTheme="minorAscii" w:hAnsiTheme="minorAscii" w:eastAsiaTheme="minorEastAsia" w:cstheme="minorBidi"/>
+          <w:sz w:val="24"/>
+          <w:szCs w:val="24"/>
+          <w:lang w:val="es-ES" w:eastAsia="zh-CN" w:bidi="ar-SA"/>
+        </w:rPr>
+      </w:pPr>
+    </w:p>
+    <w:p>
+      <w:pPr>
+        <w:keepNext w:val="0"/>
+        <w:keepLines w:val="0"/>
+        <w:widowControl/>
+        <w:suppressLineNumbers w:val="0"/>
+        <w:jc w:val="both"/>
+        <w:rPr>
+          <w:rFonts w:hint="default" w:asciiTheme="minorAscii" w:hAnsiTheme="minorAscii" w:eastAsiaTheme="minorEastAsia" w:cstheme="minorBidi"/>
+          <w:sz w:val="24"/>
+          <w:szCs w:val="24"/>
+          <w:lang w:val="es-ES" w:eastAsia="zh-CN" w:bidi="ar-SA"/>
+        </w:rPr>
+      </w:pPr>
+    </w:p>
+    <w:p>
+      <w:pPr>
+        <w:keepNext w:val="0"/>
+        <w:keepLines w:val="0"/>
+        <w:widowControl/>
+        <w:suppressLineNumbers w:val="0"/>
+        <w:jc w:val="both"/>
       </w:pPr>
       <w:r>
         <w:rPr>
@@ -5788,33 +6331,14 @@
         <w:keepNext w:val="0"/>
         <w:keepLines w:val="0"/>
         <w:widowControl/>
-        <w:numPr>
-          <w:ilvl w:val="0"/>
-          <w:numId w:val="0"/>
-        </w:numPr>
-        <w:suppressLineNumbers w:val="0"/>
-        <w:tabs>
-          <w:tab w:val="left" w:pos="420"/>
-        </w:tabs>
-        <w:spacing w:before="0" w:beforeAutospacing="0" w:after="0" w:afterAutospacing="1"/>
-        <w:jc w:val="both"/>
-      </w:pPr>
-    </w:p>
-    <w:p>
-      <w:pPr>
-        <w:keepNext w:val="0"/>
-        <w:keepLines w:val="0"/>
-        <w:widowControl/>
-        <w:numPr>
-          <w:ilvl w:val="0"/>
-          <w:numId w:val="0"/>
-        </w:numPr>
-        <w:suppressLineNumbers w:val="0"/>
-        <w:tabs>
-          <w:tab w:val="left" w:pos="420"/>
-        </w:tabs>
-        <w:spacing w:before="0" w:beforeAutospacing="0" w:after="0" w:afterAutospacing="1"/>
-        <w:jc w:val="both"/>
+        <w:suppressLineNumbers w:val="0"/>
+        <w:jc w:val="both"/>
+        <w:rPr>
+          <w:rFonts w:hint="default" w:asciiTheme="minorAscii" w:hAnsiTheme="minorAscii" w:eastAsiaTheme="minorEastAsia" w:cstheme="minorBidi"/>
+          <w:sz w:val="24"/>
+          <w:szCs w:val="24"/>
+          <w:lang w:val="es-ES" w:eastAsia="zh-CN" w:bidi="ar-SA"/>
+        </w:rPr>
       </w:pPr>
     </w:p>
     <w:p>
@@ -6322,6 +6846,10 @@
         </w:tabs>
         <w:spacing w:before="0" w:beforeAutospacing="0" w:after="0" w:afterAutospacing="1"/>
         <w:jc w:val="both"/>
+        <w:rPr>
+          <w:rFonts w:hint="default"/>
+          <w:lang w:val="es-ES"/>
+        </w:rPr>
       </w:pPr>
     </w:p>
     <w:p>
@@ -6339,6 +6867,10 @@
         </w:tabs>
         <w:spacing w:before="0" w:beforeAutospacing="0" w:after="0" w:afterAutospacing="1"/>
         <w:jc w:val="both"/>
+        <w:rPr>
+          <w:rFonts w:hint="default"/>
+          <w:lang w:val="es-ES"/>
+        </w:rPr>
       </w:pPr>
     </w:p>
     <w:p>
@@ -6361,13 +6893,6 @@
           <w:lang w:val="es-ES"/>
         </w:rPr>
       </w:pPr>
-      <w:r>
-        <w:rPr>
-          <w:rFonts w:hint="default"/>
-          <w:lang w:val="es-ES"/>
-        </w:rPr>
-        <w:t>Realizando ingeniería inversa se obtiene el modelo relacional en Workbench como sigue:</w:t>
-      </w:r>
     </w:p>
     <w:p>
       <w:pPr>
@@ -6385,12 +6910,195 @@
         <w:spacing w:before="0" w:beforeAutospacing="0" w:after="0" w:afterAutospacing="1"/>
         <w:jc w:val="both"/>
         <w:rPr>
-          <w:rFonts w:hint="default" w:cs="Arial" w:asciiTheme="minorAscii" w:hAnsiTheme="minorAscii"/>
-          <w:b/>
-          <w:bCs/>
-          <w:sz w:val="22"/>
-          <w:szCs w:val="22"/>
-        </w:rPr>
+          <w:rFonts w:hint="default"/>
+          <w:lang w:val="es-ES"/>
+        </w:rPr>
+      </w:pPr>
+    </w:p>
+    <w:p>
+      <w:pPr>
+        <w:keepNext w:val="0"/>
+        <w:keepLines w:val="0"/>
+        <w:widowControl/>
+        <w:numPr>
+          <w:ilvl w:val="0"/>
+          <w:numId w:val="0"/>
+        </w:numPr>
+        <w:suppressLineNumbers w:val="0"/>
+        <w:tabs>
+          <w:tab w:val="left" w:pos="420"/>
+        </w:tabs>
+        <w:spacing w:before="0" w:beforeAutospacing="0" w:after="0" w:afterAutospacing="1"/>
+        <w:jc w:val="both"/>
+        <w:rPr>
+          <w:rFonts w:hint="default"/>
+          <w:lang w:val="es-ES"/>
+        </w:rPr>
+      </w:pPr>
+    </w:p>
+    <w:p>
+      <w:pPr>
+        <w:keepNext w:val="0"/>
+        <w:keepLines w:val="0"/>
+        <w:widowControl/>
+        <w:numPr>
+          <w:ilvl w:val="0"/>
+          <w:numId w:val="0"/>
+        </w:numPr>
+        <w:suppressLineNumbers w:val="0"/>
+        <w:tabs>
+          <w:tab w:val="left" w:pos="420"/>
+        </w:tabs>
+        <w:spacing w:before="0" w:beforeAutospacing="0" w:after="0" w:afterAutospacing="1"/>
+        <w:jc w:val="both"/>
+        <w:rPr>
+          <w:rFonts w:hint="default"/>
+          <w:lang w:val="es-ES"/>
+        </w:rPr>
+      </w:pPr>
+    </w:p>
+    <w:p>
+      <w:pPr>
+        <w:keepNext w:val="0"/>
+        <w:keepLines w:val="0"/>
+        <w:widowControl/>
+        <w:suppressLineNumbers w:val="0"/>
+        <w:jc w:val="both"/>
+        <w:rPr>
+          <w:rFonts w:hint="default" w:asciiTheme="minorAscii" w:hAnsiTheme="minorAscii" w:eastAsiaTheme="minorEastAsia" w:cstheme="minorBidi"/>
+          <w:sz w:val="24"/>
+          <w:szCs w:val="24"/>
+          <w:lang w:val="es-ES" w:eastAsia="zh-CN" w:bidi="ar-SA"/>
+        </w:rPr>
+      </w:pPr>
+      <w:r>
+        <w:rPr>
+          <w:rFonts w:hint="default" w:asciiTheme="minorAscii" w:hAnsiTheme="minorAscii" w:eastAsiaTheme="minorEastAsia" w:cstheme="minorBidi"/>
+          <w:sz w:val="24"/>
+          <w:szCs w:val="24"/>
+          <w:lang w:val="es-ES" w:eastAsia="zh-CN" w:bidi="ar-SA"/>
+        </w:rPr>
+        <w:t>A continuación se observa la creación de las tablas en MySQL:</w:t>
+      </w:r>
+    </w:p>
+    <w:p>
+      <w:pPr>
+        <w:keepNext w:val="0"/>
+        <w:keepLines w:val="0"/>
+        <w:widowControl/>
+        <w:numPr>
+          <w:ilvl w:val="0"/>
+          <w:numId w:val="0"/>
+        </w:numPr>
+        <w:suppressLineNumbers w:val="0"/>
+        <w:tabs>
+          <w:tab w:val="left" w:pos="420"/>
+        </w:tabs>
+        <w:spacing w:before="0" w:beforeAutospacing="0" w:after="0" w:afterAutospacing="1"/>
+        <w:jc w:val="both"/>
+      </w:pPr>
+      <w:r>
+        <w:drawing>
+          <wp:inline distT="0" distB="0" distL="114300" distR="114300">
+            <wp:extent cx="5271770" cy="2453005"/>
+            <wp:effectExtent l="9525" t="9525" r="14605" b="13970"/>
+            <wp:docPr id="24" name="Picture 24"/>
+            <wp:cNvGraphicFramePr>
+              <a:graphicFrameLocks xmlns:a="http://schemas.openxmlformats.org/drawingml/2006/main" noChangeAspect="1"/>
+            </wp:cNvGraphicFramePr>
+            <a:graphic xmlns:a="http://schemas.openxmlformats.org/drawingml/2006/main">
+              <a:graphicData uri="http://schemas.openxmlformats.org/drawingml/2006/picture">
+                <pic:pic xmlns:pic="http://schemas.openxmlformats.org/drawingml/2006/picture">
+                  <pic:nvPicPr>
+                    <pic:cNvPr id="24" name="Picture 24"/>
+                    <pic:cNvPicPr>
+                      <a:picLocks noChangeAspect="1"/>
+                    </pic:cNvPicPr>
+                  </pic:nvPicPr>
+                  <pic:blipFill>
+                    <a:blip r:embed="rId23"/>
+                    <a:stretch>
+                      <a:fillRect/>
+                    </a:stretch>
+                  </pic:blipFill>
+                  <pic:spPr>
+                    <a:xfrm>
+                      <a:off x="0" y="0"/>
+                      <a:ext cx="5271770" cy="2453005"/>
+                    </a:xfrm>
+                    <a:prstGeom prst="rect">
+                      <a:avLst/>
+                    </a:prstGeom>
+                    <a:noFill/>
+                    <a:ln>
+                      <a:solidFill>
+                        <a:schemeClr val="tx1"/>
+                      </a:solidFill>
+                    </a:ln>
+                  </pic:spPr>
+                </pic:pic>
+              </a:graphicData>
+            </a:graphic>
+          </wp:inline>
+        </w:drawing>
+      </w:r>
+    </w:p>
+    <w:p>
+      <w:pPr>
+        <w:keepNext w:val="0"/>
+        <w:keepLines w:val="0"/>
+        <w:widowControl/>
+        <w:numPr>
+          <w:ilvl w:val="0"/>
+          <w:numId w:val="0"/>
+        </w:numPr>
+        <w:suppressLineNumbers w:val="0"/>
+        <w:tabs>
+          <w:tab w:val="left" w:pos="420"/>
+        </w:tabs>
+        <w:spacing w:before="0" w:beforeAutospacing="0" w:after="0" w:afterAutospacing="1"/>
+        <w:jc w:val="both"/>
+      </w:pPr>
+    </w:p>
+    <w:p>
+      <w:pPr>
+        <w:keepNext w:val="0"/>
+        <w:keepLines w:val="0"/>
+        <w:widowControl/>
+        <w:suppressLineNumbers w:val="0"/>
+        <w:jc w:val="both"/>
+        <w:rPr>
+          <w:rFonts w:hint="default" w:asciiTheme="minorAscii" w:hAnsiTheme="minorAscii" w:eastAsiaTheme="minorEastAsia" w:cstheme="minorBidi"/>
+          <w:sz w:val="24"/>
+          <w:szCs w:val="24"/>
+          <w:lang w:val="es-ES" w:eastAsia="zh-CN" w:bidi="ar-SA"/>
+        </w:rPr>
+      </w:pPr>
+      <w:r>
+        <w:rPr>
+          <w:rFonts w:hint="default" w:asciiTheme="minorAscii" w:hAnsiTheme="minorAscii" w:eastAsiaTheme="minorEastAsia" w:cstheme="minorBidi"/>
+          <w:sz w:val="24"/>
+          <w:szCs w:val="24"/>
+          <w:lang w:val="es-ES" w:eastAsia="zh-CN" w:bidi="ar-SA"/>
+        </w:rPr>
+        <w:t>Realizando ingeniería inversa se obtiene el modelo relacional en Workbench como sigue:</w:t>
+      </w:r>
+    </w:p>
+    <w:p>
+      <w:pPr>
+        <w:keepNext w:val="0"/>
+        <w:keepLines w:val="0"/>
+        <w:widowControl/>
+        <w:numPr>
+          <w:ilvl w:val="0"/>
+          <w:numId w:val="0"/>
+        </w:numPr>
+        <w:suppressLineNumbers w:val="0"/>
+        <w:tabs>
+          <w:tab w:val="left" w:pos="420"/>
+        </w:tabs>
+        <w:spacing w:before="0" w:beforeAutospacing="0" w:after="0" w:afterAutospacing="1"/>
+        <w:jc w:val="both"/>
       </w:pPr>
       <w:r>
         <w:drawing>
@@ -6411,7 +7119,7 @@
                     </pic:cNvPicPr>
                   </pic:nvPicPr>
                   <pic:blipFill>
-                    <a:blip r:embed="rId23"/>
+                    <a:blip r:embed="rId24"/>
                     <a:stretch>
                       <a:fillRect/>
                     </a:stretch>
@@ -6445,6 +7153,77 @@
         <w:widowControl/>
         <w:numPr>
           <w:ilvl w:val="0"/>
+          <w:numId w:val="0"/>
+        </w:numPr>
+        <w:suppressLineNumbers w:val="0"/>
+        <w:tabs>
+          <w:tab w:val="left" w:pos="420"/>
+        </w:tabs>
+        <w:spacing w:before="0" w:beforeAutospacing="0" w:after="0" w:afterAutospacing="1"/>
+        <w:jc w:val="both"/>
+      </w:pPr>
+    </w:p>
+    <w:p>
+      <w:pPr>
+        <w:keepNext w:val="0"/>
+        <w:keepLines w:val="0"/>
+        <w:widowControl/>
+        <w:numPr>
+          <w:ilvl w:val="0"/>
+          <w:numId w:val="0"/>
+        </w:numPr>
+        <w:suppressLineNumbers w:val="0"/>
+        <w:tabs>
+          <w:tab w:val="left" w:pos="420"/>
+        </w:tabs>
+        <w:spacing w:before="0" w:beforeAutospacing="0" w:after="0" w:afterAutospacing="1"/>
+        <w:jc w:val="both"/>
+      </w:pPr>
+    </w:p>
+    <w:p>
+      <w:pPr>
+        <w:keepNext w:val="0"/>
+        <w:keepLines w:val="0"/>
+        <w:widowControl/>
+        <w:numPr>
+          <w:ilvl w:val="0"/>
+          <w:numId w:val="0"/>
+        </w:numPr>
+        <w:suppressLineNumbers w:val="0"/>
+        <w:tabs>
+          <w:tab w:val="left" w:pos="420"/>
+        </w:tabs>
+        <w:spacing w:before="0" w:beforeAutospacing="0" w:after="0" w:afterAutospacing="1"/>
+        <w:jc w:val="both"/>
+      </w:pPr>
+    </w:p>
+    <w:p>
+      <w:pPr>
+        <w:keepNext w:val="0"/>
+        <w:keepLines w:val="0"/>
+        <w:widowControl/>
+        <w:numPr>
+          <w:ilvl w:val="0"/>
+          <w:numId w:val="0"/>
+        </w:numPr>
+        <w:suppressLineNumbers w:val="0"/>
+        <w:tabs>
+          <w:tab w:val="left" w:pos="420"/>
+        </w:tabs>
+        <w:spacing w:before="0" w:beforeAutospacing="0" w:after="0" w:afterAutospacing="1"/>
+        <w:jc w:val="both"/>
+        <w:rPr>
+          <w:rFonts w:hint="default"/>
+        </w:rPr>
+      </w:pPr>
+    </w:p>
+    <w:p>
+      <w:pPr>
+        <w:keepNext w:val="0"/>
+        <w:keepLines w:val="0"/>
+        <w:widowControl/>
+        <w:numPr>
+          <w:ilvl w:val="0"/>
           <w:numId w:val="1"/>
         </w:numPr>
         <w:suppressLineNumbers w:val="0"/>
@@ -6491,15 +7270,1413 @@
         <w:spacing w:before="0" w:beforeAutospacing="0" w:after="0" w:afterAutospacing="1"/>
         <w:jc w:val="both"/>
         <w:rPr>
+          <w:rFonts w:hint="default" w:asciiTheme="minorAscii" w:hAnsiTheme="minorAscii" w:eastAsiaTheme="minorEastAsia" w:cstheme="minorBidi"/>
+          <w:sz w:val="24"/>
+          <w:szCs w:val="24"/>
+          <w:lang w:val="es-CO" w:eastAsia="zh-CN" w:bidi="ar-SA"/>
+        </w:rPr>
+      </w:pPr>
+      <w:r>
+        <w:rPr>
+          <w:rFonts w:hint="default" w:asciiTheme="minorAscii" w:hAnsiTheme="minorAscii" w:eastAsiaTheme="minorEastAsia" w:cstheme="minorBidi"/>
+          <w:sz w:val="24"/>
+          <w:szCs w:val="24"/>
+          <w:lang w:val="es-CO" w:eastAsia="zh-CN" w:bidi="ar-SA"/>
+        </w:rPr>
+        <w:t>Para mostrar ejemplos</w:t>
+      </w:r>
+      <w:r>
+        <w:rPr>
+          <w:rFonts w:hint="default" w:asciiTheme="minorAscii" w:hAnsiTheme="minorAscii" w:cstheme="minorBidi"/>
+          <w:sz w:val="24"/>
+          <w:szCs w:val="24"/>
+          <w:lang w:val="es-CO" w:eastAsia="zh-CN" w:bidi="ar-SA"/>
+        </w:rPr>
+        <w:t xml:space="preserve"> las</w:t>
+      </w:r>
+      <w:r>
+        <w:rPr>
+          <w:rFonts w:hint="default" w:asciiTheme="minorAscii" w:hAnsiTheme="minorAscii" w:eastAsiaTheme="minorEastAsia" w:cstheme="minorBidi"/>
+          <w:sz w:val="24"/>
+          <w:szCs w:val="24"/>
+          <w:lang w:val="es-CO" w:eastAsia="zh-CN" w:bidi="ar-SA"/>
+        </w:rPr>
+        <w:t xml:space="preserve"> consultas previamente se insertan algunos registros en cada una</w:t>
+      </w:r>
+      <w:r>
+        <w:rPr>
+          <w:rFonts w:hint="default" w:asciiTheme="minorAscii" w:hAnsiTheme="minorAscii" w:cstheme="minorBidi"/>
+          <w:sz w:val="24"/>
+          <w:szCs w:val="24"/>
+          <w:lang w:val="es-CO" w:eastAsia="zh-CN" w:bidi="ar-SA"/>
+        </w:rPr>
+        <w:t xml:space="preserve"> de las tablas</w:t>
+      </w:r>
+      <w:r>
+        <w:rPr>
+          <w:rFonts w:hint="default" w:asciiTheme="minorAscii" w:hAnsiTheme="minorAscii" w:eastAsiaTheme="minorEastAsia" w:cstheme="minorBidi"/>
+          <w:sz w:val="24"/>
+          <w:szCs w:val="24"/>
+          <w:lang w:val="es-CO" w:eastAsia="zh-CN" w:bidi="ar-SA"/>
+        </w:rPr>
+        <w:t xml:space="preserve"> como sigue:</w:t>
+      </w:r>
+    </w:p>
+    <w:p>
+      <w:pPr>
+        <w:keepNext w:val="0"/>
+        <w:keepLines w:val="0"/>
+        <w:widowControl/>
+        <w:numPr>
+          <w:numId w:val="0"/>
+        </w:numPr>
+        <w:suppressLineNumbers w:val="0"/>
+        <w:tabs>
+          <w:tab w:val="left" w:pos="420"/>
+        </w:tabs>
+        <w:spacing w:before="0" w:beforeAutospacing="0" w:after="0" w:afterAutospacing="1"/>
+        <w:jc w:val="both"/>
+        <w:rPr>
+          <w:rFonts w:hint="default" w:asciiTheme="minorAscii" w:hAnsiTheme="minorAscii" w:eastAsiaTheme="minorEastAsia" w:cstheme="minorBidi"/>
+          <w:sz w:val="24"/>
+          <w:szCs w:val="24"/>
+          <w:lang w:val="es-CO" w:eastAsia="zh-CN" w:bidi="ar-SA"/>
+        </w:rPr>
+      </w:pPr>
+      <w:r>
+        <w:rPr>
+          <w:rFonts w:hint="default" w:asciiTheme="minorAscii" w:hAnsiTheme="minorAscii" w:cstheme="minorBidi"/>
+          <w:sz w:val="24"/>
+          <w:szCs w:val="24"/>
+          <w:lang w:val="es-CO" w:eastAsia="zh-CN" w:bidi="ar-SA"/>
+        </w:rPr>
+        <w:t>Ingreso de registros en la tabla proveedor:</w:t>
+      </w:r>
+    </w:p>
+    <w:p>
+      <w:pPr>
+        <w:keepNext w:val="0"/>
+        <w:keepLines w:val="0"/>
+        <w:widowControl/>
+        <w:numPr>
+          <w:numId w:val="0"/>
+        </w:numPr>
+        <w:suppressLineNumbers w:val="0"/>
+        <w:tabs>
+          <w:tab w:val="left" w:pos="420"/>
+        </w:tabs>
+        <w:spacing w:before="0" w:beforeAutospacing="0" w:after="0" w:afterAutospacing="1"/>
+        <w:jc w:val="both"/>
+      </w:pPr>
+      <w:r>
+        <w:drawing>
+          <wp:inline distT="0" distB="0" distL="114300" distR="114300">
+            <wp:extent cx="5271135" cy="841375"/>
+            <wp:effectExtent l="9525" t="9525" r="15240" b="25400"/>
+            <wp:docPr id="25" name="Picture 25"/>
+            <wp:cNvGraphicFramePr>
+              <a:graphicFrameLocks xmlns:a="http://schemas.openxmlformats.org/drawingml/2006/main" noChangeAspect="1"/>
+            </wp:cNvGraphicFramePr>
+            <a:graphic xmlns:a="http://schemas.openxmlformats.org/drawingml/2006/main">
+              <a:graphicData uri="http://schemas.openxmlformats.org/drawingml/2006/picture">
+                <pic:pic xmlns:pic="http://schemas.openxmlformats.org/drawingml/2006/picture">
+                  <pic:nvPicPr>
+                    <pic:cNvPr id="25" name="Picture 25"/>
+                    <pic:cNvPicPr>
+                      <a:picLocks noChangeAspect="1"/>
+                    </pic:cNvPicPr>
+                  </pic:nvPicPr>
+                  <pic:blipFill>
+                    <a:blip r:embed="rId25"/>
+                    <a:stretch>
+                      <a:fillRect/>
+                    </a:stretch>
+                  </pic:blipFill>
+                  <pic:spPr>
+                    <a:xfrm>
+                      <a:off x="0" y="0"/>
+                      <a:ext cx="5271135" cy="841375"/>
+                    </a:xfrm>
+                    <a:prstGeom prst="rect">
+                      <a:avLst/>
+                    </a:prstGeom>
+                    <a:noFill/>
+                    <a:ln>
+                      <a:solidFill>
+                        <a:schemeClr val="tx1"/>
+                      </a:solidFill>
+                    </a:ln>
+                  </pic:spPr>
+                </pic:pic>
+              </a:graphicData>
+            </a:graphic>
+          </wp:inline>
+        </w:drawing>
+      </w:r>
+    </w:p>
+    <w:p>
+      <w:pPr>
+        <w:keepNext w:val="0"/>
+        <w:keepLines w:val="0"/>
+        <w:widowControl/>
+        <w:numPr>
+          <w:ilvl w:val="0"/>
+          <w:numId w:val="0"/>
+        </w:numPr>
+        <w:suppressLineNumbers w:val="0"/>
+        <w:tabs>
+          <w:tab w:val="left" w:pos="420"/>
+        </w:tabs>
+        <w:spacing w:before="0" w:beforeAutospacing="0" w:after="0" w:afterAutospacing="1"/>
+        <w:jc w:val="both"/>
+      </w:pPr>
+      <w:r>
+        <w:rPr>
+          <w:rFonts w:hint="default" w:asciiTheme="minorAscii" w:hAnsiTheme="minorAscii" w:cstheme="minorBidi"/>
+          <w:sz w:val="24"/>
+          <w:szCs w:val="24"/>
+          <w:lang w:val="es-CO" w:eastAsia="zh-CN" w:bidi="ar-SA"/>
+        </w:rPr>
+        <w:t>Ingreso de registros en la tabla proveedor:</w:t>
+      </w:r>
+      <w:bookmarkStart w:id="0" w:name="_GoBack"/>
+      <w:bookmarkEnd w:id="0"/>
+    </w:p>
+    <w:p>
+      <w:pPr>
+        <w:keepNext w:val="0"/>
+        <w:keepLines w:val="0"/>
+        <w:widowControl/>
+        <w:numPr>
+          <w:numId w:val="0"/>
+        </w:numPr>
+        <w:suppressLineNumbers w:val="0"/>
+        <w:tabs>
+          <w:tab w:val="left" w:pos="420"/>
+        </w:tabs>
+        <w:spacing w:before="0" w:beforeAutospacing="0" w:after="0" w:afterAutospacing="1"/>
+        <w:jc w:val="both"/>
+      </w:pPr>
+      <w:r>
+        <w:drawing>
+          <wp:inline distT="0" distB="0" distL="114300" distR="114300">
+            <wp:extent cx="5268595" cy="976630"/>
+            <wp:effectExtent l="9525" t="9525" r="17780" b="23495"/>
+            <wp:docPr id="26" name="Picture 26"/>
+            <wp:cNvGraphicFramePr>
+              <a:graphicFrameLocks xmlns:a="http://schemas.openxmlformats.org/drawingml/2006/main" noChangeAspect="1"/>
+            </wp:cNvGraphicFramePr>
+            <a:graphic xmlns:a="http://schemas.openxmlformats.org/drawingml/2006/main">
+              <a:graphicData uri="http://schemas.openxmlformats.org/drawingml/2006/picture">
+                <pic:pic xmlns:pic="http://schemas.openxmlformats.org/drawingml/2006/picture">
+                  <pic:nvPicPr>
+                    <pic:cNvPr id="26" name="Picture 26"/>
+                    <pic:cNvPicPr>
+                      <a:picLocks noChangeAspect="1"/>
+                    </pic:cNvPicPr>
+                  </pic:nvPicPr>
+                  <pic:blipFill>
+                    <a:blip r:embed="rId26"/>
+                    <a:stretch>
+                      <a:fillRect/>
+                    </a:stretch>
+                  </pic:blipFill>
+                  <pic:spPr>
+                    <a:xfrm>
+                      <a:off x="0" y="0"/>
+                      <a:ext cx="5268595" cy="976630"/>
+                    </a:xfrm>
+                    <a:prstGeom prst="rect">
+                      <a:avLst/>
+                    </a:prstGeom>
+                    <a:noFill/>
+                    <a:ln>
+                      <a:solidFill>
+                        <a:schemeClr val="tx1"/>
+                      </a:solidFill>
+                    </a:ln>
+                  </pic:spPr>
+                </pic:pic>
+              </a:graphicData>
+            </a:graphic>
+          </wp:inline>
+        </w:drawing>
+      </w:r>
+    </w:p>
+    <w:p>
+      <w:pPr>
+        <w:keepNext w:val="0"/>
+        <w:keepLines w:val="0"/>
+        <w:widowControl/>
+        <w:numPr>
+          <w:ilvl w:val="0"/>
+          <w:numId w:val="0"/>
+        </w:numPr>
+        <w:suppressLineNumbers w:val="0"/>
+        <w:tabs>
+          <w:tab w:val="left" w:pos="420"/>
+        </w:tabs>
+        <w:spacing w:before="0" w:beforeAutospacing="0" w:after="0" w:afterAutospacing="1"/>
+        <w:jc w:val="both"/>
+      </w:pPr>
+      <w:r>
+        <w:rPr>
+          <w:rFonts w:hint="default" w:asciiTheme="minorAscii" w:hAnsiTheme="minorAscii" w:cstheme="minorBidi"/>
+          <w:sz w:val="24"/>
+          <w:szCs w:val="24"/>
+          <w:lang w:val="es-CO" w:eastAsia="zh-CN" w:bidi="ar-SA"/>
+        </w:rPr>
+        <w:t>Ingreso de registros en la tabla proveedor:</w:t>
+      </w:r>
+    </w:p>
+    <w:p>
+      <w:pPr>
+        <w:keepNext w:val="0"/>
+        <w:keepLines w:val="0"/>
+        <w:widowControl/>
+        <w:numPr>
+          <w:numId w:val="0"/>
+        </w:numPr>
+        <w:suppressLineNumbers w:val="0"/>
+        <w:tabs>
+          <w:tab w:val="left" w:pos="420"/>
+        </w:tabs>
+        <w:spacing w:before="0" w:beforeAutospacing="0" w:after="0" w:afterAutospacing="1"/>
+        <w:jc w:val="both"/>
+      </w:pPr>
+      <w:r>
+        <w:drawing>
+          <wp:inline distT="0" distB="0" distL="114300" distR="114300">
+            <wp:extent cx="5267325" cy="1386205"/>
+            <wp:effectExtent l="9525" t="9525" r="19050" b="13970"/>
+            <wp:docPr id="28" name="Picture 28"/>
+            <wp:cNvGraphicFramePr>
+              <a:graphicFrameLocks xmlns:a="http://schemas.openxmlformats.org/drawingml/2006/main" noChangeAspect="1"/>
+            </wp:cNvGraphicFramePr>
+            <a:graphic xmlns:a="http://schemas.openxmlformats.org/drawingml/2006/main">
+              <a:graphicData uri="http://schemas.openxmlformats.org/drawingml/2006/picture">
+                <pic:pic xmlns:pic="http://schemas.openxmlformats.org/drawingml/2006/picture">
+                  <pic:nvPicPr>
+                    <pic:cNvPr id="28" name="Picture 28"/>
+                    <pic:cNvPicPr>
+                      <a:picLocks noChangeAspect="1"/>
+                    </pic:cNvPicPr>
+                  </pic:nvPicPr>
+                  <pic:blipFill>
+                    <a:blip r:embed="rId27"/>
+                    <a:stretch>
+                      <a:fillRect/>
+                    </a:stretch>
+                  </pic:blipFill>
+                  <pic:spPr>
+                    <a:xfrm>
+                      <a:off x="0" y="0"/>
+                      <a:ext cx="5267325" cy="1386205"/>
+                    </a:xfrm>
+                    <a:prstGeom prst="rect">
+                      <a:avLst/>
+                    </a:prstGeom>
+                    <a:noFill/>
+                    <a:ln>
+                      <a:solidFill>
+                        <a:schemeClr val="tx1"/>
+                      </a:solidFill>
+                    </a:ln>
+                  </pic:spPr>
+                </pic:pic>
+              </a:graphicData>
+            </a:graphic>
+          </wp:inline>
+        </w:drawing>
+      </w:r>
+    </w:p>
+    <w:p>
+      <w:pPr>
+        <w:keepNext w:val="0"/>
+        <w:keepLines w:val="0"/>
+        <w:widowControl/>
+        <w:numPr>
+          <w:ilvl w:val="0"/>
+          <w:numId w:val="0"/>
+        </w:numPr>
+        <w:suppressLineNumbers w:val="0"/>
+        <w:tabs>
+          <w:tab w:val="left" w:pos="420"/>
+        </w:tabs>
+        <w:spacing w:before="0" w:beforeAutospacing="0" w:after="0" w:afterAutospacing="1"/>
+        <w:jc w:val="both"/>
+      </w:pPr>
+      <w:r>
+        <w:rPr>
+          <w:rFonts w:hint="default" w:asciiTheme="minorAscii" w:hAnsiTheme="minorAscii" w:cstheme="minorBidi"/>
+          <w:sz w:val="24"/>
+          <w:szCs w:val="24"/>
+          <w:lang w:val="es-CO" w:eastAsia="zh-CN" w:bidi="ar-SA"/>
+        </w:rPr>
+        <w:t>Ingreso de registros en la tabla proveedor:</w:t>
+      </w:r>
+    </w:p>
+    <w:p>
+      <w:pPr>
+        <w:keepNext w:val="0"/>
+        <w:keepLines w:val="0"/>
+        <w:widowControl/>
+        <w:numPr>
+          <w:numId w:val="0"/>
+        </w:numPr>
+        <w:suppressLineNumbers w:val="0"/>
+        <w:tabs>
+          <w:tab w:val="left" w:pos="420"/>
+        </w:tabs>
+        <w:spacing w:before="0" w:beforeAutospacing="0" w:after="0" w:afterAutospacing="1"/>
+        <w:jc w:val="both"/>
+      </w:pPr>
+      <w:r>
+        <w:drawing>
+          <wp:inline distT="0" distB="0" distL="114300" distR="114300">
+            <wp:extent cx="5273040" cy="2176145"/>
+            <wp:effectExtent l="9525" t="9525" r="13335" b="24130"/>
+            <wp:docPr id="29" name="Picture 29"/>
+            <wp:cNvGraphicFramePr>
+              <a:graphicFrameLocks xmlns:a="http://schemas.openxmlformats.org/drawingml/2006/main" noChangeAspect="1"/>
+            </wp:cNvGraphicFramePr>
+            <a:graphic xmlns:a="http://schemas.openxmlformats.org/drawingml/2006/main">
+              <a:graphicData uri="http://schemas.openxmlformats.org/drawingml/2006/picture">
+                <pic:pic xmlns:pic="http://schemas.openxmlformats.org/drawingml/2006/picture">
+                  <pic:nvPicPr>
+                    <pic:cNvPr id="29" name="Picture 29"/>
+                    <pic:cNvPicPr>
+                      <a:picLocks noChangeAspect="1"/>
+                    </pic:cNvPicPr>
+                  </pic:nvPicPr>
+                  <pic:blipFill>
+                    <a:blip r:embed="rId28"/>
+                    <a:stretch>
+                      <a:fillRect/>
+                    </a:stretch>
+                  </pic:blipFill>
+                  <pic:spPr>
+                    <a:xfrm>
+                      <a:off x="0" y="0"/>
+                      <a:ext cx="5273040" cy="2176145"/>
+                    </a:xfrm>
+                    <a:prstGeom prst="rect">
+                      <a:avLst/>
+                    </a:prstGeom>
+                    <a:noFill/>
+                    <a:ln>
+                      <a:solidFill>
+                        <a:schemeClr val="tx1"/>
+                      </a:solidFill>
+                    </a:ln>
+                  </pic:spPr>
+                </pic:pic>
+              </a:graphicData>
+            </a:graphic>
+          </wp:inline>
+        </w:drawing>
+      </w:r>
+    </w:p>
+    <w:p>
+      <w:pPr>
+        <w:keepNext w:val="0"/>
+        <w:keepLines w:val="0"/>
+        <w:widowControl/>
+        <w:numPr>
+          <w:ilvl w:val="0"/>
+          <w:numId w:val="0"/>
+        </w:numPr>
+        <w:suppressLineNumbers w:val="0"/>
+        <w:tabs>
+          <w:tab w:val="left" w:pos="420"/>
+        </w:tabs>
+        <w:spacing w:before="0" w:beforeAutospacing="0" w:after="0" w:afterAutospacing="1"/>
+        <w:jc w:val="both"/>
+      </w:pPr>
+      <w:r>
+        <w:rPr>
+          <w:rFonts w:hint="default" w:asciiTheme="minorAscii" w:hAnsiTheme="minorAscii" w:cstheme="minorBidi"/>
+          <w:sz w:val="24"/>
+          <w:szCs w:val="24"/>
+          <w:lang w:val="es-CO" w:eastAsia="zh-CN" w:bidi="ar-SA"/>
+        </w:rPr>
+        <w:t>Ingreso de registros en la tabla proveedor:</w:t>
+      </w:r>
+    </w:p>
+    <w:p>
+      <w:pPr>
+        <w:keepNext w:val="0"/>
+        <w:keepLines w:val="0"/>
+        <w:widowControl/>
+        <w:numPr>
+          <w:numId w:val="0"/>
+        </w:numPr>
+        <w:suppressLineNumbers w:val="0"/>
+        <w:tabs>
+          <w:tab w:val="left" w:pos="420"/>
+        </w:tabs>
+        <w:spacing w:before="0" w:beforeAutospacing="0" w:after="0" w:afterAutospacing="1"/>
+        <w:jc w:val="both"/>
+      </w:pPr>
+      <w:r>
+        <w:drawing>
+          <wp:inline distT="0" distB="0" distL="114300" distR="114300">
+            <wp:extent cx="5271770" cy="1757045"/>
+            <wp:effectExtent l="9525" t="9525" r="14605" b="24130"/>
+            <wp:docPr id="30" name="Picture 30"/>
+            <wp:cNvGraphicFramePr>
+              <a:graphicFrameLocks xmlns:a="http://schemas.openxmlformats.org/drawingml/2006/main" noChangeAspect="1"/>
+            </wp:cNvGraphicFramePr>
+            <a:graphic xmlns:a="http://schemas.openxmlformats.org/drawingml/2006/main">
+              <a:graphicData uri="http://schemas.openxmlformats.org/drawingml/2006/picture">
+                <pic:pic xmlns:pic="http://schemas.openxmlformats.org/drawingml/2006/picture">
+                  <pic:nvPicPr>
+                    <pic:cNvPr id="30" name="Picture 30"/>
+                    <pic:cNvPicPr>
+                      <a:picLocks noChangeAspect="1"/>
+                    </pic:cNvPicPr>
+                  </pic:nvPicPr>
+                  <pic:blipFill>
+                    <a:blip r:embed="rId29"/>
+                    <a:stretch>
+                      <a:fillRect/>
+                    </a:stretch>
+                  </pic:blipFill>
+                  <pic:spPr>
+                    <a:xfrm>
+                      <a:off x="0" y="0"/>
+                      <a:ext cx="5271770" cy="1757045"/>
+                    </a:xfrm>
+                    <a:prstGeom prst="rect">
+                      <a:avLst/>
+                    </a:prstGeom>
+                    <a:noFill/>
+                    <a:ln>
+                      <a:solidFill>
+                        <a:schemeClr val="tx1"/>
+                      </a:solidFill>
+                    </a:ln>
+                  </pic:spPr>
+                </pic:pic>
+              </a:graphicData>
+            </a:graphic>
+          </wp:inline>
+        </w:drawing>
+      </w:r>
+    </w:p>
+    <w:p>
+      <w:pPr>
+        <w:keepNext w:val="0"/>
+        <w:keepLines w:val="0"/>
+        <w:widowControl/>
+        <w:numPr>
+          <w:ilvl w:val="0"/>
+          <w:numId w:val="0"/>
+        </w:numPr>
+        <w:suppressLineNumbers w:val="0"/>
+        <w:tabs>
+          <w:tab w:val="left" w:pos="420"/>
+        </w:tabs>
+        <w:spacing w:before="0" w:beforeAutospacing="0" w:after="0" w:afterAutospacing="1"/>
+        <w:jc w:val="both"/>
+      </w:pPr>
+      <w:r>
+        <w:rPr>
+          <w:rFonts w:hint="default" w:asciiTheme="minorAscii" w:hAnsiTheme="minorAscii" w:cstheme="minorBidi"/>
+          <w:sz w:val="24"/>
+          <w:szCs w:val="24"/>
+          <w:lang w:val="es-CO" w:eastAsia="zh-CN" w:bidi="ar-SA"/>
+        </w:rPr>
+        <w:t>Ingreso de registros en la tabla proveedor:</w:t>
+      </w:r>
+    </w:p>
+    <w:p>
+      <w:pPr>
+        <w:keepNext w:val="0"/>
+        <w:keepLines w:val="0"/>
+        <w:widowControl/>
+        <w:numPr>
+          <w:numId w:val="0"/>
+        </w:numPr>
+        <w:suppressLineNumbers w:val="0"/>
+        <w:tabs>
+          <w:tab w:val="left" w:pos="420"/>
+        </w:tabs>
+        <w:spacing w:before="0" w:beforeAutospacing="0" w:after="0" w:afterAutospacing="1"/>
+        <w:jc w:val="both"/>
+      </w:pPr>
+      <w:r>
+        <w:drawing>
+          <wp:inline distT="0" distB="0" distL="114300" distR="114300">
+            <wp:extent cx="5274310" cy="962025"/>
+            <wp:effectExtent l="9525" t="9525" r="12065" b="19050"/>
+            <wp:docPr id="31" name="Picture 31"/>
+            <wp:cNvGraphicFramePr>
+              <a:graphicFrameLocks xmlns:a="http://schemas.openxmlformats.org/drawingml/2006/main" noChangeAspect="1"/>
+            </wp:cNvGraphicFramePr>
+            <a:graphic xmlns:a="http://schemas.openxmlformats.org/drawingml/2006/main">
+              <a:graphicData uri="http://schemas.openxmlformats.org/drawingml/2006/picture">
+                <pic:pic xmlns:pic="http://schemas.openxmlformats.org/drawingml/2006/picture">
+                  <pic:nvPicPr>
+                    <pic:cNvPr id="31" name="Picture 31"/>
+                    <pic:cNvPicPr>
+                      <a:picLocks noChangeAspect="1"/>
+                    </pic:cNvPicPr>
+                  </pic:nvPicPr>
+                  <pic:blipFill>
+                    <a:blip r:embed="rId30"/>
+                    <a:stretch>
+                      <a:fillRect/>
+                    </a:stretch>
+                  </pic:blipFill>
+                  <pic:spPr>
+                    <a:xfrm>
+                      <a:off x="0" y="0"/>
+                      <a:ext cx="5274310" cy="962025"/>
+                    </a:xfrm>
+                    <a:prstGeom prst="rect">
+                      <a:avLst/>
+                    </a:prstGeom>
+                    <a:noFill/>
+                    <a:ln>
+                      <a:solidFill>
+                        <a:schemeClr val="tx1"/>
+                      </a:solidFill>
+                    </a:ln>
+                  </pic:spPr>
+                </pic:pic>
+              </a:graphicData>
+            </a:graphic>
+          </wp:inline>
+        </w:drawing>
+      </w:r>
+    </w:p>
+    <w:p>
+      <w:pPr>
+        <w:keepNext w:val="0"/>
+        <w:keepLines w:val="0"/>
+        <w:widowControl/>
+        <w:numPr>
+          <w:ilvl w:val="0"/>
+          <w:numId w:val="0"/>
+        </w:numPr>
+        <w:suppressLineNumbers w:val="0"/>
+        <w:tabs>
+          <w:tab w:val="left" w:pos="420"/>
+        </w:tabs>
+        <w:spacing w:before="0" w:beforeAutospacing="0" w:after="0" w:afterAutospacing="1"/>
+        <w:jc w:val="both"/>
+      </w:pPr>
+      <w:r>
+        <w:rPr>
+          <w:rFonts w:hint="default" w:asciiTheme="minorAscii" w:hAnsiTheme="minorAscii" w:cstheme="minorBidi"/>
+          <w:sz w:val="24"/>
+          <w:szCs w:val="24"/>
+          <w:lang w:val="es-CO" w:eastAsia="zh-CN" w:bidi="ar-SA"/>
+        </w:rPr>
+        <w:t>Ingreso de registros en la tabla proveedor:</w:t>
+      </w:r>
+    </w:p>
+    <w:p>
+      <w:pPr>
+        <w:keepNext w:val="0"/>
+        <w:keepLines w:val="0"/>
+        <w:widowControl/>
+        <w:numPr>
+          <w:numId w:val="0"/>
+        </w:numPr>
+        <w:suppressLineNumbers w:val="0"/>
+        <w:tabs>
+          <w:tab w:val="left" w:pos="420"/>
+        </w:tabs>
+        <w:spacing w:before="0" w:beforeAutospacing="0" w:after="0" w:afterAutospacing="1"/>
+        <w:jc w:val="both"/>
+      </w:pPr>
+      <w:r>
+        <w:drawing>
+          <wp:inline distT="0" distB="0" distL="114300" distR="114300">
+            <wp:extent cx="5269865" cy="971550"/>
+            <wp:effectExtent l="9525" t="9525" r="16510" b="9525"/>
+            <wp:docPr id="32" name="Picture 32"/>
+            <wp:cNvGraphicFramePr>
+              <a:graphicFrameLocks xmlns:a="http://schemas.openxmlformats.org/drawingml/2006/main" noChangeAspect="1"/>
+            </wp:cNvGraphicFramePr>
+            <a:graphic xmlns:a="http://schemas.openxmlformats.org/drawingml/2006/main">
+              <a:graphicData uri="http://schemas.openxmlformats.org/drawingml/2006/picture">
+                <pic:pic xmlns:pic="http://schemas.openxmlformats.org/drawingml/2006/picture">
+                  <pic:nvPicPr>
+                    <pic:cNvPr id="32" name="Picture 32"/>
+                    <pic:cNvPicPr>
+                      <a:picLocks noChangeAspect="1"/>
+                    </pic:cNvPicPr>
+                  </pic:nvPicPr>
+                  <pic:blipFill>
+                    <a:blip r:embed="rId31"/>
+                    <a:stretch>
+                      <a:fillRect/>
+                    </a:stretch>
+                  </pic:blipFill>
+                  <pic:spPr>
+                    <a:xfrm>
+                      <a:off x="0" y="0"/>
+                      <a:ext cx="5269865" cy="971550"/>
+                    </a:xfrm>
+                    <a:prstGeom prst="rect">
+                      <a:avLst/>
+                    </a:prstGeom>
+                    <a:noFill/>
+                    <a:ln>
+                      <a:solidFill>
+                        <a:schemeClr val="tx1"/>
+                      </a:solidFill>
+                    </a:ln>
+                  </pic:spPr>
+                </pic:pic>
+              </a:graphicData>
+            </a:graphic>
+          </wp:inline>
+        </w:drawing>
+      </w:r>
+    </w:p>
+    <w:p>
+      <w:pPr>
+        <w:keepNext w:val="0"/>
+        <w:keepLines w:val="0"/>
+        <w:widowControl/>
+        <w:numPr>
+          <w:ilvl w:val="0"/>
+          <w:numId w:val="0"/>
+        </w:numPr>
+        <w:suppressLineNumbers w:val="0"/>
+        <w:tabs>
+          <w:tab w:val="left" w:pos="420"/>
+        </w:tabs>
+        <w:spacing w:before="0" w:beforeAutospacing="0" w:after="0" w:afterAutospacing="1"/>
+        <w:jc w:val="both"/>
+      </w:pPr>
+      <w:r>
+        <w:rPr>
+          <w:rFonts w:hint="default" w:asciiTheme="minorAscii" w:hAnsiTheme="minorAscii" w:cstheme="minorBidi"/>
+          <w:sz w:val="24"/>
+          <w:szCs w:val="24"/>
+          <w:lang w:val="es-CO" w:eastAsia="zh-CN" w:bidi="ar-SA"/>
+        </w:rPr>
+        <w:t>Ingreso de registros en la tabla proveedor:</w:t>
+      </w:r>
+    </w:p>
+    <w:p>
+      <w:pPr>
+        <w:keepNext w:val="0"/>
+        <w:keepLines w:val="0"/>
+        <w:widowControl/>
+        <w:numPr>
+          <w:numId w:val="0"/>
+        </w:numPr>
+        <w:suppressLineNumbers w:val="0"/>
+        <w:tabs>
+          <w:tab w:val="left" w:pos="420"/>
+        </w:tabs>
+        <w:spacing w:before="0" w:beforeAutospacing="0" w:after="0" w:afterAutospacing="1"/>
+        <w:jc w:val="both"/>
+      </w:pPr>
+      <w:r>
+        <w:drawing>
+          <wp:inline distT="0" distB="0" distL="114300" distR="114300">
+            <wp:extent cx="5267960" cy="948690"/>
+            <wp:effectExtent l="9525" t="9525" r="18415" b="13335"/>
+            <wp:docPr id="33" name="Picture 33"/>
+            <wp:cNvGraphicFramePr>
+              <a:graphicFrameLocks xmlns:a="http://schemas.openxmlformats.org/drawingml/2006/main" noChangeAspect="1"/>
+            </wp:cNvGraphicFramePr>
+            <a:graphic xmlns:a="http://schemas.openxmlformats.org/drawingml/2006/main">
+              <a:graphicData uri="http://schemas.openxmlformats.org/drawingml/2006/picture">
+                <pic:pic xmlns:pic="http://schemas.openxmlformats.org/drawingml/2006/picture">
+                  <pic:nvPicPr>
+                    <pic:cNvPr id="33" name="Picture 33"/>
+                    <pic:cNvPicPr>
+                      <a:picLocks noChangeAspect="1"/>
+                    </pic:cNvPicPr>
+                  </pic:nvPicPr>
+                  <pic:blipFill>
+                    <a:blip r:embed="rId32"/>
+                    <a:stretch>
+                      <a:fillRect/>
+                    </a:stretch>
+                  </pic:blipFill>
+                  <pic:spPr>
+                    <a:xfrm>
+                      <a:off x="0" y="0"/>
+                      <a:ext cx="5267960" cy="948690"/>
+                    </a:xfrm>
+                    <a:prstGeom prst="rect">
+                      <a:avLst/>
+                    </a:prstGeom>
+                    <a:noFill/>
+                    <a:ln>
+                      <a:solidFill>
+                        <a:schemeClr val="tx1"/>
+                      </a:solidFill>
+                    </a:ln>
+                  </pic:spPr>
+                </pic:pic>
+              </a:graphicData>
+            </a:graphic>
+          </wp:inline>
+        </w:drawing>
+      </w:r>
+    </w:p>
+    <w:p>
+      <w:pPr>
+        <w:keepNext w:val="0"/>
+        <w:keepLines w:val="0"/>
+        <w:widowControl/>
+        <w:numPr>
+          <w:ilvl w:val="0"/>
+          <w:numId w:val="0"/>
+        </w:numPr>
+        <w:suppressLineNumbers w:val="0"/>
+        <w:tabs>
+          <w:tab w:val="left" w:pos="420"/>
+        </w:tabs>
+        <w:spacing w:before="0" w:beforeAutospacing="0" w:after="0" w:afterAutospacing="1"/>
+        <w:jc w:val="both"/>
+      </w:pPr>
+      <w:r>
+        <w:rPr>
+          <w:rFonts w:hint="default" w:asciiTheme="minorAscii" w:hAnsiTheme="minorAscii" w:cstheme="minorBidi"/>
+          <w:sz w:val="24"/>
+          <w:szCs w:val="24"/>
+          <w:lang w:val="es-CO" w:eastAsia="zh-CN" w:bidi="ar-SA"/>
+        </w:rPr>
+        <w:t>Ingreso de registros en la tabla proveedor:</w:t>
+      </w:r>
+    </w:p>
+    <w:p>
+      <w:pPr>
+        <w:keepNext w:val="0"/>
+        <w:keepLines w:val="0"/>
+        <w:widowControl/>
+        <w:numPr>
+          <w:numId w:val="0"/>
+        </w:numPr>
+        <w:suppressLineNumbers w:val="0"/>
+        <w:tabs>
+          <w:tab w:val="left" w:pos="420"/>
+        </w:tabs>
+        <w:spacing w:before="0" w:beforeAutospacing="0" w:after="0" w:afterAutospacing="1"/>
+        <w:jc w:val="both"/>
+      </w:pPr>
+      <w:r>
+        <w:drawing>
+          <wp:inline distT="0" distB="0" distL="114300" distR="114300">
+            <wp:extent cx="5267960" cy="876935"/>
+            <wp:effectExtent l="9525" t="9525" r="18415" b="27940"/>
+            <wp:docPr id="34" name="Picture 34"/>
+            <wp:cNvGraphicFramePr>
+              <a:graphicFrameLocks xmlns:a="http://schemas.openxmlformats.org/drawingml/2006/main" noChangeAspect="1"/>
+            </wp:cNvGraphicFramePr>
+            <a:graphic xmlns:a="http://schemas.openxmlformats.org/drawingml/2006/main">
+              <a:graphicData uri="http://schemas.openxmlformats.org/drawingml/2006/picture">
+                <pic:pic xmlns:pic="http://schemas.openxmlformats.org/drawingml/2006/picture">
+                  <pic:nvPicPr>
+                    <pic:cNvPr id="34" name="Picture 34"/>
+                    <pic:cNvPicPr>
+                      <a:picLocks noChangeAspect="1"/>
+                    </pic:cNvPicPr>
+                  </pic:nvPicPr>
+                  <pic:blipFill>
+                    <a:blip r:embed="rId33"/>
+                    <a:stretch>
+                      <a:fillRect/>
+                    </a:stretch>
+                  </pic:blipFill>
+                  <pic:spPr>
+                    <a:xfrm>
+                      <a:off x="0" y="0"/>
+                      <a:ext cx="5267960" cy="876935"/>
+                    </a:xfrm>
+                    <a:prstGeom prst="rect">
+                      <a:avLst/>
+                    </a:prstGeom>
+                    <a:noFill/>
+                    <a:ln>
+                      <a:solidFill>
+                        <a:schemeClr val="tx1"/>
+                      </a:solidFill>
+                    </a:ln>
+                  </pic:spPr>
+                </pic:pic>
+              </a:graphicData>
+            </a:graphic>
+          </wp:inline>
+        </w:drawing>
+      </w:r>
+    </w:p>
+    <w:p>
+      <w:pPr>
+        <w:keepNext w:val="0"/>
+        <w:keepLines w:val="0"/>
+        <w:widowControl/>
+        <w:numPr>
+          <w:ilvl w:val="0"/>
+          <w:numId w:val="0"/>
+        </w:numPr>
+        <w:suppressLineNumbers w:val="0"/>
+        <w:tabs>
+          <w:tab w:val="left" w:pos="420"/>
+        </w:tabs>
+        <w:spacing w:before="0" w:beforeAutospacing="0" w:after="0" w:afterAutospacing="1"/>
+        <w:jc w:val="both"/>
+      </w:pPr>
+      <w:r>
+        <w:rPr>
+          <w:rFonts w:hint="default" w:asciiTheme="minorAscii" w:hAnsiTheme="minorAscii" w:cstheme="minorBidi"/>
+          <w:sz w:val="24"/>
+          <w:szCs w:val="24"/>
+          <w:lang w:val="es-CO" w:eastAsia="zh-CN" w:bidi="ar-SA"/>
+        </w:rPr>
+        <w:t>Ingreso de registros en la tabla proveedor:</w:t>
+      </w:r>
+    </w:p>
+    <w:p>
+      <w:pPr>
+        <w:keepNext w:val="0"/>
+        <w:keepLines w:val="0"/>
+        <w:widowControl/>
+        <w:numPr>
+          <w:numId w:val="0"/>
+        </w:numPr>
+        <w:suppressLineNumbers w:val="0"/>
+        <w:tabs>
+          <w:tab w:val="left" w:pos="420"/>
+        </w:tabs>
+        <w:spacing w:before="0" w:beforeAutospacing="0" w:after="0" w:afterAutospacing="1"/>
+        <w:jc w:val="both"/>
+      </w:pPr>
+      <w:r>
+        <w:drawing>
+          <wp:inline distT="0" distB="0" distL="114300" distR="114300">
+            <wp:extent cx="5269230" cy="858520"/>
+            <wp:effectExtent l="9525" t="9525" r="17145" b="27305"/>
+            <wp:docPr id="35" name="Picture 35"/>
+            <wp:cNvGraphicFramePr>
+              <a:graphicFrameLocks xmlns:a="http://schemas.openxmlformats.org/drawingml/2006/main" noChangeAspect="1"/>
+            </wp:cNvGraphicFramePr>
+            <a:graphic xmlns:a="http://schemas.openxmlformats.org/drawingml/2006/main">
+              <a:graphicData uri="http://schemas.openxmlformats.org/drawingml/2006/picture">
+                <pic:pic xmlns:pic="http://schemas.openxmlformats.org/drawingml/2006/picture">
+                  <pic:nvPicPr>
+                    <pic:cNvPr id="35" name="Picture 35"/>
+                    <pic:cNvPicPr>
+                      <a:picLocks noChangeAspect="1"/>
+                    </pic:cNvPicPr>
+                  </pic:nvPicPr>
+                  <pic:blipFill>
+                    <a:blip r:embed="rId34"/>
+                    <a:stretch>
+                      <a:fillRect/>
+                    </a:stretch>
+                  </pic:blipFill>
+                  <pic:spPr>
+                    <a:xfrm>
+                      <a:off x="0" y="0"/>
+                      <a:ext cx="5269230" cy="858520"/>
+                    </a:xfrm>
+                    <a:prstGeom prst="rect">
+                      <a:avLst/>
+                    </a:prstGeom>
+                    <a:noFill/>
+                    <a:ln>
+                      <a:solidFill>
+                        <a:schemeClr val="tx1"/>
+                      </a:solidFill>
+                    </a:ln>
+                  </pic:spPr>
+                </pic:pic>
+              </a:graphicData>
+            </a:graphic>
+          </wp:inline>
+        </w:drawing>
+      </w:r>
+    </w:p>
+    <w:p>
+      <w:pPr>
+        <w:keepNext w:val="0"/>
+        <w:keepLines w:val="0"/>
+        <w:widowControl/>
+        <w:numPr>
+          <w:ilvl w:val="0"/>
+          <w:numId w:val="0"/>
+        </w:numPr>
+        <w:suppressLineNumbers w:val="0"/>
+        <w:tabs>
+          <w:tab w:val="left" w:pos="420"/>
+        </w:tabs>
+        <w:spacing w:before="0" w:beforeAutospacing="0" w:after="0" w:afterAutospacing="1"/>
+        <w:jc w:val="both"/>
+      </w:pPr>
+      <w:r>
+        <w:rPr>
+          <w:rFonts w:hint="default" w:asciiTheme="minorAscii" w:hAnsiTheme="minorAscii" w:cstheme="minorBidi"/>
+          <w:sz w:val="24"/>
+          <w:szCs w:val="24"/>
+          <w:lang w:val="es-CO" w:eastAsia="zh-CN" w:bidi="ar-SA"/>
+        </w:rPr>
+        <w:t>Ingreso de registros en la tabla proveedor:</w:t>
+      </w:r>
+    </w:p>
+    <w:p>
+      <w:pPr>
+        <w:keepNext w:val="0"/>
+        <w:keepLines w:val="0"/>
+        <w:widowControl/>
+        <w:numPr>
+          <w:numId w:val="0"/>
+        </w:numPr>
+        <w:suppressLineNumbers w:val="0"/>
+        <w:tabs>
+          <w:tab w:val="left" w:pos="420"/>
+        </w:tabs>
+        <w:spacing w:before="0" w:beforeAutospacing="0" w:after="0" w:afterAutospacing="1"/>
+        <w:jc w:val="both"/>
+      </w:pPr>
+      <w:r>
+        <w:drawing>
+          <wp:inline distT="0" distB="0" distL="114300" distR="114300">
+            <wp:extent cx="5271135" cy="946150"/>
+            <wp:effectExtent l="9525" t="9525" r="15240" b="15875"/>
+            <wp:docPr id="36" name="Picture 36"/>
+            <wp:cNvGraphicFramePr>
+              <a:graphicFrameLocks xmlns:a="http://schemas.openxmlformats.org/drawingml/2006/main" noChangeAspect="1"/>
+            </wp:cNvGraphicFramePr>
+            <a:graphic xmlns:a="http://schemas.openxmlformats.org/drawingml/2006/main">
+              <a:graphicData uri="http://schemas.openxmlformats.org/drawingml/2006/picture">
+                <pic:pic xmlns:pic="http://schemas.openxmlformats.org/drawingml/2006/picture">
+                  <pic:nvPicPr>
+                    <pic:cNvPr id="36" name="Picture 36"/>
+                    <pic:cNvPicPr>
+                      <a:picLocks noChangeAspect="1"/>
+                    </pic:cNvPicPr>
+                  </pic:nvPicPr>
+                  <pic:blipFill>
+                    <a:blip r:embed="rId35"/>
+                    <a:stretch>
+                      <a:fillRect/>
+                    </a:stretch>
+                  </pic:blipFill>
+                  <pic:spPr>
+                    <a:xfrm>
+                      <a:off x="0" y="0"/>
+                      <a:ext cx="5271135" cy="946150"/>
+                    </a:xfrm>
+                    <a:prstGeom prst="rect">
+                      <a:avLst/>
+                    </a:prstGeom>
+                    <a:noFill/>
+                    <a:ln>
+                      <a:solidFill>
+                        <a:schemeClr val="tx1"/>
+                      </a:solidFill>
+                    </a:ln>
+                  </pic:spPr>
+                </pic:pic>
+              </a:graphicData>
+            </a:graphic>
+          </wp:inline>
+        </w:drawing>
+      </w:r>
+    </w:p>
+    <w:p>
+      <w:pPr>
+        <w:keepNext w:val="0"/>
+        <w:keepLines w:val="0"/>
+        <w:widowControl/>
+        <w:numPr>
+          <w:ilvl w:val="0"/>
+          <w:numId w:val="0"/>
+        </w:numPr>
+        <w:suppressLineNumbers w:val="0"/>
+        <w:tabs>
+          <w:tab w:val="left" w:pos="420"/>
+        </w:tabs>
+        <w:spacing w:before="0" w:beforeAutospacing="0" w:after="0" w:afterAutospacing="1"/>
+        <w:jc w:val="both"/>
+      </w:pPr>
+      <w:r>
+        <w:rPr>
+          <w:rFonts w:hint="default" w:asciiTheme="minorAscii" w:hAnsiTheme="minorAscii" w:cstheme="minorBidi"/>
+          <w:sz w:val="24"/>
+          <w:szCs w:val="24"/>
+          <w:lang w:val="es-CO" w:eastAsia="zh-CN" w:bidi="ar-SA"/>
+        </w:rPr>
+        <w:t>Ingreso de registros en la tabla proveedor:</w:t>
+      </w:r>
+    </w:p>
+    <w:p>
+      <w:pPr>
+        <w:keepNext w:val="0"/>
+        <w:keepLines w:val="0"/>
+        <w:widowControl/>
+        <w:numPr>
+          <w:numId w:val="0"/>
+        </w:numPr>
+        <w:suppressLineNumbers w:val="0"/>
+        <w:tabs>
+          <w:tab w:val="left" w:pos="420"/>
+        </w:tabs>
+        <w:spacing w:before="0" w:beforeAutospacing="0" w:after="0" w:afterAutospacing="1"/>
+        <w:jc w:val="both"/>
+      </w:pPr>
+      <w:r>
+        <w:drawing>
+          <wp:inline distT="0" distB="0" distL="114300" distR="114300">
+            <wp:extent cx="5273040" cy="967105"/>
+            <wp:effectExtent l="9525" t="9525" r="13335" b="13970"/>
+            <wp:docPr id="37" name="Picture 37"/>
+            <wp:cNvGraphicFramePr>
+              <a:graphicFrameLocks xmlns:a="http://schemas.openxmlformats.org/drawingml/2006/main" noChangeAspect="1"/>
+            </wp:cNvGraphicFramePr>
+            <a:graphic xmlns:a="http://schemas.openxmlformats.org/drawingml/2006/main">
+              <a:graphicData uri="http://schemas.openxmlformats.org/drawingml/2006/picture">
+                <pic:pic xmlns:pic="http://schemas.openxmlformats.org/drawingml/2006/picture">
+                  <pic:nvPicPr>
+                    <pic:cNvPr id="37" name="Picture 37"/>
+                    <pic:cNvPicPr>
+                      <a:picLocks noChangeAspect="1"/>
+                    </pic:cNvPicPr>
+                  </pic:nvPicPr>
+                  <pic:blipFill>
+                    <a:blip r:embed="rId36"/>
+                    <a:stretch>
+                      <a:fillRect/>
+                    </a:stretch>
+                  </pic:blipFill>
+                  <pic:spPr>
+                    <a:xfrm>
+                      <a:off x="0" y="0"/>
+                      <a:ext cx="5273040" cy="967105"/>
+                    </a:xfrm>
+                    <a:prstGeom prst="rect">
+                      <a:avLst/>
+                    </a:prstGeom>
+                    <a:noFill/>
+                    <a:ln>
+                      <a:solidFill>
+                        <a:schemeClr val="tx1"/>
+                      </a:solidFill>
+                    </a:ln>
+                  </pic:spPr>
+                </pic:pic>
+              </a:graphicData>
+            </a:graphic>
+          </wp:inline>
+        </w:drawing>
+      </w:r>
+    </w:p>
+    <w:p>
+      <w:pPr>
+        <w:keepNext w:val="0"/>
+        <w:keepLines w:val="0"/>
+        <w:widowControl/>
+        <w:numPr>
+          <w:ilvl w:val="0"/>
+          <w:numId w:val="0"/>
+        </w:numPr>
+        <w:suppressLineNumbers w:val="0"/>
+        <w:tabs>
+          <w:tab w:val="left" w:pos="420"/>
+        </w:tabs>
+        <w:spacing w:before="0" w:beforeAutospacing="0" w:after="0" w:afterAutospacing="1"/>
+        <w:jc w:val="both"/>
+      </w:pPr>
+      <w:r>
+        <w:rPr>
+          <w:rFonts w:hint="default" w:asciiTheme="minorAscii" w:hAnsiTheme="minorAscii" w:cstheme="minorBidi"/>
+          <w:sz w:val="24"/>
+          <w:szCs w:val="24"/>
+          <w:lang w:val="es-CO" w:eastAsia="zh-CN" w:bidi="ar-SA"/>
+        </w:rPr>
+        <w:t>Ingreso de registros en la tabla proveedor:</w:t>
+      </w:r>
+    </w:p>
+    <w:p>
+      <w:pPr>
+        <w:keepNext w:val="0"/>
+        <w:keepLines w:val="0"/>
+        <w:widowControl/>
+        <w:numPr>
+          <w:numId w:val="0"/>
+        </w:numPr>
+        <w:suppressLineNumbers w:val="0"/>
+        <w:tabs>
+          <w:tab w:val="left" w:pos="420"/>
+        </w:tabs>
+        <w:spacing w:before="0" w:beforeAutospacing="0" w:after="0" w:afterAutospacing="1"/>
+        <w:jc w:val="both"/>
+      </w:pPr>
+      <w:r>
+        <w:drawing>
+          <wp:inline distT="0" distB="0" distL="114300" distR="114300">
+            <wp:extent cx="5267960" cy="870585"/>
+            <wp:effectExtent l="9525" t="9525" r="18415" b="15240"/>
+            <wp:docPr id="38" name="Picture 38"/>
+            <wp:cNvGraphicFramePr>
+              <a:graphicFrameLocks xmlns:a="http://schemas.openxmlformats.org/drawingml/2006/main" noChangeAspect="1"/>
+            </wp:cNvGraphicFramePr>
+            <a:graphic xmlns:a="http://schemas.openxmlformats.org/drawingml/2006/main">
+              <a:graphicData uri="http://schemas.openxmlformats.org/drawingml/2006/picture">
+                <pic:pic xmlns:pic="http://schemas.openxmlformats.org/drawingml/2006/picture">
+                  <pic:nvPicPr>
+                    <pic:cNvPr id="38" name="Picture 38"/>
+                    <pic:cNvPicPr>
+                      <a:picLocks noChangeAspect="1"/>
+                    </pic:cNvPicPr>
+                  </pic:nvPicPr>
+                  <pic:blipFill>
+                    <a:blip r:embed="rId37"/>
+                    <a:stretch>
+                      <a:fillRect/>
+                    </a:stretch>
+                  </pic:blipFill>
+                  <pic:spPr>
+                    <a:xfrm>
+                      <a:off x="0" y="0"/>
+                      <a:ext cx="5267960" cy="870585"/>
+                    </a:xfrm>
+                    <a:prstGeom prst="rect">
+                      <a:avLst/>
+                    </a:prstGeom>
+                    <a:noFill/>
+                    <a:ln>
+                      <a:solidFill>
+                        <a:schemeClr val="tx1"/>
+                      </a:solidFill>
+                    </a:ln>
+                  </pic:spPr>
+                </pic:pic>
+              </a:graphicData>
+            </a:graphic>
+          </wp:inline>
+        </w:drawing>
+      </w:r>
+    </w:p>
+    <w:p>
+      <w:pPr>
+        <w:keepNext w:val="0"/>
+        <w:keepLines w:val="0"/>
+        <w:widowControl/>
+        <w:numPr>
+          <w:ilvl w:val="0"/>
+          <w:numId w:val="0"/>
+        </w:numPr>
+        <w:suppressLineNumbers w:val="0"/>
+        <w:tabs>
+          <w:tab w:val="left" w:pos="420"/>
+        </w:tabs>
+        <w:spacing w:before="0" w:beforeAutospacing="0" w:after="0" w:afterAutospacing="1"/>
+        <w:jc w:val="both"/>
+      </w:pPr>
+      <w:r>
+        <w:rPr>
+          <w:rFonts w:hint="default" w:asciiTheme="minorAscii" w:hAnsiTheme="minorAscii" w:cstheme="minorBidi"/>
+          <w:sz w:val="24"/>
+          <w:szCs w:val="24"/>
+          <w:lang w:val="es-CO" w:eastAsia="zh-CN" w:bidi="ar-SA"/>
+        </w:rPr>
+        <w:t>Ingreso de registros en la tabla proveedor:</w:t>
+      </w:r>
+    </w:p>
+    <w:p>
+      <w:pPr>
+        <w:keepNext w:val="0"/>
+        <w:keepLines w:val="0"/>
+        <w:widowControl/>
+        <w:numPr>
+          <w:numId w:val="0"/>
+        </w:numPr>
+        <w:suppressLineNumbers w:val="0"/>
+        <w:tabs>
+          <w:tab w:val="left" w:pos="420"/>
+        </w:tabs>
+        <w:spacing w:before="0" w:beforeAutospacing="0" w:after="0" w:afterAutospacing="1"/>
+        <w:jc w:val="both"/>
+      </w:pPr>
+      <w:r>
+        <w:drawing>
+          <wp:inline distT="0" distB="0" distL="114300" distR="114300">
+            <wp:extent cx="5269230" cy="852170"/>
+            <wp:effectExtent l="9525" t="9525" r="17145" b="14605"/>
+            <wp:docPr id="39" name="Picture 39"/>
+            <wp:cNvGraphicFramePr>
+              <a:graphicFrameLocks xmlns:a="http://schemas.openxmlformats.org/drawingml/2006/main" noChangeAspect="1"/>
+            </wp:cNvGraphicFramePr>
+            <a:graphic xmlns:a="http://schemas.openxmlformats.org/drawingml/2006/main">
+              <a:graphicData uri="http://schemas.openxmlformats.org/drawingml/2006/picture">
+                <pic:pic xmlns:pic="http://schemas.openxmlformats.org/drawingml/2006/picture">
+                  <pic:nvPicPr>
+                    <pic:cNvPr id="39" name="Picture 39"/>
+                    <pic:cNvPicPr>
+                      <a:picLocks noChangeAspect="1"/>
+                    </pic:cNvPicPr>
+                  </pic:nvPicPr>
+                  <pic:blipFill>
+                    <a:blip r:embed="rId38"/>
+                    <a:stretch>
+                      <a:fillRect/>
+                    </a:stretch>
+                  </pic:blipFill>
+                  <pic:spPr>
+                    <a:xfrm>
+                      <a:off x="0" y="0"/>
+                      <a:ext cx="5269230" cy="852170"/>
+                    </a:xfrm>
+                    <a:prstGeom prst="rect">
+                      <a:avLst/>
+                    </a:prstGeom>
+                    <a:noFill/>
+                    <a:ln>
+                      <a:solidFill>
+                        <a:schemeClr val="tx1"/>
+                      </a:solidFill>
+                    </a:ln>
+                  </pic:spPr>
+                </pic:pic>
+              </a:graphicData>
+            </a:graphic>
+          </wp:inline>
+        </w:drawing>
+      </w:r>
+    </w:p>
+    <w:p>
+      <w:pPr>
+        <w:keepNext w:val="0"/>
+        <w:keepLines w:val="0"/>
+        <w:widowControl/>
+        <w:numPr>
+          <w:ilvl w:val="0"/>
+          <w:numId w:val="0"/>
+        </w:numPr>
+        <w:suppressLineNumbers w:val="0"/>
+        <w:tabs>
+          <w:tab w:val="left" w:pos="420"/>
+        </w:tabs>
+        <w:spacing w:before="0" w:beforeAutospacing="0" w:after="0" w:afterAutospacing="1"/>
+        <w:jc w:val="both"/>
+      </w:pPr>
+      <w:r>
+        <w:rPr>
+          <w:rFonts w:hint="default" w:asciiTheme="minorAscii" w:hAnsiTheme="minorAscii" w:cstheme="minorBidi"/>
+          <w:sz w:val="24"/>
+          <w:szCs w:val="24"/>
+          <w:lang w:val="es-CO" w:eastAsia="zh-CN" w:bidi="ar-SA"/>
+        </w:rPr>
+        <w:t>Ingreso de registros en la tabla proveedor:</w:t>
+      </w:r>
+    </w:p>
+    <w:p>
+      <w:pPr>
+        <w:keepNext w:val="0"/>
+        <w:keepLines w:val="0"/>
+        <w:widowControl/>
+        <w:numPr>
+          <w:numId w:val="0"/>
+        </w:numPr>
+        <w:suppressLineNumbers w:val="0"/>
+        <w:tabs>
+          <w:tab w:val="left" w:pos="420"/>
+        </w:tabs>
+        <w:spacing w:before="0" w:beforeAutospacing="0" w:after="0" w:afterAutospacing="1"/>
+        <w:jc w:val="both"/>
+      </w:pPr>
+      <w:r>
+        <w:drawing>
+          <wp:inline distT="0" distB="0" distL="114300" distR="114300">
+            <wp:extent cx="5267960" cy="857250"/>
+            <wp:effectExtent l="9525" t="9525" r="18415" b="9525"/>
+            <wp:docPr id="40" name="Picture 40"/>
+            <wp:cNvGraphicFramePr>
+              <a:graphicFrameLocks xmlns:a="http://schemas.openxmlformats.org/drawingml/2006/main" noChangeAspect="1"/>
+            </wp:cNvGraphicFramePr>
+            <a:graphic xmlns:a="http://schemas.openxmlformats.org/drawingml/2006/main">
+              <a:graphicData uri="http://schemas.openxmlformats.org/drawingml/2006/picture">
+                <pic:pic xmlns:pic="http://schemas.openxmlformats.org/drawingml/2006/picture">
+                  <pic:nvPicPr>
+                    <pic:cNvPr id="40" name="Picture 40"/>
+                    <pic:cNvPicPr>
+                      <a:picLocks noChangeAspect="1"/>
+                    </pic:cNvPicPr>
+                  </pic:nvPicPr>
+                  <pic:blipFill>
+                    <a:blip r:embed="rId39"/>
+                    <a:stretch>
+                      <a:fillRect/>
+                    </a:stretch>
+                  </pic:blipFill>
+                  <pic:spPr>
+                    <a:xfrm>
+                      <a:off x="0" y="0"/>
+                      <a:ext cx="5267960" cy="857250"/>
+                    </a:xfrm>
+                    <a:prstGeom prst="rect">
+                      <a:avLst/>
+                    </a:prstGeom>
+                    <a:noFill/>
+                    <a:ln>
+                      <a:solidFill>
+                        <a:schemeClr val="tx1"/>
+                      </a:solidFill>
+                    </a:ln>
+                  </pic:spPr>
+                </pic:pic>
+              </a:graphicData>
+            </a:graphic>
+          </wp:inline>
+        </w:drawing>
+      </w:r>
+    </w:p>
+    <w:p>
+      <w:pPr>
+        <w:keepNext w:val="0"/>
+        <w:keepLines w:val="0"/>
+        <w:widowControl/>
+        <w:numPr>
+          <w:numId w:val="0"/>
+        </w:numPr>
+        <w:suppressLineNumbers w:val="0"/>
+        <w:tabs>
+          <w:tab w:val="left" w:pos="420"/>
+        </w:tabs>
+        <w:spacing w:before="0" w:beforeAutospacing="0" w:after="0" w:afterAutospacing="1"/>
+        <w:jc w:val="both"/>
+        <w:rPr>
+          <w:rFonts w:hint="default"/>
+          <w:lang w:val="es-CO"/>
+        </w:rPr>
+      </w:pPr>
+    </w:p>
+    <w:p>
+      <w:pPr>
+        <w:keepNext w:val="0"/>
+        <w:keepLines w:val="0"/>
+        <w:widowControl/>
+        <w:numPr>
+          <w:numId w:val="0"/>
+        </w:numPr>
+        <w:suppressLineNumbers w:val="0"/>
+        <w:tabs>
+          <w:tab w:val="left" w:pos="420"/>
+        </w:tabs>
+        <w:spacing w:before="0" w:beforeAutospacing="0" w:after="0" w:afterAutospacing="1"/>
+        <w:jc w:val="both"/>
+        <w:rPr>
           <w:rFonts w:hint="default" w:cs="Arial" w:asciiTheme="minorAscii" w:hAnsiTheme="minorAscii"/>
           <w:b/>
           <w:bCs/>
           <w:sz w:val="28"/>
           <w:szCs w:val="28"/>
-        </w:rPr>
-      </w:pPr>
-      <w:bookmarkStart w:id="0" w:name="_GoBack"/>
-      <w:bookmarkEnd w:id="0"/>
+          <w:lang w:val="es-CO"/>
+        </w:rPr>
+      </w:pPr>
     </w:p>
     <w:p>
       <w:pPr>
@@ -6923,181 +9100,45 @@
     </w:p>
     <w:p>
       <w:pPr>
-        <w:jc w:val="both"/>
-        <w:rPr>
-          <w:rStyle w:val="8"/>
-          <w:rFonts w:hint="default" w:eastAsia="Segoe UI" w:cs="Arial" w:asciiTheme="minorAscii" w:hAnsiTheme="minorAscii"/>
-          <w:i w:val="0"/>
-          <w:iCs w:val="0"/>
-          <w:caps w:val="0"/>
-          <w:color w:val="24292F"/>
-          <w:spacing w:val="0"/>
-          <w:sz w:val="24"/>
-          <w:szCs w:val="24"/>
-          <w:shd w:val="clear" w:fill="FFFFFF"/>
-        </w:rPr>
-      </w:pPr>
-    </w:p>
-    <w:p>
-      <w:pPr>
-        <w:jc w:val="both"/>
-        <w:rPr>
-          <w:rStyle w:val="8"/>
-          <w:rFonts w:hint="default" w:eastAsia="Segoe UI" w:cs="Arial" w:asciiTheme="minorAscii" w:hAnsiTheme="minorAscii"/>
-          <w:b w:val="0"/>
-          <w:bCs w:val="0"/>
-          <w:i w:val="0"/>
-          <w:iCs w:val="0"/>
-          <w:caps w:val="0"/>
-          <w:color w:val="24292F"/>
-          <w:spacing w:val="0"/>
-          <w:sz w:val="24"/>
-          <w:szCs w:val="24"/>
-          <w:shd w:val="clear" w:fill="FFFFFF"/>
-          <w:lang w:val="es-ES"/>
-        </w:rPr>
-      </w:pPr>
-    </w:p>
-    <w:p>
-      <w:pPr>
-        <w:jc w:val="both"/>
-        <w:rPr>
-          <w:rStyle w:val="8"/>
-          <w:rFonts w:hint="default" w:eastAsia="Segoe UI" w:cs="Arial" w:asciiTheme="minorAscii" w:hAnsiTheme="minorAscii"/>
-          <w:b w:val="0"/>
-          <w:bCs w:val="0"/>
-          <w:i w:val="0"/>
-          <w:iCs w:val="0"/>
-          <w:caps w:val="0"/>
-          <w:color w:val="24292F"/>
-          <w:spacing w:val="0"/>
-          <w:sz w:val="24"/>
-          <w:szCs w:val="24"/>
-          <w:shd w:val="clear" w:fill="FFFFFF"/>
-          <w:lang w:val="es-ES"/>
-        </w:rPr>
-      </w:pPr>
-      <w:r>
-        <w:rPr>
-          <w:rStyle w:val="8"/>
-          <w:rFonts w:hint="default" w:eastAsia="Segoe UI" w:cs="Arial" w:asciiTheme="minorAscii" w:hAnsiTheme="minorAscii"/>
-          <w:b w:val="0"/>
-          <w:bCs w:val="0"/>
-          <w:i w:val="0"/>
-          <w:iCs w:val="0"/>
-          <w:caps w:val="0"/>
-          <w:color w:val="24292F"/>
-          <w:spacing w:val="0"/>
-          <w:sz w:val="24"/>
-          <w:szCs w:val="24"/>
-          <w:shd w:val="clear" w:fill="FFFFFF"/>
-          <w:lang w:val="es-ES"/>
-        </w:rPr>
-        <w:t>¿fecha de caducidad del producto o del pedido?</w:t>
-      </w:r>
-    </w:p>
-    <w:p>
-      <w:pPr>
-        <w:jc w:val="both"/>
-        <w:rPr>
-          <w:rStyle w:val="8"/>
-          <w:rFonts w:hint="default" w:eastAsia="Segoe UI" w:cs="Arial" w:asciiTheme="minorAscii" w:hAnsiTheme="minorAscii"/>
-          <w:b w:val="0"/>
-          <w:bCs w:val="0"/>
-          <w:i w:val="0"/>
-          <w:iCs w:val="0"/>
-          <w:caps w:val="0"/>
-          <w:color w:val="24292F"/>
-          <w:spacing w:val="0"/>
-          <w:sz w:val="24"/>
-          <w:szCs w:val="24"/>
-          <w:shd w:val="clear" w:fill="FFFFFF"/>
-          <w:lang w:val="es-ES"/>
-        </w:rPr>
-      </w:pPr>
-    </w:p>
-    <w:p>
-      <w:pPr>
-        <w:keepNext w:val="0"/>
-        <w:keepLines w:val="0"/>
-        <w:widowControl/>
-        <w:numPr>
-          <w:ilvl w:val="0"/>
-          <w:numId w:val="0"/>
-        </w:numPr>
-        <w:suppressLineNumbers w:val="0"/>
-        <w:spacing w:before="0" w:beforeAutospacing="0" w:after="0" w:afterAutospacing="1"/>
+        <w:keepNext w:val="0"/>
+        <w:keepLines w:val="0"/>
+        <w:widowControl/>
+        <w:numPr>
+          <w:numId w:val="0"/>
+        </w:numPr>
+        <w:suppressLineNumbers w:val="0"/>
+        <w:tabs>
+          <w:tab w:val="left" w:pos="420"/>
+        </w:tabs>
+        <w:spacing w:before="0" w:beforeAutospacing="0" w:after="0" w:afterAutospacing="1"/>
+        <w:jc w:val="both"/>
+        <w:rPr>
+          <w:rStyle w:val="8"/>
+          <w:rFonts w:hint="default" w:eastAsia="Segoe UI" w:cs="Arial" w:asciiTheme="minorAscii" w:hAnsiTheme="minorAscii"/>
+          <w:b w:val="0"/>
+          <w:bCs w:val="0"/>
+          <w:i w:val="0"/>
+          <w:iCs w:val="0"/>
+          <w:caps w:val="0"/>
+          <w:color w:val="24292F"/>
+          <w:spacing w:val="0"/>
+          <w:sz w:val="24"/>
+          <w:szCs w:val="24"/>
+          <w:shd w:val="clear" w:fill="FFFFFF"/>
+          <w:lang w:val="es-ES"/>
+        </w:rPr>
+      </w:pPr>
+      <w:r>
         <w:rPr>
           <w:rFonts w:hint="default" w:cs="Arial" w:asciiTheme="minorAscii" w:hAnsiTheme="minorAscii"/>
-          <w:sz w:val="24"/>
-          <w:szCs w:val="24"/>
-          <w:lang w:val="es-ES"/>
-        </w:rPr>
-      </w:pPr>
-      <w:r>
-        <w:rPr>
-          <w:rFonts w:hint="default" w:eastAsia="Segoe UI" w:cs="Arial" w:asciiTheme="minorAscii" w:hAnsiTheme="minorAscii"/>
-          <w:i w:val="0"/>
-          <w:iCs w:val="0"/>
-          <w:caps w:val="0"/>
-          <w:color w:val="24292F"/>
-          <w:spacing w:val="0"/>
-          <w:sz w:val="24"/>
-          <w:szCs w:val="24"/>
-          <w:shd w:val="clear" w:fill="FFFFFF"/>
-          <w:lang w:val="es-ES"/>
-        </w:rPr>
-        <w:t>¿</w:t>
-      </w:r>
-      <w:r>
-        <w:rPr>
-          <w:rFonts w:hint="default" w:eastAsia="Segoe UI" w:cs="Arial" w:asciiTheme="minorAscii" w:hAnsiTheme="minorAscii"/>
-          <w:i w:val="0"/>
-          <w:iCs w:val="0"/>
-          <w:caps w:val="0"/>
-          <w:color w:val="24292F"/>
-          <w:spacing w:val="0"/>
-          <w:sz w:val="24"/>
-          <w:szCs w:val="24"/>
-          <w:shd w:val="clear" w:fill="FFFFFF"/>
-        </w:rPr>
-        <w:t>Escribir consultas que me permitan ver la información de cada tabla o de varias tablas (10)</w:t>
-      </w:r>
-      <w:r>
-        <w:rPr>
-          <w:rFonts w:hint="default" w:eastAsia="Segoe UI" w:cs="Arial" w:asciiTheme="minorAscii" w:hAnsiTheme="minorAscii"/>
-          <w:i w:val="0"/>
-          <w:iCs w:val="0"/>
-          <w:caps w:val="0"/>
-          <w:color w:val="24292F"/>
-          <w:spacing w:val="0"/>
-          <w:sz w:val="24"/>
-          <w:szCs w:val="24"/>
-          <w:shd w:val="clear" w:fill="FFFFFF"/>
-          <w:lang w:val="es-ES"/>
-        </w:rPr>
-        <w:t>?</w:t>
-      </w:r>
-    </w:p>
-    <w:p>
-      <w:pPr>
-        <w:jc w:val="both"/>
-        <w:rPr>
-          <w:rStyle w:val="8"/>
-          <w:rFonts w:hint="default" w:eastAsia="Segoe UI" w:cs="Arial" w:asciiTheme="minorAscii" w:hAnsiTheme="minorAscii"/>
-          <w:b w:val="0"/>
-          <w:bCs w:val="0"/>
-          <w:i w:val="0"/>
-          <w:iCs w:val="0"/>
-          <w:caps w:val="0"/>
-          <w:color w:val="24292F"/>
-          <w:spacing w:val="0"/>
-          <w:sz w:val="24"/>
-          <w:szCs w:val="24"/>
-          <w:shd w:val="clear" w:fill="FFFFFF"/>
-          <w:lang w:val="es-ES"/>
-        </w:rPr>
-      </w:pPr>
+          <w:b w:val="0"/>
+          <w:bCs w:val="0"/>
+          <w:sz w:val="28"/>
+          <w:szCs w:val="28"/>
+          <w:lang w:val="es-ES"/>
+        </w:rPr>
+        <w:t>Documento presente.</w:t>
+      </w:r>
     </w:p>
     <w:p>
       <w:pPr>
@@ -7290,6 +9331,18 @@
 <file path=word/numbering.xml><?xml version="1.0" encoding="utf-8"?>
 <w:numbering xmlns:wpc="http://schemas.microsoft.com/office/word/2010/wordprocessingCanvas" xmlns:mc="http://schemas.openxmlformats.org/markup-compatibility/2006" xmlns:o="urn:schemas-microsoft-com:office:office" xmlns:r="http://schemas.openxmlformats.org/officeDocument/2006/relationships" xmlns:m="http://schemas.openxmlformats.org/officeDocument/2006/math" xmlns:v="urn:schemas-microsoft-com:vml" xmlns:wp14="http://schemas.microsoft.com/office/word/2010/wordprocessingDrawing" xmlns:wp="http://schemas.openxmlformats.org/drawingml/2006/wordprocessingDrawing" xmlns:w10="urn:schemas-microsoft-com:office:word" xmlns:w="http://schemas.openxmlformats.org/wordprocessingml/2006/main" xmlns:w14="http://schemas.microsoft.com/office/word/2010/wordml" xmlns:wpg="http://schemas.microsoft.com/office/word/2010/wordprocessingGroup" xmlns:wpi="http://schemas.microsoft.com/office/word/2010/wordprocessingInk" xmlns:wne="http://schemas.microsoft.com/office/word/2006/wordml" xmlns:wps="http://schemas.microsoft.com/office/word/2010/wordprocessingShape" xmlns:wpsCustomData="http://www.wps.cn/officeDocument/2013/wpsCustomData" mc:Ignorable="w14 wp14">
   <w:abstractNum w:abstractNumId="0">
+    <w:nsid w:val="96301705"/>
+    <w:multiLevelType w:val="singleLevel"/>
+    <w:tmpl w:val="96301705"/>
+    <w:lvl w:ilvl="0" w:tentative="0">
+      <w:start w:val="1"/>
+      <w:numFmt w:val="upperLetter"/>
+      <w:suff w:val="space"/>
+      <w:lvlText w:val="%1."/>
+      <w:lvlJc w:val="left"/>
+    </w:lvl>
+  </w:abstractNum>
+  <w:abstractNum w:abstractNumId="1">
     <w:nsid w:val="CC103900"/>
     <w:multiLevelType w:val="singleLevel"/>
     <w:tmpl w:val="CC103900"/>
@@ -7301,7 +9354,7 @@
       <w:lvlJc w:val="left"/>
     </w:lvl>
   </w:abstractNum>
-  <w:abstractNum w:abstractNumId="1">
+  <w:abstractNum w:abstractNumId="2">
     <w:nsid w:val="E1755C32"/>
     <w:multiLevelType w:val="singleLevel"/>
     <w:tmpl w:val="E1755C32"/>
@@ -7322,10 +9375,13 @@
     </w:lvl>
   </w:abstractNum>
   <w:num w:numId="1">
-    <w:abstractNumId w:val="1"/>
+    <w:abstractNumId w:val="2"/>
   </w:num>
   <w:num w:numId="2">
     <w:abstractNumId w:val="0"/>
+  </w:num>
+  <w:num w:numId="3">
+    <w:abstractNumId w:val="1"/>
   </w:num>
 </w:numbering>
 </file>

</xml_diff>

<commit_message>
Se crea la primer vista de la solución
Se crea la primer vista de la solución
</commit_message>
<xml_diff>
--- a/1 Documentación Tienda Don Pepe.docx
+++ b/1 Documentación Tienda Don Pepe.docx
@@ -3981,6 +3981,8 @@
         <w:ind w:left="420" w:leftChars="0" w:hanging="420" w:firstLineChars="0"/>
         <w:rPr>
           <w:rFonts w:hint="default" w:cs="Arial" w:asciiTheme="minorAscii" w:hAnsiTheme="minorAscii"/>
+          <w:b/>
+          <w:bCs/>
           <w:sz w:val="28"/>
           <w:szCs w:val="28"/>
         </w:rPr>
@@ -3988,6 +3990,8 @@
       <w:r>
         <w:rPr>
           <w:rFonts w:hint="default" w:eastAsia="Segoe UI" w:cs="Arial" w:asciiTheme="minorAscii" w:hAnsiTheme="minorAscii"/>
+          <w:b/>
+          <w:bCs/>
           <w:i w:val="0"/>
           <w:iCs w:val="0"/>
           <w:caps w:val="0"/>
@@ -7437,10 +7441,8 @@
           <w:szCs w:val="24"/>
           <w:lang w:val="es-CO" w:eastAsia="zh-CN" w:bidi="ar-SA"/>
         </w:rPr>
-        <w:t>Ingreso de registros en la tabla proveedor:</w:t>
-      </w:r>
-      <w:bookmarkStart w:id="0" w:name="_GoBack"/>
-      <w:bookmarkEnd w:id="0"/>
+        <w:t>Ingreso de registros en la tabla tel_proveedor:</w:t>
+      </w:r>
     </w:p>
     <w:p>
       <w:pPr>
@@ -7526,7 +7528,7 @@
           <w:szCs w:val="24"/>
           <w:lang w:val="es-CO" w:eastAsia="zh-CN" w:bidi="ar-SA"/>
         </w:rPr>
-        <w:t>Ingreso de registros en la tabla proveedor:</w:t>
+        <w:t>Ingreso de registros en la tabla categoria:</w:t>
       </w:r>
     </w:p>
     <w:p>
@@ -7613,7 +7615,7 @@
           <w:szCs w:val="24"/>
           <w:lang w:val="es-CO" w:eastAsia="zh-CN" w:bidi="ar-SA"/>
         </w:rPr>
-        <w:t>Ingreso de registros en la tabla proveedor:</w:t>
+        <w:t>Ingreso de registros en la tabla producto:</w:t>
       </w:r>
     </w:p>
     <w:p>
@@ -7700,7 +7702,7 @@
           <w:szCs w:val="24"/>
           <w:lang w:val="es-CO" w:eastAsia="zh-CN" w:bidi="ar-SA"/>
         </w:rPr>
-        <w:t>Ingreso de registros en la tabla proveedor:</w:t>
+        <w:t>Ingreso de registros en la tabla cesta:</w:t>
       </w:r>
     </w:p>
     <w:p>
@@ -7787,7 +7789,7 @@
           <w:szCs w:val="24"/>
           <w:lang w:val="es-CO" w:eastAsia="zh-CN" w:bidi="ar-SA"/>
         </w:rPr>
-        <w:t>Ingreso de registros en la tabla proveedor:</w:t>
+        <w:t>Ingreso de registros en la tabla domiciliario:</w:t>
       </w:r>
     </w:p>
     <w:p>
@@ -7874,7 +7876,7 @@
           <w:szCs w:val="24"/>
           <w:lang w:val="es-CO" w:eastAsia="zh-CN" w:bidi="ar-SA"/>
         </w:rPr>
-        <w:t>Ingreso de registros en la tabla proveedor:</w:t>
+        <w:t>Ingreso de registros en la tabla tel_domiciliario:</w:t>
       </w:r>
     </w:p>
     <w:p>
@@ -7961,7 +7963,7 @@
           <w:szCs w:val="24"/>
           <w:lang w:val="es-CO" w:eastAsia="zh-CN" w:bidi="ar-SA"/>
         </w:rPr>
-        <w:t>Ingreso de registros en la tabla proveedor:</w:t>
+        <w:t>Ingreso de registros en la tabla cliente:</w:t>
       </w:r>
     </w:p>
     <w:p>
@@ -8048,7 +8050,7 @@
           <w:szCs w:val="24"/>
           <w:lang w:val="es-CO" w:eastAsia="zh-CN" w:bidi="ar-SA"/>
         </w:rPr>
-        <w:t>Ingreso de registros en la tabla proveedor:</w:t>
+        <w:t>Ingreso de registros en la tabla furgoneta:</w:t>
       </w:r>
     </w:p>
     <w:p>
@@ -8118,6 +8120,22 @@
         <w:keepLines w:val="0"/>
         <w:widowControl/>
         <w:numPr>
+          <w:numId w:val="0"/>
+        </w:numPr>
+        <w:suppressLineNumbers w:val="0"/>
+        <w:tabs>
+          <w:tab w:val="left" w:pos="420"/>
+        </w:tabs>
+        <w:spacing w:before="0" w:beforeAutospacing="0" w:after="0" w:afterAutospacing="1"/>
+        <w:jc w:val="both"/>
+      </w:pPr>
+    </w:p>
+    <w:p>
+      <w:pPr>
+        <w:keepNext w:val="0"/>
+        <w:keepLines w:val="0"/>
+        <w:widowControl/>
+        <w:numPr>
           <w:ilvl w:val="0"/>
           <w:numId w:val="0"/>
         </w:numPr>
@@ -8135,7 +8153,7 @@
           <w:szCs w:val="24"/>
           <w:lang w:val="es-CO" w:eastAsia="zh-CN" w:bidi="ar-SA"/>
         </w:rPr>
-        <w:t>Ingreso de registros en la tabla proveedor:</w:t>
+        <w:t>Ingreso de registros en la tabla pedido:</w:t>
       </w:r>
     </w:p>
     <w:p>
@@ -8222,7 +8240,7 @@
           <w:szCs w:val="24"/>
           <w:lang w:val="es-CO" w:eastAsia="zh-CN" w:bidi="ar-SA"/>
         </w:rPr>
-        <w:t>Ingreso de registros en la tabla proveedor:</w:t>
+        <w:t>Ingreso de registros en la tabla factura:</w:t>
       </w:r>
     </w:p>
     <w:p>
@@ -8309,7 +8327,7 @@
           <w:szCs w:val="24"/>
           <w:lang w:val="es-CO" w:eastAsia="zh-CN" w:bidi="ar-SA"/>
         </w:rPr>
-        <w:t>Ingreso de registros en la tabla proveedor:</w:t>
+        <w:t>Ingreso de registros en la tabla responsable:</w:t>
       </w:r>
     </w:p>
     <w:p>
@@ -8396,7 +8414,7 @@
           <w:szCs w:val="24"/>
           <w:lang w:val="es-CO" w:eastAsia="zh-CN" w:bidi="ar-SA"/>
         </w:rPr>
-        <w:t>Ingreso de registros en la tabla proveedor:</w:t>
+        <w:t>Ingreso de registros en la tabla tel_responsable:</w:t>
       </w:r>
     </w:p>
     <w:p>
@@ -8483,7 +8501,7 @@
           <w:szCs w:val="24"/>
           <w:lang w:val="es-CO" w:eastAsia="zh-CN" w:bidi="ar-SA"/>
         </w:rPr>
-        <w:t>Ingreso de registros en la tabla proveedor:</w:t>
+        <w:t>Ingreso de registros en la tabla producto_proveedores:</w:t>
       </w:r>
     </w:p>
     <w:p>
@@ -8570,7 +8588,7 @@
           <w:szCs w:val="24"/>
           <w:lang w:val="es-CO" w:eastAsia="zh-CN" w:bidi="ar-SA"/>
         </w:rPr>
-        <w:t>Ingreso de registros en la tabla proveedor:</w:t>
+        <w:t>Ingreso de registros en la tabla zona:</w:t>
       </w:r>
     </w:p>
     <w:p>
@@ -8640,6 +8658,226 @@
         <w:keepLines w:val="0"/>
         <w:widowControl/>
         <w:numPr>
+          <w:ilvl w:val="0"/>
+          <w:numId w:val="0"/>
+        </w:numPr>
+        <w:suppressLineNumbers w:val="0"/>
+        <w:tabs>
+          <w:tab w:val="left" w:pos="420"/>
+        </w:tabs>
+        <w:spacing w:before="0" w:beforeAutospacing="0" w:after="0" w:afterAutospacing="1"/>
+        <w:jc w:val="both"/>
+        <w:rPr>
+          <w:rFonts w:hint="default" w:asciiTheme="minorAscii" w:hAnsiTheme="minorAscii" w:cstheme="minorBidi"/>
+          <w:sz w:val="24"/>
+          <w:szCs w:val="24"/>
+          <w:lang w:val="es-CO" w:eastAsia="zh-CN" w:bidi="ar-SA"/>
+        </w:rPr>
+      </w:pPr>
+      <w:r>
+        <w:rPr>
+          <w:rFonts w:hint="default" w:asciiTheme="minorAscii" w:hAnsiTheme="minorAscii" w:cstheme="minorBidi"/>
+          <w:sz w:val="24"/>
+          <w:szCs w:val="24"/>
+          <w:lang w:val="es-CO" w:eastAsia="zh-CN" w:bidi="ar-SA"/>
+        </w:rPr>
+        <w:t xml:space="preserve">Para ver la información de cada tabla se escriben las siguientes consultas: </w:t>
+      </w:r>
+    </w:p>
+    <w:p>
+      <w:pPr>
+        <w:keepNext w:val="0"/>
+        <w:keepLines w:val="0"/>
+        <w:widowControl/>
+        <w:numPr>
+          <w:ilvl w:val="0"/>
+          <w:numId w:val="0"/>
+        </w:numPr>
+        <w:suppressLineNumbers w:val="0"/>
+        <w:tabs>
+          <w:tab w:val="left" w:pos="420"/>
+        </w:tabs>
+        <w:spacing w:before="0" w:beforeAutospacing="0" w:after="0" w:afterAutospacing="1"/>
+        <w:jc w:val="both"/>
+        <w:rPr>
+          <w:rFonts w:hint="default" w:asciiTheme="minorAscii" w:hAnsiTheme="minorAscii" w:cstheme="minorBidi"/>
+          <w:sz w:val="24"/>
+          <w:szCs w:val="24"/>
+          <w:lang w:val="es-CO" w:eastAsia="zh-CN" w:bidi="ar-SA"/>
+        </w:rPr>
+      </w:pPr>
+      <w:r>
+        <w:rPr>
+          <w:rFonts w:hint="default" w:asciiTheme="minorAscii" w:hAnsiTheme="minorAscii" w:cstheme="minorBidi"/>
+          <w:sz w:val="24"/>
+          <w:szCs w:val="24"/>
+          <w:lang w:val="es-CO" w:eastAsia="zh-CN" w:bidi="ar-SA"/>
+        </w:rPr>
+        <w:t>Consulta tabla proveedor:</w:t>
+      </w:r>
+    </w:p>
+    <w:p>
+      <w:pPr>
+        <w:keepNext w:val="0"/>
+        <w:keepLines w:val="0"/>
+        <w:widowControl/>
+        <w:numPr>
+          <w:numId w:val="0"/>
+        </w:numPr>
+        <w:suppressLineNumbers w:val="0"/>
+        <w:tabs>
+          <w:tab w:val="left" w:pos="420"/>
+        </w:tabs>
+        <w:spacing w:before="0" w:beforeAutospacing="0" w:after="0" w:afterAutospacing="1"/>
+        <w:jc w:val="both"/>
+      </w:pPr>
+      <w:r>
+        <w:drawing>
+          <wp:inline distT="0" distB="0" distL="114300" distR="114300">
+            <wp:extent cx="5271135" cy="3548380"/>
+            <wp:effectExtent l="9525" t="9525" r="15240" b="23495"/>
+            <wp:docPr id="41" name="Picture 41"/>
+            <wp:cNvGraphicFramePr>
+              <a:graphicFrameLocks xmlns:a="http://schemas.openxmlformats.org/drawingml/2006/main" noChangeAspect="1"/>
+            </wp:cNvGraphicFramePr>
+            <a:graphic xmlns:a="http://schemas.openxmlformats.org/drawingml/2006/main">
+              <a:graphicData uri="http://schemas.openxmlformats.org/drawingml/2006/picture">
+                <pic:pic xmlns:pic="http://schemas.openxmlformats.org/drawingml/2006/picture">
+                  <pic:nvPicPr>
+                    <pic:cNvPr id="41" name="Picture 41"/>
+                    <pic:cNvPicPr>
+                      <a:picLocks noChangeAspect="1"/>
+                    </pic:cNvPicPr>
+                  </pic:nvPicPr>
+                  <pic:blipFill>
+                    <a:blip r:embed="rId40"/>
+                    <a:stretch>
+                      <a:fillRect/>
+                    </a:stretch>
+                  </pic:blipFill>
+                  <pic:spPr>
+                    <a:xfrm>
+                      <a:off x="0" y="0"/>
+                      <a:ext cx="5271135" cy="3548380"/>
+                    </a:xfrm>
+                    <a:prstGeom prst="rect">
+                      <a:avLst/>
+                    </a:prstGeom>
+                    <a:noFill/>
+                    <a:ln>
+                      <a:solidFill>
+                        <a:schemeClr val="tx1"/>
+                      </a:solidFill>
+                    </a:ln>
+                  </pic:spPr>
+                </pic:pic>
+              </a:graphicData>
+            </a:graphic>
+          </wp:inline>
+        </w:drawing>
+      </w:r>
+    </w:p>
+    <w:p>
+      <w:pPr>
+        <w:keepNext w:val="0"/>
+        <w:keepLines w:val="0"/>
+        <w:widowControl/>
+        <w:numPr>
+          <w:ilvl w:val="0"/>
+          <w:numId w:val="0"/>
+        </w:numPr>
+        <w:suppressLineNumbers w:val="0"/>
+        <w:tabs>
+          <w:tab w:val="left" w:pos="420"/>
+        </w:tabs>
+        <w:spacing w:before="0" w:beforeAutospacing="0" w:after="0" w:afterAutospacing="1"/>
+        <w:jc w:val="both"/>
+        <w:rPr>
+          <w:rFonts w:hint="default" w:asciiTheme="minorAscii" w:hAnsiTheme="minorAscii" w:cstheme="minorBidi"/>
+          <w:sz w:val="24"/>
+          <w:szCs w:val="24"/>
+          <w:lang w:val="es-CO" w:eastAsia="zh-CN" w:bidi="ar-SA"/>
+        </w:rPr>
+      </w:pPr>
+      <w:r>
+        <w:rPr>
+          <w:rFonts w:hint="default" w:asciiTheme="minorAscii" w:hAnsiTheme="minorAscii" w:cstheme="minorBidi"/>
+          <w:sz w:val="24"/>
+          <w:szCs w:val="24"/>
+          <w:lang w:val="es-CO" w:eastAsia="zh-CN" w:bidi="ar-SA"/>
+        </w:rPr>
+        <w:t>Consulta tabla tel_proveedor:</w:t>
+      </w:r>
+    </w:p>
+    <w:p>
+      <w:pPr>
+        <w:keepNext w:val="0"/>
+        <w:keepLines w:val="0"/>
+        <w:widowControl/>
+        <w:numPr>
+          <w:ilvl w:val="0"/>
+          <w:numId w:val="0"/>
+        </w:numPr>
+        <w:suppressLineNumbers w:val="0"/>
+        <w:tabs>
+          <w:tab w:val="left" w:pos="420"/>
+        </w:tabs>
+        <w:spacing w:before="0" w:beforeAutospacing="0" w:after="0" w:afterAutospacing="1"/>
+        <w:jc w:val="both"/>
+      </w:pPr>
+      <w:r>
+        <w:drawing>
+          <wp:inline distT="0" distB="0" distL="114300" distR="114300">
+            <wp:extent cx="5268595" cy="3453130"/>
+            <wp:effectExtent l="9525" t="9525" r="17780" b="23495"/>
+            <wp:docPr id="42" name="Picture 42"/>
+            <wp:cNvGraphicFramePr>
+              <a:graphicFrameLocks xmlns:a="http://schemas.openxmlformats.org/drawingml/2006/main" noChangeAspect="1"/>
+            </wp:cNvGraphicFramePr>
+            <a:graphic xmlns:a="http://schemas.openxmlformats.org/drawingml/2006/main">
+              <a:graphicData uri="http://schemas.openxmlformats.org/drawingml/2006/picture">
+                <pic:pic xmlns:pic="http://schemas.openxmlformats.org/drawingml/2006/picture">
+                  <pic:nvPicPr>
+                    <pic:cNvPr id="42" name="Picture 42"/>
+                    <pic:cNvPicPr>
+                      <a:picLocks noChangeAspect="1"/>
+                    </pic:cNvPicPr>
+                  </pic:nvPicPr>
+                  <pic:blipFill>
+                    <a:blip r:embed="rId41"/>
+                    <a:stretch>
+                      <a:fillRect/>
+                    </a:stretch>
+                  </pic:blipFill>
+                  <pic:spPr>
+                    <a:xfrm>
+                      <a:off x="0" y="0"/>
+                      <a:ext cx="5268595" cy="3453130"/>
+                    </a:xfrm>
+                    <a:prstGeom prst="rect">
+                      <a:avLst/>
+                    </a:prstGeom>
+                    <a:noFill/>
+                    <a:ln>
+                      <a:solidFill>
+                        <a:schemeClr val="tx1"/>
+                      </a:solidFill>
+                    </a:ln>
+                  </pic:spPr>
+                </pic:pic>
+              </a:graphicData>
+            </a:graphic>
+          </wp:inline>
+        </w:drawing>
+      </w:r>
+    </w:p>
+    <w:p>
+      <w:pPr>
+        <w:keepNext w:val="0"/>
+        <w:keepLines w:val="0"/>
+        <w:widowControl/>
+        <w:numPr>
+          <w:ilvl w:val="0"/>
           <w:numId w:val="0"/>
         </w:numPr>
         <w:suppressLineNumbers w:val="0"/>
@@ -8650,23 +8888,1676 @@
         <w:jc w:val="both"/>
         <w:rPr>
           <w:rFonts w:hint="default"/>
-          <w:lang w:val="es-CO"/>
-        </w:rPr>
-      </w:pPr>
-    </w:p>
-    <w:p>
-      <w:pPr>
-        <w:keepNext w:val="0"/>
-        <w:keepLines w:val="0"/>
-        <w:widowControl/>
-        <w:numPr>
-          <w:numId w:val="0"/>
-        </w:numPr>
-        <w:suppressLineNumbers w:val="0"/>
-        <w:tabs>
-          <w:tab w:val="left" w:pos="420"/>
-        </w:tabs>
-        <w:spacing w:before="0" w:beforeAutospacing="0" w:after="0" w:afterAutospacing="1"/>
+          <w:lang w:val="es-CO" w:eastAsia="zh-CN"/>
+        </w:rPr>
+      </w:pPr>
+    </w:p>
+    <w:p>
+      <w:pPr>
+        <w:keepNext w:val="0"/>
+        <w:keepLines w:val="0"/>
+        <w:widowControl/>
+        <w:numPr>
+          <w:ilvl w:val="0"/>
+          <w:numId w:val="0"/>
+        </w:numPr>
+        <w:suppressLineNumbers w:val="0"/>
+        <w:tabs>
+          <w:tab w:val="left" w:pos="420"/>
+        </w:tabs>
+        <w:spacing w:before="0" w:beforeAutospacing="0" w:after="0" w:afterAutospacing="1"/>
+        <w:jc w:val="both"/>
+        <w:rPr>
+          <w:rFonts w:hint="default" w:asciiTheme="minorAscii" w:hAnsiTheme="minorAscii" w:cstheme="minorBidi"/>
+          <w:sz w:val="24"/>
+          <w:szCs w:val="24"/>
+          <w:lang w:val="es-CO" w:eastAsia="zh-CN" w:bidi="ar-SA"/>
+        </w:rPr>
+      </w:pPr>
+      <w:r>
+        <w:rPr>
+          <w:rFonts w:hint="default" w:asciiTheme="minorAscii" w:hAnsiTheme="minorAscii" w:cstheme="minorBidi"/>
+          <w:sz w:val="24"/>
+          <w:szCs w:val="24"/>
+          <w:lang w:val="es-CO" w:eastAsia="zh-CN" w:bidi="ar-SA"/>
+        </w:rPr>
+        <w:t>Consulta tabla categoria:</w:t>
+      </w:r>
+    </w:p>
+    <w:p>
+      <w:pPr>
+        <w:keepNext w:val="0"/>
+        <w:keepLines w:val="0"/>
+        <w:widowControl/>
+        <w:numPr>
+          <w:ilvl w:val="0"/>
+          <w:numId w:val="0"/>
+        </w:numPr>
+        <w:suppressLineNumbers w:val="0"/>
+        <w:tabs>
+          <w:tab w:val="left" w:pos="420"/>
+        </w:tabs>
+        <w:spacing w:before="0" w:beforeAutospacing="0" w:after="0" w:afterAutospacing="1"/>
+        <w:jc w:val="both"/>
+        <w:rPr>
+          <w:rFonts w:hint="default" w:asciiTheme="minorAscii" w:hAnsiTheme="minorAscii" w:cstheme="minorBidi"/>
+          <w:sz w:val="24"/>
+          <w:szCs w:val="24"/>
+          <w:lang w:val="es-CO" w:eastAsia="zh-CN" w:bidi="ar-SA"/>
+        </w:rPr>
+      </w:pPr>
+      <w:r>
+        <w:drawing>
+          <wp:inline distT="0" distB="0" distL="114300" distR="114300">
+            <wp:extent cx="5269865" cy="3477260"/>
+            <wp:effectExtent l="9525" t="9525" r="16510" b="18415"/>
+            <wp:docPr id="43" name="Picture 43"/>
+            <wp:cNvGraphicFramePr>
+              <a:graphicFrameLocks xmlns:a="http://schemas.openxmlformats.org/drawingml/2006/main" noChangeAspect="1"/>
+            </wp:cNvGraphicFramePr>
+            <a:graphic xmlns:a="http://schemas.openxmlformats.org/drawingml/2006/main">
+              <a:graphicData uri="http://schemas.openxmlformats.org/drawingml/2006/picture">
+                <pic:pic xmlns:pic="http://schemas.openxmlformats.org/drawingml/2006/picture">
+                  <pic:nvPicPr>
+                    <pic:cNvPr id="43" name="Picture 43"/>
+                    <pic:cNvPicPr>
+                      <a:picLocks noChangeAspect="1"/>
+                    </pic:cNvPicPr>
+                  </pic:nvPicPr>
+                  <pic:blipFill>
+                    <a:blip r:embed="rId42"/>
+                    <a:stretch>
+                      <a:fillRect/>
+                    </a:stretch>
+                  </pic:blipFill>
+                  <pic:spPr>
+                    <a:xfrm>
+                      <a:off x="0" y="0"/>
+                      <a:ext cx="5269865" cy="3477260"/>
+                    </a:xfrm>
+                    <a:prstGeom prst="rect">
+                      <a:avLst/>
+                    </a:prstGeom>
+                    <a:noFill/>
+                    <a:ln>
+                      <a:solidFill>
+                        <a:schemeClr val="tx1"/>
+                      </a:solidFill>
+                    </a:ln>
+                  </pic:spPr>
+                </pic:pic>
+              </a:graphicData>
+            </a:graphic>
+          </wp:inline>
+        </w:drawing>
+      </w:r>
+    </w:p>
+    <w:p>
+      <w:pPr>
+        <w:keepNext w:val="0"/>
+        <w:keepLines w:val="0"/>
+        <w:widowControl/>
+        <w:numPr>
+          <w:ilvl w:val="0"/>
+          <w:numId w:val="0"/>
+        </w:numPr>
+        <w:suppressLineNumbers w:val="0"/>
+        <w:tabs>
+          <w:tab w:val="left" w:pos="420"/>
+        </w:tabs>
+        <w:spacing w:before="0" w:beforeAutospacing="0" w:after="0" w:afterAutospacing="1"/>
+        <w:jc w:val="both"/>
+        <w:rPr>
+          <w:rFonts w:hint="default" w:asciiTheme="minorAscii" w:hAnsiTheme="minorAscii" w:cstheme="minorBidi"/>
+          <w:sz w:val="24"/>
+          <w:szCs w:val="24"/>
+          <w:lang w:val="es-CO" w:eastAsia="zh-CN" w:bidi="ar-SA"/>
+        </w:rPr>
+      </w:pPr>
+      <w:r>
+        <w:rPr>
+          <w:rFonts w:hint="default" w:asciiTheme="minorAscii" w:hAnsiTheme="minorAscii" w:cstheme="minorBidi"/>
+          <w:sz w:val="24"/>
+          <w:szCs w:val="24"/>
+          <w:lang w:val="es-CO" w:eastAsia="zh-CN" w:bidi="ar-SA"/>
+        </w:rPr>
+        <w:t>Consulta tabla producto:</w:t>
+      </w:r>
+    </w:p>
+    <w:p>
+      <w:pPr>
+        <w:keepNext w:val="0"/>
+        <w:keepLines w:val="0"/>
+        <w:widowControl/>
+        <w:numPr>
+          <w:ilvl w:val="0"/>
+          <w:numId w:val="0"/>
+        </w:numPr>
+        <w:suppressLineNumbers w:val="0"/>
+        <w:tabs>
+          <w:tab w:val="left" w:pos="420"/>
+        </w:tabs>
+        <w:spacing w:before="0" w:beforeAutospacing="0" w:after="0" w:afterAutospacing="1"/>
+        <w:jc w:val="both"/>
+        <w:rPr>
+          <w:rFonts w:hint="default" w:asciiTheme="minorAscii" w:hAnsiTheme="minorAscii" w:cstheme="minorBidi"/>
+          <w:sz w:val="24"/>
+          <w:szCs w:val="24"/>
+          <w:lang w:val="es-CO" w:eastAsia="zh-CN" w:bidi="ar-SA"/>
+        </w:rPr>
+      </w:pPr>
+      <w:r>
+        <w:drawing>
+          <wp:inline distT="0" distB="0" distL="114300" distR="114300">
+            <wp:extent cx="5266690" cy="3475355"/>
+            <wp:effectExtent l="9525" t="9525" r="19685" b="20320"/>
+            <wp:docPr id="44" name="Picture 44"/>
+            <wp:cNvGraphicFramePr>
+              <a:graphicFrameLocks xmlns:a="http://schemas.openxmlformats.org/drawingml/2006/main" noChangeAspect="1"/>
+            </wp:cNvGraphicFramePr>
+            <a:graphic xmlns:a="http://schemas.openxmlformats.org/drawingml/2006/main">
+              <a:graphicData uri="http://schemas.openxmlformats.org/drawingml/2006/picture">
+                <pic:pic xmlns:pic="http://schemas.openxmlformats.org/drawingml/2006/picture">
+                  <pic:nvPicPr>
+                    <pic:cNvPr id="44" name="Picture 44"/>
+                    <pic:cNvPicPr>
+                      <a:picLocks noChangeAspect="1"/>
+                    </pic:cNvPicPr>
+                  </pic:nvPicPr>
+                  <pic:blipFill>
+                    <a:blip r:embed="rId43"/>
+                    <a:stretch>
+                      <a:fillRect/>
+                    </a:stretch>
+                  </pic:blipFill>
+                  <pic:spPr>
+                    <a:xfrm>
+                      <a:off x="0" y="0"/>
+                      <a:ext cx="5266690" cy="3475355"/>
+                    </a:xfrm>
+                    <a:prstGeom prst="rect">
+                      <a:avLst/>
+                    </a:prstGeom>
+                    <a:noFill/>
+                    <a:ln>
+                      <a:solidFill>
+                        <a:schemeClr val="tx1"/>
+                      </a:solidFill>
+                    </a:ln>
+                  </pic:spPr>
+                </pic:pic>
+              </a:graphicData>
+            </a:graphic>
+          </wp:inline>
+        </w:drawing>
+      </w:r>
+    </w:p>
+    <w:p>
+      <w:pPr>
+        <w:keepNext w:val="0"/>
+        <w:keepLines w:val="0"/>
+        <w:widowControl/>
+        <w:numPr>
+          <w:ilvl w:val="0"/>
+          <w:numId w:val="0"/>
+        </w:numPr>
+        <w:suppressLineNumbers w:val="0"/>
+        <w:tabs>
+          <w:tab w:val="left" w:pos="420"/>
+        </w:tabs>
+        <w:spacing w:before="0" w:beforeAutospacing="0" w:after="0" w:afterAutospacing="1"/>
+        <w:jc w:val="both"/>
+        <w:rPr>
+          <w:rFonts w:hint="default" w:asciiTheme="minorAscii" w:hAnsiTheme="minorAscii" w:cstheme="minorBidi"/>
+          <w:sz w:val="24"/>
+          <w:szCs w:val="24"/>
+          <w:lang w:val="es-CO" w:eastAsia="zh-CN" w:bidi="ar-SA"/>
+        </w:rPr>
+      </w:pPr>
+    </w:p>
+    <w:p>
+      <w:pPr>
+        <w:keepNext w:val="0"/>
+        <w:keepLines w:val="0"/>
+        <w:widowControl/>
+        <w:numPr>
+          <w:ilvl w:val="0"/>
+          <w:numId w:val="0"/>
+        </w:numPr>
+        <w:suppressLineNumbers w:val="0"/>
+        <w:tabs>
+          <w:tab w:val="left" w:pos="420"/>
+        </w:tabs>
+        <w:spacing w:before="0" w:beforeAutospacing="0" w:after="0" w:afterAutospacing="1"/>
+        <w:jc w:val="both"/>
+        <w:rPr>
+          <w:rFonts w:hint="default" w:asciiTheme="minorAscii" w:hAnsiTheme="minorAscii" w:cstheme="minorBidi"/>
+          <w:sz w:val="24"/>
+          <w:szCs w:val="24"/>
+          <w:lang w:val="es-CO" w:eastAsia="zh-CN" w:bidi="ar-SA"/>
+        </w:rPr>
+      </w:pPr>
+    </w:p>
+    <w:p>
+      <w:pPr>
+        <w:keepNext w:val="0"/>
+        <w:keepLines w:val="0"/>
+        <w:widowControl/>
+        <w:numPr>
+          <w:ilvl w:val="0"/>
+          <w:numId w:val="0"/>
+        </w:numPr>
+        <w:suppressLineNumbers w:val="0"/>
+        <w:tabs>
+          <w:tab w:val="left" w:pos="420"/>
+        </w:tabs>
+        <w:spacing w:before="0" w:beforeAutospacing="0" w:after="0" w:afterAutospacing="1"/>
+        <w:jc w:val="both"/>
+        <w:rPr>
+          <w:rFonts w:hint="default" w:asciiTheme="minorAscii" w:hAnsiTheme="minorAscii" w:cstheme="minorBidi"/>
+          <w:sz w:val="24"/>
+          <w:szCs w:val="24"/>
+          <w:lang w:val="es-CO" w:eastAsia="zh-CN" w:bidi="ar-SA"/>
+        </w:rPr>
+      </w:pPr>
+      <w:r>
+        <w:rPr>
+          <w:rFonts w:hint="default" w:asciiTheme="minorAscii" w:hAnsiTheme="minorAscii" w:cstheme="minorBidi"/>
+          <w:sz w:val="24"/>
+          <w:szCs w:val="24"/>
+          <w:lang w:val="es-CO" w:eastAsia="zh-CN" w:bidi="ar-SA"/>
+        </w:rPr>
+        <w:t>Consulta tabla cesta:</w:t>
+      </w:r>
+    </w:p>
+    <w:p>
+      <w:pPr>
+        <w:keepNext w:val="0"/>
+        <w:keepLines w:val="0"/>
+        <w:widowControl/>
+        <w:numPr>
+          <w:ilvl w:val="0"/>
+          <w:numId w:val="0"/>
+        </w:numPr>
+        <w:suppressLineNumbers w:val="0"/>
+        <w:tabs>
+          <w:tab w:val="left" w:pos="420"/>
+        </w:tabs>
+        <w:spacing w:before="0" w:beforeAutospacing="0" w:after="0" w:afterAutospacing="1"/>
+        <w:jc w:val="both"/>
+        <w:rPr>
+          <w:rFonts w:hint="default" w:asciiTheme="minorAscii" w:hAnsiTheme="minorAscii" w:cstheme="minorBidi"/>
+          <w:sz w:val="24"/>
+          <w:szCs w:val="24"/>
+          <w:lang w:val="es-CO" w:eastAsia="zh-CN" w:bidi="ar-SA"/>
+        </w:rPr>
+      </w:pPr>
+      <w:r>
+        <w:drawing>
+          <wp:inline distT="0" distB="0" distL="114300" distR="114300">
+            <wp:extent cx="5273040" cy="3489325"/>
+            <wp:effectExtent l="9525" t="9525" r="13335" b="25400"/>
+            <wp:docPr id="45" name="Picture 45"/>
+            <wp:cNvGraphicFramePr>
+              <a:graphicFrameLocks xmlns:a="http://schemas.openxmlformats.org/drawingml/2006/main" noChangeAspect="1"/>
+            </wp:cNvGraphicFramePr>
+            <a:graphic xmlns:a="http://schemas.openxmlformats.org/drawingml/2006/main">
+              <a:graphicData uri="http://schemas.openxmlformats.org/drawingml/2006/picture">
+                <pic:pic xmlns:pic="http://schemas.openxmlformats.org/drawingml/2006/picture">
+                  <pic:nvPicPr>
+                    <pic:cNvPr id="45" name="Picture 45"/>
+                    <pic:cNvPicPr>
+                      <a:picLocks noChangeAspect="1"/>
+                    </pic:cNvPicPr>
+                  </pic:nvPicPr>
+                  <pic:blipFill>
+                    <a:blip r:embed="rId44"/>
+                    <a:stretch>
+                      <a:fillRect/>
+                    </a:stretch>
+                  </pic:blipFill>
+                  <pic:spPr>
+                    <a:xfrm>
+                      <a:off x="0" y="0"/>
+                      <a:ext cx="5273040" cy="3489325"/>
+                    </a:xfrm>
+                    <a:prstGeom prst="rect">
+                      <a:avLst/>
+                    </a:prstGeom>
+                    <a:noFill/>
+                    <a:ln>
+                      <a:solidFill>
+                        <a:schemeClr val="tx1"/>
+                      </a:solidFill>
+                    </a:ln>
+                  </pic:spPr>
+                </pic:pic>
+              </a:graphicData>
+            </a:graphic>
+          </wp:inline>
+        </w:drawing>
+      </w:r>
+    </w:p>
+    <w:p>
+      <w:pPr>
+        <w:keepNext w:val="0"/>
+        <w:keepLines w:val="0"/>
+        <w:widowControl/>
+        <w:numPr>
+          <w:ilvl w:val="0"/>
+          <w:numId w:val="0"/>
+        </w:numPr>
+        <w:suppressLineNumbers w:val="0"/>
+        <w:tabs>
+          <w:tab w:val="left" w:pos="420"/>
+        </w:tabs>
+        <w:spacing w:before="0" w:beforeAutospacing="0" w:after="0" w:afterAutospacing="1"/>
+        <w:jc w:val="both"/>
+        <w:rPr>
+          <w:rFonts w:hint="default" w:asciiTheme="minorAscii" w:hAnsiTheme="minorAscii" w:cstheme="minorBidi"/>
+          <w:sz w:val="24"/>
+          <w:szCs w:val="24"/>
+          <w:lang w:val="es-CO" w:eastAsia="zh-CN" w:bidi="ar-SA"/>
+        </w:rPr>
+      </w:pPr>
+      <w:r>
+        <w:rPr>
+          <w:rFonts w:hint="default" w:asciiTheme="minorAscii" w:hAnsiTheme="minorAscii" w:cstheme="minorBidi"/>
+          <w:sz w:val="24"/>
+          <w:szCs w:val="24"/>
+          <w:lang w:val="es-CO" w:eastAsia="zh-CN" w:bidi="ar-SA"/>
+        </w:rPr>
+        <w:t>Consulta tabla domiciliario:</w:t>
+      </w:r>
+    </w:p>
+    <w:p>
+      <w:pPr>
+        <w:keepNext w:val="0"/>
+        <w:keepLines w:val="0"/>
+        <w:widowControl/>
+        <w:numPr>
+          <w:ilvl w:val="0"/>
+          <w:numId w:val="0"/>
+        </w:numPr>
+        <w:suppressLineNumbers w:val="0"/>
+        <w:tabs>
+          <w:tab w:val="left" w:pos="420"/>
+        </w:tabs>
+        <w:spacing w:before="0" w:beforeAutospacing="0" w:after="0" w:afterAutospacing="1"/>
+        <w:jc w:val="both"/>
+        <w:rPr>
+          <w:rFonts w:hint="default" w:asciiTheme="minorAscii" w:hAnsiTheme="minorAscii" w:cstheme="minorBidi"/>
+          <w:sz w:val="24"/>
+          <w:szCs w:val="24"/>
+          <w:lang w:val="es-CO" w:eastAsia="zh-CN" w:bidi="ar-SA"/>
+        </w:rPr>
+      </w:pPr>
+      <w:r>
+        <w:drawing>
+          <wp:inline distT="0" distB="0" distL="114300" distR="114300">
+            <wp:extent cx="5268595" cy="3446780"/>
+            <wp:effectExtent l="9525" t="9525" r="17780" b="10795"/>
+            <wp:docPr id="46" name="Picture 46"/>
+            <wp:cNvGraphicFramePr>
+              <a:graphicFrameLocks xmlns:a="http://schemas.openxmlformats.org/drawingml/2006/main" noChangeAspect="1"/>
+            </wp:cNvGraphicFramePr>
+            <a:graphic xmlns:a="http://schemas.openxmlformats.org/drawingml/2006/main">
+              <a:graphicData uri="http://schemas.openxmlformats.org/drawingml/2006/picture">
+                <pic:pic xmlns:pic="http://schemas.openxmlformats.org/drawingml/2006/picture">
+                  <pic:nvPicPr>
+                    <pic:cNvPr id="46" name="Picture 46"/>
+                    <pic:cNvPicPr>
+                      <a:picLocks noChangeAspect="1"/>
+                    </pic:cNvPicPr>
+                  </pic:nvPicPr>
+                  <pic:blipFill>
+                    <a:blip r:embed="rId45"/>
+                    <a:stretch>
+                      <a:fillRect/>
+                    </a:stretch>
+                  </pic:blipFill>
+                  <pic:spPr>
+                    <a:xfrm>
+                      <a:off x="0" y="0"/>
+                      <a:ext cx="5268595" cy="3446780"/>
+                    </a:xfrm>
+                    <a:prstGeom prst="rect">
+                      <a:avLst/>
+                    </a:prstGeom>
+                    <a:noFill/>
+                    <a:ln>
+                      <a:solidFill>
+                        <a:schemeClr val="tx1"/>
+                      </a:solidFill>
+                    </a:ln>
+                  </pic:spPr>
+                </pic:pic>
+              </a:graphicData>
+            </a:graphic>
+          </wp:inline>
+        </w:drawing>
+      </w:r>
+    </w:p>
+    <w:p>
+      <w:pPr>
+        <w:keepNext w:val="0"/>
+        <w:keepLines w:val="0"/>
+        <w:widowControl/>
+        <w:numPr>
+          <w:ilvl w:val="0"/>
+          <w:numId w:val="0"/>
+        </w:numPr>
+        <w:suppressLineNumbers w:val="0"/>
+        <w:tabs>
+          <w:tab w:val="left" w:pos="420"/>
+        </w:tabs>
+        <w:spacing w:before="0" w:beforeAutospacing="0" w:after="0" w:afterAutospacing="1"/>
+        <w:jc w:val="both"/>
+        <w:rPr>
+          <w:rFonts w:hint="default" w:asciiTheme="minorAscii" w:hAnsiTheme="minorAscii" w:cstheme="minorBidi"/>
+          <w:sz w:val="24"/>
+          <w:szCs w:val="24"/>
+          <w:lang w:val="es-CO" w:eastAsia="zh-CN" w:bidi="ar-SA"/>
+        </w:rPr>
+      </w:pPr>
+    </w:p>
+    <w:p>
+      <w:pPr>
+        <w:keepNext w:val="0"/>
+        <w:keepLines w:val="0"/>
+        <w:widowControl/>
+        <w:numPr>
+          <w:ilvl w:val="0"/>
+          <w:numId w:val="0"/>
+        </w:numPr>
+        <w:suppressLineNumbers w:val="0"/>
+        <w:tabs>
+          <w:tab w:val="left" w:pos="420"/>
+        </w:tabs>
+        <w:spacing w:before="0" w:beforeAutospacing="0" w:after="0" w:afterAutospacing="1"/>
+        <w:jc w:val="both"/>
+        <w:rPr>
+          <w:rFonts w:hint="default" w:asciiTheme="minorAscii" w:hAnsiTheme="minorAscii" w:cstheme="minorBidi"/>
+          <w:sz w:val="24"/>
+          <w:szCs w:val="24"/>
+          <w:lang w:val="es-CO" w:eastAsia="zh-CN" w:bidi="ar-SA"/>
+        </w:rPr>
+      </w:pPr>
+    </w:p>
+    <w:p>
+      <w:pPr>
+        <w:keepNext w:val="0"/>
+        <w:keepLines w:val="0"/>
+        <w:widowControl/>
+        <w:numPr>
+          <w:ilvl w:val="0"/>
+          <w:numId w:val="0"/>
+        </w:numPr>
+        <w:suppressLineNumbers w:val="0"/>
+        <w:tabs>
+          <w:tab w:val="left" w:pos="420"/>
+        </w:tabs>
+        <w:spacing w:before="0" w:beforeAutospacing="0" w:after="0" w:afterAutospacing="1"/>
+        <w:jc w:val="both"/>
+        <w:rPr>
+          <w:rFonts w:hint="default" w:asciiTheme="minorAscii" w:hAnsiTheme="minorAscii" w:cstheme="minorBidi"/>
+          <w:sz w:val="24"/>
+          <w:szCs w:val="24"/>
+          <w:lang w:val="es-CO" w:eastAsia="zh-CN" w:bidi="ar-SA"/>
+        </w:rPr>
+      </w:pPr>
+      <w:r>
+        <w:rPr>
+          <w:rFonts w:hint="default" w:asciiTheme="minorAscii" w:hAnsiTheme="minorAscii" w:cstheme="minorBidi"/>
+          <w:sz w:val="24"/>
+          <w:szCs w:val="24"/>
+          <w:lang w:val="es-CO" w:eastAsia="zh-CN" w:bidi="ar-SA"/>
+        </w:rPr>
+        <w:t xml:space="preserve">Consulta tabla </w:t>
+      </w:r>
+      <w:r>
+        <w:rPr>
+          <w:rFonts w:hint="default" w:asciiTheme="minorAscii" w:hAnsiTheme="minorAscii" w:cstheme="minorBidi"/>
+          <w:sz w:val="24"/>
+          <w:szCs w:val="24"/>
+          <w:lang w:val="es-CO" w:eastAsia="zh-CN" w:bidi="ar-SA"/>
+        </w:rPr>
+        <w:t>tel_domiciliario:</w:t>
+      </w:r>
+    </w:p>
+    <w:p>
+      <w:pPr>
+        <w:keepNext w:val="0"/>
+        <w:keepLines w:val="0"/>
+        <w:widowControl/>
+        <w:numPr>
+          <w:ilvl w:val="0"/>
+          <w:numId w:val="0"/>
+        </w:numPr>
+        <w:suppressLineNumbers w:val="0"/>
+        <w:tabs>
+          <w:tab w:val="left" w:pos="420"/>
+        </w:tabs>
+        <w:spacing w:before="0" w:beforeAutospacing="0" w:after="0" w:afterAutospacing="1"/>
+        <w:jc w:val="both"/>
+        <w:rPr>
+          <w:rFonts w:hint="default" w:asciiTheme="minorAscii" w:hAnsiTheme="minorAscii" w:cstheme="minorBidi"/>
+          <w:sz w:val="24"/>
+          <w:szCs w:val="24"/>
+          <w:lang w:val="es-CO" w:eastAsia="zh-CN" w:bidi="ar-SA"/>
+        </w:rPr>
+      </w:pPr>
+      <w:r>
+        <w:drawing>
+          <wp:inline distT="0" distB="0" distL="114300" distR="114300">
+            <wp:extent cx="5272405" cy="3478530"/>
+            <wp:effectExtent l="9525" t="9525" r="13970" b="17145"/>
+            <wp:docPr id="47" name="Picture 47"/>
+            <wp:cNvGraphicFramePr>
+              <a:graphicFrameLocks xmlns:a="http://schemas.openxmlformats.org/drawingml/2006/main" noChangeAspect="1"/>
+            </wp:cNvGraphicFramePr>
+            <a:graphic xmlns:a="http://schemas.openxmlformats.org/drawingml/2006/main">
+              <a:graphicData uri="http://schemas.openxmlformats.org/drawingml/2006/picture">
+                <pic:pic xmlns:pic="http://schemas.openxmlformats.org/drawingml/2006/picture">
+                  <pic:nvPicPr>
+                    <pic:cNvPr id="47" name="Picture 47"/>
+                    <pic:cNvPicPr>
+                      <a:picLocks noChangeAspect="1"/>
+                    </pic:cNvPicPr>
+                  </pic:nvPicPr>
+                  <pic:blipFill>
+                    <a:blip r:embed="rId46"/>
+                    <a:stretch>
+                      <a:fillRect/>
+                    </a:stretch>
+                  </pic:blipFill>
+                  <pic:spPr>
+                    <a:xfrm>
+                      <a:off x="0" y="0"/>
+                      <a:ext cx="5272405" cy="3478530"/>
+                    </a:xfrm>
+                    <a:prstGeom prst="rect">
+                      <a:avLst/>
+                    </a:prstGeom>
+                    <a:noFill/>
+                    <a:ln>
+                      <a:solidFill>
+                        <a:schemeClr val="tx1"/>
+                      </a:solidFill>
+                    </a:ln>
+                  </pic:spPr>
+                </pic:pic>
+              </a:graphicData>
+            </a:graphic>
+          </wp:inline>
+        </w:drawing>
+      </w:r>
+    </w:p>
+    <w:p>
+      <w:pPr>
+        <w:keepNext w:val="0"/>
+        <w:keepLines w:val="0"/>
+        <w:widowControl/>
+        <w:numPr>
+          <w:ilvl w:val="0"/>
+          <w:numId w:val="0"/>
+        </w:numPr>
+        <w:suppressLineNumbers w:val="0"/>
+        <w:tabs>
+          <w:tab w:val="left" w:pos="420"/>
+        </w:tabs>
+        <w:spacing w:before="0" w:beforeAutospacing="0" w:after="0" w:afterAutospacing="1"/>
+        <w:jc w:val="both"/>
+        <w:rPr>
+          <w:rFonts w:hint="default" w:asciiTheme="minorAscii" w:hAnsiTheme="minorAscii" w:cstheme="minorBidi"/>
+          <w:sz w:val="24"/>
+          <w:szCs w:val="24"/>
+          <w:lang w:val="es-CO" w:eastAsia="zh-CN" w:bidi="ar-SA"/>
+        </w:rPr>
+      </w:pPr>
+      <w:r>
+        <w:rPr>
+          <w:rFonts w:hint="default" w:asciiTheme="minorAscii" w:hAnsiTheme="minorAscii" w:cstheme="minorBidi"/>
+          <w:sz w:val="24"/>
+          <w:szCs w:val="24"/>
+          <w:lang w:val="es-CO" w:eastAsia="zh-CN" w:bidi="ar-SA"/>
+        </w:rPr>
+        <w:t>Consulta tabla cliente:</w:t>
+      </w:r>
+    </w:p>
+    <w:p>
+      <w:pPr>
+        <w:keepNext w:val="0"/>
+        <w:keepLines w:val="0"/>
+        <w:widowControl/>
+        <w:numPr>
+          <w:ilvl w:val="0"/>
+          <w:numId w:val="0"/>
+        </w:numPr>
+        <w:suppressLineNumbers w:val="0"/>
+        <w:tabs>
+          <w:tab w:val="left" w:pos="420"/>
+        </w:tabs>
+        <w:spacing w:before="0" w:beforeAutospacing="0" w:after="0" w:afterAutospacing="1"/>
+        <w:jc w:val="both"/>
+        <w:rPr>
+          <w:rFonts w:hint="default" w:asciiTheme="minorAscii" w:hAnsiTheme="minorAscii" w:cstheme="minorBidi"/>
+          <w:sz w:val="24"/>
+          <w:szCs w:val="24"/>
+          <w:lang w:val="es-CO" w:eastAsia="zh-CN" w:bidi="ar-SA"/>
+        </w:rPr>
+      </w:pPr>
+      <w:r>
+        <w:drawing>
+          <wp:inline distT="0" distB="0" distL="114300" distR="114300">
+            <wp:extent cx="5266690" cy="3475355"/>
+            <wp:effectExtent l="9525" t="9525" r="19685" b="20320"/>
+            <wp:docPr id="48" name="Picture 48"/>
+            <wp:cNvGraphicFramePr>
+              <a:graphicFrameLocks xmlns:a="http://schemas.openxmlformats.org/drawingml/2006/main" noChangeAspect="1"/>
+            </wp:cNvGraphicFramePr>
+            <a:graphic xmlns:a="http://schemas.openxmlformats.org/drawingml/2006/main">
+              <a:graphicData uri="http://schemas.openxmlformats.org/drawingml/2006/picture">
+                <pic:pic xmlns:pic="http://schemas.openxmlformats.org/drawingml/2006/picture">
+                  <pic:nvPicPr>
+                    <pic:cNvPr id="48" name="Picture 48"/>
+                    <pic:cNvPicPr>
+                      <a:picLocks noChangeAspect="1"/>
+                    </pic:cNvPicPr>
+                  </pic:nvPicPr>
+                  <pic:blipFill>
+                    <a:blip r:embed="rId47"/>
+                    <a:stretch>
+                      <a:fillRect/>
+                    </a:stretch>
+                  </pic:blipFill>
+                  <pic:spPr>
+                    <a:xfrm>
+                      <a:off x="0" y="0"/>
+                      <a:ext cx="5266690" cy="3475355"/>
+                    </a:xfrm>
+                    <a:prstGeom prst="rect">
+                      <a:avLst/>
+                    </a:prstGeom>
+                    <a:noFill/>
+                    <a:ln>
+                      <a:solidFill>
+                        <a:schemeClr val="tx1"/>
+                      </a:solidFill>
+                    </a:ln>
+                  </pic:spPr>
+                </pic:pic>
+              </a:graphicData>
+            </a:graphic>
+          </wp:inline>
+        </w:drawing>
+      </w:r>
+    </w:p>
+    <w:p>
+      <w:pPr>
+        <w:keepNext w:val="0"/>
+        <w:keepLines w:val="0"/>
+        <w:widowControl/>
+        <w:numPr>
+          <w:ilvl w:val="0"/>
+          <w:numId w:val="0"/>
+        </w:numPr>
+        <w:suppressLineNumbers w:val="0"/>
+        <w:tabs>
+          <w:tab w:val="left" w:pos="420"/>
+        </w:tabs>
+        <w:spacing w:before="0" w:beforeAutospacing="0" w:after="0" w:afterAutospacing="1"/>
+        <w:jc w:val="both"/>
+        <w:rPr>
+          <w:rFonts w:hint="default" w:asciiTheme="minorAscii" w:hAnsiTheme="minorAscii" w:cstheme="minorBidi"/>
+          <w:sz w:val="24"/>
+          <w:szCs w:val="24"/>
+          <w:lang w:val="es-CO" w:eastAsia="zh-CN" w:bidi="ar-SA"/>
+        </w:rPr>
+      </w:pPr>
+    </w:p>
+    <w:p>
+      <w:pPr>
+        <w:keepNext w:val="0"/>
+        <w:keepLines w:val="0"/>
+        <w:widowControl/>
+        <w:numPr>
+          <w:ilvl w:val="0"/>
+          <w:numId w:val="0"/>
+        </w:numPr>
+        <w:suppressLineNumbers w:val="0"/>
+        <w:tabs>
+          <w:tab w:val="left" w:pos="420"/>
+        </w:tabs>
+        <w:spacing w:before="0" w:beforeAutospacing="0" w:after="0" w:afterAutospacing="1"/>
+        <w:jc w:val="both"/>
+        <w:rPr>
+          <w:rFonts w:hint="default" w:asciiTheme="minorAscii" w:hAnsiTheme="minorAscii" w:cstheme="minorBidi"/>
+          <w:sz w:val="24"/>
+          <w:szCs w:val="24"/>
+          <w:lang w:val="es-CO" w:eastAsia="zh-CN" w:bidi="ar-SA"/>
+        </w:rPr>
+      </w:pPr>
+    </w:p>
+    <w:p>
+      <w:pPr>
+        <w:keepNext w:val="0"/>
+        <w:keepLines w:val="0"/>
+        <w:widowControl/>
+        <w:numPr>
+          <w:ilvl w:val="0"/>
+          <w:numId w:val="0"/>
+        </w:numPr>
+        <w:suppressLineNumbers w:val="0"/>
+        <w:tabs>
+          <w:tab w:val="left" w:pos="420"/>
+        </w:tabs>
+        <w:spacing w:before="0" w:beforeAutospacing="0" w:after="0" w:afterAutospacing="1"/>
+        <w:jc w:val="both"/>
+        <w:rPr>
+          <w:rFonts w:hint="default" w:asciiTheme="minorAscii" w:hAnsiTheme="minorAscii" w:cstheme="minorBidi"/>
+          <w:sz w:val="24"/>
+          <w:szCs w:val="24"/>
+          <w:lang w:val="es-CO" w:eastAsia="zh-CN" w:bidi="ar-SA"/>
+        </w:rPr>
+      </w:pPr>
+      <w:r>
+        <w:rPr>
+          <w:rFonts w:hint="default" w:asciiTheme="minorAscii" w:hAnsiTheme="minorAscii" w:cstheme="minorBidi"/>
+          <w:sz w:val="24"/>
+          <w:szCs w:val="24"/>
+          <w:lang w:val="es-CO" w:eastAsia="zh-CN" w:bidi="ar-SA"/>
+        </w:rPr>
+        <w:t>Consulta tabla furgoneta:</w:t>
+      </w:r>
+    </w:p>
+    <w:p>
+      <w:pPr>
+        <w:keepNext w:val="0"/>
+        <w:keepLines w:val="0"/>
+        <w:widowControl/>
+        <w:numPr>
+          <w:ilvl w:val="0"/>
+          <w:numId w:val="0"/>
+        </w:numPr>
+        <w:suppressLineNumbers w:val="0"/>
+        <w:tabs>
+          <w:tab w:val="left" w:pos="420"/>
+        </w:tabs>
+        <w:spacing w:before="0" w:beforeAutospacing="0" w:after="0" w:afterAutospacing="1"/>
+        <w:jc w:val="both"/>
+        <w:rPr>
+          <w:rFonts w:hint="default" w:asciiTheme="minorAscii" w:hAnsiTheme="minorAscii" w:cstheme="minorBidi"/>
+          <w:sz w:val="24"/>
+          <w:szCs w:val="24"/>
+          <w:lang w:val="es-CO" w:eastAsia="zh-CN" w:bidi="ar-SA"/>
+        </w:rPr>
+      </w:pPr>
+      <w:r>
+        <w:drawing>
+          <wp:inline distT="0" distB="0" distL="114300" distR="114300">
+            <wp:extent cx="5273040" cy="3500755"/>
+            <wp:effectExtent l="9525" t="9525" r="13335" b="13970"/>
+            <wp:docPr id="49" name="Picture 49"/>
+            <wp:cNvGraphicFramePr>
+              <a:graphicFrameLocks xmlns:a="http://schemas.openxmlformats.org/drawingml/2006/main" noChangeAspect="1"/>
+            </wp:cNvGraphicFramePr>
+            <a:graphic xmlns:a="http://schemas.openxmlformats.org/drawingml/2006/main">
+              <a:graphicData uri="http://schemas.openxmlformats.org/drawingml/2006/picture">
+                <pic:pic xmlns:pic="http://schemas.openxmlformats.org/drawingml/2006/picture">
+                  <pic:nvPicPr>
+                    <pic:cNvPr id="49" name="Picture 49"/>
+                    <pic:cNvPicPr>
+                      <a:picLocks noChangeAspect="1"/>
+                    </pic:cNvPicPr>
+                  </pic:nvPicPr>
+                  <pic:blipFill>
+                    <a:blip r:embed="rId48"/>
+                    <a:stretch>
+                      <a:fillRect/>
+                    </a:stretch>
+                  </pic:blipFill>
+                  <pic:spPr>
+                    <a:xfrm>
+                      <a:off x="0" y="0"/>
+                      <a:ext cx="5273040" cy="3500755"/>
+                    </a:xfrm>
+                    <a:prstGeom prst="rect">
+                      <a:avLst/>
+                    </a:prstGeom>
+                    <a:noFill/>
+                    <a:ln>
+                      <a:solidFill>
+                        <a:schemeClr val="tx1"/>
+                      </a:solidFill>
+                    </a:ln>
+                  </pic:spPr>
+                </pic:pic>
+              </a:graphicData>
+            </a:graphic>
+          </wp:inline>
+        </w:drawing>
+      </w:r>
+    </w:p>
+    <w:p>
+      <w:pPr>
+        <w:keepNext w:val="0"/>
+        <w:keepLines w:val="0"/>
+        <w:widowControl/>
+        <w:numPr>
+          <w:ilvl w:val="0"/>
+          <w:numId w:val="0"/>
+        </w:numPr>
+        <w:suppressLineNumbers w:val="0"/>
+        <w:tabs>
+          <w:tab w:val="left" w:pos="420"/>
+        </w:tabs>
+        <w:spacing w:before="0" w:beforeAutospacing="0" w:after="0" w:afterAutospacing="1"/>
+        <w:jc w:val="both"/>
+        <w:rPr>
+          <w:rFonts w:hint="default" w:asciiTheme="minorAscii" w:hAnsiTheme="minorAscii" w:cstheme="minorBidi"/>
+          <w:sz w:val="24"/>
+          <w:szCs w:val="24"/>
+          <w:lang w:val="es-CO" w:eastAsia="zh-CN" w:bidi="ar-SA"/>
+        </w:rPr>
+      </w:pPr>
+      <w:r>
+        <w:rPr>
+          <w:rFonts w:hint="default" w:asciiTheme="minorAscii" w:hAnsiTheme="minorAscii" w:cstheme="minorBidi"/>
+          <w:sz w:val="24"/>
+          <w:szCs w:val="24"/>
+          <w:lang w:val="es-CO" w:eastAsia="zh-CN" w:bidi="ar-SA"/>
+        </w:rPr>
+        <w:t>Consulta tabla pedido:</w:t>
+      </w:r>
+    </w:p>
+    <w:p>
+      <w:pPr>
+        <w:keepNext w:val="0"/>
+        <w:keepLines w:val="0"/>
+        <w:widowControl/>
+        <w:numPr>
+          <w:ilvl w:val="0"/>
+          <w:numId w:val="0"/>
+        </w:numPr>
+        <w:suppressLineNumbers w:val="0"/>
+        <w:tabs>
+          <w:tab w:val="left" w:pos="420"/>
+        </w:tabs>
+        <w:spacing w:before="0" w:beforeAutospacing="0" w:after="0" w:afterAutospacing="1"/>
+        <w:jc w:val="both"/>
+      </w:pPr>
+      <w:r>
+        <w:drawing>
+          <wp:inline distT="0" distB="0" distL="114300" distR="114300">
+            <wp:extent cx="5266690" cy="3441700"/>
+            <wp:effectExtent l="9525" t="9525" r="19685" b="15875"/>
+            <wp:docPr id="51" name="Picture 51"/>
+            <wp:cNvGraphicFramePr>
+              <a:graphicFrameLocks xmlns:a="http://schemas.openxmlformats.org/drawingml/2006/main" noChangeAspect="1"/>
+            </wp:cNvGraphicFramePr>
+            <a:graphic xmlns:a="http://schemas.openxmlformats.org/drawingml/2006/main">
+              <a:graphicData uri="http://schemas.openxmlformats.org/drawingml/2006/picture">
+                <pic:pic xmlns:pic="http://schemas.openxmlformats.org/drawingml/2006/picture">
+                  <pic:nvPicPr>
+                    <pic:cNvPr id="51" name="Picture 51"/>
+                    <pic:cNvPicPr>
+                      <a:picLocks noChangeAspect="1"/>
+                    </pic:cNvPicPr>
+                  </pic:nvPicPr>
+                  <pic:blipFill>
+                    <a:blip r:embed="rId49"/>
+                    <a:stretch>
+                      <a:fillRect/>
+                    </a:stretch>
+                  </pic:blipFill>
+                  <pic:spPr>
+                    <a:xfrm>
+                      <a:off x="0" y="0"/>
+                      <a:ext cx="5266690" cy="3441700"/>
+                    </a:xfrm>
+                    <a:prstGeom prst="rect">
+                      <a:avLst/>
+                    </a:prstGeom>
+                    <a:noFill/>
+                    <a:ln>
+                      <a:solidFill>
+                        <a:schemeClr val="tx1"/>
+                      </a:solidFill>
+                    </a:ln>
+                  </pic:spPr>
+                </pic:pic>
+              </a:graphicData>
+            </a:graphic>
+          </wp:inline>
+        </w:drawing>
+      </w:r>
+    </w:p>
+    <w:p>
+      <w:pPr>
+        <w:keepNext w:val="0"/>
+        <w:keepLines w:val="0"/>
+        <w:widowControl/>
+        <w:numPr>
+          <w:ilvl w:val="0"/>
+          <w:numId w:val="0"/>
+        </w:numPr>
+        <w:suppressLineNumbers w:val="0"/>
+        <w:tabs>
+          <w:tab w:val="left" w:pos="420"/>
+        </w:tabs>
+        <w:spacing w:before="0" w:beforeAutospacing="0" w:after="0" w:afterAutospacing="1"/>
+        <w:jc w:val="both"/>
+      </w:pPr>
+    </w:p>
+    <w:p>
+      <w:pPr>
+        <w:keepNext w:val="0"/>
+        <w:keepLines w:val="0"/>
+        <w:widowControl/>
+        <w:numPr>
+          <w:ilvl w:val="0"/>
+          <w:numId w:val="0"/>
+        </w:numPr>
+        <w:suppressLineNumbers w:val="0"/>
+        <w:tabs>
+          <w:tab w:val="left" w:pos="420"/>
+        </w:tabs>
+        <w:spacing w:before="0" w:beforeAutospacing="0" w:after="0" w:afterAutospacing="1"/>
+        <w:jc w:val="both"/>
+        <w:rPr>
+          <w:rFonts w:hint="default"/>
+          <w:lang w:val="es-CO" w:eastAsia="zh-CN"/>
+        </w:rPr>
+      </w:pPr>
+    </w:p>
+    <w:p>
+      <w:pPr>
+        <w:keepNext w:val="0"/>
+        <w:keepLines w:val="0"/>
+        <w:widowControl/>
+        <w:numPr>
+          <w:ilvl w:val="0"/>
+          <w:numId w:val="0"/>
+        </w:numPr>
+        <w:suppressLineNumbers w:val="0"/>
+        <w:tabs>
+          <w:tab w:val="left" w:pos="420"/>
+        </w:tabs>
+        <w:spacing w:before="0" w:beforeAutospacing="0" w:after="0" w:afterAutospacing="1"/>
+        <w:jc w:val="both"/>
+        <w:rPr>
+          <w:rFonts w:hint="default" w:asciiTheme="minorAscii" w:hAnsiTheme="minorAscii" w:cstheme="minorBidi"/>
+          <w:sz w:val="24"/>
+          <w:szCs w:val="24"/>
+          <w:lang w:val="es-CO" w:eastAsia="zh-CN" w:bidi="ar-SA"/>
+        </w:rPr>
+      </w:pPr>
+      <w:r>
+        <w:rPr>
+          <w:rFonts w:hint="default" w:asciiTheme="minorAscii" w:hAnsiTheme="minorAscii" w:cstheme="minorBidi"/>
+          <w:sz w:val="24"/>
+          <w:szCs w:val="24"/>
+          <w:lang w:val="es-CO" w:eastAsia="zh-CN" w:bidi="ar-SA"/>
+        </w:rPr>
+        <w:t>Consulta tabla factura:</w:t>
+      </w:r>
+    </w:p>
+    <w:p>
+      <w:pPr>
+        <w:keepNext w:val="0"/>
+        <w:keepLines w:val="0"/>
+        <w:widowControl/>
+        <w:numPr>
+          <w:ilvl w:val="0"/>
+          <w:numId w:val="0"/>
+        </w:numPr>
+        <w:suppressLineNumbers w:val="0"/>
+        <w:tabs>
+          <w:tab w:val="left" w:pos="420"/>
+        </w:tabs>
+        <w:spacing w:before="0" w:beforeAutospacing="0" w:after="0" w:afterAutospacing="1"/>
+        <w:jc w:val="both"/>
+        <w:rPr>
+          <w:rFonts w:hint="default" w:asciiTheme="minorAscii" w:hAnsiTheme="minorAscii" w:cstheme="minorBidi"/>
+          <w:sz w:val="24"/>
+          <w:szCs w:val="24"/>
+          <w:lang w:val="es-CO" w:eastAsia="zh-CN" w:bidi="ar-SA"/>
+        </w:rPr>
+      </w:pPr>
+      <w:r>
+        <w:drawing>
+          <wp:inline distT="0" distB="0" distL="114300" distR="114300">
+            <wp:extent cx="5273040" cy="3460750"/>
+            <wp:effectExtent l="9525" t="9525" r="13335" b="15875"/>
+            <wp:docPr id="52" name="Picture 52"/>
+            <wp:cNvGraphicFramePr>
+              <a:graphicFrameLocks xmlns:a="http://schemas.openxmlformats.org/drawingml/2006/main" noChangeAspect="1"/>
+            </wp:cNvGraphicFramePr>
+            <a:graphic xmlns:a="http://schemas.openxmlformats.org/drawingml/2006/main">
+              <a:graphicData uri="http://schemas.openxmlformats.org/drawingml/2006/picture">
+                <pic:pic xmlns:pic="http://schemas.openxmlformats.org/drawingml/2006/picture">
+                  <pic:nvPicPr>
+                    <pic:cNvPr id="52" name="Picture 52"/>
+                    <pic:cNvPicPr>
+                      <a:picLocks noChangeAspect="1"/>
+                    </pic:cNvPicPr>
+                  </pic:nvPicPr>
+                  <pic:blipFill>
+                    <a:blip r:embed="rId50"/>
+                    <a:stretch>
+                      <a:fillRect/>
+                    </a:stretch>
+                  </pic:blipFill>
+                  <pic:spPr>
+                    <a:xfrm>
+                      <a:off x="0" y="0"/>
+                      <a:ext cx="5273040" cy="3460750"/>
+                    </a:xfrm>
+                    <a:prstGeom prst="rect">
+                      <a:avLst/>
+                    </a:prstGeom>
+                    <a:noFill/>
+                    <a:ln>
+                      <a:solidFill>
+                        <a:schemeClr val="tx1"/>
+                      </a:solidFill>
+                    </a:ln>
+                  </pic:spPr>
+                </pic:pic>
+              </a:graphicData>
+            </a:graphic>
+          </wp:inline>
+        </w:drawing>
+      </w:r>
+    </w:p>
+    <w:p>
+      <w:pPr>
+        <w:keepNext w:val="0"/>
+        <w:keepLines w:val="0"/>
+        <w:widowControl/>
+        <w:numPr>
+          <w:ilvl w:val="0"/>
+          <w:numId w:val="0"/>
+        </w:numPr>
+        <w:suppressLineNumbers w:val="0"/>
+        <w:tabs>
+          <w:tab w:val="left" w:pos="420"/>
+        </w:tabs>
+        <w:spacing w:before="0" w:beforeAutospacing="0" w:after="0" w:afterAutospacing="1"/>
+        <w:jc w:val="both"/>
+        <w:rPr>
+          <w:rFonts w:hint="default" w:asciiTheme="minorAscii" w:hAnsiTheme="minorAscii" w:cstheme="minorBidi"/>
+          <w:sz w:val="24"/>
+          <w:szCs w:val="24"/>
+          <w:lang w:val="es-CO" w:eastAsia="zh-CN" w:bidi="ar-SA"/>
+        </w:rPr>
+      </w:pPr>
+      <w:r>
+        <w:rPr>
+          <w:rFonts w:hint="default" w:asciiTheme="minorAscii" w:hAnsiTheme="minorAscii" w:cstheme="minorBidi"/>
+          <w:sz w:val="24"/>
+          <w:szCs w:val="24"/>
+          <w:lang w:val="es-CO" w:eastAsia="zh-CN" w:bidi="ar-SA"/>
+        </w:rPr>
+        <w:t>Consulta tabla responsable:</w:t>
+      </w:r>
+    </w:p>
+    <w:p>
+      <w:pPr>
+        <w:keepNext w:val="0"/>
+        <w:keepLines w:val="0"/>
+        <w:widowControl/>
+        <w:numPr>
+          <w:ilvl w:val="0"/>
+          <w:numId w:val="0"/>
+        </w:numPr>
+        <w:suppressLineNumbers w:val="0"/>
+        <w:tabs>
+          <w:tab w:val="left" w:pos="420"/>
+        </w:tabs>
+        <w:spacing w:before="0" w:beforeAutospacing="0" w:after="0" w:afterAutospacing="1"/>
+        <w:jc w:val="both"/>
+      </w:pPr>
+      <w:r>
+        <w:drawing>
+          <wp:inline distT="0" distB="0" distL="114300" distR="114300">
+            <wp:extent cx="5273040" cy="3462655"/>
+            <wp:effectExtent l="9525" t="9525" r="13335" b="13970"/>
+            <wp:docPr id="53" name="Picture 53"/>
+            <wp:cNvGraphicFramePr>
+              <a:graphicFrameLocks xmlns:a="http://schemas.openxmlformats.org/drawingml/2006/main" noChangeAspect="1"/>
+            </wp:cNvGraphicFramePr>
+            <a:graphic xmlns:a="http://schemas.openxmlformats.org/drawingml/2006/main">
+              <a:graphicData uri="http://schemas.openxmlformats.org/drawingml/2006/picture">
+                <pic:pic xmlns:pic="http://schemas.openxmlformats.org/drawingml/2006/picture">
+                  <pic:nvPicPr>
+                    <pic:cNvPr id="53" name="Picture 53"/>
+                    <pic:cNvPicPr>
+                      <a:picLocks noChangeAspect="1"/>
+                    </pic:cNvPicPr>
+                  </pic:nvPicPr>
+                  <pic:blipFill>
+                    <a:blip r:embed="rId51"/>
+                    <a:stretch>
+                      <a:fillRect/>
+                    </a:stretch>
+                  </pic:blipFill>
+                  <pic:spPr>
+                    <a:xfrm>
+                      <a:off x="0" y="0"/>
+                      <a:ext cx="5273040" cy="3462655"/>
+                    </a:xfrm>
+                    <a:prstGeom prst="rect">
+                      <a:avLst/>
+                    </a:prstGeom>
+                    <a:noFill/>
+                    <a:ln>
+                      <a:solidFill>
+                        <a:schemeClr val="tx1"/>
+                      </a:solidFill>
+                    </a:ln>
+                  </pic:spPr>
+                </pic:pic>
+              </a:graphicData>
+            </a:graphic>
+          </wp:inline>
+        </w:drawing>
+      </w:r>
+    </w:p>
+    <w:p>
+      <w:pPr>
+        <w:keepNext w:val="0"/>
+        <w:keepLines w:val="0"/>
+        <w:widowControl/>
+        <w:numPr>
+          <w:ilvl w:val="0"/>
+          <w:numId w:val="0"/>
+        </w:numPr>
+        <w:suppressLineNumbers w:val="0"/>
+        <w:tabs>
+          <w:tab w:val="left" w:pos="420"/>
+        </w:tabs>
+        <w:spacing w:before="0" w:beforeAutospacing="0" w:after="0" w:afterAutospacing="1"/>
+        <w:jc w:val="both"/>
+      </w:pPr>
+    </w:p>
+    <w:p>
+      <w:pPr>
+        <w:keepNext w:val="0"/>
+        <w:keepLines w:val="0"/>
+        <w:widowControl/>
+        <w:numPr>
+          <w:ilvl w:val="0"/>
+          <w:numId w:val="0"/>
+        </w:numPr>
+        <w:suppressLineNumbers w:val="0"/>
+        <w:tabs>
+          <w:tab w:val="left" w:pos="420"/>
+        </w:tabs>
+        <w:spacing w:before="0" w:beforeAutospacing="0" w:after="0" w:afterAutospacing="1"/>
+        <w:jc w:val="both"/>
+        <w:rPr>
+          <w:rFonts w:hint="default"/>
+          <w:lang w:val="es-CO" w:eastAsia="zh-CN"/>
+        </w:rPr>
+      </w:pPr>
+    </w:p>
+    <w:p>
+      <w:pPr>
+        <w:keepNext w:val="0"/>
+        <w:keepLines w:val="0"/>
+        <w:widowControl/>
+        <w:numPr>
+          <w:ilvl w:val="0"/>
+          <w:numId w:val="0"/>
+        </w:numPr>
+        <w:suppressLineNumbers w:val="0"/>
+        <w:tabs>
+          <w:tab w:val="left" w:pos="420"/>
+        </w:tabs>
+        <w:spacing w:before="0" w:beforeAutospacing="0" w:after="0" w:afterAutospacing="1"/>
+        <w:jc w:val="both"/>
+        <w:rPr>
+          <w:rFonts w:hint="default" w:asciiTheme="minorAscii" w:hAnsiTheme="minorAscii" w:cstheme="minorBidi"/>
+          <w:sz w:val="24"/>
+          <w:szCs w:val="24"/>
+          <w:lang w:val="es-CO" w:eastAsia="zh-CN" w:bidi="ar-SA"/>
+        </w:rPr>
+      </w:pPr>
+      <w:r>
+        <w:rPr>
+          <w:rFonts w:hint="default" w:asciiTheme="minorAscii" w:hAnsiTheme="minorAscii" w:cstheme="minorBidi"/>
+          <w:sz w:val="24"/>
+          <w:szCs w:val="24"/>
+          <w:lang w:val="es-CO" w:eastAsia="zh-CN" w:bidi="ar-SA"/>
+        </w:rPr>
+        <w:t>Consulta tabla tel_responsable:</w:t>
+      </w:r>
+    </w:p>
+    <w:p>
+      <w:pPr>
+        <w:keepNext w:val="0"/>
+        <w:keepLines w:val="0"/>
+        <w:widowControl/>
+        <w:numPr>
+          <w:ilvl w:val="0"/>
+          <w:numId w:val="0"/>
+        </w:numPr>
+        <w:suppressLineNumbers w:val="0"/>
+        <w:tabs>
+          <w:tab w:val="left" w:pos="420"/>
+        </w:tabs>
+        <w:spacing w:before="0" w:beforeAutospacing="0" w:after="0" w:afterAutospacing="1"/>
+        <w:jc w:val="both"/>
+        <w:rPr>
+          <w:rFonts w:hint="default" w:asciiTheme="minorAscii" w:hAnsiTheme="minorAscii" w:cstheme="minorBidi"/>
+          <w:sz w:val="24"/>
+          <w:szCs w:val="24"/>
+          <w:lang w:val="es-CO" w:eastAsia="zh-CN" w:bidi="ar-SA"/>
+        </w:rPr>
+      </w:pPr>
+      <w:r>
+        <w:drawing>
+          <wp:inline distT="0" distB="0" distL="114300" distR="114300">
+            <wp:extent cx="5269865" cy="3481705"/>
+            <wp:effectExtent l="9525" t="9525" r="16510" b="13970"/>
+            <wp:docPr id="54" name="Picture 54"/>
+            <wp:cNvGraphicFramePr>
+              <a:graphicFrameLocks xmlns:a="http://schemas.openxmlformats.org/drawingml/2006/main" noChangeAspect="1"/>
+            </wp:cNvGraphicFramePr>
+            <a:graphic xmlns:a="http://schemas.openxmlformats.org/drawingml/2006/main">
+              <a:graphicData uri="http://schemas.openxmlformats.org/drawingml/2006/picture">
+                <pic:pic xmlns:pic="http://schemas.openxmlformats.org/drawingml/2006/picture">
+                  <pic:nvPicPr>
+                    <pic:cNvPr id="54" name="Picture 54"/>
+                    <pic:cNvPicPr>
+                      <a:picLocks noChangeAspect="1"/>
+                    </pic:cNvPicPr>
+                  </pic:nvPicPr>
+                  <pic:blipFill>
+                    <a:blip r:embed="rId52"/>
+                    <a:stretch>
+                      <a:fillRect/>
+                    </a:stretch>
+                  </pic:blipFill>
+                  <pic:spPr>
+                    <a:xfrm>
+                      <a:off x="0" y="0"/>
+                      <a:ext cx="5269865" cy="3481705"/>
+                    </a:xfrm>
+                    <a:prstGeom prst="rect">
+                      <a:avLst/>
+                    </a:prstGeom>
+                    <a:noFill/>
+                    <a:ln>
+                      <a:solidFill>
+                        <a:schemeClr val="tx1"/>
+                      </a:solidFill>
+                    </a:ln>
+                  </pic:spPr>
+                </pic:pic>
+              </a:graphicData>
+            </a:graphic>
+          </wp:inline>
+        </w:drawing>
+      </w:r>
+    </w:p>
+    <w:p>
+      <w:pPr>
+        <w:keepNext w:val="0"/>
+        <w:keepLines w:val="0"/>
+        <w:widowControl/>
+        <w:numPr>
+          <w:ilvl w:val="0"/>
+          <w:numId w:val="0"/>
+        </w:numPr>
+        <w:suppressLineNumbers w:val="0"/>
+        <w:tabs>
+          <w:tab w:val="left" w:pos="420"/>
+        </w:tabs>
+        <w:spacing w:before="0" w:beforeAutospacing="0" w:after="0" w:afterAutospacing="1"/>
+        <w:jc w:val="both"/>
+        <w:rPr>
+          <w:rFonts w:hint="default" w:asciiTheme="minorAscii" w:hAnsiTheme="minorAscii" w:cstheme="minorBidi"/>
+          <w:sz w:val="24"/>
+          <w:szCs w:val="24"/>
+          <w:lang w:val="es-CO" w:eastAsia="zh-CN" w:bidi="ar-SA"/>
+        </w:rPr>
+      </w:pPr>
+      <w:r>
+        <w:rPr>
+          <w:rFonts w:hint="default" w:asciiTheme="minorAscii" w:hAnsiTheme="minorAscii" w:cstheme="minorBidi"/>
+          <w:sz w:val="24"/>
+          <w:szCs w:val="24"/>
+          <w:lang w:val="es-CO" w:eastAsia="zh-CN" w:bidi="ar-SA"/>
+        </w:rPr>
+        <w:t>Consulta tabla producto_proveedor:</w:t>
+      </w:r>
+    </w:p>
+    <w:p>
+      <w:pPr>
+        <w:keepNext w:val="0"/>
+        <w:keepLines w:val="0"/>
+        <w:widowControl/>
+        <w:numPr>
+          <w:ilvl w:val="0"/>
+          <w:numId w:val="0"/>
+        </w:numPr>
+        <w:suppressLineNumbers w:val="0"/>
+        <w:tabs>
+          <w:tab w:val="left" w:pos="420"/>
+        </w:tabs>
+        <w:spacing w:before="0" w:beforeAutospacing="0" w:after="0" w:afterAutospacing="1"/>
+        <w:jc w:val="both"/>
+        <w:rPr>
+          <w:rFonts w:hint="default" w:asciiTheme="minorAscii" w:hAnsiTheme="minorAscii" w:cstheme="minorBidi"/>
+          <w:sz w:val="24"/>
+          <w:szCs w:val="24"/>
+          <w:lang w:val="es-CO" w:eastAsia="zh-CN" w:bidi="ar-SA"/>
+        </w:rPr>
+      </w:pPr>
+      <w:r>
+        <w:drawing>
+          <wp:inline distT="0" distB="0" distL="114300" distR="114300">
+            <wp:extent cx="5269865" cy="3445510"/>
+            <wp:effectExtent l="9525" t="9525" r="16510" b="12065"/>
+            <wp:docPr id="55" name="Picture 55"/>
+            <wp:cNvGraphicFramePr>
+              <a:graphicFrameLocks xmlns:a="http://schemas.openxmlformats.org/drawingml/2006/main" noChangeAspect="1"/>
+            </wp:cNvGraphicFramePr>
+            <a:graphic xmlns:a="http://schemas.openxmlformats.org/drawingml/2006/main">
+              <a:graphicData uri="http://schemas.openxmlformats.org/drawingml/2006/picture">
+                <pic:pic xmlns:pic="http://schemas.openxmlformats.org/drawingml/2006/picture">
+                  <pic:nvPicPr>
+                    <pic:cNvPr id="55" name="Picture 55"/>
+                    <pic:cNvPicPr>
+                      <a:picLocks noChangeAspect="1"/>
+                    </pic:cNvPicPr>
+                  </pic:nvPicPr>
+                  <pic:blipFill>
+                    <a:blip r:embed="rId53"/>
+                    <a:stretch>
+                      <a:fillRect/>
+                    </a:stretch>
+                  </pic:blipFill>
+                  <pic:spPr>
+                    <a:xfrm>
+                      <a:off x="0" y="0"/>
+                      <a:ext cx="5269865" cy="3445510"/>
+                    </a:xfrm>
+                    <a:prstGeom prst="rect">
+                      <a:avLst/>
+                    </a:prstGeom>
+                    <a:noFill/>
+                    <a:ln>
+                      <a:solidFill>
+                        <a:schemeClr val="tx1"/>
+                      </a:solidFill>
+                    </a:ln>
+                  </pic:spPr>
+                </pic:pic>
+              </a:graphicData>
+            </a:graphic>
+          </wp:inline>
+        </w:drawing>
+      </w:r>
+    </w:p>
+    <w:p>
+      <w:pPr>
+        <w:keepNext w:val="0"/>
+        <w:keepLines w:val="0"/>
+        <w:widowControl/>
+        <w:numPr>
+          <w:ilvl w:val="0"/>
+          <w:numId w:val="0"/>
+        </w:numPr>
+        <w:suppressLineNumbers w:val="0"/>
+        <w:tabs>
+          <w:tab w:val="left" w:pos="420"/>
+        </w:tabs>
+        <w:spacing w:before="0" w:beforeAutospacing="0" w:after="0" w:afterAutospacing="1"/>
+        <w:jc w:val="both"/>
+        <w:rPr>
+          <w:rFonts w:hint="default" w:asciiTheme="minorAscii" w:hAnsiTheme="minorAscii" w:cstheme="minorBidi"/>
+          <w:sz w:val="24"/>
+          <w:szCs w:val="24"/>
+          <w:lang w:val="es-CO" w:eastAsia="zh-CN" w:bidi="ar-SA"/>
+        </w:rPr>
+      </w:pPr>
+    </w:p>
+    <w:p>
+      <w:pPr>
+        <w:keepNext w:val="0"/>
+        <w:keepLines w:val="0"/>
+        <w:widowControl/>
+        <w:numPr>
+          <w:ilvl w:val="0"/>
+          <w:numId w:val="0"/>
+        </w:numPr>
+        <w:suppressLineNumbers w:val="0"/>
+        <w:tabs>
+          <w:tab w:val="left" w:pos="420"/>
+        </w:tabs>
+        <w:spacing w:before="0" w:beforeAutospacing="0" w:after="0" w:afterAutospacing="1"/>
+        <w:jc w:val="both"/>
+        <w:rPr>
+          <w:rFonts w:hint="default" w:asciiTheme="minorAscii" w:hAnsiTheme="minorAscii" w:cstheme="minorBidi"/>
+          <w:sz w:val="24"/>
+          <w:szCs w:val="24"/>
+          <w:lang w:val="es-CO" w:eastAsia="zh-CN" w:bidi="ar-SA"/>
+        </w:rPr>
+      </w:pPr>
+    </w:p>
+    <w:p>
+      <w:pPr>
+        <w:keepNext w:val="0"/>
+        <w:keepLines w:val="0"/>
+        <w:widowControl/>
+        <w:numPr>
+          <w:ilvl w:val="0"/>
+          <w:numId w:val="0"/>
+        </w:numPr>
+        <w:suppressLineNumbers w:val="0"/>
+        <w:tabs>
+          <w:tab w:val="left" w:pos="420"/>
+        </w:tabs>
+        <w:spacing w:before="0" w:beforeAutospacing="0" w:after="0" w:afterAutospacing="1"/>
+        <w:jc w:val="both"/>
+        <w:rPr>
+          <w:rFonts w:hint="default" w:asciiTheme="minorAscii" w:hAnsiTheme="minorAscii" w:cstheme="minorBidi"/>
+          <w:sz w:val="24"/>
+          <w:szCs w:val="24"/>
+          <w:lang w:val="es-CO" w:eastAsia="zh-CN" w:bidi="ar-SA"/>
+        </w:rPr>
+      </w:pPr>
+    </w:p>
+    <w:p>
+      <w:pPr>
+        <w:keepNext w:val="0"/>
+        <w:keepLines w:val="0"/>
+        <w:widowControl/>
+        <w:numPr>
+          <w:ilvl w:val="0"/>
+          <w:numId w:val="0"/>
+        </w:numPr>
+        <w:suppressLineNumbers w:val="0"/>
+        <w:tabs>
+          <w:tab w:val="left" w:pos="420"/>
+        </w:tabs>
+        <w:spacing w:before="0" w:beforeAutospacing="0" w:after="0" w:afterAutospacing="1"/>
+        <w:jc w:val="both"/>
+        <w:rPr>
+          <w:rFonts w:hint="default" w:asciiTheme="minorAscii" w:hAnsiTheme="minorAscii" w:cstheme="minorBidi"/>
+          <w:sz w:val="24"/>
+          <w:szCs w:val="24"/>
+          <w:lang w:val="es-CO" w:eastAsia="zh-CN" w:bidi="ar-SA"/>
+        </w:rPr>
+      </w:pPr>
+      <w:r>
+        <w:rPr>
+          <w:rFonts w:hint="default" w:asciiTheme="minorAscii" w:hAnsiTheme="minorAscii" w:cstheme="minorBidi"/>
+          <w:sz w:val="24"/>
+          <w:szCs w:val="24"/>
+          <w:lang w:val="es-CO" w:eastAsia="zh-CN" w:bidi="ar-SA"/>
+        </w:rPr>
+        <w:t>Consulta tabla zona:</w:t>
+      </w:r>
+    </w:p>
+    <w:p>
+      <w:pPr>
+        <w:keepNext w:val="0"/>
+        <w:keepLines w:val="0"/>
+        <w:widowControl/>
+        <w:numPr>
+          <w:ilvl w:val="0"/>
+          <w:numId w:val="0"/>
+        </w:numPr>
+        <w:suppressLineNumbers w:val="0"/>
+        <w:tabs>
+          <w:tab w:val="left" w:pos="420"/>
+        </w:tabs>
+        <w:spacing w:before="0" w:beforeAutospacing="0" w:after="0" w:afterAutospacing="1"/>
+        <w:jc w:val="both"/>
+      </w:pPr>
+      <w:r>
+        <w:drawing>
+          <wp:inline distT="0" distB="0" distL="114300" distR="114300">
+            <wp:extent cx="5713730" cy="3761105"/>
+            <wp:effectExtent l="9525" t="9525" r="10795" b="20320"/>
+            <wp:docPr id="56" name="Picture 56"/>
+            <wp:cNvGraphicFramePr>
+              <a:graphicFrameLocks xmlns:a="http://schemas.openxmlformats.org/drawingml/2006/main" noChangeAspect="1"/>
+            </wp:cNvGraphicFramePr>
+            <a:graphic xmlns:a="http://schemas.openxmlformats.org/drawingml/2006/main">
+              <a:graphicData uri="http://schemas.openxmlformats.org/drawingml/2006/picture">
+                <pic:pic xmlns:pic="http://schemas.openxmlformats.org/drawingml/2006/picture">
+                  <pic:nvPicPr>
+                    <pic:cNvPr id="56" name="Picture 56"/>
+                    <pic:cNvPicPr>
+                      <a:picLocks noChangeAspect="1"/>
+                    </pic:cNvPicPr>
+                  </pic:nvPicPr>
+                  <pic:blipFill>
+                    <a:blip r:embed="rId54"/>
+                    <a:stretch>
+                      <a:fillRect/>
+                    </a:stretch>
+                  </pic:blipFill>
+                  <pic:spPr>
+                    <a:xfrm>
+                      <a:off x="0" y="0"/>
+                      <a:ext cx="5713730" cy="3761105"/>
+                    </a:xfrm>
+                    <a:prstGeom prst="rect">
+                      <a:avLst/>
+                    </a:prstGeom>
+                    <a:noFill/>
+                    <a:ln>
+                      <a:solidFill>
+                        <a:schemeClr val="tx1"/>
+                      </a:solidFill>
+                    </a:ln>
+                  </pic:spPr>
+                </pic:pic>
+              </a:graphicData>
+            </a:graphic>
+          </wp:inline>
+        </w:drawing>
+      </w:r>
+    </w:p>
+    <w:p>
+      <w:pPr>
+        <w:keepNext w:val="0"/>
+        <w:keepLines w:val="0"/>
+        <w:widowControl/>
+        <w:numPr>
+          <w:ilvl w:val="0"/>
+          <w:numId w:val="0"/>
+        </w:numPr>
+        <w:suppressLineNumbers w:val="0"/>
+        <w:tabs>
+          <w:tab w:val="left" w:pos="420"/>
+        </w:tabs>
+        <w:spacing w:before="0" w:beforeAutospacing="0" w:after="0" w:afterAutospacing="1"/>
+        <w:jc w:val="both"/>
+        <w:rPr>
+          <w:rFonts w:hint="default"/>
+        </w:rPr>
+      </w:pPr>
+    </w:p>
+    <w:p>
+      <w:pPr>
+        <w:keepNext w:val="0"/>
+        <w:keepLines w:val="0"/>
+        <w:widowControl/>
+        <w:numPr>
+          <w:ilvl w:val="0"/>
+          <w:numId w:val="1"/>
+        </w:numPr>
+        <w:suppressLineNumbers w:val="0"/>
+        <w:spacing w:before="0" w:beforeAutospacing="0" w:after="0" w:afterAutospacing="1"/>
+        <w:ind w:left="420" w:leftChars="0" w:hanging="420" w:firstLineChars="0"/>
+        <w:jc w:val="both"/>
+        <w:rPr>
+          <w:rFonts w:hint="default" w:cs="Arial" w:asciiTheme="minorAscii" w:hAnsiTheme="minorAscii"/>
+          <w:b/>
+          <w:bCs/>
+          <w:sz w:val="28"/>
+          <w:szCs w:val="28"/>
+        </w:rPr>
+      </w:pPr>
+      <w:r>
+        <w:rPr>
+          <w:rFonts w:hint="default" w:eastAsia="Segoe UI" w:cs="Arial" w:asciiTheme="minorAscii" w:hAnsiTheme="minorAscii"/>
+          <w:b/>
+          <w:bCs/>
+          <w:i w:val="0"/>
+          <w:iCs w:val="0"/>
+          <w:caps w:val="0"/>
+          <w:color w:val="24292F"/>
+          <w:spacing w:val="0"/>
+          <w:sz w:val="28"/>
+          <w:szCs w:val="28"/>
+          <w:shd w:val="clear" w:fill="FFFFFF"/>
+        </w:rPr>
+        <w:t>Generar de 4 a 6 vistas donde se evidencie lo más importante de cada ejercicio (haga una selección muy responsable de la información realmente importante según el contexto).</w:t>
+      </w:r>
+    </w:p>
+    <w:p>
+      <w:pPr>
+        <w:keepNext w:val="0"/>
+        <w:keepLines w:val="0"/>
+        <w:widowControl/>
+        <w:numPr>
+          <w:numId w:val="0"/>
+        </w:numPr>
+        <w:suppressLineNumbers w:val="0"/>
+        <w:tabs>
+          <w:tab w:val="left" w:pos="420"/>
+        </w:tabs>
+        <w:spacing w:before="0" w:beforeAutospacing="0" w:after="0" w:afterAutospacing="1"/>
+        <w:jc w:val="both"/>
+        <w:rPr>
+          <w:rFonts w:hint="default" w:cs="Arial" w:asciiTheme="minorAscii" w:hAnsiTheme="minorAscii"/>
+          <w:b/>
+          <w:bCs/>
+          <w:sz w:val="28"/>
+          <w:szCs w:val="28"/>
+        </w:rPr>
+      </w:pPr>
+    </w:p>
+    <w:p>
+      <w:pPr>
+        <w:keepNext w:val="0"/>
+        <w:keepLines w:val="0"/>
+        <w:widowControl/>
+        <w:numPr>
+          <w:numId w:val="0"/>
+        </w:numPr>
+        <w:suppressLineNumbers w:val="0"/>
+        <w:spacing w:before="0" w:beforeAutospacing="0" w:after="0" w:afterAutospacing="1"/>
+        <w:ind w:leftChars="0"/>
         <w:jc w:val="both"/>
         <w:rPr>
           <w:rFonts w:hint="default" w:cs="Arial" w:asciiTheme="minorAscii" w:hAnsiTheme="minorAscii"/>
@@ -8677,28 +10568,327 @@
           <w:lang w:val="es-CO"/>
         </w:rPr>
       </w:pPr>
-    </w:p>
-    <w:p>
-      <w:pPr>
-        <w:keepNext w:val="0"/>
-        <w:keepLines w:val="0"/>
-        <w:widowControl/>
-        <w:numPr>
-          <w:ilvl w:val="0"/>
-          <w:numId w:val="0"/>
-        </w:numPr>
-        <w:suppressLineNumbers w:val="0"/>
-        <w:tabs>
-          <w:tab w:val="left" w:pos="720"/>
-        </w:tabs>
-        <w:spacing w:before="0" w:beforeAutospacing="0" w:after="0" w:afterAutospacing="1"/>
-        <w:jc w:val="both"/>
+      <w:r>
         <w:rPr>
           <w:rFonts w:hint="default" w:cs="Arial" w:asciiTheme="minorAscii" w:hAnsiTheme="minorAscii"/>
           <w:b/>
           <w:bCs/>
           <w:sz w:val="28"/>
           <w:szCs w:val="28"/>
+          <w:lang w:val="es-CO"/>
+        </w:rPr>
+        <w:t>Vista Número 1: vista_clientesPEdido</w:t>
+      </w:r>
+    </w:p>
+    <w:p>
+      <w:pPr>
+        <w:keepNext w:val="0"/>
+        <w:keepLines w:val="0"/>
+        <w:widowControl/>
+        <w:numPr>
+          <w:ilvl w:val="0"/>
+          <w:numId w:val="0"/>
+        </w:numPr>
+        <w:suppressLineNumbers w:val="0"/>
+        <w:tabs>
+          <w:tab w:val="left" w:pos="420"/>
+        </w:tabs>
+        <w:spacing w:before="0" w:beforeAutospacing="0" w:after="0" w:afterAutospacing="1"/>
+        <w:jc w:val="both"/>
+        <w:rPr>
+          <w:rFonts w:hint="default" w:asciiTheme="minorAscii" w:hAnsiTheme="minorAscii" w:cstheme="minorBidi"/>
+          <w:sz w:val="24"/>
+          <w:szCs w:val="24"/>
+          <w:lang w:val="es-CO" w:eastAsia="zh-CN" w:bidi="ar-SA"/>
+        </w:rPr>
+      </w:pPr>
+      <w:r>
+        <w:rPr>
+          <w:rFonts w:hint="default" w:asciiTheme="minorAscii" w:hAnsiTheme="minorAscii" w:cstheme="minorBidi"/>
+          <w:sz w:val="24"/>
+          <w:szCs w:val="24"/>
+          <w:lang w:val="es-CO" w:eastAsia="zh-CN" w:bidi="ar-SA"/>
+        </w:rPr>
+        <w:t>La vista número 1 esta asociada a la vista en la que don Pepe puede ver en tiempo real el estado de sus pedidos, es decir, en que estado esta cada pedido, quien es el encargado de empacar y quien es el encargado de entregar el domicilio. De esta forma si hay alguna novedad con el pedido don Pepe puede llamar inmediatamente a la persona respectiva para solicitar información. Por ejemplo si un cliente llama enojado diciendo que el servicio esta demorado y el estado del pedido es “En ruta” don Pepe puede saber inmediatamente a cual domiciliario llamar para solicitar más información y prestar soporte en caso de que sea necesario. En la siguiente imagen se muestran las sentencias usadas para realizar la vista deseada:</w:t>
+      </w:r>
+    </w:p>
+    <w:p>
+      <w:pPr>
+        <w:keepNext w:val="0"/>
+        <w:keepLines w:val="0"/>
+        <w:widowControl/>
+        <w:numPr>
+          <w:ilvl w:val="0"/>
+          <w:numId w:val="0"/>
+        </w:numPr>
+        <w:suppressLineNumbers w:val="0"/>
+        <w:tabs>
+          <w:tab w:val="left" w:pos="720"/>
+        </w:tabs>
+        <w:spacing w:before="0" w:beforeAutospacing="0" w:after="0" w:afterAutospacing="1"/>
+        <w:jc w:val="both"/>
+      </w:pPr>
+      <w:r>
+        <w:drawing>
+          <wp:inline distT="0" distB="0" distL="114300" distR="114300">
+            <wp:extent cx="5272405" cy="2547620"/>
+            <wp:effectExtent l="9525" t="9525" r="13970" b="14605"/>
+            <wp:docPr id="58" name="Picture 58"/>
+            <wp:cNvGraphicFramePr>
+              <a:graphicFrameLocks xmlns:a="http://schemas.openxmlformats.org/drawingml/2006/main" noChangeAspect="1"/>
+            </wp:cNvGraphicFramePr>
+            <a:graphic xmlns:a="http://schemas.openxmlformats.org/drawingml/2006/main">
+              <a:graphicData uri="http://schemas.openxmlformats.org/drawingml/2006/picture">
+                <pic:pic xmlns:pic="http://schemas.openxmlformats.org/drawingml/2006/picture">
+                  <pic:nvPicPr>
+                    <pic:cNvPr id="58" name="Picture 58"/>
+                    <pic:cNvPicPr>
+                      <a:picLocks noChangeAspect="1"/>
+                    </pic:cNvPicPr>
+                  </pic:nvPicPr>
+                  <pic:blipFill>
+                    <a:blip r:embed="rId55"/>
+                    <a:stretch>
+                      <a:fillRect/>
+                    </a:stretch>
+                  </pic:blipFill>
+                  <pic:spPr>
+                    <a:xfrm>
+                      <a:off x="0" y="0"/>
+                      <a:ext cx="5272405" cy="2547620"/>
+                    </a:xfrm>
+                    <a:prstGeom prst="rect">
+                      <a:avLst/>
+                    </a:prstGeom>
+                    <a:noFill/>
+                    <a:ln>
+                      <a:solidFill>
+                        <a:schemeClr val="tx1"/>
+                      </a:solidFill>
+                    </a:ln>
+                  </pic:spPr>
+                </pic:pic>
+              </a:graphicData>
+            </a:graphic>
+          </wp:inline>
+        </w:drawing>
+      </w:r>
+    </w:p>
+    <w:p>
+      <w:pPr>
+        <w:keepNext w:val="0"/>
+        <w:keepLines w:val="0"/>
+        <w:widowControl/>
+        <w:numPr>
+          <w:ilvl w:val="0"/>
+          <w:numId w:val="0"/>
+        </w:numPr>
+        <w:suppressLineNumbers w:val="0"/>
+        <w:tabs>
+          <w:tab w:val="left" w:pos="420"/>
+        </w:tabs>
+        <w:spacing w:before="0" w:beforeAutospacing="0" w:after="0" w:afterAutospacing="1"/>
+        <w:jc w:val="both"/>
+        <w:rPr>
+          <w:rFonts w:hint="default" w:asciiTheme="minorAscii" w:hAnsiTheme="minorAscii" w:cstheme="minorBidi"/>
+          <w:sz w:val="24"/>
+          <w:szCs w:val="24"/>
+          <w:lang w:val="es-CO" w:eastAsia="zh-CN" w:bidi="ar-SA"/>
+        </w:rPr>
+      </w:pPr>
+      <w:r>
+        <w:rPr>
+          <w:rFonts w:hint="default" w:asciiTheme="minorAscii" w:hAnsiTheme="minorAscii" w:cstheme="minorBidi"/>
+          <w:sz w:val="24"/>
+          <w:szCs w:val="24"/>
+          <w:lang w:val="es-CO" w:eastAsia="zh-CN" w:bidi="ar-SA"/>
+        </w:rPr>
+        <w:t>A continuación se encuentra la respuesta a la vista generada según los datos almacenados:</w:t>
+      </w:r>
+    </w:p>
+    <w:p>
+      <w:pPr>
+        <w:keepNext w:val="0"/>
+        <w:keepLines w:val="0"/>
+        <w:widowControl/>
+        <w:numPr>
+          <w:ilvl w:val="0"/>
+          <w:numId w:val="0"/>
+        </w:numPr>
+        <w:suppressLineNumbers w:val="0"/>
+        <w:tabs>
+          <w:tab w:val="left" w:pos="720"/>
+        </w:tabs>
+        <w:spacing w:before="0" w:beforeAutospacing="0" w:after="0" w:afterAutospacing="1"/>
+        <w:jc w:val="both"/>
+      </w:pPr>
+      <w:r>
+        <w:drawing>
+          <wp:inline distT="0" distB="0" distL="114300" distR="114300">
+            <wp:extent cx="5952490" cy="2876550"/>
+            <wp:effectExtent l="9525" t="9525" r="19685" b="9525"/>
+            <wp:docPr id="59" name="Picture 59"/>
+            <wp:cNvGraphicFramePr>
+              <a:graphicFrameLocks xmlns:a="http://schemas.openxmlformats.org/drawingml/2006/main" noChangeAspect="1"/>
+            </wp:cNvGraphicFramePr>
+            <a:graphic xmlns:a="http://schemas.openxmlformats.org/drawingml/2006/main">
+              <a:graphicData uri="http://schemas.openxmlformats.org/drawingml/2006/picture">
+                <pic:pic xmlns:pic="http://schemas.openxmlformats.org/drawingml/2006/picture">
+                  <pic:nvPicPr>
+                    <pic:cNvPr id="59" name="Picture 59"/>
+                    <pic:cNvPicPr>
+                      <a:picLocks noChangeAspect="1"/>
+                    </pic:cNvPicPr>
+                  </pic:nvPicPr>
+                  <pic:blipFill>
+                    <a:blip r:embed="rId56"/>
+                    <a:stretch>
+                      <a:fillRect/>
+                    </a:stretch>
+                  </pic:blipFill>
+                  <pic:spPr>
+                    <a:xfrm>
+                      <a:off x="0" y="0"/>
+                      <a:ext cx="5952490" cy="2876550"/>
+                    </a:xfrm>
+                    <a:prstGeom prst="rect">
+                      <a:avLst/>
+                    </a:prstGeom>
+                    <a:noFill/>
+                    <a:ln>
+                      <a:solidFill>
+                        <a:schemeClr val="tx1"/>
+                      </a:solidFill>
+                    </a:ln>
+                  </pic:spPr>
+                </pic:pic>
+              </a:graphicData>
+            </a:graphic>
+          </wp:inline>
+        </w:drawing>
+      </w:r>
+    </w:p>
+    <w:p>
+      <w:pPr>
+        <w:keepNext w:val="0"/>
+        <w:keepLines w:val="0"/>
+        <w:widowControl/>
+        <w:numPr>
+          <w:ilvl w:val="0"/>
+          <w:numId w:val="0"/>
+        </w:numPr>
+        <w:suppressLineNumbers w:val="0"/>
+        <w:tabs>
+          <w:tab w:val="left" w:pos="420"/>
+        </w:tabs>
+        <w:spacing w:before="0" w:beforeAutospacing="0" w:after="0" w:afterAutospacing="1"/>
+        <w:jc w:val="both"/>
+        <w:rPr>
+          <w:rFonts w:hint="default" w:asciiTheme="minorAscii" w:hAnsiTheme="minorAscii" w:cstheme="minorBidi"/>
+          <w:sz w:val="24"/>
+          <w:szCs w:val="24"/>
+          <w:lang w:val="es-CO" w:eastAsia="zh-CN" w:bidi="ar-SA"/>
+        </w:rPr>
+      </w:pPr>
+      <w:r>
+        <w:rPr>
+          <w:rFonts w:hint="default" w:asciiTheme="minorAscii" w:hAnsiTheme="minorAscii" w:cstheme="minorBidi"/>
+          <w:sz w:val="24"/>
+          <w:szCs w:val="24"/>
+          <w:lang w:val="es-CO" w:eastAsia="zh-CN" w:bidi="ar-SA"/>
+        </w:rPr>
+        <w:t>Para este caso se puede identificar que para el pedido de Carla el encargado del domicilio en Dario. Si Carla reportase alguna novedad en ese momento el número al que habría que llamar sería 320852258. De esa forma se podría prestar un pronto apoyo a Dario en caso de alguna novedad en la entrega.</w:t>
+      </w:r>
+    </w:p>
+    <w:p>
+      <w:pPr>
+        <w:keepNext w:val="0"/>
+        <w:keepLines w:val="0"/>
+        <w:widowControl/>
+        <w:numPr>
+          <w:ilvl w:val="0"/>
+          <w:numId w:val="0"/>
+        </w:numPr>
+        <w:suppressLineNumbers w:val="0"/>
+        <w:tabs>
+          <w:tab w:val="left" w:pos="420"/>
+        </w:tabs>
+        <w:spacing w:before="0" w:beforeAutospacing="0" w:after="0" w:afterAutospacing="1"/>
+        <w:jc w:val="both"/>
+        <w:rPr>
+          <w:rFonts w:hint="default" w:asciiTheme="minorAscii" w:hAnsiTheme="minorAscii" w:cstheme="minorBidi"/>
+          <w:sz w:val="24"/>
+          <w:szCs w:val="24"/>
+          <w:lang w:val="es-CO" w:eastAsia="zh-CN" w:bidi="ar-SA"/>
+        </w:rPr>
+      </w:pPr>
+    </w:p>
+    <w:p>
+      <w:pPr>
+        <w:keepNext w:val="0"/>
+        <w:keepLines w:val="0"/>
+        <w:widowControl/>
+        <w:numPr>
+          <w:ilvl w:val="0"/>
+          <w:numId w:val="0"/>
+        </w:numPr>
+        <w:suppressLineNumbers w:val="0"/>
+        <w:tabs>
+          <w:tab w:val="left" w:pos="420"/>
+        </w:tabs>
+        <w:spacing w:before="0" w:beforeAutospacing="0" w:after="0" w:afterAutospacing="1"/>
+        <w:jc w:val="both"/>
+        <w:rPr>
+          <w:rFonts w:hint="default" w:asciiTheme="minorAscii" w:hAnsiTheme="minorAscii" w:cstheme="minorBidi"/>
+          <w:sz w:val="24"/>
+          <w:szCs w:val="24"/>
+          <w:lang w:val="es-CO" w:eastAsia="zh-CN" w:bidi="ar-SA"/>
+        </w:rPr>
+      </w:pPr>
+    </w:p>
+    <w:p>
+      <w:pPr>
+        <w:keepNext w:val="0"/>
+        <w:keepLines w:val="0"/>
+        <w:widowControl/>
+        <w:numPr>
+          <w:ilvl w:val="0"/>
+          <w:numId w:val="0"/>
+        </w:numPr>
+        <w:suppressLineNumbers w:val="0"/>
+        <w:tabs>
+          <w:tab w:val="left" w:pos="420"/>
+        </w:tabs>
+        <w:spacing w:before="0" w:beforeAutospacing="0" w:after="0" w:afterAutospacing="1"/>
+        <w:jc w:val="both"/>
+        <w:rPr>
+          <w:rFonts w:hint="default" w:asciiTheme="minorAscii" w:hAnsiTheme="minorAscii" w:cstheme="minorBidi"/>
+          <w:sz w:val="24"/>
+          <w:szCs w:val="24"/>
+          <w:lang w:val="es-CO" w:eastAsia="zh-CN" w:bidi="ar-SA"/>
+        </w:rPr>
+      </w:pPr>
+    </w:p>
+    <w:p>
+      <w:pPr>
+        <w:keepNext w:val="0"/>
+        <w:keepLines w:val="0"/>
+        <w:widowControl/>
+        <w:numPr>
+          <w:ilvl w:val="0"/>
+          <w:numId w:val="0"/>
+        </w:numPr>
+        <w:suppressLineNumbers w:val="0"/>
+        <w:tabs>
+          <w:tab w:val="left" w:pos="420"/>
+        </w:tabs>
+        <w:spacing w:before="0" w:beforeAutospacing="0" w:after="0" w:afterAutospacing="1"/>
+        <w:jc w:val="both"/>
+        <w:rPr>
+          <w:rFonts w:hint="default" w:asciiTheme="minorAscii" w:hAnsiTheme="minorAscii" w:cstheme="minorBidi"/>
+          <w:sz w:val="24"/>
+          <w:szCs w:val="24"/>
+          <w:lang w:val="es-CO" w:eastAsia="zh-CN" w:bidi="ar-SA"/>
         </w:rPr>
       </w:pPr>
     </w:p>
@@ -8737,7 +10927,7 @@
           <w:szCs w:val="28"/>
           <w:shd w:val="clear" w:fill="FFFFFF"/>
         </w:rPr>
-        <w:t>Generar de 4 a 6 vistas donde se evidencie lo más importante de cada ejercicio (haga una selección muy responsable de la información realmente importante según el contexto).</w:t>
+        <w:t>Generar al menos 4 procedimientos almacenados.</w:t>
       </w:r>
     </w:p>
     <w:p>
@@ -8799,7 +10989,7 @@
           <w:szCs w:val="28"/>
           <w:shd w:val="clear" w:fill="FFFFFF"/>
         </w:rPr>
-        <w:t>Generar al menos 4 procedimientos almacenados.</w:t>
+        <w:t>Generar al menos 4 triggers</w:t>
       </w:r>
     </w:p>
     <w:p>
@@ -8861,23 +11051,21 @@
           <w:szCs w:val="28"/>
           <w:shd w:val="clear" w:fill="FFFFFF"/>
         </w:rPr>
-        <w:t>Generar al menos 4 triggers</w:t>
-      </w:r>
-    </w:p>
-    <w:p>
-      <w:pPr>
-        <w:keepNext w:val="0"/>
-        <w:keepLines w:val="0"/>
-        <w:widowControl/>
-        <w:numPr>
-          <w:ilvl w:val="0"/>
-          <w:numId w:val="0"/>
-        </w:numPr>
-        <w:suppressLineNumbers w:val="0"/>
-        <w:tabs>
-          <w:tab w:val="left" w:pos="720"/>
-        </w:tabs>
-        <w:spacing w:before="0" w:beforeAutospacing="0" w:after="0" w:afterAutospacing="1"/>
+        <w:t>Poblar la base de datos (50 registros por tabla) utilizando una conexión desde Java.</w:t>
+      </w:r>
+    </w:p>
+    <w:p>
+      <w:pPr>
+        <w:keepNext w:val="0"/>
+        <w:keepLines w:val="0"/>
+        <w:widowControl/>
+        <w:numPr>
+          <w:ilvl w:val="0"/>
+          <w:numId w:val="0"/>
+        </w:numPr>
+        <w:suppressLineNumbers w:val="0"/>
+        <w:spacing w:before="0" w:beforeAutospacing="0" w:after="0" w:afterAutospacing="1"/>
+        <w:ind w:leftChars="0"/>
         <w:jc w:val="both"/>
         <w:rPr>
           <w:rFonts w:hint="default" w:cs="Arial" w:asciiTheme="minorAscii" w:hAnsiTheme="minorAscii"/>
@@ -8923,21 +11111,23 @@
           <w:szCs w:val="28"/>
           <w:shd w:val="clear" w:fill="FFFFFF"/>
         </w:rPr>
-        <w:t>Poblar la base de datos (50 registros por tabla) utilizando una conexión desde Java.</w:t>
-      </w:r>
-    </w:p>
-    <w:p>
-      <w:pPr>
-        <w:keepNext w:val="0"/>
-        <w:keepLines w:val="0"/>
-        <w:widowControl/>
-        <w:numPr>
-          <w:ilvl w:val="0"/>
-          <w:numId w:val="0"/>
-        </w:numPr>
-        <w:suppressLineNumbers w:val="0"/>
-        <w:spacing w:before="0" w:beforeAutospacing="0" w:after="0" w:afterAutospacing="1"/>
-        <w:ind w:leftChars="0"/>
+        <w:t>Al terminar el ejercicio responda ¿ Está conforme con el resultado obtenido según el contexto o cree que hubiera obtenido un mejor resultado con una base de datos no relacional?</w:t>
+      </w:r>
+    </w:p>
+    <w:p>
+      <w:pPr>
+        <w:keepNext w:val="0"/>
+        <w:keepLines w:val="0"/>
+        <w:widowControl/>
+        <w:numPr>
+          <w:ilvl w:val="0"/>
+          <w:numId w:val="0"/>
+        </w:numPr>
+        <w:suppressLineNumbers w:val="0"/>
+        <w:tabs>
+          <w:tab w:val="left" w:pos="720"/>
+        </w:tabs>
+        <w:spacing w:before="0" w:beforeAutospacing="0" w:after="0" w:afterAutospacing="1"/>
         <w:jc w:val="both"/>
         <w:rPr>
           <w:rFonts w:hint="default" w:cs="Arial" w:asciiTheme="minorAscii" w:hAnsiTheme="minorAscii"/>
@@ -8950,215 +11140,25 @@
     </w:p>
     <w:p>
       <w:pPr>
-        <w:keepNext w:val="0"/>
-        <w:keepLines w:val="0"/>
-        <w:widowControl/>
-        <w:numPr>
-          <w:ilvl w:val="0"/>
-          <w:numId w:val="1"/>
-        </w:numPr>
-        <w:suppressLineNumbers w:val="0"/>
-        <w:spacing w:before="0" w:beforeAutospacing="0" w:after="0" w:afterAutospacing="1"/>
-        <w:ind w:left="420" w:leftChars="0" w:hanging="420" w:firstLineChars="0"/>
-        <w:jc w:val="both"/>
-        <w:rPr>
-          <w:rFonts w:hint="default" w:cs="Arial" w:asciiTheme="minorAscii" w:hAnsiTheme="minorAscii"/>
-          <w:b/>
-          <w:bCs/>
-          <w:sz w:val="28"/>
-          <w:szCs w:val="28"/>
-        </w:rPr>
-      </w:pPr>
-      <w:r>
-        <w:rPr>
-          <w:rFonts w:hint="default" w:eastAsia="Segoe UI" w:cs="Arial" w:asciiTheme="minorAscii" w:hAnsiTheme="minorAscii"/>
-          <w:b/>
-          <w:bCs/>
-          <w:i w:val="0"/>
-          <w:iCs w:val="0"/>
-          <w:caps w:val="0"/>
-          <w:color w:val="24292F"/>
-          <w:spacing w:val="0"/>
-          <w:sz w:val="28"/>
-          <w:szCs w:val="28"/>
-          <w:shd w:val="clear" w:fill="FFFFFF"/>
-        </w:rPr>
-        <w:t>Al terminar el ejercicio responda ¿ Está conforme con el resultado obtenido según el contexto o cree que hubiera obtenido un mejor resultado con una base de datos no relacional?</w:t>
-      </w:r>
-    </w:p>
-    <w:p>
-      <w:pPr>
-        <w:keepNext w:val="0"/>
-        <w:keepLines w:val="0"/>
-        <w:widowControl/>
-        <w:numPr>
-          <w:ilvl w:val="0"/>
-          <w:numId w:val="0"/>
-        </w:numPr>
-        <w:suppressLineNumbers w:val="0"/>
-        <w:tabs>
-          <w:tab w:val="left" w:pos="720"/>
-        </w:tabs>
-        <w:spacing w:before="0" w:beforeAutospacing="0" w:after="0" w:afterAutospacing="1"/>
-        <w:jc w:val="both"/>
-        <w:rPr>
-          <w:rFonts w:hint="default" w:cs="Arial" w:asciiTheme="minorAscii" w:hAnsiTheme="minorAscii"/>
-          <w:b/>
-          <w:bCs/>
-          <w:sz w:val="28"/>
-          <w:szCs w:val="28"/>
-        </w:rPr>
-      </w:pPr>
-    </w:p>
-    <w:p>
-      <w:pPr>
-        <w:keepNext w:val="0"/>
-        <w:keepLines w:val="0"/>
-        <w:widowControl/>
-        <w:numPr>
-          <w:ilvl w:val="0"/>
-          <w:numId w:val="1"/>
-        </w:numPr>
-        <w:suppressLineNumbers w:val="0"/>
-        <w:spacing w:before="0" w:beforeAutospacing="0" w:after="0" w:afterAutospacing="1"/>
-        <w:ind w:left="420" w:leftChars="0" w:hanging="420" w:firstLineChars="0"/>
-        <w:jc w:val="both"/>
-        <w:rPr>
-          <w:rFonts w:hint="default" w:cs="Arial" w:asciiTheme="minorAscii" w:hAnsiTheme="minorAscii"/>
-          <w:b/>
-          <w:bCs/>
-          <w:sz w:val="28"/>
-          <w:szCs w:val="28"/>
-        </w:rPr>
-      </w:pPr>
-      <w:r>
-        <w:rPr>
-          <w:rFonts w:hint="default" w:eastAsia="Segoe UI" w:cs="Arial" w:asciiTheme="minorAscii" w:hAnsiTheme="minorAscii"/>
-          <w:b/>
-          <w:bCs/>
-          <w:i w:val="0"/>
-          <w:iCs w:val="0"/>
-          <w:caps w:val="0"/>
-          <w:color w:val="24292F"/>
-          <w:spacing w:val="0"/>
-          <w:sz w:val="28"/>
-          <w:szCs w:val="28"/>
-          <w:shd w:val="clear" w:fill="FFFFFF"/>
-          <w:lang w:val="es-ES"/>
-        </w:rPr>
-        <w:t>D</w:t>
-      </w:r>
-      <w:r>
-        <w:rPr>
-          <w:rFonts w:hint="default" w:eastAsia="Segoe UI" w:cs="Arial" w:asciiTheme="minorAscii" w:hAnsiTheme="minorAscii"/>
-          <w:b/>
-          <w:bCs/>
-          <w:i w:val="0"/>
-          <w:iCs w:val="0"/>
-          <w:caps w:val="0"/>
-          <w:color w:val="24292F"/>
-          <w:spacing w:val="0"/>
-          <w:sz w:val="28"/>
-          <w:szCs w:val="28"/>
-          <w:shd w:val="clear" w:fill="FFFFFF"/>
-        </w:rPr>
-        <w:t>ocumente muy bien su proceso (paso a paso) en un archivo PDF escriba todas las aclaraci</w:t>
-      </w:r>
-      <w:r>
-        <w:rPr>
-          <w:rFonts w:hint="default" w:eastAsia="Segoe UI" w:cs="Arial" w:asciiTheme="minorAscii" w:hAnsiTheme="minorAscii"/>
-          <w:b/>
-          <w:bCs/>
-          <w:i w:val="0"/>
-          <w:iCs w:val="0"/>
-          <w:caps w:val="0"/>
-          <w:color w:val="24292F"/>
-          <w:spacing w:val="0"/>
-          <w:sz w:val="28"/>
-          <w:szCs w:val="28"/>
-          <w:shd w:val="clear" w:fill="FFFFFF"/>
-          <w:lang w:val="es-ES"/>
-        </w:rPr>
-        <w:t>o</w:t>
-      </w:r>
-      <w:r>
-        <w:rPr>
-          <w:rFonts w:hint="default" w:eastAsia="Segoe UI" w:cs="Arial" w:asciiTheme="minorAscii" w:hAnsiTheme="minorAscii"/>
-          <w:b/>
-          <w:bCs/>
-          <w:i w:val="0"/>
-          <w:iCs w:val="0"/>
-          <w:caps w:val="0"/>
-          <w:color w:val="24292F"/>
-          <w:spacing w:val="0"/>
-          <w:sz w:val="28"/>
-          <w:szCs w:val="28"/>
-          <w:shd w:val="clear" w:fill="FFFFFF"/>
-        </w:rPr>
-        <w:t>nes o especificaciones necesarias para realizar el ejercicio.</w:t>
-      </w:r>
-    </w:p>
-    <w:p>
-      <w:pPr>
-        <w:keepNext w:val="0"/>
-        <w:keepLines w:val="0"/>
-        <w:widowControl/>
-        <w:numPr>
-          <w:numId w:val="0"/>
-        </w:numPr>
-        <w:suppressLineNumbers w:val="0"/>
-        <w:tabs>
-          <w:tab w:val="left" w:pos="420"/>
-        </w:tabs>
-        <w:spacing w:before="0" w:beforeAutospacing="0" w:after="0" w:afterAutospacing="1"/>
-        <w:jc w:val="both"/>
-        <w:rPr>
-          <w:rStyle w:val="8"/>
-          <w:rFonts w:hint="default" w:eastAsia="Segoe UI" w:cs="Arial" w:asciiTheme="minorAscii" w:hAnsiTheme="minorAscii"/>
-          <w:b w:val="0"/>
-          <w:bCs w:val="0"/>
-          <w:i w:val="0"/>
-          <w:iCs w:val="0"/>
-          <w:caps w:val="0"/>
-          <w:color w:val="24292F"/>
-          <w:spacing w:val="0"/>
-          <w:sz w:val="24"/>
-          <w:szCs w:val="24"/>
-          <w:shd w:val="clear" w:fill="FFFFFF"/>
-          <w:lang w:val="es-ES"/>
-        </w:rPr>
-      </w:pPr>
-      <w:r>
-        <w:rPr>
-          <w:rFonts w:hint="default" w:cs="Arial" w:asciiTheme="minorAscii" w:hAnsiTheme="minorAscii"/>
-          <w:b w:val="0"/>
-          <w:bCs w:val="0"/>
-          <w:sz w:val="28"/>
-          <w:szCs w:val="28"/>
-          <w:lang w:val="es-ES"/>
-        </w:rPr>
-        <w:t>Documento presente.</w:t>
-      </w:r>
-    </w:p>
-    <w:p>
-      <w:pPr>
-        <w:jc w:val="both"/>
-        <w:rPr>
-          <w:rStyle w:val="8"/>
-          <w:rFonts w:hint="default" w:eastAsia="Segoe UI" w:cs="Arial" w:asciiTheme="minorAscii" w:hAnsiTheme="minorAscii"/>
-          <w:b w:val="0"/>
-          <w:bCs w:val="0"/>
-          <w:i w:val="0"/>
-          <w:iCs w:val="0"/>
-          <w:caps w:val="0"/>
-          <w:color w:val="24292F"/>
-          <w:spacing w:val="0"/>
-          <w:sz w:val="24"/>
-          <w:szCs w:val="24"/>
-          <w:shd w:val="clear" w:fill="FFFFFF"/>
-          <w:lang w:val="es-ES"/>
-        </w:rPr>
-      </w:pPr>
+        <w:jc w:val="both"/>
+        <w:rPr>
+          <w:rStyle w:val="8"/>
+          <w:rFonts w:hint="default" w:eastAsia="Segoe UI" w:cs="Arial" w:asciiTheme="minorAscii" w:hAnsiTheme="minorAscii"/>
+          <w:b w:val="0"/>
+          <w:bCs w:val="0"/>
+          <w:i w:val="0"/>
+          <w:iCs w:val="0"/>
+          <w:caps w:val="0"/>
+          <w:color w:val="24292F"/>
+          <w:spacing w:val="0"/>
+          <w:sz w:val="24"/>
+          <w:szCs w:val="24"/>
+          <w:shd w:val="clear" w:fill="FFFFFF"/>
+          <w:lang w:val="es-ES"/>
+        </w:rPr>
+      </w:pPr>
+      <w:bookmarkStart w:id="0" w:name="_GoBack"/>
+      <w:bookmarkEnd w:id="0"/>
     </w:p>
     <w:p>
       <w:pPr>

</xml_diff>

<commit_message>
Adición de la segunda vista para la solución
Adición de la segunda vista para la solución
</commit_message>
<xml_diff>
--- a/1 Documentación Tienda Don Pepe.docx
+++ b/1 Documentación Tienda Don Pepe.docx
@@ -10810,140 +10810,381 @@
           <w:numId w:val="0"/>
         </w:numPr>
         <w:suppressLineNumbers w:val="0"/>
-        <w:tabs>
-          <w:tab w:val="left" w:pos="420"/>
-        </w:tabs>
-        <w:spacing w:before="0" w:beforeAutospacing="0" w:after="0" w:afterAutospacing="1"/>
-        <w:jc w:val="both"/>
-        <w:rPr>
-          <w:rFonts w:hint="default" w:asciiTheme="minorAscii" w:hAnsiTheme="minorAscii" w:cstheme="minorBidi"/>
-          <w:sz w:val="24"/>
-          <w:szCs w:val="24"/>
-          <w:lang w:val="es-CO" w:eastAsia="zh-CN" w:bidi="ar-SA"/>
-        </w:rPr>
-      </w:pPr>
-    </w:p>
-    <w:p>
-      <w:pPr>
-        <w:keepNext w:val="0"/>
-        <w:keepLines w:val="0"/>
-        <w:widowControl/>
-        <w:numPr>
-          <w:ilvl w:val="0"/>
-          <w:numId w:val="0"/>
-        </w:numPr>
-        <w:suppressLineNumbers w:val="0"/>
-        <w:tabs>
-          <w:tab w:val="left" w:pos="420"/>
-        </w:tabs>
-        <w:spacing w:before="0" w:beforeAutospacing="0" w:after="0" w:afterAutospacing="1"/>
-        <w:jc w:val="both"/>
-        <w:rPr>
-          <w:rFonts w:hint="default" w:asciiTheme="minorAscii" w:hAnsiTheme="minorAscii" w:cstheme="minorBidi"/>
-          <w:sz w:val="24"/>
-          <w:szCs w:val="24"/>
-          <w:lang w:val="es-CO" w:eastAsia="zh-CN" w:bidi="ar-SA"/>
-        </w:rPr>
-      </w:pPr>
-    </w:p>
-    <w:p>
-      <w:pPr>
-        <w:keepNext w:val="0"/>
-        <w:keepLines w:val="0"/>
-        <w:widowControl/>
-        <w:numPr>
-          <w:ilvl w:val="0"/>
-          <w:numId w:val="0"/>
-        </w:numPr>
-        <w:suppressLineNumbers w:val="0"/>
-        <w:tabs>
-          <w:tab w:val="left" w:pos="420"/>
-        </w:tabs>
-        <w:spacing w:before="0" w:beforeAutospacing="0" w:after="0" w:afterAutospacing="1"/>
-        <w:jc w:val="both"/>
-        <w:rPr>
-          <w:rFonts w:hint="default" w:asciiTheme="minorAscii" w:hAnsiTheme="minorAscii" w:cstheme="minorBidi"/>
-          <w:sz w:val="24"/>
-          <w:szCs w:val="24"/>
-          <w:lang w:val="es-CO" w:eastAsia="zh-CN" w:bidi="ar-SA"/>
-        </w:rPr>
-      </w:pPr>
-    </w:p>
-    <w:p>
-      <w:pPr>
-        <w:keepNext w:val="0"/>
-        <w:keepLines w:val="0"/>
-        <w:widowControl/>
-        <w:numPr>
-          <w:ilvl w:val="0"/>
-          <w:numId w:val="0"/>
-        </w:numPr>
-        <w:suppressLineNumbers w:val="0"/>
-        <w:tabs>
-          <w:tab w:val="left" w:pos="420"/>
-        </w:tabs>
-        <w:spacing w:before="0" w:beforeAutospacing="0" w:after="0" w:afterAutospacing="1"/>
-        <w:jc w:val="both"/>
-        <w:rPr>
-          <w:rFonts w:hint="default" w:asciiTheme="minorAscii" w:hAnsiTheme="minorAscii" w:cstheme="minorBidi"/>
-          <w:sz w:val="24"/>
-          <w:szCs w:val="24"/>
-          <w:lang w:val="es-CO" w:eastAsia="zh-CN" w:bidi="ar-SA"/>
-        </w:rPr>
-      </w:pPr>
-    </w:p>
-    <w:p>
-      <w:pPr>
-        <w:keepNext w:val="0"/>
-        <w:keepLines w:val="0"/>
-        <w:widowControl/>
-        <w:numPr>
-          <w:ilvl w:val="0"/>
-          <w:numId w:val="1"/>
-        </w:numPr>
-        <w:suppressLineNumbers w:val="0"/>
-        <w:spacing w:before="0" w:beforeAutospacing="0" w:after="0" w:afterAutospacing="1"/>
-        <w:ind w:left="420" w:leftChars="0" w:hanging="420" w:firstLineChars="0"/>
-        <w:jc w:val="both"/>
+        <w:spacing w:before="0" w:beforeAutospacing="0" w:after="0" w:afterAutospacing="1"/>
+        <w:ind w:leftChars="0"/>
+        <w:jc w:val="both"/>
+        <w:rPr>
+          <w:rFonts w:hint="default" w:asciiTheme="minorAscii" w:hAnsiTheme="minorAscii"/>
+          <w:b/>
+          <w:bCs/>
+          <w:sz w:val="28"/>
+          <w:szCs w:val="28"/>
+          <w:lang w:val="es-CO"/>
+        </w:rPr>
+      </w:pPr>
+      <w:r>
         <w:rPr>
           <w:rFonts w:hint="default" w:cs="Arial" w:asciiTheme="minorAscii" w:hAnsiTheme="minorAscii"/>
           <w:b/>
           <w:bCs/>
           <w:sz w:val="28"/>
           <w:szCs w:val="28"/>
-        </w:rPr>
-      </w:pPr>
-      <w:r>
-        <w:rPr>
-          <w:rFonts w:hint="default" w:eastAsia="Segoe UI" w:cs="Arial" w:asciiTheme="minorAscii" w:hAnsiTheme="minorAscii"/>
+          <w:lang w:val="es-CO"/>
+        </w:rPr>
+        <w:t xml:space="preserve">Vista Número 2: </w:t>
+      </w:r>
+      <w:r>
+        <w:rPr>
+          <w:rFonts w:hint="default" w:asciiTheme="minorAscii" w:hAnsiTheme="minorAscii"/>
           <w:b/>
           <w:bCs/>
-          <w:i w:val="0"/>
-          <w:iCs w:val="0"/>
-          <w:caps w:val="0"/>
-          <w:color w:val="24292F"/>
-          <w:spacing w:val="0"/>
           <w:sz w:val="28"/>
           <w:szCs w:val="28"/>
-          <w:shd w:val="clear" w:fill="FFFFFF"/>
-        </w:rPr>
-        <w:t>Generar al menos 4 procedimientos almacenados.</w:t>
-      </w:r>
-    </w:p>
-    <w:p>
-      <w:pPr>
-        <w:keepNext w:val="0"/>
-        <w:keepLines w:val="0"/>
-        <w:widowControl/>
-        <w:numPr>
-          <w:ilvl w:val="0"/>
-          <w:numId w:val="0"/>
-        </w:numPr>
-        <w:suppressLineNumbers w:val="0"/>
-        <w:tabs>
-          <w:tab w:val="left" w:pos="720"/>
-        </w:tabs>
-        <w:spacing w:before="0" w:beforeAutospacing="0" w:after="0" w:afterAutospacing="1"/>
+          <w:lang w:val="es-CO"/>
+        </w:rPr>
+        <w:t>vista_cli_cesta</w:t>
+      </w:r>
+    </w:p>
+    <w:p>
+      <w:pPr>
+        <w:keepNext w:val="0"/>
+        <w:keepLines w:val="0"/>
+        <w:widowControl/>
+        <w:numPr>
+          <w:ilvl w:val="0"/>
+          <w:numId w:val="0"/>
+        </w:numPr>
+        <w:suppressLineNumbers w:val="0"/>
+        <w:tabs>
+          <w:tab w:val="left" w:pos="420"/>
+        </w:tabs>
+        <w:spacing w:before="0" w:beforeAutospacing="0" w:after="0" w:afterAutospacing="1"/>
+        <w:jc w:val="both"/>
+        <w:rPr>
+          <w:rFonts w:hint="default" w:asciiTheme="minorAscii" w:hAnsiTheme="minorAscii" w:cstheme="minorBidi"/>
+          <w:sz w:val="24"/>
+          <w:szCs w:val="24"/>
+          <w:lang w:val="es-CO" w:eastAsia="zh-CN" w:bidi="ar-SA"/>
+        </w:rPr>
+      </w:pPr>
+      <w:r>
+        <w:rPr>
+          <w:rFonts w:hint="default" w:asciiTheme="minorAscii" w:hAnsiTheme="minorAscii" w:cstheme="minorBidi"/>
+          <w:sz w:val="24"/>
+          <w:szCs w:val="24"/>
+          <w:lang w:val="es-CO" w:eastAsia="zh-CN" w:bidi="ar-SA"/>
+        </w:rPr>
+        <w:t>El responsable de empacar el pedido en el almacen debe tener a la mano la información necesaria para identificar la cesta de cada pedido. Es decir debe tener un listado con los nombres y la cantidad productos que debe empacar para determinado pedido. En consecuencia se genera la siguiente vista:</w:t>
+      </w:r>
+    </w:p>
+    <w:p>
+      <w:pPr>
+        <w:keepNext w:val="0"/>
+        <w:keepLines w:val="0"/>
+        <w:widowControl/>
+        <w:numPr>
+          <w:ilvl w:val="0"/>
+          <w:numId w:val="0"/>
+        </w:numPr>
+        <w:suppressLineNumbers w:val="0"/>
+        <w:spacing w:before="0" w:beforeAutospacing="0" w:after="0" w:afterAutospacing="1"/>
+        <w:ind w:leftChars="0"/>
+        <w:jc w:val="both"/>
+      </w:pPr>
+      <w:r>
+        <w:drawing>
+          <wp:inline distT="0" distB="0" distL="114300" distR="114300">
+            <wp:extent cx="5273040" cy="2814320"/>
+            <wp:effectExtent l="9525" t="9525" r="13335" b="14605"/>
+            <wp:docPr id="60" name="Picture 60"/>
+            <wp:cNvGraphicFramePr>
+              <a:graphicFrameLocks xmlns:a="http://schemas.openxmlformats.org/drawingml/2006/main" noChangeAspect="1"/>
+            </wp:cNvGraphicFramePr>
+            <a:graphic xmlns:a="http://schemas.openxmlformats.org/drawingml/2006/main">
+              <a:graphicData uri="http://schemas.openxmlformats.org/drawingml/2006/picture">
+                <pic:pic xmlns:pic="http://schemas.openxmlformats.org/drawingml/2006/picture">
+                  <pic:nvPicPr>
+                    <pic:cNvPr id="60" name="Picture 60"/>
+                    <pic:cNvPicPr>
+                      <a:picLocks noChangeAspect="1"/>
+                    </pic:cNvPicPr>
+                  </pic:nvPicPr>
+                  <pic:blipFill>
+                    <a:blip r:embed="rId57"/>
+                    <a:stretch>
+                      <a:fillRect/>
+                    </a:stretch>
+                  </pic:blipFill>
+                  <pic:spPr>
+                    <a:xfrm>
+                      <a:off x="0" y="0"/>
+                      <a:ext cx="5273040" cy="2814320"/>
+                    </a:xfrm>
+                    <a:prstGeom prst="rect">
+                      <a:avLst/>
+                    </a:prstGeom>
+                    <a:noFill/>
+                    <a:ln>
+                      <a:solidFill>
+                        <a:schemeClr val="tx1"/>
+                      </a:solidFill>
+                    </a:ln>
+                  </pic:spPr>
+                </pic:pic>
+              </a:graphicData>
+            </a:graphic>
+          </wp:inline>
+        </w:drawing>
+      </w:r>
+    </w:p>
+    <w:p>
+      <w:pPr>
+        <w:keepNext w:val="0"/>
+        <w:keepLines w:val="0"/>
+        <w:widowControl/>
+        <w:numPr>
+          <w:ilvl w:val="0"/>
+          <w:numId w:val="0"/>
+        </w:numPr>
+        <w:suppressLineNumbers w:val="0"/>
+        <w:tabs>
+          <w:tab w:val="left" w:pos="420"/>
+        </w:tabs>
+        <w:spacing w:before="0" w:beforeAutospacing="0" w:after="0" w:afterAutospacing="1"/>
+        <w:jc w:val="both"/>
+        <w:rPr>
+          <w:rFonts w:hint="default" w:asciiTheme="minorAscii" w:hAnsiTheme="minorAscii" w:cstheme="minorBidi"/>
+          <w:sz w:val="24"/>
+          <w:szCs w:val="24"/>
+          <w:lang w:val="es-CO" w:eastAsia="zh-CN" w:bidi="ar-SA"/>
+        </w:rPr>
+      </w:pPr>
+      <w:r>
+        <w:rPr>
+          <w:rFonts w:hint="default" w:asciiTheme="minorAscii" w:hAnsiTheme="minorAscii" w:cstheme="minorBidi"/>
+          <w:sz w:val="24"/>
+          <w:szCs w:val="24"/>
+          <w:lang w:val="es-CO" w:eastAsia="zh-CN" w:bidi="ar-SA"/>
+        </w:rPr>
+        <w:t>A continuación se encuentra la respuesta a la vista generada según los datos almacenados:</w:t>
+      </w:r>
+    </w:p>
+    <w:p>
+      <w:pPr>
+        <w:keepNext w:val="0"/>
+        <w:keepLines w:val="0"/>
+        <w:widowControl/>
+        <w:numPr>
+          <w:ilvl w:val="0"/>
+          <w:numId w:val="0"/>
+        </w:numPr>
+        <w:suppressLineNumbers w:val="0"/>
+        <w:tabs>
+          <w:tab w:val="left" w:pos="420"/>
+        </w:tabs>
+        <w:spacing w:before="0" w:beforeAutospacing="0" w:after="0" w:afterAutospacing="1"/>
+        <w:jc w:val="both"/>
+        <w:rPr>
+          <w:rFonts w:hint="default" w:asciiTheme="minorAscii" w:hAnsiTheme="minorAscii" w:cstheme="minorBidi"/>
+          <w:sz w:val="24"/>
+          <w:szCs w:val="24"/>
+          <w:lang w:val="es-CO" w:eastAsia="zh-CN" w:bidi="ar-SA"/>
+        </w:rPr>
+      </w:pPr>
+      <w:r>
+        <w:drawing>
+          <wp:inline distT="0" distB="0" distL="114300" distR="114300">
+            <wp:extent cx="5269230" cy="2674620"/>
+            <wp:effectExtent l="9525" t="9525" r="17145" b="20955"/>
+            <wp:docPr id="61" name="Picture 61"/>
+            <wp:cNvGraphicFramePr>
+              <a:graphicFrameLocks xmlns:a="http://schemas.openxmlformats.org/drawingml/2006/main" noChangeAspect="1"/>
+            </wp:cNvGraphicFramePr>
+            <a:graphic xmlns:a="http://schemas.openxmlformats.org/drawingml/2006/main">
+              <a:graphicData uri="http://schemas.openxmlformats.org/drawingml/2006/picture">
+                <pic:pic xmlns:pic="http://schemas.openxmlformats.org/drawingml/2006/picture">
+                  <pic:nvPicPr>
+                    <pic:cNvPr id="61" name="Picture 61"/>
+                    <pic:cNvPicPr>
+                      <a:picLocks noChangeAspect="1"/>
+                    </pic:cNvPicPr>
+                  </pic:nvPicPr>
+                  <pic:blipFill>
+                    <a:blip r:embed="rId58"/>
+                    <a:stretch>
+                      <a:fillRect/>
+                    </a:stretch>
+                  </pic:blipFill>
+                  <pic:spPr>
+                    <a:xfrm>
+                      <a:off x="0" y="0"/>
+                      <a:ext cx="5269230" cy="2674620"/>
+                    </a:xfrm>
+                    <a:prstGeom prst="rect">
+                      <a:avLst/>
+                    </a:prstGeom>
+                    <a:noFill/>
+                    <a:ln>
+                      <a:solidFill>
+                        <a:schemeClr val="tx1"/>
+                      </a:solidFill>
+                    </a:ln>
+                  </pic:spPr>
+                </pic:pic>
+              </a:graphicData>
+            </a:graphic>
+          </wp:inline>
+        </w:drawing>
+      </w:r>
+      <w:bookmarkStart w:id="0" w:name="_GoBack"/>
+      <w:bookmarkEnd w:id="0"/>
+    </w:p>
+    <w:p>
+      <w:pPr>
+        <w:keepNext w:val="0"/>
+        <w:keepLines w:val="0"/>
+        <w:widowControl/>
+        <w:numPr>
+          <w:ilvl w:val="0"/>
+          <w:numId w:val="0"/>
+        </w:numPr>
+        <w:suppressLineNumbers w:val="0"/>
+        <w:spacing w:before="0" w:beforeAutospacing="0" w:after="0" w:afterAutospacing="1"/>
+        <w:ind w:leftChars="0"/>
+        <w:jc w:val="both"/>
+        <w:rPr>
+          <w:rFonts w:hint="default"/>
+          <w:lang w:val="es-CO"/>
+        </w:rPr>
+      </w:pPr>
+    </w:p>
+    <w:p>
+      <w:pPr>
+        <w:keepNext w:val="0"/>
+        <w:keepLines w:val="0"/>
+        <w:widowControl/>
+        <w:numPr>
+          <w:ilvl w:val="0"/>
+          <w:numId w:val="0"/>
+        </w:numPr>
+        <w:suppressLineNumbers w:val="0"/>
+        <w:tabs>
+          <w:tab w:val="left" w:pos="420"/>
+        </w:tabs>
+        <w:spacing w:before="0" w:beforeAutospacing="0" w:after="0" w:afterAutospacing="1"/>
+        <w:jc w:val="both"/>
+        <w:rPr>
+          <w:rFonts w:hint="default" w:asciiTheme="minorAscii" w:hAnsiTheme="minorAscii" w:cstheme="minorBidi"/>
+          <w:sz w:val="24"/>
+          <w:szCs w:val="24"/>
+          <w:lang w:val="es-CO" w:eastAsia="zh-CN" w:bidi="ar-SA"/>
+        </w:rPr>
+      </w:pPr>
+    </w:p>
+    <w:p>
+      <w:pPr>
+        <w:keepNext w:val="0"/>
+        <w:keepLines w:val="0"/>
+        <w:widowControl/>
+        <w:numPr>
+          <w:ilvl w:val="0"/>
+          <w:numId w:val="0"/>
+        </w:numPr>
+        <w:suppressLineNumbers w:val="0"/>
+        <w:tabs>
+          <w:tab w:val="left" w:pos="420"/>
+        </w:tabs>
+        <w:spacing w:before="0" w:beforeAutospacing="0" w:after="0" w:afterAutospacing="1"/>
+        <w:jc w:val="both"/>
+        <w:rPr>
+          <w:rFonts w:hint="default" w:asciiTheme="minorAscii" w:hAnsiTheme="minorAscii" w:cstheme="minorBidi"/>
+          <w:sz w:val="24"/>
+          <w:szCs w:val="24"/>
+          <w:lang w:val="es-CO" w:eastAsia="zh-CN" w:bidi="ar-SA"/>
+        </w:rPr>
+      </w:pPr>
+    </w:p>
+    <w:p>
+      <w:pPr>
+        <w:keepNext w:val="0"/>
+        <w:keepLines w:val="0"/>
+        <w:widowControl/>
+        <w:numPr>
+          <w:ilvl w:val="0"/>
+          <w:numId w:val="0"/>
+        </w:numPr>
+        <w:suppressLineNumbers w:val="0"/>
+        <w:tabs>
+          <w:tab w:val="left" w:pos="420"/>
+        </w:tabs>
+        <w:spacing w:before="0" w:beforeAutospacing="0" w:after="0" w:afterAutospacing="1"/>
+        <w:jc w:val="both"/>
+        <w:rPr>
+          <w:rFonts w:hint="default" w:asciiTheme="minorAscii" w:hAnsiTheme="minorAscii" w:cstheme="minorBidi"/>
+          <w:sz w:val="24"/>
+          <w:szCs w:val="24"/>
+          <w:lang w:val="es-CO" w:eastAsia="zh-CN" w:bidi="ar-SA"/>
+        </w:rPr>
+      </w:pPr>
+    </w:p>
+    <w:p>
+      <w:pPr>
+        <w:keepNext w:val="0"/>
+        <w:keepLines w:val="0"/>
+        <w:widowControl/>
+        <w:numPr>
+          <w:ilvl w:val="0"/>
+          <w:numId w:val="0"/>
+        </w:numPr>
+        <w:suppressLineNumbers w:val="0"/>
+        <w:tabs>
+          <w:tab w:val="left" w:pos="420"/>
+        </w:tabs>
+        <w:spacing w:before="0" w:beforeAutospacing="0" w:after="0" w:afterAutospacing="1"/>
+        <w:jc w:val="both"/>
+        <w:rPr>
+          <w:rFonts w:hint="default" w:asciiTheme="minorAscii" w:hAnsiTheme="minorAscii" w:cstheme="minorBidi"/>
+          <w:sz w:val="24"/>
+          <w:szCs w:val="24"/>
+          <w:lang w:val="es-CO" w:eastAsia="zh-CN" w:bidi="ar-SA"/>
+        </w:rPr>
+      </w:pPr>
+    </w:p>
+    <w:p>
+      <w:pPr>
+        <w:keepNext w:val="0"/>
+        <w:keepLines w:val="0"/>
+        <w:widowControl/>
+        <w:numPr>
+          <w:ilvl w:val="0"/>
+          <w:numId w:val="0"/>
+        </w:numPr>
+        <w:suppressLineNumbers w:val="0"/>
+        <w:tabs>
+          <w:tab w:val="left" w:pos="420"/>
+        </w:tabs>
+        <w:spacing w:before="0" w:beforeAutospacing="0" w:after="0" w:afterAutospacing="1"/>
+        <w:jc w:val="both"/>
+        <w:rPr>
+          <w:rFonts w:hint="default" w:asciiTheme="minorAscii" w:hAnsiTheme="minorAscii" w:cstheme="minorBidi"/>
+          <w:sz w:val="24"/>
+          <w:szCs w:val="24"/>
+          <w:lang w:val="es-CO" w:eastAsia="zh-CN" w:bidi="ar-SA"/>
+        </w:rPr>
+      </w:pPr>
+    </w:p>
+    <w:p>
+      <w:pPr>
+        <w:keepNext w:val="0"/>
+        <w:keepLines w:val="0"/>
+        <w:widowControl/>
+        <w:numPr>
+          <w:ilvl w:val="0"/>
+          <w:numId w:val="1"/>
+        </w:numPr>
+        <w:suppressLineNumbers w:val="0"/>
+        <w:spacing w:before="0" w:beforeAutospacing="0" w:after="0" w:afterAutospacing="1"/>
+        <w:ind w:left="420" w:leftChars="0" w:hanging="420" w:firstLineChars="0"/>
         <w:jc w:val="both"/>
         <w:rPr>
           <w:rFonts w:hint="default" w:cs="Arial" w:asciiTheme="minorAscii" w:hAnsiTheme="minorAscii"/>
@@ -10953,19 +11194,37 @@
           <w:szCs w:val="28"/>
         </w:rPr>
       </w:pPr>
-    </w:p>
-    <w:p>
-      <w:pPr>
-        <w:keepNext w:val="0"/>
-        <w:keepLines w:val="0"/>
-        <w:widowControl/>
-        <w:numPr>
-          <w:ilvl w:val="0"/>
-          <w:numId w:val="1"/>
-        </w:numPr>
-        <w:suppressLineNumbers w:val="0"/>
-        <w:spacing w:before="0" w:beforeAutospacing="0" w:after="0" w:afterAutospacing="1"/>
-        <w:ind w:left="420" w:leftChars="0" w:hanging="420" w:firstLineChars="0"/>
+      <w:r>
+        <w:rPr>
+          <w:rFonts w:hint="default" w:eastAsia="Segoe UI" w:cs="Arial" w:asciiTheme="minorAscii" w:hAnsiTheme="minorAscii"/>
+          <w:b/>
+          <w:bCs/>
+          <w:i w:val="0"/>
+          <w:iCs w:val="0"/>
+          <w:caps w:val="0"/>
+          <w:color w:val="24292F"/>
+          <w:spacing w:val="0"/>
+          <w:sz w:val="28"/>
+          <w:szCs w:val="28"/>
+          <w:shd w:val="clear" w:fill="FFFFFF"/>
+        </w:rPr>
+        <w:t>Generar al menos 4 procedimientos almacenados.</w:t>
+      </w:r>
+    </w:p>
+    <w:p>
+      <w:pPr>
+        <w:keepNext w:val="0"/>
+        <w:keepLines w:val="0"/>
+        <w:widowControl/>
+        <w:numPr>
+          <w:ilvl w:val="0"/>
+          <w:numId w:val="0"/>
+        </w:numPr>
+        <w:suppressLineNumbers w:val="0"/>
+        <w:tabs>
+          <w:tab w:val="left" w:pos="720"/>
+        </w:tabs>
+        <w:spacing w:before="0" w:beforeAutospacing="0" w:after="0" w:afterAutospacing="1"/>
         <w:jc w:val="both"/>
         <w:rPr>
           <w:rFonts w:hint="default" w:cs="Arial" w:asciiTheme="minorAscii" w:hAnsiTheme="minorAscii"/>
@@ -10975,37 +11234,19 @@
           <w:szCs w:val="28"/>
         </w:rPr>
       </w:pPr>
-      <w:r>
-        <w:rPr>
-          <w:rFonts w:hint="default" w:eastAsia="Segoe UI" w:cs="Arial" w:asciiTheme="minorAscii" w:hAnsiTheme="minorAscii"/>
-          <w:b/>
-          <w:bCs/>
-          <w:i w:val="0"/>
-          <w:iCs w:val="0"/>
-          <w:caps w:val="0"/>
-          <w:color w:val="24292F"/>
-          <w:spacing w:val="0"/>
-          <w:sz w:val="28"/>
-          <w:szCs w:val="28"/>
-          <w:shd w:val="clear" w:fill="FFFFFF"/>
-        </w:rPr>
-        <w:t>Generar al menos 4 triggers</w:t>
-      </w:r>
-    </w:p>
-    <w:p>
-      <w:pPr>
-        <w:keepNext w:val="0"/>
-        <w:keepLines w:val="0"/>
-        <w:widowControl/>
-        <w:numPr>
-          <w:ilvl w:val="0"/>
-          <w:numId w:val="0"/>
-        </w:numPr>
-        <w:suppressLineNumbers w:val="0"/>
-        <w:tabs>
-          <w:tab w:val="left" w:pos="720"/>
-        </w:tabs>
-        <w:spacing w:before="0" w:beforeAutospacing="0" w:after="0" w:afterAutospacing="1"/>
+    </w:p>
+    <w:p>
+      <w:pPr>
+        <w:keepNext w:val="0"/>
+        <w:keepLines w:val="0"/>
+        <w:widowControl/>
+        <w:numPr>
+          <w:ilvl w:val="0"/>
+          <w:numId w:val="1"/>
+        </w:numPr>
+        <w:suppressLineNumbers w:val="0"/>
+        <w:spacing w:before="0" w:beforeAutospacing="0" w:after="0" w:afterAutospacing="1"/>
+        <w:ind w:left="420" w:leftChars="0" w:hanging="420" w:firstLineChars="0"/>
         <w:jc w:val="both"/>
         <w:rPr>
           <w:rFonts w:hint="default" w:cs="Arial" w:asciiTheme="minorAscii" w:hAnsiTheme="minorAscii"/>
@@ -11015,19 +11256,37 @@
           <w:szCs w:val="28"/>
         </w:rPr>
       </w:pPr>
-    </w:p>
-    <w:p>
-      <w:pPr>
-        <w:keepNext w:val="0"/>
-        <w:keepLines w:val="0"/>
-        <w:widowControl/>
-        <w:numPr>
-          <w:ilvl w:val="0"/>
-          <w:numId w:val="1"/>
-        </w:numPr>
-        <w:suppressLineNumbers w:val="0"/>
-        <w:spacing w:before="0" w:beforeAutospacing="0" w:after="0" w:afterAutospacing="1"/>
-        <w:ind w:left="420" w:leftChars="0" w:hanging="420" w:firstLineChars="0"/>
+      <w:r>
+        <w:rPr>
+          <w:rFonts w:hint="default" w:eastAsia="Segoe UI" w:cs="Arial" w:asciiTheme="minorAscii" w:hAnsiTheme="minorAscii"/>
+          <w:b/>
+          <w:bCs/>
+          <w:i w:val="0"/>
+          <w:iCs w:val="0"/>
+          <w:caps w:val="0"/>
+          <w:color w:val="24292F"/>
+          <w:spacing w:val="0"/>
+          <w:sz w:val="28"/>
+          <w:szCs w:val="28"/>
+          <w:shd w:val="clear" w:fill="FFFFFF"/>
+        </w:rPr>
+        <w:t>Generar al menos 4 triggers</w:t>
+      </w:r>
+    </w:p>
+    <w:p>
+      <w:pPr>
+        <w:keepNext w:val="0"/>
+        <w:keepLines w:val="0"/>
+        <w:widowControl/>
+        <w:numPr>
+          <w:ilvl w:val="0"/>
+          <w:numId w:val="0"/>
+        </w:numPr>
+        <w:suppressLineNumbers w:val="0"/>
+        <w:tabs>
+          <w:tab w:val="left" w:pos="720"/>
+        </w:tabs>
+        <w:spacing w:before="0" w:beforeAutospacing="0" w:after="0" w:afterAutospacing="1"/>
         <w:jc w:val="both"/>
         <w:rPr>
           <w:rFonts w:hint="default" w:cs="Arial" w:asciiTheme="minorAscii" w:hAnsiTheme="minorAscii"/>
@@ -11037,35 +11296,19 @@
           <w:szCs w:val="28"/>
         </w:rPr>
       </w:pPr>
-      <w:r>
-        <w:rPr>
-          <w:rFonts w:hint="default" w:eastAsia="Segoe UI" w:cs="Arial" w:asciiTheme="minorAscii" w:hAnsiTheme="minorAscii"/>
-          <w:b/>
-          <w:bCs/>
-          <w:i w:val="0"/>
-          <w:iCs w:val="0"/>
-          <w:caps w:val="0"/>
-          <w:color w:val="24292F"/>
-          <w:spacing w:val="0"/>
-          <w:sz w:val="28"/>
-          <w:szCs w:val="28"/>
-          <w:shd w:val="clear" w:fill="FFFFFF"/>
-        </w:rPr>
-        <w:t>Poblar la base de datos (50 registros por tabla) utilizando una conexión desde Java.</w:t>
-      </w:r>
-    </w:p>
-    <w:p>
-      <w:pPr>
-        <w:keepNext w:val="0"/>
-        <w:keepLines w:val="0"/>
-        <w:widowControl/>
-        <w:numPr>
-          <w:ilvl w:val="0"/>
-          <w:numId w:val="0"/>
-        </w:numPr>
-        <w:suppressLineNumbers w:val="0"/>
-        <w:spacing w:before="0" w:beforeAutospacing="0" w:after="0" w:afterAutospacing="1"/>
-        <w:ind w:leftChars="0"/>
+    </w:p>
+    <w:p>
+      <w:pPr>
+        <w:keepNext w:val="0"/>
+        <w:keepLines w:val="0"/>
+        <w:widowControl/>
+        <w:numPr>
+          <w:ilvl w:val="0"/>
+          <w:numId w:val="1"/>
+        </w:numPr>
+        <w:suppressLineNumbers w:val="0"/>
+        <w:spacing w:before="0" w:beforeAutospacing="0" w:after="0" w:afterAutospacing="1"/>
+        <w:ind w:left="420" w:leftChars="0" w:hanging="420" w:firstLineChars="0"/>
         <w:jc w:val="both"/>
         <w:rPr>
           <w:rFonts w:hint="default" w:cs="Arial" w:asciiTheme="minorAscii" w:hAnsiTheme="minorAscii"/>
@@ -11075,19 +11318,35 @@
           <w:szCs w:val="28"/>
         </w:rPr>
       </w:pPr>
-    </w:p>
-    <w:p>
-      <w:pPr>
-        <w:keepNext w:val="0"/>
-        <w:keepLines w:val="0"/>
-        <w:widowControl/>
-        <w:numPr>
-          <w:ilvl w:val="0"/>
-          <w:numId w:val="1"/>
-        </w:numPr>
-        <w:suppressLineNumbers w:val="0"/>
-        <w:spacing w:before="0" w:beforeAutospacing="0" w:after="0" w:afterAutospacing="1"/>
-        <w:ind w:left="420" w:leftChars="0" w:hanging="420" w:firstLineChars="0"/>
+      <w:r>
+        <w:rPr>
+          <w:rFonts w:hint="default" w:eastAsia="Segoe UI" w:cs="Arial" w:asciiTheme="minorAscii" w:hAnsiTheme="minorAscii"/>
+          <w:b/>
+          <w:bCs/>
+          <w:i w:val="0"/>
+          <w:iCs w:val="0"/>
+          <w:caps w:val="0"/>
+          <w:color w:val="24292F"/>
+          <w:spacing w:val="0"/>
+          <w:sz w:val="28"/>
+          <w:szCs w:val="28"/>
+          <w:shd w:val="clear" w:fill="FFFFFF"/>
+        </w:rPr>
+        <w:t>Poblar la base de datos (50 registros por tabla) utilizando una conexión desde Java.</w:t>
+      </w:r>
+    </w:p>
+    <w:p>
+      <w:pPr>
+        <w:keepNext w:val="0"/>
+        <w:keepLines w:val="0"/>
+        <w:widowControl/>
+        <w:numPr>
+          <w:ilvl w:val="0"/>
+          <w:numId w:val="0"/>
+        </w:numPr>
+        <w:suppressLineNumbers w:val="0"/>
+        <w:spacing w:before="0" w:beforeAutospacing="0" w:after="0" w:afterAutospacing="1"/>
+        <w:ind w:leftChars="0"/>
         <w:jc w:val="both"/>
         <w:rPr>
           <w:rFonts w:hint="default" w:cs="Arial" w:asciiTheme="minorAscii" w:hAnsiTheme="minorAscii"/>
@@ -11097,37 +11356,19 @@
           <w:szCs w:val="28"/>
         </w:rPr>
       </w:pPr>
-      <w:r>
-        <w:rPr>
-          <w:rFonts w:hint="default" w:eastAsia="Segoe UI" w:cs="Arial" w:asciiTheme="minorAscii" w:hAnsiTheme="minorAscii"/>
-          <w:b/>
-          <w:bCs/>
-          <w:i w:val="0"/>
-          <w:iCs w:val="0"/>
-          <w:caps w:val="0"/>
-          <w:color w:val="24292F"/>
-          <w:spacing w:val="0"/>
-          <w:sz w:val="28"/>
-          <w:szCs w:val="28"/>
-          <w:shd w:val="clear" w:fill="FFFFFF"/>
-        </w:rPr>
-        <w:t>Al terminar el ejercicio responda ¿ Está conforme con el resultado obtenido según el contexto o cree que hubiera obtenido un mejor resultado con una base de datos no relacional?</w:t>
-      </w:r>
-    </w:p>
-    <w:p>
-      <w:pPr>
-        <w:keepNext w:val="0"/>
-        <w:keepLines w:val="0"/>
-        <w:widowControl/>
-        <w:numPr>
-          <w:ilvl w:val="0"/>
-          <w:numId w:val="0"/>
-        </w:numPr>
-        <w:suppressLineNumbers w:val="0"/>
-        <w:tabs>
-          <w:tab w:val="left" w:pos="720"/>
-        </w:tabs>
-        <w:spacing w:before="0" w:beforeAutospacing="0" w:after="0" w:afterAutospacing="1"/>
+    </w:p>
+    <w:p>
+      <w:pPr>
+        <w:keepNext w:val="0"/>
+        <w:keepLines w:val="0"/>
+        <w:widowControl/>
+        <w:numPr>
+          <w:ilvl w:val="0"/>
+          <w:numId w:val="1"/>
+        </w:numPr>
+        <w:suppressLineNumbers w:val="0"/>
+        <w:spacing w:before="0" w:beforeAutospacing="0" w:after="0" w:afterAutospacing="1"/>
+        <w:ind w:left="420" w:leftChars="0" w:hanging="420" w:firstLineChars="0"/>
         <w:jc w:val="both"/>
         <w:rPr>
           <w:rFonts w:hint="default" w:cs="Arial" w:asciiTheme="minorAscii" w:hAnsiTheme="minorAscii"/>
@@ -11137,28 +11378,66 @@
           <w:szCs w:val="28"/>
         </w:rPr>
       </w:pPr>
-    </w:p>
-    <w:p>
-      <w:pPr>
-        <w:jc w:val="both"/>
-        <w:rPr>
-          <w:rStyle w:val="8"/>
-          <w:rFonts w:hint="default" w:eastAsia="Segoe UI" w:cs="Arial" w:asciiTheme="minorAscii" w:hAnsiTheme="minorAscii"/>
-          <w:b w:val="0"/>
-          <w:bCs w:val="0"/>
-          <w:i w:val="0"/>
-          <w:iCs w:val="0"/>
-          <w:caps w:val="0"/>
-          <w:color w:val="24292F"/>
-          <w:spacing w:val="0"/>
-          <w:sz w:val="24"/>
-          <w:szCs w:val="24"/>
-          <w:shd w:val="clear" w:fill="FFFFFF"/>
-          <w:lang w:val="es-ES"/>
-        </w:rPr>
-      </w:pPr>
-      <w:bookmarkStart w:id="0" w:name="_GoBack"/>
-      <w:bookmarkEnd w:id="0"/>
+      <w:r>
+        <w:rPr>
+          <w:rFonts w:hint="default" w:eastAsia="Segoe UI" w:cs="Arial" w:asciiTheme="minorAscii" w:hAnsiTheme="minorAscii"/>
+          <w:b/>
+          <w:bCs/>
+          <w:i w:val="0"/>
+          <w:iCs w:val="0"/>
+          <w:caps w:val="0"/>
+          <w:color w:val="24292F"/>
+          <w:spacing w:val="0"/>
+          <w:sz w:val="28"/>
+          <w:szCs w:val="28"/>
+          <w:shd w:val="clear" w:fill="FFFFFF"/>
+        </w:rPr>
+        <w:t>Al terminar el ejercicio responda ¿ Está conforme con el resultado obtenido según el contexto o cree que hubiera obtenido un mejor resultado con una base de datos no relacional?</w:t>
+      </w:r>
+    </w:p>
+    <w:p>
+      <w:pPr>
+        <w:keepNext w:val="0"/>
+        <w:keepLines w:val="0"/>
+        <w:widowControl/>
+        <w:numPr>
+          <w:ilvl w:val="0"/>
+          <w:numId w:val="0"/>
+        </w:numPr>
+        <w:suppressLineNumbers w:val="0"/>
+        <w:tabs>
+          <w:tab w:val="left" w:pos="720"/>
+        </w:tabs>
+        <w:spacing w:before="0" w:beforeAutospacing="0" w:after="0" w:afterAutospacing="1"/>
+        <w:jc w:val="both"/>
+        <w:rPr>
+          <w:rFonts w:hint="default" w:cs="Arial" w:asciiTheme="minorAscii" w:hAnsiTheme="minorAscii"/>
+          <w:b/>
+          <w:bCs/>
+          <w:sz w:val="28"/>
+          <w:szCs w:val="28"/>
+        </w:rPr>
+      </w:pPr>
+    </w:p>
+    <w:p>
+      <w:pPr>
+        <w:jc w:val="both"/>
+        <w:rPr>
+          <w:rStyle w:val="8"/>
+          <w:rFonts w:hint="default" w:eastAsia="Segoe UI" w:cs="Arial" w:asciiTheme="minorAscii" w:hAnsiTheme="minorAscii"/>
+          <w:b w:val="0"/>
+          <w:bCs w:val="0"/>
+          <w:i w:val="0"/>
+          <w:iCs w:val="0"/>
+          <w:caps w:val="0"/>
+          <w:color w:val="24292F"/>
+          <w:spacing w:val="0"/>
+          <w:sz w:val="24"/>
+          <w:szCs w:val="24"/>
+          <w:shd w:val="clear" w:fill="FFFFFF"/>
+          <w:lang w:val="es-ES"/>
+        </w:rPr>
+      </w:pPr>
     </w:p>
     <w:p>
       <w:pPr>

</xml_diff>

<commit_message>
Se adicionan dos vistas más a la solución
Se adicionan dos vistas más a la solució
</commit_message>
<xml_diff>
--- a/1 Documentación Tienda Don Pepe.docx
+++ b/1 Documentación Tienda Don Pepe.docx
@@ -10984,12 +10984,6 @@
         </w:tabs>
         <w:spacing w:before="0" w:beforeAutospacing="0" w:after="0" w:afterAutospacing="1"/>
         <w:jc w:val="both"/>
-        <w:rPr>
-          <w:rFonts w:hint="default" w:asciiTheme="minorAscii" w:hAnsiTheme="minorAscii" w:cstheme="minorBidi"/>
-          <w:sz w:val="24"/>
-          <w:szCs w:val="24"/>
-          <w:lang w:val="es-CO" w:eastAsia="zh-CN" w:bidi="ar-SA"/>
-        </w:rPr>
       </w:pPr>
       <w:r>
         <w:drawing>
@@ -11036,8 +11030,23 @@
           </wp:inline>
         </w:drawing>
       </w:r>
-      <w:bookmarkStart w:id="0" w:name="_GoBack"/>
-      <w:bookmarkEnd w:id="0"/>
+    </w:p>
+    <w:p>
+      <w:pPr>
+        <w:keepNext w:val="0"/>
+        <w:keepLines w:val="0"/>
+        <w:widowControl/>
+        <w:numPr>
+          <w:ilvl w:val="0"/>
+          <w:numId w:val="0"/>
+        </w:numPr>
+        <w:suppressLineNumbers w:val="0"/>
+        <w:tabs>
+          <w:tab w:val="left" w:pos="420"/>
+        </w:tabs>
+        <w:spacing w:before="0" w:beforeAutospacing="0" w:after="0" w:afterAutospacing="1"/>
+        <w:jc w:val="both"/>
+      </w:pPr>
     </w:p>
     <w:p>
       <w:pPr>
@@ -11053,187 +11062,543 @@
         <w:ind w:leftChars="0"/>
         <w:jc w:val="both"/>
         <w:rPr>
-          <w:rFonts w:hint="default"/>
+          <w:rFonts w:hint="default" w:asciiTheme="minorAscii" w:hAnsiTheme="minorAscii"/>
+          <w:b/>
+          <w:bCs/>
+          <w:sz w:val="28"/>
+          <w:szCs w:val="28"/>
           <w:lang w:val="es-CO"/>
         </w:rPr>
       </w:pPr>
-    </w:p>
-    <w:p>
-      <w:pPr>
-        <w:keepNext w:val="0"/>
-        <w:keepLines w:val="0"/>
-        <w:widowControl/>
-        <w:numPr>
-          <w:ilvl w:val="0"/>
-          <w:numId w:val="0"/>
-        </w:numPr>
-        <w:suppressLineNumbers w:val="0"/>
-        <w:tabs>
-          <w:tab w:val="left" w:pos="420"/>
-        </w:tabs>
-        <w:spacing w:before="0" w:beforeAutospacing="0" w:after="0" w:afterAutospacing="1"/>
-        <w:jc w:val="both"/>
-        <w:rPr>
-          <w:rFonts w:hint="default" w:asciiTheme="minorAscii" w:hAnsiTheme="minorAscii" w:cstheme="minorBidi"/>
-          <w:sz w:val="24"/>
-          <w:szCs w:val="24"/>
-          <w:lang w:val="es-CO" w:eastAsia="zh-CN" w:bidi="ar-SA"/>
-        </w:rPr>
-      </w:pPr>
-    </w:p>
-    <w:p>
-      <w:pPr>
-        <w:keepNext w:val="0"/>
-        <w:keepLines w:val="0"/>
-        <w:widowControl/>
-        <w:numPr>
-          <w:ilvl w:val="0"/>
-          <w:numId w:val="0"/>
-        </w:numPr>
-        <w:suppressLineNumbers w:val="0"/>
-        <w:tabs>
-          <w:tab w:val="left" w:pos="420"/>
-        </w:tabs>
-        <w:spacing w:before="0" w:beforeAutospacing="0" w:after="0" w:afterAutospacing="1"/>
-        <w:jc w:val="both"/>
-        <w:rPr>
-          <w:rFonts w:hint="default" w:asciiTheme="minorAscii" w:hAnsiTheme="minorAscii" w:cstheme="minorBidi"/>
-          <w:sz w:val="24"/>
-          <w:szCs w:val="24"/>
-          <w:lang w:val="es-CO" w:eastAsia="zh-CN" w:bidi="ar-SA"/>
-        </w:rPr>
-      </w:pPr>
-    </w:p>
-    <w:p>
-      <w:pPr>
-        <w:keepNext w:val="0"/>
-        <w:keepLines w:val="0"/>
-        <w:widowControl/>
-        <w:numPr>
-          <w:ilvl w:val="0"/>
-          <w:numId w:val="0"/>
-        </w:numPr>
-        <w:suppressLineNumbers w:val="0"/>
-        <w:tabs>
-          <w:tab w:val="left" w:pos="420"/>
-        </w:tabs>
-        <w:spacing w:before="0" w:beforeAutospacing="0" w:after="0" w:afterAutospacing="1"/>
-        <w:jc w:val="both"/>
-        <w:rPr>
-          <w:rFonts w:hint="default" w:asciiTheme="minorAscii" w:hAnsiTheme="minorAscii" w:cstheme="minorBidi"/>
-          <w:sz w:val="24"/>
-          <w:szCs w:val="24"/>
-          <w:lang w:val="es-CO" w:eastAsia="zh-CN" w:bidi="ar-SA"/>
-        </w:rPr>
-      </w:pPr>
-    </w:p>
-    <w:p>
-      <w:pPr>
-        <w:keepNext w:val="0"/>
-        <w:keepLines w:val="0"/>
-        <w:widowControl/>
-        <w:numPr>
-          <w:ilvl w:val="0"/>
-          <w:numId w:val="0"/>
-        </w:numPr>
-        <w:suppressLineNumbers w:val="0"/>
-        <w:tabs>
-          <w:tab w:val="left" w:pos="420"/>
-        </w:tabs>
-        <w:spacing w:before="0" w:beforeAutospacing="0" w:after="0" w:afterAutospacing="1"/>
-        <w:jc w:val="both"/>
-        <w:rPr>
-          <w:rFonts w:hint="default" w:asciiTheme="minorAscii" w:hAnsiTheme="minorAscii" w:cstheme="minorBidi"/>
-          <w:sz w:val="24"/>
-          <w:szCs w:val="24"/>
-          <w:lang w:val="es-CO" w:eastAsia="zh-CN" w:bidi="ar-SA"/>
-        </w:rPr>
-      </w:pPr>
-    </w:p>
-    <w:p>
-      <w:pPr>
-        <w:keepNext w:val="0"/>
-        <w:keepLines w:val="0"/>
-        <w:widowControl/>
-        <w:numPr>
-          <w:ilvl w:val="0"/>
-          <w:numId w:val="0"/>
-        </w:numPr>
-        <w:suppressLineNumbers w:val="0"/>
-        <w:tabs>
-          <w:tab w:val="left" w:pos="420"/>
-        </w:tabs>
-        <w:spacing w:before="0" w:beforeAutospacing="0" w:after="0" w:afterAutospacing="1"/>
-        <w:jc w:val="both"/>
-        <w:rPr>
-          <w:rFonts w:hint="default" w:asciiTheme="minorAscii" w:hAnsiTheme="minorAscii" w:cstheme="minorBidi"/>
-          <w:sz w:val="24"/>
-          <w:szCs w:val="24"/>
-          <w:lang w:val="es-CO" w:eastAsia="zh-CN" w:bidi="ar-SA"/>
-        </w:rPr>
-      </w:pPr>
-    </w:p>
-    <w:p>
-      <w:pPr>
-        <w:keepNext w:val="0"/>
-        <w:keepLines w:val="0"/>
-        <w:widowControl/>
-        <w:numPr>
-          <w:ilvl w:val="0"/>
-          <w:numId w:val="1"/>
-        </w:numPr>
-        <w:suppressLineNumbers w:val="0"/>
-        <w:spacing w:before="0" w:beforeAutospacing="0" w:after="0" w:afterAutospacing="1"/>
-        <w:ind w:left="420" w:leftChars="0" w:hanging="420" w:firstLineChars="0"/>
-        <w:jc w:val="both"/>
+      <w:r>
         <w:rPr>
           <w:rFonts w:hint="default" w:cs="Arial" w:asciiTheme="minorAscii" w:hAnsiTheme="minorAscii"/>
           <w:b/>
           <w:bCs/>
           <w:sz w:val="28"/>
           <w:szCs w:val="28"/>
-        </w:rPr>
-      </w:pPr>
-      <w:r>
-        <w:rPr>
-          <w:rFonts w:hint="default" w:eastAsia="Segoe UI" w:cs="Arial" w:asciiTheme="minorAscii" w:hAnsiTheme="minorAscii"/>
+          <w:lang w:val="es-CO"/>
+        </w:rPr>
+        <w:t xml:space="preserve">Vista Número 3: </w:t>
+      </w:r>
+      <w:r>
+        <w:rPr>
+          <w:rFonts w:hint="default" w:asciiTheme="minorAscii" w:hAnsiTheme="minorAscii"/>
           <w:b/>
           <w:bCs/>
-          <w:i w:val="0"/>
-          <w:iCs w:val="0"/>
-          <w:caps w:val="0"/>
-          <w:color w:val="24292F"/>
-          <w:spacing w:val="0"/>
           <w:sz w:val="28"/>
           <w:szCs w:val="28"/>
-          <w:shd w:val="clear" w:fill="FFFFFF"/>
-        </w:rPr>
-        <w:t>Generar al menos 4 procedimientos almacenados.</w:t>
-      </w:r>
-    </w:p>
-    <w:p>
-      <w:pPr>
-        <w:keepNext w:val="0"/>
-        <w:keepLines w:val="0"/>
-        <w:widowControl/>
-        <w:numPr>
-          <w:ilvl w:val="0"/>
-          <w:numId w:val="0"/>
-        </w:numPr>
-        <w:suppressLineNumbers w:val="0"/>
-        <w:tabs>
-          <w:tab w:val="left" w:pos="720"/>
-        </w:tabs>
-        <w:spacing w:before="0" w:beforeAutospacing="0" w:after="0" w:afterAutospacing="1"/>
-        <w:jc w:val="both"/>
+          <w:lang w:val="es-CO"/>
+        </w:rPr>
+        <w:t>vista_pedidos</w:t>
+      </w:r>
+    </w:p>
+    <w:p>
+      <w:pPr>
+        <w:keepNext w:val="0"/>
+        <w:keepLines w:val="0"/>
+        <w:widowControl/>
+        <w:numPr>
+          <w:ilvl w:val="0"/>
+          <w:numId w:val="0"/>
+        </w:numPr>
+        <w:suppressLineNumbers w:val="0"/>
+        <w:tabs>
+          <w:tab w:val="left" w:pos="420"/>
+        </w:tabs>
+        <w:spacing w:before="0" w:beforeAutospacing="0" w:after="0" w:afterAutospacing="1"/>
+        <w:jc w:val="both"/>
+        <w:rPr>
+          <w:rFonts w:hint="default" w:asciiTheme="minorAscii" w:hAnsiTheme="minorAscii" w:cstheme="minorBidi"/>
+          <w:sz w:val="24"/>
+          <w:szCs w:val="24"/>
+          <w:lang w:val="es-CO" w:eastAsia="zh-CN" w:bidi="ar-SA"/>
+        </w:rPr>
+      </w:pPr>
+      <w:r>
+        <w:rPr>
+          <w:rFonts w:hint="default" w:asciiTheme="minorAscii" w:hAnsiTheme="minorAscii" w:cstheme="minorBidi"/>
+          <w:sz w:val="24"/>
+          <w:szCs w:val="24"/>
+          <w:lang w:val="es-CO" w:eastAsia="zh-CN" w:bidi="ar-SA"/>
+        </w:rPr>
+        <w:t>Don Pepe (o en la lógica del programa) debe revisar que el domiciliario escogido para un envío reparta en la misma zona que el cliente, ya que si el domiciliario escogido no está en la zona donde vive el cliente el pedido tendría que cancelarse. Debe haber una forma de identificar que la zona donde reparte el domiciliario coincida con la zona donde vive el cliente. En consecuencia se genera la siguiente vista:</w:t>
+      </w:r>
+    </w:p>
+    <w:p>
+      <w:pPr>
+        <w:keepNext w:val="0"/>
+        <w:keepLines w:val="0"/>
+        <w:widowControl/>
+        <w:numPr>
+          <w:ilvl w:val="0"/>
+          <w:numId w:val="0"/>
+        </w:numPr>
+        <w:suppressLineNumbers w:val="0"/>
+        <w:tabs>
+          <w:tab w:val="left" w:pos="420"/>
+        </w:tabs>
+        <w:spacing w:before="0" w:beforeAutospacing="0" w:after="0" w:afterAutospacing="1"/>
+        <w:jc w:val="both"/>
+        <w:rPr>
+          <w:rFonts w:hint="default" w:asciiTheme="minorAscii" w:hAnsiTheme="minorAscii" w:cstheme="minorBidi"/>
+          <w:sz w:val="24"/>
+          <w:szCs w:val="24"/>
+          <w:lang w:val="es-CO" w:eastAsia="zh-CN" w:bidi="ar-SA"/>
+        </w:rPr>
+      </w:pPr>
+    </w:p>
+    <w:p>
+      <w:pPr>
+        <w:keepNext w:val="0"/>
+        <w:keepLines w:val="0"/>
+        <w:widowControl/>
+        <w:numPr>
+          <w:ilvl w:val="0"/>
+          <w:numId w:val="0"/>
+        </w:numPr>
+        <w:suppressLineNumbers w:val="0"/>
+        <w:tabs>
+          <w:tab w:val="left" w:pos="420"/>
+        </w:tabs>
+        <w:spacing w:before="0" w:beforeAutospacing="0" w:after="0" w:afterAutospacing="1"/>
+        <w:jc w:val="both"/>
+        <w:rPr>
+          <w:rFonts w:hint="default" w:asciiTheme="minorAscii" w:hAnsiTheme="minorAscii" w:cstheme="minorBidi"/>
+          <w:sz w:val="24"/>
+          <w:szCs w:val="24"/>
+          <w:lang w:val="es-CO" w:eastAsia="zh-CN" w:bidi="ar-SA"/>
+        </w:rPr>
+      </w:pPr>
+    </w:p>
+    <w:p>
+      <w:pPr>
+        <w:keepNext w:val="0"/>
+        <w:keepLines w:val="0"/>
+        <w:widowControl/>
+        <w:numPr>
+          <w:ilvl w:val="0"/>
+          <w:numId w:val="0"/>
+        </w:numPr>
+        <w:suppressLineNumbers w:val="0"/>
+        <w:tabs>
+          <w:tab w:val="left" w:pos="420"/>
+        </w:tabs>
+        <w:spacing w:before="0" w:beforeAutospacing="0" w:after="0" w:afterAutospacing="1"/>
+        <w:jc w:val="both"/>
+      </w:pPr>
+      <w:r>
+        <w:drawing>
+          <wp:inline distT="0" distB="0" distL="114300" distR="114300">
+            <wp:extent cx="5271135" cy="2799715"/>
+            <wp:effectExtent l="9525" t="9525" r="15240" b="10160"/>
+            <wp:docPr id="62" name="Picture 62"/>
+            <wp:cNvGraphicFramePr>
+              <a:graphicFrameLocks xmlns:a="http://schemas.openxmlformats.org/drawingml/2006/main" noChangeAspect="1"/>
+            </wp:cNvGraphicFramePr>
+            <a:graphic xmlns:a="http://schemas.openxmlformats.org/drawingml/2006/main">
+              <a:graphicData uri="http://schemas.openxmlformats.org/drawingml/2006/picture">
+                <pic:pic xmlns:pic="http://schemas.openxmlformats.org/drawingml/2006/picture">
+                  <pic:nvPicPr>
+                    <pic:cNvPr id="62" name="Picture 62"/>
+                    <pic:cNvPicPr>
+                      <a:picLocks noChangeAspect="1"/>
+                    </pic:cNvPicPr>
+                  </pic:nvPicPr>
+                  <pic:blipFill>
+                    <a:blip r:embed="rId59"/>
+                    <a:stretch>
+                      <a:fillRect/>
+                    </a:stretch>
+                  </pic:blipFill>
+                  <pic:spPr>
+                    <a:xfrm>
+                      <a:off x="0" y="0"/>
+                      <a:ext cx="5271135" cy="2799715"/>
+                    </a:xfrm>
+                    <a:prstGeom prst="rect">
+                      <a:avLst/>
+                    </a:prstGeom>
+                    <a:noFill/>
+                    <a:ln>
+                      <a:solidFill>
+                        <a:schemeClr val="tx1"/>
+                      </a:solidFill>
+                    </a:ln>
+                  </pic:spPr>
+                </pic:pic>
+              </a:graphicData>
+            </a:graphic>
+          </wp:inline>
+        </w:drawing>
+      </w:r>
+    </w:p>
+    <w:p>
+      <w:pPr>
+        <w:keepNext w:val="0"/>
+        <w:keepLines w:val="0"/>
+        <w:widowControl/>
+        <w:numPr>
+          <w:ilvl w:val="0"/>
+          <w:numId w:val="0"/>
+        </w:numPr>
+        <w:suppressLineNumbers w:val="0"/>
+        <w:tabs>
+          <w:tab w:val="left" w:pos="420"/>
+        </w:tabs>
+        <w:spacing w:before="0" w:beforeAutospacing="0" w:after="0" w:afterAutospacing="1"/>
+        <w:jc w:val="both"/>
+        <w:rPr>
+          <w:rFonts w:hint="default" w:asciiTheme="minorAscii" w:hAnsiTheme="minorAscii" w:cstheme="minorBidi"/>
+          <w:sz w:val="24"/>
+          <w:szCs w:val="24"/>
+          <w:lang w:val="es-CO" w:eastAsia="zh-CN" w:bidi="ar-SA"/>
+        </w:rPr>
+      </w:pPr>
+      <w:r>
+        <w:rPr>
+          <w:rFonts w:hint="default" w:asciiTheme="minorAscii" w:hAnsiTheme="minorAscii" w:cstheme="minorBidi"/>
+          <w:sz w:val="24"/>
+          <w:szCs w:val="24"/>
+          <w:lang w:val="es-CO" w:eastAsia="zh-CN" w:bidi="ar-SA"/>
+        </w:rPr>
+        <w:t>A continuación se encuentra la respuesta a la vista generada según los datos almacenados:</w:t>
+      </w:r>
+    </w:p>
+    <w:p>
+      <w:pPr>
+        <w:keepNext w:val="0"/>
+        <w:keepLines w:val="0"/>
+        <w:widowControl/>
+        <w:numPr>
+          <w:ilvl w:val="0"/>
+          <w:numId w:val="0"/>
+        </w:numPr>
+        <w:suppressLineNumbers w:val="0"/>
+        <w:tabs>
+          <w:tab w:val="left" w:pos="420"/>
+        </w:tabs>
+        <w:spacing w:before="0" w:beforeAutospacing="0" w:after="0" w:afterAutospacing="1"/>
+        <w:jc w:val="both"/>
+      </w:pPr>
+      <w:r>
+        <w:drawing>
+          <wp:inline distT="0" distB="0" distL="114300" distR="114300">
+            <wp:extent cx="5273040" cy="2564130"/>
+            <wp:effectExtent l="9525" t="9525" r="13335" b="17145"/>
+            <wp:docPr id="63" name="Picture 63"/>
+            <wp:cNvGraphicFramePr>
+              <a:graphicFrameLocks xmlns:a="http://schemas.openxmlformats.org/drawingml/2006/main" noChangeAspect="1"/>
+            </wp:cNvGraphicFramePr>
+            <a:graphic xmlns:a="http://schemas.openxmlformats.org/drawingml/2006/main">
+              <a:graphicData uri="http://schemas.openxmlformats.org/drawingml/2006/picture">
+                <pic:pic xmlns:pic="http://schemas.openxmlformats.org/drawingml/2006/picture">
+                  <pic:nvPicPr>
+                    <pic:cNvPr id="63" name="Picture 63"/>
+                    <pic:cNvPicPr>
+                      <a:picLocks noChangeAspect="1"/>
+                    </pic:cNvPicPr>
+                  </pic:nvPicPr>
+                  <pic:blipFill>
+                    <a:blip r:embed="rId60"/>
+                    <a:stretch>
+                      <a:fillRect/>
+                    </a:stretch>
+                  </pic:blipFill>
+                  <pic:spPr>
+                    <a:xfrm>
+                      <a:off x="0" y="0"/>
+                      <a:ext cx="5273040" cy="2564130"/>
+                    </a:xfrm>
+                    <a:prstGeom prst="rect">
+                      <a:avLst/>
+                    </a:prstGeom>
+                    <a:noFill/>
+                    <a:ln>
+                      <a:solidFill>
+                        <a:schemeClr val="tx1"/>
+                      </a:solidFill>
+                    </a:ln>
+                  </pic:spPr>
+                </pic:pic>
+              </a:graphicData>
+            </a:graphic>
+          </wp:inline>
+        </w:drawing>
+      </w:r>
+    </w:p>
+    <w:p>
+      <w:pPr>
+        <w:keepNext w:val="0"/>
+        <w:keepLines w:val="0"/>
+        <w:widowControl/>
+        <w:numPr>
+          <w:ilvl w:val="0"/>
+          <w:numId w:val="0"/>
+        </w:numPr>
+        <w:suppressLineNumbers w:val="0"/>
+        <w:tabs>
+          <w:tab w:val="left" w:pos="420"/>
+        </w:tabs>
+        <w:spacing w:before="0" w:beforeAutospacing="0" w:after="0" w:afterAutospacing="1"/>
+        <w:jc w:val="both"/>
+      </w:pPr>
+    </w:p>
+    <w:p>
+      <w:pPr>
+        <w:keepNext w:val="0"/>
+        <w:keepLines w:val="0"/>
+        <w:widowControl/>
+        <w:numPr>
+          <w:ilvl w:val="0"/>
+          <w:numId w:val="0"/>
+        </w:numPr>
+        <w:suppressLineNumbers w:val="0"/>
+        <w:spacing w:before="0" w:beforeAutospacing="0" w:after="0" w:afterAutospacing="1"/>
+        <w:ind w:leftChars="0"/>
+        <w:jc w:val="both"/>
+        <w:rPr>
+          <w:rFonts w:hint="default" w:asciiTheme="minorAscii" w:hAnsiTheme="minorAscii"/>
+          <w:b/>
+          <w:bCs/>
+          <w:sz w:val="28"/>
+          <w:szCs w:val="28"/>
+          <w:lang w:val="es-CO"/>
+        </w:rPr>
+      </w:pPr>
+      <w:r>
         <w:rPr>
           <w:rFonts w:hint="default" w:cs="Arial" w:asciiTheme="minorAscii" w:hAnsiTheme="minorAscii"/>
           <w:b/>
           <w:bCs/>
           <w:sz w:val="28"/>
           <w:szCs w:val="28"/>
-        </w:rPr>
-      </w:pPr>
+          <w:lang w:val="es-CO"/>
+        </w:rPr>
+        <w:t xml:space="preserve">Vista Número 4: </w:t>
+      </w:r>
+      <w:r>
+        <w:rPr>
+          <w:rFonts w:hint="default" w:asciiTheme="minorAscii" w:hAnsiTheme="minorAscii"/>
+          <w:b/>
+          <w:bCs/>
+          <w:sz w:val="28"/>
+          <w:szCs w:val="28"/>
+          <w:lang w:val="es-CO"/>
+        </w:rPr>
+        <w:t>vista_cliente_valor_total</w:t>
+      </w:r>
+    </w:p>
+    <w:p>
+      <w:pPr>
+        <w:keepNext w:val="0"/>
+        <w:keepLines w:val="0"/>
+        <w:widowControl/>
+        <w:numPr>
+          <w:ilvl w:val="0"/>
+          <w:numId w:val="0"/>
+        </w:numPr>
+        <w:suppressLineNumbers w:val="0"/>
+        <w:tabs>
+          <w:tab w:val="left" w:pos="420"/>
+        </w:tabs>
+        <w:spacing w:before="0" w:beforeAutospacing="0" w:after="0" w:afterAutospacing="1"/>
+        <w:jc w:val="both"/>
+        <w:rPr>
+          <w:rFonts w:hint="default" w:asciiTheme="minorAscii" w:hAnsiTheme="minorAscii" w:cstheme="minorBidi"/>
+          <w:sz w:val="24"/>
+          <w:szCs w:val="24"/>
+          <w:lang w:val="es-CO" w:eastAsia="zh-CN" w:bidi="ar-SA"/>
+        </w:rPr>
+      </w:pPr>
+      <w:r>
+        <w:rPr>
+          <w:rFonts w:hint="default" w:asciiTheme="minorAscii" w:hAnsiTheme="minorAscii" w:cstheme="minorBidi"/>
+          <w:sz w:val="24"/>
+          <w:szCs w:val="24"/>
+          <w:lang w:val="es-CO" w:eastAsia="zh-CN" w:bidi="ar-SA"/>
+        </w:rPr>
+        <w:t>Para generar la factura al cliente se debe conocer el número total de productos vendidos y multiplicarlo por el costo de venta de cada producto para obtener el total del pedido. La información resultante es un insumo para ser informado al domiciliario, al cliente y para colocarlo en la factura que luego se le envía al cliente. En consecuencia se genera la siguiente vista:</w:t>
+      </w:r>
+    </w:p>
+    <w:p>
+      <w:pPr>
+        <w:keepNext w:val="0"/>
+        <w:keepLines w:val="0"/>
+        <w:widowControl/>
+        <w:numPr>
+          <w:ilvl w:val="0"/>
+          <w:numId w:val="0"/>
+        </w:numPr>
+        <w:suppressLineNumbers w:val="0"/>
+        <w:tabs>
+          <w:tab w:val="left" w:pos="420"/>
+        </w:tabs>
+        <w:spacing w:before="0" w:beforeAutospacing="0" w:after="0" w:afterAutospacing="1"/>
+        <w:jc w:val="both"/>
+      </w:pPr>
+    </w:p>
+    <w:p>
+      <w:pPr>
+        <w:keepNext w:val="0"/>
+        <w:keepLines w:val="0"/>
+        <w:widowControl/>
+        <w:numPr>
+          <w:ilvl w:val="0"/>
+          <w:numId w:val="0"/>
+        </w:numPr>
+        <w:suppressLineNumbers w:val="0"/>
+        <w:tabs>
+          <w:tab w:val="left" w:pos="420"/>
+        </w:tabs>
+        <w:spacing w:before="0" w:beforeAutospacing="0" w:after="0" w:afterAutospacing="1"/>
+        <w:jc w:val="both"/>
+      </w:pPr>
+      <w:r>
+        <w:drawing>
+          <wp:inline distT="0" distB="0" distL="114300" distR="114300">
+            <wp:extent cx="5274310" cy="2962910"/>
+            <wp:effectExtent l="9525" t="9525" r="12065" b="18415"/>
+            <wp:docPr id="64" name="Picture 64"/>
+            <wp:cNvGraphicFramePr>
+              <a:graphicFrameLocks xmlns:a="http://schemas.openxmlformats.org/drawingml/2006/main" noChangeAspect="1"/>
+            </wp:cNvGraphicFramePr>
+            <a:graphic xmlns:a="http://schemas.openxmlformats.org/drawingml/2006/main">
+              <a:graphicData uri="http://schemas.openxmlformats.org/drawingml/2006/picture">
+                <pic:pic xmlns:pic="http://schemas.openxmlformats.org/drawingml/2006/picture">
+                  <pic:nvPicPr>
+                    <pic:cNvPr id="64" name="Picture 64"/>
+                    <pic:cNvPicPr>
+                      <a:picLocks noChangeAspect="1"/>
+                    </pic:cNvPicPr>
+                  </pic:nvPicPr>
+                  <pic:blipFill>
+                    <a:blip r:embed="rId61"/>
+                    <a:stretch>
+                      <a:fillRect/>
+                    </a:stretch>
+                  </pic:blipFill>
+                  <pic:spPr>
+                    <a:xfrm>
+                      <a:off x="0" y="0"/>
+                      <a:ext cx="5274310" cy="2962910"/>
+                    </a:xfrm>
+                    <a:prstGeom prst="rect">
+                      <a:avLst/>
+                    </a:prstGeom>
+                    <a:noFill/>
+                    <a:ln>
+                      <a:solidFill>
+                        <a:schemeClr val="tx1"/>
+                      </a:solidFill>
+                    </a:ln>
+                  </pic:spPr>
+                </pic:pic>
+              </a:graphicData>
+            </a:graphic>
+          </wp:inline>
+        </w:drawing>
+      </w:r>
+    </w:p>
+    <w:p>
+      <w:pPr>
+        <w:keepNext w:val="0"/>
+        <w:keepLines w:val="0"/>
+        <w:widowControl/>
+        <w:numPr>
+          <w:ilvl w:val="0"/>
+          <w:numId w:val="0"/>
+        </w:numPr>
+        <w:suppressLineNumbers w:val="0"/>
+        <w:tabs>
+          <w:tab w:val="left" w:pos="420"/>
+        </w:tabs>
+        <w:spacing w:before="0" w:beforeAutospacing="0" w:after="0" w:afterAutospacing="1"/>
+        <w:jc w:val="both"/>
+        <w:rPr>
+          <w:rFonts w:hint="default" w:asciiTheme="minorAscii" w:hAnsiTheme="minorAscii" w:cstheme="minorBidi"/>
+          <w:sz w:val="24"/>
+          <w:szCs w:val="24"/>
+          <w:lang w:val="es-CO" w:eastAsia="zh-CN" w:bidi="ar-SA"/>
+        </w:rPr>
+      </w:pPr>
+      <w:r>
+        <w:rPr>
+          <w:rFonts w:hint="default" w:asciiTheme="minorAscii" w:hAnsiTheme="minorAscii" w:cstheme="minorBidi"/>
+          <w:sz w:val="24"/>
+          <w:szCs w:val="24"/>
+          <w:lang w:val="es-CO" w:eastAsia="zh-CN" w:bidi="ar-SA"/>
+        </w:rPr>
+        <w:t>A continuación se encuentra la respuesta a la vista generada según los datos almacenados:</w:t>
+      </w:r>
+    </w:p>
+    <w:p>
+      <w:pPr>
+        <w:keepNext w:val="0"/>
+        <w:keepLines w:val="0"/>
+        <w:widowControl/>
+        <w:numPr>
+          <w:ilvl w:val="0"/>
+          <w:numId w:val="0"/>
+        </w:numPr>
+        <w:suppressLineNumbers w:val="0"/>
+        <w:tabs>
+          <w:tab w:val="left" w:pos="420"/>
+        </w:tabs>
+        <w:spacing w:before="0" w:beforeAutospacing="0" w:after="0" w:afterAutospacing="1"/>
+        <w:jc w:val="both"/>
+        <w:rPr>
+          <w:rFonts w:hint="default" w:asciiTheme="minorAscii" w:hAnsiTheme="minorAscii" w:cstheme="minorBidi"/>
+          <w:sz w:val="24"/>
+          <w:szCs w:val="24"/>
+          <w:lang w:val="es-CO" w:eastAsia="zh-CN" w:bidi="ar-SA"/>
+        </w:rPr>
+      </w:pPr>
+      <w:r>
+        <w:drawing>
+          <wp:inline distT="0" distB="0" distL="114300" distR="114300">
+            <wp:extent cx="5271770" cy="2347595"/>
+            <wp:effectExtent l="9525" t="9525" r="14605" b="24130"/>
+            <wp:docPr id="65" name="Picture 65"/>
+            <wp:cNvGraphicFramePr>
+              <a:graphicFrameLocks xmlns:a="http://schemas.openxmlformats.org/drawingml/2006/main" noChangeAspect="1"/>
+            </wp:cNvGraphicFramePr>
+            <a:graphic xmlns:a="http://schemas.openxmlformats.org/drawingml/2006/main">
+              <a:graphicData uri="http://schemas.openxmlformats.org/drawingml/2006/picture">
+                <pic:pic xmlns:pic="http://schemas.openxmlformats.org/drawingml/2006/picture">
+                  <pic:nvPicPr>
+                    <pic:cNvPr id="65" name="Picture 65"/>
+                    <pic:cNvPicPr>
+                      <a:picLocks noChangeAspect="1"/>
+                    </pic:cNvPicPr>
+                  </pic:nvPicPr>
+                  <pic:blipFill>
+                    <a:blip r:embed="rId62"/>
+                    <a:stretch>
+                      <a:fillRect/>
+                    </a:stretch>
+                  </pic:blipFill>
+                  <pic:spPr>
+                    <a:xfrm>
+                      <a:off x="0" y="0"/>
+                      <a:ext cx="5271770" cy="2347595"/>
+                    </a:xfrm>
+                    <a:prstGeom prst="rect">
+                      <a:avLst/>
+                    </a:prstGeom>
+                    <a:noFill/>
+                    <a:ln>
+                      <a:solidFill>
+                        <a:schemeClr val="tx1"/>
+                      </a:solidFill>
+                    </a:ln>
+                  </pic:spPr>
+                </pic:pic>
+              </a:graphicData>
+            </a:graphic>
+          </wp:inline>
+        </w:drawing>
+      </w:r>
     </w:p>
     <w:p>
       <w:pPr>
@@ -11270,7 +11635,7 @@
           <w:szCs w:val="28"/>
           <w:shd w:val="clear" w:fill="FFFFFF"/>
         </w:rPr>
-        <w:t>Generar al menos 4 triggers</w:t>
+        <w:t>Generar al menos 4 procedimientos almacenados.</w:t>
       </w:r>
     </w:p>
     <w:p>
@@ -11332,7 +11697,87 @@
           <w:szCs w:val="28"/>
           <w:shd w:val="clear" w:fill="FFFFFF"/>
         </w:rPr>
-        <w:t>Poblar la base de datos (50 registros por tabla) utilizando una conexión desde Java.</w:t>
+        <w:t>Generar al menos 4 triggers</w:t>
+      </w:r>
+    </w:p>
+    <w:p>
+      <w:pPr>
+        <w:keepNext w:val="0"/>
+        <w:keepLines w:val="0"/>
+        <w:widowControl/>
+        <w:numPr>
+          <w:ilvl w:val="0"/>
+          <w:numId w:val="0"/>
+        </w:numPr>
+        <w:suppressLineNumbers w:val="0"/>
+        <w:tabs>
+          <w:tab w:val="left" w:pos="720"/>
+        </w:tabs>
+        <w:spacing w:before="0" w:beforeAutospacing="0" w:after="0" w:afterAutospacing="1"/>
+        <w:jc w:val="both"/>
+        <w:rPr>
+          <w:rFonts w:hint="default" w:cs="Arial" w:asciiTheme="minorAscii" w:hAnsiTheme="minorAscii"/>
+          <w:b/>
+          <w:bCs/>
+          <w:sz w:val="28"/>
+          <w:szCs w:val="28"/>
+        </w:rPr>
+      </w:pPr>
+    </w:p>
+    <w:p>
+      <w:pPr>
+        <w:keepNext w:val="0"/>
+        <w:keepLines w:val="0"/>
+        <w:widowControl/>
+        <w:numPr>
+          <w:ilvl w:val="0"/>
+          <w:numId w:val="1"/>
+        </w:numPr>
+        <w:suppressLineNumbers w:val="0"/>
+        <w:spacing w:before="0" w:beforeAutospacing="0" w:after="0" w:afterAutospacing="1"/>
+        <w:ind w:left="420" w:leftChars="0" w:hanging="420" w:firstLineChars="0"/>
+        <w:jc w:val="both"/>
+        <w:rPr>
+          <w:rFonts w:hint="default" w:cs="Arial" w:asciiTheme="minorAscii" w:hAnsiTheme="minorAscii"/>
+          <w:b/>
+          <w:bCs/>
+          <w:sz w:val="28"/>
+          <w:szCs w:val="28"/>
+        </w:rPr>
+      </w:pPr>
+      <w:r>
+        <w:rPr>
+          <w:rFonts w:hint="default" w:eastAsia="Segoe UI" w:cs="Arial" w:asciiTheme="minorAscii" w:hAnsiTheme="minorAscii"/>
+          <w:b/>
+          <w:bCs/>
+          <w:i w:val="0"/>
+          <w:iCs w:val="0"/>
+          <w:caps w:val="0"/>
+          <w:color w:val="24292F"/>
+          <w:spacing w:val="0"/>
+          <w:sz w:val="28"/>
+          <w:szCs w:val="28"/>
+          <w:shd w:val="clear" w:fill="FFFFFF"/>
+        </w:rPr>
+        <w:t xml:space="preserve">Poblar la base de datos (50 registros por tabla) utilizando una </w:t>
+      </w:r>
+      <w:bookmarkStart w:id="0" w:name="_GoBack"/>
+      <w:bookmarkEnd w:id="0"/>
+      <w:r>
+        <w:rPr>
+          <w:rFonts w:hint="default" w:eastAsia="Segoe UI" w:cs="Arial" w:asciiTheme="minorAscii" w:hAnsiTheme="minorAscii"/>
+          <w:b/>
+          <w:bCs/>
+          <w:i w:val="0"/>
+          <w:iCs w:val="0"/>
+          <w:caps w:val="0"/>
+          <w:color w:val="24292F"/>
+          <w:spacing w:val="0"/>
+          <w:sz w:val="28"/>
+          <w:szCs w:val="28"/>
+          <w:shd w:val="clear" w:fill="FFFFFF"/>
+        </w:rPr>
+        <w:t>conexión desde Java.</w:t>
       </w:r>
     </w:p>
     <w:p>

</xml_diff>

<commit_message>
Se adiciona el script del primer procedimiento de la solución
Se adiciona el script del primer procedimiento de la solución
</commit_message>
<xml_diff>
--- a/1 Documentación Tienda Don Pepe.docx
+++ b/1 Documentación Tienda Don Pepe.docx
@@ -11185,13 +11185,13 @@
           <w:tab w:val="left" w:pos="420"/>
         </w:tabs>
         <w:spacing w:before="0" w:beforeAutospacing="0" w:after="0" w:afterAutospacing="1"/>
-        <w:jc w:val="both"/>
+        <w:jc w:val="center"/>
       </w:pPr>
       <w:r>
         <w:drawing>
           <wp:inline distT="0" distB="0" distL="114300" distR="114300">
-            <wp:extent cx="5271135" cy="2799715"/>
-            <wp:effectExtent l="9525" t="9525" r="15240" b="10160"/>
+            <wp:extent cx="5629275" cy="2990215"/>
+            <wp:effectExtent l="9525" t="9525" r="19050" b="10160"/>
             <wp:docPr id="62" name="Picture 62"/>
             <wp:cNvGraphicFramePr>
               <a:graphicFrameLocks xmlns:a="http://schemas.openxmlformats.org/drawingml/2006/main" noChangeAspect="1"/>
@@ -11214,7 +11214,7 @@
                   <pic:spPr>
                     <a:xfrm>
                       <a:off x="0" y="0"/>
-                      <a:ext cx="5271135" cy="2799715"/>
+                      <a:ext cx="5629275" cy="2990215"/>
                     </a:xfrm>
                     <a:prstGeom prst="rect">
                       <a:avLst/>
@@ -11279,13 +11279,13 @@
           <w:tab w:val="left" w:pos="420"/>
         </w:tabs>
         <w:spacing w:before="0" w:beforeAutospacing="0" w:after="0" w:afterAutospacing="1"/>
-        <w:jc w:val="both"/>
+        <w:jc w:val="center"/>
       </w:pPr>
       <w:r>
         <w:drawing>
           <wp:inline distT="0" distB="0" distL="114300" distR="114300">
-            <wp:extent cx="5273040" cy="2564130"/>
-            <wp:effectExtent l="9525" t="9525" r="13335" b="17145"/>
+            <wp:extent cx="5682615" cy="2763520"/>
+            <wp:effectExtent l="9525" t="9525" r="22860" b="27305"/>
             <wp:docPr id="63" name="Picture 63"/>
             <wp:cNvGraphicFramePr>
               <a:graphicFrameLocks xmlns:a="http://schemas.openxmlformats.org/drawingml/2006/main" noChangeAspect="1"/>
@@ -11308,7 +11308,7 @@
                   <pic:spPr>
                     <a:xfrm>
                       <a:off x="0" y="0"/>
-                      <a:ext cx="5273040" cy="2564130"/>
+                      <a:ext cx="5682615" cy="2763520"/>
                     </a:xfrm>
                     <a:prstGeom prst="rect">
                       <a:avLst/>
@@ -11452,13 +11452,13 @@
           <w:tab w:val="left" w:pos="420"/>
         </w:tabs>
         <w:spacing w:before="0" w:beforeAutospacing="0" w:after="0" w:afterAutospacing="1"/>
-        <w:jc w:val="both"/>
+        <w:jc w:val="center"/>
       </w:pPr>
       <w:r>
         <w:drawing>
           <wp:inline distT="0" distB="0" distL="114300" distR="114300">
-            <wp:extent cx="5274310" cy="2962910"/>
-            <wp:effectExtent l="9525" t="9525" r="12065" b="18415"/>
+            <wp:extent cx="5680075" cy="3190875"/>
+            <wp:effectExtent l="9525" t="9525" r="25400" b="19050"/>
             <wp:docPr id="64" name="Picture 64"/>
             <wp:cNvGraphicFramePr>
               <a:graphicFrameLocks xmlns:a="http://schemas.openxmlformats.org/drawingml/2006/main" noChangeAspect="1"/>
@@ -11481,7 +11481,7 @@
                   <pic:spPr>
                     <a:xfrm>
                       <a:off x="0" y="0"/>
-                      <a:ext cx="5274310" cy="2962910"/>
+                      <a:ext cx="5680075" cy="3190875"/>
                     </a:xfrm>
                     <a:prstGeom prst="rect">
                       <a:avLst/>
@@ -11557,8 +11557,8 @@
       <w:r>
         <w:drawing>
           <wp:inline distT="0" distB="0" distL="114300" distR="114300">
-            <wp:extent cx="5271770" cy="2347595"/>
-            <wp:effectExtent l="9525" t="9525" r="14605" b="24130"/>
+            <wp:extent cx="5677535" cy="2528570"/>
+            <wp:effectExtent l="9525" t="9525" r="27940" b="14605"/>
             <wp:docPr id="65" name="Picture 65"/>
             <wp:cNvGraphicFramePr>
               <a:graphicFrameLocks xmlns:a="http://schemas.openxmlformats.org/drawingml/2006/main" noChangeAspect="1"/>
@@ -11581,7 +11581,7 @@
                   <pic:spPr>
                     <a:xfrm>
                       <a:off x="0" y="0"/>
-                      <a:ext cx="5271770" cy="2347595"/>
+                      <a:ext cx="5677535" cy="2528570"/>
                     </a:xfrm>
                     <a:prstGeom prst="rect">
                       <a:avLst/>
@@ -11648,10 +11648,8 @@
           <w:numId w:val="0"/>
         </w:numPr>
         <w:suppressLineNumbers w:val="0"/>
-        <w:tabs>
-          <w:tab w:val="left" w:pos="720"/>
-        </w:tabs>
-        <w:spacing w:before="0" w:beforeAutospacing="0" w:after="0" w:afterAutospacing="1"/>
+        <w:spacing w:before="0" w:beforeAutospacing="0" w:after="0" w:afterAutospacing="1"/>
+        <w:ind w:leftChars="0"/>
         <w:jc w:val="both"/>
         <w:rPr>
           <w:rFonts w:hint="default" w:cs="Arial" w:asciiTheme="minorAscii" w:hAnsiTheme="minorAscii"/>
@@ -11659,45 +11657,30 @@
           <w:bCs/>
           <w:sz w:val="28"/>
           <w:szCs w:val="28"/>
-        </w:rPr>
-      </w:pPr>
-    </w:p>
-    <w:p>
-      <w:pPr>
-        <w:keepNext w:val="0"/>
-        <w:keepLines w:val="0"/>
-        <w:widowControl/>
-        <w:numPr>
-          <w:ilvl w:val="0"/>
-          <w:numId w:val="1"/>
-        </w:numPr>
-        <w:suppressLineNumbers w:val="0"/>
-        <w:spacing w:before="0" w:beforeAutospacing="0" w:after="0" w:afterAutospacing="1"/>
-        <w:ind w:left="420" w:leftChars="0" w:hanging="420" w:firstLineChars="0"/>
-        <w:jc w:val="both"/>
+          <w:lang w:val="es-CO"/>
+        </w:rPr>
+      </w:pPr>
+      <w:r>
         <w:rPr>
           <w:rFonts w:hint="default" w:cs="Arial" w:asciiTheme="minorAscii" w:hAnsiTheme="minorAscii"/>
           <w:b/>
           <w:bCs/>
           <w:sz w:val="28"/>
           <w:szCs w:val="28"/>
-        </w:rPr>
-      </w:pPr>
-      <w:r>
-        <w:rPr>
-          <w:rFonts w:hint="default" w:eastAsia="Segoe UI" w:cs="Arial" w:asciiTheme="minorAscii" w:hAnsiTheme="minorAscii"/>
+          <w:lang w:val="es-CO"/>
+        </w:rPr>
+        <w:t xml:space="preserve">Procedimiento 1: </w:t>
+      </w:r>
+      <w:r>
+        <w:rPr>
+          <w:rFonts w:hint="default" w:asciiTheme="minorAscii" w:hAnsiTheme="minorAscii"/>
           <w:b/>
           <w:bCs/>
-          <w:i w:val="0"/>
-          <w:iCs w:val="0"/>
-          <w:caps w:val="0"/>
-          <w:color w:val="24292F"/>
-          <w:spacing w:val="0"/>
           <w:sz w:val="28"/>
           <w:szCs w:val="28"/>
-          <w:shd w:val="clear" w:fill="FFFFFF"/>
-        </w:rPr>
-        <w:t>Generar al menos 4 triggers</w:t>
+          <w:lang w:val="es-CO"/>
+        </w:rPr>
+        <w:t>mostrar_coincidencia_zonas</w:t>
       </w:r>
     </w:p>
     <w:p>
@@ -11714,6 +11697,248 @@
           <w:tab w:val="left" w:pos="720"/>
         </w:tabs>
         <w:spacing w:before="0" w:beforeAutospacing="0" w:after="0" w:afterAutospacing="1"/>
+        <w:jc w:val="both"/>
+        <w:rPr>
+          <w:rFonts w:hint="default" w:cs="Arial" w:asciiTheme="minorAscii" w:hAnsiTheme="minorAscii"/>
+          <w:b w:val="0"/>
+          <w:bCs w:val="0"/>
+          <w:sz w:val="24"/>
+          <w:szCs w:val="24"/>
+          <w:lang w:val="es-CO"/>
+        </w:rPr>
+      </w:pPr>
+      <w:r>
+        <w:rPr>
+          <w:rFonts w:hint="default" w:cs="Arial" w:asciiTheme="minorAscii" w:hAnsiTheme="minorAscii"/>
+          <w:b w:val="0"/>
+          <w:bCs w:val="0"/>
+          <w:sz w:val="24"/>
+          <w:szCs w:val="24"/>
+          <w:lang w:val="es-CO"/>
+        </w:rPr>
+        <w:t>Es requerido comparar las zonas en las cuales el cliente vive y el domiciliario realiza domicilios para este caso se crea un procedimiento almacenado para comparar las dos zonas y devolver un resultado indicando si es un “pedido aceptado” o “no es posible aceptar pedido” y devuelve una tabla como sigue:</w:t>
+      </w:r>
+    </w:p>
+    <w:p>
+      <w:pPr>
+        <w:keepNext w:val="0"/>
+        <w:keepLines w:val="0"/>
+        <w:widowControl/>
+        <w:numPr>
+          <w:ilvl w:val="0"/>
+          <w:numId w:val="0"/>
+        </w:numPr>
+        <w:suppressLineNumbers w:val="0"/>
+        <w:tabs>
+          <w:tab w:val="left" w:pos="720"/>
+        </w:tabs>
+        <w:spacing w:before="0" w:beforeAutospacing="0" w:after="0" w:afterAutospacing="1"/>
+        <w:jc w:val="both"/>
+      </w:pPr>
+      <w:r>
+        <w:drawing>
+          <wp:inline distT="0" distB="0" distL="114300" distR="114300">
+            <wp:extent cx="5839460" cy="2819400"/>
+            <wp:effectExtent l="9525" t="9525" r="18415" b="9525"/>
+            <wp:docPr id="66" name="Picture 66"/>
+            <wp:cNvGraphicFramePr>
+              <a:graphicFrameLocks xmlns:a="http://schemas.openxmlformats.org/drawingml/2006/main" noChangeAspect="1"/>
+            </wp:cNvGraphicFramePr>
+            <a:graphic xmlns:a="http://schemas.openxmlformats.org/drawingml/2006/main">
+              <a:graphicData uri="http://schemas.openxmlformats.org/drawingml/2006/picture">
+                <pic:pic xmlns:pic="http://schemas.openxmlformats.org/drawingml/2006/picture">
+                  <pic:nvPicPr>
+                    <pic:cNvPr id="66" name="Picture 66"/>
+                    <pic:cNvPicPr>
+                      <a:picLocks noChangeAspect="1"/>
+                    </pic:cNvPicPr>
+                  </pic:nvPicPr>
+                  <pic:blipFill>
+                    <a:blip r:embed="rId63"/>
+                    <a:stretch>
+                      <a:fillRect/>
+                    </a:stretch>
+                  </pic:blipFill>
+                  <pic:spPr>
+                    <a:xfrm>
+                      <a:off x="0" y="0"/>
+                      <a:ext cx="5839460" cy="2819400"/>
+                    </a:xfrm>
+                    <a:prstGeom prst="rect">
+                      <a:avLst/>
+                    </a:prstGeom>
+                    <a:noFill/>
+                    <a:ln>
+                      <a:solidFill>
+                        <a:schemeClr val="tx1"/>
+                      </a:solidFill>
+                    </a:ln>
+                  </pic:spPr>
+                </pic:pic>
+              </a:graphicData>
+            </a:graphic>
+          </wp:inline>
+        </w:drawing>
+      </w:r>
+    </w:p>
+    <w:p>
+      <w:pPr>
+        <w:keepNext w:val="0"/>
+        <w:keepLines w:val="0"/>
+        <w:widowControl/>
+        <w:numPr>
+          <w:ilvl w:val="0"/>
+          <w:numId w:val="0"/>
+        </w:numPr>
+        <w:suppressLineNumbers w:val="0"/>
+        <w:tabs>
+          <w:tab w:val="left" w:pos="720"/>
+        </w:tabs>
+        <w:spacing w:before="0" w:beforeAutospacing="0" w:after="0" w:afterAutospacing="1"/>
+        <w:jc w:val="both"/>
+        <w:rPr>
+          <w:rFonts w:hint="default" w:cs="Arial" w:asciiTheme="minorAscii" w:hAnsiTheme="minorAscii"/>
+          <w:b w:val="0"/>
+          <w:bCs w:val="0"/>
+          <w:sz w:val="24"/>
+          <w:szCs w:val="24"/>
+          <w:lang w:val="es-CO"/>
+        </w:rPr>
+      </w:pPr>
+      <w:r>
+        <w:rPr>
+          <w:rFonts w:hint="default" w:cs="Arial" w:asciiTheme="minorAscii" w:hAnsiTheme="minorAscii"/>
+          <w:b w:val="0"/>
+          <w:bCs w:val="0"/>
+          <w:sz w:val="24"/>
+          <w:szCs w:val="24"/>
+          <w:lang w:val="es-CO"/>
+        </w:rPr>
+        <w:t>En consecuencia se generan los siguientes resultados producto de la ejecución del procedimiento almacenado:</w:t>
+      </w:r>
+    </w:p>
+    <w:p>
+      <w:pPr>
+        <w:keepNext w:val="0"/>
+        <w:keepLines w:val="0"/>
+        <w:widowControl/>
+        <w:numPr>
+          <w:ilvl w:val="0"/>
+          <w:numId w:val="0"/>
+        </w:numPr>
+        <w:suppressLineNumbers w:val="0"/>
+        <w:tabs>
+          <w:tab w:val="left" w:pos="720"/>
+        </w:tabs>
+        <w:spacing w:before="0" w:beforeAutospacing="0" w:after="0" w:afterAutospacing="1"/>
+        <w:jc w:val="both"/>
+      </w:pPr>
+      <w:r>
+        <w:drawing>
+          <wp:inline distT="0" distB="0" distL="114300" distR="114300">
+            <wp:extent cx="5822950" cy="2810510"/>
+            <wp:effectExtent l="9525" t="9525" r="15875" b="18415"/>
+            <wp:docPr id="67" name="Picture 67"/>
+            <wp:cNvGraphicFramePr>
+              <a:graphicFrameLocks xmlns:a="http://schemas.openxmlformats.org/drawingml/2006/main" noChangeAspect="1"/>
+            </wp:cNvGraphicFramePr>
+            <a:graphic xmlns:a="http://schemas.openxmlformats.org/drawingml/2006/main">
+              <a:graphicData uri="http://schemas.openxmlformats.org/drawingml/2006/picture">
+                <pic:pic xmlns:pic="http://schemas.openxmlformats.org/drawingml/2006/picture">
+                  <pic:nvPicPr>
+                    <pic:cNvPr id="67" name="Picture 67"/>
+                    <pic:cNvPicPr>
+                      <a:picLocks noChangeAspect="1"/>
+                    </pic:cNvPicPr>
+                  </pic:nvPicPr>
+                  <pic:blipFill>
+                    <a:blip r:embed="rId64"/>
+                    <a:stretch>
+                      <a:fillRect/>
+                    </a:stretch>
+                  </pic:blipFill>
+                  <pic:spPr>
+                    <a:xfrm>
+                      <a:off x="0" y="0"/>
+                      <a:ext cx="5822950" cy="2810510"/>
+                    </a:xfrm>
+                    <a:prstGeom prst="rect">
+                      <a:avLst/>
+                    </a:prstGeom>
+                    <a:noFill/>
+                    <a:ln>
+                      <a:solidFill>
+                        <a:schemeClr val="tx1"/>
+                      </a:solidFill>
+                    </a:ln>
+                  </pic:spPr>
+                </pic:pic>
+              </a:graphicData>
+            </a:graphic>
+          </wp:inline>
+        </w:drawing>
+      </w:r>
+    </w:p>
+    <w:p>
+      <w:pPr>
+        <w:keepNext w:val="0"/>
+        <w:keepLines w:val="0"/>
+        <w:widowControl/>
+        <w:numPr>
+          <w:ilvl w:val="0"/>
+          <w:numId w:val="0"/>
+        </w:numPr>
+        <w:suppressLineNumbers w:val="0"/>
+        <w:tabs>
+          <w:tab w:val="left" w:pos="720"/>
+        </w:tabs>
+        <w:spacing w:before="0" w:beforeAutospacing="0" w:after="0" w:afterAutospacing="1"/>
+        <w:jc w:val="both"/>
+        <w:rPr>
+          <w:rFonts w:hint="default"/>
+          <w:lang w:val="es-CO"/>
+        </w:rPr>
+      </w:pPr>
+      <w:bookmarkStart w:id="0" w:name="_GoBack"/>
+      <w:bookmarkEnd w:id="0"/>
+    </w:p>
+    <w:p>
+      <w:pPr>
+        <w:keepNext w:val="0"/>
+        <w:keepLines w:val="0"/>
+        <w:widowControl/>
+        <w:numPr>
+          <w:ilvl w:val="0"/>
+          <w:numId w:val="0"/>
+        </w:numPr>
+        <w:suppressLineNumbers w:val="0"/>
+        <w:tabs>
+          <w:tab w:val="left" w:pos="720"/>
+        </w:tabs>
+        <w:spacing w:before="0" w:beforeAutospacing="0" w:after="0" w:afterAutospacing="1"/>
+        <w:jc w:val="both"/>
+        <w:rPr>
+          <w:rFonts w:hint="default" w:cs="Arial" w:asciiTheme="minorAscii" w:hAnsiTheme="minorAscii"/>
+          <w:b w:val="0"/>
+          <w:bCs w:val="0"/>
+          <w:sz w:val="24"/>
+          <w:szCs w:val="24"/>
+          <w:lang w:val="es-CO"/>
+        </w:rPr>
+      </w:pPr>
+    </w:p>
+    <w:p>
+      <w:pPr>
+        <w:keepNext w:val="0"/>
+        <w:keepLines w:val="0"/>
+        <w:widowControl/>
+        <w:numPr>
+          <w:ilvl w:val="0"/>
+          <w:numId w:val="1"/>
+        </w:numPr>
+        <w:suppressLineNumbers w:val="0"/>
+        <w:spacing w:before="0" w:beforeAutospacing="0" w:after="0" w:afterAutospacing="1"/>
+        <w:ind w:left="420" w:leftChars="0" w:hanging="420" w:firstLineChars="0"/>
         <w:jc w:val="both"/>
         <w:rPr>
           <w:rFonts w:hint="default" w:cs="Arial" w:asciiTheme="minorAscii" w:hAnsiTheme="minorAscii"/>
@@ -11723,19 +11948,37 @@
           <w:szCs w:val="28"/>
         </w:rPr>
       </w:pPr>
-    </w:p>
-    <w:p>
-      <w:pPr>
-        <w:keepNext w:val="0"/>
-        <w:keepLines w:val="0"/>
-        <w:widowControl/>
-        <w:numPr>
-          <w:ilvl w:val="0"/>
-          <w:numId w:val="1"/>
-        </w:numPr>
-        <w:suppressLineNumbers w:val="0"/>
-        <w:spacing w:before="0" w:beforeAutospacing="0" w:after="0" w:afterAutospacing="1"/>
-        <w:ind w:left="420" w:leftChars="0" w:hanging="420" w:firstLineChars="0"/>
+      <w:r>
+        <w:rPr>
+          <w:rFonts w:hint="default" w:eastAsia="Segoe UI" w:cs="Arial" w:asciiTheme="minorAscii" w:hAnsiTheme="minorAscii"/>
+          <w:b/>
+          <w:bCs/>
+          <w:i w:val="0"/>
+          <w:iCs w:val="0"/>
+          <w:caps w:val="0"/>
+          <w:color w:val="24292F"/>
+          <w:spacing w:val="0"/>
+          <w:sz w:val="28"/>
+          <w:szCs w:val="28"/>
+          <w:shd w:val="clear" w:fill="FFFFFF"/>
+        </w:rPr>
+        <w:t>Generar al menos 4 triggers</w:t>
+      </w:r>
+    </w:p>
+    <w:p>
+      <w:pPr>
+        <w:keepNext w:val="0"/>
+        <w:keepLines w:val="0"/>
+        <w:widowControl/>
+        <w:numPr>
+          <w:ilvl w:val="0"/>
+          <w:numId w:val="0"/>
+        </w:numPr>
+        <w:suppressLineNumbers w:val="0"/>
+        <w:tabs>
+          <w:tab w:val="left" w:pos="720"/>
+        </w:tabs>
+        <w:spacing w:before="0" w:beforeAutospacing="0" w:after="0" w:afterAutospacing="1"/>
         <w:jc w:val="both"/>
         <w:rPr>
           <w:rFonts w:hint="default" w:cs="Arial" w:asciiTheme="minorAscii" w:hAnsiTheme="minorAscii"/>
@@ -11745,24 +11988,28 @@
           <w:szCs w:val="28"/>
         </w:rPr>
       </w:pPr>
-      <w:r>
-        <w:rPr>
-          <w:rFonts w:hint="default" w:eastAsia="Segoe UI" w:cs="Arial" w:asciiTheme="minorAscii" w:hAnsiTheme="minorAscii"/>
+    </w:p>
+    <w:p>
+      <w:pPr>
+        <w:keepNext w:val="0"/>
+        <w:keepLines w:val="0"/>
+        <w:widowControl/>
+        <w:numPr>
+          <w:ilvl w:val="0"/>
+          <w:numId w:val="1"/>
+        </w:numPr>
+        <w:suppressLineNumbers w:val="0"/>
+        <w:spacing w:before="0" w:beforeAutospacing="0" w:after="0" w:afterAutospacing="1"/>
+        <w:ind w:left="420" w:leftChars="0" w:hanging="420" w:firstLineChars="0"/>
+        <w:jc w:val="both"/>
+        <w:rPr>
+          <w:rFonts w:hint="default" w:cs="Arial" w:asciiTheme="minorAscii" w:hAnsiTheme="minorAscii"/>
           <w:b/>
           <w:bCs/>
-          <w:i w:val="0"/>
-          <w:iCs w:val="0"/>
-          <w:caps w:val="0"/>
-          <w:color w:val="24292F"/>
-          <w:spacing w:val="0"/>
           <w:sz w:val="28"/>
           <w:szCs w:val="28"/>
-          <w:shd w:val="clear" w:fill="FFFFFF"/>
-        </w:rPr>
-        <w:t xml:space="preserve">Poblar la base de datos (50 registros por tabla) utilizando una </w:t>
-      </w:r>
-      <w:bookmarkStart w:id="0" w:name="_GoBack"/>
-      <w:bookmarkEnd w:id="0"/>
+        </w:rPr>
+      </w:pPr>
       <w:r>
         <w:rPr>
           <w:rFonts w:hint="default" w:eastAsia="Segoe UI" w:cs="Arial" w:asciiTheme="minorAscii" w:hAnsiTheme="minorAscii"/>
@@ -11777,7 +12024,7 @@
           <w:szCs w:val="28"/>
           <w:shd w:val="clear" w:fill="FFFFFF"/>
         </w:rPr>
-        <w:t>conexión desde Java.</w:t>
+        <w:t>Poblar la base de datos (50 registros por tabla) utilizando una conexión desde Java.</w:t>
       </w:r>
     </w:p>
     <w:p>

</xml_diff>

<commit_message>
Se agrega el cuarto procedimiento almacenado a la solución del proyecto
Se agrega el cuarto procedimiento almacenado a la solución del proyecto
</commit_message>
<xml_diff>
--- a/1 Documentación Tienda Don Pepe.docx
+++ b/1 Documentación Tienda Don Pepe.docx
@@ -11894,51 +11894,20 @@
         </w:tabs>
         <w:spacing w:before="0" w:beforeAutospacing="0" w:after="0" w:afterAutospacing="1"/>
         <w:jc w:val="both"/>
-        <w:rPr>
-          <w:rFonts w:hint="default"/>
-          <w:lang w:val="es-CO"/>
-        </w:rPr>
-      </w:pPr>
-      <w:bookmarkStart w:id="0" w:name="_GoBack"/>
-      <w:bookmarkEnd w:id="0"/>
-    </w:p>
-    <w:p>
-      <w:pPr>
-        <w:keepNext w:val="0"/>
-        <w:keepLines w:val="0"/>
-        <w:widowControl/>
-        <w:numPr>
-          <w:ilvl w:val="0"/>
-          <w:numId w:val="0"/>
-        </w:numPr>
-        <w:suppressLineNumbers w:val="0"/>
-        <w:tabs>
-          <w:tab w:val="left" w:pos="720"/>
-        </w:tabs>
-        <w:spacing w:before="0" w:beforeAutospacing="0" w:after="0" w:afterAutospacing="1"/>
-        <w:jc w:val="both"/>
-        <w:rPr>
-          <w:rFonts w:hint="default" w:cs="Arial" w:asciiTheme="minorAscii" w:hAnsiTheme="minorAscii"/>
-          <w:b w:val="0"/>
-          <w:bCs w:val="0"/>
-          <w:sz w:val="24"/>
-          <w:szCs w:val="24"/>
-          <w:lang w:val="es-CO"/>
-        </w:rPr>
-      </w:pPr>
-    </w:p>
-    <w:p>
-      <w:pPr>
-        <w:keepNext w:val="0"/>
-        <w:keepLines w:val="0"/>
-        <w:widowControl/>
-        <w:numPr>
-          <w:ilvl w:val="0"/>
-          <w:numId w:val="1"/>
-        </w:numPr>
-        <w:suppressLineNumbers w:val="0"/>
-        <w:spacing w:before="0" w:beforeAutospacing="0" w:after="0" w:afterAutospacing="1"/>
-        <w:ind w:left="420" w:leftChars="0" w:hanging="420" w:firstLineChars="0"/>
+      </w:pPr>
+    </w:p>
+    <w:p>
+      <w:pPr>
+        <w:keepNext w:val="0"/>
+        <w:keepLines w:val="0"/>
+        <w:widowControl/>
+        <w:numPr>
+          <w:ilvl w:val="0"/>
+          <w:numId w:val="0"/>
+        </w:numPr>
+        <w:suppressLineNumbers w:val="0"/>
+        <w:spacing w:before="0" w:beforeAutospacing="0" w:after="0" w:afterAutospacing="1"/>
+        <w:ind w:leftChars="0"/>
         <w:jc w:val="both"/>
         <w:rPr>
           <w:rFonts w:hint="default" w:cs="Arial" w:asciiTheme="minorAscii" w:hAnsiTheme="minorAscii"/>
@@ -11946,61 +11915,240 @@
           <w:bCs/>
           <w:sz w:val="28"/>
           <w:szCs w:val="28"/>
-        </w:rPr>
-      </w:pPr>
-      <w:r>
-        <w:rPr>
-          <w:rFonts w:hint="default" w:eastAsia="Segoe UI" w:cs="Arial" w:asciiTheme="minorAscii" w:hAnsiTheme="minorAscii"/>
-          <w:b/>
-          <w:bCs/>
-          <w:i w:val="0"/>
-          <w:iCs w:val="0"/>
-          <w:caps w:val="0"/>
-          <w:color w:val="24292F"/>
-          <w:spacing w:val="0"/>
-          <w:sz w:val="28"/>
-          <w:szCs w:val="28"/>
-          <w:shd w:val="clear" w:fill="FFFFFF"/>
-        </w:rPr>
-        <w:t>Generar al menos 4 triggers</w:t>
-      </w:r>
-    </w:p>
-    <w:p>
-      <w:pPr>
-        <w:keepNext w:val="0"/>
-        <w:keepLines w:val="0"/>
-        <w:widowControl/>
-        <w:numPr>
-          <w:ilvl w:val="0"/>
-          <w:numId w:val="0"/>
-        </w:numPr>
-        <w:suppressLineNumbers w:val="0"/>
-        <w:tabs>
-          <w:tab w:val="left" w:pos="720"/>
-        </w:tabs>
-        <w:spacing w:before="0" w:beforeAutospacing="0" w:after="0" w:afterAutospacing="1"/>
-        <w:jc w:val="both"/>
+          <w:lang w:val="es-CO"/>
+        </w:rPr>
+      </w:pPr>
+      <w:r>
         <w:rPr>
           <w:rFonts w:hint="default" w:cs="Arial" w:asciiTheme="minorAscii" w:hAnsiTheme="minorAscii"/>
           <w:b/>
           <w:bCs/>
           <w:sz w:val="28"/>
           <w:szCs w:val="28"/>
-        </w:rPr>
-      </w:pPr>
-    </w:p>
-    <w:p>
-      <w:pPr>
-        <w:keepNext w:val="0"/>
-        <w:keepLines w:val="0"/>
-        <w:widowControl/>
-        <w:numPr>
-          <w:ilvl w:val="0"/>
-          <w:numId w:val="1"/>
-        </w:numPr>
-        <w:suppressLineNumbers w:val="0"/>
-        <w:spacing w:before="0" w:beforeAutospacing="0" w:after="0" w:afterAutospacing="1"/>
-        <w:ind w:left="420" w:leftChars="0" w:hanging="420" w:firstLineChars="0"/>
+          <w:lang w:val="es-CO"/>
+        </w:rPr>
+        <w:t xml:space="preserve">Procedimiento 2: </w:t>
+      </w:r>
+      <w:r>
+        <w:rPr>
+          <w:rFonts w:hint="default" w:asciiTheme="minorAscii" w:hAnsiTheme="minorAscii"/>
+          <w:b/>
+          <w:bCs/>
+          <w:sz w:val="28"/>
+          <w:szCs w:val="28"/>
+          <w:lang w:val="es-CO"/>
+        </w:rPr>
+        <w:t>generar_recibo_factura</w:t>
+      </w:r>
+    </w:p>
+    <w:p>
+      <w:pPr>
+        <w:keepNext w:val="0"/>
+        <w:keepLines w:val="0"/>
+        <w:widowControl/>
+        <w:numPr>
+          <w:ilvl w:val="0"/>
+          <w:numId w:val="0"/>
+        </w:numPr>
+        <w:suppressLineNumbers w:val="0"/>
+        <w:tabs>
+          <w:tab w:val="left" w:pos="720"/>
+        </w:tabs>
+        <w:spacing w:before="0" w:beforeAutospacing="0" w:after="0" w:afterAutospacing="1"/>
+        <w:jc w:val="both"/>
+        <w:rPr>
+          <w:rFonts w:hint="default" w:cs="Arial" w:asciiTheme="minorAscii" w:hAnsiTheme="minorAscii"/>
+          <w:b w:val="0"/>
+          <w:bCs w:val="0"/>
+          <w:sz w:val="24"/>
+          <w:szCs w:val="24"/>
+          <w:lang w:val="es-CO"/>
+        </w:rPr>
+      </w:pPr>
+      <w:r>
+        <w:rPr>
+          <w:rFonts w:hint="default" w:cs="Arial" w:asciiTheme="minorAscii" w:hAnsiTheme="minorAscii"/>
+          <w:b w:val="0"/>
+          <w:bCs w:val="0"/>
+          <w:sz w:val="24"/>
+          <w:szCs w:val="24"/>
+          <w:lang w:val="es-CO"/>
+        </w:rPr>
+        <w:t>Con el proposito de generar una factura completa al cliente es conveniente dar el detallado de la cantidad de productos de su pedido y el valor de la multiplicación individual del número de productos por el valor de venta de cada producto. En consecuencia se generó el siguiente procedimiento almacenado:</w:t>
+      </w:r>
+    </w:p>
+    <w:p>
+      <w:pPr>
+        <w:keepNext w:val="0"/>
+        <w:keepLines w:val="0"/>
+        <w:widowControl/>
+        <w:numPr>
+          <w:ilvl w:val="0"/>
+          <w:numId w:val="0"/>
+        </w:numPr>
+        <w:suppressLineNumbers w:val="0"/>
+        <w:tabs>
+          <w:tab w:val="left" w:pos="720"/>
+        </w:tabs>
+        <w:spacing w:before="0" w:beforeAutospacing="0" w:after="0" w:afterAutospacing="1"/>
+        <w:jc w:val="both"/>
+      </w:pPr>
+      <w:r>
+        <w:drawing>
+          <wp:inline distT="0" distB="0" distL="114300" distR="114300">
+            <wp:extent cx="6022975" cy="2416810"/>
+            <wp:effectExtent l="9525" t="9525" r="25400" b="12065"/>
+            <wp:docPr id="68" name="Picture 68"/>
+            <wp:cNvGraphicFramePr>
+              <a:graphicFrameLocks xmlns:a="http://schemas.openxmlformats.org/drawingml/2006/main" noChangeAspect="1"/>
+            </wp:cNvGraphicFramePr>
+            <a:graphic xmlns:a="http://schemas.openxmlformats.org/drawingml/2006/main">
+              <a:graphicData uri="http://schemas.openxmlformats.org/drawingml/2006/picture">
+                <pic:pic xmlns:pic="http://schemas.openxmlformats.org/drawingml/2006/picture">
+                  <pic:nvPicPr>
+                    <pic:cNvPr id="68" name="Picture 68"/>
+                    <pic:cNvPicPr>
+                      <a:picLocks noChangeAspect="1"/>
+                    </pic:cNvPicPr>
+                  </pic:nvPicPr>
+                  <pic:blipFill>
+                    <a:blip r:embed="rId65"/>
+                    <a:stretch>
+                      <a:fillRect/>
+                    </a:stretch>
+                  </pic:blipFill>
+                  <pic:spPr>
+                    <a:xfrm>
+                      <a:off x="0" y="0"/>
+                      <a:ext cx="6022975" cy="2416810"/>
+                    </a:xfrm>
+                    <a:prstGeom prst="rect">
+                      <a:avLst/>
+                    </a:prstGeom>
+                    <a:noFill/>
+                    <a:ln>
+                      <a:solidFill>
+                        <a:schemeClr val="tx1"/>
+                      </a:solidFill>
+                    </a:ln>
+                  </pic:spPr>
+                </pic:pic>
+              </a:graphicData>
+            </a:graphic>
+          </wp:inline>
+        </w:drawing>
+      </w:r>
+    </w:p>
+    <w:p>
+      <w:pPr>
+        <w:keepNext w:val="0"/>
+        <w:keepLines w:val="0"/>
+        <w:widowControl/>
+        <w:numPr>
+          <w:ilvl w:val="0"/>
+          <w:numId w:val="0"/>
+        </w:numPr>
+        <w:suppressLineNumbers w:val="0"/>
+        <w:tabs>
+          <w:tab w:val="left" w:pos="720"/>
+        </w:tabs>
+        <w:spacing w:before="0" w:beforeAutospacing="0" w:after="0" w:afterAutospacing="1"/>
+        <w:jc w:val="both"/>
+        <w:rPr>
+          <w:rFonts w:hint="default" w:cs="Arial" w:asciiTheme="minorAscii" w:hAnsiTheme="minorAscii"/>
+          <w:b w:val="0"/>
+          <w:bCs w:val="0"/>
+          <w:sz w:val="24"/>
+          <w:szCs w:val="24"/>
+          <w:lang w:val="es-CO"/>
+        </w:rPr>
+      </w:pPr>
+      <w:r>
+        <w:rPr>
+          <w:rFonts w:hint="default" w:cs="Arial" w:asciiTheme="minorAscii" w:hAnsiTheme="minorAscii"/>
+          <w:b w:val="0"/>
+          <w:bCs w:val="0"/>
+          <w:sz w:val="24"/>
+          <w:szCs w:val="24"/>
+          <w:lang w:val="es-CO"/>
+        </w:rPr>
+        <w:t>Se generan los siguientes resultados producto de la ejecución del procedimiento almacenado:</w:t>
+      </w:r>
+    </w:p>
+    <w:p>
+      <w:pPr>
+        <w:keepNext w:val="0"/>
+        <w:keepLines w:val="0"/>
+        <w:widowControl/>
+        <w:numPr>
+          <w:ilvl w:val="0"/>
+          <w:numId w:val="0"/>
+        </w:numPr>
+        <w:suppressLineNumbers w:val="0"/>
+        <w:tabs>
+          <w:tab w:val="left" w:pos="720"/>
+        </w:tabs>
+        <w:spacing w:before="0" w:beforeAutospacing="0" w:after="0" w:afterAutospacing="1"/>
+        <w:jc w:val="both"/>
+      </w:pPr>
+      <w:r>
+        <w:drawing>
+          <wp:inline distT="0" distB="0" distL="114300" distR="114300">
+            <wp:extent cx="6036310" cy="3086100"/>
+            <wp:effectExtent l="9525" t="9525" r="12065" b="9525"/>
+            <wp:docPr id="69" name="Picture 69"/>
+            <wp:cNvGraphicFramePr>
+              <a:graphicFrameLocks xmlns:a="http://schemas.openxmlformats.org/drawingml/2006/main" noChangeAspect="1"/>
+            </wp:cNvGraphicFramePr>
+            <a:graphic xmlns:a="http://schemas.openxmlformats.org/drawingml/2006/main">
+              <a:graphicData uri="http://schemas.openxmlformats.org/drawingml/2006/picture">
+                <pic:pic xmlns:pic="http://schemas.openxmlformats.org/drawingml/2006/picture">
+                  <pic:nvPicPr>
+                    <pic:cNvPr id="69" name="Picture 69"/>
+                    <pic:cNvPicPr>
+                      <a:picLocks noChangeAspect="1"/>
+                    </pic:cNvPicPr>
+                  </pic:nvPicPr>
+                  <pic:blipFill>
+                    <a:blip r:embed="rId66"/>
+                    <a:stretch>
+                      <a:fillRect/>
+                    </a:stretch>
+                  </pic:blipFill>
+                  <pic:spPr>
+                    <a:xfrm>
+                      <a:off x="0" y="0"/>
+                      <a:ext cx="6036310" cy="3086100"/>
+                    </a:xfrm>
+                    <a:prstGeom prst="rect">
+                      <a:avLst/>
+                    </a:prstGeom>
+                    <a:noFill/>
+                    <a:ln>
+                      <a:solidFill>
+                        <a:schemeClr val="tx1"/>
+                      </a:solidFill>
+                    </a:ln>
+                  </pic:spPr>
+                </pic:pic>
+              </a:graphicData>
+            </a:graphic>
+          </wp:inline>
+        </w:drawing>
+      </w:r>
+    </w:p>
+    <w:p>
+      <w:pPr>
+        <w:keepNext w:val="0"/>
+        <w:keepLines w:val="0"/>
+        <w:widowControl/>
+        <w:numPr>
+          <w:ilvl w:val="0"/>
+          <w:numId w:val="0"/>
+        </w:numPr>
+        <w:suppressLineNumbers w:val="0"/>
+        <w:spacing w:before="0" w:beforeAutospacing="0" w:after="0" w:afterAutospacing="1"/>
+        <w:ind w:leftChars="0"/>
         <w:jc w:val="both"/>
         <w:rPr>
           <w:rFonts w:hint="default" w:cs="Arial" w:asciiTheme="minorAscii" w:hAnsiTheme="minorAscii"/>
@@ -12008,59 +12156,233 @@
           <w:bCs/>
           <w:sz w:val="28"/>
           <w:szCs w:val="28"/>
-        </w:rPr>
-      </w:pPr>
-      <w:r>
-        <w:rPr>
-          <w:rFonts w:hint="default" w:eastAsia="Segoe UI" w:cs="Arial" w:asciiTheme="minorAscii" w:hAnsiTheme="minorAscii"/>
-          <w:b/>
-          <w:bCs/>
-          <w:i w:val="0"/>
-          <w:iCs w:val="0"/>
-          <w:caps w:val="0"/>
-          <w:color w:val="24292F"/>
-          <w:spacing w:val="0"/>
-          <w:sz w:val="28"/>
-          <w:szCs w:val="28"/>
-          <w:shd w:val="clear" w:fill="FFFFFF"/>
-        </w:rPr>
-        <w:t>Poblar la base de datos (50 registros por tabla) utilizando una conexión desde Java.</w:t>
-      </w:r>
-    </w:p>
-    <w:p>
-      <w:pPr>
-        <w:keepNext w:val="0"/>
-        <w:keepLines w:val="0"/>
-        <w:widowControl/>
-        <w:numPr>
-          <w:ilvl w:val="0"/>
-          <w:numId w:val="0"/>
-        </w:numPr>
-        <w:suppressLineNumbers w:val="0"/>
-        <w:spacing w:before="0" w:beforeAutospacing="0" w:after="0" w:afterAutospacing="1"/>
-        <w:ind w:leftChars="0"/>
-        <w:jc w:val="both"/>
+          <w:lang w:val="es-CO"/>
+        </w:rPr>
+      </w:pPr>
+      <w:r>
         <w:rPr>
           <w:rFonts w:hint="default" w:cs="Arial" w:asciiTheme="minorAscii" w:hAnsiTheme="minorAscii"/>
           <w:b/>
           <w:bCs/>
           <w:sz w:val="28"/>
           <w:szCs w:val="28"/>
-        </w:rPr>
-      </w:pPr>
-    </w:p>
-    <w:p>
-      <w:pPr>
-        <w:keepNext w:val="0"/>
-        <w:keepLines w:val="0"/>
-        <w:widowControl/>
-        <w:numPr>
-          <w:ilvl w:val="0"/>
-          <w:numId w:val="1"/>
-        </w:numPr>
-        <w:suppressLineNumbers w:val="0"/>
-        <w:spacing w:before="0" w:beforeAutospacing="0" w:after="0" w:afterAutospacing="1"/>
-        <w:ind w:left="420" w:leftChars="0" w:hanging="420" w:firstLineChars="0"/>
+          <w:lang w:val="es-CO"/>
+        </w:rPr>
+        <w:t>Procedimiento 3: generar_tabla_ganancias</w:t>
+      </w:r>
+    </w:p>
+    <w:p>
+      <w:pPr>
+        <w:keepNext w:val="0"/>
+        <w:keepLines w:val="0"/>
+        <w:widowControl/>
+        <w:numPr>
+          <w:ilvl w:val="0"/>
+          <w:numId w:val="0"/>
+        </w:numPr>
+        <w:suppressLineNumbers w:val="0"/>
+        <w:tabs>
+          <w:tab w:val="left" w:pos="720"/>
+        </w:tabs>
+        <w:spacing w:before="0" w:beforeAutospacing="0" w:after="0" w:afterAutospacing="1"/>
+        <w:jc w:val="both"/>
+        <w:rPr>
+          <w:rFonts w:hint="default" w:cs="Arial" w:asciiTheme="minorAscii" w:hAnsiTheme="minorAscii"/>
+          <w:b w:val="0"/>
+          <w:bCs w:val="0"/>
+          <w:sz w:val="24"/>
+          <w:szCs w:val="24"/>
+          <w:lang w:val="es-CO"/>
+        </w:rPr>
+      </w:pPr>
+      <w:r>
+        <w:rPr>
+          <w:rFonts w:hint="default" w:cs="Arial" w:asciiTheme="minorAscii" w:hAnsiTheme="minorAscii"/>
+          <w:b w:val="0"/>
+          <w:bCs w:val="0"/>
+          <w:sz w:val="24"/>
+          <w:szCs w:val="24"/>
+          <w:lang w:val="es-CO"/>
+        </w:rPr>
+        <w:t>Por otra parte es de interes de don Pepe el conocer la ganancia de cada grupo de productos vendido de cada pedido. De esta manera se puede observar cuales son los productos que generan más venta y más ganancia para la tienda. En consecuencia se generó el siguiente procedimiento almacenado para conocer la ganancia de cada producto:</w:t>
+      </w:r>
+    </w:p>
+    <w:p>
+      <w:pPr>
+        <w:keepNext w:val="0"/>
+        <w:keepLines w:val="0"/>
+        <w:widowControl/>
+        <w:numPr>
+          <w:ilvl w:val="0"/>
+          <w:numId w:val="0"/>
+        </w:numPr>
+        <w:suppressLineNumbers w:val="0"/>
+        <w:tabs>
+          <w:tab w:val="left" w:pos="720"/>
+        </w:tabs>
+        <w:spacing w:before="0" w:beforeAutospacing="0" w:after="0" w:afterAutospacing="1"/>
+        <w:jc w:val="both"/>
+      </w:pPr>
+      <w:r>
+        <w:drawing>
+          <wp:inline distT="0" distB="0" distL="114300" distR="114300">
+            <wp:extent cx="5928995" cy="2861945"/>
+            <wp:effectExtent l="9525" t="9525" r="24130" b="24130"/>
+            <wp:docPr id="70" name="Picture 70"/>
+            <wp:cNvGraphicFramePr>
+              <a:graphicFrameLocks xmlns:a="http://schemas.openxmlformats.org/drawingml/2006/main" noChangeAspect="1"/>
+            </wp:cNvGraphicFramePr>
+            <a:graphic xmlns:a="http://schemas.openxmlformats.org/drawingml/2006/main">
+              <a:graphicData uri="http://schemas.openxmlformats.org/drawingml/2006/picture">
+                <pic:pic xmlns:pic="http://schemas.openxmlformats.org/drawingml/2006/picture">
+                  <pic:nvPicPr>
+                    <pic:cNvPr id="70" name="Picture 70"/>
+                    <pic:cNvPicPr>
+                      <a:picLocks noChangeAspect="1"/>
+                    </pic:cNvPicPr>
+                  </pic:nvPicPr>
+                  <pic:blipFill>
+                    <a:blip r:embed="rId67"/>
+                    <a:stretch>
+                      <a:fillRect/>
+                    </a:stretch>
+                  </pic:blipFill>
+                  <pic:spPr>
+                    <a:xfrm>
+                      <a:off x="0" y="0"/>
+                      <a:ext cx="5928995" cy="2861945"/>
+                    </a:xfrm>
+                    <a:prstGeom prst="rect">
+                      <a:avLst/>
+                    </a:prstGeom>
+                    <a:noFill/>
+                    <a:ln>
+                      <a:solidFill>
+                        <a:schemeClr val="tx1"/>
+                      </a:solidFill>
+                    </a:ln>
+                  </pic:spPr>
+                </pic:pic>
+              </a:graphicData>
+            </a:graphic>
+          </wp:inline>
+        </w:drawing>
+      </w:r>
+    </w:p>
+    <w:p>
+      <w:pPr>
+        <w:keepNext w:val="0"/>
+        <w:keepLines w:val="0"/>
+        <w:widowControl/>
+        <w:numPr>
+          <w:ilvl w:val="0"/>
+          <w:numId w:val="0"/>
+        </w:numPr>
+        <w:suppressLineNumbers w:val="0"/>
+        <w:tabs>
+          <w:tab w:val="left" w:pos="720"/>
+        </w:tabs>
+        <w:spacing w:before="0" w:beforeAutospacing="0" w:after="0" w:afterAutospacing="1"/>
+        <w:jc w:val="both"/>
+        <w:rPr>
+          <w:rFonts w:hint="default" w:cs="Arial" w:asciiTheme="minorAscii" w:hAnsiTheme="minorAscii"/>
+          <w:b w:val="0"/>
+          <w:bCs w:val="0"/>
+          <w:sz w:val="24"/>
+          <w:szCs w:val="24"/>
+          <w:lang w:val="es-CO"/>
+        </w:rPr>
+      </w:pPr>
+      <w:r>
+        <w:rPr>
+          <w:rFonts w:hint="default" w:cs="Arial" w:asciiTheme="minorAscii" w:hAnsiTheme="minorAscii"/>
+          <w:b w:val="0"/>
+          <w:bCs w:val="0"/>
+          <w:sz w:val="24"/>
+          <w:szCs w:val="24"/>
+          <w:lang w:val="es-CO"/>
+        </w:rPr>
+        <w:t>Se generan los siguientes resultados producto de la ejecución del procedimiento almacenado:</w:t>
+      </w:r>
+    </w:p>
+    <w:p>
+      <w:pPr>
+        <w:keepNext w:val="0"/>
+        <w:keepLines w:val="0"/>
+        <w:widowControl/>
+        <w:numPr>
+          <w:ilvl w:val="0"/>
+          <w:numId w:val="0"/>
+        </w:numPr>
+        <w:suppressLineNumbers w:val="0"/>
+        <w:tabs>
+          <w:tab w:val="left" w:pos="720"/>
+        </w:tabs>
+        <w:spacing w:before="0" w:beforeAutospacing="0" w:after="0" w:afterAutospacing="1"/>
+        <w:jc w:val="both"/>
+        <w:rPr>
+          <w:rFonts w:hint="default"/>
+          <w:lang w:val="es-CO"/>
+        </w:rPr>
+      </w:pPr>
+      <w:r>
+        <w:drawing>
+          <wp:inline distT="0" distB="0" distL="114300" distR="114300">
+            <wp:extent cx="5927725" cy="2682240"/>
+            <wp:effectExtent l="9525" t="9525" r="25400" b="13335"/>
+            <wp:docPr id="71" name="Picture 71"/>
+            <wp:cNvGraphicFramePr>
+              <a:graphicFrameLocks xmlns:a="http://schemas.openxmlformats.org/drawingml/2006/main" noChangeAspect="1"/>
+            </wp:cNvGraphicFramePr>
+            <a:graphic xmlns:a="http://schemas.openxmlformats.org/drawingml/2006/main">
+              <a:graphicData uri="http://schemas.openxmlformats.org/drawingml/2006/picture">
+                <pic:pic xmlns:pic="http://schemas.openxmlformats.org/drawingml/2006/picture">
+                  <pic:nvPicPr>
+                    <pic:cNvPr id="71" name="Picture 71"/>
+                    <pic:cNvPicPr>
+                      <a:picLocks noChangeAspect="1"/>
+                    </pic:cNvPicPr>
+                  </pic:nvPicPr>
+                  <pic:blipFill>
+                    <a:blip r:embed="rId68"/>
+                    <a:stretch>
+                      <a:fillRect/>
+                    </a:stretch>
+                  </pic:blipFill>
+                  <pic:spPr>
+                    <a:xfrm>
+                      <a:off x="0" y="0"/>
+                      <a:ext cx="5927725" cy="2682240"/>
+                    </a:xfrm>
+                    <a:prstGeom prst="rect">
+                      <a:avLst/>
+                    </a:prstGeom>
+                    <a:noFill/>
+                    <a:ln>
+                      <a:solidFill>
+                        <a:schemeClr val="tx1"/>
+                      </a:solidFill>
+                    </a:ln>
+                  </pic:spPr>
+                </pic:pic>
+              </a:graphicData>
+            </a:graphic>
+          </wp:inline>
+        </w:drawing>
+      </w:r>
+    </w:p>
+    <w:p>
+      <w:pPr>
+        <w:keepNext w:val="0"/>
+        <w:keepLines w:val="0"/>
+        <w:widowControl/>
+        <w:numPr>
+          <w:ilvl w:val="0"/>
+          <w:numId w:val="0"/>
+        </w:numPr>
+        <w:suppressLineNumbers w:val="0"/>
+        <w:spacing w:before="0" w:beforeAutospacing="0" w:after="0" w:afterAutospacing="1"/>
+        <w:ind w:leftChars="0"/>
         <w:jc w:val="both"/>
         <w:rPr>
           <w:rFonts w:hint="default" w:cs="Arial" w:asciiTheme="minorAscii" w:hAnsiTheme="minorAscii"/>
@@ -12068,23 +12390,685 @@
           <w:bCs/>
           <w:sz w:val="28"/>
           <w:szCs w:val="28"/>
-        </w:rPr>
-      </w:pPr>
-      <w:r>
-        <w:rPr>
-          <w:rFonts w:hint="default" w:eastAsia="Segoe UI" w:cs="Arial" w:asciiTheme="minorAscii" w:hAnsiTheme="minorAscii"/>
+          <w:lang w:val="es-CO"/>
+        </w:rPr>
+      </w:pPr>
+    </w:p>
+    <w:p>
+      <w:pPr>
+        <w:keepNext w:val="0"/>
+        <w:keepLines w:val="0"/>
+        <w:widowControl/>
+        <w:numPr>
+          <w:ilvl w:val="0"/>
+          <w:numId w:val="0"/>
+        </w:numPr>
+        <w:suppressLineNumbers w:val="0"/>
+        <w:spacing w:before="0" w:beforeAutospacing="0" w:after="0" w:afterAutospacing="1"/>
+        <w:ind w:leftChars="0"/>
+        <w:jc w:val="both"/>
+        <w:rPr>
+          <w:rFonts w:hint="default" w:cs="Arial" w:asciiTheme="minorAscii" w:hAnsiTheme="minorAscii"/>
           <w:b/>
           <w:bCs/>
-          <w:i w:val="0"/>
-          <w:iCs w:val="0"/>
-          <w:caps w:val="0"/>
-          <w:color w:val="24292F"/>
-          <w:spacing w:val="0"/>
           <w:sz w:val="28"/>
           <w:szCs w:val="28"/>
+          <w:lang w:val="es-CO"/>
+        </w:rPr>
+      </w:pPr>
+      <w:r>
+        <w:rPr>
+          <w:rFonts w:hint="default" w:cs="Arial" w:asciiTheme="minorAscii" w:hAnsiTheme="minorAscii"/>
+          <w:b/>
+          <w:bCs/>
+          <w:sz w:val="28"/>
+          <w:szCs w:val="28"/>
+          <w:lang w:val="es-CO"/>
+        </w:rPr>
+        <w:t>Procedimiento 4: calcular_ganancia_total</w:t>
+      </w:r>
+    </w:p>
+    <w:p>
+      <w:pPr>
+        <w:keepNext w:val="0"/>
+        <w:keepLines w:val="0"/>
+        <w:widowControl/>
+        <w:numPr>
+          <w:ilvl w:val="0"/>
+          <w:numId w:val="0"/>
+        </w:numPr>
+        <w:suppressLineNumbers w:val="0"/>
+        <w:tabs>
+          <w:tab w:val="left" w:pos="720"/>
+        </w:tabs>
+        <w:spacing w:before="0" w:beforeAutospacing="0" w:after="0" w:afterAutospacing="1"/>
+        <w:jc w:val="both"/>
+        <w:rPr>
+          <w:rFonts w:hint="default" w:cs="Arial" w:asciiTheme="minorAscii" w:hAnsiTheme="minorAscii"/>
+          <w:b w:val="0"/>
+          <w:bCs w:val="0"/>
+          <w:sz w:val="24"/>
+          <w:szCs w:val="24"/>
+          <w:lang w:val="es-CO"/>
+        </w:rPr>
+      </w:pPr>
+      <w:r>
+        <w:rPr>
+          <w:rFonts w:hint="default" w:cs="Arial" w:asciiTheme="minorAscii" w:hAnsiTheme="minorAscii"/>
+          <w:b w:val="0"/>
+          <w:bCs w:val="0"/>
+          <w:sz w:val="24"/>
+          <w:szCs w:val="24"/>
+          <w:lang w:val="es-CO"/>
+        </w:rPr>
+        <w:t>Por otra parte es de interes de don Pepe el conocer la ganancia total de todos los pedidos en curso. De esta manera se puede observar la ganancia total por la venta de todos los productos en la tienda. En consecuencia se generó el siguiente procedimiento almacenado para conocer la ganancia total por los pedidos:</w:t>
+      </w:r>
+    </w:p>
+    <w:p>
+      <w:pPr>
+        <w:keepNext w:val="0"/>
+        <w:keepLines w:val="0"/>
+        <w:widowControl/>
+        <w:numPr>
+          <w:ilvl w:val="0"/>
+          <w:numId w:val="0"/>
+        </w:numPr>
+        <w:suppressLineNumbers w:val="0"/>
+        <w:tabs>
+          <w:tab w:val="left" w:pos="720"/>
+        </w:tabs>
+        <w:spacing w:before="0" w:beforeAutospacing="0" w:after="0" w:afterAutospacing="1"/>
+        <w:jc w:val="both"/>
+        <w:rPr>
+          <w:rFonts w:hint="default"/>
+          <w:lang w:val="es-CO"/>
+        </w:rPr>
+      </w:pPr>
+    </w:p>
+    <w:p>
+      <w:pPr>
+        <w:keepNext w:val="0"/>
+        <w:keepLines w:val="0"/>
+        <w:widowControl/>
+        <w:numPr>
+          <w:ilvl w:val="0"/>
+          <w:numId w:val="0"/>
+        </w:numPr>
+        <w:suppressLineNumbers w:val="0"/>
+        <w:tabs>
+          <w:tab w:val="left" w:pos="720"/>
+        </w:tabs>
+        <w:spacing w:before="0" w:beforeAutospacing="0" w:after="0" w:afterAutospacing="1"/>
+        <w:jc w:val="both"/>
+      </w:pPr>
+      <w:r>
+        <w:drawing>
+          <wp:inline distT="0" distB="0" distL="114300" distR="114300">
+            <wp:extent cx="5853430" cy="2110105"/>
+            <wp:effectExtent l="9525" t="9525" r="23495" b="13970"/>
+            <wp:docPr id="72" name="Picture 72"/>
+            <wp:cNvGraphicFramePr>
+              <a:graphicFrameLocks xmlns:a="http://schemas.openxmlformats.org/drawingml/2006/main" noChangeAspect="1"/>
+            </wp:cNvGraphicFramePr>
+            <a:graphic xmlns:a="http://schemas.openxmlformats.org/drawingml/2006/main">
+              <a:graphicData uri="http://schemas.openxmlformats.org/drawingml/2006/picture">
+                <pic:pic xmlns:pic="http://schemas.openxmlformats.org/drawingml/2006/picture">
+                  <pic:nvPicPr>
+                    <pic:cNvPr id="72" name="Picture 72"/>
+                    <pic:cNvPicPr>
+                      <a:picLocks noChangeAspect="1"/>
+                    </pic:cNvPicPr>
+                  </pic:nvPicPr>
+                  <pic:blipFill>
+                    <a:blip r:embed="rId69"/>
+                    <a:stretch>
+                      <a:fillRect/>
+                    </a:stretch>
+                  </pic:blipFill>
+                  <pic:spPr>
+                    <a:xfrm>
+                      <a:off x="0" y="0"/>
+                      <a:ext cx="5853430" cy="2110105"/>
+                    </a:xfrm>
+                    <a:prstGeom prst="rect">
+                      <a:avLst/>
+                    </a:prstGeom>
+                    <a:noFill/>
+                    <a:ln>
+                      <a:solidFill>
+                        <a:schemeClr val="tx1"/>
+                      </a:solidFill>
+                    </a:ln>
+                  </pic:spPr>
+                </pic:pic>
+              </a:graphicData>
+            </a:graphic>
+          </wp:inline>
+        </w:drawing>
+      </w:r>
+    </w:p>
+    <w:p>
+      <w:pPr>
+        <w:keepNext w:val="0"/>
+        <w:keepLines w:val="0"/>
+        <w:widowControl/>
+        <w:numPr>
+          <w:ilvl w:val="0"/>
+          <w:numId w:val="0"/>
+        </w:numPr>
+        <w:suppressLineNumbers w:val="0"/>
+        <w:tabs>
+          <w:tab w:val="left" w:pos="720"/>
+        </w:tabs>
+        <w:spacing w:before="0" w:beforeAutospacing="0" w:after="0" w:afterAutospacing="1"/>
+        <w:jc w:val="both"/>
+        <w:rPr>
+          <w:rFonts w:hint="default" w:cs="Arial" w:asciiTheme="minorAscii" w:hAnsiTheme="minorAscii"/>
+          <w:b w:val="0"/>
+          <w:bCs w:val="0"/>
+          <w:sz w:val="24"/>
+          <w:szCs w:val="24"/>
+          <w:lang w:val="es-CO"/>
+        </w:rPr>
+      </w:pPr>
+      <w:r>
+        <w:rPr>
+          <w:rFonts w:hint="default" w:cs="Arial" w:asciiTheme="minorAscii" w:hAnsiTheme="minorAscii"/>
+          <w:b w:val="0"/>
+          <w:bCs w:val="0"/>
+          <w:sz w:val="24"/>
+          <w:szCs w:val="24"/>
+          <w:lang w:val="es-CO"/>
+        </w:rPr>
+        <w:t>Se genera el siguiente resultado producto de la ejecución del procedimiento almacenado:</w:t>
+      </w:r>
+    </w:p>
+    <w:p>
+      <w:pPr>
+        <w:keepNext w:val="0"/>
+        <w:keepLines w:val="0"/>
+        <w:widowControl/>
+        <w:numPr>
+          <w:ilvl w:val="0"/>
+          <w:numId w:val="0"/>
+        </w:numPr>
+        <w:suppressLineNumbers w:val="0"/>
+        <w:tabs>
+          <w:tab w:val="left" w:pos="720"/>
+        </w:tabs>
+        <w:spacing w:before="0" w:beforeAutospacing="0" w:after="0" w:afterAutospacing="1"/>
+        <w:jc w:val="both"/>
+        <w:rPr>
+          <w:rFonts w:hint="default" w:cs="Arial" w:asciiTheme="minorAscii" w:hAnsiTheme="minorAscii"/>
+          <w:b w:val="0"/>
+          <w:bCs w:val="0"/>
+          <w:sz w:val="24"/>
+          <w:szCs w:val="24"/>
+          <w:lang w:val="es-CO"/>
+        </w:rPr>
+      </w:pPr>
+      <w:r>
+        <w:drawing>
+          <wp:inline distT="0" distB="0" distL="114300" distR="114300">
+            <wp:extent cx="5899785" cy="2593340"/>
+            <wp:effectExtent l="9525" t="9525" r="15240" b="26035"/>
+            <wp:docPr id="73" name="Picture 73"/>
+            <wp:cNvGraphicFramePr>
+              <a:graphicFrameLocks xmlns:a="http://schemas.openxmlformats.org/drawingml/2006/main" noChangeAspect="1"/>
+            </wp:cNvGraphicFramePr>
+            <a:graphic xmlns:a="http://schemas.openxmlformats.org/drawingml/2006/main">
+              <a:graphicData uri="http://schemas.openxmlformats.org/drawingml/2006/picture">
+                <pic:pic xmlns:pic="http://schemas.openxmlformats.org/drawingml/2006/picture">
+                  <pic:nvPicPr>
+                    <pic:cNvPr id="73" name="Picture 73"/>
+                    <pic:cNvPicPr>
+                      <a:picLocks noChangeAspect="1"/>
+                    </pic:cNvPicPr>
+                  </pic:nvPicPr>
+                  <pic:blipFill>
+                    <a:blip r:embed="rId70"/>
+                    <a:stretch>
+                      <a:fillRect/>
+                    </a:stretch>
+                  </pic:blipFill>
+                  <pic:spPr>
+                    <a:xfrm>
+                      <a:off x="0" y="0"/>
+                      <a:ext cx="5899785" cy="2593340"/>
+                    </a:xfrm>
+                    <a:prstGeom prst="rect">
+                      <a:avLst/>
+                    </a:prstGeom>
+                    <a:noFill/>
+                    <a:ln>
+                      <a:solidFill>
+                        <a:schemeClr val="tx1"/>
+                      </a:solidFill>
+                    </a:ln>
+                  </pic:spPr>
+                </pic:pic>
+              </a:graphicData>
+            </a:graphic>
+          </wp:inline>
+        </w:drawing>
+      </w:r>
+    </w:p>
+    <w:p>
+      <w:pPr>
+        <w:keepNext w:val="0"/>
+        <w:keepLines w:val="0"/>
+        <w:widowControl/>
+        <w:numPr>
+          <w:ilvl w:val="0"/>
+          <w:numId w:val="0"/>
+        </w:numPr>
+        <w:suppressLineNumbers w:val="0"/>
+        <w:tabs>
+          <w:tab w:val="left" w:pos="720"/>
+        </w:tabs>
+        <w:spacing w:before="0" w:beforeAutospacing="0" w:after="0" w:afterAutospacing="1"/>
+        <w:jc w:val="both"/>
+        <w:rPr>
+          <w:rFonts w:hint="default" w:cs="Arial" w:asciiTheme="minorAscii" w:hAnsiTheme="minorAscii"/>
+          <w:b w:val="0"/>
+          <w:bCs w:val="0"/>
+          <w:sz w:val="24"/>
+          <w:szCs w:val="24"/>
+          <w:lang w:val="es-CO"/>
+        </w:rPr>
+      </w:pPr>
+    </w:p>
+    <w:p>
+      <w:pPr>
+        <w:keepNext w:val="0"/>
+        <w:keepLines w:val="0"/>
+        <w:widowControl/>
+        <w:numPr>
+          <w:ilvl w:val="0"/>
+          <w:numId w:val="0"/>
+        </w:numPr>
+        <w:suppressLineNumbers w:val="0"/>
+        <w:tabs>
+          <w:tab w:val="left" w:pos="720"/>
+        </w:tabs>
+        <w:spacing w:before="0" w:beforeAutospacing="0" w:after="0" w:afterAutospacing="1"/>
+        <w:jc w:val="both"/>
+        <w:rPr>
+          <w:rFonts w:hint="default"/>
+          <w:lang w:val="es-CO"/>
+        </w:rPr>
+      </w:pPr>
+    </w:p>
+    <w:p>
+      <w:pPr>
+        <w:keepNext w:val="0"/>
+        <w:keepLines w:val="0"/>
+        <w:widowControl/>
+        <w:numPr>
+          <w:ilvl w:val="0"/>
+          <w:numId w:val="0"/>
+        </w:numPr>
+        <w:suppressLineNumbers w:val="0"/>
+        <w:tabs>
+          <w:tab w:val="left" w:pos="720"/>
+        </w:tabs>
+        <w:spacing w:before="0" w:beforeAutospacing="0" w:after="0" w:afterAutospacing="1"/>
+        <w:jc w:val="both"/>
+        <w:rPr>
+          <w:rFonts w:hint="default" w:cs="Arial" w:asciiTheme="minorAscii" w:hAnsiTheme="minorAscii"/>
+          <w:b w:val="0"/>
+          <w:bCs w:val="0"/>
+          <w:sz w:val="24"/>
+          <w:szCs w:val="24"/>
+          <w:lang w:val="es-CO"/>
+        </w:rPr>
+      </w:pPr>
+    </w:p>
+    <w:p>
+      <w:pPr>
+        <w:keepNext w:val="0"/>
+        <w:keepLines w:val="0"/>
+        <w:widowControl/>
+        <w:numPr>
+          <w:ilvl w:val="0"/>
+          <w:numId w:val="0"/>
+        </w:numPr>
+        <w:suppressLineNumbers w:val="0"/>
+        <w:tabs>
+          <w:tab w:val="left" w:pos="720"/>
+        </w:tabs>
+        <w:spacing w:before="0" w:beforeAutospacing="0" w:after="0" w:afterAutospacing="1"/>
+        <w:jc w:val="both"/>
+        <w:rPr>
+          <w:rFonts w:hint="default" w:cs="Arial" w:asciiTheme="minorAscii" w:hAnsiTheme="minorAscii"/>
+          <w:b w:val="0"/>
+          <w:bCs w:val="0"/>
+          <w:sz w:val="24"/>
+          <w:szCs w:val="24"/>
+          <w:lang w:val="es-CO"/>
+        </w:rPr>
+      </w:pPr>
+    </w:p>
+    <w:p>
+      <w:pPr>
+        <w:keepNext w:val="0"/>
+        <w:keepLines w:val="0"/>
+        <w:widowControl/>
+        <w:numPr>
+          <w:ilvl w:val="0"/>
+          <w:numId w:val="0"/>
+        </w:numPr>
+        <w:suppressLineNumbers w:val="0"/>
+        <w:tabs>
+          <w:tab w:val="left" w:pos="720"/>
+        </w:tabs>
+        <w:spacing w:before="0" w:beforeAutospacing="0" w:after="0" w:afterAutospacing="1"/>
+        <w:jc w:val="both"/>
+        <w:rPr>
+          <w:rFonts w:hint="default" w:cs="Arial" w:asciiTheme="minorAscii" w:hAnsiTheme="minorAscii"/>
+          <w:b w:val="0"/>
+          <w:bCs w:val="0"/>
+          <w:sz w:val="24"/>
+          <w:szCs w:val="24"/>
+          <w:lang w:val="es-CO"/>
+        </w:rPr>
+      </w:pPr>
+    </w:p>
+    <w:p>
+      <w:pPr>
+        <w:keepNext w:val="0"/>
+        <w:keepLines w:val="0"/>
+        <w:widowControl/>
+        <w:numPr>
+          <w:ilvl w:val="0"/>
+          <w:numId w:val="0"/>
+        </w:numPr>
+        <w:suppressLineNumbers w:val="0"/>
+        <w:tabs>
+          <w:tab w:val="left" w:pos="720"/>
+        </w:tabs>
+        <w:spacing w:before="0" w:beforeAutospacing="0" w:after="0" w:afterAutospacing="1"/>
+        <w:jc w:val="both"/>
+        <w:rPr>
+          <w:rFonts w:hint="default" w:cs="Arial" w:asciiTheme="minorAscii" w:hAnsiTheme="minorAscii"/>
+          <w:b w:val="0"/>
+          <w:bCs w:val="0"/>
+          <w:sz w:val="24"/>
+          <w:szCs w:val="24"/>
+          <w:lang w:val="es-CO"/>
+        </w:rPr>
+      </w:pPr>
+    </w:p>
+    <w:p>
+      <w:pPr>
+        <w:keepNext w:val="0"/>
+        <w:keepLines w:val="0"/>
+        <w:widowControl/>
+        <w:numPr>
+          <w:ilvl w:val="0"/>
+          <w:numId w:val="0"/>
+        </w:numPr>
+        <w:suppressLineNumbers w:val="0"/>
+        <w:tabs>
+          <w:tab w:val="left" w:pos="720"/>
+        </w:tabs>
+        <w:spacing w:before="0" w:beforeAutospacing="0" w:after="0" w:afterAutospacing="1"/>
+        <w:jc w:val="both"/>
+        <w:rPr>
+          <w:rFonts w:hint="default" w:cs="Arial" w:asciiTheme="minorAscii" w:hAnsiTheme="minorAscii"/>
+          <w:b w:val="0"/>
+          <w:bCs w:val="0"/>
+          <w:sz w:val="24"/>
+          <w:szCs w:val="24"/>
+          <w:lang w:val="es-CO"/>
+        </w:rPr>
+      </w:pPr>
+    </w:p>
+    <w:p>
+      <w:pPr>
+        <w:keepNext w:val="0"/>
+        <w:keepLines w:val="0"/>
+        <w:widowControl/>
+        <w:numPr>
+          <w:ilvl w:val="0"/>
+          <w:numId w:val="0"/>
+        </w:numPr>
+        <w:suppressLineNumbers w:val="0"/>
+        <w:tabs>
+          <w:tab w:val="left" w:pos="720"/>
+        </w:tabs>
+        <w:spacing w:before="0" w:beforeAutospacing="0" w:after="0" w:afterAutospacing="1"/>
+        <w:jc w:val="both"/>
+        <w:rPr>
+          <w:rFonts w:hint="default" w:cs="Arial" w:asciiTheme="minorAscii" w:hAnsiTheme="minorAscii"/>
+          <w:b w:val="0"/>
+          <w:bCs w:val="0"/>
+          <w:sz w:val="24"/>
+          <w:szCs w:val="24"/>
+          <w:lang w:val="es-CO"/>
+        </w:rPr>
+      </w:pPr>
+    </w:p>
+    <w:p>
+      <w:pPr>
+        <w:keepNext w:val="0"/>
+        <w:keepLines w:val="0"/>
+        <w:widowControl/>
+        <w:numPr>
+          <w:ilvl w:val="0"/>
+          <w:numId w:val="0"/>
+        </w:numPr>
+        <w:suppressLineNumbers w:val="0"/>
+        <w:tabs>
+          <w:tab w:val="left" w:pos="720"/>
+        </w:tabs>
+        <w:spacing w:before="0" w:beforeAutospacing="0" w:after="0" w:afterAutospacing="1"/>
+        <w:jc w:val="both"/>
+        <w:rPr>
+          <w:rFonts w:hint="default" w:cs="Arial" w:asciiTheme="minorAscii" w:hAnsiTheme="minorAscii"/>
+          <w:b w:val="0"/>
+          <w:bCs w:val="0"/>
+          <w:sz w:val="24"/>
+          <w:szCs w:val="24"/>
+          <w:lang w:val="es-CO"/>
+        </w:rPr>
+      </w:pPr>
+      <w:bookmarkStart w:id="0" w:name="_GoBack"/>
+      <w:bookmarkEnd w:id="0"/>
+    </w:p>
+    <w:p>
+      <w:pPr>
+        <w:keepNext w:val="0"/>
+        <w:keepLines w:val="0"/>
+        <w:widowControl/>
+        <w:numPr>
+          <w:ilvl w:val="0"/>
+          <w:numId w:val="1"/>
+        </w:numPr>
+        <w:suppressLineNumbers w:val="0"/>
+        <w:spacing w:before="0" w:beforeAutospacing="0" w:after="0" w:afterAutospacing="1"/>
+        <w:ind w:left="420" w:leftChars="0" w:hanging="420" w:firstLineChars="0"/>
+        <w:jc w:val="both"/>
+        <w:rPr>
+          <w:rFonts w:hint="default" w:cs="Arial" w:asciiTheme="minorAscii" w:hAnsiTheme="minorAscii"/>
+          <w:b/>
+          <w:bCs/>
+          <w:sz w:val="28"/>
+          <w:szCs w:val="28"/>
+        </w:rPr>
+      </w:pPr>
+      <w:r>
+        <w:rPr>
+          <w:rFonts w:hint="default" w:eastAsia="Segoe UI" w:cs="Arial" w:asciiTheme="minorAscii" w:hAnsiTheme="minorAscii"/>
+          <w:b/>
+          <w:bCs/>
+          <w:i w:val="0"/>
+          <w:iCs w:val="0"/>
+          <w:caps w:val="0"/>
+          <w:color w:val="24292F"/>
+          <w:spacing w:val="0"/>
+          <w:sz w:val="28"/>
+          <w:szCs w:val="28"/>
+          <w:shd w:val="clear" w:fill="FFFFFF"/>
+        </w:rPr>
+        <w:t>Generar al menos 4 triggers</w:t>
+      </w:r>
+    </w:p>
+    <w:p>
+      <w:pPr>
+        <w:keepNext w:val="0"/>
+        <w:keepLines w:val="0"/>
+        <w:widowControl/>
+        <w:numPr>
+          <w:ilvl w:val="0"/>
+          <w:numId w:val="0"/>
+        </w:numPr>
+        <w:suppressLineNumbers w:val="0"/>
+        <w:tabs>
+          <w:tab w:val="left" w:pos="720"/>
+        </w:tabs>
+        <w:spacing w:before="0" w:beforeAutospacing="0" w:after="0" w:afterAutospacing="1"/>
+        <w:jc w:val="both"/>
+        <w:rPr>
+          <w:rFonts w:hint="default" w:cs="Arial" w:asciiTheme="minorAscii" w:hAnsiTheme="minorAscii"/>
+          <w:b/>
+          <w:bCs/>
+          <w:sz w:val="28"/>
+          <w:szCs w:val="28"/>
+        </w:rPr>
+      </w:pPr>
+    </w:p>
+    <w:p>
+      <w:pPr>
+        <w:keepNext w:val="0"/>
+        <w:keepLines w:val="0"/>
+        <w:widowControl/>
+        <w:numPr>
+          <w:ilvl w:val="0"/>
+          <w:numId w:val="1"/>
+        </w:numPr>
+        <w:suppressLineNumbers w:val="0"/>
+        <w:spacing w:before="0" w:beforeAutospacing="0" w:after="0" w:afterAutospacing="1"/>
+        <w:ind w:left="420" w:leftChars="0" w:hanging="420" w:firstLineChars="0"/>
+        <w:jc w:val="both"/>
+        <w:rPr>
+          <w:rFonts w:hint="default" w:cs="Arial" w:asciiTheme="minorAscii" w:hAnsiTheme="minorAscii"/>
+          <w:b/>
+          <w:bCs/>
+          <w:sz w:val="28"/>
+          <w:szCs w:val="28"/>
+        </w:rPr>
+      </w:pPr>
+      <w:r>
+        <w:rPr>
+          <w:rFonts w:hint="default" w:eastAsia="Segoe UI" w:cs="Arial" w:asciiTheme="minorAscii" w:hAnsiTheme="minorAscii"/>
+          <w:b/>
+          <w:bCs/>
+          <w:i w:val="0"/>
+          <w:iCs w:val="0"/>
+          <w:caps w:val="0"/>
+          <w:color w:val="24292F"/>
+          <w:spacing w:val="0"/>
+          <w:sz w:val="28"/>
+          <w:szCs w:val="28"/>
+          <w:shd w:val="clear" w:fill="FFFFFF"/>
+        </w:rPr>
+        <w:t>Poblar la base de datos (50 registros por tabla) utilizando una conexión desde Java.</w:t>
+      </w:r>
+    </w:p>
+    <w:p>
+      <w:pPr>
+        <w:keepNext w:val="0"/>
+        <w:keepLines w:val="0"/>
+        <w:widowControl/>
+        <w:numPr>
+          <w:ilvl w:val="0"/>
+          <w:numId w:val="0"/>
+        </w:numPr>
+        <w:suppressLineNumbers w:val="0"/>
+        <w:spacing w:before="0" w:beforeAutospacing="0" w:after="0" w:afterAutospacing="1"/>
+        <w:ind w:leftChars="0"/>
+        <w:jc w:val="both"/>
+        <w:rPr>
+          <w:rFonts w:hint="default" w:cs="Arial" w:asciiTheme="minorAscii" w:hAnsiTheme="minorAscii"/>
+          <w:b/>
+          <w:bCs/>
+          <w:sz w:val="28"/>
+          <w:szCs w:val="28"/>
+        </w:rPr>
+      </w:pPr>
+    </w:p>
+    <w:p>
+      <w:pPr>
+        <w:keepNext w:val="0"/>
+        <w:keepLines w:val="0"/>
+        <w:widowControl/>
+        <w:numPr>
+          <w:ilvl w:val="0"/>
+          <w:numId w:val="1"/>
+        </w:numPr>
+        <w:suppressLineNumbers w:val="0"/>
+        <w:spacing w:before="0" w:beforeAutospacing="0" w:after="0" w:afterAutospacing="1"/>
+        <w:ind w:left="420" w:leftChars="0" w:hanging="420" w:firstLineChars="0"/>
+        <w:jc w:val="both"/>
+        <w:rPr>
+          <w:rFonts w:hint="default" w:cs="Arial" w:asciiTheme="minorAscii" w:hAnsiTheme="minorAscii"/>
+          <w:b/>
+          <w:bCs/>
+          <w:sz w:val="28"/>
+          <w:szCs w:val="28"/>
+        </w:rPr>
+      </w:pPr>
+      <w:r>
+        <w:rPr>
+          <w:rFonts w:hint="default" w:eastAsia="Segoe UI" w:cs="Arial" w:asciiTheme="minorAscii" w:hAnsiTheme="minorAscii"/>
+          <w:b/>
+          <w:bCs/>
+          <w:i w:val="0"/>
+          <w:iCs w:val="0"/>
+          <w:caps w:val="0"/>
+          <w:color w:val="24292F"/>
+          <w:spacing w:val="0"/>
+          <w:sz w:val="28"/>
+          <w:szCs w:val="28"/>
           <w:shd w:val="clear" w:fill="FFFFFF"/>
         </w:rPr>
         <w:t>Al terminar el ejercicio responda ¿ Está conforme con el resultado obtenido según el contexto o cree que hubiera obtenido un mejor resultado con una base de datos no relacional?</w:t>
+      </w:r>
+    </w:p>
+    <w:p>
+      <w:pPr>
+        <w:keepNext w:val="0"/>
+        <w:keepLines w:val="0"/>
+        <w:widowControl/>
+        <w:numPr>
+          <w:numId w:val="0"/>
+        </w:numPr>
+        <w:suppressLineNumbers w:val="0"/>
+        <w:tabs>
+          <w:tab w:val="left" w:pos="420"/>
+        </w:tabs>
+        <w:spacing w:before="0" w:beforeAutospacing="0" w:after="0" w:afterAutospacing="1"/>
+        <w:jc w:val="both"/>
+        <w:rPr>
+          <w:rFonts w:hint="default" w:cs="Arial" w:asciiTheme="minorAscii" w:hAnsiTheme="minorAscii"/>
+          <w:b w:val="0"/>
+          <w:bCs w:val="0"/>
+          <w:sz w:val="28"/>
+          <w:szCs w:val="28"/>
+          <w:lang w:val="es-CO"/>
+        </w:rPr>
+      </w:pPr>
+      <w:r>
+        <w:rPr>
+          <w:rFonts w:hint="default" w:cs="Arial" w:asciiTheme="minorAscii" w:hAnsiTheme="minorAscii"/>
+          <w:b w:val="0"/>
+          <w:bCs w:val="0"/>
+          <w:sz w:val="28"/>
+          <w:szCs w:val="28"/>
+          <w:lang w:val="es-CO"/>
+        </w:rPr>
+        <w:t>Si estoy conforme con el resultado, el uso base de datos relacionadas permite generar interacciones entre las tablas, ahorrar tiempo en las consultas, generar información nueva a partir de los datos originales, evitar la repetición de registros, entre otras que con una base de datos no relacional no sería posible.</w:t>
       </w:r>
     </w:p>
     <w:p>

</xml_diff>

<commit_message>
Se colocan en la documentación las sentencias asociadas a los 4 triggers solicitados en la solución
Se colocan en la documentación las sentencias asociadas a los 4 triggers solicitados en la solución
</commit_message>
<xml_diff>
--- a/1 Documentación Tienda Don Pepe.docx
+++ b/1 Documentación Tienda Don Pepe.docx
@@ -12873,8 +12873,6 @@
           <w:lang w:val="es-CO"/>
         </w:rPr>
       </w:pPr>
-      <w:bookmarkStart w:id="0" w:name="_GoBack"/>
-      <w:bookmarkEnd w:id="0"/>
     </w:p>
     <w:p>
       <w:pPr>
@@ -12924,10 +12922,8 @@
           <w:numId w:val="0"/>
         </w:numPr>
         <w:suppressLineNumbers w:val="0"/>
-        <w:tabs>
-          <w:tab w:val="left" w:pos="720"/>
-        </w:tabs>
-        <w:spacing w:before="0" w:beforeAutospacing="0" w:after="0" w:afterAutospacing="1"/>
+        <w:spacing w:before="0" w:beforeAutospacing="0" w:after="0" w:afterAutospacing="1"/>
+        <w:ind w:leftChars="0"/>
         <w:jc w:val="both"/>
         <w:rPr>
           <w:rFonts w:hint="default" w:cs="Arial" w:asciiTheme="minorAscii" w:hAnsiTheme="minorAscii"/>
@@ -12935,45 +12931,116 @@
           <w:bCs/>
           <w:sz w:val="28"/>
           <w:szCs w:val="28"/>
-        </w:rPr>
-      </w:pPr>
-    </w:p>
-    <w:p>
-      <w:pPr>
-        <w:keepNext w:val="0"/>
-        <w:keepLines w:val="0"/>
-        <w:widowControl/>
-        <w:numPr>
-          <w:ilvl w:val="0"/>
-          <w:numId w:val="1"/>
-        </w:numPr>
-        <w:suppressLineNumbers w:val="0"/>
-        <w:spacing w:before="0" w:beforeAutospacing="0" w:after="0" w:afterAutospacing="1"/>
-        <w:ind w:left="420" w:leftChars="0" w:hanging="420" w:firstLineChars="0"/>
-        <w:jc w:val="both"/>
+          <w:lang w:val="es-CO"/>
+        </w:rPr>
+      </w:pPr>
+      <w:r>
         <w:rPr>
           <w:rFonts w:hint="default" w:cs="Arial" w:asciiTheme="minorAscii" w:hAnsiTheme="minorAscii"/>
           <w:b/>
           <w:bCs/>
           <w:sz w:val="28"/>
           <w:szCs w:val="28"/>
-        </w:rPr>
-      </w:pPr>
-      <w:r>
-        <w:rPr>
-          <w:rFonts w:hint="default" w:eastAsia="Segoe UI" w:cs="Arial" w:asciiTheme="minorAscii" w:hAnsiTheme="minorAscii"/>
-          <w:b/>
-          <w:bCs/>
-          <w:i w:val="0"/>
-          <w:iCs w:val="0"/>
-          <w:caps w:val="0"/>
-          <w:color w:val="24292F"/>
-          <w:spacing w:val="0"/>
-          <w:sz w:val="28"/>
-          <w:szCs w:val="28"/>
-          <w:shd w:val="clear" w:fill="FFFFFF"/>
-        </w:rPr>
-        <w:t>Poblar la base de datos (50 registros por tabla) utilizando una conexión desde Java.</w:t>
+          <w:lang w:val="es-CO"/>
+        </w:rPr>
+        <w:t>Trigger 1: Actualizar_stock_producto</w:t>
+      </w:r>
+    </w:p>
+    <w:p>
+      <w:pPr>
+        <w:keepNext w:val="0"/>
+        <w:keepLines w:val="0"/>
+        <w:widowControl/>
+        <w:numPr>
+          <w:ilvl w:val="0"/>
+          <w:numId w:val="0"/>
+        </w:numPr>
+        <w:suppressLineNumbers w:val="0"/>
+        <w:tabs>
+          <w:tab w:val="left" w:pos="720"/>
+        </w:tabs>
+        <w:spacing w:before="0" w:beforeAutospacing="0" w:after="0" w:afterAutospacing="1"/>
+        <w:jc w:val="both"/>
+        <w:rPr>
+          <w:rFonts w:hint="default" w:cs="Arial" w:asciiTheme="minorAscii" w:hAnsiTheme="minorAscii"/>
+          <w:b w:val="0"/>
+          <w:bCs w:val="0"/>
+          <w:sz w:val="24"/>
+          <w:szCs w:val="24"/>
+          <w:lang w:val="es-CO"/>
+        </w:rPr>
+      </w:pPr>
+      <w:r>
+        <w:rPr>
+          <w:rFonts w:hint="default" w:cs="Arial" w:asciiTheme="minorAscii" w:hAnsiTheme="minorAscii"/>
+          <w:b w:val="0"/>
+          <w:bCs w:val="0"/>
+          <w:sz w:val="24"/>
+          <w:szCs w:val="24"/>
+          <w:lang w:val="es-CO"/>
+        </w:rPr>
+        <w:t>Con este trigger se actualiza la cantidad de productos disponibles en la tabla producto en función de la cantidad solicitada por el cliente en la tabla cesta.</w:t>
+      </w:r>
+    </w:p>
+    <w:p>
+      <w:pPr>
+        <w:keepNext w:val="0"/>
+        <w:keepLines w:val="0"/>
+        <w:widowControl/>
+        <w:numPr>
+          <w:numId w:val="0"/>
+        </w:numPr>
+        <w:suppressLineNumbers w:val="0"/>
+        <w:tabs>
+          <w:tab w:val="left" w:pos="420"/>
+        </w:tabs>
+        <w:spacing w:before="0" w:beforeAutospacing="0" w:after="0" w:afterAutospacing="1"/>
+        <w:jc w:val="both"/>
+      </w:pPr>
+      <w:r>
+        <w:drawing>
+          <wp:inline distT="0" distB="0" distL="114300" distR="114300">
+            <wp:extent cx="5272405" cy="1083945"/>
+            <wp:effectExtent l="9525" t="9525" r="13970" b="11430"/>
+            <wp:docPr id="74" name="Picture 74"/>
+            <wp:cNvGraphicFramePr>
+              <a:graphicFrameLocks xmlns:a="http://schemas.openxmlformats.org/drawingml/2006/main" noChangeAspect="1"/>
+            </wp:cNvGraphicFramePr>
+            <a:graphic xmlns:a="http://schemas.openxmlformats.org/drawingml/2006/main">
+              <a:graphicData uri="http://schemas.openxmlformats.org/drawingml/2006/picture">
+                <pic:pic xmlns:pic="http://schemas.openxmlformats.org/drawingml/2006/picture">
+                  <pic:nvPicPr>
+                    <pic:cNvPr id="74" name="Picture 74"/>
+                    <pic:cNvPicPr>
+                      <a:picLocks noChangeAspect="1"/>
+                    </pic:cNvPicPr>
+                  </pic:nvPicPr>
+                  <pic:blipFill>
+                    <a:blip r:embed="rId71"/>
+                    <a:stretch>
+                      <a:fillRect/>
+                    </a:stretch>
+                  </pic:blipFill>
+                  <pic:spPr>
+                    <a:xfrm>
+                      <a:off x="0" y="0"/>
+                      <a:ext cx="5272405" cy="1083945"/>
+                    </a:xfrm>
+                    <a:prstGeom prst="rect">
+                      <a:avLst/>
+                    </a:prstGeom>
+                    <a:noFill/>
+                    <a:ln>
+                      <a:solidFill>
+                        <a:schemeClr val="tx1"/>
+                      </a:solidFill>
+                    </a:ln>
+                  </pic:spPr>
+                </pic:pic>
+              </a:graphicData>
+            </a:graphic>
+          </wp:inline>
+        </w:drawing>
       </w:r>
     </w:p>
     <w:p>
@@ -12995,8 +13062,446 @@
           <w:bCs/>
           <w:sz w:val="28"/>
           <w:szCs w:val="28"/>
-        </w:rPr>
-      </w:pPr>
+          <w:lang w:val="es-CO"/>
+        </w:rPr>
+      </w:pPr>
+      <w:r>
+        <w:rPr>
+          <w:rFonts w:hint="default" w:cs="Arial" w:asciiTheme="minorAscii" w:hAnsiTheme="minorAscii"/>
+          <w:b/>
+          <w:bCs/>
+          <w:sz w:val="28"/>
+          <w:szCs w:val="28"/>
+          <w:lang w:val="es-CO"/>
+        </w:rPr>
+        <w:t>Trigger 2: Actualizar_stock_producto</w:t>
+      </w:r>
+    </w:p>
+    <w:p>
+      <w:pPr>
+        <w:keepNext w:val="0"/>
+        <w:keepLines w:val="0"/>
+        <w:widowControl/>
+        <w:numPr>
+          <w:ilvl w:val="0"/>
+          <w:numId w:val="0"/>
+        </w:numPr>
+        <w:suppressLineNumbers w:val="0"/>
+        <w:tabs>
+          <w:tab w:val="left" w:pos="720"/>
+        </w:tabs>
+        <w:spacing w:before="0" w:beforeAutospacing="0" w:after="0" w:afterAutospacing="1"/>
+        <w:jc w:val="both"/>
+      </w:pPr>
+      <w:r>
+        <w:rPr>
+          <w:rFonts w:hint="default" w:cs="Arial" w:asciiTheme="minorAscii" w:hAnsiTheme="minorAscii"/>
+          <w:b w:val="0"/>
+          <w:bCs w:val="0"/>
+          <w:sz w:val="24"/>
+          <w:szCs w:val="24"/>
+          <w:lang w:val="es-CO"/>
+        </w:rPr>
+        <w:t>Con este trigger se impide eliminar un cliente de la base de datos tienda pepe si este tiene un pedido con estado pendiente.</w:t>
+      </w:r>
+    </w:p>
+    <w:p>
+      <w:pPr>
+        <w:keepNext w:val="0"/>
+        <w:keepLines w:val="0"/>
+        <w:widowControl/>
+        <w:numPr>
+          <w:numId w:val="0"/>
+        </w:numPr>
+        <w:suppressLineNumbers w:val="0"/>
+        <w:tabs>
+          <w:tab w:val="left" w:pos="420"/>
+        </w:tabs>
+        <w:spacing w:before="0" w:beforeAutospacing="0" w:after="0" w:afterAutospacing="1"/>
+        <w:jc w:val="both"/>
+      </w:pPr>
+      <w:r>
+        <w:drawing>
+          <wp:inline distT="0" distB="0" distL="114300" distR="114300">
+            <wp:extent cx="5271770" cy="1766570"/>
+            <wp:effectExtent l="9525" t="9525" r="14605" b="14605"/>
+            <wp:docPr id="75" name="Picture 75"/>
+            <wp:cNvGraphicFramePr>
+              <a:graphicFrameLocks xmlns:a="http://schemas.openxmlformats.org/drawingml/2006/main" noChangeAspect="1"/>
+            </wp:cNvGraphicFramePr>
+            <a:graphic xmlns:a="http://schemas.openxmlformats.org/drawingml/2006/main">
+              <a:graphicData uri="http://schemas.openxmlformats.org/drawingml/2006/picture">
+                <pic:pic xmlns:pic="http://schemas.openxmlformats.org/drawingml/2006/picture">
+                  <pic:nvPicPr>
+                    <pic:cNvPr id="75" name="Picture 75"/>
+                    <pic:cNvPicPr>
+                      <a:picLocks noChangeAspect="1"/>
+                    </pic:cNvPicPr>
+                  </pic:nvPicPr>
+                  <pic:blipFill>
+                    <a:blip r:embed="rId72"/>
+                    <a:stretch>
+                      <a:fillRect/>
+                    </a:stretch>
+                  </pic:blipFill>
+                  <pic:spPr>
+                    <a:xfrm>
+                      <a:off x="0" y="0"/>
+                      <a:ext cx="5271770" cy="1766570"/>
+                    </a:xfrm>
+                    <a:prstGeom prst="rect">
+                      <a:avLst/>
+                    </a:prstGeom>
+                    <a:noFill/>
+                    <a:ln>
+                      <a:solidFill>
+                        <a:schemeClr val="tx1"/>
+                      </a:solidFill>
+                    </a:ln>
+                  </pic:spPr>
+                </pic:pic>
+              </a:graphicData>
+            </a:graphic>
+          </wp:inline>
+        </w:drawing>
+      </w:r>
+    </w:p>
+    <w:p>
+      <w:pPr>
+        <w:keepNext w:val="0"/>
+        <w:keepLines w:val="0"/>
+        <w:widowControl/>
+        <w:numPr>
+          <w:ilvl w:val="0"/>
+          <w:numId w:val="0"/>
+        </w:numPr>
+        <w:suppressLineNumbers w:val="0"/>
+        <w:spacing w:before="0" w:beforeAutospacing="0" w:after="0" w:afterAutospacing="1"/>
+        <w:ind w:leftChars="0"/>
+        <w:jc w:val="both"/>
+        <w:rPr>
+          <w:rFonts w:hint="default" w:cs="Arial" w:asciiTheme="minorAscii" w:hAnsiTheme="minorAscii"/>
+          <w:b/>
+          <w:bCs/>
+          <w:sz w:val="28"/>
+          <w:szCs w:val="28"/>
+          <w:lang w:val="es-CO"/>
+        </w:rPr>
+      </w:pPr>
+      <w:r>
+        <w:rPr>
+          <w:rFonts w:hint="default" w:cs="Arial" w:asciiTheme="minorAscii" w:hAnsiTheme="minorAscii"/>
+          <w:b/>
+          <w:bCs/>
+          <w:sz w:val="28"/>
+          <w:szCs w:val="28"/>
+          <w:lang w:val="es-CO"/>
+        </w:rPr>
+        <w:t>Trigger 3: verificar_precio_venta_producto</w:t>
+      </w:r>
+    </w:p>
+    <w:p>
+      <w:pPr>
+        <w:keepNext w:val="0"/>
+        <w:keepLines w:val="0"/>
+        <w:widowControl/>
+        <w:numPr>
+          <w:ilvl w:val="0"/>
+          <w:numId w:val="0"/>
+        </w:numPr>
+        <w:suppressLineNumbers w:val="0"/>
+        <w:tabs>
+          <w:tab w:val="left" w:pos="720"/>
+        </w:tabs>
+        <w:spacing w:before="0" w:beforeAutospacing="0" w:after="0" w:afterAutospacing="1"/>
+        <w:jc w:val="both"/>
+        <w:rPr>
+          <w:rFonts w:hint="default" w:cs="Arial" w:asciiTheme="minorAscii" w:hAnsiTheme="minorAscii"/>
+          <w:b w:val="0"/>
+          <w:bCs w:val="0"/>
+          <w:sz w:val="24"/>
+          <w:szCs w:val="24"/>
+          <w:lang w:val="es-CO"/>
+        </w:rPr>
+      </w:pPr>
+      <w:r>
+        <w:rPr>
+          <w:rFonts w:hint="default" w:cs="Arial" w:asciiTheme="minorAscii" w:hAnsiTheme="minorAscii"/>
+          <w:b w:val="0"/>
+          <w:bCs w:val="0"/>
+          <w:sz w:val="24"/>
+          <w:szCs w:val="24"/>
+          <w:lang w:val="es-CO"/>
+        </w:rPr>
+        <w:t>Con este trigger se da un aviso a la persona que este ingresando nueva información sobre un producto que el precio de venta del producto al cliente es menor al precio de compra al proveedor.</w:t>
+      </w:r>
+    </w:p>
+    <w:p>
+      <w:pPr>
+        <w:keepNext w:val="0"/>
+        <w:keepLines w:val="0"/>
+        <w:widowControl/>
+        <w:numPr>
+          <w:ilvl w:val="0"/>
+          <w:numId w:val="0"/>
+        </w:numPr>
+        <w:suppressLineNumbers w:val="0"/>
+        <w:tabs>
+          <w:tab w:val="left" w:pos="720"/>
+        </w:tabs>
+        <w:spacing w:before="0" w:beforeAutospacing="0" w:after="0" w:afterAutospacing="1"/>
+        <w:jc w:val="both"/>
+      </w:pPr>
+      <w:r>
+        <w:drawing>
+          <wp:inline distT="0" distB="0" distL="114300" distR="114300">
+            <wp:extent cx="5273040" cy="1403985"/>
+            <wp:effectExtent l="9525" t="9525" r="13335" b="15240"/>
+            <wp:docPr id="76" name="Picture 76"/>
+            <wp:cNvGraphicFramePr>
+              <a:graphicFrameLocks xmlns:a="http://schemas.openxmlformats.org/drawingml/2006/main" noChangeAspect="1"/>
+            </wp:cNvGraphicFramePr>
+            <a:graphic xmlns:a="http://schemas.openxmlformats.org/drawingml/2006/main">
+              <a:graphicData uri="http://schemas.openxmlformats.org/drawingml/2006/picture">
+                <pic:pic xmlns:pic="http://schemas.openxmlformats.org/drawingml/2006/picture">
+                  <pic:nvPicPr>
+                    <pic:cNvPr id="76" name="Picture 76"/>
+                    <pic:cNvPicPr>
+                      <a:picLocks noChangeAspect="1"/>
+                    </pic:cNvPicPr>
+                  </pic:nvPicPr>
+                  <pic:blipFill>
+                    <a:blip r:embed="rId73"/>
+                    <a:stretch>
+                      <a:fillRect/>
+                    </a:stretch>
+                  </pic:blipFill>
+                  <pic:spPr>
+                    <a:xfrm>
+                      <a:off x="0" y="0"/>
+                      <a:ext cx="5273040" cy="1403985"/>
+                    </a:xfrm>
+                    <a:prstGeom prst="rect">
+                      <a:avLst/>
+                    </a:prstGeom>
+                    <a:noFill/>
+                    <a:ln>
+                      <a:solidFill>
+                        <a:schemeClr val="tx1"/>
+                      </a:solidFill>
+                    </a:ln>
+                  </pic:spPr>
+                </pic:pic>
+              </a:graphicData>
+            </a:graphic>
+          </wp:inline>
+        </w:drawing>
+      </w:r>
+    </w:p>
+    <w:p>
+      <w:pPr>
+        <w:keepNext w:val="0"/>
+        <w:keepLines w:val="0"/>
+        <w:widowControl/>
+        <w:numPr>
+          <w:ilvl w:val="0"/>
+          <w:numId w:val="0"/>
+        </w:numPr>
+        <w:suppressLineNumbers w:val="0"/>
+        <w:tabs>
+          <w:tab w:val="left" w:pos="720"/>
+        </w:tabs>
+        <w:spacing w:before="0" w:beforeAutospacing="0" w:after="0" w:afterAutospacing="1"/>
+        <w:jc w:val="both"/>
+      </w:pPr>
+    </w:p>
+    <w:p>
+      <w:pPr>
+        <w:keepNext w:val="0"/>
+        <w:keepLines w:val="0"/>
+        <w:widowControl/>
+        <w:numPr>
+          <w:ilvl w:val="0"/>
+          <w:numId w:val="0"/>
+        </w:numPr>
+        <w:suppressLineNumbers w:val="0"/>
+        <w:tabs>
+          <w:tab w:val="left" w:pos="720"/>
+        </w:tabs>
+        <w:spacing w:before="0" w:beforeAutospacing="0" w:after="0" w:afterAutospacing="1"/>
+        <w:jc w:val="both"/>
+      </w:pPr>
+    </w:p>
+    <w:p>
+      <w:pPr>
+        <w:keepNext w:val="0"/>
+        <w:keepLines w:val="0"/>
+        <w:widowControl/>
+        <w:numPr>
+          <w:ilvl w:val="0"/>
+          <w:numId w:val="0"/>
+        </w:numPr>
+        <w:suppressLineNumbers w:val="0"/>
+        <w:spacing w:before="0" w:beforeAutospacing="0" w:after="0" w:afterAutospacing="1"/>
+        <w:ind w:leftChars="0"/>
+        <w:jc w:val="both"/>
+        <w:rPr>
+          <w:rFonts w:hint="default" w:cs="Arial" w:asciiTheme="minorAscii" w:hAnsiTheme="minorAscii"/>
+          <w:b/>
+          <w:bCs/>
+          <w:sz w:val="28"/>
+          <w:szCs w:val="28"/>
+          <w:lang w:val="es-CO"/>
+        </w:rPr>
+      </w:pPr>
+      <w:r>
+        <w:rPr>
+          <w:rFonts w:hint="default" w:cs="Arial" w:asciiTheme="minorAscii" w:hAnsiTheme="minorAscii"/>
+          <w:b/>
+          <w:bCs/>
+          <w:sz w:val="28"/>
+          <w:szCs w:val="28"/>
+          <w:lang w:val="es-CO"/>
+        </w:rPr>
+        <w:t>Trigger 4: borrar_registros_relacionados</w:t>
+      </w:r>
+    </w:p>
+    <w:p>
+      <w:pPr>
+        <w:keepNext w:val="0"/>
+        <w:keepLines w:val="0"/>
+        <w:widowControl/>
+        <w:numPr>
+          <w:ilvl w:val="0"/>
+          <w:numId w:val="0"/>
+        </w:numPr>
+        <w:suppressLineNumbers w:val="0"/>
+        <w:tabs>
+          <w:tab w:val="left" w:pos="720"/>
+        </w:tabs>
+        <w:spacing w:before="0" w:beforeAutospacing="0" w:after="0" w:afterAutospacing="1"/>
+        <w:jc w:val="both"/>
+      </w:pPr>
+      <w:r>
+        <w:rPr>
+          <w:rFonts w:hint="default" w:cs="Arial" w:asciiTheme="minorAscii" w:hAnsiTheme="minorAscii"/>
+          <w:b w:val="0"/>
+          <w:bCs w:val="0"/>
+          <w:sz w:val="24"/>
+          <w:szCs w:val="24"/>
+          <w:lang w:val="es-CO"/>
+        </w:rPr>
+        <w:t>Con este trigger cuando se elimina un pedido se borran los datos asociados en la tabla canasta, de esta forma se le indica al responsable en el almacen que ya no se deben empacar los productos asociados a esa cesta.</w:t>
+      </w:r>
+    </w:p>
+    <w:p>
+      <w:pPr>
+        <w:keepNext w:val="0"/>
+        <w:keepLines w:val="0"/>
+        <w:widowControl/>
+        <w:numPr>
+          <w:ilvl w:val="0"/>
+          <w:numId w:val="0"/>
+        </w:numPr>
+        <w:suppressLineNumbers w:val="0"/>
+        <w:tabs>
+          <w:tab w:val="left" w:pos="720"/>
+        </w:tabs>
+        <w:spacing w:before="0" w:beforeAutospacing="0" w:after="0" w:afterAutospacing="1"/>
+        <w:jc w:val="both"/>
+        <w:rPr>
+          <w:rFonts w:hint="default" w:cs="Arial" w:asciiTheme="minorAscii" w:hAnsiTheme="minorAscii"/>
+          <w:b/>
+          <w:bCs/>
+          <w:sz w:val="28"/>
+          <w:szCs w:val="28"/>
+        </w:rPr>
+      </w:pPr>
+      <w:r>
+        <w:drawing>
+          <wp:inline distT="0" distB="0" distL="114300" distR="114300">
+            <wp:extent cx="5269230" cy="1058545"/>
+            <wp:effectExtent l="9525" t="9525" r="17145" b="17780"/>
+            <wp:docPr id="77" name="Picture 77"/>
+            <wp:cNvGraphicFramePr>
+              <a:graphicFrameLocks xmlns:a="http://schemas.openxmlformats.org/drawingml/2006/main" noChangeAspect="1"/>
+            </wp:cNvGraphicFramePr>
+            <a:graphic xmlns:a="http://schemas.openxmlformats.org/drawingml/2006/main">
+              <a:graphicData uri="http://schemas.openxmlformats.org/drawingml/2006/picture">
+                <pic:pic xmlns:pic="http://schemas.openxmlformats.org/drawingml/2006/picture">
+                  <pic:nvPicPr>
+                    <pic:cNvPr id="77" name="Picture 77"/>
+                    <pic:cNvPicPr>
+                      <a:picLocks noChangeAspect="1"/>
+                    </pic:cNvPicPr>
+                  </pic:nvPicPr>
+                  <pic:blipFill>
+                    <a:blip r:embed="rId74"/>
+                    <a:stretch>
+                      <a:fillRect/>
+                    </a:stretch>
+                  </pic:blipFill>
+                  <pic:spPr>
+                    <a:xfrm>
+                      <a:off x="0" y="0"/>
+                      <a:ext cx="5269230" cy="1058545"/>
+                    </a:xfrm>
+                    <a:prstGeom prst="rect">
+                      <a:avLst/>
+                    </a:prstGeom>
+                    <a:noFill/>
+                    <a:ln>
+                      <a:solidFill>
+                        <a:schemeClr val="tx1"/>
+                      </a:solidFill>
+                    </a:ln>
+                  </pic:spPr>
+                </pic:pic>
+              </a:graphicData>
+            </a:graphic>
+          </wp:inline>
+        </w:drawing>
+      </w:r>
+    </w:p>
+    <w:p>
+      <w:pPr>
+        <w:keepNext w:val="0"/>
+        <w:keepLines w:val="0"/>
+        <w:widowControl/>
+        <w:numPr>
+          <w:ilvl w:val="0"/>
+          <w:numId w:val="1"/>
+        </w:numPr>
+        <w:suppressLineNumbers w:val="0"/>
+        <w:spacing w:before="0" w:beforeAutospacing="0" w:after="0" w:afterAutospacing="1"/>
+        <w:ind w:left="420" w:leftChars="0" w:hanging="420" w:firstLineChars="0"/>
+        <w:jc w:val="both"/>
+        <w:rPr>
+          <w:rFonts w:hint="default" w:cs="Arial" w:asciiTheme="minorAscii" w:hAnsiTheme="minorAscii"/>
+          <w:b/>
+          <w:bCs/>
+          <w:sz w:val="28"/>
+          <w:szCs w:val="28"/>
+        </w:rPr>
+      </w:pPr>
+      <w:r>
+        <w:rPr>
+          <w:rFonts w:hint="default" w:eastAsia="Segoe UI" w:cs="Arial" w:asciiTheme="minorAscii" w:hAnsiTheme="minorAscii"/>
+          <w:b/>
+          <w:bCs/>
+          <w:i w:val="0"/>
+          <w:iCs w:val="0"/>
+          <w:caps w:val="0"/>
+          <w:color w:val="24292F"/>
+          <w:spacing w:val="0"/>
+          <w:sz w:val="28"/>
+          <w:szCs w:val="28"/>
+          <w:shd w:val="clear" w:fill="FFFFFF"/>
+        </w:rPr>
+        <w:t>Poblar la base de datos (50 registros por tabla) utilizando una conexión desde Java.</w:t>
+      </w:r>
+      <w:bookmarkStart w:id="0" w:name="_GoBack"/>
+      <w:bookmarkEnd w:id="0"/>
     </w:p>
     <w:p>
       <w:pPr>

</xml_diff>